<commit_message>
Updating exercise file for Intro to MS SQL Server
</commit_message>
<xml_diff>
--- a/Courses/Software-Sciences/Module-3-Databases-New/03-Intro-to-MS-SQL-Server/03-Intro-to-MS-SQL-Server-Exercises.docx
+++ b/Courses/Software-Sciences/Module-3-Databases-New/03-Intro-to-MS-SQL-Server/03-Intro-to-MS-SQL-Server-Exercises.docx
@@ -1,6 +1,6 @@
 
 <file path=word/document.xml><?xml version="1.0" encoding="utf-8"?>
-<w:document xmlns:ve="http://schemas.openxmlformats.org/markup-compatibility/2006" xmlns:o="urn:schemas-microsoft-com:office:office" xmlns:r="http://schemas.openxmlformats.org/officeDocument/2006/relationships" xmlns:m="http://schemas.openxmlformats.org/officeDocument/2006/math" xmlns:v="urn:schemas-microsoft-com:vml" xmlns:wp="http://schemas.openxmlformats.org/drawingml/2006/wordprocessingDrawing" xmlns:w10="urn:schemas-microsoft-com:office:word" xmlns:w="http://schemas.openxmlformats.org/wordprocessingml/2006/main" xmlns:wne="http://schemas.microsoft.com/office/word/2006/wordml">
+<w:document xmlns:wpc="http://schemas.microsoft.com/office/word/2010/wordprocessingCanvas" xmlns:cx="http://schemas.microsoft.com/office/drawing/2014/chartex" xmlns:cx1="http://schemas.microsoft.com/office/drawing/2015/9/8/chartex" xmlns:cx2="http://schemas.microsoft.com/office/drawing/2015/10/21/chartex" xmlns:cx3="http://schemas.microsoft.com/office/drawing/2016/5/9/chartex" xmlns:cx4="http://schemas.microsoft.com/office/drawing/2016/5/10/chartex" xmlns:cx5="http://schemas.microsoft.com/office/drawing/2016/5/11/chartex" xmlns:cx6="http://schemas.microsoft.com/office/drawing/2016/5/12/chartex" xmlns:cx7="http://schemas.microsoft.com/office/drawing/2016/5/13/chartex" xmlns:cx8="http://schemas.microsoft.com/office/drawing/2016/5/14/chartex" xmlns:mc="http://schemas.openxmlformats.org/markup-compatibility/2006" xmlns:aink="http://schemas.microsoft.com/office/drawing/2016/ink" xmlns:am3d="http://schemas.microsoft.com/office/drawing/2017/model3d" xmlns:o="urn:schemas-microsoft-com:office:office" xmlns:oel="http://schemas.microsoft.com/office/2019/extlst" xmlns:r="http://schemas.openxmlformats.org/officeDocument/2006/relationships" xmlns:m="http://schemas.openxmlformats.org/officeDocument/2006/math" xmlns:v="urn:schemas-microsoft-com:vml" xmlns:wp14="http://schemas.microsoft.com/office/word/2010/wordprocessingDrawing" xmlns:wp="http://schemas.openxmlformats.org/drawingml/2006/wordprocessingDrawing" xmlns:w10="urn:schemas-microsoft-com:office:word" xmlns:w="http://schemas.openxmlformats.org/wordprocessingml/2006/main" xmlns:w14="http://schemas.microsoft.com/office/word/2010/wordml" xmlns:w15="http://schemas.microsoft.com/office/word/2012/wordml" xmlns:w16cex="http://schemas.microsoft.com/office/word/2018/wordml/cex" xmlns:w16cid="http://schemas.microsoft.com/office/word/2016/wordml/cid" xmlns:w16="http://schemas.microsoft.com/office/word/2018/wordml" xmlns:w16sdtdh="http://schemas.microsoft.com/office/word/2020/wordml/sdtdatahash" xmlns:w16se="http://schemas.microsoft.com/office/word/2015/wordml/symex" xmlns:wpg="http://schemas.microsoft.com/office/word/2010/wordprocessingGroup" xmlns:wpi="http://schemas.microsoft.com/office/word/2010/wordprocessingInk" xmlns:wne="http://schemas.microsoft.com/office/word/2006/wordml" xmlns:wps="http://schemas.microsoft.com/office/word/2010/wordprocessingShape" mc:Ignorable="w14 w15 w16se w16cid w16 w16cex w16sdtdh wp14">
   <w:body>
     <w:p>
       <w:pPr>
@@ -8,38 +8,45 @@
         <w:jc w:val="center"/>
         <w:rPr>
           <w:sz w:val="52"/>
-          <w:lang w:val="bg-BG"/>
         </w:rPr>
       </w:pPr>
       <w:r>
         <w:rPr>
           <w:noProof/>
           <w:sz w:val="52"/>
-        </w:rPr>
-        <w:t>Exercises</w:t>
+          <w:lang w:val="bg-BG"/>
+        </w:rPr>
+        <w:t>Упражнение</w:t>
       </w:r>
       <w:r>
         <w:rPr>
           <w:sz w:val="52"/>
         </w:rPr>
-        <w:t>: Introduction to Databases</w:t>
+        <w:t xml:space="preserve">: </w:t>
+      </w:r>
+      <w:r>
+        <w:rPr>
+          <w:sz w:val="52"/>
+          <w:lang w:val="bg-BG"/>
+        </w:rPr>
+        <w:t xml:space="preserve">Въведение в </w:t>
+      </w:r>
+      <w:r>
+        <w:rPr>
+          <w:sz w:val="52"/>
+        </w:rPr>
+        <w:t>MS SQL Server</w:t>
       </w:r>
     </w:p>
     <w:p>
       <w:pPr>
         <w:pStyle w:val="Heading2"/>
-        <w:numPr>
-          <w:ilvl w:val="0"/>
-          <w:numId w:val="40"/>
-        </w:numPr>
-        <w:ind w:left="0" w:firstLine="0"/>
-        <w:jc w:val="both"/>
-        <w:rPr>
-          <w:lang w:val="bg-BG"/>
-        </w:rPr>
-      </w:pPr>
-      <w:r>
-        <w:t>Create New Database</w:t>
+      </w:pPr>
+      <w:r>
+        <w:rPr>
+          <w:lang w:val="bg-BG"/>
+        </w:rPr>
+        <w:t>Създайте нова база данни</w:t>
       </w:r>
     </w:p>
     <w:p>
@@ -55,24 +62,30 @@
         </w:rPr>
       </w:pPr>
       <w:r>
-        <w:t>Connect to Server with Authentication Mode</w:t>
+        <w:rPr>
+          <w:lang w:val="bg-BG"/>
+        </w:rPr>
+        <w:t>Свържете се</w:t>
+      </w:r>
+      <w:r>
+        <w:rPr>
+          <w:lang w:val="bg-BG"/>
+        </w:rPr>
+        <w:t xml:space="preserve"> към сървър с режим на удостоверяване</w:t>
       </w:r>
     </w:p>
     <w:p>
       <w:pPr>
         <w:jc w:val="center"/>
-        <w:rPr>
-          <w:lang w:val="bg-BG"/>
-        </w:rPr>
       </w:pPr>
       <w:r>
         <w:rPr>
           <w:noProof/>
         </w:rPr>
         <w:drawing>
-          <wp:inline distT="0" distB="0" distL="0" distR="0">
+          <wp:inline distT="0" distB="0" distL="0" distR="0" wp14:anchorId="7413AFB3" wp14:editId="408B2F3C">
             <wp:extent cx="3417570" cy="2236470"/>
-            <wp:effectExtent l="0" t="0" r="0" b="0"/>
+            <wp:effectExtent l="19050" t="19050" r="0" b="0"/>
             <wp:docPr id="25" name="Picture 25" descr="Graphical user interface, text, application&#10;&#10;Description automatically generated"/>
             <wp:cNvGraphicFramePr>
               <a:graphicFrameLocks xmlns:a="http://schemas.openxmlformats.org/drawingml/2006/main" noChangeAspect="1"/>
@@ -90,7 +103,7 @@
                     <a:blip r:embed="rId8" cstate="print">
                       <a:extLst>
                         <a:ext uri="{28A0092B-C50C-407E-A947-70E740481C1C}">
-                          <a14:useLocalDpi xmlns:a14="http://schemas.microsoft.com/office/drawing/2010/main" xmlns:wps="http://schemas.microsoft.com/office/word/2010/wordprocessingShape" xmlns:wpi="http://schemas.microsoft.com/office/word/2010/wordprocessingInk" xmlns:wpg="http://schemas.microsoft.com/office/word/2010/wordprocessingGroup" xmlns:w16se="http://schemas.microsoft.com/office/word/2015/wordml/symex" xmlns:w16sdtdh="http://schemas.microsoft.com/office/word/2020/wordml/sdtdatahash" xmlns:w16="http://schemas.microsoft.com/office/word/2018/wordml" xmlns:w16cid="http://schemas.microsoft.com/office/word/2016/wordml/cid" xmlns:w16cex="http://schemas.microsoft.com/office/word/2018/wordml/cex" xmlns:w15="http://schemas.microsoft.com/office/word/2012/wordml" xmlns:w14="http://schemas.microsoft.com/office/word/2010/wordml" xmlns:w="http://schemas.openxmlformats.org/wordprocessingml/2006/main" xmlns:w10="urn:schemas-microsoft-com:office:word" xmlns:wp14="http://schemas.microsoft.com/office/word/2010/wordprocessingDrawing" xmlns:v="urn:schemas-microsoft-com:vml" xmlns:o="urn:schemas-microsoft-com:office:office" xmlns:am3d="http://schemas.microsoft.com/office/drawing/2017/model3d" xmlns:aink="http://schemas.microsoft.com/office/drawing/2016/ink" xmlns:mc="http://schemas.openxmlformats.org/markup-compatibility/2006" xmlns:cx8="http://schemas.microsoft.com/office/drawing/2016/5/14/chartex" xmlns:cx7="http://schemas.microsoft.com/office/drawing/2016/5/13/chartex" xmlns:cx6="http://schemas.microsoft.com/office/drawing/2016/5/12/chartex" xmlns:cx5="http://schemas.microsoft.com/office/drawing/2016/5/11/chartex" xmlns:cx4="http://schemas.microsoft.com/office/drawing/2016/5/10/chartex" xmlns:cx3="http://schemas.microsoft.com/office/drawing/2016/5/9/chartex" xmlns:cx2="http://schemas.microsoft.com/office/drawing/2015/10/21/chartex" xmlns:cx1="http://schemas.microsoft.com/office/drawing/2015/9/8/chartex" xmlns:cx="http://schemas.microsoft.com/office/drawing/2014/chartex" xmlns:wpc="http://schemas.microsoft.com/office/word/2010/wordprocessingCanvas" xmlns="" val="0"/>
+                          <a14:useLocalDpi xmlns:a14="http://schemas.microsoft.com/office/drawing/2010/main" val="0"/>
                         </a:ext>
                       </a:extLst>
                     </a:blip>
@@ -109,7 +122,11 @@
                     </a:prstGeom>
                     <a:noFill/>
                     <a:ln>
-                      <a:noFill/>
+                      <a:solidFill>
+                        <a:schemeClr val="bg1">
+                          <a:lumMod val="75000"/>
+                        </a:schemeClr>
+                      </a:solidFill>
                     </a:ln>
                   </pic:spPr>
                 </pic:pic>
@@ -132,7 +149,10 @@
         </w:rPr>
       </w:pPr>
       <w:r>
-        <w:t>Create a new database</w:t>
+        <w:rPr>
+          <w:lang w:val="bg-BG"/>
+        </w:rPr>
+        <w:t>Създайте нова база данни</w:t>
       </w:r>
     </w:p>
     <w:p>
@@ -147,9 +167,9 @@
           <w:noProof/>
         </w:rPr>
         <w:drawing>
-          <wp:inline distT="0" distB="0" distL="0" distR="0">
+          <wp:inline distT="0" distB="0" distL="0" distR="0" wp14:anchorId="1A98A472" wp14:editId="2F42BA7A">
             <wp:extent cx="3143250" cy="2038350"/>
-            <wp:effectExtent l="0" t="0" r="0" b="0"/>
+            <wp:effectExtent l="19050" t="19050" r="0" b="0"/>
             <wp:docPr id="24" name="Picture 24" descr="Graphical user interface, text, application&#10;&#10;Description automatically generated"/>
             <wp:cNvGraphicFramePr>
               <a:graphicFrameLocks xmlns:a="http://schemas.openxmlformats.org/drawingml/2006/main" noChangeAspect="1"/>
@@ -167,7 +187,7 @@
                     <a:blip r:embed="rId9" cstate="print">
                       <a:extLst>
                         <a:ext uri="{28A0092B-C50C-407E-A947-70E740481C1C}">
-                          <a14:useLocalDpi xmlns:a14="http://schemas.microsoft.com/office/drawing/2010/main" xmlns:wps="http://schemas.microsoft.com/office/word/2010/wordprocessingShape" xmlns:wpi="http://schemas.microsoft.com/office/word/2010/wordprocessingInk" xmlns:wpg="http://schemas.microsoft.com/office/word/2010/wordprocessingGroup" xmlns:w16se="http://schemas.microsoft.com/office/word/2015/wordml/symex" xmlns:w16sdtdh="http://schemas.microsoft.com/office/word/2020/wordml/sdtdatahash" xmlns:w16="http://schemas.microsoft.com/office/word/2018/wordml" xmlns:w16cid="http://schemas.microsoft.com/office/word/2016/wordml/cid" xmlns:w16cex="http://schemas.microsoft.com/office/word/2018/wordml/cex" xmlns:w15="http://schemas.microsoft.com/office/word/2012/wordml" xmlns:w14="http://schemas.microsoft.com/office/word/2010/wordml" xmlns:w="http://schemas.openxmlformats.org/wordprocessingml/2006/main" xmlns:w10="urn:schemas-microsoft-com:office:word" xmlns:wp14="http://schemas.microsoft.com/office/word/2010/wordprocessingDrawing" xmlns:v="urn:schemas-microsoft-com:vml" xmlns:o="urn:schemas-microsoft-com:office:office" xmlns:am3d="http://schemas.microsoft.com/office/drawing/2017/model3d" xmlns:aink="http://schemas.microsoft.com/office/drawing/2016/ink" xmlns:mc="http://schemas.openxmlformats.org/markup-compatibility/2006" xmlns:cx8="http://schemas.microsoft.com/office/drawing/2016/5/14/chartex" xmlns:cx7="http://schemas.microsoft.com/office/drawing/2016/5/13/chartex" xmlns:cx6="http://schemas.microsoft.com/office/drawing/2016/5/12/chartex" xmlns:cx5="http://schemas.microsoft.com/office/drawing/2016/5/11/chartex" xmlns:cx4="http://schemas.microsoft.com/office/drawing/2016/5/10/chartex" xmlns:cx3="http://schemas.microsoft.com/office/drawing/2016/5/9/chartex" xmlns:cx2="http://schemas.microsoft.com/office/drawing/2015/10/21/chartex" xmlns:cx1="http://schemas.microsoft.com/office/drawing/2015/9/8/chartex" xmlns:cx="http://schemas.microsoft.com/office/drawing/2014/chartex" xmlns:wpc="http://schemas.microsoft.com/office/word/2010/wordprocessingCanvas" xmlns="" val="0"/>
+                          <a14:useLocalDpi xmlns:a14="http://schemas.microsoft.com/office/drawing/2010/main" val="0"/>
                         </a:ext>
                       </a:extLst>
                     </a:blip>
@@ -186,7 +206,11 @@
                     </a:prstGeom>
                     <a:noFill/>
                     <a:ln>
-                      <a:noFill/>
+                      <a:solidFill>
+                        <a:schemeClr val="bg1">
+                          <a:lumMod val="75000"/>
+                        </a:schemeClr>
+                      </a:solidFill>
                     </a:ln>
                   </pic:spPr>
                 </pic:pic>
@@ -209,16 +233,42 @@
         </w:rPr>
       </w:pPr>
       <w:r>
-        <w:t xml:space="preserve">Type the name of the database and click </w:t>
-      </w:r>
-      <w:r>
-        <w:rPr>
-          <w:noProof/>
+        <w:rPr>
+          <w:lang w:val="bg-BG"/>
+        </w:rPr>
+        <w:t xml:space="preserve">Въведете името на базата данни и </w:t>
+      </w:r>
+      <w:r>
+        <w:rPr>
+          <w:lang w:val="bg-BG"/>
+        </w:rPr>
+        <w:t>натиснете</w:t>
+      </w:r>
+      <w:r>
+        <w:rPr>
+          <w:lang w:val="bg-BG"/>
+        </w:rPr>
+        <w:t xml:space="preserve"> </w:t>
+      </w:r>
+      <w:r>
+        <w:t>[</w:t>
+      </w:r>
+      <w:r>
+        <w:rPr>
+          <w:b/>
+          <w:bCs/>
+          <w:lang w:val="bg-BG"/>
         </w:rPr>
         <w:t>OK</w:t>
       </w:r>
       <w:r>
-        <w:t>. This will create your database.</w:t>
+        <w:t>]</w:t>
+      </w:r>
+      <w:r>
+        <w:rPr>
+          <w:lang w:val="bg-BG"/>
+        </w:rPr>
+        <w:t>. Това ще създаде вашата база данни.</w:t>
       </w:r>
     </w:p>
     <w:p>
@@ -234,9 +284,9 @@
         </w:rPr>
         <w:lastRenderedPageBreak/>
         <w:drawing>
-          <wp:inline distT="0" distB="0" distL="0" distR="0">
+          <wp:inline distT="0" distB="0" distL="0" distR="0" wp14:anchorId="540715AD" wp14:editId="60C505E3">
             <wp:extent cx="6819900" cy="6140450"/>
-            <wp:effectExtent l="0" t="0" r="0" b="0"/>
+            <wp:effectExtent l="19050" t="19050" r="0" b="0"/>
             <wp:docPr id="26" name="Picture 26" descr="C:\Users\VGGeorgiev\AppData\Local\Microsoft\Windows\INetCache\Content.Word\create-database-2.png"/>
             <wp:cNvGraphicFramePr>
               <a:graphicFrameLocks xmlns:a="http://schemas.openxmlformats.org/drawingml/2006/main" noChangeAspect="1"/>
@@ -254,7 +304,7 @@
                     <a:blip r:embed="rId10" cstate="print">
                       <a:extLst>
                         <a:ext uri="{28A0092B-C50C-407E-A947-70E740481C1C}">
-                          <a14:useLocalDpi xmlns:a14="http://schemas.microsoft.com/office/drawing/2010/main" xmlns:wps="http://schemas.microsoft.com/office/word/2010/wordprocessingShape" xmlns:wpi="http://schemas.microsoft.com/office/word/2010/wordprocessingInk" xmlns:wpg="http://schemas.microsoft.com/office/word/2010/wordprocessingGroup" xmlns:w16se="http://schemas.microsoft.com/office/word/2015/wordml/symex" xmlns:w16sdtdh="http://schemas.microsoft.com/office/word/2020/wordml/sdtdatahash" xmlns:w16="http://schemas.microsoft.com/office/word/2018/wordml" xmlns:w16cid="http://schemas.microsoft.com/office/word/2016/wordml/cid" xmlns:w16cex="http://schemas.microsoft.com/office/word/2018/wordml/cex" xmlns:w15="http://schemas.microsoft.com/office/word/2012/wordml" xmlns:w14="http://schemas.microsoft.com/office/word/2010/wordml" xmlns:w="http://schemas.openxmlformats.org/wordprocessingml/2006/main" xmlns:w10="urn:schemas-microsoft-com:office:word" xmlns:wp14="http://schemas.microsoft.com/office/word/2010/wordprocessingDrawing" xmlns:v="urn:schemas-microsoft-com:vml" xmlns:o="urn:schemas-microsoft-com:office:office" xmlns:am3d="http://schemas.microsoft.com/office/drawing/2017/model3d" xmlns:aink="http://schemas.microsoft.com/office/drawing/2016/ink" xmlns:mc="http://schemas.openxmlformats.org/markup-compatibility/2006" xmlns:cx8="http://schemas.microsoft.com/office/drawing/2016/5/14/chartex" xmlns:cx7="http://schemas.microsoft.com/office/drawing/2016/5/13/chartex" xmlns:cx6="http://schemas.microsoft.com/office/drawing/2016/5/12/chartex" xmlns:cx5="http://schemas.microsoft.com/office/drawing/2016/5/11/chartex" xmlns:cx4="http://schemas.microsoft.com/office/drawing/2016/5/10/chartex" xmlns:cx3="http://schemas.microsoft.com/office/drawing/2016/5/9/chartex" xmlns:cx2="http://schemas.microsoft.com/office/drawing/2015/10/21/chartex" xmlns:cx1="http://schemas.microsoft.com/office/drawing/2015/9/8/chartex" xmlns:cx="http://schemas.microsoft.com/office/drawing/2014/chartex" xmlns:wpc="http://schemas.microsoft.com/office/word/2010/wordprocessingCanvas" xmlns="" val="0"/>
+                          <a14:useLocalDpi xmlns:a14="http://schemas.microsoft.com/office/drawing/2010/main" val="0"/>
                         </a:ext>
                       </a:extLst>
                     </a:blip>
@@ -273,7 +323,11 @@
                     </a:prstGeom>
                     <a:noFill/>
                     <a:ln>
-                      <a:noFill/>
+                      <a:solidFill>
+                        <a:schemeClr val="bg1">
+                          <a:lumMod val="75000"/>
+                        </a:schemeClr>
+                      </a:solidFill>
                     </a:ln>
                   </pic:spPr>
                 </pic:pic>
@@ -285,26 +339,16 @@
     </w:p>
     <w:p>
       <w:pPr>
-        <w:rPr>
-          <w:lang w:val="bg-BG"/>
-        </w:rPr>
-      </w:pPr>
-    </w:p>
-    <w:p>
-      <w:pPr>
         <w:pStyle w:val="Heading2"/>
-        <w:numPr>
-          <w:ilvl w:val="0"/>
-          <w:numId w:val="40"/>
-        </w:numPr>
-        <w:ind w:left="0" w:firstLine="0"/>
-        <w:jc w:val="both"/>
-        <w:rPr>
-          <w:lang w:val="bg-BG"/>
-        </w:rPr>
-      </w:pPr>
-      <w:r>
-        <w:t>Create Table</w:t>
+        <w:rPr>
+          <w:lang w:val="bg-BG"/>
+        </w:rPr>
+      </w:pPr>
+      <w:r>
+        <w:rPr>
+          <w:lang w:val="bg-BG"/>
+        </w:rPr>
+        <w:t>Създайте таблица</w:t>
       </w:r>
     </w:p>
     <w:p>
@@ -320,16 +364,10 @@
         </w:rPr>
       </w:pPr>
       <w:r>
-        <w:t xml:space="preserve">Create </w:t>
-      </w:r>
-      <w:r>
-        <w:rPr>
-          <w:b/>
-        </w:rPr>
-        <w:t>table</w:t>
-      </w:r>
-      <w:r>
-        <w:t xml:space="preserve"> </w:t>
+        <w:rPr>
+          <w:lang w:val="bg-BG"/>
+        </w:rPr>
+        <w:t xml:space="preserve">Създайте таблицата </w:t>
       </w:r>
       <w:r>
         <w:rPr>
@@ -350,9 +388,9 @@
           <w:noProof/>
         </w:rPr>
         <w:drawing>
-          <wp:inline distT="0" distB="0" distL="0" distR="0">
+          <wp:inline distT="0" distB="0" distL="0" distR="0" wp14:anchorId="17642B9D" wp14:editId="7A76F7D1">
             <wp:extent cx="2400300" cy="1847850"/>
-            <wp:effectExtent l="0" t="0" r="0" b="0"/>
+            <wp:effectExtent l="19050" t="19050" r="0" b="0"/>
             <wp:docPr id="18" name="Picture 18" descr="Graphical user interface, application&#10;&#10;Description automatically generated"/>
             <wp:cNvGraphicFramePr>
               <a:graphicFrameLocks xmlns:a="http://schemas.openxmlformats.org/drawingml/2006/main" noChangeAspect="1"/>
@@ -370,7 +408,7 @@
                     <a:blip r:embed="rId11" cstate="print">
                       <a:extLst>
                         <a:ext uri="{28A0092B-C50C-407E-A947-70E740481C1C}">
-                          <a14:useLocalDpi xmlns:a14="http://schemas.microsoft.com/office/drawing/2010/main" xmlns:wps="http://schemas.microsoft.com/office/word/2010/wordprocessingShape" xmlns:wpi="http://schemas.microsoft.com/office/word/2010/wordprocessingInk" xmlns:wpg="http://schemas.microsoft.com/office/word/2010/wordprocessingGroup" xmlns:w16se="http://schemas.microsoft.com/office/word/2015/wordml/symex" xmlns:w16sdtdh="http://schemas.microsoft.com/office/word/2020/wordml/sdtdatahash" xmlns:w16="http://schemas.microsoft.com/office/word/2018/wordml" xmlns:w16cid="http://schemas.microsoft.com/office/word/2016/wordml/cid" xmlns:w16cex="http://schemas.microsoft.com/office/word/2018/wordml/cex" xmlns:w15="http://schemas.microsoft.com/office/word/2012/wordml" xmlns:w14="http://schemas.microsoft.com/office/word/2010/wordml" xmlns:w="http://schemas.openxmlformats.org/wordprocessingml/2006/main" xmlns:w10="urn:schemas-microsoft-com:office:word" xmlns:wp14="http://schemas.microsoft.com/office/word/2010/wordprocessingDrawing" xmlns:v="urn:schemas-microsoft-com:vml" xmlns:o="urn:schemas-microsoft-com:office:office" xmlns:am3d="http://schemas.microsoft.com/office/drawing/2017/model3d" xmlns:aink="http://schemas.microsoft.com/office/drawing/2016/ink" xmlns:mc="http://schemas.openxmlformats.org/markup-compatibility/2006" xmlns:cx8="http://schemas.microsoft.com/office/drawing/2016/5/14/chartex" xmlns:cx7="http://schemas.microsoft.com/office/drawing/2016/5/13/chartex" xmlns:cx6="http://schemas.microsoft.com/office/drawing/2016/5/12/chartex" xmlns:cx5="http://schemas.microsoft.com/office/drawing/2016/5/11/chartex" xmlns:cx4="http://schemas.microsoft.com/office/drawing/2016/5/10/chartex" xmlns:cx3="http://schemas.microsoft.com/office/drawing/2016/5/9/chartex" xmlns:cx2="http://schemas.microsoft.com/office/drawing/2015/10/21/chartex" xmlns:cx1="http://schemas.microsoft.com/office/drawing/2015/9/8/chartex" xmlns:cx="http://schemas.microsoft.com/office/drawing/2014/chartex" xmlns:wpc="http://schemas.microsoft.com/office/word/2010/wordprocessingCanvas" xmlns="" val="0"/>
+                          <a14:useLocalDpi xmlns:a14="http://schemas.microsoft.com/office/drawing/2010/main" val="0"/>
                         </a:ext>
                       </a:extLst>
                     </a:blip>
@@ -389,7 +427,11 @@
                     </a:prstGeom>
                     <a:noFill/>
                     <a:ln>
-                      <a:noFill/>
+                      <a:solidFill>
+                        <a:schemeClr val="bg1">
+                          <a:lumMod val="75000"/>
+                        </a:schemeClr>
+                      </a:solidFill>
                     </a:ln>
                   </pic:spPr>
                 </pic:pic>
@@ -444,6 +486,129 @@
     </w:p>
     <w:p>
       <w:pPr>
+        <w:pStyle w:val="ListParagraph"/>
+        <w:numPr>
+          <w:ilvl w:val="0"/>
+          <w:numId w:val="43"/>
+        </w:numPr>
+        <w:spacing w:before="0" w:after="200"/>
+        <w:rPr>
+          <w:lang w:val="bg-BG"/>
+        </w:rPr>
+      </w:pPr>
+      <w:r>
+        <w:rPr>
+          <w:lang w:val="bg-BG"/>
+        </w:rPr>
+        <w:lastRenderedPageBreak/>
+        <w:t xml:space="preserve">Създайте колони </w:t>
+      </w:r>
+      <w:r>
+        <w:rPr>
+          <w:b/>
+          <w:bCs/>
+          <w:lang w:val="bg-BG"/>
+        </w:rPr>
+        <w:t>Id</w:t>
+      </w:r>
+      <w:r>
+        <w:rPr>
+          <w:lang w:val="bg-BG"/>
+        </w:rPr>
+        <w:t xml:space="preserve">, </w:t>
+      </w:r>
+      <w:r>
+        <w:rPr>
+          <w:b/>
+          <w:bCs/>
+          <w:lang w:val="bg-BG"/>
+        </w:rPr>
+        <w:t>Name</w:t>
+      </w:r>
+      <w:r>
+        <w:rPr>
+          <w:lang w:val="bg-BG"/>
+        </w:rPr>
+        <w:t xml:space="preserve">, </w:t>
+      </w:r>
+      <w:r>
+        <w:rPr>
+          <w:b/>
+          <w:bCs/>
+          <w:lang w:val="bg-BG"/>
+        </w:rPr>
+        <w:t>Age</w:t>
+      </w:r>
+      <w:r>
+        <w:rPr>
+          <w:lang w:val="bg-BG"/>
+        </w:rPr>
+        <w:t>. I</w:t>
+      </w:r>
+      <w:r>
+        <w:t>d</w:t>
+      </w:r>
+      <w:r>
+        <w:rPr>
+          <w:lang w:val="bg-BG"/>
+        </w:rPr>
+        <w:t xml:space="preserve"> и </w:t>
+      </w:r>
+      <w:r>
+        <w:t xml:space="preserve">Name </w:t>
+      </w:r>
+      <w:r>
+        <w:rPr>
+          <w:lang w:val="bg-BG"/>
+        </w:rPr>
+        <w:t xml:space="preserve">са </w:t>
+      </w:r>
+      <w:r>
+        <w:rPr>
+          <w:b/>
+          <w:bCs/>
+          <w:lang w:val="bg-BG"/>
+        </w:rPr>
+        <w:t>задължителни</w:t>
+      </w:r>
+      <w:r>
+        <w:rPr>
+          <w:lang w:val="bg-BG"/>
+        </w:rPr>
+        <w:t xml:space="preserve">; Възрастта трябва да </w:t>
+      </w:r>
+      <w:r>
+        <w:rPr>
+          <w:b/>
+          <w:bCs/>
+          <w:lang w:val="bg-BG"/>
+        </w:rPr>
+        <w:t xml:space="preserve">позволява </w:t>
+      </w:r>
+      <w:r>
+        <w:rPr>
+          <w:b/>
+          <w:bCs/>
+        </w:rPr>
+        <w:t>null</w:t>
+      </w:r>
+      <w:r>
+        <w:rPr>
+          <w:b/>
+          <w:bCs/>
+          <w:lang w:val="bg-BG"/>
+        </w:rPr>
+        <w:t xml:space="preserve"> стойности</w:t>
+      </w:r>
+      <w:r>
+        <w:rPr>
+          <w:lang w:val="bg-BG"/>
+        </w:rPr>
+        <w:t>.</w:t>
+      </w:r>
+    </w:p>
+    <w:p>
+      <w:pPr>
         <w:jc w:val="center"/>
         <w:rPr>
           <w:lang w:val="bg-BG"/>
@@ -453,11 +618,10 @@
         <w:rPr>
           <w:noProof/>
         </w:rPr>
-        <w:lastRenderedPageBreak/>
         <w:drawing>
-          <wp:inline distT="0" distB="0" distL="0" distR="0">
+          <wp:inline distT="0" distB="0" distL="0" distR="0" wp14:anchorId="40DF6A84" wp14:editId="157C8C4F">
             <wp:extent cx="3848100" cy="1409700"/>
-            <wp:effectExtent l="0" t="0" r="0" b="0"/>
+            <wp:effectExtent l="19050" t="19050" r="0" b="0"/>
             <wp:docPr id="15" name="Picture 15" descr="Graphical user interface, table&#10;&#10;Description automatically generated"/>
             <wp:cNvGraphicFramePr>
               <a:graphicFrameLocks xmlns:a="http://schemas.openxmlformats.org/drawingml/2006/main" noChangeAspect="1"/>
@@ -475,7 +639,7 @@
                     <a:blip r:embed="rId12" cstate="print">
                       <a:extLst>
                         <a:ext uri="{28A0092B-C50C-407E-A947-70E740481C1C}">
-                          <a14:useLocalDpi xmlns:a14="http://schemas.microsoft.com/office/drawing/2010/main" xmlns:wps="http://schemas.microsoft.com/office/word/2010/wordprocessingShape" xmlns:wpi="http://schemas.microsoft.com/office/word/2010/wordprocessingInk" xmlns:wpg="http://schemas.microsoft.com/office/word/2010/wordprocessingGroup" xmlns:w16se="http://schemas.microsoft.com/office/word/2015/wordml/symex" xmlns:w16sdtdh="http://schemas.microsoft.com/office/word/2020/wordml/sdtdatahash" xmlns:w16="http://schemas.microsoft.com/office/word/2018/wordml" xmlns:w16cid="http://schemas.microsoft.com/office/word/2016/wordml/cid" xmlns:w16cex="http://schemas.microsoft.com/office/word/2018/wordml/cex" xmlns:w15="http://schemas.microsoft.com/office/word/2012/wordml" xmlns:w14="http://schemas.microsoft.com/office/word/2010/wordml" xmlns:w="http://schemas.openxmlformats.org/wordprocessingml/2006/main" xmlns:w10="urn:schemas-microsoft-com:office:word" xmlns:wp14="http://schemas.microsoft.com/office/word/2010/wordprocessingDrawing" xmlns:v="urn:schemas-microsoft-com:vml" xmlns:o="urn:schemas-microsoft-com:office:office" xmlns:am3d="http://schemas.microsoft.com/office/drawing/2017/model3d" xmlns:aink="http://schemas.microsoft.com/office/drawing/2016/ink" xmlns:mc="http://schemas.openxmlformats.org/markup-compatibility/2006" xmlns:cx8="http://schemas.microsoft.com/office/drawing/2016/5/14/chartex" xmlns:cx7="http://schemas.microsoft.com/office/drawing/2016/5/13/chartex" xmlns:cx6="http://schemas.microsoft.com/office/drawing/2016/5/12/chartex" xmlns:cx5="http://schemas.microsoft.com/office/drawing/2016/5/11/chartex" xmlns:cx4="http://schemas.microsoft.com/office/drawing/2016/5/10/chartex" xmlns:cx3="http://schemas.microsoft.com/office/drawing/2016/5/9/chartex" xmlns:cx2="http://schemas.microsoft.com/office/drawing/2015/10/21/chartex" xmlns:cx1="http://schemas.microsoft.com/office/drawing/2015/9/8/chartex" xmlns:cx="http://schemas.microsoft.com/office/drawing/2014/chartex" xmlns:wpc="http://schemas.microsoft.com/office/word/2010/wordprocessingCanvas" xmlns="" val="0"/>
+                          <a14:useLocalDpi xmlns:a14="http://schemas.microsoft.com/office/drawing/2010/main" val="0"/>
                         </a:ext>
                       </a:extLst>
                     </a:blip>
@@ -494,7 +658,11 @@
                     </a:prstGeom>
                     <a:noFill/>
                     <a:ln>
-                      <a:noFill/>
+                      <a:solidFill>
+                        <a:schemeClr val="bg1">
+                          <a:lumMod val="75000"/>
+                        </a:schemeClr>
+                      </a:solidFill>
                     </a:ln>
                   </pic:spPr>
                 </pic:pic>
@@ -513,29 +681,31 @@
         </w:numPr>
         <w:spacing w:before="0" w:after="200"/>
         <w:rPr>
-          <w:lang w:val="bg-BG"/>
-        </w:rPr>
-      </w:pPr>
-      <w:r>
-        <w:t xml:space="preserve">Set the </w:t>
-      </w:r>
-      <w:r>
-        <w:rPr>
           <w:b/>
+          <w:bCs/>
+          <w:lang w:val="bg-BG"/>
+        </w:rPr>
+      </w:pPr>
+      <w:r>
+        <w:rPr>
+          <w:lang w:val="bg-BG"/>
+        </w:rPr>
+        <w:t xml:space="preserve">Задайте </w:t>
+      </w:r>
+      <w:r>
+        <w:rPr>
+          <w:b/>
+          <w:bCs/>
+          <w:lang w:val="bg-BG"/>
+        </w:rPr>
+        <w:t xml:space="preserve">първичен ключ </w:t>
+      </w:r>
+      <w:r>
+        <w:rPr>
+          <w:b/>
+          <w:bCs/>
         </w:rPr>
         <w:t>Id</w:t>
-      </w:r>
-      <w:r>
-        <w:t xml:space="preserve"> as </w:t>
-      </w:r>
-      <w:r>
-        <w:rPr>
-          <w:b/>
-        </w:rPr>
-        <w:t>primary key</w:t>
-      </w:r>
-      <w:r>
-        <w:t>.</w:t>
       </w:r>
     </w:p>
     <w:p>
@@ -550,9 +720,9 @@
           <w:noProof/>
         </w:rPr>
         <w:drawing>
-          <wp:inline distT="0" distB="0" distL="0" distR="0">
+          <wp:inline distT="0" distB="0" distL="0" distR="0" wp14:anchorId="4635E1CC" wp14:editId="58A66C84">
             <wp:extent cx="3867150" cy="3086100"/>
-            <wp:effectExtent l="0" t="0" r="0" b="0"/>
+            <wp:effectExtent l="19050" t="19050" r="0" b="0"/>
             <wp:docPr id="14" name="Picture 14" descr="Graphical user interface, application&#10;&#10;Description automatically generated"/>
             <wp:cNvGraphicFramePr>
               <a:graphicFrameLocks xmlns:a="http://schemas.openxmlformats.org/drawingml/2006/main" noChangeAspect="1"/>
@@ -570,7 +740,7 @@
                     <a:blip r:embed="rId13" cstate="print">
                       <a:extLst>
                         <a:ext uri="{28A0092B-C50C-407E-A947-70E740481C1C}">
-                          <a14:useLocalDpi xmlns:a14="http://schemas.microsoft.com/office/drawing/2010/main" xmlns:wps="http://schemas.microsoft.com/office/word/2010/wordprocessingShape" xmlns:wpi="http://schemas.microsoft.com/office/word/2010/wordprocessingInk" xmlns:wpg="http://schemas.microsoft.com/office/word/2010/wordprocessingGroup" xmlns:w16se="http://schemas.microsoft.com/office/word/2015/wordml/symex" xmlns:w16sdtdh="http://schemas.microsoft.com/office/word/2020/wordml/sdtdatahash" xmlns:w16="http://schemas.microsoft.com/office/word/2018/wordml" xmlns:w16cid="http://schemas.microsoft.com/office/word/2016/wordml/cid" xmlns:w16cex="http://schemas.microsoft.com/office/word/2018/wordml/cex" xmlns:w15="http://schemas.microsoft.com/office/word/2012/wordml" xmlns:w14="http://schemas.microsoft.com/office/word/2010/wordml" xmlns:w="http://schemas.openxmlformats.org/wordprocessingml/2006/main" xmlns:w10="urn:schemas-microsoft-com:office:word" xmlns:wp14="http://schemas.microsoft.com/office/word/2010/wordprocessingDrawing" xmlns:v="urn:schemas-microsoft-com:vml" xmlns:o="urn:schemas-microsoft-com:office:office" xmlns:am3d="http://schemas.microsoft.com/office/drawing/2017/model3d" xmlns:aink="http://schemas.microsoft.com/office/drawing/2016/ink" xmlns:mc="http://schemas.openxmlformats.org/markup-compatibility/2006" xmlns:cx8="http://schemas.microsoft.com/office/drawing/2016/5/14/chartex" xmlns:cx7="http://schemas.microsoft.com/office/drawing/2016/5/13/chartex" xmlns:cx6="http://schemas.microsoft.com/office/drawing/2016/5/12/chartex" xmlns:cx5="http://schemas.microsoft.com/office/drawing/2016/5/11/chartex" xmlns:cx4="http://schemas.microsoft.com/office/drawing/2016/5/10/chartex" xmlns:cx3="http://schemas.microsoft.com/office/drawing/2016/5/9/chartex" xmlns:cx2="http://schemas.microsoft.com/office/drawing/2015/10/21/chartex" xmlns:cx1="http://schemas.microsoft.com/office/drawing/2015/9/8/chartex" xmlns:cx="http://schemas.microsoft.com/office/drawing/2014/chartex" xmlns:wpc="http://schemas.microsoft.com/office/word/2010/wordprocessingCanvas" xmlns="" val="0"/>
+                          <a14:useLocalDpi xmlns:a14="http://schemas.microsoft.com/office/drawing/2010/main" val="0"/>
                         </a:ext>
                       </a:extLst>
                     </a:blip>
@@ -589,7 +759,11 @@
                     </a:prstGeom>
                     <a:noFill/>
                     <a:ln>
-                      <a:noFill/>
+                      <a:solidFill>
+                        <a:schemeClr val="bg1">
+                          <a:lumMod val="75000"/>
+                        </a:schemeClr>
+                      </a:solidFill>
                     </a:ln>
                   </pic:spPr>
                 </pic:pic>
@@ -610,18 +784,15 @@
     <w:p>
       <w:pPr>
         <w:pStyle w:val="Heading2"/>
-        <w:numPr>
-          <w:ilvl w:val="0"/>
-          <w:numId w:val="40"/>
-        </w:numPr>
-        <w:ind w:left="0" w:firstLine="0"/>
-        <w:jc w:val="both"/>
-        <w:rPr>
-          <w:lang w:val="bg-BG"/>
-        </w:rPr>
-      </w:pPr>
-      <w:r>
-        <w:t>Insert Data in the Table</w:t>
+        <w:rPr>
+          <w:lang w:val="bg-BG"/>
+        </w:rPr>
+      </w:pPr>
+      <w:r>
+        <w:rPr>
+          <w:lang w:val="bg-BG"/>
+        </w:rPr>
+        <w:t>Вмъкнете данни в таблицата</w:t>
       </w:r>
     </w:p>
     <w:p>
@@ -633,7 +804,10 @@
         </w:rPr>
       </w:pPr>
       <w:r>
-        <w:t>Insert data in the table as its show on the picture</w:t>
+        <w:rPr>
+          <w:lang w:val="bg-BG"/>
+        </w:rPr>
+        <w:t>Вмъкнете данни в таблицата, както е показано на снимката</w:t>
       </w:r>
     </w:p>
     <w:p>
@@ -648,9 +822,9 @@
           <w:noProof/>
         </w:rPr>
         <w:drawing>
-          <wp:inline distT="0" distB="0" distL="0" distR="0">
+          <wp:inline distT="0" distB="0" distL="0" distR="0" wp14:anchorId="2F80A3C4" wp14:editId="402641F9">
             <wp:extent cx="2914650" cy="1714500"/>
-            <wp:effectExtent l="0" t="0" r="0" b="0"/>
+            <wp:effectExtent l="19050" t="19050" r="0" b="0"/>
             <wp:docPr id="8" name="Picture 8" descr="Application&#10;&#10;Description automatically generated with medium confidence"/>
             <wp:cNvGraphicFramePr>
               <a:graphicFrameLocks xmlns:a="http://schemas.openxmlformats.org/drawingml/2006/main" noChangeAspect="1"/>
@@ -668,7 +842,7 @@
                     <a:blip r:embed="rId14" cstate="print">
                       <a:extLst>
                         <a:ext uri="{28A0092B-C50C-407E-A947-70E740481C1C}">
-                          <a14:useLocalDpi xmlns:a14="http://schemas.microsoft.com/office/drawing/2010/main" xmlns:wps="http://schemas.microsoft.com/office/word/2010/wordprocessingShape" xmlns:wpi="http://schemas.microsoft.com/office/word/2010/wordprocessingInk" xmlns:wpg="http://schemas.microsoft.com/office/word/2010/wordprocessingGroup" xmlns:w16se="http://schemas.microsoft.com/office/word/2015/wordml/symex" xmlns:w16sdtdh="http://schemas.microsoft.com/office/word/2020/wordml/sdtdatahash" xmlns:w16="http://schemas.microsoft.com/office/word/2018/wordml" xmlns:w16cid="http://schemas.microsoft.com/office/word/2016/wordml/cid" xmlns:w16cex="http://schemas.microsoft.com/office/word/2018/wordml/cex" xmlns:w15="http://schemas.microsoft.com/office/word/2012/wordml" xmlns:w14="http://schemas.microsoft.com/office/word/2010/wordml" xmlns:w="http://schemas.openxmlformats.org/wordprocessingml/2006/main" xmlns:w10="urn:schemas-microsoft-com:office:word" xmlns:wp14="http://schemas.microsoft.com/office/word/2010/wordprocessingDrawing" xmlns:v="urn:schemas-microsoft-com:vml" xmlns:o="urn:schemas-microsoft-com:office:office" xmlns:am3d="http://schemas.microsoft.com/office/drawing/2017/model3d" xmlns:aink="http://schemas.microsoft.com/office/drawing/2016/ink" xmlns:mc="http://schemas.openxmlformats.org/markup-compatibility/2006" xmlns:cx8="http://schemas.microsoft.com/office/drawing/2016/5/14/chartex" xmlns:cx7="http://schemas.microsoft.com/office/drawing/2016/5/13/chartex" xmlns:cx6="http://schemas.microsoft.com/office/drawing/2016/5/12/chartex" xmlns:cx5="http://schemas.microsoft.com/office/drawing/2016/5/11/chartex" xmlns:cx4="http://schemas.microsoft.com/office/drawing/2016/5/10/chartex" xmlns:cx3="http://schemas.microsoft.com/office/drawing/2016/5/9/chartex" xmlns:cx2="http://schemas.microsoft.com/office/drawing/2015/10/21/chartex" xmlns:cx1="http://schemas.microsoft.com/office/drawing/2015/9/8/chartex" xmlns:cx="http://schemas.microsoft.com/office/drawing/2014/chartex" xmlns:wpc="http://schemas.microsoft.com/office/word/2010/wordprocessingCanvas" xmlns="" val="0"/>
+                          <a14:useLocalDpi xmlns:a14="http://schemas.microsoft.com/office/drawing/2010/main" val="0"/>
                         </a:ext>
                       </a:extLst>
                     </a:blip>
@@ -687,7 +861,11 @@
                     </a:prstGeom>
                     <a:noFill/>
                     <a:ln>
-                      <a:noFill/>
+                      <a:solidFill>
+                        <a:schemeClr val="bg1">
+                          <a:lumMod val="75000"/>
+                        </a:schemeClr>
+                      </a:solidFill>
                     </a:ln>
                   </pic:spPr>
                 </pic:pic>
@@ -701,9 +879,9 @@
           <w:noProof/>
         </w:rPr>
         <w:drawing>
-          <wp:inline distT="0" distB="0" distL="0" distR="0">
+          <wp:inline distT="0" distB="0" distL="0" distR="0" wp14:anchorId="1BD3CE78" wp14:editId="5A62D3FE">
             <wp:extent cx="3263305" cy="1397000"/>
-            <wp:effectExtent l="0" t="0" r="0" b="0"/>
+            <wp:effectExtent l="19050" t="19050" r="1270" b="0"/>
             <wp:docPr id="42" name="Picture 42" descr="C:\Users\Valio\AppData\Local\Microsoft\Windows\INetCacheContent.Word\21.png"/>
             <wp:cNvGraphicFramePr>
               <a:graphicFrameLocks xmlns:a="http://schemas.openxmlformats.org/drawingml/2006/main" noChangeAspect="1"/>
@@ -721,7 +899,7 @@
                     <a:blip r:embed="rId15" cstate="print">
                       <a:extLst>
                         <a:ext uri="{28A0092B-C50C-407E-A947-70E740481C1C}">
-                          <a14:useLocalDpi xmlns:a14="http://schemas.microsoft.com/office/drawing/2010/main" xmlns:wps="http://schemas.microsoft.com/office/word/2010/wordprocessingShape" xmlns:wpi="http://schemas.microsoft.com/office/word/2010/wordprocessingInk" xmlns:wpg="http://schemas.microsoft.com/office/word/2010/wordprocessingGroup" xmlns:w16se="http://schemas.microsoft.com/office/word/2015/wordml/symex" xmlns:w16sdtdh="http://schemas.microsoft.com/office/word/2020/wordml/sdtdatahash" xmlns:w16="http://schemas.microsoft.com/office/word/2018/wordml" xmlns:w16cid="http://schemas.microsoft.com/office/word/2016/wordml/cid" xmlns:w16cex="http://schemas.microsoft.com/office/word/2018/wordml/cex" xmlns:w15="http://schemas.microsoft.com/office/word/2012/wordml" xmlns:w14="http://schemas.microsoft.com/office/word/2010/wordml" xmlns:w="http://schemas.openxmlformats.org/wordprocessingml/2006/main" xmlns:w10="urn:schemas-microsoft-com:office:word" xmlns:wp14="http://schemas.microsoft.com/office/word/2010/wordprocessingDrawing" xmlns:v="urn:schemas-microsoft-com:vml" xmlns:o="urn:schemas-microsoft-com:office:office" xmlns:am3d="http://schemas.microsoft.com/office/drawing/2017/model3d" xmlns:aink="http://schemas.microsoft.com/office/drawing/2016/ink" xmlns:mc="http://schemas.openxmlformats.org/markup-compatibility/2006" xmlns:cx8="http://schemas.microsoft.com/office/drawing/2016/5/14/chartex" xmlns:cx7="http://schemas.microsoft.com/office/drawing/2016/5/13/chartex" xmlns:cx6="http://schemas.microsoft.com/office/drawing/2016/5/12/chartex" xmlns:cx5="http://schemas.microsoft.com/office/drawing/2016/5/11/chartex" xmlns:cx4="http://schemas.microsoft.com/office/drawing/2016/5/10/chartex" xmlns:cx3="http://schemas.microsoft.com/office/drawing/2016/5/9/chartex" xmlns:cx2="http://schemas.microsoft.com/office/drawing/2015/10/21/chartex" xmlns:cx1="http://schemas.microsoft.com/office/drawing/2015/9/8/chartex" xmlns:cx="http://schemas.microsoft.com/office/drawing/2014/chartex" xmlns:wpc="http://schemas.microsoft.com/office/word/2010/wordprocessingCanvas" xmlns="" val="0"/>
+                          <a14:useLocalDpi xmlns:a14="http://schemas.microsoft.com/office/drawing/2010/main" val="0"/>
                         </a:ext>
                       </a:extLst>
                     </a:blip>
@@ -733,14 +911,18 @@
                   <pic:spPr bwMode="auto">
                     <a:xfrm>
                       <a:off x="0" y="0"/>
-                      <a:ext cx="3271341" cy="1400440"/>
+                      <a:ext cx="3263305" cy="1397000"/>
                     </a:xfrm>
                     <a:prstGeom prst="rect">
                       <a:avLst/>
                     </a:prstGeom>
                     <a:noFill/>
                     <a:ln>
-                      <a:noFill/>
+                      <a:solidFill>
+                        <a:schemeClr val="bg1">
+                          <a:lumMod val="75000"/>
+                        </a:schemeClr>
+                      </a:solidFill>
                     </a:ln>
                   </pic:spPr>
                 </pic:pic>
@@ -769,18 +951,16 @@
     <w:p>
       <w:pPr>
         <w:pStyle w:val="Heading2"/>
-        <w:numPr>
-          <w:ilvl w:val="0"/>
-          <w:numId w:val="40"/>
-        </w:numPr>
-        <w:ind w:left="0" w:firstLine="0"/>
-        <w:jc w:val="both"/>
-        <w:rPr>
-          <w:lang w:val="bg-BG"/>
-        </w:rPr>
-      </w:pPr>
-      <w:r>
-        <w:t>Select Data from Table</w:t>
+        <w:rPr>
+          <w:lang w:val="bg-BG"/>
+        </w:rPr>
+      </w:pPr>
+      <w:r>
+        <w:rPr>
+          <w:lang w:val="bg-BG"/>
+        </w:rPr>
+        <w:lastRenderedPageBreak/>
+        <w:t>Изберете Данни от таблицата</w:t>
       </w:r>
     </w:p>
     <w:p>
@@ -796,7 +976,24 @@
         </w:rPr>
       </w:pPr>
       <w:r>
-        <w:t xml:space="preserve">Select all columns from the Minions table. </w:t>
+        <w:rPr>
+          <w:lang w:val="bg-BG"/>
+        </w:rPr>
+        <w:t xml:space="preserve">Изберете всички колони от таблицата </w:t>
+      </w:r>
+      <w:r>
+        <w:rPr>
+          <w:b/>
+          <w:bCs/>
+          <w:lang w:val="bg-BG"/>
+        </w:rPr>
+        <w:t>Minions</w:t>
+      </w:r>
+      <w:r>
+        <w:rPr>
+          <w:lang w:val="bg-BG"/>
+        </w:rPr>
+        <w:t>.</w:t>
       </w:r>
     </w:p>
     <w:p>
@@ -811,11 +1008,10 @@
         <w:rPr>
           <w:noProof/>
         </w:rPr>
-        <w:lastRenderedPageBreak/>
         <w:drawing>
-          <wp:inline distT="0" distB="0" distL="0" distR="0">
+          <wp:inline distT="0" distB="0" distL="0" distR="0" wp14:anchorId="6ED3C6B9" wp14:editId="799EF201">
             <wp:extent cx="3009900" cy="1169670"/>
-            <wp:effectExtent l="0" t="0" r="0" b="0"/>
+            <wp:effectExtent l="19050" t="19050" r="0" b="0"/>
             <wp:docPr id="13" name="Picture 13" descr="A picture containing chart&#10;&#10;Description automatically generated"/>
             <wp:cNvGraphicFramePr>
               <a:graphicFrameLocks xmlns:a="http://schemas.openxmlformats.org/drawingml/2006/main" noChangeAspect="1"/>
@@ -833,7 +1029,7 @@
                     <a:blip r:embed="rId16" cstate="print">
                       <a:extLst>
                         <a:ext uri="{28A0092B-C50C-407E-A947-70E740481C1C}">
-                          <a14:useLocalDpi xmlns:a14="http://schemas.microsoft.com/office/drawing/2010/main" xmlns:wps="http://schemas.microsoft.com/office/word/2010/wordprocessingShape" xmlns:wpi="http://schemas.microsoft.com/office/word/2010/wordprocessingInk" xmlns:wpg="http://schemas.microsoft.com/office/word/2010/wordprocessingGroup" xmlns:w16se="http://schemas.microsoft.com/office/word/2015/wordml/symex" xmlns:w16sdtdh="http://schemas.microsoft.com/office/word/2020/wordml/sdtdatahash" xmlns:w16="http://schemas.microsoft.com/office/word/2018/wordml" xmlns:w16cid="http://schemas.microsoft.com/office/word/2016/wordml/cid" xmlns:w16cex="http://schemas.microsoft.com/office/word/2018/wordml/cex" xmlns:w15="http://schemas.microsoft.com/office/word/2012/wordml" xmlns:w14="http://schemas.microsoft.com/office/word/2010/wordml" xmlns:w="http://schemas.openxmlformats.org/wordprocessingml/2006/main" xmlns:w10="urn:schemas-microsoft-com:office:word" xmlns:wp14="http://schemas.microsoft.com/office/word/2010/wordprocessingDrawing" xmlns:v="urn:schemas-microsoft-com:vml" xmlns:o="urn:schemas-microsoft-com:office:office" xmlns:am3d="http://schemas.microsoft.com/office/drawing/2017/model3d" xmlns:aink="http://schemas.microsoft.com/office/drawing/2016/ink" xmlns:mc="http://schemas.openxmlformats.org/markup-compatibility/2006" xmlns:cx8="http://schemas.microsoft.com/office/drawing/2016/5/14/chartex" xmlns:cx7="http://schemas.microsoft.com/office/drawing/2016/5/13/chartex" xmlns:cx6="http://schemas.microsoft.com/office/drawing/2016/5/12/chartex" xmlns:cx5="http://schemas.microsoft.com/office/drawing/2016/5/11/chartex" xmlns:cx4="http://schemas.microsoft.com/office/drawing/2016/5/10/chartex" xmlns:cx3="http://schemas.microsoft.com/office/drawing/2016/5/9/chartex" xmlns:cx2="http://schemas.microsoft.com/office/drawing/2015/10/21/chartex" xmlns:cx1="http://schemas.microsoft.com/office/drawing/2015/9/8/chartex" xmlns:cx="http://schemas.microsoft.com/office/drawing/2014/chartex" xmlns:wpc="http://schemas.microsoft.com/office/word/2010/wordprocessingCanvas" xmlns="" val="0"/>
+                          <a14:useLocalDpi xmlns:a14="http://schemas.microsoft.com/office/drawing/2010/main" val="0"/>
                         </a:ext>
                       </a:extLst>
                     </a:blip>
@@ -852,7 +1048,11 @@
                     </a:prstGeom>
                     <a:noFill/>
                     <a:ln>
-                      <a:noFill/>
+                      <a:solidFill>
+                        <a:schemeClr val="bg1">
+                          <a:lumMod val="75000"/>
+                        </a:schemeClr>
+                      </a:solidFill>
                     </a:ln>
                   </pic:spPr>
                 </pic:pic>
@@ -875,16 +1075,10 @@
         </w:rPr>
       </w:pPr>
       <w:r>
-        <w:t xml:space="preserve">Open new query window, then write the </w:t>
-      </w:r>
-      <w:r>
-        <w:rPr>
-          <w:noProof/>
-        </w:rPr>
-        <w:t>SQL</w:t>
-      </w:r>
-      <w:r>
-        <w:t>.</w:t>
+        <w:rPr>
+          <w:lang w:val="bg-BG"/>
+        </w:rPr>
+        <w:t>Отворете нов прозорец за заявка, след което напишете SQL.</w:t>
       </w:r>
     </w:p>
     <w:p>
@@ -900,16 +1094,52 @@
         </w:rPr>
       </w:pPr>
       <w:r>
-        <w:t xml:space="preserve">* Select </w:t>
+        <w:rPr>
+          <w:lang w:val="bg-BG"/>
+        </w:rPr>
+        <w:t xml:space="preserve">* Изберете </w:t>
       </w:r>
       <w:r>
         <w:rPr>
           <w:b/>
-        </w:rPr>
-        <w:t>only Names</w:t>
-      </w:r>
-      <w:r>
-        <w:t xml:space="preserve"> from Minions table.</w:t>
+          <w:bCs/>
+          <w:lang w:val="bg-BG"/>
+        </w:rPr>
+        <w:t>само</w:t>
+      </w:r>
+      <w:r>
+        <w:rPr>
+          <w:lang w:val="bg-BG"/>
+        </w:rPr>
+        <w:t xml:space="preserve"> </w:t>
+      </w:r>
+      <w:r>
+        <w:rPr>
+          <w:b/>
+          <w:bCs/>
+          <w:lang w:val="bg-BG"/>
+        </w:rPr>
+        <w:t>имена</w:t>
+      </w:r>
+      <w:r>
+        <w:rPr>
+          <w:lang w:val="bg-BG"/>
+        </w:rPr>
+        <w:t xml:space="preserve"> от таблицата </w:t>
+      </w:r>
+      <w:r>
+        <w:rPr>
+          <w:b/>
+          <w:bCs/>
+          <w:lang w:val="bg-BG"/>
+        </w:rPr>
+        <w:t>Minions</w:t>
+      </w:r>
+      <w:r>
+        <w:rPr>
+          <w:lang w:val="bg-BG"/>
+        </w:rPr>
+        <w:t>.</w:t>
       </w:r>
     </w:p>
     <w:p>
@@ -931,16 +1161,71 @@
         <w:rPr>
           <w:b/>
         </w:rPr>
-        <w:t xml:space="preserve">Order </w:t>
-      </w:r>
-      <w:r>
-        <w:t>them</w:t>
+        <w:t xml:space="preserve">Подредете </w:t>
+      </w:r>
+      <w:r>
+        <w:rPr>
+          <w:bCs/>
+        </w:rPr>
+        <w:t>ги</w:t>
       </w:r>
       <w:r>
         <w:rPr>
           <w:b/>
         </w:rPr>
-        <w:t xml:space="preserve"> ascending by name</w:t>
+        <w:t xml:space="preserve"> </w:t>
+      </w:r>
+      <w:r>
+        <w:rPr>
+          <w:bCs/>
+        </w:rPr>
+        <w:t>по</w:t>
+      </w:r>
+      <w:r>
+        <w:rPr>
+          <w:b/>
+        </w:rPr>
+        <w:t xml:space="preserve"> име</w:t>
+      </w:r>
+      <w:r>
+        <w:rPr>
+          <w:b/>
+        </w:rPr>
+        <w:t xml:space="preserve"> </w:t>
+      </w:r>
+      <w:r>
+        <w:rPr>
+          <w:bCs/>
+          <w:lang w:val="bg-BG"/>
+        </w:rPr>
+        <w:t>във</w:t>
+      </w:r>
+      <w:r>
+        <w:rPr>
+          <w:b/>
+          <w:lang w:val="bg-BG"/>
+        </w:rPr>
+        <w:t xml:space="preserve"> </w:t>
+      </w:r>
+      <w:r>
+        <w:rPr>
+          <w:b/>
+        </w:rPr>
+        <w:t>възходящ</w:t>
+      </w:r>
+      <w:r>
+        <w:rPr>
+          <w:b/>
+          <w:lang w:val="bg-BG"/>
+        </w:rPr>
+        <w:t xml:space="preserve"> </w:t>
+      </w:r>
+      <w:r>
+        <w:rPr>
+          <w:bCs/>
+          <w:lang w:val="bg-BG"/>
+        </w:rPr>
+        <w:t>ред</w:t>
       </w:r>
     </w:p>
     <w:p>
@@ -955,9 +1240,9 @@
           <w:noProof/>
         </w:rPr>
         <w:drawing>
-          <wp:inline distT="0" distB="0" distL="0" distR="0">
+          <wp:inline distT="0" distB="0" distL="0" distR="0" wp14:anchorId="1B92FBBD" wp14:editId="74ADBDB7">
             <wp:extent cx="3055620" cy="1097280"/>
-            <wp:effectExtent l="0" t="0" r="0" b="7620"/>
+            <wp:effectExtent l="19050" t="19050" r="0" b="7620"/>
             <wp:docPr id="12" name="Picture 12" descr="Graphical user interface, application&#10;&#10;Description automatically generated with medium confidence"/>
             <wp:cNvGraphicFramePr>
               <a:graphicFrameLocks xmlns:a="http://schemas.openxmlformats.org/drawingml/2006/main" noChangeAspect="1"/>
@@ -975,7 +1260,7 @@
                     <a:blip r:embed="rId17" cstate="print">
                       <a:extLst>
                         <a:ext uri="{28A0092B-C50C-407E-A947-70E740481C1C}">
-                          <a14:useLocalDpi xmlns:a14="http://schemas.microsoft.com/office/drawing/2010/main" xmlns:wps="http://schemas.microsoft.com/office/word/2010/wordprocessingShape" xmlns:wpi="http://schemas.microsoft.com/office/word/2010/wordprocessingInk" xmlns:wpg="http://schemas.microsoft.com/office/word/2010/wordprocessingGroup" xmlns:w16se="http://schemas.microsoft.com/office/word/2015/wordml/symex" xmlns:w16sdtdh="http://schemas.microsoft.com/office/word/2020/wordml/sdtdatahash" xmlns:w16="http://schemas.microsoft.com/office/word/2018/wordml" xmlns:w16cid="http://schemas.microsoft.com/office/word/2016/wordml/cid" xmlns:w16cex="http://schemas.microsoft.com/office/word/2018/wordml/cex" xmlns:w15="http://schemas.microsoft.com/office/word/2012/wordml" xmlns:w14="http://schemas.microsoft.com/office/word/2010/wordml" xmlns:w="http://schemas.openxmlformats.org/wordprocessingml/2006/main" xmlns:w10="urn:schemas-microsoft-com:office:word" xmlns:wp14="http://schemas.microsoft.com/office/word/2010/wordprocessingDrawing" xmlns:v="urn:schemas-microsoft-com:vml" xmlns:o="urn:schemas-microsoft-com:office:office" xmlns:am3d="http://schemas.microsoft.com/office/drawing/2017/model3d" xmlns:aink="http://schemas.microsoft.com/office/drawing/2016/ink" xmlns:mc="http://schemas.openxmlformats.org/markup-compatibility/2006" xmlns:cx8="http://schemas.microsoft.com/office/drawing/2016/5/14/chartex" xmlns:cx7="http://schemas.microsoft.com/office/drawing/2016/5/13/chartex" xmlns:cx6="http://schemas.microsoft.com/office/drawing/2016/5/12/chartex" xmlns:cx5="http://schemas.microsoft.com/office/drawing/2016/5/11/chartex" xmlns:cx4="http://schemas.microsoft.com/office/drawing/2016/5/10/chartex" xmlns:cx3="http://schemas.microsoft.com/office/drawing/2016/5/9/chartex" xmlns:cx2="http://schemas.microsoft.com/office/drawing/2015/10/21/chartex" xmlns:cx1="http://schemas.microsoft.com/office/drawing/2015/9/8/chartex" xmlns:cx="http://schemas.microsoft.com/office/drawing/2014/chartex" xmlns:wpc="http://schemas.microsoft.com/office/word/2010/wordprocessingCanvas" xmlns="" val="0"/>
+                          <a14:useLocalDpi xmlns:a14="http://schemas.microsoft.com/office/drawing/2010/main" val="0"/>
                         </a:ext>
                       </a:extLst>
                     </a:blip>
@@ -994,7 +1279,11 @@
                     </a:prstGeom>
                     <a:noFill/>
                     <a:ln>
-                      <a:noFill/>
+                      <a:solidFill>
+                        <a:schemeClr val="bg1">
+                          <a:lumMod val="75000"/>
+                        </a:schemeClr>
+                      </a:solidFill>
                     </a:ln>
                   </pic:spPr>
                 </pic:pic>
@@ -1007,18 +1296,15 @@
     <w:p>
       <w:pPr>
         <w:pStyle w:val="Heading2"/>
-        <w:numPr>
-          <w:ilvl w:val="0"/>
-          <w:numId w:val="40"/>
-        </w:numPr>
-        <w:ind w:left="0" w:firstLine="0"/>
-        <w:jc w:val="both"/>
-        <w:rPr>
-          <w:lang w:val="bg-BG"/>
-        </w:rPr>
-      </w:pPr>
-      <w:r>
-        <w:t>Update One Record</w:t>
+        <w:rPr>
+          <w:lang w:val="bg-BG"/>
+        </w:rPr>
+      </w:pPr>
+      <w:r>
+        <w:rPr>
+          <w:lang w:val="bg-BG"/>
+        </w:rPr>
+        <w:t>Променете запис</w:t>
       </w:r>
     </w:p>
     <w:p>
@@ -1028,36 +1314,49 @@
         </w:rPr>
       </w:pPr>
       <w:r>
-        <w:t xml:space="preserve">Change </w:t>
+        <w:rPr>
+          <w:lang w:val="bg-BG"/>
+        </w:rPr>
+        <w:t xml:space="preserve">Променете възрастта на </w:t>
       </w:r>
       <w:r>
         <w:rPr>
           <w:b/>
         </w:rPr>
-        <w:t>Stuart’s age</w:t>
-      </w:r>
-      <w:r>
-        <w:t xml:space="preserve"> from </w:t>
+        <w:t>Stuart</w:t>
       </w:r>
       <w:r>
         <w:rPr>
           <w:b/>
-          <w:noProof/>
+          <w:lang w:val="bg-BG"/>
+        </w:rPr>
+        <w:t xml:space="preserve"> </w:t>
+      </w:r>
+      <w:r>
+        <w:rPr>
+          <w:lang w:val="bg-BG"/>
+        </w:rPr>
+        <w:t xml:space="preserve">от </w:t>
+      </w:r>
+      <w:r>
+        <w:rPr>
+          <w:b/>
+          <w:bCs/>
+          <w:lang w:val="bg-BG"/>
         </w:rPr>
         <w:t>NULL</w:t>
       </w:r>
       <w:r>
         <w:rPr>
-          <w:noProof/>
-        </w:rPr>
-        <w:t xml:space="preserve"> </w:t>
-      </w:r>
-      <w:r>
-        <w:t xml:space="preserve">to </w:t>
+          <w:lang w:val="bg-BG"/>
+        </w:rPr>
+        <w:t xml:space="preserve"> на </w:t>
       </w:r>
       <w:r>
         <w:rPr>
           <w:b/>
+          <w:bCs/>
+          <w:lang w:val="bg-BG"/>
         </w:rPr>
         <w:t>10</w:t>
       </w:r>
@@ -1074,9 +1373,9 @@
           <w:noProof/>
         </w:rPr>
         <w:drawing>
-          <wp:inline distT="0" distB="0" distL="0" distR="0">
+          <wp:inline distT="0" distB="0" distL="0" distR="0" wp14:anchorId="01A40E16" wp14:editId="4CFCAC40">
             <wp:extent cx="2914650" cy="1714500"/>
-            <wp:effectExtent l="0" t="0" r="0" b="0"/>
+            <wp:effectExtent l="19050" t="19050" r="0" b="0"/>
             <wp:docPr id="43" name="Picture 43" descr="Application&#10;&#10;Description automatically generated with medium confidence"/>
             <wp:cNvGraphicFramePr>
               <a:graphicFrameLocks xmlns:a="http://schemas.openxmlformats.org/drawingml/2006/main" noChangeAspect="1"/>
@@ -1094,7 +1393,7 @@
                     <a:blip r:embed="rId14" cstate="print">
                       <a:extLst>
                         <a:ext uri="{28A0092B-C50C-407E-A947-70E740481C1C}">
-                          <a14:useLocalDpi xmlns:a14="http://schemas.microsoft.com/office/drawing/2010/main" xmlns:wps="http://schemas.microsoft.com/office/word/2010/wordprocessingShape" xmlns:wpi="http://schemas.microsoft.com/office/word/2010/wordprocessingInk" xmlns:wpg="http://schemas.microsoft.com/office/word/2010/wordprocessingGroup" xmlns:w16se="http://schemas.microsoft.com/office/word/2015/wordml/symex" xmlns:w16sdtdh="http://schemas.microsoft.com/office/word/2020/wordml/sdtdatahash" xmlns:w16="http://schemas.microsoft.com/office/word/2018/wordml" xmlns:w16cid="http://schemas.microsoft.com/office/word/2016/wordml/cid" xmlns:w16cex="http://schemas.microsoft.com/office/word/2018/wordml/cex" xmlns:w15="http://schemas.microsoft.com/office/word/2012/wordml" xmlns:w14="http://schemas.microsoft.com/office/word/2010/wordml" xmlns:w="http://schemas.openxmlformats.org/wordprocessingml/2006/main" xmlns:w10="urn:schemas-microsoft-com:office:word" xmlns:wp14="http://schemas.microsoft.com/office/word/2010/wordprocessingDrawing" xmlns:v="urn:schemas-microsoft-com:vml" xmlns:o="urn:schemas-microsoft-com:office:office" xmlns:am3d="http://schemas.microsoft.com/office/drawing/2017/model3d" xmlns:aink="http://schemas.microsoft.com/office/drawing/2016/ink" xmlns:mc="http://schemas.openxmlformats.org/markup-compatibility/2006" xmlns:cx8="http://schemas.microsoft.com/office/drawing/2016/5/14/chartex" xmlns:cx7="http://schemas.microsoft.com/office/drawing/2016/5/13/chartex" xmlns:cx6="http://schemas.microsoft.com/office/drawing/2016/5/12/chartex" xmlns:cx5="http://schemas.microsoft.com/office/drawing/2016/5/11/chartex" xmlns:cx4="http://schemas.microsoft.com/office/drawing/2016/5/10/chartex" xmlns:cx3="http://schemas.microsoft.com/office/drawing/2016/5/9/chartex" xmlns:cx2="http://schemas.microsoft.com/office/drawing/2015/10/21/chartex" xmlns:cx1="http://schemas.microsoft.com/office/drawing/2015/9/8/chartex" xmlns:cx="http://schemas.microsoft.com/office/drawing/2014/chartex" xmlns:wpc="http://schemas.microsoft.com/office/word/2010/wordprocessingCanvas" xmlns="" val="0"/>
+                          <a14:useLocalDpi xmlns:a14="http://schemas.microsoft.com/office/drawing/2010/main" val="0"/>
                         </a:ext>
                       </a:extLst>
                     </a:blip>
@@ -1113,7 +1412,11 @@
                     </a:prstGeom>
                     <a:noFill/>
                     <a:ln>
-                      <a:noFill/>
+                      <a:solidFill>
+                        <a:schemeClr val="bg1">
+                          <a:lumMod val="75000"/>
+                        </a:schemeClr>
+                      </a:solidFill>
                     </a:ln>
                   </pic:spPr>
                 </pic:pic>
@@ -1126,18 +1429,15 @@
     <w:p>
       <w:pPr>
         <w:pStyle w:val="Heading2"/>
-        <w:numPr>
-          <w:ilvl w:val="0"/>
-          <w:numId w:val="40"/>
-        </w:numPr>
-        <w:ind w:left="0" w:firstLine="0"/>
-        <w:jc w:val="both"/>
-        <w:rPr>
-          <w:lang w:val="bg-BG"/>
-        </w:rPr>
-      </w:pPr>
-      <w:r>
-        <w:t>Update All Records</w:t>
+        <w:rPr>
+          <w:lang w:val="bg-BG"/>
+        </w:rPr>
+      </w:pPr>
+      <w:r>
+        <w:rPr>
+          <w:lang w:val="bg-BG"/>
+        </w:rPr>
+        <w:t>Променете всички записи</w:t>
       </w:r>
     </w:p>
     <w:p>
@@ -1147,32 +1447,36 @@
         </w:rPr>
       </w:pPr>
       <w:r>
-        <w:t xml:space="preserve">Change all of the Minions age to be + 1 </w:t>
-      </w:r>
-      <w:proofErr w:type="gramStart"/>
-      <w:r>
-        <w:t>years</w:t>
-      </w:r>
-      <w:proofErr w:type="gramEnd"/>
-      <w:r>
-        <w:t>.</w:t>
+        <w:rPr>
+          <w:lang w:val="bg-BG"/>
+        </w:rPr>
+        <w:t xml:space="preserve">Увеличете </w:t>
+      </w:r>
+      <w:r>
+        <w:rPr>
+          <w:lang w:val="bg-BG"/>
+        </w:rPr>
+        <w:t>възрастта на всички миньони</w:t>
+      </w:r>
+      <w:r>
+        <w:rPr>
+          <w:lang w:val="bg-BG"/>
+        </w:rPr>
+        <w:t xml:space="preserve"> с 1.</w:t>
       </w:r>
     </w:p>
     <w:p>
       <w:pPr>
         <w:pStyle w:val="Heading2"/>
-        <w:numPr>
-          <w:ilvl w:val="0"/>
-          <w:numId w:val="40"/>
-        </w:numPr>
-        <w:ind w:left="0" w:firstLine="0"/>
-        <w:jc w:val="both"/>
-        <w:rPr>
-          <w:lang w:val="bg-BG"/>
-        </w:rPr>
-      </w:pPr>
-      <w:r>
-        <w:t>Delete Record</w:t>
+        <w:rPr>
+          <w:lang w:val="bg-BG"/>
+        </w:rPr>
+      </w:pPr>
+      <w:r>
+        <w:rPr>
+          <w:lang w:val="bg-BG"/>
+        </w:rPr>
+        <w:t>Изтрийте запис</w:t>
       </w:r>
     </w:p>
     <w:p>
@@ -1182,25 +1486,91 @@
         </w:rPr>
       </w:pPr>
       <w:r>
-        <w:t xml:space="preserve">Open table in the Edit Mode, </w:t>
+        <w:rPr>
+          <w:lang w:val="bg-BG"/>
+        </w:rPr>
+        <w:t xml:space="preserve">Отворете таблицата в режим </w:t>
       </w:r>
       <w:r>
         <w:rPr>
           <w:b/>
-        </w:rPr>
-        <w:t>right click</w:t>
-      </w:r>
-      <w:r>
-        <w:t xml:space="preserve"> on the row where </w:t>
+          <w:bCs/>
+        </w:rPr>
+        <w:t>Edit</w:t>
+      </w:r>
+      <w:r>
+        <w:rPr>
+          <w:lang w:val="bg-BG"/>
+        </w:rPr>
+        <w:t xml:space="preserve">, </w:t>
       </w:r>
       <w:r>
         <w:rPr>
           <w:b/>
+          <w:bCs/>
+          <w:lang w:val="bg-BG"/>
+        </w:rPr>
+        <w:t>натиснете</w:t>
+      </w:r>
+      <w:r>
+        <w:rPr>
+          <w:lang w:val="bg-BG"/>
+        </w:rPr>
+        <w:t xml:space="preserve"> с </w:t>
+      </w:r>
+      <w:r>
+        <w:rPr>
+          <w:b/>
+          <w:bCs/>
+          <w:lang w:val="bg-BG"/>
+        </w:rPr>
+        <w:t>десния</w:t>
+      </w:r>
+      <w:r>
+        <w:rPr>
+          <w:lang w:val="bg-BG"/>
+        </w:rPr>
+        <w:t xml:space="preserve"> </w:t>
+      </w:r>
+      <w:r>
+        <w:rPr>
+          <w:b/>
+          <w:bCs/>
+          <w:lang w:val="bg-BG"/>
+        </w:rPr>
+        <w:t>бутон</w:t>
+      </w:r>
+      <w:r>
+        <w:rPr>
+          <w:lang w:val="bg-BG"/>
+        </w:rPr>
+        <w:t xml:space="preserve"> върху реда, където се намира </w:t>
+      </w:r>
+      <w:r>
+        <w:rPr>
+          <w:b/>
         </w:rPr>
         <w:t>Bob</w:t>
       </w:r>
       <w:r>
-        <w:t xml:space="preserve"> is situated and delete it.</w:t>
+        <w:rPr>
+          <w:lang w:val="bg-BG"/>
+        </w:rPr>
+        <w:t xml:space="preserve">, и го </w:t>
+      </w:r>
+      <w:r>
+        <w:rPr>
+          <w:b/>
+          <w:bCs/>
+          <w:lang w:val="bg-BG"/>
+        </w:rPr>
+        <w:t>изтрийте</w:t>
+      </w:r>
+      <w:r>
+        <w:rPr>
+          <w:lang w:val="bg-BG"/>
+        </w:rPr>
+        <w:t>.</w:t>
       </w:r>
     </w:p>
     <w:p>
@@ -1214,10 +1584,11 @@
         <w:rPr>
           <w:noProof/>
         </w:rPr>
+        <w:lastRenderedPageBreak/>
         <w:drawing>
-          <wp:inline distT="0" distB="0" distL="0" distR="0">
+          <wp:inline distT="0" distB="0" distL="0" distR="0" wp14:anchorId="27FF0483" wp14:editId="4C2B48DC">
             <wp:extent cx="3249930" cy="2122170"/>
-            <wp:effectExtent l="0" t="0" r="7620" b="0"/>
+            <wp:effectExtent l="19050" t="19050" r="7620" b="0"/>
             <wp:docPr id="11" name="Picture 11" descr="Graphical user interface, application, table&#10;&#10;Description automatically generated"/>
             <wp:cNvGraphicFramePr>
               <a:graphicFrameLocks xmlns:a="http://schemas.openxmlformats.org/drawingml/2006/main" noChangeAspect="1"/>
@@ -1235,7 +1606,7 @@
                     <a:blip r:embed="rId18" cstate="print">
                       <a:extLst>
                         <a:ext uri="{28A0092B-C50C-407E-A947-70E740481C1C}">
-                          <a14:useLocalDpi xmlns:a14="http://schemas.microsoft.com/office/drawing/2010/main" xmlns:wps="http://schemas.microsoft.com/office/word/2010/wordprocessingShape" xmlns:wpi="http://schemas.microsoft.com/office/word/2010/wordprocessingInk" xmlns:wpg="http://schemas.microsoft.com/office/word/2010/wordprocessingGroup" xmlns:w16se="http://schemas.microsoft.com/office/word/2015/wordml/symex" xmlns:w16sdtdh="http://schemas.microsoft.com/office/word/2020/wordml/sdtdatahash" xmlns:w16="http://schemas.microsoft.com/office/word/2018/wordml" xmlns:w16cid="http://schemas.microsoft.com/office/word/2016/wordml/cid" xmlns:w16cex="http://schemas.microsoft.com/office/word/2018/wordml/cex" xmlns:w15="http://schemas.microsoft.com/office/word/2012/wordml" xmlns:w14="http://schemas.microsoft.com/office/word/2010/wordml" xmlns:w="http://schemas.openxmlformats.org/wordprocessingml/2006/main" xmlns:w10="urn:schemas-microsoft-com:office:word" xmlns:wp14="http://schemas.microsoft.com/office/word/2010/wordprocessingDrawing" xmlns:v="urn:schemas-microsoft-com:vml" xmlns:o="urn:schemas-microsoft-com:office:office" xmlns:am3d="http://schemas.microsoft.com/office/drawing/2017/model3d" xmlns:aink="http://schemas.microsoft.com/office/drawing/2016/ink" xmlns:mc="http://schemas.openxmlformats.org/markup-compatibility/2006" xmlns:cx8="http://schemas.microsoft.com/office/drawing/2016/5/14/chartex" xmlns:cx7="http://schemas.microsoft.com/office/drawing/2016/5/13/chartex" xmlns:cx6="http://schemas.microsoft.com/office/drawing/2016/5/12/chartex" xmlns:cx5="http://schemas.microsoft.com/office/drawing/2016/5/11/chartex" xmlns:cx4="http://schemas.microsoft.com/office/drawing/2016/5/10/chartex" xmlns:cx3="http://schemas.microsoft.com/office/drawing/2016/5/9/chartex" xmlns:cx2="http://schemas.microsoft.com/office/drawing/2015/10/21/chartex" xmlns:cx1="http://schemas.microsoft.com/office/drawing/2015/9/8/chartex" xmlns:cx="http://schemas.microsoft.com/office/drawing/2014/chartex" xmlns:wpc="http://schemas.microsoft.com/office/word/2010/wordprocessingCanvas" xmlns="" val="0"/>
+                          <a14:useLocalDpi xmlns:a14="http://schemas.microsoft.com/office/drawing/2010/main" val="0"/>
                         </a:ext>
                       </a:extLst>
                     </a:blip>
@@ -1254,7 +1625,11 @@
                     </a:prstGeom>
                     <a:noFill/>
                     <a:ln>
-                      <a:noFill/>
+                      <a:solidFill>
+                        <a:schemeClr val="bg1">
+                          <a:lumMod val="75000"/>
+                        </a:schemeClr>
+                      </a:solidFill>
                     </a:ln>
                   </pic:spPr>
                 </pic:pic>
@@ -1267,22 +1642,15 @@
     <w:p>
       <w:pPr>
         <w:pStyle w:val="Heading2"/>
-        <w:numPr>
-          <w:ilvl w:val="0"/>
-          <w:numId w:val="40"/>
-        </w:numPr>
-        <w:tabs>
-          <w:tab w:val="left" w:pos="2127"/>
-        </w:tabs>
-        <w:ind w:left="0" w:firstLine="0"/>
-        <w:jc w:val="both"/>
-        <w:rPr>
-          <w:lang w:val="bg-BG"/>
-        </w:rPr>
-      </w:pPr>
-      <w:r>
-        <w:lastRenderedPageBreak/>
-        <w:t>Create New Table</w:t>
+        <w:rPr>
+          <w:lang w:val="bg-BG"/>
+        </w:rPr>
+      </w:pPr>
+      <w:r>
+        <w:rPr>
+          <w:lang w:val="bg-BG"/>
+        </w:rPr>
+        <w:t>Създайте нова таблица</w:t>
       </w:r>
     </w:p>
     <w:p>
@@ -1293,13 +1661,11 @@
         </w:rPr>
       </w:pPr>
       <w:r>
-        <w:t xml:space="preserve">Create new </w:t>
-      </w:r>
-      <w:r>
         <w:rPr>
           <w:noProof/>
-        </w:rPr>
-        <w:t xml:space="preserve">table </w:t>
+          <w:lang w:val="bg-BG"/>
+        </w:rPr>
+        <w:t xml:space="preserve">Създайте нова таблица </w:t>
       </w:r>
       <w:r>
         <w:rPr>
@@ -1311,8 +1677,9 @@
       <w:r>
         <w:rPr>
           <w:noProof/>
-        </w:rPr>
-        <w:t xml:space="preserve">. Every town has </w:t>
+          <w:lang w:val="bg-BG"/>
+        </w:rPr>
+        <w:t xml:space="preserve">. Всеки град има </w:t>
       </w:r>
       <w:r>
         <w:rPr>
@@ -1323,46 +1690,71 @@
       </w:r>
       <w:r>
         <w:rPr>
-          <w:noProof/>
-        </w:rPr>
-        <w:t xml:space="preserve"> and </w:t>
-      </w:r>
-      <w:r>
-        <w:rPr>
           <w:b/>
           <w:noProof/>
-        </w:rPr>
-        <w:t>Name (text)</w:t>
+          <w:lang w:val="bg-BG"/>
+        </w:rPr>
+        <w:t xml:space="preserve"> </w:t>
       </w:r>
       <w:r>
         <w:rPr>
           <w:noProof/>
-        </w:rPr>
-        <w:t xml:space="preserve">. Make the </w:t>
+          <w:lang w:val="bg-BG"/>
+        </w:rPr>
+        <w:t xml:space="preserve">и </w:t>
       </w:r>
       <w:r>
         <w:rPr>
           <w:b/>
           <w:noProof/>
         </w:rPr>
-        <w:t xml:space="preserve">Id </w:t>
-      </w:r>
-      <w:r>
-        <w:rPr>
+        <w:t>Name (text</w:t>
+      </w:r>
+      <w:r>
+        <w:rPr>
+          <w:b/>
+          <w:bCs/>
           <w:noProof/>
-        </w:rPr>
-        <w:t>column</w:t>
+          <w:lang w:val="bg-BG"/>
+        </w:rPr>
+        <w:t>)</w:t>
+      </w:r>
+      <w:r>
+        <w:rPr>
+          <w:noProof/>
+          <w:lang w:val="bg-BG"/>
+        </w:rPr>
+        <w:t xml:space="preserve">. Направете колоната </w:t>
       </w:r>
       <w:r>
         <w:rPr>
           <w:b/>
+          <w:bCs/>
           <w:noProof/>
-        </w:rPr>
-        <w:t xml:space="preserve"> primary key</w:t>
+          <w:lang w:val="bg-BG"/>
+        </w:rPr>
+        <w:t>Id</w:t>
       </w:r>
       <w:r>
         <w:rPr>
           <w:noProof/>
+          <w:lang w:val="bg-BG"/>
+        </w:rPr>
+        <w:t xml:space="preserve"> </w:t>
+      </w:r>
+      <w:r>
+        <w:rPr>
+          <w:b/>
+          <w:bCs/>
+          <w:noProof/>
+          <w:lang w:val="bg-BG"/>
+        </w:rPr>
+        <w:t>първичен ключ</w:t>
+      </w:r>
+      <w:r>
+        <w:rPr>
+          <w:noProof/>
+          <w:lang w:val="bg-BG"/>
         </w:rPr>
         <w:t>.</w:t>
       </w:r>
@@ -1370,15 +1762,6 @@
     <w:p>
       <w:pPr>
         <w:pStyle w:val="Heading2"/>
-        <w:numPr>
-          <w:ilvl w:val="0"/>
-          <w:numId w:val="40"/>
-        </w:numPr>
-        <w:tabs>
-          <w:tab w:val="left" w:pos="2127"/>
-        </w:tabs>
-        <w:ind w:left="0" w:firstLine="0"/>
-        <w:jc w:val="both"/>
         <w:rPr>
           <w:noProof/>
           <w:lang w:val="bg-BG"/>
@@ -1388,7 +1771,13 @@
         <w:rPr>
           <w:noProof/>
         </w:rPr>
-        <w:t>*Connect Tables</w:t>
+        <w:t>*</w:t>
+      </w:r>
+      <w:r>
+        <w:rPr>
+          <w:lang w:val="bg-BG"/>
+        </w:rPr>
+        <w:t>Свържете таблици</w:t>
       </w:r>
     </w:p>
     <w:p>
@@ -1399,38 +1788,93 @@
       </w:pPr>
       <w:r>
         <w:rPr>
-          <w:noProof/>
-        </w:rPr>
-        <w:t xml:space="preserve">Now let’s make a connection (or relationship) between our two tables. First we need modify our Minions table. Add column </w:t>
+          <w:lang w:val="bg-BG"/>
+        </w:rPr>
+        <w:t xml:space="preserve">Сега нека направим </w:t>
       </w:r>
       <w:r>
         <w:rPr>
           <w:b/>
-          <w:noProof/>
+          <w:bCs/>
+          <w:lang w:val="bg-BG"/>
+        </w:rPr>
+        <w:t>връзка</w:t>
+      </w:r>
+      <w:r>
+        <w:rPr>
+          <w:lang w:val="bg-BG"/>
+        </w:rPr>
+        <w:t xml:space="preserve"> между нашите </w:t>
+      </w:r>
+      <w:r>
+        <w:rPr>
+          <w:b/>
+          <w:bCs/>
+          <w:lang w:val="bg-BG"/>
+        </w:rPr>
+        <w:t>две таблици</w:t>
+      </w:r>
+      <w:r>
+        <w:rPr>
+          <w:lang w:val="bg-BG"/>
+        </w:rPr>
+        <w:t xml:space="preserve">. Първо трябва да променим нашата таблица </w:t>
+      </w:r>
+      <w:r>
+        <w:rPr>
+          <w:b/>
+          <w:bCs/>
+          <w:lang w:val="bg-BG"/>
+        </w:rPr>
+        <w:t>Minions</w:t>
+      </w:r>
+      <w:r>
+        <w:rPr>
+          <w:lang w:val="bg-BG"/>
+        </w:rPr>
+        <w:t xml:space="preserve">. Добавете колона </w:t>
+      </w:r>
+      <w:r>
+        <w:rPr>
+          <w:b/>
+          <w:bCs/>
+          <w:lang w:val="bg-BG"/>
         </w:rPr>
         <w:t>TownId</w:t>
       </w:r>
       <w:r>
         <w:rPr>
-          <w:noProof/>
-        </w:rPr>
-        <w:t xml:space="preserve"> in it </w:t>
+          <w:lang w:val="bg-BG"/>
+        </w:rPr>
+        <w:t xml:space="preserve"> в нея </w:t>
       </w:r>
       <w:r>
         <w:rPr>
           <w:b/>
-          <w:noProof/>
-        </w:rPr>
-        <w:t>(IMPORTANT</w:t>
+          <w:bCs/>
+          <w:lang w:val="bg-BG"/>
+        </w:rPr>
+        <w:t>(ВАЖНО</w:t>
+      </w:r>
+      <w:r>
+        <w:rPr>
+          <w:lang w:val="bg-BG"/>
+        </w:rPr>
+        <w:t xml:space="preserve">: </w:t>
       </w:r>
       <w:r>
         <w:rPr>
           <w:b/>
-        </w:rPr>
-        <w:t>: The type of the column must be the same as the type of the column Id of the Towns table)</w:t>
-      </w:r>
-      <w:r>
-        <w:t xml:space="preserve">. </w:t>
+          <w:bCs/>
+          <w:lang w:val="bg-BG"/>
+        </w:rPr>
+        <w:t>Типът на колоната трябва да е същият като типа на колоната Id на таблицата Towns)</w:t>
+      </w:r>
+      <w:r>
+        <w:rPr>
+          <w:lang w:val="bg-BG"/>
+        </w:rPr>
+        <w:t>.</w:t>
       </w:r>
     </w:p>
     <w:p>
@@ -1445,9 +1889,9 @@
           <w:noProof/>
         </w:rPr>
         <w:drawing>
-          <wp:inline distT="0" distB="0" distL="0" distR="0">
+          <wp:inline distT="0" distB="0" distL="0" distR="0" wp14:anchorId="6FFFC037" wp14:editId="0468C9A2">
             <wp:extent cx="3505200" cy="2400300"/>
-            <wp:effectExtent l="0" t="0" r="0" b="0"/>
+            <wp:effectExtent l="19050" t="19050" r="0" b="0"/>
             <wp:docPr id="45" name="Picture 45" descr="C:\Users\Valio\AppData\Local\Microsoft\Windows\INetCacheContent.Word\25.png"/>
             <wp:cNvGraphicFramePr>
               <a:graphicFrameLocks xmlns:a="http://schemas.openxmlformats.org/drawingml/2006/main" noChangeAspect="1"/>
@@ -1465,7 +1909,7 @@
                     <a:blip r:embed="rId19" cstate="print">
                       <a:extLst>
                         <a:ext uri="{28A0092B-C50C-407E-A947-70E740481C1C}">
-                          <a14:useLocalDpi xmlns:a14="http://schemas.microsoft.com/office/drawing/2010/main" xmlns:wps="http://schemas.microsoft.com/office/word/2010/wordprocessingShape" xmlns:wpi="http://schemas.microsoft.com/office/word/2010/wordprocessingInk" xmlns:wpg="http://schemas.microsoft.com/office/word/2010/wordprocessingGroup" xmlns:w16se="http://schemas.microsoft.com/office/word/2015/wordml/symex" xmlns:w16sdtdh="http://schemas.microsoft.com/office/word/2020/wordml/sdtdatahash" xmlns:w16="http://schemas.microsoft.com/office/word/2018/wordml" xmlns:w16cid="http://schemas.microsoft.com/office/word/2016/wordml/cid" xmlns:w16cex="http://schemas.microsoft.com/office/word/2018/wordml/cex" xmlns:w15="http://schemas.microsoft.com/office/word/2012/wordml" xmlns:w14="http://schemas.microsoft.com/office/word/2010/wordml" xmlns:w="http://schemas.openxmlformats.org/wordprocessingml/2006/main" xmlns:w10="urn:schemas-microsoft-com:office:word" xmlns:wp14="http://schemas.microsoft.com/office/word/2010/wordprocessingDrawing" xmlns:v="urn:schemas-microsoft-com:vml" xmlns:o="urn:schemas-microsoft-com:office:office" xmlns:am3d="http://schemas.microsoft.com/office/drawing/2017/model3d" xmlns:aink="http://schemas.microsoft.com/office/drawing/2016/ink" xmlns:mc="http://schemas.openxmlformats.org/markup-compatibility/2006" xmlns:cx8="http://schemas.microsoft.com/office/drawing/2016/5/14/chartex" xmlns:cx7="http://schemas.microsoft.com/office/drawing/2016/5/13/chartex" xmlns:cx6="http://schemas.microsoft.com/office/drawing/2016/5/12/chartex" xmlns:cx5="http://schemas.microsoft.com/office/drawing/2016/5/11/chartex" xmlns:cx4="http://schemas.microsoft.com/office/drawing/2016/5/10/chartex" xmlns:cx3="http://schemas.microsoft.com/office/drawing/2016/5/9/chartex" xmlns:cx2="http://schemas.microsoft.com/office/drawing/2015/10/21/chartex" xmlns:cx1="http://schemas.microsoft.com/office/drawing/2015/9/8/chartex" xmlns:cx="http://schemas.microsoft.com/office/drawing/2014/chartex" xmlns:wpc="http://schemas.microsoft.com/office/word/2010/wordprocessingCanvas" xmlns="" val="0"/>
+                          <a14:useLocalDpi xmlns:a14="http://schemas.microsoft.com/office/drawing/2010/main" val="0"/>
                         </a:ext>
                       </a:extLst>
                     </a:blip>
@@ -1484,7 +1928,11 @@
                     </a:prstGeom>
                     <a:noFill/>
                     <a:ln>
-                      <a:noFill/>
+                      <a:solidFill>
+                        <a:schemeClr val="bg1">
+                          <a:lumMod val="75000"/>
+                        </a:schemeClr>
+                      </a:solidFill>
                     </a:ln>
                   </pic:spPr>
                 </pic:pic>
@@ -1501,7 +1949,10 @@
         </w:rPr>
       </w:pPr>
       <w:r>
-        <w:t>Now we can make new diagram. The diagram shows all tables and the relationships between them.</w:t>
+        <w:rPr>
+          <w:lang w:val="bg-BG"/>
+        </w:rPr>
+        <w:t>Сега можем да направим нова диаграма. Диаграмата показва всички таблици и връзките между тях.</w:t>
       </w:r>
     </w:p>
     <w:p>
@@ -1516,9 +1967,9 @@
           <w:noProof/>
         </w:rPr>
         <w:drawing>
-          <wp:inline distT="0" distB="0" distL="0" distR="0">
+          <wp:inline distT="0" distB="0" distL="0" distR="0" wp14:anchorId="164B8854" wp14:editId="400F9878">
             <wp:extent cx="2908300" cy="1690164"/>
-            <wp:effectExtent l="0" t="0" r="0" b="0"/>
+            <wp:effectExtent l="19050" t="19050" r="6350" b="5715"/>
             <wp:docPr id="46" name="Picture 46" descr="C:\Users\Valio\AppData\Local\Microsoft\Windows\INetCacheContent.Word\23.png"/>
             <wp:cNvGraphicFramePr>
               <a:graphicFrameLocks xmlns:a="http://schemas.openxmlformats.org/drawingml/2006/main" noChangeAspect="1"/>
@@ -1536,7 +1987,7 @@
                     <a:blip r:embed="rId20" cstate="print">
                       <a:extLst>
                         <a:ext uri="{28A0092B-C50C-407E-A947-70E740481C1C}">
-                          <a14:useLocalDpi xmlns:a14="http://schemas.microsoft.com/office/drawing/2010/main" xmlns:wps="http://schemas.microsoft.com/office/word/2010/wordprocessingShape" xmlns:wpi="http://schemas.microsoft.com/office/word/2010/wordprocessingInk" xmlns:wpg="http://schemas.microsoft.com/office/word/2010/wordprocessingGroup" xmlns:w16se="http://schemas.microsoft.com/office/word/2015/wordml/symex" xmlns:w16sdtdh="http://schemas.microsoft.com/office/word/2020/wordml/sdtdatahash" xmlns:w16="http://schemas.microsoft.com/office/word/2018/wordml" xmlns:w16cid="http://schemas.microsoft.com/office/word/2016/wordml/cid" xmlns:w16cex="http://schemas.microsoft.com/office/word/2018/wordml/cex" xmlns:w15="http://schemas.microsoft.com/office/word/2012/wordml" xmlns:w14="http://schemas.microsoft.com/office/word/2010/wordml" xmlns:w="http://schemas.openxmlformats.org/wordprocessingml/2006/main" xmlns:w10="urn:schemas-microsoft-com:office:word" xmlns:wp14="http://schemas.microsoft.com/office/word/2010/wordprocessingDrawing" xmlns:v="urn:schemas-microsoft-com:vml" xmlns:o="urn:schemas-microsoft-com:office:office" xmlns:am3d="http://schemas.microsoft.com/office/drawing/2017/model3d" xmlns:aink="http://schemas.microsoft.com/office/drawing/2016/ink" xmlns:mc="http://schemas.openxmlformats.org/markup-compatibility/2006" xmlns:cx8="http://schemas.microsoft.com/office/drawing/2016/5/14/chartex" xmlns:cx7="http://schemas.microsoft.com/office/drawing/2016/5/13/chartex" xmlns:cx6="http://schemas.microsoft.com/office/drawing/2016/5/12/chartex" xmlns:cx5="http://schemas.microsoft.com/office/drawing/2016/5/11/chartex" xmlns:cx4="http://schemas.microsoft.com/office/drawing/2016/5/10/chartex" xmlns:cx3="http://schemas.microsoft.com/office/drawing/2016/5/9/chartex" xmlns:cx2="http://schemas.microsoft.com/office/drawing/2015/10/21/chartex" xmlns:cx1="http://schemas.microsoft.com/office/drawing/2015/9/8/chartex" xmlns:cx="http://schemas.microsoft.com/office/drawing/2014/chartex" xmlns:wpc="http://schemas.microsoft.com/office/word/2010/wordprocessingCanvas" xmlns="" val="0"/>
+                          <a14:useLocalDpi xmlns:a14="http://schemas.microsoft.com/office/drawing/2010/main" val="0"/>
                         </a:ext>
                       </a:extLst>
                     </a:blip>
@@ -1555,7 +2006,11 @@
                     </a:prstGeom>
                     <a:noFill/>
                     <a:ln>
-                      <a:noFill/>
+                      <a:solidFill>
+                        <a:schemeClr val="bg1">
+                          <a:lumMod val="75000"/>
+                        </a:schemeClr>
+                      </a:solidFill>
                     </a:ln>
                   </pic:spPr>
                 </pic:pic>
@@ -1572,7 +2027,10 @@
         </w:rPr>
       </w:pPr>
       <w:r>
-        <w:t xml:space="preserve">Select all tables to be on the diagram and click </w:t>
+        <w:rPr>
+          <w:lang w:val="bg-BG"/>
+        </w:rPr>
+        <w:t xml:space="preserve">Изберете всички таблици, които да бъдат на диаграмата, и щракнете върху </w:t>
       </w:r>
       <w:r>
         <w:rPr>
@@ -1592,10 +2050,11 @@
         <w:rPr>
           <w:noProof/>
         </w:rPr>
+        <w:lastRenderedPageBreak/>
         <w:drawing>
-          <wp:inline distT="0" distB="0" distL="0" distR="0">
+          <wp:inline distT="0" distB="0" distL="0" distR="0" wp14:anchorId="72C8799B" wp14:editId="6859C6A1">
             <wp:extent cx="3505200" cy="2697480"/>
-            <wp:effectExtent l="0" t="0" r="0" b="7620"/>
+            <wp:effectExtent l="19050" t="19050" r="0" b="7620"/>
             <wp:docPr id="10" name="Picture 10" descr="Graphical user interface, application, Word&#10;&#10;Description automatically generated"/>
             <wp:cNvGraphicFramePr>
               <a:graphicFrameLocks xmlns:a="http://schemas.openxmlformats.org/drawingml/2006/main" noChangeAspect="1"/>
@@ -1613,7 +2072,7 @@
                     <a:blip r:embed="rId21" cstate="print">
                       <a:extLst>
                         <a:ext uri="{28A0092B-C50C-407E-A947-70E740481C1C}">
-                          <a14:useLocalDpi xmlns:a14="http://schemas.microsoft.com/office/drawing/2010/main" xmlns:wps="http://schemas.microsoft.com/office/word/2010/wordprocessingShape" xmlns:wpi="http://schemas.microsoft.com/office/word/2010/wordprocessingInk" xmlns:wpg="http://schemas.microsoft.com/office/word/2010/wordprocessingGroup" xmlns:w16se="http://schemas.microsoft.com/office/word/2015/wordml/symex" xmlns:w16sdtdh="http://schemas.microsoft.com/office/word/2020/wordml/sdtdatahash" xmlns:w16="http://schemas.microsoft.com/office/word/2018/wordml" xmlns:w16cid="http://schemas.microsoft.com/office/word/2016/wordml/cid" xmlns:w16cex="http://schemas.microsoft.com/office/word/2018/wordml/cex" xmlns:w15="http://schemas.microsoft.com/office/word/2012/wordml" xmlns:w14="http://schemas.microsoft.com/office/word/2010/wordml" xmlns:w="http://schemas.openxmlformats.org/wordprocessingml/2006/main" xmlns:w10="urn:schemas-microsoft-com:office:word" xmlns:wp14="http://schemas.microsoft.com/office/word/2010/wordprocessingDrawing" xmlns:v="urn:schemas-microsoft-com:vml" xmlns:o="urn:schemas-microsoft-com:office:office" xmlns:am3d="http://schemas.microsoft.com/office/drawing/2017/model3d" xmlns:aink="http://schemas.microsoft.com/office/drawing/2016/ink" xmlns:mc="http://schemas.openxmlformats.org/markup-compatibility/2006" xmlns:cx8="http://schemas.microsoft.com/office/drawing/2016/5/14/chartex" xmlns:cx7="http://schemas.microsoft.com/office/drawing/2016/5/13/chartex" xmlns:cx6="http://schemas.microsoft.com/office/drawing/2016/5/12/chartex" xmlns:cx5="http://schemas.microsoft.com/office/drawing/2016/5/11/chartex" xmlns:cx4="http://schemas.microsoft.com/office/drawing/2016/5/10/chartex" xmlns:cx3="http://schemas.microsoft.com/office/drawing/2016/5/9/chartex" xmlns:cx2="http://schemas.microsoft.com/office/drawing/2015/10/21/chartex" xmlns:cx1="http://schemas.microsoft.com/office/drawing/2015/9/8/chartex" xmlns:cx="http://schemas.microsoft.com/office/drawing/2014/chartex" xmlns:wpc="http://schemas.microsoft.com/office/word/2010/wordprocessingCanvas" xmlns="" val="0"/>
+                          <a14:useLocalDpi xmlns:a14="http://schemas.microsoft.com/office/drawing/2010/main" val="0"/>
                         </a:ext>
                       </a:extLst>
                     </a:blip>
@@ -1632,7 +2091,11 @@
                     </a:prstGeom>
                     <a:noFill/>
                     <a:ln>
-                      <a:noFill/>
+                      <a:solidFill>
+                        <a:schemeClr val="bg1">
+                          <a:lumMod val="75000"/>
+                        </a:schemeClr>
+                      </a:solidFill>
                     </a:ln>
                   </pic:spPr>
                 </pic:pic>
@@ -1652,22 +2115,85 @@
       <w:r>
         <w:rPr>
           <w:noProof/>
-        </w:rPr>
-        <w:lastRenderedPageBreak/>
-        <w:t>Finally, simply drag the</w:t>
+          <w:lang w:val="bg-BG"/>
+        </w:rPr>
+        <w:t xml:space="preserve">Накрая просто плъзнете колоната </w:t>
       </w:r>
       <w:r>
         <w:rPr>
           <w:b/>
+          <w:bCs/>
           <w:noProof/>
-        </w:rPr>
-        <w:t xml:space="preserve"> TownId</w:t>
+          <w:lang w:val="bg-BG"/>
+        </w:rPr>
+        <w:t>TownId</w:t>
       </w:r>
       <w:r>
         <w:rPr>
           <w:noProof/>
-        </w:rPr>
-        <w:t xml:space="preserve"> column and drop it on the Id column in Towns. Then Make sure the window looks like this and click OK. </w:t>
+          <w:lang w:val="bg-BG"/>
+        </w:rPr>
+        <w:t xml:space="preserve"> и я пуснете върху колоната </w:t>
+      </w:r>
+      <w:r>
+        <w:rPr>
+          <w:b/>
+          <w:bCs/>
+          <w:noProof/>
+          <w:lang w:val="bg-BG"/>
+        </w:rPr>
+        <w:t>Id</w:t>
+      </w:r>
+      <w:r>
+        <w:rPr>
+          <w:noProof/>
+          <w:lang w:val="bg-BG"/>
+        </w:rPr>
+        <w:t xml:space="preserve"> в </w:t>
+      </w:r>
+      <w:r>
+        <w:rPr>
+          <w:b/>
+          <w:bCs/>
+          <w:noProof/>
+          <w:lang w:val="bg-BG"/>
+        </w:rPr>
+        <w:t>Towns</w:t>
+      </w:r>
+      <w:r>
+        <w:rPr>
+          <w:noProof/>
+          <w:lang w:val="bg-BG"/>
+        </w:rPr>
+        <w:t xml:space="preserve">. След това се уверете, че прозорецът изглежда така и щракнете върху </w:t>
+      </w:r>
+      <w:r>
+        <w:rPr>
+          <w:noProof/>
+        </w:rPr>
+        <w:t>[</w:t>
+      </w:r>
+      <w:r>
+        <w:rPr>
+          <w:b/>
+          <w:bCs/>
+          <w:noProof/>
+          <w:lang w:val="bg-BG"/>
+        </w:rPr>
+        <w:t>OK</w:t>
+      </w:r>
+      <w:r>
+        <w:rPr>
+          <w:noProof/>
+        </w:rPr>
+        <w:t>]</w:t>
+      </w:r>
+      <w:r>
+        <w:rPr>
+          <w:noProof/>
+          <w:lang w:val="bg-BG"/>
+        </w:rPr>
+        <w:t>.</w:t>
       </w:r>
     </w:p>
     <w:p>
@@ -1682,7 +2208,7 @@
           <w:noProof/>
         </w:rPr>
         <w:drawing>
-          <wp:inline distT="0" distB="0" distL="0" distR="0">
+          <wp:inline distT="0" distB="0" distL="0" distR="0" wp14:anchorId="3B65D72B" wp14:editId="4CFC60B1">
             <wp:extent cx="3550920" cy="2678430"/>
             <wp:effectExtent l="0" t="0" r="0" b="7620"/>
             <wp:docPr id="9" name="Picture 9" descr="Graphical user interface, text, application, email&#10;&#10;Description automatically generated"/>
@@ -1702,7 +2228,7 @@
                     <a:blip r:embed="rId22" cstate="print">
                       <a:extLst>
                         <a:ext uri="{28A0092B-C50C-407E-A947-70E740481C1C}">
-                          <a14:useLocalDpi xmlns:a14="http://schemas.microsoft.com/office/drawing/2010/main" xmlns:wps="http://schemas.microsoft.com/office/word/2010/wordprocessingShape" xmlns:wpi="http://schemas.microsoft.com/office/word/2010/wordprocessingInk" xmlns:wpg="http://schemas.microsoft.com/office/word/2010/wordprocessingGroup" xmlns:w16se="http://schemas.microsoft.com/office/word/2015/wordml/symex" xmlns:w16sdtdh="http://schemas.microsoft.com/office/word/2020/wordml/sdtdatahash" xmlns:w16="http://schemas.microsoft.com/office/word/2018/wordml" xmlns:w16cid="http://schemas.microsoft.com/office/word/2016/wordml/cid" xmlns:w16cex="http://schemas.microsoft.com/office/word/2018/wordml/cex" xmlns:w15="http://schemas.microsoft.com/office/word/2012/wordml" xmlns:w14="http://schemas.microsoft.com/office/word/2010/wordml" xmlns:w="http://schemas.openxmlformats.org/wordprocessingml/2006/main" xmlns:w10="urn:schemas-microsoft-com:office:word" xmlns:wp14="http://schemas.microsoft.com/office/word/2010/wordprocessingDrawing" xmlns:v="urn:schemas-microsoft-com:vml" xmlns:o="urn:schemas-microsoft-com:office:office" xmlns:am3d="http://schemas.microsoft.com/office/drawing/2017/model3d" xmlns:aink="http://schemas.microsoft.com/office/drawing/2016/ink" xmlns:mc="http://schemas.openxmlformats.org/markup-compatibility/2006" xmlns:cx8="http://schemas.microsoft.com/office/drawing/2016/5/14/chartex" xmlns:cx7="http://schemas.microsoft.com/office/drawing/2016/5/13/chartex" xmlns:cx6="http://schemas.microsoft.com/office/drawing/2016/5/12/chartex" xmlns:cx5="http://schemas.microsoft.com/office/drawing/2016/5/11/chartex" xmlns:cx4="http://schemas.microsoft.com/office/drawing/2016/5/10/chartex" xmlns:cx3="http://schemas.microsoft.com/office/drawing/2016/5/9/chartex" xmlns:cx2="http://schemas.microsoft.com/office/drawing/2015/10/21/chartex" xmlns:cx1="http://schemas.microsoft.com/office/drawing/2015/9/8/chartex" xmlns:cx="http://schemas.microsoft.com/office/drawing/2014/chartex" xmlns:wpc="http://schemas.microsoft.com/office/word/2010/wordprocessingCanvas" xmlns="" val="0"/>
+                          <a14:useLocalDpi xmlns:a14="http://schemas.microsoft.com/office/drawing/2010/main" val="0"/>
                         </a:ext>
                       </a:extLst>
                     </a:blip>
@@ -1738,33 +2264,30 @@
         </w:rPr>
       </w:pPr>
       <w:r>
-        <w:t>That’s all. Now the two tables have a relationship between them.</w:t>
+        <w:rPr>
+          <w:lang w:val="bg-BG"/>
+        </w:rPr>
+        <w:t>Това е всичко. Сега двете таблици имат връзка помежду си.</w:t>
       </w:r>
     </w:p>
     <w:p>
       <w:pPr>
         <w:pStyle w:val="Heading2"/>
-        <w:numPr>
-          <w:ilvl w:val="0"/>
-          <w:numId w:val="44"/>
-        </w:numPr>
-        <w:tabs>
-          <w:tab w:val="left" w:pos="1985"/>
-        </w:tabs>
-        <w:ind w:left="284"/>
-        <w:rPr>
-          <w:lang w:val="bg-BG"/>
-        </w:rPr>
-      </w:pPr>
-      <w:r>
-        <w:t>Create New Database</w:t>
+        <w:rPr>
+          <w:lang w:val="bg-BG"/>
+        </w:rPr>
+      </w:pPr>
+      <w:r>
+        <w:rPr>
+          <w:lang w:val="bg-BG"/>
+        </w:rPr>
+        <w:t>Създайте нова база данни</w:t>
       </w:r>
     </w:p>
     <w:p>
       <w:pPr>
         <w:rPr>
           <w:noProof/>
-          <w:lang w:val="bg-BG"/>
         </w:rPr>
       </w:pPr>
       <w:r>
@@ -1815,52 +2338,198 @@
     </w:p>
     <w:p>
       <w:pPr>
-        <w:pStyle w:val="Heading2"/>
-        <w:numPr>
-          <w:ilvl w:val="0"/>
-          <w:numId w:val="42"/>
-        </w:numPr>
-        <w:ind w:left="142" w:hanging="142"/>
-        <w:rPr>
-          <w:lang w:val="bg-BG"/>
-        </w:rPr>
-      </w:pPr>
-      <w:r>
-        <w:rPr>
+        <w:rPr>
+          <w:noProof/>
+          <w:lang w:val="bg-BG"/>
+        </w:rPr>
+      </w:pPr>
+      <w:r>
+        <w:rPr>
+          <w:noProof/>
+          <w:lang w:val="bg-BG"/>
+        </w:rPr>
+        <w:t>Сега сами създайте нова</w:t>
+      </w:r>
+      <w:r>
+        <w:rPr>
+          <w:noProof/>
           <w:lang w:val="bg-BG"/>
         </w:rPr>
         <w:t xml:space="preserve"> </w:t>
       </w:r>
       <w:r>
-        <w:t xml:space="preserve">*Generate </w:t>
-      </w:r>
-      <w:r>
         <w:rPr>
           <w:noProof/>
-        </w:rPr>
-        <w:t xml:space="preserve">SQL </w:t>
-      </w:r>
-      <w:r>
-        <w:t>Script</w:t>
+          <w:lang w:val="bg-BG"/>
+        </w:rPr>
+        <w:t xml:space="preserve">база данни </w:t>
+      </w:r>
+      <w:r>
+        <w:rPr>
+          <w:b/>
+          <w:noProof/>
+        </w:rPr>
+        <w:t>School</w:t>
+      </w:r>
+      <w:r>
+        <w:rPr>
+          <w:noProof/>
+          <w:lang w:val="bg-BG"/>
+        </w:rPr>
+        <w:t>. Добавете няколко таблици към базата данни</w:t>
+      </w:r>
+      <w:r>
+        <w:rPr>
+          <w:b/>
+          <w:noProof/>
+        </w:rPr>
+        <w:t xml:space="preserve"> </w:t>
+      </w:r>
+      <w:r>
+        <w:rPr>
+          <w:b/>
+          <w:noProof/>
+        </w:rPr>
+        <w:t>Students (Id, Name, Age, PhoneNumber)</w:t>
+      </w:r>
+      <w:r>
+        <w:rPr>
+          <w:noProof/>
+        </w:rPr>
+        <w:t xml:space="preserve">, </w:t>
+      </w:r>
+      <w:r>
+        <w:rPr>
+          <w:b/>
+          <w:noProof/>
+        </w:rPr>
+        <w:t>Classes (Id, Name, MaxStudents), Teachers(Id, Name, Class</w:t>
+      </w:r>
+      <w:r>
+        <w:rPr>
+          <w:b/>
+          <w:noProof/>
+        </w:rPr>
+        <w:t>)</w:t>
+      </w:r>
+      <w:r>
+        <w:rPr>
+          <w:noProof/>
+          <w:lang w:val="bg-BG"/>
+        </w:rPr>
+        <w:t xml:space="preserve">. Добавете колони за таблиците. Попълнете таблиците с произволно </w:t>
+      </w:r>
+      <w:r>
+        <w:rPr>
+          <w:b/>
+          <w:bCs/>
+          <w:noProof/>
+          <w:lang w:val="bg-BG"/>
+        </w:rPr>
+        <w:t>съдържание</w:t>
+      </w:r>
+      <w:r>
+        <w:rPr>
+          <w:noProof/>
+          <w:lang w:val="bg-BG"/>
+        </w:rPr>
+        <w:t xml:space="preserve">. След това </w:t>
+      </w:r>
+      <w:r>
+        <w:rPr>
+          <w:b/>
+          <w:bCs/>
+          <w:noProof/>
+          <w:lang w:val="bg-BG"/>
+        </w:rPr>
+        <w:t>изтрийте</w:t>
+      </w:r>
+      <w:r>
+        <w:rPr>
+          <w:noProof/>
+          <w:lang w:val="bg-BG"/>
+        </w:rPr>
+        <w:t xml:space="preserve"> и направете </w:t>
+      </w:r>
+      <w:r>
+        <w:rPr>
+          <w:b/>
+          <w:bCs/>
+          <w:noProof/>
+          <w:lang w:val="bg-BG"/>
+        </w:rPr>
+        <w:t>промени</w:t>
+      </w:r>
+      <w:r>
+        <w:rPr>
+          <w:noProof/>
+          <w:lang w:val="bg-BG"/>
+        </w:rPr>
+        <w:t xml:space="preserve"> в някои </w:t>
+      </w:r>
+      <w:r>
+        <w:rPr>
+          <w:b/>
+          <w:bCs/>
+          <w:noProof/>
+          <w:lang w:val="bg-BG"/>
+        </w:rPr>
+        <w:t>записи</w:t>
+      </w:r>
+      <w:r>
+        <w:rPr>
+          <w:noProof/>
+          <w:lang w:val="bg-BG"/>
+        </w:rPr>
+        <w:t>.</w:t>
       </w:r>
     </w:p>
     <w:p>
       <w:pPr>
-        <w:rPr>
-          <w:lang w:val="bg-BG"/>
-        </w:rPr>
-      </w:pPr>
-      <w:r>
-        <w:t xml:space="preserve">Generate </w:t>
-      </w:r>
-      <w:r>
-        <w:rPr>
-          <w:noProof/>
-        </w:rPr>
+        <w:pStyle w:val="Heading2"/>
+        <w:rPr>
+          <w:lang w:val="bg-BG"/>
+        </w:rPr>
+      </w:pPr>
+      <w:r>
+        <w:rPr>
+          <w:lang w:val="bg-BG"/>
+        </w:rPr>
+        <w:t xml:space="preserve"> </w:t>
+      </w:r>
+      <w:r>
+        <w:t>*</w:t>
+      </w:r>
+      <w:r>
+        <w:rPr>
+          <w:lang w:val="bg-BG"/>
+        </w:rPr>
+        <w:t xml:space="preserve">Генерирайте </w:t>
+      </w:r>
+      <w:r>
         <w:t xml:space="preserve">SQL </w:t>
       </w:r>
       <w:r>
-        <w:t xml:space="preserve">script from the </w:t>
+        <w:rPr>
+          <w:lang w:val="bg-BG"/>
+        </w:rPr>
+        <w:t>скрипт</w:t>
+      </w:r>
+    </w:p>
+    <w:p>
+      <w:pPr>
+        <w:rPr>
+          <w:lang w:val="bg-BG"/>
+        </w:rPr>
+      </w:pPr>
+      <w:r>
+        <w:rPr>
+          <w:lang w:val="bg-BG"/>
+        </w:rPr>
+        <w:t>Генерирайте SQL скрипт от база данни</w:t>
+      </w:r>
+      <w:r>
+        <w:t xml:space="preserve"> </w:t>
       </w:r>
       <w:r>
         <w:rPr>
@@ -1869,7 +2538,52 @@
         <w:t>School</w:t>
       </w:r>
       <w:r>
-        <w:t xml:space="preserve"> database. View the script file and try to understand different commands. Execute the script. </w:t>
+        <w:rPr>
+          <w:lang w:val="bg-BG"/>
+        </w:rPr>
+        <w:t xml:space="preserve">. Вижте </w:t>
+      </w:r>
+      <w:r>
+        <w:rPr>
+          <w:b/>
+          <w:bCs/>
+          <w:lang w:val="bg-BG"/>
+        </w:rPr>
+        <w:t>скриптовия файл</w:t>
+      </w:r>
+      <w:r>
+        <w:rPr>
+          <w:lang w:val="bg-BG"/>
+        </w:rPr>
+        <w:t xml:space="preserve"> и се опитайте да </w:t>
+      </w:r>
+      <w:r>
+        <w:rPr>
+          <w:b/>
+          <w:bCs/>
+          <w:lang w:val="bg-BG"/>
+        </w:rPr>
+        <w:t>разберете</w:t>
+      </w:r>
+      <w:r>
+        <w:rPr>
+          <w:lang w:val="bg-BG"/>
+        </w:rPr>
+        <w:t xml:space="preserve"> различните команди. </w:t>
+      </w:r>
+      <w:r>
+        <w:rPr>
+          <w:b/>
+          <w:bCs/>
+          <w:lang w:val="bg-BG"/>
+        </w:rPr>
+        <w:t>Изпълнете</w:t>
+      </w:r>
+      <w:r>
+        <w:rPr>
+          <w:lang w:val="bg-BG"/>
+        </w:rPr>
+        <w:t xml:space="preserve"> скрипта.</w:t>
       </w:r>
     </w:p>
     <w:p>
@@ -1892,7 +2606,7 @@
 </file>
 
 <file path=word/endnotes.xml><?xml version="1.0" encoding="utf-8"?>
-<w:endnotes xmlns:ve="http://schemas.openxmlformats.org/markup-compatibility/2006" xmlns:o="urn:schemas-microsoft-com:office:office" xmlns:r="http://schemas.openxmlformats.org/officeDocument/2006/relationships" xmlns:m="http://schemas.openxmlformats.org/officeDocument/2006/math" xmlns:v="urn:schemas-microsoft-com:vml" xmlns:wp="http://schemas.openxmlformats.org/drawingml/2006/wordprocessingDrawing" xmlns:w10="urn:schemas-microsoft-com:office:word" xmlns:w="http://schemas.openxmlformats.org/wordprocessingml/2006/main" xmlns:wne="http://schemas.microsoft.com/office/word/2006/wordml">
+<w:endnotes xmlns:wpc="http://schemas.microsoft.com/office/word/2010/wordprocessingCanvas" xmlns:cx="http://schemas.microsoft.com/office/drawing/2014/chartex" xmlns:cx1="http://schemas.microsoft.com/office/drawing/2015/9/8/chartex" xmlns:cx2="http://schemas.microsoft.com/office/drawing/2015/10/21/chartex" xmlns:cx3="http://schemas.microsoft.com/office/drawing/2016/5/9/chartex" xmlns:cx4="http://schemas.microsoft.com/office/drawing/2016/5/10/chartex" xmlns:cx5="http://schemas.microsoft.com/office/drawing/2016/5/11/chartex" xmlns:cx6="http://schemas.microsoft.com/office/drawing/2016/5/12/chartex" xmlns:cx7="http://schemas.microsoft.com/office/drawing/2016/5/13/chartex" xmlns:cx8="http://schemas.microsoft.com/office/drawing/2016/5/14/chartex" xmlns:mc="http://schemas.openxmlformats.org/markup-compatibility/2006" xmlns:aink="http://schemas.microsoft.com/office/drawing/2016/ink" xmlns:am3d="http://schemas.microsoft.com/office/drawing/2017/model3d" xmlns:o="urn:schemas-microsoft-com:office:office" xmlns:oel="http://schemas.microsoft.com/office/2019/extlst" xmlns:r="http://schemas.openxmlformats.org/officeDocument/2006/relationships" xmlns:m="http://schemas.openxmlformats.org/officeDocument/2006/math" xmlns:v="urn:schemas-microsoft-com:vml" xmlns:wp14="http://schemas.microsoft.com/office/word/2010/wordprocessingDrawing" xmlns:wp="http://schemas.openxmlformats.org/drawingml/2006/wordprocessingDrawing" xmlns:w10="urn:schemas-microsoft-com:office:word" xmlns:w="http://schemas.openxmlformats.org/wordprocessingml/2006/main" xmlns:w14="http://schemas.microsoft.com/office/word/2010/wordml" xmlns:w15="http://schemas.microsoft.com/office/word/2012/wordml" xmlns:w16cex="http://schemas.microsoft.com/office/word/2018/wordml/cex" xmlns:w16cid="http://schemas.microsoft.com/office/word/2016/wordml/cid" xmlns:w16="http://schemas.microsoft.com/office/word/2018/wordml" xmlns:w16sdtdh="http://schemas.microsoft.com/office/word/2020/wordml/sdtdatahash" xmlns:w16se="http://schemas.microsoft.com/office/word/2015/wordml/symex" xmlns:wpg="http://schemas.microsoft.com/office/word/2010/wordprocessingGroup" xmlns:wpi="http://schemas.microsoft.com/office/word/2010/wordprocessingInk" xmlns:wne="http://schemas.microsoft.com/office/word/2006/wordml" xmlns:wps="http://schemas.microsoft.com/office/word/2010/wordprocessingShape" mc:Ignorable="w14 w15 w16se w16cid w16 w16cex w16sdtdh wp14">
   <w:endnote w:type="separator" w:id="-1">
     <w:p>
       <w:pPr>
@@ -1917,7 +2631,7 @@
 </file>
 
 <file path=word/footer1.xml><?xml version="1.0" encoding="utf-8"?>
-<w:ftr xmlns:ve="http://schemas.openxmlformats.org/markup-compatibility/2006" xmlns:o="urn:schemas-microsoft-com:office:office" xmlns:r="http://schemas.openxmlformats.org/officeDocument/2006/relationships" xmlns:m="http://schemas.openxmlformats.org/officeDocument/2006/math" xmlns:v="urn:schemas-microsoft-com:vml" xmlns:wp="http://schemas.openxmlformats.org/drawingml/2006/wordprocessingDrawing" xmlns:w10="urn:schemas-microsoft-com:office:word" xmlns:w="http://schemas.openxmlformats.org/wordprocessingml/2006/main" xmlns:wne="http://schemas.microsoft.com/office/word/2006/wordml">
+<w:ftr xmlns:wpc="http://schemas.microsoft.com/office/word/2010/wordprocessingCanvas" xmlns:cx="http://schemas.microsoft.com/office/drawing/2014/chartex" xmlns:cx1="http://schemas.microsoft.com/office/drawing/2015/9/8/chartex" xmlns:cx2="http://schemas.microsoft.com/office/drawing/2015/10/21/chartex" xmlns:cx3="http://schemas.microsoft.com/office/drawing/2016/5/9/chartex" xmlns:cx4="http://schemas.microsoft.com/office/drawing/2016/5/10/chartex" xmlns:cx5="http://schemas.microsoft.com/office/drawing/2016/5/11/chartex" xmlns:cx6="http://schemas.microsoft.com/office/drawing/2016/5/12/chartex" xmlns:cx7="http://schemas.microsoft.com/office/drawing/2016/5/13/chartex" xmlns:cx8="http://schemas.microsoft.com/office/drawing/2016/5/14/chartex" xmlns:mc="http://schemas.openxmlformats.org/markup-compatibility/2006" xmlns:aink="http://schemas.microsoft.com/office/drawing/2016/ink" xmlns:am3d="http://schemas.microsoft.com/office/drawing/2017/model3d" xmlns:o="urn:schemas-microsoft-com:office:office" xmlns:oel="http://schemas.microsoft.com/office/2019/extlst" xmlns:r="http://schemas.openxmlformats.org/officeDocument/2006/relationships" xmlns:m="http://schemas.openxmlformats.org/officeDocument/2006/math" xmlns:v="urn:schemas-microsoft-com:vml" xmlns:wp14="http://schemas.microsoft.com/office/word/2010/wordprocessingDrawing" xmlns:wp="http://schemas.openxmlformats.org/drawingml/2006/wordprocessingDrawing" xmlns:w10="urn:schemas-microsoft-com:office:word" xmlns:w="http://schemas.openxmlformats.org/wordprocessingml/2006/main" xmlns:w14="http://schemas.microsoft.com/office/word/2010/wordml" xmlns:w15="http://schemas.microsoft.com/office/word/2012/wordml" xmlns:w16cex="http://schemas.microsoft.com/office/word/2018/wordml/cex" xmlns:w16cid="http://schemas.microsoft.com/office/word/2016/wordml/cid" xmlns:w16="http://schemas.microsoft.com/office/word/2018/wordml" xmlns:w16sdtdh="http://schemas.microsoft.com/office/word/2020/wordml/sdtdatahash" xmlns:w16se="http://schemas.microsoft.com/office/word/2015/wordml/symex" xmlns:wpg="http://schemas.microsoft.com/office/word/2010/wordprocessingGroup" xmlns:wpi="http://schemas.microsoft.com/office/word/2010/wordprocessingInk" xmlns:wne="http://schemas.microsoft.com/office/word/2006/wordml" xmlns:wps="http://schemas.microsoft.com/office/word/2010/wordprocessingShape" mc:Ignorable="w14 w15 w16se w16cid w16 w16cex w16sdtdh wp14">
   <w:p>
     <w:pPr>
       <w:pStyle w:val="Footer"/>
@@ -1926,12 +2640,12 @@
       <w:rPr>
         <w:noProof/>
       </w:rPr>
-      <w:pict>
+      <w:pict w14:anchorId="64D57F20">
         <v:shapetype id="_x0000_t202" coordsize="21600,21600" o:spt="202" path="m,l,21600r21600,l21600,xe">
           <v:stroke joinstyle="miter"/>
           <v:path gradientshapeok="t" o:connecttype="rect"/>
         </v:shapetype>
-        <v:shape id="Text Box 6" o:spid="_x0000_s4100" type="#_x0000_t202" style="position:absolute;margin-left:109.85pt;margin-top:28.05pt;width:40.15pt;height:13pt;z-index:251660288;visibility:visible;v-text-anchor:middle" o:gfxdata="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" filled="f" stroked="f" strokeweight=".5pt">
+        <v:shape id="Text Box 6" o:spid="_x0000_s1028" type="#_x0000_t202" style="position:absolute;margin-left:109.85pt;margin-top:28.05pt;width:40.15pt;height:13pt;z-index:251660288;visibility:visible;v-text-anchor:middle" o:gfxdata="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" filled="f" stroked="f" strokeweight=".5pt">
           <v:textbox inset=".5mm,0,0,0">
             <w:txbxContent>
               <w:p>
@@ -1959,8 +2673,8 @@
       <w:rPr>
         <w:noProof/>
       </w:rPr>
-      <w:pict>
-        <v:shape id="Text Box 16" o:spid="_x0000_s4099" type="#_x0000_t202" style="position:absolute;margin-left:109pt;margin-top:7pt;width:411.4pt;height:40.45pt;z-index:251657216;visibility:visible" o:gfxdata="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" filled="f" stroked="f">
+      <w:pict w14:anchorId="6D7AED8D">
+        <v:shape id="Text Box 16" o:spid="_x0000_s1027" type="#_x0000_t202" style="position:absolute;margin-left:109pt;margin-top:7pt;width:411.4pt;height:40.45pt;z-index:251657216;visibility:visible" o:gfxdata="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" filled="f" stroked="f">
           <v:textbox inset=".5mm,1.2mm,.5mm,.5mm">
             <w:txbxContent>
               <w:p>
@@ -2106,7 +2820,7 @@
                     <w:szCs w:val="18"/>
                   </w:rPr>
                   <w:drawing>
-                    <wp:inline distT="0" distB="0" distL="0" distR="0">
+                    <wp:inline distT="0" distB="0" distL="0" distR="0" wp14:anchorId="5305A82B" wp14:editId="1B116645">
                       <wp:extent cx="180000" cy="180000"/>
                       <wp:effectExtent l="0" t="0" r="0" b="0"/>
                       <wp:docPr id="3" name="Picture 3">
@@ -2130,7 +2844,7 @@
                               <a:blip r:embed="rId2">
                                 <a:extLst>
                                   <a:ext uri="{28A0092B-C50C-407E-A947-70E740481C1C}">
-                                    <a14:useLocalDpi xmlns:a14="http://schemas.microsoft.com/office/drawing/2010/main" xmlns:wps="http://schemas.microsoft.com/office/word/2010/wordprocessingShape" xmlns:wpi="http://schemas.microsoft.com/office/word/2010/wordprocessingInk" xmlns:wpg="http://schemas.microsoft.com/office/word/2010/wordprocessingGroup" xmlns:w16se="http://schemas.microsoft.com/office/word/2015/wordml/symex" xmlns:w16sdtdh="http://schemas.microsoft.com/office/word/2020/wordml/sdtdatahash" xmlns:w16="http://schemas.microsoft.com/office/word/2018/wordml" xmlns:w16cid="http://schemas.microsoft.com/office/word/2016/wordml/cid" xmlns:w16cex="http://schemas.microsoft.com/office/word/2018/wordml/cex" xmlns:w15="http://schemas.microsoft.com/office/word/2012/wordml" xmlns:w14="http://schemas.microsoft.com/office/word/2010/wordml" xmlns:w="http://schemas.openxmlformats.org/wordprocessingml/2006/main" xmlns:w10="urn:schemas-microsoft-com:office:word" xmlns:wp14="http://schemas.microsoft.com/office/word/2010/wordprocessingDrawing" xmlns:v="urn:schemas-microsoft-com:vml" xmlns:o="urn:schemas-microsoft-com:office:office" xmlns:am3d="http://schemas.microsoft.com/office/drawing/2017/model3d" xmlns:aink="http://schemas.microsoft.com/office/drawing/2016/ink" xmlns:mc="http://schemas.openxmlformats.org/markup-compatibility/2006" xmlns:cx8="http://schemas.microsoft.com/office/drawing/2016/5/14/chartex" xmlns:cx7="http://schemas.microsoft.com/office/drawing/2016/5/13/chartex" xmlns:cx6="http://schemas.microsoft.com/office/drawing/2016/5/12/chartex" xmlns:cx5="http://schemas.microsoft.com/office/drawing/2016/5/11/chartex" xmlns:cx4="http://schemas.microsoft.com/office/drawing/2016/5/10/chartex" xmlns:cx3="http://schemas.microsoft.com/office/drawing/2016/5/9/chartex" xmlns:cx2="http://schemas.microsoft.com/office/drawing/2015/10/21/chartex" xmlns:cx1="http://schemas.microsoft.com/office/drawing/2015/9/8/chartex" xmlns:cx="http://schemas.microsoft.com/office/drawing/2014/chartex" xmlns:wpc="http://schemas.microsoft.com/office/word/2010/wordprocessingCanvas" xmlns="" val="0"/>
+                                    <a14:useLocalDpi xmlns:a14="http://schemas.microsoft.com/office/drawing/2010/main" val="0"/>
                                   </a:ext>
                                 </a:extLst>
                               </a:blip>
@@ -2172,7 +2886,7 @@
                     <w:szCs w:val="18"/>
                   </w:rPr>
                   <w:drawing>
-                    <wp:inline distT="0" distB="0" distL="0" distR="0">
+                    <wp:inline distT="0" distB="0" distL="0" distR="0" wp14:anchorId="058D2715" wp14:editId="13210515">
                       <wp:extent cx="180000" cy="180000"/>
                       <wp:effectExtent l="0" t="0" r="0" b="0"/>
                       <wp:docPr id="2" name="Picture 2">
@@ -2196,7 +2910,7 @@
                               <a:blip r:embed="rId4">
                                 <a:extLst>
                                   <a:ext uri="{28A0092B-C50C-407E-A947-70E740481C1C}">
-                                    <a14:useLocalDpi xmlns:a14="http://schemas.microsoft.com/office/drawing/2010/main" xmlns:wps="http://schemas.microsoft.com/office/word/2010/wordprocessingShape" xmlns:wpi="http://schemas.microsoft.com/office/word/2010/wordprocessingInk" xmlns:wpg="http://schemas.microsoft.com/office/word/2010/wordprocessingGroup" xmlns:w16se="http://schemas.microsoft.com/office/word/2015/wordml/symex" xmlns:w16sdtdh="http://schemas.microsoft.com/office/word/2020/wordml/sdtdatahash" xmlns:w16="http://schemas.microsoft.com/office/word/2018/wordml" xmlns:w16cid="http://schemas.microsoft.com/office/word/2016/wordml/cid" xmlns:w16cex="http://schemas.microsoft.com/office/word/2018/wordml/cex" xmlns:w15="http://schemas.microsoft.com/office/word/2012/wordml" xmlns:w14="http://schemas.microsoft.com/office/word/2010/wordml" xmlns:w="http://schemas.openxmlformats.org/wordprocessingml/2006/main" xmlns:w10="urn:schemas-microsoft-com:office:word" xmlns:wp14="http://schemas.microsoft.com/office/word/2010/wordprocessingDrawing" xmlns:v="urn:schemas-microsoft-com:vml" xmlns:o="urn:schemas-microsoft-com:office:office" xmlns:am3d="http://schemas.microsoft.com/office/drawing/2017/model3d" xmlns:aink="http://schemas.microsoft.com/office/drawing/2016/ink" xmlns:mc="http://schemas.openxmlformats.org/markup-compatibility/2006" xmlns:cx8="http://schemas.microsoft.com/office/drawing/2016/5/14/chartex" xmlns:cx7="http://schemas.microsoft.com/office/drawing/2016/5/13/chartex" xmlns:cx6="http://schemas.microsoft.com/office/drawing/2016/5/12/chartex" xmlns:cx5="http://schemas.microsoft.com/office/drawing/2016/5/11/chartex" xmlns:cx4="http://schemas.microsoft.com/office/drawing/2016/5/10/chartex" xmlns:cx3="http://schemas.microsoft.com/office/drawing/2016/5/9/chartex" xmlns:cx2="http://schemas.microsoft.com/office/drawing/2015/10/21/chartex" xmlns:cx1="http://schemas.microsoft.com/office/drawing/2015/9/8/chartex" xmlns:cx="http://schemas.microsoft.com/office/drawing/2014/chartex" xmlns:wpc="http://schemas.microsoft.com/office/word/2010/wordprocessingCanvas" xmlns="" val="0"/>
+                                    <a14:useLocalDpi xmlns:a14="http://schemas.microsoft.com/office/drawing/2010/main" val="0"/>
                                   </a:ext>
                                 </a:extLst>
                               </a:blip>
@@ -2238,7 +2952,7 @@
                     <w:szCs w:val="18"/>
                   </w:rPr>
                   <w:drawing>
-                    <wp:inline distT="0" distB="0" distL="0" distR="0">
+                    <wp:inline distT="0" distB="0" distL="0" distR="0" wp14:anchorId="74CCAFCC" wp14:editId="6B8115A6">
                       <wp:extent cx="180000" cy="180000"/>
                       <wp:effectExtent l="0" t="0" r="0" b="0"/>
                       <wp:docPr id="5" name="Picture 5">
@@ -2291,7 +3005,7 @@
                     <w:szCs w:val="18"/>
                   </w:rPr>
                   <w:drawing>
-                    <wp:inline distT="0" distB="0" distL="0" distR="0">
+                    <wp:inline distT="0" distB="0" distL="0" distR="0" wp14:anchorId="52287AEA" wp14:editId="7600355A">
                       <wp:extent cx="180000" cy="180000"/>
                       <wp:effectExtent l="0" t="0" r="0" b="0"/>
                       <wp:docPr id="20" name="Picture 20">
@@ -2315,10 +3029,10 @@
                               <a:blip r:embed="rId8">
                                 <a:extLst>
                                   <a:ext uri="{28A0092B-C50C-407E-A947-70E740481C1C}">
-                                    <a14:useLocalDpi xmlns:a14="http://schemas.microsoft.com/office/drawing/2010/main" xmlns:wps="http://schemas.microsoft.com/office/word/2010/wordprocessingShape" xmlns:wpi="http://schemas.microsoft.com/office/word/2010/wordprocessingInk" xmlns:wpg="http://schemas.microsoft.com/office/word/2010/wordprocessingGroup" xmlns:w16se="http://schemas.microsoft.com/office/word/2015/wordml/symex" xmlns:w16sdtdh="http://schemas.microsoft.com/office/word/2020/wordml/sdtdatahash" xmlns:w16="http://schemas.microsoft.com/office/word/2018/wordml" xmlns:w16cid="http://schemas.microsoft.com/office/word/2016/wordml/cid" xmlns:w16cex="http://schemas.microsoft.com/office/word/2018/wordml/cex" xmlns:w15="http://schemas.microsoft.com/office/word/2012/wordml" xmlns:w14="http://schemas.microsoft.com/office/word/2010/wordml" xmlns:w="http://schemas.openxmlformats.org/wordprocessingml/2006/main" xmlns:w10="urn:schemas-microsoft-com:office:word" xmlns:wp14="http://schemas.microsoft.com/office/word/2010/wordprocessingDrawing" xmlns:v="urn:schemas-microsoft-com:vml" xmlns:o="urn:schemas-microsoft-com:office:office" xmlns:am3d="http://schemas.microsoft.com/office/drawing/2017/model3d" xmlns:aink="http://schemas.microsoft.com/office/drawing/2016/ink" xmlns:mc="http://schemas.openxmlformats.org/markup-compatibility/2006" xmlns:cx8="http://schemas.microsoft.com/office/drawing/2016/5/14/chartex" xmlns:cx7="http://schemas.microsoft.com/office/drawing/2016/5/13/chartex" xmlns:cx6="http://schemas.microsoft.com/office/drawing/2016/5/12/chartex" xmlns:cx5="http://schemas.microsoft.com/office/drawing/2016/5/11/chartex" xmlns:cx4="http://schemas.microsoft.com/office/drawing/2016/5/10/chartex" xmlns:cx3="http://schemas.microsoft.com/office/drawing/2016/5/9/chartex" xmlns:cx2="http://schemas.microsoft.com/office/drawing/2015/10/21/chartex" xmlns:cx1="http://schemas.microsoft.com/office/drawing/2015/9/8/chartex" xmlns:cx="http://schemas.microsoft.com/office/drawing/2014/chartex" xmlns:wpc="http://schemas.microsoft.com/office/word/2010/wordprocessingCanvas" xmlns="" val="0"/>
+                                    <a14:useLocalDpi xmlns:a14="http://schemas.microsoft.com/office/drawing/2010/main" val="0"/>
                                   </a:ext>
                                   <a:ext uri="{837473B0-CC2E-450A-ABE3-18F120FF3D39}">
-                                    <a1611:picAttrSrcUrl xmlns:a1611="http://schemas.microsoft.com/office/drawing/2016/11/main" xmlns:wps="http://schemas.microsoft.com/office/word/2010/wordprocessingShape" xmlns:wpi="http://schemas.microsoft.com/office/word/2010/wordprocessingInk" xmlns:wpg="http://schemas.microsoft.com/office/word/2010/wordprocessingGroup" xmlns:w16se="http://schemas.microsoft.com/office/word/2015/wordml/symex" xmlns:w16sdtdh="http://schemas.microsoft.com/office/word/2020/wordml/sdtdatahash" xmlns:w16="http://schemas.microsoft.com/office/word/2018/wordml" xmlns:w16cid="http://schemas.microsoft.com/office/word/2016/wordml/cid" xmlns:w16cex="http://schemas.microsoft.com/office/word/2018/wordml/cex" xmlns:w15="http://schemas.microsoft.com/office/word/2012/wordml" xmlns:w14="http://schemas.microsoft.com/office/word/2010/wordml" xmlns:w="http://schemas.openxmlformats.org/wordprocessingml/2006/main" xmlns:w10="urn:schemas-microsoft-com:office:word" xmlns:wp14="http://schemas.microsoft.com/office/word/2010/wordprocessingDrawing" xmlns:v="urn:schemas-microsoft-com:vml" xmlns:o="urn:schemas-microsoft-com:office:office" xmlns:am3d="http://schemas.microsoft.com/office/drawing/2017/model3d" xmlns:aink="http://schemas.microsoft.com/office/drawing/2016/ink" xmlns:mc="http://schemas.openxmlformats.org/markup-compatibility/2006" xmlns:cx8="http://schemas.microsoft.com/office/drawing/2016/5/14/chartex" xmlns:cx7="http://schemas.microsoft.com/office/drawing/2016/5/13/chartex" xmlns:cx6="http://schemas.microsoft.com/office/drawing/2016/5/12/chartex" xmlns:cx5="http://schemas.microsoft.com/office/drawing/2016/5/11/chartex" xmlns:cx4="http://schemas.microsoft.com/office/drawing/2016/5/10/chartex" xmlns:cx3="http://schemas.microsoft.com/office/drawing/2016/5/9/chartex" xmlns:cx2="http://schemas.microsoft.com/office/drawing/2015/10/21/chartex" xmlns:cx1="http://schemas.microsoft.com/office/drawing/2015/9/8/chartex" xmlns:cx="http://schemas.microsoft.com/office/drawing/2014/chartex" xmlns:wpc="http://schemas.microsoft.com/office/word/2010/wordprocessingCanvas" xmlns="" r:id="rId9"/>
+                                    <a1611:picAttrSrcUrl xmlns:a1611="http://schemas.microsoft.com/office/drawing/2016/11/main" r:id="rId9"/>
                                   </a:ext>
                                 </a:extLst>
                               </a:blip>
@@ -2360,7 +3074,7 @@
                     <w:szCs w:val="18"/>
                   </w:rPr>
                   <w:drawing>
-                    <wp:inline distT="0" distB="0" distL="0" distR="0">
+                    <wp:inline distT="0" distB="0" distL="0" distR="0" wp14:anchorId="010BAF71" wp14:editId="38562B56">
                       <wp:extent cx="180000" cy="180000"/>
                       <wp:effectExtent l="0" t="0" r="0" b="0"/>
                       <wp:docPr id="7" name="Picture 7">
@@ -2413,7 +3127,7 @@
                     <w:szCs w:val="18"/>
                   </w:rPr>
                   <w:drawing>
-                    <wp:inline distT="0" distB="0" distL="0" distR="0">
+                    <wp:inline distT="0" distB="0" distL="0" distR="0" wp14:anchorId="5CC95F4E" wp14:editId="345A0934">
                       <wp:extent cx="180000" cy="180000"/>
                       <wp:effectExtent l="0" t="0" r="0" b="0"/>
                       <wp:docPr id="17" name="Picture 17">
@@ -2466,7 +3180,7 @@
                     <w:szCs w:val="18"/>
                   </w:rPr>
                   <w:drawing>
-                    <wp:inline distT="0" distB="0" distL="0" distR="0">
+                    <wp:inline distT="0" distB="0" distL="0" distR="0" wp14:anchorId="7D1FEFDF" wp14:editId="4D423200">
                       <wp:extent cx="180000" cy="180000"/>
                       <wp:effectExtent l="0" t="0" r="0" b="0"/>
                       <wp:docPr id="21" name="Picture 21">
@@ -2490,7 +3204,7 @@
                               <a:blip r:embed="rId15">
                                 <a:extLst>
                                   <a:ext uri="{28A0092B-C50C-407E-A947-70E740481C1C}">
-                                    <a14:useLocalDpi xmlns:a14="http://schemas.microsoft.com/office/drawing/2010/main" xmlns:wps="http://schemas.microsoft.com/office/word/2010/wordprocessingShape" xmlns:wpi="http://schemas.microsoft.com/office/word/2010/wordprocessingInk" xmlns:wpg="http://schemas.microsoft.com/office/word/2010/wordprocessingGroup" xmlns:w16se="http://schemas.microsoft.com/office/word/2015/wordml/symex" xmlns:w16sdtdh="http://schemas.microsoft.com/office/word/2020/wordml/sdtdatahash" xmlns:w16="http://schemas.microsoft.com/office/word/2018/wordml" xmlns:w16cid="http://schemas.microsoft.com/office/word/2016/wordml/cid" xmlns:w16cex="http://schemas.microsoft.com/office/word/2018/wordml/cex" xmlns:w15="http://schemas.microsoft.com/office/word/2012/wordml" xmlns:w14="http://schemas.microsoft.com/office/word/2010/wordml" xmlns:w="http://schemas.openxmlformats.org/wordprocessingml/2006/main" xmlns:w10="urn:schemas-microsoft-com:office:word" xmlns:wp14="http://schemas.microsoft.com/office/word/2010/wordprocessingDrawing" xmlns:v="urn:schemas-microsoft-com:vml" xmlns:o="urn:schemas-microsoft-com:office:office" xmlns:am3d="http://schemas.microsoft.com/office/drawing/2017/model3d" xmlns:aink="http://schemas.microsoft.com/office/drawing/2016/ink" xmlns:mc="http://schemas.openxmlformats.org/markup-compatibility/2006" xmlns:cx8="http://schemas.microsoft.com/office/drawing/2016/5/14/chartex" xmlns:cx7="http://schemas.microsoft.com/office/drawing/2016/5/13/chartex" xmlns:cx6="http://schemas.microsoft.com/office/drawing/2016/5/12/chartex" xmlns:cx5="http://schemas.microsoft.com/office/drawing/2016/5/11/chartex" xmlns:cx4="http://schemas.microsoft.com/office/drawing/2016/5/10/chartex" xmlns:cx3="http://schemas.microsoft.com/office/drawing/2016/5/9/chartex" xmlns:cx2="http://schemas.microsoft.com/office/drawing/2015/10/21/chartex" xmlns:cx1="http://schemas.microsoft.com/office/drawing/2015/9/8/chartex" xmlns:cx="http://schemas.microsoft.com/office/drawing/2014/chartex" xmlns:wpc="http://schemas.microsoft.com/office/word/2010/wordprocessingCanvas" xmlns="" val="0"/>
+                                    <a14:useLocalDpi xmlns:a14="http://schemas.microsoft.com/office/drawing/2010/main" val="0"/>
                                   </a:ext>
                                 </a:extLst>
                               </a:blip>
@@ -2511,7 +3225,7 @@
                               </a:ln>
                               <a:extLst>
                                 <a:ext uri="{53640926-AAD7-44D8-BBD7-CCE9431645EC}">
-                                  <a14:shadowObscured xmlns:a14="http://schemas.microsoft.com/office/drawing/2010/main" xmlns:wps="http://schemas.microsoft.com/office/word/2010/wordprocessingShape" xmlns:wpi="http://schemas.microsoft.com/office/word/2010/wordprocessingInk" xmlns:wpg="http://schemas.microsoft.com/office/word/2010/wordprocessingGroup" xmlns:w16se="http://schemas.microsoft.com/office/word/2015/wordml/symex" xmlns:w16sdtdh="http://schemas.microsoft.com/office/word/2020/wordml/sdtdatahash" xmlns:w16="http://schemas.microsoft.com/office/word/2018/wordml" xmlns:w16cid="http://schemas.microsoft.com/office/word/2016/wordml/cid" xmlns:w16cex="http://schemas.microsoft.com/office/word/2018/wordml/cex" xmlns:w15="http://schemas.microsoft.com/office/word/2012/wordml" xmlns:w14="http://schemas.microsoft.com/office/word/2010/wordml" xmlns:w="http://schemas.openxmlformats.org/wordprocessingml/2006/main" xmlns:w10="urn:schemas-microsoft-com:office:word" xmlns:wp14="http://schemas.microsoft.com/office/word/2010/wordprocessingDrawing" xmlns:v="urn:schemas-microsoft-com:vml" xmlns:o="urn:schemas-microsoft-com:office:office" xmlns:am3d="http://schemas.microsoft.com/office/drawing/2017/model3d" xmlns:aink="http://schemas.microsoft.com/office/drawing/2016/ink" xmlns:mc="http://schemas.openxmlformats.org/markup-compatibility/2006" xmlns:cx8="http://schemas.microsoft.com/office/drawing/2016/5/14/chartex" xmlns:cx7="http://schemas.microsoft.com/office/drawing/2016/5/13/chartex" xmlns:cx6="http://schemas.microsoft.com/office/drawing/2016/5/12/chartex" xmlns:cx5="http://schemas.microsoft.com/office/drawing/2016/5/11/chartex" xmlns:cx4="http://schemas.microsoft.com/office/drawing/2016/5/10/chartex" xmlns:cx3="http://schemas.microsoft.com/office/drawing/2016/5/9/chartex" xmlns:cx2="http://schemas.microsoft.com/office/drawing/2015/10/21/chartex" xmlns:cx1="http://schemas.microsoft.com/office/drawing/2015/9/8/chartex" xmlns:cx="http://schemas.microsoft.com/office/drawing/2014/chartex" xmlns:wpc="http://schemas.microsoft.com/office/word/2010/wordprocessingCanvas" xmlns=""/>
+                                  <a14:shadowObscured xmlns:a14="http://schemas.microsoft.com/office/drawing/2010/main"/>
                                 </a:ext>
                               </a:extLst>
                             </pic:spPr>
@@ -2535,7 +3249,7 @@
                     <w:szCs w:val="18"/>
                   </w:rPr>
                   <w:drawing>
-                    <wp:inline distT="0" distB="0" distL="0" distR="0">
+                    <wp:inline distT="0" distB="0" distL="0" distR="0" wp14:anchorId="7F850ABB" wp14:editId="2DF994E1">
                       <wp:extent cx="180000" cy="180000"/>
                       <wp:effectExtent l="0" t="0" r="0" b="0"/>
                       <wp:docPr id="22" name="Picture 22">
@@ -2559,7 +3273,7 @@
                               <a:blip r:embed="rId17">
                                 <a:extLst>
                                   <a:ext uri="{28A0092B-C50C-407E-A947-70E740481C1C}">
-                                    <a14:useLocalDpi xmlns:a14="http://schemas.microsoft.com/office/drawing/2010/main" xmlns:wps="http://schemas.microsoft.com/office/word/2010/wordprocessingShape" xmlns:wpi="http://schemas.microsoft.com/office/word/2010/wordprocessingInk" xmlns:wpg="http://schemas.microsoft.com/office/word/2010/wordprocessingGroup" xmlns:w16se="http://schemas.microsoft.com/office/word/2015/wordml/symex" xmlns:w16sdtdh="http://schemas.microsoft.com/office/word/2020/wordml/sdtdatahash" xmlns:w16="http://schemas.microsoft.com/office/word/2018/wordml" xmlns:w16cid="http://schemas.microsoft.com/office/word/2016/wordml/cid" xmlns:w16cex="http://schemas.microsoft.com/office/word/2018/wordml/cex" xmlns:w15="http://schemas.microsoft.com/office/word/2012/wordml" xmlns:w14="http://schemas.microsoft.com/office/word/2010/wordml" xmlns:w="http://schemas.openxmlformats.org/wordprocessingml/2006/main" xmlns:w10="urn:schemas-microsoft-com:office:word" xmlns:wp14="http://schemas.microsoft.com/office/word/2010/wordprocessingDrawing" xmlns:v="urn:schemas-microsoft-com:vml" xmlns:o="urn:schemas-microsoft-com:office:office" xmlns:am3d="http://schemas.microsoft.com/office/drawing/2017/model3d" xmlns:aink="http://schemas.microsoft.com/office/drawing/2016/ink" xmlns:mc="http://schemas.openxmlformats.org/markup-compatibility/2006" xmlns:cx8="http://schemas.microsoft.com/office/drawing/2016/5/14/chartex" xmlns:cx7="http://schemas.microsoft.com/office/drawing/2016/5/13/chartex" xmlns:cx6="http://schemas.microsoft.com/office/drawing/2016/5/12/chartex" xmlns:cx5="http://schemas.microsoft.com/office/drawing/2016/5/11/chartex" xmlns:cx4="http://schemas.microsoft.com/office/drawing/2016/5/10/chartex" xmlns:cx3="http://schemas.microsoft.com/office/drawing/2016/5/9/chartex" xmlns:cx2="http://schemas.microsoft.com/office/drawing/2015/10/21/chartex" xmlns:cx1="http://schemas.microsoft.com/office/drawing/2015/9/8/chartex" xmlns:cx="http://schemas.microsoft.com/office/drawing/2014/chartex" xmlns:wpc="http://schemas.microsoft.com/office/word/2010/wordprocessingCanvas" xmlns="" val="0"/>
+                                    <a14:useLocalDpi xmlns:a14="http://schemas.microsoft.com/office/drawing/2010/main" val="0"/>
                                   </a:ext>
                                 </a:extLst>
                               </a:blip>
@@ -2601,7 +3315,7 @@
                     <w:szCs w:val="18"/>
                   </w:rPr>
                   <w:drawing>
-                    <wp:inline distT="0" distB="0" distL="0" distR="0">
+                    <wp:inline distT="0" distB="0" distL="0" distR="0" wp14:anchorId="5AD159C6" wp14:editId="2C6DD932">
                       <wp:extent cx="180000" cy="180000"/>
                       <wp:effectExtent l="0" t="0" r="0" b="0"/>
                       <wp:docPr id="23" name="Picture 23">
@@ -2651,7 +3365,7 @@
         <w:noProof/>
       </w:rPr>
       <w:drawing>
-        <wp:anchor distT="0" distB="0" distL="114300" distR="114300" simplePos="0" relativeHeight="251694080" behindDoc="0" locked="0" layoutInCell="1" allowOverlap="1">
+        <wp:anchor distT="0" distB="0" distL="114300" distR="114300" simplePos="0" relativeHeight="251694080" behindDoc="0" locked="0" layoutInCell="1" allowOverlap="1" wp14:anchorId="1FF82EE3" wp14:editId="0F2B8D44">
           <wp:simplePos x="0" y="0"/>
           <wp:positionH relativeFrom="column">
             <wp:posOffset>-10795</wp:posOffset>
@@ -2683,7 +3397,7 @@
                   <a:blip r:embed="rId20">
                     <a:extLst>
                       <a:ext uri="{28A0092B-C50C-407E-A947-70E740481C1C}">
-                        <a14:useLocalDpi xmlns:a14="http://schemas.microsoft.com/office/drawing/2010/main" xmlns:wps="http://schemas.microsoft.com/office/word/2010/wordprocessingShape" xmlns:wpi="http://schemas.microsoft.com/office/word/2010/wordprocessingInk" xmlns:wpg="http://schemas.microsoft.com/office/word/2010/wordprocessingGroup" xmlns:w16se="http://schemas.microsoft.com/office/word/2015/wordml/symex" xmlns:w16sdtdh="http://schemas.microsoft.com/office/word/2020/wordml/sdtdatahash" xmlns:w16="http://schemas.microsoft.com/office/word/2018/wordml" xmlns:w16cid="http://schemas.microsoft.com/office/word/2016/wordml/cid" xmlns:w16cex="http://schemas.microsoft.com/office/word/2018/wordml/cex" xmlns:w15="http://schemas.microsoft.com/office/word/2012/wordml" xmlns:w14="http://schemas.microsoft.com/office/word/2010/wordml" xmlns:w="http://schemas.openxmlformats.org/wordprocessingml/2006/main" xmlns:w10="urn:schemas-microsoft-com:office:word" xmlns:wp14="http://schemas.microsoft.com/office/word/2010/wordprocessingDrawing" xmlns:v="urn:schemas-microsoft-com:vml" xmlns:o="urn:schemas-microsoft-com:office:office" xmlns:am3d="http://schemas.microsoft.com/office/drawing/2017/model3d" xmlns:aink="http://schemas.microsoft.com/office/drawing/2016/ink" xmlns:mc="http://schemas.openxmlformats.org/markup-compatibility/2006" xmlns:cx8="http://schemas.microsoft.com/office/drawing/2016/5/14/chartex" xmlns:cx7="http://schemas.microsoft.com/office/drawing/2016/5/13/chartex" xmlns:cx6="http://schemas.microsoft.com/office/drawing/2016/5/12/chartex" xmlns:cx5="http://schemas.microsoft.com/office/drawing/2016/5/11/chartex" xmlns:cx4="http://schemas.microsoft.com/office/drawing/2016/5/10/chartex" xmlns:cx3="http://schemas.microsoft.com/office/drawing/2016/5/9/chartex" xmlns:cx2="http://schemas.microsoft.com/office/drawing/2015/10/21/chartex" xmlns:cx1="http://schemas.microsoft.com/office/drawing/2015/9/8/chartex" xmlns:cx="http://schemas.microsoft.com/office/drawing/2014/chartex" xmlns:wpc="http://schemas.microsoft.com/office/word/2010/wordprocessingCanvas" xmlns="" val="0"/>
+                        <a14:useLocalDpi xmlns:a14="http://schemas.microsoft.com/office/drawing/2010/main" val="0"/>
                       </a:ext>
                     </a:extLst>
                   </a:blip>
@@ -2715,8 +3429,8 @@
       <w:rPr>
         <w:noProof/>
       </w:rPr>
-      <w:pict>
-        <v:line id="Straight Connector 19" o:spid="_x0000_s4098" style="position:absolute;flip:y;z-index:251622400;visibility:visible;mso-position-horizontal-relative:text;mso-position-vertical-relative:text" from="-.1pt,5.2pt" to="520.7pt,5.2pt" o:gfxdata="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" strokecolor="#974706 [1609]" strokeweight="1pt">
+      <w:pict w14:anchorId="14D7122B">
+        <v:line id="Straight Connector 19" o:spid="_x0000_s1026" style="position:absolute;flip:y;z-index:251622400;visibility:visible;mso-position-horizontal-relative:text;mso-position-vertical-relative:text" from="-.1pt,5.2pt" to="520.7pt,5.2pt" o:gfxdata="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" strokecolor="#974706 [1609]" strokeweight="1pt">
           <v:stroke endcap="round"/>
         </v:line>
       </w:pict>
@@ -2725,8 +3439,8 @@
       <w:rPr>
         <w:noProof/>
       </w:rPr>
-      <w:pict>
-        <v:shape id="Text Box 4" o:spid="_x0000_s4097" type="#_x0000_t202" style="position:absolute;margin-left:444.65pt;margin-top:26.95pt;width:70.9pt;height:15.9pt;z-index:251663360;visibility:visible;mso-position-horizontal-relative:text;mso-position-vertical-relative:text;v-text-anchor:middle" o:gfxdata="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" filled="f" stroked="f" strokeweight=".5pt">
+      <w:pict w14:anchorId="19E0B265">
+        <v:shape id="Text Box 4" o:spid="_x0000_s1025" type="#_x0000_t202" style="position:absolute;margin-left:444.65pt;margin-top:26.95pt;width:70.9pt;height:15.9pt;z-index:251663360;visibility:visible;mso-position-horizontal-relative:text;mso-position-vertical-relative:text;v-text-anchor:middle" o:gfxdata="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" filled="f" stroked="f" strokeweight=".5pt">
           <v:textbox inset="0,0,0,0">
             <w:txbxContent>
               <w:p>
@@ -2809,7 +3523,7 @@
 </file>
 
 <file path=word/footnotes.xml><?xml version="1.0" encoding="utf-8"?>
-<w:footnotes xmlns:ve="http://schemas.openxmlformats.org/markup-compatibility/2006" xmlns:o="urn:schemas-microsoft-com:office:office" xmlns:r="http://schemas.openxmlformats.org/officeDocument/2006/relationships" xmlns:m="http://schemas.openxmlformats.org/officeDocument/2006/math" xmlns:v="urn:schemas-microsoft-com:vml" xmlns:wp="http://schemas.openxmlformats.org/drawingml/2006/wordprocessingDrawing" xmlns:w10="urn:schemas-microsoft-com:office:word" xmlns:w="http://schemas.openxmlformats.org/wordprocessingml/2006/main" xmlns:wne="http://schemas.microsoft.com/office/word/2006/wordml">
+<w:footnotes xmlns:wpc="http://schemas.microsoft.com/office/word/2010/wordprocessingCanvas" xmlns:cx="http://schemas.microsoft.com/office/drawing/2014/chartex" xmlns:cx1="http://schemas.microsoft.com/office/drawing/2015/9/8/chartex" xmlns:cx2="http://schemas.microsoft.com/office/drawing/2015/10/21/chartex" xmlns:cx3="http://schemas.microsoft.com/office/drawing/2016/5/9/chartex" xmlns:cx4="http://schemas.microsoft.com/office/drawing/2016/5/10/chartex" xmlns:cx5="http://schemas.microsoft.com/office/drawing/2016/5/11/chartex" xmlns:cx6="http://schemas.microsoft.com/office/drawing/2016/5/12/chartex" xmlns:cx7="http://schemas.microsoft.com/office/drawing/2016/5/13/chartex" xmlns:cx8="http://schemas.microsoft.com/office/drawing/2016/5/14/chartex" xmlns:mc="http://schemas.openxmlformats.org/markup-compatibility/2006" xmlns:aink="http://schemas.microsoft.com/office/drawing/2016/ink" xmlns:am3d="http://schemas.microsoft.com/office/drawing/2017/model3d" xmlns:o="urn:schemas-microsoft-com:office:office" xmlns:oel="http://schemas.microsoft.com/office/2019/extlst" xmlns:r="http://schemas.openxmlformats.org/officeDocument/2006/relationships" xmlns:m="http://schemas.openxmlformats.org/officeDocument/2006/math" xmlns:v="urn:schemas-microsoft-com:vml" xmlns:wp14="http://schemas.microsoft.com/office/word/2010/wordprocessingDrawing" xmlns:wp="http://schemas.openxmlformats.org/drawingml/2006/wordprocessingDrawing" xmlns:w10="urn:schemas-microsoft-com:office:word" xmlns:w="http://schemas.openxmlformats.org/wordprocessingml/2006/main" xmlns:w14="http://schemas.microsoft.com/office/word/2010/wordml" xmlns:w15="http://schemas.microsoft.com/office/word/2012/wordml" xmlns:w16cex="http://schemas.microsoft.com/office/word/2018/wordml/cex" xmlns:w16cid="http://schemas.microsoft.com/office/word/2016/wordml/cid" xmlns:w16="http://schemas.microsoft.com/office/word/2018/wordml" xmlns:w16sdtdh="http://schemas.microsoft.com/office/word/2020/wordml/sdtdatahash" xmlns:w16se="http://schemas.microsoft.com/office/word/2015/wordml/symex" xmlns:wpg="http://schemas.microsoft.com/office/word/2010/wordprocessingGroup" xmlns:wpi="http://schemas.microsoft.com/office/word/2010/wordprocessingInk" xmlns:wne="http://schemas.microsoft.com/office/word/2006/wordml" xmlns:wps="http://schemas.microsoft.com/office/word/2010/wordprocessingShape" mc:Ignorable="w14 w15 w16se w16cid w16 w16cex w16sdtdh wp14">
   <w:footnote w:type="separator" w:id="-1">
     <w:p>
       <w:pPr>
@@ -2834,7 +3548,7 @@
 </file>
 
 <file path=word/header1.xml><?xml version="1.0" encoding="utf-8"?>
-<w:hdr xmlns:ve="http://schemas.openxmlformats.org/markup-compatibility/2006" xmlns:o="urn:schemas-microsoft-com:office:office" xmlns:r="http://schemas.openxmlformats.org/officeDocument/2006/relationships" xmlns:m="http://schemas.openxmlformats.org/officeDocument/2006/math" xmlns:v="urn:schemas-microsoft-com:vml" xmlns:wp="http://schemas.openxmlformats.org/drawingml/2006/wordprocessingDrawing" xmlns:w10="urn:schemas-microsoft-com:office:word" xmlns:w="http://schemas.openxmlformats.org/wordprocessingml/2006/main" xmlns:wne="http://schemas.microsoft.com/office/word/2006/wordml">
+<w:hdr xmlns:wpc="http://schemas.microsoft.com/office/word/2010/wordprocessingCanvas" xmlns:cx="http://schemas.microsoft.com/office/drawing/2014/chartex" xmlns:cx1="http://schemas.microsoft.com/office/drawing/2015/9/8/chartex" xmlns:cx2="http://schemas.microsoft.com/office/drawing/2015/10/21/chartex" xmlns:cx3="http://schemas.microsoft.com/office/drawing/2016/5/9/chartex" xmlns:cx4="http://schemas.microsoft.com/office/drawing/2016/5/10/chartex" xmlns:cx5="http://schemas.microsoft.com/office/drawing/2016/5/11/chartex" xmlns:cx6="http://schemas.microsoft.com/office/drawing/2016/5/12/chartex" xmlns:cx7="http://schemas.microsoft.com/office/drawing/2016/5/13/chartex" xmlns:cx8="http://schemas.microsoft.com/office/drawing/2016/5/14/chartex" xmlns:mc="http://schemas.openxmlformats.org/markup-compatibility/2006" xmlns:aink="http://schemas.microsoft.com/office/drawing/2016/ink" xmlns:am3d="http://schemas.microsoft.com/office/drawing/2017/model3d" xmlns:o="urn:schemas-microsoft-com:office:office" xmlns:oel="http://schemas.microsoft.com/office/2019/extlst" xmlns:r="http://schemas.openxmlformats.org/officeDocument/2006/relationships" xmlns:m="http://schemas.openxmlformats.org/officeDocument/2006/math" xmlns:v="urn:schemas-microsoft-com:vml" xmlns:wp14="http://schemas.microsoft.com/office/word/2010/wordprocessingDrawing" xmlns:wp="http://schemas.openxmlformats.org/drawingml/2006/wordprocessingDrawing" xmlns:w10="urn:schemas-microsoft-com:office:word" xmlns:w="http://schemas.openxmlformats.org/wordprocessingml/2006/main" xmlns:w14="http://schemas.microsoft.com/office/word/2010/wordml" xmlns:w15="http://schemas.microsoft.com/office/word/2012/wordml" xmlns:w16cex="http://schemas.microsoft.com/office/word/2018/wordml/cex" xmlns:w16cid="http://schemas.microsoft.com/office/word/2016/wordml/cid" xmlns:w16="http://schemas.microsoft.com/office/word/2018/wordml" xmlns:w16sdtdh="http://schemas.microsoft.com/office/word/2020/wordml/sdtdatahash" xmlns:w16se="http://schemas.microsoft.com/office/word/2015/wordml/symex" xmlns:wpg="http://schemas.microsoft.com/office/word/2010/wordprocessingGroup" xmlns:wpi="http://schemas.microsoft.com/office/word/2010/wordprocessingInk" xmlns:wne="http://schemas.microsoft.com/office/word/2006/wordml" xmlns:wps="http://schemas.microsoft.com/office/word/2010/wordprocessingShape" mc:Ignorable="w14 w15 w16se w16cid w16 w16cex w16sdtdh wp14">
   <w:p>
     <w:pPr>
       <w:pStyle w:val="Header"/>
@@ -2845,8 +3559,8 @@
 </file>
 
 <file path=word/numbering.xml><?xml version="1.0" encoding="utf-8"?>
-<w:numbering xmlns:ve="http://schemas.openxmlformats.org/markup-compatibility/2006" xmlns:o="urn:schemas-microsoft-com:office:office" xmlns:r="http://schemas.openxmlformats.org/officeDocument/2006/relationships" xmlns:m="http://schemas.openxmlformats.org/officeDocument/2006/math" xmlns:v="urn:schemas-microsoft-com:vml" xmlns:wp="http://schemas.openxmlformats.org/drawingml/2006/wordprocessingDrawing" xmlns:w10="urn:schemas-microsoft-com:office:word" xmlns:w="http://schemas.openxmlformats.org/wordprocessingml/2006/main" xmlns:wne="http://schemas.microsoft.com/office/word/2006/wordml">
-  <w:abstractNum w:abstractNumId="0">
+<w:numbering xmlns:wpc="http://schemas.microsoft.com/office/word/2010/wordprocessingCanvas" xmlns:cx="http://schemas.microsoft.com/office/drawing/2014/chartex" xmlns:cx1="http://schemas.microsoft.com/office/drawing/2015/9/8/chartex" xmlns:cx2="http://schemas.microsoft.com/office/drawing/2015/10/21/chartex" xmlns:cx3="http://schemas.microsoft.com/office/drawing/2016/5/9/chartex" xmlns:cx4="http://schemas.microsoft.com/office/drawing/2016/5/10/chartex" xmlns:cx5="http://schemas.microsoft.com/office/drawing/2016/5/11/chartex" xmlns:cx6="http://schemas.microsoft.com/office/drawing/2016/5/12/chartex" xmlns:cx7="http://schemas.microsoft.com/office/drawing/2016/5/13/chartex" xmlns:cx8="http://schemas.microsoft.com/office/drawing/2016/5/14/chartex" xmlns:mc="http://schemas.openxmlformats.org/markup-compatibility/2006" xmlns:aink="http://schemas.microsoft.com/office/drawing/2016/ink" xmlns:am3d="http://schemas.microsoft.com/office/drawing/2017/model3d" xmlns:o="urn:schemas-microsoft-com:office:office" xmlns:oel="http://schemas.microsoft.com/office/2019/extlst" xmlns:r="http://schemas.openxmlformats.org/officeDocument/2006/relationships" xmlns:m="http://schemas.openxmlformats.org/officeDocument/2006/math" xmlns:v="urn:schemas-microsoft-com:vml" xmlns:wp14="http://schemas.microsoft.com/office/word/2010/wordprocessingDrawing" xmlns:wp="http://schemas.openxmlformats.org/drawingml/2006/wordprocessingDrawing" xmlns:w10="urn:schemas-microsoft-com:office:word" xmlns:w="http://schemas.openxmlformats.org/wordprocessingml/2006/main" xmlns:w14="http://schemas.microsoft.com/office/word/2010/wordml" xmlns:w15="http://schemas.microsoft.com/office/word/2012/wordml" xmlns:w16cex="http://schemas.microsoft.com/office/word/2018/wordml/cex" xmlns:w16cid="http://schemas.microsoft.com/office/word/2016/wordml/cid" xmlns:w16="http://schemas.microsoft.com/office/word/2018/wordml" xmlns:w16sdtdh="http://schemas.microsoft.com/office/word/2020/wordml/sdtdatahash" xmlns:w16se="http://schemas.microsoft.com/office/word/2015/wordml/symex" xmlns:wpg="http://schemas.microsoft.com/office/word/2010/wordprocessingGroup" xmlns:wpi="http://schemas.microsoft.com/office/word/2010/wordprocessingInk" xmlns:wne="http://schemas.microsoft.com/office/word/2006/wordml" xmlns:wps="http://schemas.microsoft.com/office/word/2010/wordprocessingShape" mc:Ignorable="w14 w15 w16se w16cid w16 w16cex w16sdtdh wp14">
+  <w:abstractNum w:abstractNumId="0" w15:restartNumberingAfterBreak="0">
     <w:nsid w:val="04E60920"/>
     <w:multiLevelType w:val="hybridMultilevel"/>
     <w:tmpl w:val="9DB0F662"/>
@@ -2959,7 +3673,7 @@
       </w:rPr>
     </w:lvl>
   </w:abstractNum>
-  <w:abstractNum w:abstractNumId="1">
+  <w:abstractNum w:abstractNumId="1" w15:restartNumberingAfterBreak="0">
     <w:nsid w:val="0BCB1966"/>
     <w:multiLevelType w:val="hybridMultilevel"/>
     <w:tmpl w:val="288856D8"/>
@@ -3072,7 +3786,7 @@
       </w:rPr>
     </w:lvl>
   </w:abstractNum>
-  <w:abstractNum w:abstractNumId="2">
+  <w:abstractNum w:abstractNumId="2" w15:restartNumberingAfterBreak="0">
     <w:nsid w:val="0D150978"/>
     <w:multiLevelType w:val="hybridMultilevel"/>
     <w:tmpl w:val="184A0ED8"/>
@@ -3164,7 +3878,7 @@
       </w:pPr>
     </w:lvl>
   </w:abstractNum>
-  <w:abstractNum w:abstractNumId="3">
+  <w:abstractNum w:abstractNumId="3" w15:restartNumberingAfterBreak="0">
     <w:nsid w:val="12D46FE6"/>
     <w:multiLevelType w:val="hybridMultilevel"/>
     <w:tmpl w:val="2E189FDA"/>
@@ -3277,11 +3991,11 @@
       </w:rPr>
     </w:lvl>
   </w:abstractNum>
-  <w:abstractNum w:abstractNumId="4">
+  <w:abstractNum w:abstractNumId="4" w15:restartNumberingAfterBreak="0">
     <w:nsid w:val="13A00DEC"/>
     <w:multiLevelType w:val="hybridMultilevel"/>
-    <w:tmpl w:val="A9E40BD8"/>
-    <w:lvl w:ilvl="0" w:tplc="A0E28166">
+    <w:tmpl w:val="C5725A9E"/>
+    <w:lvl w:ilvl="0" w:tplc="B6F0C10C">
       <w:start w:val="1"/>
       <w:numFmt w:val="decimal"/>
       <w:pStyle w:val="Heading2"/>
@@ -3364,7 +4078,7 @@
       </w:pPr>
     </w:lvl>
   </w:abstractNum>
-  <w:abstractNum w:abstractNumId="5">
+  <w:abstractNum w:abstractNumId="5" w15:restartNumberingAfterBreak="0">
     <w:nsid w:val="15B153E3"/>
     <w:multiLevelType w:val="multilevel"/>
     <w:tmpl w:val="7FE02994"/>
@@ -3477,7 +4191,7 @@
       </w:rPr>
     </w:lvl>
   </w:abstractNum>
-  <w:abstractNum w:abstractNumId="6">
+  <w:abstractNum w:abstractNumId="6" w15:restartNumberingAfterBreak="0">
     <w:nsid w:val="19FC108B"/>
     <w:multiLevelType w:val="hybridMultilevel"/>
     <w:tmpl w:val="5AE21E18"/>
@@ -3590,7 +4304,7 @@
       </w:rPr>
     </w:lvl>
   </w:abstractNum>
-  <w:abstractNum w:abstractNumId="7">
+  <w:abstractNum w:abstractNumId="7" w15:restartNumberingAfterBreak="0">
     <w:nsid w:val="1D3C450D"/>
     <w:multiLevelType w:val="hybridMultilevel"/>
     <w:tmpl w:val="0732809A"/>
@@ -3679,7 +4393,7 @@
       </w:pPr>
     </w:lvl>
   </w:abstractNum>
-  <w:abstractNum w:abstractNumId="8">
+  <w:abstractNum w:abstractNumId="8" w15:restartNumberingAfterBreak="0">
     <w:nsid w:val="1DAD2515"/>
     <w:multiLevelType w:val="hybridMultilevel"/>
     <w:tmpl w:val="9C1E9A04"/>
@@ -3792,7 +4506,7 @@
       </w:rPr>
     </w:lvl>
   </w:abstractNum>
-  <w:abstractNum w:abstractNumId="9">
+  <w:abstractNum w:abstractNumId="9" w15:restartNumberingAfterBreak="0">
     <w:nsid w:val="22CD3F94"/>
     <w:multiLevelType w:val="hybridMultilevel"/>
     <w:tmpl w:val="A044FDFA"/>
@@ -3878,7 +4592,7 @@
       </w:pPr>
     </w:lvl>
   </w:abstractNum>
-  <w:abstractNum w:abstractNumId="10">
+  <w:abstractNum w:abstractNumId="10" w15:restartNumberingAfterBreak="0">
     <w:nsid w:val="23536430"/>
     <w:multiLevelType w:val="hybridMultilevel"/>
     <w:tmpl w:val="88CCA070"/>
@@ -3991,7 +4705,7 @@
       </w:rPr>
     </w:lvl>
   </w:abstractNum>
-  <w:abstractNum w:abstractNumId="11">
+  <w:abstractNum w:abstractNumId="11" w15:restartNumberingAfterBreak="0">
     <w:nsid w:val="23C737F5"/>
     <w:multiLevelType w:val="hybridMultilevel"/>
     <w:tmpl w:val="13202166"/>
@@ -4080,7 +4794,7 @@
       </w:pPr>
     </w:lvl>
   </w:abstractNum>
-  <w:abstractNum w:abstractNumId="12">
+  <w:abstractNum w:abstractNumId="12" w15:restartNumberingAfterBreak="0">
     <w:nsid w:val="253348C0"/>
     <w:multiLevelType w:val="hybridMultilevel"/>
     <w:tmpl w:val="5CC6AF8A"/>
@@ -4168,7 +4882,7 @@
       </w:pPr>
     </w:lvl>
   </w:abstractNum>
-  <w:abstractNum w:abstractNumId="13">
+  <w:abstractNum w:abstractNumId="13" w15:restartNumberingAfterBreak="0">
     <w:nsid w:val="26413526"/>
     <w:multiLevelType w:val="hybridMultilevel"/>
     <w:tmpl w:val="A1B4F3F4"/>
@@ -4254,7 +4968,7 @@
       </w:pPr>
     </w:lvl>
   </w:abstractNum>
-  <w:abstractNum w:abstractNumId="14">
+  <w:abstractNum w:abstractNumId="14" w15:restartNumberingAfterBreak="0">
     <w:nsid w:val="264860D5"/>
     <w:multiLevelType w:val="hybridMultilevel"/>
     <w:tmpl w:val="1F1CB5CE"/>
@@ -4343,7 +5057,7 @@
       </w:pPr>
     </w:lvl>
   </w:abstractNum>
-  <w:abstractNum w:abstractNumId="15">
+  <w:abstractNum w:abstractNumId="15" w15:restartNumberingAfterBreak="0">
     <w:nsid w:val="268274C7"/>
     <w:multiLevelType w:val="hybridMultilevel"/>
     <w:tmpl w:val="0732809A"/>
@@ -4432,7 +5146,7 @@
       </w:pPr>
     </w:lvl>
   </w:abstractNum>
-  <w:abstractNum w:abstractNumId="16">
+  <w:abstractNum w:abstractNumId="16" w15:restartNumberingAfterBreak="0">
     <w:nsid w:val="27202F17"/>
     <w:multiLevelType w:val="multilevel"/>
     <w:tmpl w:val="B12C753C"/>
@@ -4553,7 +5267,7 @@
       </w:rPr>
     </w:lvl>
   </w:abstractNum>
-  <w:abstractNum w:abstractNumId="17">
+  <w:abstractNum w:abstractNumId="17" w15:restartNumberingAfterBreak="0">
     <w:nsid w:val="2C5B53B7"/>
     <w:multiLevelType w:val="hybridMultilevel"/>
     <w:tmpl w:val="98BE5D62"/>
@@ -4648,7 +5362,7 @@
       </w:pPr>
     </w:lvl>
   </w:abstractNum>
-  <w:abstractNum w:abstractNumId="18">
+  <w:abstractNum w:abstractNumId="18" w15:restartNumberingAfterBreak="0">
     <w:nsid w:val="326B7ADF"/>
     <w:multiLevelType w:val="hybridMultilevel"/>
     <w:tmpl w:val="243464B4"/>
@@ -4743,7 +5457,7 @@
       </w:pPr>
     </w:lvl>
   </w:abstractNum>
-  <w:abstractNum w:abstractNumId="19">
+  <w:abstractNum w:abstractNumId="19" w15:restartNumberingAfterBreak="0">
     <w:nsid w:val="32FA669A"/>
     <w:multiLevelType w:val="hybridMultilevel"/>
     <w:tmpl w:val="A3125294"/>
@@ -4856,7 +5570,7 @@
       </w:rPr>
     </w:lvl>
   </w:abstractNum>
-  <w:abstractNum w:abstractNumId="20">
+  <w:abstractNum w:abstractNumId="20" w15:restartNumberingAfterBreak="0">
     <w:nsid w:val="36F1759A"/>
     <w:multiLevelType w:val="hybridMultilevel"/>
     <w:tmpl w:val="AC4C80EA"/>
@@ -4969,7 +5683,7 @@
       </w:rPr>
     </w:lvl>
   </w:abstractNum>
-  <w:abstractNum w:abstractNumId="21">
+  <w:abstractNum w:abstractNumId="21" w15:restartNumberingAfterBreak="0">
     <w:nsid w:val="385C6CB3"/>
     <w:multiLevelType w:val="hybridMultilevel"/>
     <w:tmpl w:val="C1C67C5C"/>
@@ -5082,7 +5796,7 @@
       </w:rPr>
     </w:lvl>
   </w:abstractNum>
-  <w:abstractNum w:abstractNumId="22">
+  <w:abstractNum w:abstractNumId="22" w15:restartNumberingAfterBreak="0">
     <w:nsid w:val="40B63A43"/>
     <w:multiLevelType w:val="hybridMultilevel"/>
     <w:tmpl w:val="4D9EFB84"/>
@@ -5177,7 +5891,7 @@
       </w:pPr>
     </w:lvl>
   </w:abstractNum>
-  <w:abstractNum w:abstractNumId="23">
+  <w:abstractNum w:abstractNumId="23" w15:restartNumberingAfterBreak="0">
     <w:nsid w:val="44BC2519"/>
     <w:multiLevelType w:val="hybridMultilevel"/>
     <w:tmpl w:val="EEB2B3B6"/>
@@ -5266,7 +5980,7 @@
       </w:pPr>
     </w:lvl>
   </w:abstractNum>
-  <w:abstractNum w:abstractNumId="24">
+  <w:abstractNum w:abstractNumId="24" w15:restartNumberingAfterBreak="0">
     <w:nsid w:val="4D796141"/>
     <w:multiLevelType w:val="hybridMultilevel"/>
     <w:tmpl w:val="91D04A66"/>
@@ -5379,7 +6093,7 @@
       </w:rPr>
     </w:lvl>
   </w:abstractNum>
-  <w:abstractNum w:abstractNumId="25">
+  <w:abstractNum w:abstractNumId="25" w15:restartNumberingAfterBreak="0">
     <w:nsid w:val="4F5B2890"/>
     <w:multiLevelType w:val="hybridMultilevel"/>
     <w:tmpl w:val="9FAE4850"/>
@@ -5492,7 +6206,7 @@
       </w:rPr>
     </w:lvl>
   </w:abstractNum>
-  <w:abstractNum w:abstractNumId="26">
+  <w:abstractNum w:abstractNumId="26" w15:restartNumberingAfterBreak="0">
     <w:nsid w:val="50F62E8C"/>
     <w:multiLevelType w:val="hybridMultilevel"/>
     <w:tmpl w:val="E78C85C0"/>
@@ -5605,7 +6319,7 @@
       </w:rPr>
     </w:lvl>
   </w:abstractNum>
-  <w:abstractNum w:abstractNumId="27">
+  <w:abstractNum w:abstractNumId="27" w15:restartNumberingAfterBreak="0">
     <w:nsid w:val="5507266E"/>
     <w:multiLevelType w:val="hybridMultilevel"/>
     <w:tmpl w:val="22522E3A"/>
@@ -5718,7 +6432,7 @@
       </w:rPr>
     </w:lvl>
   </w:abstractNum>
-  <w:abstractNum w:abstractNumId="28">
+  <w:abstractNum w:abstractNumId="28" w15:restartNumberingAfterBreak="0">
     <w:nsid w:val="55990837"/>
     <w:multiLevelType w:val="hybridMultilevel"/>
     <w:tmpl w:val="960254F8"/>
@@ -5831,7 +6545,7 @@
       </w:rPr>
     </w:lvl>
   </w:abstractNum>
-  <w:abstractNum w:abstractNumId="29">
+  <w:abstractNum w:abstractNumId="29" w15:restartNumberingAfterBreak="0">
     <w:nsid w:val="55BC60FF"/>
     <w:multiLevelType w:val="hybridMultilevel"/>
     <w:tmpl w:val="C1FC87D6"/>
@@ -5920,7 +6634,7 @@
       </w:pPr>
     </w:lvl>
   </w:abstractNum>
-  <w:abstractNum w:abstractNumId="30">
+  <w:abstractNum w:abstractNumId="30" w15:restartNumberingAfterBreak="0">
     <w:nsid w:val="57FD43D1"/>
     <w:multiLevelType w:val="hybridMultilevel"/>
     <w:tmpl w:val="A36A9E3E"/>
@@ -6008,7 +6722,7 @@
       </w:pPr>
     </w:lvl>
   </w:abstractNum>
-  <w:abstractNum w:abstractNumId="31">
+  <w:abstractNum w:abstractNumId="31" w15:restartNumberingAfterBreak="0">
     <w:nsid w:val="5E7757B2"/>
     <w:multiLevelType w:val="multilevel"/>
     <w:tmpl w:val="0E203B02"/>
@@ -6094,7 +6808,7 @@
       </w:pPr>
     </w:lvl>
   </w:abstractNum>
-  <w:abstractNum w:abstractNumId="32">
+  <w:abstractNum w:abstractNumId="32" w15:restartNumberingAfterBreak="0">
     <w:nsid w:val="5F9A715F"/>
     <w:multiLevelType w:val="hybridMultilevel"/>
     <w:tmpl w:val="4B26630C"/>
@@ -6207,7 +6921,7 @@
       </w:rPr>
     </w:lvl>
   </w:abstractNum>
-  <w:abstractNum w:abstractNumId="33">
+  <w:abstractNum w:abstractNumId="33" w15:restartNumberingAfterBreak="0">
     <w:nsid w:val="609D235C"/>
     <w:multiLevelType w:val="hybridMultilevel"/>
     <w:tmpl w:val="848696AC"/>
@@ -6320,7 +7034,7 @@
       </w:rPr>
     </w:lvl>
   </w:abstractNum>
-  <w:abstractNum w:abstractNumId="34">
+  <w:abstractNum w:abstractNumId="34" w15:restartNumberingAfterBreak="0">
     <w:nsid w:val="60FC6BB4"/>
     <w:multiLevelType w:val="hybridMultilevel"/>
     <w:tmpl w:val="671E692E"/>
@@ -6433,7 +7147,7 @@
       </w:rPr>
     </w:lvl>
   </w:abstractNum>
-  <w:abstractNum w:abstractNumId="35">
+  <w:abstractNum w:abstractNumId="35" w15:restartNumberingAfterBreak="0">
     <w:nsid w:val="636274E2"/>
     <w:multiLevelType w:val="hybridMultilevel"/>
     <w:tmpl w:val="0732809A"/>
@@ -6522,7 +7236,7 @@
       </w:pPr>
     </w:lvl>
   </w:abstractNum>
-  <w:abstractNum w:abstractNumId="36">
+  <w:abstractNum w:abstractNumId="36" w15:restartNumberingAfterBreak="0">
     <w:nsid w:val="65BF1F3F"/>
     <w:multiLevelType w:val="hybridMultilevel"/>
     <w:tmpl w:val="C0DC4A14"/>
@@ -6635,7 +7349,7 @@
       </w:rPr>
     </w:lvl>
   </w:abstractNum>
-  <w:abstractNum w:abstractNumId="37">
+  <w:abstractNum w:abstractNumId="37" w15:restartNumberingAfterBreak="0">
     <w:nsid w:val="6B944EC9"/>
     <w:multiLevelType w:val="hybridMultilevel"/>
     <w:tmpl w:val="8076D1AC"/>
@@ -6748,7 +7462,7 @@
       </w:rPr>
     </w:lvl>
   </w:abstractNum>
-  <w:abstractNum w:abstractNumId="38">
+  <w:abstractNum w:abstractNumId="38" w15:restartNumberingAfterBreak="0">
     <w:nsid w:val="6EBD0C51"/>
     <w:multiLevelType w:val="hybridMultilevel"/>
     <w:tmpl w:val="5C28EE1A"/>
@@ -6861,7 +7575,7 @@
       </w:rPr>
     </w:lvl>
   </w:abstractNum>
-  <w:abstractNum w:abstractNumId="39">
+  <w:abstractNum w:abstractNumId="39" w15:restartNumberingAfterBreak="0">
     <w:nsid w:val="75F22415"/>
     <w:multiLevelType w:val="hybridMultilevel"/>
     <w:tmpl w:val="DB2EF382"/>
@@ -6947,7 +7661,7 @@
       </w:pPr>
     </w:lvl>
   </w:abstractNum>
-  <w:abstractNum w:abstractNumId="40">
+  <w:abstractNum w:abstractNumId="40" w15:restartNumberingAfterBreak="0">
     <w:nsid w:val="766D73FB"/>
     <w:multiLevelType w:val="hybridMultilevel"/>
     <w:tmpl w:val="646AC9A6"/>
@@ -7036,7 +7750,7 @@
       </w:pPr>
     </w:lvl>
   </w:abstractNum>
-  <w:abstractNum w:abstractNumId="41">
+  <w:abstractNum w:abstractNumId="41" w15:restartNumberingAfterBreak="0">
     <w:nsid w:val="771A7929"/>
     <w:multiLevelType w:val="hybridMultilevel"/>
     <w:tmpl w:val="B5EA489E"/>
@@ -7149,7 +7863,7 @@
       </w:rPr>
     </w:lvl>
   </w:abstractNum>
-  <w:abstractNum w:abstractNumId="42">
+  <w:abstractNum w:abstractNumId="42" w15:restartNumberingAfterBreak="0">
     <w:nsid w:val="7A0155B4"/>
     <w:multiLevelType w:val="hybridMultilevel"/>
     <w:tmpl w:val="581A57DA"/>
@@ -7262,34 +7976,34 @@
       </w:rPr>
     </w:lvl>
   </w:abstractNum>
-  <w:num w:numId="1">
+  <w:num w:numId="1" w16cid:durableId="2123647392">
     <w:abstractNumId w:val="0"/>
   </w:num>
-  <w:num w:numId="2">
+  <w:num w:numId="2" w16cid:durableId="1672760767">
     <w:abstractNumId w:val="42"/>
   </w:num>
-  <w:num w:numId="3">
+  <w:num w:numId="3" w16cid:durableId="491068669">
     <w:abstractNumId w:val="9"/>
   </w:num>
-  <w:num w:numId="4">
+  <w:num w:numId="4" w16cid:durableId="1307932643">
     <w:abstractNumId w:val="27"/>
   </w:num>
-  <w:num w:numId="5">
+  <w:num w:numId="5" w16cid:durableId="1451776628">
     <w:abstractNumId w:val="28"/>
   </w:num>
-  <w:num w:numId="6">
+  <w:num w:numId="6" w16cid:durableId="1090352202">
     <w:abstractNumId w:val="32"/>
   </w:num>
-  <w:num w:numId="7">
+  <w:num w:numId="7" w16cid:durableId="2018651986">
     <w:abstractNumId w:val="3"/>
   </w:num>
-  <w:num w:numId="8">
+  <w:num w:numId="8" w16cid:durableId="2027170921">
     <w:abstractNumId w:val="8"/>
   </w:num>
-  <w:num w:numId="9">
+  <w:num w:numId="9" w16cid:durableId="242570537">
     <w:abstractNumId w:val="25"/>
   </w:num>
-  <w:num w:numId="10">
+  <w:num w:numId="10" w16cid:durableId="125397781">
     <w:abstractNumId w:val="13"/>
     <w:lvlOverride w:ilvl="0">
       <w:startOverride w:val="1"/>
@@ -7319,113 +8033,113 @@
       <w:startOverride w:val="1"/>
     </w:lvlOverride>
   </w:num>
-  <w:num w:numId="11">
+  <w:num w:numId="11" w16cid:durableId="2133666117">
     <w:abstractNumId w:val="4"/>
   </w:num>
-  <w:num w:numId="12">
+  <w:num w:numId="12" w16cid:durableId="537552224">
     <w:abstractNumId w:val="21"/>
   </w:num>
-  <w:num w:numId="13">
+  <w:num w:numId="13" w16cid:durableId="1024406058">
     <w:abstractNumId w:val="1"/>
   </w:num>
-  <w:num w:numId="14">
+  <w:num w:numId="14" w16cid:durableId="1396968803">
     <w:abstractNumId w:val="31"/>
   </w:num>
-  <w:num w:numId="15">
+  <w:num w:numId="15" w16cid:durableId="953555172">
     <w:abstractNumId w:val="10"/>
   </w:num>
-  <w:num w:numId="16">
+  <w:num w:numId="16" w16cid:durableId="1648245729">
     <w:abstractNumId w:val="37"/>
   </w:num>
-  <w:num w:numId="17">
+  <w:num w:numId="17" w16cid:durableId="1283685311">
     <w:abstractNumId w:val="26"/>
   </w:num>
-  <w:num w:numId="18">
+  <w:num w:numId="18" w16cid:durableId="330567321">
     <w:abstractNumId w:val="41"/>
   </w:num>
-  <w:num w:numId="19">
+  <w:num w:numId="19" w16cid:durableId="450973703">
     <w:abstractNumId w:val="33"/>
   </w:num>
-  <w:num w:numId="20">
+  <w:num w:numId="20" w16cid:durableId="1744795088">
     <w:abstractNumId w:val="20"/>
   </w:num>
-  <w:num w:numId="21">
+  <w:num w:numId="21" w16cid:durableId="216013503">
     <w:abstractNumId w:val="30"/>
   </w:num>
-  <w:num w:numId="22">
+  <w:num w:numId="22" w16cid:durableId="1530532292">
     <w:abstractNumId w:val="12"/>
   </w:num>
-  <w:num w:numId="23">
+  <w:num w:numId="23" w16cid:durableId="423846718">
     <w:abstractNumId w:val="15"/>
   </w:num>
-  <w:num w:numId="24">
+  <w:num w:numId="24" w16cid:durableId="1942250722">
     <w:abstractNumId w:val="2"/>
   </w:num>
-  <w:num w:numId="25">
+  <w:num w:numId="25" w16cid:durableId="2070641185">
     <w:abstractNumId w:val="7"/>
   </w:num>
-  <w:num w:numId="26">
+  <w:num w:numId="26" w16cid:durableId="1564638904">
     <w:abstractNumId w:val="17"/>
   </w:num>
-  <w:num w:numId="27">
+  <w:num w:numId="27" w16cid:durableId="281962165">
     <w:abstractNumId w:val="35"/>
   </w:num>
-  <w:num w:numId="28">
+  <w:num w:numId="28" w16cid:durableId="378477244">
     <w:abstractNumId w:val="18"/>
   </w:num>
-  <w:num w:numId="29">
+  <w:num w:numId="29" w16cid:durableId="1743143657">
     <w:abstractNumId w:val="40"/>
   </w:num>
-  <w:num w:numId="30">
+  <w:num w:numId="30" w16cid:durableId="950891213">
     <w:abstractNumId w:val="22"/>
   </w:num>
-  <w:num w:numId="31">
+  <w:num w:numId="31" w16cid:durableId="178473974">
     <w:abstractNumId w:val="11"/>
   </w:num>
-  <w:num w:numId="32">
+  <w:num w:numId="32" w16cid:durableId="1270242465">
     <w:abstractNumId w:val="34"/>
   </w:num>
-  <w:num w:numId="33">
+  <w:num w:numId="33" w16cid:durableId="1203665056">
     <w:abstractNumId w:val="38"/>
   </w:num>
-  <w:num w:numId="34">
+  <w:num w:numId="34" w16cid:durableId="1340932384">
     <w:abstractNumId w:val="24"/>
   </w:num>
-  <w:num w:numId="35">
+  <w:num w:numId="35" w16cid:durableId="1183864730">
     <w:abstractNumId w:val="39"/>
   </w:num>
-  <w:num w:numId="36">
+  <w:num w:numId="36" w16cid:durableId="1534032782">
     <w:abstractNumId w:val="6"/>
   </w:num>
-  <w:num w:numId="37">
+  <w:num w:numId="37" w16cid:durableId="55517116">
     <w:abstractNumId w:val="23"/>
   </w:num>
-  <w:num w:numId="38">
+  <w:num w:numId="38" w16cid:durableId="177158273">
     <w:abstractNumId w:val="14"/>
   </w:num>
-  <w:num w:numId="39">
+  <w:num w:numId="39" w16cid:durableId="542835384">
     <w:abstractNumId w:val="29"/>
   </w:num>
-  <w:num w:numId="40">
+  <w:num w:numId="40" w16cid:durableId="1256665836">
     <w:abstractNumId w:val="5"/>
   </w:num>
-  <w:num w:numId="41">
+  <w:num w:numId="41" w16cid:durableId="1481463194">
     <w:abstractNumId w:val="36"/>
   </w:num>
-  <w:num w:numId="42">
+  <w:num w:numId="42" w16cid:durableId="94788816">
     <w:abstractNumId w:val="16"/>
   </w:num>
-  <w:num w:numId="43">
+  <w:num w:numId="43" w16cid:durableId="486017573">
     <w:abstractNumId w:val="19"/>
   </w:num>
-  <w:num w:numId="44">
+  <w:num w:numId="44" w16cid:durableId="167212438">
     <w:abstractNumId w:val="16"/>
   </w:num>
 </w:numbering>
 </file>
 
 <file path=word/styles.xml><?xml version="1.0" encoding="utf-8"?>
-<w:styles xmlns:r="http://schemas.openxmlformats.org/officeDocument/2006/relationships" xmlns:w="http://schemas.openxmlformats.org/wordprocessingml/2006/main">
+<w:styles xmlns:mc="http://schemas.openxmlformats.org/markup-compatibility/2006" xmlns:r="http://schemas.openxmlformats.org/officeDocument/2006/relationships" xmlns:w="http://schemas.openxmlformats.org/wordprocessingml/2006/main" xmlns:w14="http://schemas.microsoft.com/office/word/2010/wordml" xmlns:w15="http://schemas.microsoft.com/office/word/2012/wordml" xmlns:w16cex="http://schemas.microsoft.com/office/word/2018/wordml/cex" xmlns:w16cid="http://schemas.microsoft.com/office/word/2016/wordml/cid" xmlns:w16="http://schemas.microsoft.com/office/word/2018/wordml" xmlns:w16sdtdh="http://schemas.microsoft.com/office/word/2020/wordml/sdtdatahash" xmlns:w16se="http://schemas.microsoft.com/office/word/2015/wordml/symex" mc:Ignorable="w14 w15 w16se w16cid w16 w16cex w16sdtdh">
   <w:docDefaults>
     <w:rPrDefault>
       <w:rPr>
@@ -7441,144 +8155,383 @@
       </w:pPr>
     </w:pPrDefault>
   </w:docDefaults>
-  <w:latentStyles w:defLockedState="0" w:defUIPriority="99" w:defSemiHidden="1" w:defUnhideWhenUsed="1" w:defQFormat="0" w:count="267">
-    <w:lsdException w:name="Normal" w:semiHidden="0" w:uiPriority="0" w:unhideWhenUsed="0" w:qFormat="1"/>
-    <w:lsdException w:name="heading 1" w:semiHidden="0" w:uiPriority="9" w:unhideWhenUsed="0" w:qFormat="1"/>
-    <w:lsdException w:name="heading 2" w:uiPriority="9" w:qFormat="1"/>
-    <w:lsdException w:name="heading 3" w:uiPriority="9" w:qFormat="1"/>
-    <w:lsdException w:name="heading 4" w:uiPriority="9" w:qFormat="1"/>
-    <w:lsdException w:name="heading 5" w:uiPriority="9" w:qFormat="1"/>
-    <w:lsdException w:name="heading 6" w:uiPriority="9" w:qFormat="1"/>
-    <w:lsdException w:name="heading 7" w:uiPriority="9" w:qFormat="1"/>
-    <w:lsdException w:name="heading 8" w:uiPriority="9" w:qFormat="1"/>
-    <w:lsdException w:name="heading 9" w:uiPriority="9" w:qFormat="1"/>
-    <w:lsdException w:name="toc 1" w:uiPriority="39"/>
-    <w:lsdException w:name="toc 2" w:uiPriority="39"/>
-    <w:lsdException w:name="toc 3" w:uiPriority="39"/>
-    <w:lsdException w:name="toc 4" w:uiPriority="39"/>
-    <w:lsdException w:name="toc 5" w:uiPriority="39"/>
-    <w:lsdException w:name="toc 6" w:uiPriority="39"/>
-    <w:lsdException w:name="toc 7" w:uiPriority="39"/>
-    <w:lsdException w:name="toc 8" w:uiPriority="39"/>
-    <w:lsdException w:name="toc 9" w:uiPriority="39"/>
-    <w:lsdException w:name="caption" w:uiPriority="35" w:qFormat="1"/>
-    <w:lsdException w:name="Title" w:semiHidden="0" w:uiPriority="10" w:unhideWhenUsed="0"/>
-    <w:lsdException w:name="Default Paragraph Font" w:uiPriority="1"/>
-    <w:lsdException w:name="Subtitle" w:semiHidden="0" w:uiPriority="11" w:unhideWhenUsed="0"/>
-    <w:lsdException w:name="Strong" w:semiHidden="0" w:uiPriority="22" w:unhideWhenUsed="0" w:qFormat="1"/>
-    <w:lsdException w:name="Emphasis" w:semiHidden="0" w:uiPriority="20" w:unhideWhenUsed="0"/>
-    <w:lsdException w:name="Table Grid" w:semiHidden="0" w:uiPriority="59" w:unhideWhenUsed="0"/>
-    <w:lsdException w:name="Placeholder Text" w:unhideWhenUsed="0"/>
-    <w:lsdException w:name="No Spacing" w:semiHidden="0" w:uiPriority="1" w:unhideWhenUsed="0"/>
-    <w:lsdException w:name="Light Shading" w:semiHidden="0" w:uiPriority="60" w:unhideWhenUsed="0"/>
-    <w:lsdException w:name="Light List" w:semiHidden="0" w:uiPriority="61" w:unhideWhenUsed="0"/>
-    <w:lsdException w:name="Light Grid" w:semiHidden="0" w:uiPriority="62" w:unhideWhenUsed="0"/>
-    <w:lsdException w:name="Medium Shading 1" w:semiHidden="0" w:uiPriority="63" w:unhideWhenUsed="0"/>
-    <w:lsdException w:name="Medium Shading 2" w:semiHidden="0" w:uiPriority="64" w:unhideWhenUsed="0"/>
-    <w:lsdException w:name="Medium List 1" w:semiHidden="0" w:uiPriority="65" w:unhideWhenUsed="0"/>
-    <w:lsdException w:name="Medium List 2" w:semiHidden="0" w:uiPriority="66" w:unhideWhenUsed="0"/>
-    <w:lsdException w:name="Medium Grid 1" w:semiHidden="0" w:uiPriority="67" w:unhideWhenUsed="0"/>
-    <w:lsdException w:name="Medium Grid 2" w:semiHidden="0" w:uiPriority="68" w:unhideWhenUsed="0"/>
-    <w:lsdException w:name="Medium Grid 3" w:semiHidden="0" w:uiPriority="69" w:unhideWhenUsed="0"/>
-    <w:lsdException w:name="Dark List" w:semiHidden="0" w:uiPriority="70" w:unhideWhenUsed="0"/>
-    <w:lsdException w:name="Colorful Shading" w:semiHidden="0" w:uiPriority="71" w:unhideWhenUsed="0"/>
-    <w:lsdException w:name="Colorful List" w:semiHidden="0" w:uiPriority="72" w:unhideWhenUsed="0"/>
-    <w:lsdException w:name="Colorful Grid" w:semiHidden="0" w:uiPriority="73" w:unhideWhenUsed="0"/>
-    <w:lsdException w:name="Light Shading Accent 1" w:semiHidden="0" w:uiPriority="60" w:unhideWhenUsed="0"/>
-    <w:lsdException w:name="Light List Accent 1" w:semiHidden="0" w:uiPriority="61" w:unhideWhenUsed="0"/>
-    <w:lsdException w:name="Light Grid Accent 1" w:semiHidden="0" w:uiPriority="62" w:unhideWhenUsed="0"/>
-    <w:lsdException w:name="Medium Shading 1 Accent 1" w:semiHidden="0" w:uiPriority="63" w:unhideWhenUsed="0"/>
-    <w:lsdException w:name="Medium Shading 2 Accent 1" w:semiHidden="0" w:uiPriority="64" w:unhideWhenUsed="0"/>
-    <w:lsdException w:name="Medium List 1 Accent 1" w:semiHidden="0" w:uiPriority="65" w:unhideWhenUsed="0"/>
-    <w:lsdException w:name="Revision" w:unhideWhenUsed="0"/>
-    <w:lsdException w:name="List Paragraph" w:semiHidden="0" w:uiPriority="34" w:unhideWhenUsed="0" w:qFormat="1"/>
-    <w:lsdException w:name="Quote" w:semiHidden="0" w:uiPriority="29" w:unhideWhenUsed="0"/>
-    <w:lsdException w:name="Intense Quote" w:semiHidden="0" w:uiPriority="30" w:unhideWhenUsed="0"/>
-    <w:lsdException w:name="Medium List 2 Accent 1" w:semiHidden="0" w:uiPriority="66" w:unhideWhenUsed="0"/>
-    <w:lsdException w:name="Medium Grid 1 Accent 1" w:semiHidden="0" w:uiPriority="67" w:unhideWhenUsed="0"/>
-    <w:lsdException w:name="Medium Grid 2 Accent 1" w:semiHidden="0" w:uiPriority="68" w:unhideWhenUsed="0"/>
-    <w:lsdException w:name="Medium Grid 3 Accent 1" w:semiHidden="0" w:uiPriority="69" w:unhideWhenUsed="0"/>
-    <w:lsdException w:name="Dark List Accent 1" w:semiHidden="0" w:uiPriority="70" w:unhideWhenUsed="0"/>
-    <w:lsdException w:name="Colorful Shading Accent 1" w:semiHidden="0" w:uiPriority="71" w:unhideWhenUsed="0"/>
-    <w:lsdException w:name="Colorful List Accent 1" w:semiHidden="0" w:uiPriority="72" w:unhideWhenUsed="0"/>
-    <w:lsdException w:name="Colorful Grid Accent 1" w:semiHidden="0" w:uiPriority="73" w:unhideWhenUsed="0"/>
-    <w:lsdException w:name="Light Shading Accent 2" w:semiHidden="0" w:uiPriority="60" w:unhideWhenUsed="0"/>
-    <w:lsdException w:name="Light List Accent 2" w:semiHidden="0" w:uiPriority="61" w:unhideWhenUsed="0"/>
-    <w:lsdException w:name="Light Grid Accent 2" w:semiHidden="0" w:uiPriority="62" w:unhideWhenUsed="0"/>
-    <w:lsdException w:name="Medium Shading 1 Accent 2" w:semiHidden="0" w:uiPriority="63" w:unhideWhenUsed="0"/>
-    <w:lsdException w:name="Medium Shading 2 Accent 2" w:semiHidden="0" w:uiPriority="64" w:unhideWhenUsed="0"/>
-    <w:lsdException w:name="Medium List 1 Accent 2" w:semiHidden="0" w:uiPriority="65" w:unhideWhenUsed="0"/>
-    <w:lsdException w:name="Medium List 2 Accent 2" w:semiHidden="0" w:uiPriority="66" w:unhideWhenUsed="0"/>
-    <w:lsdException w:name="Medium Grid 1 Accent 2" w:semiHidden="0" w:uiPriority="67" w:unhideWhenUsed="0"/>
-    <w:lsdException w:name="Medium Grid 2 Accent 2" w:semiHidden="0" w:uiPriority="68" w:unhideWhenUsed="0"/>
-    <w:lsdException w:name="Medium Grid 3 Accent 2" w:semiHidden="0" w:uiPriority="69" w:unhideWhenUsed="0"/>
-    <w:lsdException w:name="Dark List Accent 2" w:semiHidden="0" w:uiPriority="70" w:unhideWhenUsed="0"/>
-    <w:lsdException w:name="Colorful Shading Accent 2" w:semiHidden="0" w:uiPriority="71" w:unhideWhenUsed="0"/>
-    <w:lsdException w:name="Colorful List Accent 2" w:semiHidden="0" w:uiPriority="72" w:unhideWhenUsed="0"/>
-    <w:lsdException w:name="Colorful Grid Accent 2" w:semiHidden="0" w:uiPriority="73" w:unhideWhenUsed="0"/>
-    <w:lsdException w:name="Light Shading Accent 3" w:semiHidden="0" w:uiPriority="60" w:unhideWhenUsed="0"/>
-    <w:lsdException w:name="Light List Accent 3" w:semiHidden="0" w:uiPriority="61" w:unhideWhenUsed="0"/>
-    <w:lsdException w:name="Light Grid Accent 3" w:semiHidden="0" w:uiPriority="62" w:unhideWhenUsed="0"/>
-    <w:lsdException w:name="Medium Shading 1 Accent 3" w:semiHidden="0" w:uiPriority="63" w:unhideWhenUsed="0"/>
-    <w:lsdException w:name="Medium Shading 2 Accent 3" w:semiHidden="0" w:uiPriority="64" w:unhideWhenUsed="0"/>
-    <w:lsdException w:name="Medium List 1 Accent 3" w:semiHidden="0" w:uiPriority="65" w:unhideWhenUsed="0"/>
-    <w:lsdException w:name="Medium List 2 Accent 3" w:semiHidden="0" w:uiPriority="66" w:unhideWhenUsed="0"/>
-    <w:lsdException w:name="Medium Grid 1 Accent 3" w:semiHidden="0" w:uiPriority="67" w:unhideWhenUsed="0"/>
-    <w:lsdException w:name="Medium Grid 2 Accent 3" w:semiHidden="0" w:uiPriority="68" w:unhideWhenUsed="0"/>
-    <w:lsdException w:name="Medium Grid 3 Accent 3" w:semiHidden="0" w:uiPriority="69" w:unhideWhenUsed="0"/>
-    <w:lsdException w:name="Dark List Accent 3" w:semiHidden="0" w:uiPriority="70" w:unhideWhenUsed="0"/>
-    <w:lsdException w:name="Colorful Shading Accent 3" w:semiHidden="0" w:uiPriority="71" w:unhideWhenUsed="0"/>
-    <w:lsdException w:name="Colorful List Accent 3" w:semiHidden="0" w:uiPriority="72" w:unhideWhenUsed="0"/>
-    <w:lsdException w:name="Colorful Grid Accent 3" w:semiHidden="0" w:uiPriority="73" w:unhideWhenUsed="0"/>
-    <w:lsdException w:name="Light Shading Accent 4" w:semiHidden="0" w:uiPriority="60" w:unhideWhenUsed="0"/>
-    <w:lsdException w:name="Light List Accent 4" w:semiHidden="0" w:uiPriority="61" w:unhideWhenUsed="0"/>
-    <w:lsdException w:name="Light Grid Accent 4" w:semiHidden="0" w:uiPriority="62" w:unhideWhenUsed="0"/>
-    <w:lsdException w:name="Medium Shading 1 Accent 4" w:semiHidden="0" w:uiPriority="63" w:unhideWhenUsed="0"/>
-    <w:lsdException w:name="Medium Shading 2 Accent 4" w:semiHidden="0" w:uiPriority="64" w:unhideWhenUsed="0"/>
-    <w:lsdException w:name="Medium List 1 Accent 4" w:semiHidden="0" w:uiPriority="65" w:unhideWhenUsed="0"/>
-    <w:lsdException w:name="Medium List 2 Accent 4" w:semiHidden="0" w:uiPriority="66" w:unhideWhenUsed="0"/>
-    <w:lsdException w:name="Medium Grid 1 Accent 4" w:semiHidden="0" w:uiPriority="67" w:unhideWhenUsed="0"/>
-    <w:lsdException w:name="Medium Grid 2 Accent 4" w:semiHidden="0" w:uiPriority="68" w:unhideWhenUsed="0"/>
-    <w:lsdException w:name="Medium Grid 3 Accent 4" w:semiHidden="0" w:uiPriority="69" w:unhideWhenUsed="0"/>
-    <w:lsdException w:name="Dark List Accent 4" w:semiHidden="0" w:uiPriority="70" w:unhideWhenUsed="0"/>
-    <w:lsdException w:name="Colorful Shading Accent 4" w:semiHidden="0" w:uiPriority="71" w:unhideWhenUsed="0"/>
-    <w:lsdException w:name="Colorful List Accent 4" w:semiHidden="0" w:uiPriority="72" w:unhideWhenUsed="0"/>
-    <w:lsdException w:name="Colorful Grid Accent 4" w:semiHidden="0" w:uiPriority="73" w:unhideWhenUsed="0"/>
-    <w:lsdException w:name="Light Shading Accent 5" w:semiHidden="0" w:uiPriority="60" w:unhideWhenUsed="0"/>
-    <w:lsdException w:name="Light List Accent 5" w:semiHidden="0" w:uiPriority="61" w:unhideWhenUsed="0"/>
-    <w:lsdException w:name="Light Grid Accent 5" w:semiHidden="0" w:uiPriority="62" w:unhideWhenUsed="0"/>
-    <w:lsdException w:name="Medium Shading 1 Accent 5" w:semiHidden="0" w:uiPriority="63" w:unhideWhenUsed="0"/>
-    <w:lsdException w:name="Medium Shading 2 Accent 5" w:semiHidden="0" w:uiPriority="64" w:unhideWhenUsed="0"/>
-    <w:lsdException w:name="Medium List 1 Accent 5" w:semiHidden="0" w:uiPriority="65" w:unhideWhenUsed="0"/>
-    <w:lsdException w:name="Medium List 2 Accent 5" w:semiHidden="0" w:uiPriority="66" w:unhideWhenUsed="0"/>
-    <w:lsdException w:name="Medium Grid 1 Accent 5" w:semiHidden="0" w:uiPriority="67" w:unhideWhenUsed="0"/>
-    <w:lsdException w:name="Medium Grid 2 Accent 5" w:semiHidden="0" w:uiPriority="68" w:unhideWhenUsed="0"/>
-    <w:lsdException w:name="Medium Grid 3 Accent 5" w:semiHidden="0" w:uiPriority="69" w:unhideWhenUsed="0"/>
-    <w:lsdException w:name="Dark List Accent 5" w:semiHidden="0" w:uiPriority="70" w:unhideWhenUsed="0"/>
-    <w:lsdException w:name="Colorful Shading Accent 5" w:semiHidden="0" w:uiPriority="71" w:unhideWhenUsed="0"/>
-    <w:lsdException w:name="Colorful List Accent 5" w:semiHidden="0" w:uiPriority="72" w:unhideWhenUsed="0"/>
-    <w:lsdException w:name="Colorful Grid Accent 5" w:semiHidden="0" w:uiPriority="73" w:unhideWhenUsed="0"/>
-    <w:lsdException w:name="Light Shading Accent 6" w:semiHidden="0" w:uiPriority="60" w:unhideWhenUsed="0"/>
-    <w:lsdException w:name="Light List Accent 6" w:semiHidden="0" w:uiPriority="61" w:unhideWhenUsed="0"/>
-    <w:lsdException w:name="Light Grid Accent 6" w:semiHidden="0" w:uiPriority="62" w:unhideWhenUsed="0"/>
-    <w:lsdException w:name="Medium Shading 1 Accent 6" w:semiHidden="0" w:uiPriority="63" w:unhideWhenUsed="0"/>
-    <w:lsdException w:name="Medium Shading 2 Accent 6" w:semiHidden="0" w:uiPriority="64" w:unhideWhenUsed="0"/>
-    <w:lsdException w:name="Medium List 1 Accent 6" w:semiHidden="0" w:uiPriority="65" w:unhideWhenUsed="0"/>
-    <w:lsdException w:name="Medium List 2 Accent 6" w:semiHidden="0" w:uiPriority="66" w:unhideWhenUsed="0"/>
-    <w:lsdException w:name="Medium Grid 1 Accent 6" w:semiHidden="0" w:uiPriority="67" w:unhideWhenUsed="0"/>
-    <w:lsdException w:name="Medium Grid 2 Accent 6" w:semiHidden="0" w:uiPriority="68" w:unhideWhenUsed="0"/>
-    <w:lsdException w:name="Medium Grid 3 Accent 6" w:semiHidden="0" w:uiPriority="69" w:unhideWhenUsed="0"/>
-    <w:lsdException w:name="Dark List Accent 6" w:semiHidden="0" w:uiPriority="70" w:unhideWhenUsed="0"/>
-    <w:lsdException w:name="Colorful Shading Accent 6" w:semiHidden="0" w:uiPriority="71" w:unhideWhenUsed="0"/>
-    <w:lsdException w:name="Colorful List Accent 6" w:semiHidden="0" w:uiPriority="72" w:unhideWhenUsed="0"/>
-    <w:lsdException w:name="Colorful Grid Accent 6" w:semiHidden="0" w:uiPriority="73" w:unhideWhenUsed="0"/>
-    <w:lsdException w:name="Subtle Emphasis" w:semiHidden="0" w:uiPriority="19" w:unhideWhenUsed="0"/>
-    <w:lsdException w:name="Intense Emphasis" w:semiHidden="0" w:uiPriority="21" w:unhideWhenUsed="0"/>
-    <w:lsdException w:name="Subtle Reference" w:semiHidden="0" w:uiPriority="31" w:unhideWhenUsed="0"/>
-    <w:lsdException w:name="Intense Reference" w:semiHidden="0" w:uiPriority="32" w:unhideWhenUsed="0"/>
-    <w:lsdException w:name="Book Title" w:semiHidden="0" w:uiPriority="33" w:unhideWhenUsed="0"/>
-    <w:lsdException w:name="Bibliography" w:uiPriority="37"/>
-    <w:lsdException w:name="TOC Heading" w:uiPriority="39" w:qFormat="1"/>
+  <w:latentStyles w:defLockedState="0" w:defUIPriority="99" w:defSemiHidden="0" w:defUnhideWhenUsed="0" w:defQFormat="0" w:count="376">
+    <w:lsdException w:name="Normal" w:uiPriority="0" w:qFormat="1"/>
+    <w:lsdException w:name="heading 1" w:uiPriority="9" w:qFormat="1"/>
+    <w:lsdException w:name="heading 2" w:semiHidden="1" w:uiPriority="9" w:unhideWhenUsed="1" w:qFormat="1"/>
+    <w:lsdException w:name="heading 3" w:semiHidden="1" w:uiPriority="9" w:unhideWhenUsed="1" w:qFormat="1"/>
+    <w:lsdException w:name="heading 4" w:semiHidden="1" w:uiPriority="9" w:unhideWhenUsed="1" w:qFormat="1"/>
+    <w:lsdException w:name="heading 5" w:semiHidden="1" w:uiPriority="9" w:unhideWhenUsed="1" w:qFormat="1"/>
+    <w:lsdException w:name="heading 6" w:semiHidden="1" w:uiPriority="9" w:unhideWhenUsed="1" w:qFormat="1"/>
+    <w:lsdException w:name="heading 7" w:semiHidden="1" w:uiPriority="9" w:unhideWhenUsed="1" w:qFormat="1"/>
+    <w:lsdException w:name="heading 8" w:semiHidden="1" w:uiPriority="9" w:unhideWhenUsed="1" w:qFormat="1"/>
+    <w:lsdException w:name="heading 9" w:semiHidden="1" w:uiPriority="9" w:unhideWhenUsed="1" w:qFormat="1"/>
+    <w:lsdException w:name="index 1" w:semiHidden="1" w:unhideWhenUsed="1"/>
+    <w:lsdException w:name="index 2" w:semiHidden="1" w:unhideWhenUsed="1"/>
+    <w:lsdException w:name="index 3" w:semiHidden="1" w:unhideWhenUsed="1"/>
+    <w:lsdException w:name="index 4" w:semiHidden="1" w:unhideWhenUsed="1"/>
+    <w:lsdException w:name="index 5" w:semiHidden="1" w:unhideWhenUsed="1"/>
+    <w:lsdException w:name="index 6" w:semiHidden="1" w:unhideWhenUsed="1"/>
+    <w:lsdException w:name="index 7" w:semiHidden="1" w:unhideWhenUsed="1"/>
+    <w:lsdException w:name="index 8" w:semiHidden="1" w:unhideWhenUsed="1"/>
+    <w:lsdException w:name="index 9" w:semiHidden="1" w:unhideWhenUsed="1"/>
+    <w:lsdException w:name="toc 1" w:semiHidden="1" w:uiPriority="39" w:unhideWhenUsed="1"/>
+    <w:lsdException w:name="toc 2" w:semiHidden="1" w:uiPriority="39" w:unhideWhenUsed="1"/>
+    <w:lsdException w:name="toc 3" w:semiHidden="1" w:uiPriority="39" w:unhideWhenUsed="1"/>
+    <w:lsdException w:name="toc 4" w:semiHidden="1" w:uiPriority="39" w:unhideWhenUsed="1"/>
+    <w:lsdException w:name="toc 5" w:semiHidden="1" w:uiPriority="39" w:unhideWhenUsed="1"/>
+    <w:lsdException w:name="toc 6" w:semiHidden="1" w:uiPriority="39" w:unhideWhenUsed="1"/>
+    <w:lsdException w:name="toc 7" w:semiHidden="1" w:uiPriority="39" w:unhideWhenUsed="1"/>
+    <w:lsdException w:name="toc 8" w:semiHidden="1" w:uiPriority="39" w:unhideWhenUsed="1"/>
+    <w:lsdException w:name="toc 9" w:semiHidden="1" w:uiPriority="39" w:unhideWhenUsed="1"/>
+    <w:lsdException w:name="Normal Indent" w:semiHidden="1" w:unhideWhenUsed="1"/>
+    <w:lsdException w:name="footnote text" w:semiHidden="1" w:unhideWhenUsed="1"/>
+    <w:lsdException w:name="annotation text" w:semiHidden="1" w:unhideWhenUsed="1"/>
+    <w:lsdException w:name="header" w:semiHidden="1" w:unhideWhenUsed="1"/>
+    <w:lsdException w:name="footer" w:semiHidden="1" w:unhideWhenUsed="1"/>
+    <w:lsdException w:name="index heading" w:semiHidden="1" w:unhideWhenUsed="1"/>
+    <w:lsdException w:name="caption" w:semiHidden="1" w:uiPriority="35" w:unhideWhenUsed="1" w:qFormat="1"/>
+    <w:lsdException w:name="table of figures" w:semiHidden="1" w:unhideWhenUsed="1"/>
+    <w:lsdException w:name="envelope address" w:semiHidden="1" w:unhideWhenUsed="1"/>
+    <w:lsdException w:name="envelope return" w:semiHidden="1" w:unhideWhenUsed="1"/>
+    <w:lsdException w:name="footnote reference" w:semiHidden="1" w:unhideWhenUsed="1"/>
+    <w:lsdException w:name="annotation reference" w:semiHidden="1" w:unhideWhenUsed="1"/>
+    <w:lsdException w:name="line number" w:semiHidden="1" w:unhideWhenUsed="1"/>
+    <w:lsdException w:name="page number" w:semiHidden="1" w:unhideWhenUsed="1"/>
+    <w:lsdException w:name="endnote reference" w:semiHidden="1" w:unhideWhenUsed="1"/>
+    <w:lsdException w:name="endnote text" w:semiHidden="1" w:unhideWhenUsed="1"/>
+    <w:lsdException w:name="table of authorities" w:semiHidden="1" w:unhideWhenUsed="1"/>
+    <w:lsdException w:name="macro" w:semiHidden="1" w:unhideWhenUsed="1"/>
+    <w:lsdException w:name="toa heading" w:semiHidden="1" w:unhideWhenUsed="1"/>
+    <w:lsdException w:name="List" w:semiHidden="1" w:unhideWhenUsed="1"/>
+    <w:lsdException w:name="List Bullet" w:semiHidden="1" w:unhideWhenUsed="1"/>
+    <w:lsdException w:name="List Number" w:semiHidden="1" w:unhideWhenUsed="1"/>
+    <w:lsdException w:name="List 2" w:semiHidden="1" w:unhideWhenUsed="1"/>
+    <w:lsdException w:name="List 3" w:semiHidden="1" w:unhideWhenUsed="1"/>
+    <w:lsdException w:name="List 4" w:semiHidden="1" w:unhideWhenUsed="1"/>
+    <w:lsdException w:name="List 5" w:semiHidden="1" w:unhideWhenUsed="1"/>
+    <w:lsdException w:name="List Bullet 2" w:semiHidden="1" w:unhideWhenUsed="1"/>
+    <w:lsdException w:name="List Bullet 3" w:semiHidden="1" w:unhideWhenUsed="1"/>
+    <w:lsdException w:name="List Bullet 4" w:semiHidden="1" w:unhideWhenUsed="1"/>
+    <w:lsdException w:name="List Bullet 5" w:semiHidden="1" w:unhideWhenUsed="1"/>
+    <w:lsdException w:name="List Number 2" w:semiHidden="1" w:unhideWhenUsed="1"/>
+    <w:lsdException w:name="List Number 3" w:semiHidden="1" w:unhideWhenUsed="1"/>
+    <w:lsdException w:name="List Number 4" w:semiHidden="1" w:unhideWhenUsed="1"/>
+    <w:lsdException w:name="List Number 5" w:semiHidden="1" w:unhideWhenUsed="1"/>
+    <w:lsdException w:name="Title" w:uiPriority="10"/>
+    <w:lsdException w:name="Closing" w:semiHidden="1" w:unhideWhenUsed="1"/>
+    <w:lsdException w:name="Signature" w:semiHidden="1" w:unhideWhenUsed="1"/>
+    <w:lsdException w:name="Default Paragraph Font" w:semiHidden="1" w:uiPriority="1" w:unhideWhenUsed="1"/>
+    <w:lsdException w:name="Body Text" w:semiHidden="1" w:unhideWhenUsed="1"/>
+    <w:lsdException w:name="Body Text Indent" w:semiHidden="1" w:unhideWhenUsed="1"/>
+    <w:lsdException w:name="List Continue" w:semiHidden="1" w:unhideWhenUsed="1"/>
+    <w:lsdException w:name="List Continue 2" w:semiHidden="1" w:unhideWhenUsed="1"/>
+    <w:lsdException w:name="List Continue 3" w:semiHidden="1" w:unhideWhenUsed="1"/>
+    <w:lsdException w:name="List Continue 4" w:semiHidden="1" w:unhideWhenUsed="1"/>
+    <w:lsdException w:name="List Continue 5" w:semiHidden="1" w:unhideWhenUsed="1"/>
+    <w:lsdException w:name="Message Header" w:semiHidden="1" w:unhideWhenUsed="1"/>
+    <w:lsdException w:name="Subtitle" w:uiPriority="11"/>
+    <w:lsdException w:name="Salutation" w:semiHidden="1" w:unhideWhenUsed="1"/>
+    <w:lsdException w:name="Date" w:semiHidden="1" w:unhideWhenUsed="1"/>
+    <w:lsdException w:name="Body Text First Indent" w:semiHidden="1" w:unhideWhenUsed="1"/>
+    <w:lsdException w:name="Body Text First Indent 2" w:semiHidden="1" w:unhideWhenUsed="1"/>
+    <w:lsdException w:name="Note Heading" w:semiHidden="1" w:unhideWhenUsed="1"/>
+    <w:lsdException w:name="Body Text 2" w:semiHidden="1" w:unhideWhenUsed="1"/>
+    <w:lsdException w:name="Body Text 3" w:semiHidden="1" w:unhideWhenUsed="1"/>
+    <w:lsdException w:name="Body Text Indent 2" w:semiHidden="1" w:unhideWhenUsed="1"/>
+    <w:lsdException w:name="Body Text Indent 3" w:semiHidden="1" w:unhideWhenUsed="1"/>
+    <w:lsdException w:name="Block Text" w:semiHidden="1" w:unhideWhenUsed="1"/>
+    <w:lsdException w:name="Hyperlink" w:semiHidden="1" w:unhideWhenUsed="1"/>
+    <w:lsdException w:name="FollowedHyperlink" w:semiHidden="1" w:unhideWhenUsed="1"/>
+    <w:lsdException w:name="Strong" w:uiPriority="22" w:qFormat="1"/>
+    <w:lsdException w:name="Emphasis" w:uiPriority="20"/>
+    <w:lsdException w:name="Document Map" w:semiHidden="1" w:unhideWhenUsed="1"/>
+    <w:lsdException w:name="Plain Text" w:semiHidden="1" w:unhideWhenUsed="1"/>
+    <w:lsdException w:name="E-mail Signature" w:semiHidden="1" w:unhideWhenUsed="1"/>
+    <w:lsdException w:name="HTML Top of Form" w:semiHidden="1" w:unhideWhenUsed="1"/>
+    <w:lsdException w:name="HTML Bottom of Form" w:semiHidden="1" w:unhideWhenUsed="1"/>
+    <w:lsdException w:name="Normal (Web)" w:semiHidden="1" w:unhideWhenUsed="1"/>
+    <w:lsdException w:name="HTML Acronym" w:semiHidden="1" w:unhideWhenUsed="1"/>
+    <w:lsdException w:name="HTML Address" w:semiHidden="1" w:unhideWhenUsed="1"/>
+    <w:lsdException w:name="HTML Cite" w:semiHidden="1" w:unhideWhenUsed="1"/>
+    <w:lsdException w:name="HTML Code" w:semiHidden="1" w:unhideWhenUsed="1"/>
+    <w:lsdException w:name="HTML Definition" w:semiHidden="1" w:unhideWhenUsed="1"/>
+    <w:lsdException w:name="HTML Keyboard" w:semiHidden="1" w:unhideWhenUsed="1"/>
+    <w:lsdException w:name="HTML Preformatted" w:semiHidden="1" w:unhideWhenUsed="1"/>
+    <w:lsdException w:name="HTML Sample" w:semiHidden="1" w:unhideWhenUsed="1"/>
+    <w:lsdException w:name="HTML Typewriter" w:semiHidden="1" w:unhideWhenUsed="1"/>
+    <w:lsdException w:name="HTML Variable" w:semiHidden="1" w:unhideWhenUsed="1"/>
+    <w:lsdException w:name="Normal Table" w:semiHidden="1" w:unhideWhenUsed="1"/>
+    <w:lsdException w:name="annotation subject" w:semiHidden="1" w:unhideWhenUsed="1"/>
+    <w:lsdException w:name="No List" w:semiHidden="1" w:unhideWhenUsed="1"/>
+    <w:lsdException w:name="Outline List 1" w:semiHidden="1" w:unhideWhenUsed="1"/>
+    <w:lsdException w:name="Outline List 2" w:semiHidden="1" w:unhideWhenUsed="1"/>
+    <w:lsdException w:name="Outline List 3" w:semiHidden="1" w:unhideWhenUsed="1"/>
+    <w:lsdException w:name="Table Simple 1" w:semiHidden="1" w:unhideWhenUsed="1"/>
+    <w:lsdException w:name="Table Simple 2" w:semiHidden="1" w:unhideWhenUsed="1"/>
+    <w:lsdException w:name="Table Simple 3" w:semiHidden="1" w:unhideWhenUsed="1"/>
+    <w:lsdException w:name="Table Classic 1" w:semiHidden="1" w:unhideWhenUsed="1"/>
+    <w:lsdException w:name="Table Classic 2" w:semiHidden="1" w:unhideWhenUsed="1"/>
+    <w:lsdException w:name="Table Classic 3" w:semiHidden="1" w:unhideWhenUsed="1"/>
+    <w:lsdException w:name="Table Classic 4" w:semiHidden="1" w:unhideWhenUsed="1"/>
+    <w:lsdException w:name="Table Colorful 1" w:semiHidden="1" w:unhideWhenUsed="1"/>
+    <w:lsdException w:name="Table Colorful 2" w:semiHidden="1" w:unhideWhenUsed="1"/>
+    <w:lsdException w:name="Table Colorful 3" w:semiHidden="1" w:unhideWhenUsed="1"/>
+    <w:lsdException w:name="Table Columns 1" w:semiHidden="1" w:unhideWhenUsed="1"/>
+    <w:lsdException w:name="Table Columns 2" w:semiHidden="1" w:unhideWhenUsed="1"/>
+    <w:lsdException w:name="Table Columns 3" w:semiHidden="1" w:unhideWhenUsed="1"/>
+    <w:lsdException w:name="Table Columns 4" w:semiHidden="1" w:unhideWhenUsed="1"/>
+    <w:lsdException w:name="Table Columns 5" w:semiHidden="1" w:unhideWhenUsed="1"/>
+    <w:lsdException w:name="Table Grid 1" w:semiHidden="1" w:unhideWhenUsed="1"/>
+    <w:lsdException w:name="Table Grid 2" w:semiHidden="1" w:unhideWhenUsed="1"/>
+    <w:lsdException w:name="Table Grid 3" w:semiHidden="1" w:unhideWhenUsed="1"/>
+    <w:lsdException w:name="Table Grid 4" w:semiHidden="1" w:unhideWhenUsed="1"/>
+    <w:lsdException w:name="Table Grid 5" w:semiHidden="1" w:unhideWhenUsed="1"/>
+    <w:lsdException w:name="Table Grid 6" w:semiHidden="1" w:unhideWhenUsed="1"/>
+    <w:lsdException w:name="Table Grid 7" w:semiHidden="1" w:unhideWhenUsed="1"/>
+    <w:lsdException w:name="Table Grid 8" w:semiHidden="1" w:unhideWhenUsed="1"/>
+    <w:lsdException w:name="Table List 1" w:semiHidden="1" w:unhideWhenUsed="1"/>
+    <w:lsdException w:name="Table List 2" w:semiHidden="1" w:unhideWhenUsed="1"/>
+    <w:lsdException w:name="Table List 3" w:semiHidden="1" w:unhideWhenUsed="1"/>
+    <w:lsdException w:name="Table List 4" w:semiHidden="1" w:unhideWhenUsed="1"/>
+    <w:lsdException w:name="Table List 5" w:semiHidden="1" w:unhideWhenUsed="1"/>
+    <w:lsdException w:name="Table List 6" w:semiHidden="1" w:unhideWhenUsed="1"/>
+    <w:lsdException w:name="Table List 7" w:semiHidden="1" w:unhideWhenUsed="1"/>
+    <w:lsdException w:name="Table List 8" w:semiHidden="1" w:unhideWhenUsed="1"/>
+    <w:lsdException w:name="Table 3D effects 1" w:semiHidden="1" w:unhideWhenUsed="1"/>
+    <w:lsdException w:name="Table 3D effects 2" w:semiHidden="1" w:unhideWhenUsed="1"/>
+    <w:lsdException w:name="Table 3D effects 3" w:semiHidden="1" w:unhideWhenUsed="1"/>
+    <w:lsdException w:name="Table Contemporary" w:semiHidden="1" w:unhideWhenUsed="1"/>
+    <w:lsdException w:name="Table Elegant" w:semiHidden="1" w:unhideWhenUsed="1"/>
+    <w:lsdException w:name="Table Professional" w:semiHidden="1" w:unhideWhenUsed="1"/>
+    <w:lsdException w:name="Table Subtle 1" w:semiHidden="1" w:unhideWhenUsed="1"/>
+    <w:lsdException w:name="Table Subtle 2" w:semiHidden="1" w:unhideWhenUsed="1"/>
+    <w:lsdException w:name="Table Web 1" w:semiHidden="1" w:unhideWhenUsed="1"/>
+    <w:lsdException w:name="Table Web 2" w:semiHidden="1" w:unhideWhenUsed="1"/>
+    <w:lsdException w:name="Table Web 3" w:semiHidden="1" w:unhideWhenUsed="1"/>
+    <w:lsdException w:name="Balloon Text" w:semiHidden="1" w:unhideWhenUsed="1"/>
+    <w:lsdException w:name="Table Grid" w:uiPriority="59"/>
+    <w:lsdException w:name="Table Theme" w:semiHidden="1" w:unhideWhenUsed="1"/>
+    <w:lsdException w:name="Placeholder Text" w:semiHidden="1"/>
+    <w:lsdException w:name="No Spacing" w:uiPriority="1"/>
+    <w:lsdException w:name="Light Shading" w:uiPriority="60"/>
+    <w:lsdException w:name="Light List" w:uiPriority="61"/>
+    <w:lsdException w:name="Light Grid" w:uiPriority="62"/>
+    <w:lsdException w:name="Medium Shading 1" w:uiPriority="63"/>
+    <w:lsdException w:name="Medium Shading 2" w:uiPriority="64"/>
+    <w:lsdException w:name="Medium List 1" w:uiPriority="65"/>
+    <w:lsdException w:name="Medium List 2" w:uiPriority="66"/>
+    <w:lsdException w:name="Medium Grid 1" w:uiPriority="67"/>
+    <w:lsdException w:name="Medium Grid 2" w:uiPriority="68"/>
+    <w:lsdException w:name="Medium Grid 3" w:uiPriority="69"/>
+    <w:lsdException w:name="Dark List" w:uiPriority="70"/>
+    <w:lsdException w:name="Colorful Shading" w:uiPriority="71"/>
+    <w:lsdException w:name="Colorful List" w:uiPriority="72"/>
+    <w:lsdException w:name="Colorful Grid" w:uiPriority="73"/>
+    <w:lsdException w:name="Light Shading Accent 1" w:uiPriority="60"/>
+    <w:lsdException w:name="Light List Accent 1" w:uiPriority="61"/>
+    <w:lsdException w:name="Light Grid Accent 1" w:uiPriority="62"/>
+    <w:lsdException w:name="Medium Shading 1 Accent 1" w:uiPriority="63"/>
+    <w:lsdException w:name="Medium Shading 2 Accent 1" w:uiPriority="64"/>
+    <w:lsdException w:name="Medium List 1 Accent 1" w:uiPriority="65"/>
+    <w:lsdException w:name="Revision" w:semiHidden="1"/>
+    <w:lsdException w:name="List Paragraph" w:uiPriority="34" w:qFormat="1"/>
+    <w:lsdException w:name="Quote" w:uiPriority="29"/>
+    <w:lsdException w:name="Intense Quote" w:uiPriority="30"/>
+    <w:lsdException w:name="Medium List 2 Accent 1" w:uiPriority="66"/>
+    <w:lsdException w:name="Medium Grid 1 Accent 1" w:uiPriority="67"/>
+    <w:lsdException w:name="Medium Grid 2 Accent 1" w:uiPriority="68"/>
+    <w:lsdException w:name="Medium Grid 3 Accent 1" w:uiPriority="69"/>
+    <w:lsdException w:name="Dark List Accent 1" w:uiPriority="70"/>
+    <w:lsdException w:name="Colorful Shading Accent 1" w:uiPriority="71"/>
+    <w:lsdException w:name="Colorful List Accent 1" w:uiPriority="72"/>
+    <w:lsdException w:name="Colorful Grid Accent 1" w:uiPriority="73"/>
+    <w:lsdException w:name="Light Shading Accent 2" w:uiPriority="60"/>
+    <w:lsdException w:name="Light List Accent 2" w:uiPriority="61"/>
+    <w:lsdException w:name="Light Grid Accent 2" w:uiPriority="62"/>
+    <w:lsdException w:name="Medium Shading 1 Accent 2" w:uiPriority="63"/>
+    <w:lsdException w:name="Medium Shading 2 Accent 2" w:uiPriority="64"/>
+    <w:lsdException w:name="Medium List 1 Accent 2" w:uiPriority="65"/>
+    <w:lsdException w:name="Medium List 2 Accent 2" w:uiPriority="66"/>
+    <w:lsdException w:name="Medium Grid 1 Accent 2" w:uiPriority="67"/>
+    <w:lsdException w:name="Medium Grid 2 Accent 2" w:uiPriority="68"/>
+    <w:lsdException w:name="Medium Grid 3 Accent 2" w:uiPriority="69"/>
+    <w:lsdException w:name="Dark List Accent 2" w:uiPriority="70"/>
+    <w:lsdException w:name="Colorful Shading Accent 2" w:uiPriority="71"/>
+    <w:lsdException w:name="Colorful List Accent 2" w:uiPriority="72"/>
+    <w:lsdException w:name="Colorful Grid Accent 2" w:uiPriority="73"/>
+    <w:lsdException w:name="Light Shading Accent 3" w:uiPriority="60"/>
+    <w:lsdException w:name="Light List Accent 3" w:uiPriority="61"/>
+    <w:lsdException w:name="Light Grid Accent 3" w:uiPriority="62"/>
+    <w:lsdException w:name="Medium Shading 1 Accent 3" w:uiPriority="63"/>
+    <w:lsdException w:name="Medium Shading 2 Accent 3" w:uiPriority="64"/>
+    <w:lsdException w:name="Medium List 1 Accent 3" w:uiPriority="65"/>
+    <w:lsdException w:name="Medium List 2 Accent 3" w:uiPriority="66"/>
+    <w:lsdException w:name="Medium Grid 1 Accent 3" w:uiPriority="67"/>
+    <w:lsdException w:name="Medium Grid 2 Accent 3" w:uiPriority="68"/>
+    <w:lsdException w:name="Medium Grid 3 Accent 3" w:uiPriority="69"/>
+    <w:lsdException w:name="Dark List Accent 3" w:uiPriority="70"/>
+    <w:lsdException w:name="Colorful Shading Accent 3" w:uiPriority="71"/>
+    <w:lsdException w:name="Colorful List Accent 3" w:uiPriority="72"/>
+    <w:lsdException w:name="Colorful Grid Accent 3" w:uiPriority="73"/>
+    <w:lsdException w:name="Light Shading Accent 4" w:uiPriority="60"/>
+    <w:lsdException w:name="Light List Accent 4" w:uiPriority="61"/>
+    <w:lsdException w:name="Light Grid Accent 4" w:uiPriority="62"/>
+    <w:lsdException w:name="Medium Shading 1 Accent 4" w:uiPriority="63"/>
+    <w:lsdException w:name="Medium Shading 2 Accent 4" w:uiPriority="64"/>
+    <w:lsdException w:name="Medium List 1 Accent 4" w:uiPriority="65"/>
+    <w:lsdException w:name="Medium List 2 Accent 4" w:uiPriority="66"/>
+    <w:lsdException w:name="Medium Grid 1 Accent 4" w:uiPriority="67"/>
+    <w:lsdException w:name="Medium Grid 2 Accent 4" w:uiPriority="68"/>
+    <w:lsdException w:name="Medium Grid 3 Accent 4" w:uiPriority="69"/>
+    <w:lsdException w:name="Dark List Accent 4" w:uiPriority="70"/>
+    <w:lsdException w:name="Colorful Shading Accent 4" w:uiPriority="71"/>
+    <w:lsdException w:name="Colorful List Accent 4" w:uiPriority="72"/>
+    <w:lsdException w:name="Colorful Grid Accent 4" w:uiPriority="73"/>
+    <w:lsdException w:name="Light Shading Accent 5" w:uiPriority="60"/>
+    <w:lsdException w:name="Light List Accent 5" w:uiPriority="61"/>
+    <w:lsdException w:name="Light Grid Accent 5" w:uiPriority="62"/>
+    <w:lsdException w:name="Medium Shading 1 Accent 5" w:uiPriority="63"/>
+    <w:lsdException w:name="Medium Shading 2 Accent 5" w:uiPriority="64"/>
+    <w:lsdException w:name="Medium List 1 Accent 5" w:uiPriority="65"/>
+    <w:lsdException w:name="Medium List 2 Accent 5" w:uiPriority="66"/>
+    <w:lsdException w:name="Medium Grid 1 Accent 5" w:uiPriority="67"/>
+    <w:lsdException w:name="Medium Grid 2 Accent 5" w:uiPriority="68"/>
+    <w:lsdException w:name="Medium Grid 3 Accent 5" w:uiPriority="69"/>
+    <w:lsdException w:name="Dark List Accent 5" w:uiPriority="70"/>
+    <w:lsdException w:name="Colorful Shading Accent 5" w:uiPriority="71"/>
+    <w:lsdException w:name="Colorful List Accent 5" w:uiPriority="72"/>
+    <w:lsdException w:name="Colorful Grid Accent 5" w:uiPriority="73"/>
+    <w:lsdException w:name="Light Shading Accent 6" w:uiPriority="60"/>
+    <w:lsdException w:name="Light List Accent 6" w:uiPriority="61"/>
+    <w:lsdException w:name="Light Grid Accent 6" w:uiPriority="62"/>
+    <w:lsdException w:name="Medium Shading 1 Accent 6" w:uiPriority="63"/>
+    <w:lsdException w:name="Medium Shading 2 Accent 6" w:uiPriority="64"/>
+    <w:lsdException w:name="Medium List 1 Accent 6" w:uiPriority="65"/>
+    <w:lsdException w:name="Medium List 2 Accent 6" w:uiPriority="66"/>
+    <w:lsdException w:name="Medium Grid 1 Accent 6" w:uiPriority="67"/>
+    <w:lsdException w:name="Medium Grid 2 Accent 6" w:uiPriority="68"/>
+    <w:lsdException w:name="Medium Grid 3 Accent 6" w:uiPriority="69"/>
+    <w:lsdException w:name="Dark List Accent 6" w:uiPriority="70"/>
+    <w:lsdException w:name="Colorful Shading Accent 6" w:uiPriority="71"/>
+    <w:lsdException w:name="Colorful List Accent 6" w:uiPriority="72"/>
+    <w:lsdException w:name="Colorful Grid Accent 6" w:uiPriority="73"/>
+    <w:lsdException w:name="Subtle Emphasis" w:uiPriority="19"/>
+    <w:lsdException w:name="Intense Emphasis" w:uiPriority="21"/>
+    <w:lsdException w:name="Subtle Reference" w:uiPriority="31"/>
+    <w:lsdException w:name="Intense Reference" w:uiPriority="32"/>
+    <w:lsdException w:name="Book Title" w:uiPriority="33"/>
+    <w:lsdException w:name="Bibliography" w:semiHidden="1" w:uiPriority="37" w:unhideWhenUsed="1"/>
+    <w:lsdException w:name="TOC Heading" w:semiHidden="1" w:uiPriority="39" w:unhideWhenUsed="1" w:qFormat="1"/>
+    <w:lsdException w:name="Plain Table 1" w:uiPriority="41"/>
+    <w:lsdException w:name="Plain Table 2" w:uiPriority="42"/>
+    <w:lsdException w:name="Plain Table 3" w:uiPriority="43"/>
+    <w:lsdException w:name="Plain Table 4" w:uiPriority="44"/>
+    <w:lsdException w:name="Plain Table 5" w:uiPriority="45"/>
+    <w:lsdException w:name="Grid Table Light" w:uiPriority="40"/>
+    <w:lsdException w:name="Grid Table 1 Light" w:uiPriority="46"/>
+    <w:lsdException w:name="Grid Table 2" w:uiPriority="47"/>
+    <w:lsdException w:name="Grid Table 3" w:uiPriority="48"/>
+    <w:lsdException w:name="Grid Table 4" w:uiPriority="49"/>
+    <w:lsdException w:name="Grid Table 5 Dark" w:uiPriority="50"/>
+    <w:lsdException w:name="Grid Table 6 Colorful" w:uiPriority="51"/>
+    <w:lsdException w:name="Grid Table 7 Colorful" w:uiPriority="52"/>
+    <w:lsdException w:name="Grid Table 1 Light Accent 1" w:uiPriority="46"/>
+    <w:lsdException w:name="Grid Table 2 Accent 1" w:uiPriority="47"/>
+    <w:lsdException w:name="Grid Table 3 Accent 1" w:uiPriority="48"/>
+    <w:lsdException w:name="Grid Table 4 Accent 1" w:uiPriority="49"/>
+    <w:lsdException w:name="Grid Table 5 Dark Accent 1" w:uiPriority="50"/>
+    <w:lsdException w:name="Grid Table 6 Colorful Accent 1" w:uiPriority="51"/>
+    <w:lsdException w:name="Grid Table 7 Colorful Accent 1" w:uiPriority="52"/>
+    <w:lsdException w:name="Grid Table 1 Light Accent 2" w:uiPriority="46"/>
+    <w:lsdException w:name="Grid Table 2 Accent 2" w:uiPriority="47"/>
+    <w:lsdException w:name="Grid Table 3 Accent 2" w:uiPriority="48"/>
+    <w:lsdException w:name="Grid Table 4 Accent 2" w:uiPriority="49"/>
+    <w:lsdException w:name="Grid Table 5 Dark Accent 2" w:uiPriority="50"/>
+    <w:lsdException w:name="Grid Table 6 Colorful Accent 2" w:uiPriority="51"/>
+    <w:lsdException w:name="Grid Table 7 Colorful Accent 2" w:uiPriority="52"/>
+    <w:lsdException w:name="Grid Table 1 Light Accent 3" w:uiPriority="46"/>
+    <w:lsdException w:name="Grid Table 2 Accent 3" w:uiPriority="47"/>
+    <w:lsdException w:name="Grid Table 3 Accent 3" w:uiPriority="48"/>
+    <w:lsdException w:name="Grid Table 4 Accent 3" w:uiPriority="49"/>
+    <w:lsdException w:name="Grid Table 5 Dark Accent 3" w:uiPriority="50"/>
+    <w:lsdException w:name="Grid Table 6 Colorful Accent 3" w:uiPriority="51"/>
+    <w:lsdException w:name="Grid Table 7 Colorful Accent 3" w:uiPriority="52"/>
+    <w:lsdException w:name="Grid Table 1 Light Accent 4" w:uiPriority="46"/>
+    <w:lsdException w:name="Grid Table 2 Accent 4" w:uiPriority="47"/>
+    <w:lsdException w:name="Grid Table 3 Accent 4" w:uiPriority="48"/>
+    <w:lsdException w:name="Grid Table 4 Accent 4" w:uiPriority="49"/>
+    <w:lsdException w:name="Grid Table 5 Dark Accent 4" w:uiPriority="50"/>
+    <w:lsdException w:name="Grid Table 6 Colorful Accent 4" w:uiPriority="51"/>
+    <w:lsdException w:name="Grid Table 7 Colorful Accent 4" w:uiPriority="52"/>
+    <w:lsdException w:name="Grid Table 1 Light Accent 5" w:uiPriority="46"/>
+    <w:lsdException w:name="Grid Table 2 Accent 5" w:uiPriority="47"/>
+    <w:lsdException w:name="Grid Table 3 Accent 5" w:uiPriority="48"/>
+    <w:lsdException w:name="Grid Table 4 Accent 5" w:uiPriority="49"/>
+    <w:lsdException w:name="Grid Table 5 Dark Accent 5" w:uiPriority="50"/>
+    <w:lsdException w:name="Grid Table 6 Colorful Accent 5" w:uiPriority="51"/>
+    <w:lsdException w:name="Grid Table 7 Colorful Accent 5" w:uiPriority="52"/>
+    <w:lsdException w:name="Grid Table 1 Light Accent 6" w:uiPriority="46"/>
+    <w:lsdException w:name="Grid Table 2 Accent 6" w:uiPriority="47"/>
+    <w:lsdException w:name="Grid Table 3 Accent 6" w:uiPriority="48"/>
+    <w:lsdException w:name="Grid Table 4 Accent 6" w:uiPriority="49"/>
+    <w:lsdException w:name="Grid Table 5 Dark Accent 6" w:uiPriority="50"/>
+    <w:lsdException w:name="Grid Table 6 Colorful Accent 6" w:uiPriority="51"/>
+    <w:lsdException w:name="Grid Table 7 Colorful Accent 6" w:uiPriority="52"/>
+    <w:lsdException w:name="List Table 1 Light" w:uiPriority="46"/>
+    <w:lsdException w:name="List Table 2" w:uiPriority="47"/>
+    <w:lsdException w:name="List Table 3" w:uiPriority="48"/>
+    <w:lsdException w:name="List Table 4" w:uiPriority="49"/>
+    <w:lsdException w:name="List Table 5 Dark" w:uiPriority="50"/>
+    <w:lsdException w:name="List Table 6 Colorful" w:uiPriority="51"/>
+    <w:lsdException w:name="List Table 7 Colorful" w:uiPriority="52"/>
+    <w:lsdException w:name="List Table 1 Light Accent 1" w:uiPriority="46"/>
+    <w:lsdException w:name="List Table 2 Accent 1" w:uiPriority="47"/>
+    <w:lsdException w:name="List Table 3 Accent 1" w:uiPriority="48"/>
+    <w:lsdException w:name="List Table 4 Accent 1" w:uiPriority="49"/>
+    <w:lsdException w:name="List Table 5 Dark Accent 1" w:uiPriority="50"/>
+    <w:lsdException w:name="List Table 6 Colorful Accent 1" w:uiPriority="51"/>
+    <w:lsdException w:name="List Table 7 Colorful Accent 1" w:uiPriority="52"/>
+    <w:lsdException w:name="List Table 1 Light Accent 2" w:uiPriority="46"/>
+    <w:lsdException w:name="List Table 2 Accent 2" w:uiPriority="47"/>
+    <w:lsdException w:name="List Table 3 Accent 2" w:uiPriority="48"/>
+    <w:lsdException w:name="List Table 4 Accent 2" w:uiPriority="49"/>
+    <w:lsdException w:name="List Table 5 Dark Accent 2" w:uiPriority="50"/>
+    <w:lsdException w:name="List Table 6 Colorful Accent 2" w:uiPriority="51"/>
+    <w:lsdException w:name="List Table 7 Colorful Accent 2" w:uiPriority="52"/>
+    <w:lsdException w:name="List Table 1 Light Accent 3" w:uiPriority="46"/>
+    <w:lsdException w:name="List Table 2 Accent 3" w:uiPriority="47"/>
+    <w:lsdException w:name="List Table 3 Accent 3" w:uiPriority="48"/>
+    <w:lsdException w:name="List Table 4 Accent 3" w:uiPriority="49"/>
+    <w:lsdException w:name="List Table 5 Dark Accent 3" w:uiPriority="50"/>
+    <w:lsdException w:name="List Table 6 Colorful Accent 3" w:uiPriority="51"/>
+    <w:lsdException w:name="List Table 7 Colorful Accent 3" w:uiPriority="52"/>
+    <w:lsdException w:name="List Table 1 Light Accent 4" w:uiPriority="46"/>
+    <w:lsdException w:name="List Table 2 Accent 4" w:uiPriority="47"/>
+    <w:lsdException w:name="List Table 3 Accent 4" w:uiPriority="48"/>
+    <w:lsdException w:name="List Table 4 Accent 4" w:uiPriority="49"/>
+    <w:lsdException w:name="List Table 5 Dark Accent 4" w:uiPriority="50"/>
+    <w:lsdException w:name="List Table 6 Colorful Accent 4" w:uiPriority="51"/>
+    <w:lsdException w:name="List Table 7 Colorful Accent 4" w:uiPriority="52"/>
+    <w:lsdException w:name="List Table 1 Light Accent 5" w:uiPriority="46"/>
+    <w:lsdException w:name="List Table 2 Accent 5" w:uiPriority="47"/>
+    <w:lsdException w:name="List Table 3 Accent 5" w:uiPriority="48"/>
+    <w:lsdException w:name="List Table 4 Accent 5" w:uiPriority="49"/>
+    <w:lsdException w:name="List Table 5 Dark Accent 5" w:uiPriority="50"/>
+    <w:lsdException w:name="List Table 6 Colorful Accent 5" w:uiPriority="51"/>
+    <w:lsdException w:name="List Table 7 Colorful Accent 5" w:uiPriority="52"/>
+    <w:lsdException w:name="List Table 1 Light Accent 6" w:uiPriority="46"/>
+    <w:lsdException w:name="List Table 2 Accent 6" w:uiPriority="47"/>
+    <w:lsdException w:name="List Table 3 Accent 6" w:uiPriority="48"/>
+    <w:lsdException w:name="List Table 4 Accent 6" w:uiPriority="49"/>
+    <w:lsdException w:name="List Table 5 Dark Accent 6" w:uiPriority="50"/>
+    <w:lsdException w:name="List Table 6 Colorful Accent 6" w:uiPriority="51"/>
+    <w:lsdException w:name="List Table 7 Colorful Accent 6" w:uiPriority="52"/>
+    <w:lsdException w:name="Mention" w:semiHidden="1" w:unhideWhenUsed="1"/>
+    <w:lsdException w:name="Smart Hyperlink" w:semiHidden="1" w:unhideWhenUsed="1"/>
+    <w:lsdException w:name="Hashtag" w:semiHidden="1" w:unhideWhenUsed="1"/>
+    <w:lsdException w:name="Unresolved Mention" w:semiHidden="1" w:unhideWhenUsed="1"/>
+    <w:lsdException w:name="Smart Link" w:semiHidden="1" w:unhideWhenUsed="1"/>
   </w:latentStyles>
   <w:style w:type="paragraph" w:default="1" w:styleId="Normal">
     <w:name w:val="Normal"/>
@@ -7715,7 +8668,6 @@
     <w:uiPriority w:val="99"/>
     <w:semiHidden/>
     <w:unhideWhenUsed/>
-    <w:qFormat/>
     <w:tblPr>
       <w:tblInd w:w="0" w:type="dxa"/>
       <w:tblCellMar>
@@ -7972,7 +8924,6 @@
       <w:spacing w:after="0" w:line="240" w:lineRule="auto"/>
     </w:pPr>
     <w:tblPr>
-      <w:tblInd w:w="0" w:type="dxa"/>
       <w:tblBorders>
         <w:top w:val="single" w:sz="4" w:space="0" w:color="auto"/>
         <w:left w:val="single" w:sz="4" w:space="0" w:color="auto"/>
@@ -7981,12 +8932,6 @@
         <w:insideH w:val="single" w:sz="4" w:space="0" w:color="auto"/>
         <w:insideV w:val="single" w:sz="4" w:space="0" w:color="auto"/>
       </w:tblBorders>
-      <w:tblCellMar>
-        <w:top w:w="0" w:type="dxa"/>
-        <w:left w:w="108" w:type="dxa"/>
-        <w:bottom w:w="0" w:type="dxa"/>
-        <w:right w:w="108" w:type="dxa"/>
-      </w:tblCellMar>
     </w:tblPr>
   </w:style>
   <w:style w:type="character" w:customStyle="1" w:styleId="tgc">
@@ -8026,8 +8971,8 @@
       <w:u w:val="single"/>
     </w:rPr>
   </w:style>
-  <w:style w:type="character" w:customStyle="1" w:styleId="UnresolvedMention">
-    <w:name w:val="Unresolved Mention"/>
+  <w:style w:type="character" w:customStyle="1" w:styleId="UnresolvedMention1">
+    <w:name w:val="Unresolved Mention1"/>
     <w:basedOn w:val="DefaultParagraphFont"/>
     <w:uiPriority w:val="99"/>
     <w:semiHidden/>

</xml_diff>

<commit_message>
Fixes on exercise document for Intro to MS SQL Server
</commit_message>
<xml_diff>
--- a/Courses/Software-Sciences/Module-3-Databases-New/03-Intro-to-MS-SQL-Server/03-Intro-to-MS-SQL-Server-Exercises.docx
+++ b/Courses/Software-Sciences/Module-3-Databases-New/03-Intro-to-MS-SQL-Server/03-Intro-to-MS-SQL-Server-Exercises.docx
@@ -454,170 +454,127 @@
         </w:rPr>
       </w:pPr>
       <w:r>
-        <w:t xml:space="preserve">Create columns </w:t>
+        <w:rPr>
+          <w:lang w:val="bg-BG"/>
+        </w:rPr>
+        <w:t xml:space="preserve">Създайте колони </w:t>
       </w:r>
       <w:r>
         <w:rPr>
           <w:b/>
-        </w:rPr>
-        <w:t>Id, Name, Age</w:t>
-      </w:r>
-      <w:r>
-        <w:t xml:space="preserve">. Id and Name are </w:t>
+          <w:bCs/>
+          <w:lang w:val="bg-BG"/>
+        </w:rPr>
+        <w:t>Id</w:t>
+      </w:r>
+      <w:r>
+        <w:rPr>
+          <w:lang w:val="bg-BG"/>
+        </w:rPr>
+        <w:t xml:space="preserve">, </w:t>
       </w:r>
       <w:r>
         <w:rPr>
           <w:b/>
-        </w:rPr>
-        <w:t>required</w:t>
-      </w:r>
-      <w:r>
-        <w:t>; Age should</w:t>
+          <w:bCs/>
+          <w:lang w:val="bg-BG"/>
+        </w:rPr>
+        <w:t>Name</w:t>
+      </w:r>
+      <w:r>
+        <w:rPr>
+          <w:lang w:val="bg-BG"/>
+        </w:rPr>
+        <w:t xml:space="preserve">, </w:t>
       </w:r>
       <w:r>
         <w:rPr>
           <w:b/>
-        </w:rPr>
-        <w:t xml:space="preserve"> allow null values</w:t>
-      </w:r>
-      <w:r>
+          <w:bCs/>
+          <w:lang w:val="bg-BG"/>
+        </w:rPr>
+        <w:t>Age</w:t>
+      </w:r>
+      <w:r>
+        <w:rPr>
+          <w:lang w:val="bg-BG"/>
+        </w:rPr>
+        <w:t>. I</w:t>
+      </w:r>
+      <w:r>
+        <w:t>d</w:t>
+      </w:r>
+      <w:r>
+        <w:rPr>
+          <w:lang w:val="bg-BG"/>
+        </w:rPr>
+        <w:t xml:space="preserve"> и </w:t>
+      </w:r>
+      <w:r>
+        <w:t xml:space="preserve">Name </w:t>
+      </w:r>
+      <w:r>
+        <w:rPr>
+          <w:lang w:val="bg-BG"/>
+        </w:rPr>
+        <w:t xml:space="preserve">са </w:t>
+      </w:r>
+      <w:r>
+        <w:rPr>
+          <w:b/>
+          <w:bCs/>
+          <w:lang w:val="bg-BG"/>
+        </w:rPr>
+        <w:t>задължителни</w:t>
+      </w:r>
+      <w:r>
+        <w:rPr>
+          <w:lang w:val="bg-BG"/>
+        </w:rPr>
+        <w:t xml:space="preserve">; Възрастта трябва да </w:t>
+      </w:r>
+      <w:r>
+        <w:rPr>
+          <w:b/>
+          <w:bCs/>
+          <w:lang w:val="bg-BG"/>
+        </w:rPr>
+        <w:t xml:space="preserve">позволява </w:t>
+      </w:r>
+      <w:r>
+        <w:rPr>
+          <w:b/>
+          <w:bCs/>
+        </w:rPr>
+        <w:t>null</w:t>
+      </w:r>
+      <w:r>
+        <w:rPr>
+          <w:b/>
+          <w:bCs/>
+          <w:lang w:val="bg-BG"/>
+        </w:rPr>
+        <w:t xml:space="preserve"> стойности</w:t>
+      </w:r>
+      <w:r>
+        <w:rPr>
+          <w:lang w:val="bg-BG"/>
+        </w:rPr>
         <w:t>.</w:t>
       </w:r>
     </w:p>
     <w:p>
       <w:pPr>
-        <w:pStyle w:val="ListParagraph"/>
-        <w:numPr>
-          <w:ilvl w:val="0"/>
-          <w:numId w:val="43"/>
-        </w:numPr>
-        <w:spacing w:before="0" w:after="200"/>
-        <w:rPr>
-          <w:lang w:val="bg-BG"/>
-        </w:rPr>
-      </w:pPr>
-      <w:r>
-        <w:rPr>
-          <w:lang w:val="bg-BG"/>
+        <w:jc w:val="center"/>
+        <w:rPr>
+          <w:lang w:val="bg-BG"/>
+        </w:rPr>
+      </w:pPr>
+      <w:r>
+        <w:rPr>
+          <w:noProof/>
         </w:rPr>
         <w:lastRenderedPageBreak/>
-        <w:t xml:space="preserve">Създайте колони </w:t>
-      </w:r>
-      <w:r>
-        <w:rPr>
-          <w:b/>
-          <w:bCs/>
-          <w:lang w:val="bg-BG"/>
-        </w:rPr>
-        <w:t>Id</w:t>
-      </w:r>
-      <w:r>
-        <w:rPr>
-          <w:lang w:val="bg-BG"/>
-        </w:rPr>
-        <w:t xml:space="preserve">, </w:t>
-      </w:r>
-      <w:r>
-        <w:rPr>
-          <w:b/>
-          <w:bCs/>
-          <w:lang w:val="bg-BG"/>
-        </w:rPr>
-        <w:t>Name</w:t>
-      </w:r>
-      <w:r>
-        <w:rPr>
-          <w:lang w:val="bg-BG"/>
-        </w:rPr>
-        <w:t xml:space="preserve">, </w:t>
-      </w:r>
-      <w:r>
-        <w:rPr>
-          <w:b/>
-          <w:bCs/>
-          <w:lang w:val="bg-BG"/>
-        </w:rPr>
-        <w:t>Age</w:t>
-      </w:r>
-      <w:r>
-        <w:rPr>
-          <w:lang w:val="bg-BG"/>
-        </w:rPr>
-        <w:t>. I</w:t>
-      </w:r>
-      <w:r>
-        <w:t>d</w:t>
-      </w:r>
-      <w:r>
-        <w:rPr>
-          <w:lang w:val="bg-BG"/>
-        </w:rPr>
-        <w:t xml:space="preserve"> и </w:t>
-      </w:r>
-      <w:r>
-        <w:t xml:space="preserve">Name </w:t>
-      </w:r>
-      <w:r>
-        <w:rPr>
-          <w:lang w:val="bg-BG"/>
-        </w:rPr>
-        <w:t xml:space="preserve">са </w:t>
-      </w:r>
-      <w:r>
-        <w:rPr>
-          <w:b/>
-          <w:bCs/>
-          <w:lang w:val="bg-BG"/>
-        </w:rPr>
-        <w:t>задължителни</w:t>
-      </w:r>
-      <w:r>
-        <w:rPr>
-          <w:lang w:val="bg-BG"/>
-        </w:rPr>
-        <w:t xml:space="preserve">; Възрастта трябва да </w:t>
-      </w:r>
-      <w:r>
-        <w:rPr>
-          <w:b/>
-          <w:bCs/>
-          <w:lang w:val="bg-BG"/>
-        </w:rPr>
-        <w:t xml:space="preserve">позволява </w:t>
-      </w:r>
-      <w:r>
-        <w:rPr>
-          <w:b/>
-          <w:bCs/>
-        </w:rPr>
-        <w:t>null</w:t>
-      </w:r>
-      <w:r>
-        <w:rPr>
-          <w:b/>
-          <w:bCs/>
-          <w:lang w:val="bg-BG"/>
-        </w:rPr>
-        <w:t xml:space="preserve"> стойности</w:t>
-      </w:r>
-      <w:r>
-        <w:rPr>
-          <w:lang w:val="bg-BG"/>
-        </w:rPr>
-        <w:t>.</w:t>
-      </w:r>
-    </w:p>
-    <w:p>
-      <w:pPr>
-        <w:jc w:val="center"/>
-        <w:rPr>
-          <w:lang w:val="bg-BG"/>
-        </w:rPr>
-      </w:pPr>
-      <w:r>
-        <w:rPr>
-          <w:noProof/>
-        </w:rPr>
         <w:drawing>
           <wp:inline distT="0" distB="0" distL="0" distR="0" wp14:anchorId="40DF6A84" wp14:editId="157C8C4F">
             <wp:extent cx="3848100" cy="1409700"/>
@@ -959,7 +916,6 @@
         <w:rPr>
           <w:lang w:val="bg-BG"/>
         </w:rPr>
-        <w:lastRenderedPageBreak/>
         <w:t>Изберете Данни от таблицата</w:t>
       </w:r>
     </w:p>
@@ -1008,6 +964,7 @@
         <w:rPr>
           <w:noProof/>
         </w:rPr>
+        <w:lastRenderedPageBreak/>
         <w:drawing>
           <wp:inline distT="0" distB="0" distL="0" distR="0" wp14:anchorId="6ED3C6B9" wp14:editId="799EF201">
             <wp:extent cx="3009900" cy="1169670"/>
@@ -1584,7 +1541,6 @@
         <w:rPr>
           <w:noProof/>
         </w:rPr>
-        <w:lastRenderedPageBreak/>
         <w:drawing>
           <wp:inline distT="0" distB="0" distL="0" distR="0" wp14:anchorId="27FF0483" wp14:editId="4C2B48DC">
             <wp:extent cx="3249930" cy="2122170"/>
@@ -1650,6 +1606,7 @@
         <w:rPr>
           <w:lang w:val="bg-BG"/>
         </w:rPr>
+        <w:lastRenderedPageBreak/>
         <w:t>Създайте нова таблица</w:t>
       </w:r>
     </w:p>
@@ -2050,7 +2007,6 @@
         <w:rPr>
           <w:noProof/>
         </w:rPr>
-        <w:lastRenderedPageBreak/>
         <w:drawing>
           <wp:inline distT="0" distB="0" distL="0" distR="0" wp14:anchorId="72C8799B" wp14:editId="6859C6A1">
             <wp:extent cx="3505200" cy="2697480"/>
@@ -2117,6 +2073,7 @@
           <w:noProof/>
           <w:lang w:val="bg-BG"/>
         </w:rPr>
+        <w:lastRenderedPageBreak/>
         <w:t xml:space="preserve">Накрая просто плъзнете колоната </w:t>
       </w:r>
       <w:r>
@@ -2288,81 +2245,15 @@
       <w:pPr>
         <w:rPr>
           <w:noProof/>
+          <w:lang w:val="bg-BG"/>
         </w:rPr>
       </w:pPr>
       <w:r>
         <w:rPr>
           <w:noProof/>
-        </w:rPr>
-        <w:t xml:space="preserve">Now on your own create a new database </w:t>
-      </w:r>
-      <w:r>
-        <w:rPr>
-          <w:b/>
-          <w:noProof/>
-        </w:rPr>
-        <w:t>School</w:t>
-      </w:r>
-      <w:r>
-        <w:rPr>
-          <w:noProof/>
-        </w:rPr>
-        <w:t xml:space="preserve">. Add a few tables to the database: </w:t>
-      </w:r>
-      <w:r>
-        <w:rPr>
-          <w:b/>
-          <w:noProof/>
-        </w:rPr>
-        <w:t>Students (Id, Name, Age, PhoneNumber)</w:t>
-      </w:r>
-      <w:r>
-        <w:rPr>
-          <w:noProof/>
-        </w:rPr>
-        <w:t xml:space="preserve">, </w:t>
-      </w:r>
-      <w:r>
-        <w:rPr>
-          <w:b/>
-          <w:noProof/>
-        </w:rPr>
-        <w:t>Classes (Id, Name, MaxStudents), Teachers(Id, Name, Class)</w:t>
-      </w:r>
-      <w:r>
-        <w:rPr>
-          <w:noProof/>
-        </w:rPr>
-        <w:t>. Add columns for the tables. Populate the tables with random content. Then delete and make changes in some records.</w:t>
-      </w:r>
-    </w:p>
-    <w:p>
-      <w:pPr>
-        <w:rPr>
-          <w:noProof/>
-          <w:lang w:val="bg-BG"/>
-        </w:rPr>
-      </w:pPr>
-      <w:r>
-        <w:rPr>
-          <w:noProof/>
-          <w:lang w:val="bg-BG"/>
-        </w:rPr>
-        <w:t>Сега сами създайте нова</w:t>
-      </w:r>
-      <w:r>
-        <w:rPr>
-          <w:noProof/>
-          <w:lang w:val="bg-BG"/>
-        </w:rPr>
-        <w:t xml:space="preserve"> </w:t>
-      </w:r>
-      <w:r>
-        <w:rPr>
-          <w:noProof/>
-          <w:lang w:val="bg-BG"/>
-        </w:rPr>
-        <w:t xml:space="preserve">база данни </w:t>
+          <w:lang w:val="bg-BG"/>
+        </w:rPr>
+        <w:t xml:space="preserve">Сега сами създайте нова база данни </w:t>
       </w:r>
       <w:r>
         <w:rPr>

</xml_diff>

<commit_message>
Structural and style fixes for Intro to MS SQL Server document
</commit_message>
<xml_diff>
--- a/Courses/Software-Sciences/Module-3-Databases-New/03-Intro-to-MS-SQL-Server/03-Intro-to-MS-SQL-Server-Exercises.docx
+++ b/Courses/Software-Sciences/Module-3-Databases-New/03-Intro-to-MS-SQL-Server/03-Intro-to-MS-SQL-Server-Exercises.docx
@@ -255,6 +255,7 @@
       </w:r>
       <w:r>
         <w:rPr>
+          <w:rFonts w:ascii="Consolas" w:hAnsi="Consolas"/>
           <w:b/>
           <w:bCs/>
           <w:lang w:val="bg-BG"/>
@@ -370,10 +371,16 @@
         <w:t xml:space="preserve">Създайте таблицата </w:t>
       </w:r>
       <w:r>
+        <w:t>"</w:t>
+      </w:r>
+      <w:r>
         <w:rPr>
           <w:b/>
         </w:rPr>
         <w:t>Minions</w:t>
+      </w:r>
+      <w:r>
+        <w:t>"</w:t>
       </w:r>
     </w:p>
     <w:p>
@@ -461,6 +468,7 @@
       </w:r>
       <w:r>
         <w:rPr>
+          <w:rFonts w:ascii="Consolas" w:hAnsi="Consolas"/>
           <w:b/>
           <w:bCs/>
           <w:lang w:val="bg-BG"/>
@@ -475,6 +483,7 @@
       </w:r>
       <w:r>
         <w:rPr>
+          <w:rFonts w:ascii="Consolas" w:hAnsi="Consolas"/>
           <w:b/>
           <w:bCs/>
           <w:lang w:val="bg-BG"/>
@@ -489,6 +498,7 @@
       </w:r>
       <w:r>
         <w:rPr>
+          <w:rFonts w:ascii="Consolas" w:hAnsi="Consolas"/>
           <w:b/>
           <w:bCs/>
           <w:lang w:val="bg-BG"/>
@@ -543,6 +553,7 @@
       </w:r>
       <w:r>
         <w:rPr>
+          <w:rFonts w:ascii="Consolas" w:hAnsi="Consolas"/>
           <w:b/>
           <w:bCs/>
         </w:rPr>
@@ -659,6 +670,7 @@
       </w:r>
       <w:r>
         <w:rPr>
+          <w:rFonts w:ascii="Consolas" w:hAnsi="Consolas"/>
           <w:b/>
           <w:bCs/>
         </w:rPr>
@@ -939,6 +951,7 @@
       </w:r>
       <w:r>
         <w:rPr>
+          <w:rFonts w:ascii="Consolas" w:hAnsi="Consolas"/>
           <w:b/>
           <w:bCs/>
           <w:lang w:val="bg-BG"/>
@@ -1086,6 +1099,7 @@
       </w:r>
       <w:r>
         <w:rPr>
+          <w:rFonts w:ascii="Consolas" w:hAnsi="Consolas"/>
           <w:b/>
           <w:bCs/>
           <w:lang w:val="bg-BG"/>
@@ -1114,42 +1128,62 @@
       <w:r>
         <w:t xml:space="preserve">** </w:t>
       </w:r>
-      <w:r>
-        <w:rPr>
-          <w:b/>
-        </w:rPr>
-        <w:t xml:space="preserve">Подредете </w:t>
-      </w:r>
+      <w:proofErr w:type="spellStart"/>
+      <w:r>
+        <w:rPr>
+          <w:b/>
+        </w:rPr>
+        <w:t>Подредете</w:t>
+      </w:r>
+      <w:proofErr w:type="spellEnd"/>
+      <w:r>
+        <w:rPr>
+          <w:b/>
+        </w:rPr>
+        <w:t xml:space="preserve"> </w:t>
+      </w:r>
+      <w:proofErr w:type="spellStart"/>
       <w:r>
         <w:rPr>
           <w:bCs/>
         </w:rPr>
         <w:t>ги</w:t>
       </w:r>
+      <w:proofErr w:type="spellEnd"/>
       <w:r>
         <w:rPr>
           <w:b/>
         </w:rPr>
         <w:t xml:space="preserve"> </w:t>
       </w:r>
+      <w:proofErr w:type="spellStart"/>
       <w:r>
         <w:rPr>
           <w:bCs/>
         </w:rPr>
         <w:t>по</w:t>
       </w:r>
-      <w:r>
-        <w:rPr>
-          <w:b/>
-        </w:rPr>
-        <w:t xml:space="preserve"> име</w:t>
-      </w:r>
+      <w:proofErr w:type="spellEnd"/>
       <w:r>
         <w:rPr>
           <w:b/>
         </w:rPr>
         <w:t xml:space="preserve"> </w:t>
       </w:r>
+      <w:proofErr w:type="spellStart"/>
+      <w:r>
+        <w:rPr>
+          <w:b/>
+        </w:rPr>
+        <w:t>име</w:t>
+      </w:r>
+      <w:proofErr w:type="spellEnd"/>
+      <w:r>
+        <w:rPr>
+          <w:b/>
+        </w:rPr>
+        <w:t xml:space="preserve"> </w:t>
+      </w:r>
       <w:r>
         <w:rPr>
           <w:bCs/>
@@ -1164,12 +1198,14 @@
         </w:rPr>
         <w:t xml:space="preserve"> </w:t>
       </w:r>
+      <w:proofErr w:type="spellStart"/>
       <w:r>
         <w:rPr>
           <w:b/>
         </w:rPr>
         <w:t>възходящ</w:t>
       </w:r>
+      <w:proofErr w:type="spellEnd"/>
       <w:r>
         <w:rPr>
           <w:b/>
@@ -1277,12 +1313,19 @@
         <w:t xml:space="preserve">Променете възрастта на </w:t>
       </w:r>
       <w:r>
-        <w:rPr>
-          <w:b/>
+        <w:t>"</w:t>
+      </w:r>
+      <w:r>
+        <w:rPr>
+          <w:b/>
+          <w:lang w:val="bg-BG"/>
         </w:rPr>
         <w:t>Stuart</w:t>
       </w:r>
       <w:r>
+        <w:t>"</w:t>
+      </w:r>
+      <w:r>
         <w:rPr>
           <w:b/>
           <w:lang w:val="bg-BG"/>
@@ -1297,6 +1340,7 @@
       </w:r>
       <w:r>
         <w:rPr>
+          <w:rFonts w:ascii="Consolas" w:hAnsi="Consolas"/>
           <w:b/>
           <w:bCs/>
           <w:lang w:val="bg-BG"/>
@@ -1419,7 +1463,21 @@
         <w:rPr>
           <w:lang w:val="bg-BG"/>
         </w:rPr>
-        <w:t xml:space="preserve"> с 1.</w:t>
+        <w:t xml:space="preserve"> с </w:t>
+      </w:r>
+      <w:r>
+        <w:rPr>
+          <w:b/>
+          <w:bCs/>
+          <w:lang w:val="bg-BG"/>
+        </w:rPr>
+        <w:t>1</w:t>
+      </w:r>
+      <w:r>
+        <w:rPr>
+          <w:lang w:val="bg-BG"/>
+        </w:rPr>
+        <w:t>.</w:t>
       </w:r>
     </w:p>
     <w:p>
@@ -1504,10 +1562,16 @@
         <w:t xml:space="preserve"> върху реда, където се намира </w:t>
       </w:r>
       <w:r>
+        <w:t>"</w:t>
+      </w:r>
+      <w:r>
         <w:rPr>
           <w:b/>
         </w:rPr>
         <w:t>Bob</w:t>
+      </w:r>
+      <w:r>
+        <w:t>"</w:t>
       </w:r>
       <w:r>
         <w:rPr>
@@ -1541,6 +1605,7 @@
         <w:rPr>
           <w:noProof/>
         </w:rPr>
+        <w:lastRenderedPageBreak/>
         <w:drawing>
           <wp:inline distT="0" distB="0" distL="0" distR="0" wp14:anchorId="27FF0483" wp14:editId="4C2B48DC">
             <wp:extent cx="3249930" cy="2122170"/>
@@ -1606,7 +1671,6 @@
         <w:rPr>
           <w:lang w:val="bg-BG"/>
         </w:rPr>
-        <w:lastRenderedPageBreak/>
         <w:t>Създайте нова таблица</w:t>
       </w:r>
     </w:p>
@@ -1625,6 +1689,9 @@
         <w:t xml:space="preserve">Създайте нова таблица </w:t>
       </w:r>
       <w:r>
+        <w:t>"</w:t>
+      </w:r>
+      <w:r>
         <w:rPr>
           <w:b/>
           <w:noProof/>
@@ -1632,6 +1699,9 @@
         <w:t>Towns</w:t>
       </w:r>
       <w:r>
+        <w:t>"</w:t>
+      </w:r>
+      <w:r>
         <w:rPr>
           <w:noProof/>
           <w:lang w:val="bg-BG"/>
@@ -1640,48 +1710,111 @@
       </w:r>
       <w:r>
         <w:rPr>
+          <w:rFonts w:ascii="Consolas" w:hAnsi="Consolas"/>
           <w:b/>
           <w:noProof/>
         </w:rPr>
-        <w:t>Id (int)</w:t>
+        <w:t>Id</w:t>
       </w:r>
       <w:r>
         <w:rPr>
           <w:b/>
           <w:noProof/>
-          <w:lang w:val="bg-BG"/>
         </w:rPr>
         <w:t xml:space="preserve"> </w:t>
       </w:r>
       <w:r>
         <w:rPr>
           <w:noProof/>
+        </w:rPr>
+        <w:t>(</w:t>
+      </w:r>
+      <w:r>
+        <w:rPr>
+          <w:b/>
+          <w:noProof/>
+        </w:rPr>
+        <w:t>int</w:t>
+      </w:r>
+      <w:r>
+        <w:rPr>
+          <w:noProof/>
+        </w:rPr>
+        <w:t>)</w:t>
+      </w:r>
+      <w:r>
+        <w:rPr>
+          <w:b/>
+          <w:noProof/>
+          <w:lang w:val="bg-BG"/>
+        </w:rPr>
+        <w:t xml:space="preserve"> </w:t>
+      </w:r>
+      <w:r>
+        <w:rPr>
+          <w:noProof/>
           <w:lang w:val="bg-BG"/>
         </w:rPr>
         <w:t xml:space="preserve">и </w:t>
       </w:r>
       <w:r>
         <w:rPr>
+          <w:rFonts w:ascii="Consolas" w:hAnsi="Consolas"/>
           <w:b/>
           <w:noProof/>
         </w:rPr>
-        <w:t>Name (text</w:t>
-      </w:r>
-      <w:r>
-        <w:rPr>
+        <w:t>Name</w:t>
+      </w:r>
+      <w:r>
+        <w:rPr>
+          <w:b/>
+          <w:noProof/>
+        </w:rPr>
+        <w:t xml:space="preserve"> </w:t>
+      </w:r>
+      <w:r>
+        <w:rPr>
+          <w:noProof/>
+        </w:rPr>
+        <w:t>(</w:t>
+      </w:r>
+      <w:r>
+        <w:rPr>
+          <w:b/>
+          <w:noProof/>
+        </w:rPr>
+        <w:t>text</w:t>
+      </w:r>
+      <w:r>
+        <w:rPr>
+          <w:noProof/>
+          <w:lang w:val="bg-BG"/>
+        </w:rPr>
+        <w:t>)</w:t>
+      </w:r>
+      <w:r>
+        <w:rPr>
+          <w:noProof/>
+          <w:lang w:val="bg-BG"/>
+        </w:rPr>
+        <w:t xml:space="preserve">. Направете колоната </w:t>
+      </w:r>
+      <w:r>
+        <w:rPr>
+          <w:rFonts w:ascii="Consolas" w:hAnsi="Consolas"/>
           <w:b/>
           <w:bCs/>
           <w:noProof/>
           <w:lang w:val="bg-BG"/>
         </w:rPr>
-        <w:t>)</w:t>
+        <w:t>Id</w:t>
       </w:r>
       <w:r>
         <w:rPr>
           <w:noProof/>
           <w:lang w:val="bg-BG"/>
         </w:rPr>
-        <w:t xml:space="preserve">. Направете колоната </w:t>
+        <w:t xml:space="preserve"> </w:t>
       </w:r>
       <w:r>
         <w:rPr>
@@ -1690,22 +1823,6 @@
           <w:noProof/>
           <w:lang w:val="bg-BG"/>
         </w:rPr>
-        <w:t>Id</w:t>
-      </w:r>
-      <w:r>
-        <w:rPr>
-          <w:noProof/>
-          <w:lang w:val="bg-BG"/>
-        </w:rPr>
-        <w:t xml:space="preserve"> </w:t>
-      </w:r>
-      <w:r>
-        <w:rPr>
-          <w:b/>
-          <w:bCs/>
-          <w:noProof/>
-          <w:lang w:val="bg-BG"/>
-        </w:rPr>
         <w:t>първичен ключ</w:t>
       </w:r>
       <w:r>
@@ -1779,6 +1896,7 @@
       </w:r>
       <w:r>
         <w:rPr>
+          <w:rFonts w:ascii="Consolas" w:hAnsi="Consolas"/>
           <w:b/>
           <w:bCs/>
           <w:lang w:val="bg-BG"/>
@@ -1793,6 +1911,7 @@
       </w:r>
       <w:r>
         <w:rPr>
+          <w:rFonts w:ascii="Consolas" w:hAnsi="Consolas"/>
           <w:b/>
           <w:bCs/>
           <w:lang w:val="bg-BG"/>
@@ -1825,7 +1944,41 @@
           <w:bCs/>
           <w:lang w:val="bg-BG"/>
         </w:rPr>
-        <w:t>Типът на колоната трябва да е същият като типа на колоната Id на таблицата Towns)</w:t>
+        <w:t xml:space="preserve">Типът на колоната трябва да е същият като типа на колоната </w:t>
+      </w:r>
+      <w:r>
+        <w:rPr>
+          <w:rFonts w:ascii="Consolas" w:hAnsi="Consolas"/>
+          <w:b/>
+          <w:bCs/>
+          <w:lang w:val="bg-BG"/>
+        </w:rPr>
+        <w:t>Id</w:t>
+      </w:r>
+      <w:r>
+        <w:rPr>
+          <w:b/>
+          <w:bCs/>
+          <w:lang w:val="bg-BG"/>
+        </w:rPr>
+        <w:t xml:space="preserve"> на таблицата </w:t>
+      </w:r>
+      <w:r>
+        <w:rPr>
+          <w:rFonts w:ascii="Consolas" w:hAnsi="Consolas"/>
+          <w:b/>
+          <w:bCs/>
+          <w:lang w:val="bg-BG"/>
+        </w:rPr>
+        <w:t>Towns</w:t>
+      </w:r>
+      <w:r>
+        <w:rPr>
+          <w:b/>
+          <w:bCs/>
+          <w:lang w:val="bg-BG"/>
+        </w:rPr>
+        <w:t>)</w:t>
       </w:r>
       <w:r>
         <w:rPr>
@@ -1978,11 +2131,6 @@
       </w:r>
     </w:p>
     <w:p>
-      <w:pPr>
-        <w:rPr>
-          <w:lang w:val="bg-BG"/>
-        </w:rPr>
-      </w:pPr>
       <w:r>
         <w:rPr>
           <w:lang w:val="bg-BG"/>
@@ -1991,9 +2139,26 @@
       </w:r>
       <w:r>
         <w:rPr>
+          <w:rFonts w:ascii="Consolas" w:hAnsi="Consolas"/>
+        </w:rPr>
+        <w:t>[</w:t>
+      </w:r>
+      <w:r>
+        <w:rPr>
+          <w:rFonts w:ascii="Consolas" w:hAnsi="Consolas"/>
           <w:b/>
         </w:rPr>
         <w:t>Add</w:t>
+      </w:r>
+      <w:r>
+        <w:rPr>
+          <w:rFonts w:ascii="Consolas" w:hAnsi="Consolas"/>
+          <w:bCs/>
+        </w:rPr>
+        <w:t>]</w:t>
+      </w:r>
+      <w:r>
+        <w:t>.</w:t>
       </w:r>
     </w:p>
     <w:p>
@@ -2007,6 +2172,7 @@
         <w:rPr>
           <w:noProof/>
         </w:rPr>
+        <w:lastRenderedPageBreak/>
         <w:drawing>
           <wp:inline distT="0" distB="0" distL="0" distR="0" wp14:anchorId="72C8799B" wp14:editId="6859C6A1">
             <wp:extent cx="3505200" cy="2697480"/>
@@ -2073,11 +2239,11 @@
           <w:noProof/>
           <w:lang w:val="bg-BG"/>
         </w:rPr>
-        <w:lastRenderedPageBreak/>
         <w:t xml:space="preserve">Накрая просто плъзнете колоната </w:t>
       </w:r>
       <w:r>
         <w:rPr>
+          <w:rFonts w:ascii="Consolas" w:hAnsi="Consolas"/>
           <w:b/>
           <w:bCs/>
           <w:noProof/>
@@ -2094,6 +2260,7 @@
       </w:r>
       <w:r>
         <w:rPr>
+          <w:rFonts w:ascii="Consolas" w:hAnsi="Consolas"/>
           <w:b/>
           <w:bCs/>
           <w:noProof/>
@@ -2110,6 +2277,7 @@
       </w:r>
       <w:r>
         <w:rPr>
+          <w:rFonts w:ascii="Consolas" w:hAnsi="Consolas"/>
           <w:b/>
           <w:bCs/>
           <w:noProof/>
@@ -2126,12 +2294,14 @@
       </w:r>
       <w:r>
         <w:rPr>
+          <w:rFonts w:ascii="Consolas" w:hAnsi="Consolas"/>
           <w:noProof/>
         </w:rPr>
         <w:t>[</w:t>
       </w:r>
       <w:r>
         <w:rPr>
+          <w:rFonts w:ascii="Consolas" w:hAnsi="Consolas"/>
           <w:b/>
           <w:bCs/>
           <w:noProof/>
@@ -2141,6 +2311,7 @@
       </w:r>
       <w:r>
         <w:rPr>
+          <w:rFonts w:ascii="Consolas" w:hAnsi="Consolas"/>
           <w:noProof/>
         </w:rPr>
         <w:t>]</w:t>
@@ -2278,23 +2449,197 @@
       </w:r>
       <w:r>
         <w:rPr>
+          <w:rFonts w:ascii="Consolas" w:hAnsi="Consolas"/>
           <w:b/>
           <w:noProof/>
         </w:rPr>
-        <w:t>Students (Id, Name, Age, PhoneNumber)</w:t>
-      </w:r>
-      <w:r>
-        <w:rPr>
+        <w:t>Students</w:t>
+      </w:r>
+      <w:r>
+        <w:rPr>
+          <w:b/>
           <w:noProof/>
         </w:rPr>
+        <w:t xml:space="preserve"> (</w:t>
+      </w:r>
+      <w:r>
+        <w:rPr>
+          <w:rFonts w:ascii="Consolas" w:hAnsi="Consolas"/>
+          <w:b/>
+          <w:noProof/>
+        </w:rPr>
+        <w:t>Id</w:t>
+      </w:r>
+      <w:r>
+        <w:rPr>
+          <w:b/>
+          <w:noProof/>
+        </w:rPr>
         <w:t xml:space="preserve">, </w:t>
       </w:r>
       <w:r>
         <w:rPr>
+          <w:rFonts w:ascii="Consolas" w:hAnsi="Consolas"/>
           <w:b/>
           <w:noProof/>
         </w:rPr>
-        <w:t>Classes (Id, Name, MaxStudents), Teachers(Id, Name, Class</w:t>
+        <w:t>Name</w:t>
+      </w:r>
+      <w:r>
+        <w:rPr>
+          <w:b/>
+          <w:noProof/>
+        </w:rPr>
+        <w:t xml:space="preserve">, </w:t>
+      </w:r>
+      <w:r>
+        <w:rPr>
+          <w:rFonts w:ascii="Consolas" w:hAnsi="Consolas"/>
+          <w:b/>
+          <w:noProof/>
+        </w:rPr>
+        <w:t>Age</w:t>
+      </w:r>
+      <w:r>
+        <w:rPr>
+          <w:b/>
+          <w:noProof/>
+        </w:rPr>
+        <w:t xml:space="preserve">, </w:t>
+      </w:r>
+      <w:r>
+        <w:rPr>
+          <w:rFonts w:ascii="Consolas" w:hAnsi="Consolas"/>
+          <w:b/>
+          <w:noProof/>
+        </w:rPr>
+        <w:t>PhoneNumber</w:t>
+      </w:r>
+      <w:r>
+        <w:rPr>
+          <w:b/>
+          <w:noProof/>
+        </w:rPr>
+        <w:t>)</w:t>
+      </w:r>
+      <w:r>
+        <w:rPr>
+          <w:noProof/>
+        </w:rPr>
+        <w:t xml:space="preserve">, </w:t>
+      </w:r>
+      <w:r>
+        <w:rPr>
+          <w:rFonts w:ascii="Consolas" w:hAnsi="Consolas"/>
+          <w:b/>
+          <w:noProof/>
+        </w:rPr>
+        <w:t>Classes</w:t>
+      </w:r>
+      <w:r>
+        <w:rPr>
+          <w:b/>
+          <w:noProof/>
+        </w:rPr>
+        <w:t xml:space="preserve"> (</w:t>
+      </w:r>
+      <w:r>
+        <w:rPr>
+          <w:rFonts w:ascii="Consolas" w:hAnsi="Consolas"/>
+          <w:b/>
+          <w:noProof/>
+        </w:rPr>
+        <w:t>Id</w:t>
+      </w:r>
+      <w:r>
+        <w:rPr>
+          <w:b/>
+          <w:noProof/>
+        </w:rPr>
+        <w:t xml:space="preserve">, </w:t>
+      </w:r>
+      <w:r>
+        <w:rPr>
+          <w:rFonts w:ascii="Consolas" w:hAnsi="Consolas"/>
+          <w:b/>
+          <w:noProof/>
+        </w:rPr>
+        <w:t>Name</w:t>
+      </w:r>
+      <w:r>
+        <w:rPr>
+          <w:b/>
+          <w:noProof/>
+        </w:rPr>
+        <w:t xml:space="preserve">, </w:t>
+      </w:r>
+      <w:r>
+        <w:rPr>
+          <w:rFonts w:ascii="Consolas" w:hAnsi="Consolas"/>
+          <w:b/>
+          <w:noProof/>
+        </w:rPr>
+        <w:t>MaxStudents</w:t>
+      </w:r>
+      <w:r>
+        <w:rPr>
+          <w:b/>
+          <w:noProof/>
+        </w:rPr>
+        <w:t xml:space="preserve">), </w:t>
+      </w:r>
+      <w:r>
+        <w:rPr>
+          <w:rFonts w:ascii="Consolas" w:hAnsi="Consolas"/>
+          <w:b/>
+          <w:noProof/>
+        </w:rPr>
+        <w:t>Teachers</w:t>
+      </w:r>
+      <w:r>
+        <w:rPr>
+          <w:b/>
+          <w:noProof/>
+        </w:rPr>
+        <w:t>(</w:t>
+      </w:r>
+      <w:r>
+        <w:rPr>
+          <w:rFonts w:ascii="Consolas" w:hAnsi="Consolas"/>
+          <w:b/>
+          <w:noProof/>
+        </w:rPr>
+        <w:t>Id</w:t>
+      </w:r>
+      <w:r>
+        <w:rPr>
+          <w:b/>
+          <w:noProof/>
+        </w:rPr>
+        <w:t xml:space="preserve">, </w:t>
+      </w:r>
+      <w:r>
+        <w:rPr>
+          <w:rFonts w:ascii="Consolas" w:hAnsi="Consolas"/>
+          <w:b/>
+          <w:noProof/>
+        </w:rPr>
+        <w:t>Name</w:t>
+      </w:r>
+      <w:r>
+        <w:rPr>
+          <w:b/>
+          <w:noProof/>
+        </w:rPr>
+        <w:t xml:space="preserve">, </w:t>
+      </w:r>
+      <w:r>
+        <w:rPr>
+          <w:rFonts w:ascii="Consolas" w:hAnsi="Consolas"/>
+          <w:b/>
+          <w:noProof/>
+        </w:rPr>
+        <w:t>Class</w:t>
       </w:r>
       <w:r>
         <w:rPr>
@@ -2417,13 +2762,28 @@
         <w:rPr>
           <w:lang w:val="bg-BG"/>
         </w:rPr>
-        <w:t>Генерирайте SQL скрипт от база данни</w:t>
+        <w:t xml:space="preserve">Генерирайте </w:t>
+      </w:r>
+      <w:r>
+        <w:rPr>
+          <w:b/>
+          <w:bCs/>
+          <w:lang w:val="bg-BG"/>
+        </w:rPr>
+        <w:t>SQL скрипт</w:t>
+      </w:r>
+      <w:r>
+        <w:rPr>
+          <w:lang w:val="bg-BG"/>
+        </w:rPr>
+        <w:t xml:space="preserve"> от база данни</w:t>
       </w:r>
       <w:r>
         <w:t xml:space="preserve"> </w:t>
       </w:r>
       <w:r>
         <w:rPr>
+          <w:rFonts w:ascii="Consolas" w:hAnsi="Consolas"/>
           <w:b/>
         </w:rPr>
         <w:t>School</w:t>
@@ -2584,12 +2944,21 @@
                   </w:rPr>
                   <w:t xml:space="preserve">© </w:t>
                 </w:r>
+                <w:proofErr w:type="spellStart"/>
                 <w:r>
                   <w:rPr>
                     <w:sz w:val="17"/>
                     <w:szCs w:val="17"/>
                   </w:rPr>
-                  <w:t xml:space="preserve">SoftUni – </w:t>
+                  <w:t>SoftUni</w:t>
+                </w:r>
+                <w:proofErr w:type="spellEnd"/>
+                <w:r>
+                  <w:rPr>
+                    <w:sz w:val="17"/>
+                    <w:szCs w:val="17"/>
+                  </w:rPr>
+                  <w:t xml:space="preserve"> – </w:t>
                 </w:r>
                 <w:hyperlink r:id="rId1" w:history="1">
                   <w:r>

</xml_diff>

<commit_message>
Fixing TODOs for Intro to MS SQL Server document
</commit_message>
<xml_diff>
--- a/Courses/Software-Sciences/Module-3-Databases-New/03-Intro-to-MS-SQL-Server/03-Intro-to-MS-SQL-Server-Exercises.docx
+++ b/Courses/Software-Sciences/Module-3-Databases-New/03-Intro-to-MS-SQL-Server/03-Intro-to-MS-SQL-Server-Exercises.docx
@@ -402,6 +402,9 @@
         <w:t xml:space="preserve"> </w:t>
       </w:r>
       <w:r>
+        <w:rPr>
+          <w:rFonts w:ascii="Consolas" w:hAnsi="Consolas"/>
+        </w:rPr>
         <w:t>[</w:t>
       </w:r>
       <w:r>
@@ -414,6 +417,9 @@
         <w:t>OK</w:t>
       </w:r>
       <w:r>
+        <w:rPr>
+          <w:rFonts w:ascii="Consolas" w:hAnsi="Consolas"/>
+        </w:rPr>
         <w:t>]</w:t>
       </w:r>
       <w:r>
@@ -861,13 +867,7 @@
         <w:rPr>
           <w:lang w:val="bg-BG"/>
         </w:rPr>
-        <w:t>.</w:t>
-      </w:r>
-      <w:r>
-        <w:rPr>
-          <w:lang w:val="bg-BG"/>
-        </w:rPr>
-        <w:t xml:space="preserve"> Това е колоната, която уникално идентифицира всеки запис (уникален номер на запис).</w:t>
+        <w:t>. Това е колоната, която уникално идентифицира всеки запис (уникален номер на запис).</w:t>
       </w:r>
     </w:p>
     <w:p>
@@ -1327,7 +1327,6 @@
         </w:rPr>
         <w:t xml:space="preserve"> от таблицата </w:t>
       </w:r>
-      <w:proofErr w:type="spellStart"/>
       <w:r>
         <w:rPr>
           <w:rFonts w:ascii="Consolas" w:hAnsi="Consolas"/>
@@ -1337,7 +1336,6 @@
         </w:rPr>
         <w:t>Minions</w:t>
       </w:r>
-      <w:proofErr w:type="spellEnd"/>
       <w:r>
         <w:rPr>
           <w:lang w:val="bg-BG"/>
@@ -1484,13 +1482,477 @@
           </wp:inline>
         </w:drawing>
       </w:r>
+      <w:r>
+        <w:rPr>
+          <w:lang w:val="bg-BG"/>
+        </w:rPr>
+        <w:drawing>
+          <wp:inline distT="0" distB="0" distL="0" distR="0" wp14:anchorId="76A3790E" wp14:editId="35633824">
+            <wp:extent cx="1993734" cy="753393"/>
+            <wp:effectExtent l="19050" t="19050" r="6985" b="8890"/>
+            <wp:docPr id="1083523031" name="Picture 1" descr="A close-up of a computer screen&#10;&#10;Description automatically generated"/>
+            <wp:cNvGraphicFramePr>
+              <a:graphicFrameLocks xmlns:a="http://schemas.openxmlformats.org/drawingml/2006/main" noChangeAspect="1"/>
+            </wp:cNvGraphicFramePr>
+            <a:graphic xmlns:a="http://schemas.openxmlformats.org/drawingml/2006/main">
+              <a:graphicData uri="http://schemas.openxmlformats.org/drawingml/2006/picture">
+                <pic:pic xmlns:pic="http://schemas.openxmlformats.org/drawingml/2006/picture">
+                  <pic:nvPicPr>
+                    <pic:cNvPr id="1083523031" name="Picture 1" descr="A close-up of a computer screen&#10;&#10;Description automatically generated"/>
+                    <pic:cNvPicPr/>
+                  </pic:nvPicPr>
+                  <pic:blipFill>
+                    <a:blip r:embed="rId18"/>
+                    <a:stretch>
+                      <a:fillRect/>
+                    </a:stretch>
+                  </pic:blipFill>
+                  <pic:spPr>
+                    <a:xfrm>
+                      <a:off x="0" y="0"/>
+                      <a:ext cx="2000712" cy="756030"/>
+                    </a:xfrm>
+                    <a:prstGeom prst="rect">
+                      <a:avLst/>
+                    </a:prstGeom>
+                    <a:ln>
+                      <a:solidFill>
+                        <a:schemeClr val="bg1">
+                          <a:lumMod val="85000"/>
+                        </a:schemeClr>
+                      </a:solidFill>
+                    </a:ln>
+                  </pic:spPr>
+                </pic:pic>
+              </a:graphicData>
+            </a:graphic>
+          </wp:inline>
+        </w:drawing>
+      </w:r>
     </w:p>
     <w:p>
-      <w:r>
-        <w:rPr>
-          <w:highlight w:val="yellow"/>
-        </w:rPr>
-        <w:t>TODO: more screenshots for the other steps.</w:t>
+      <w:pPr>
+        <w:rPr>
+          <w:lang w:val="bg-BG"/>
+        </w:rPr>
+      </w:pPr>
+      <w:r>
+        <w:rPr>
+          <w:lang w:val="bg-BG"/>
+        </w:rPr>
+        <w:t xml:space="preserve">След изпълнение на заявката ще се покажат имената на всички записи в таблицата </w:t>
+      </w:r>
+      <w:r>
+        <w:rPr>
+          <w:rFonts w:ascii="Consolas" w:hAnsi="Consolas"/>
+          <w:b/>
+          <w:bCs/>
+          <w:lang w:val="bg-BG"/>
+        </w:rPr>
+        <w:t>Minions</w:t>
+      </w:r>
+      <w:r>
+        <w:rPr>
+          <w:lang w:val="bg-BG"/>
+        </w:rPr>
+        <w:t>.</w:t>
+      </w:r>
+    </w:p>
+    <w:p>
+      <w:pPr>
+        <w:jc w:val="center"/>
+      </w:pPr>
+      <w:r>
+        <w:drawing>
+          <wp:inline distT="0" distB="0" distL="0" distR="0" wp14:anchorId="43EC3AB1" wp14:editId="78065D76">
+            <wp:extent cx="933580" cy="762106"/>
+            <wp:effectExtent l="19050" t="19050" r="0" b="0"/>
+            <wp:docPr id="2078560725" name="Picture 1" descr="A screenshot of a computer&#10;&#10;Description automatically generated"/>
+            <wp:cNvGraphicFramePr>
+              <a:graphicFrameLocks xmlns:a="http://schemas.openxmlformats.org/drawingml/2006/main" noChangeAspect="1"/>
+            </wp:cNvGraphicFramePr>
+            <a:graphic xmlns:a="http://schemas.openxmlformats.org/drawingml/2006/main">
+              <a:graphicData uri="http://schemas.openxmlformats.org/drawingml/2006/picture">
+                <pic:pic xmlns:pic="http://schemas.openxmlformats.org/drawingml/2006/picture">
+                  <pic:nvPicPr>
+                    <pic:cNvPr id="2078560725" name="Picture 1" descr="A screenshot of a computer&#10;&#10;Description automatically generated"/>
+                    <pic:cNvPicPr/>
+                  </pic:nvPicPr>
+                  <pic:blipFill>
+                    <a:blip r:embed="rId19"/>
+                    <a:stretch>
+                      <a:fillRect/>
+                    </a:stretch>
+                  </pic:blipFill>
+                  <pic:spPr>
+                    <a:xfrm>
+                      <a:off x="0" y="0"/>
+                      <a:ext cx="933580" cy="762106"/>
+                    </a:xfrm>
+                    <a:prstGeom prst="rect">
+                      <a:avLst/>
+                    </a:prstGeom>
+                    <a:ln>
+                      <a:solidFill>
+                        <a:schemeClr val="bg1">
+                          <a:lumMod val="85000"/>
+                        </a:schemeClr>
+                      </a:solidFill>
+                    </a:ln>
+                  </pic:spPr>
+                </pic:pic>
+              </a:graphicData>
+            </a:graphic>
+          </wp:inline>
+        </w:drawing>
+      </w:r>
+    </w:p>
+    <w:p>
+      <w:r>
+        <w:rPr>
+          <w:lang w:val="bg-BG"/>
+        </w:rPr>
+        <w:t>За да ги подредим по</w:t>
+      </w:r>
+      <w:r>
+        <w:t xml:space="preserve"> </w:t>
+      </w:r>
+      <w:r>
+        <w:rPr>
+          <w:b/>
+          <w:bCs/>
+          <w:lang w:val="bg-BG"/>
+        </w:rPr>
+        <w:t>име</w:t>
+      </w:r>
+      <w:r>
+        <w:rPr>
+          <w:lang w:val="bg-BG"/>
+        </w:rPr>
+        <w:t xml:space="preserve"> във </w:t>
+      </w:r>
+      <w:r>
+        <w:rPr>
+          <w:b/>
+          <w:lang w:val="bg-BG"/>
+        </w:rPr>
+        <w:t xml:space="preserve">възходящ </w:t>
+      </w:r>
+      <w:r>
+        <w:rPr>
+          <w:bCs/>
+          <w:lang w:val="bg-BG"/>
+        </w:rPr>
+        <w:t>ред</w:t>
+      </w:r>
+      <w:r>
+        <w:rPr>
+          <w:bCs/>
+          <w:lang w:val="bg-BG"/>
+        </w:rPr>
+        <w:t xml:space="preserve"> трябва да </w:t>
+      </w:r>
+      <w:r>
+        <w:rPr>
+          <w:rFonts w:ascii="Consolas" w:hAnsi="Consolas"/>
+          <w:b/>
+        </w:rPr>
+        <w:t>ORDER BY</w:t>
+      </w:r>
+      <w:r>
+        <w:rPr>
+          <w:bCs/>
+          <w:lang w:val="bg-BG"/>
+        </w:rPr>
+        <w:t xml:space="preserve"> и да зададем по коя </w:t>
+      </w:r>
+      <w:r>
+        <w:rPr>
+          <w:b/>
+          <w:lang w:val="bg-BG"/>
+        </w:rPr>
+        <w:t>колона</w:t>
+      </w:r>
+      <w:r>
+        <w:rPr>
+          <w:bCs/>
+          <w:lang w:val="bg-BG"/>
+        </w:rPr>
+        <w:t xml:space="preserve"> искаме да </w:t>
+      </w:r>
+      <w:r>
+        <w:rPr>
+          <w:b/>
+          <w:lang w:val="bg-BG"/>
+        </w:rPr>
+        <w:t>подреждаме</w:t>
+      </w:r>
+      <w:r>
+        <w:rPr>
+          <w:bCs/>
+          <w:lang w:val="bg-BG"/>
+        </w:rPr>
+        <w:t xml:space="preserve"> </w:t>
+      </w:r>
+      <w:r>
+        <w:rPr>
+          <w:b/>
+          <w:lang w:val="bg-BG"/>
+        </w:rPr>
+        <w:t>записисте</w:t>
+      </w:r>
+      <w:r>
+        <w:rPr>
+          <w:bCs/>
+          <w:lang w:val="bg-BG"/>
+        </w:rPr>
+        <w:t xml:space="preserve">. След това избираме дали да са по </w:t>
+      </w:r>
+      <w:r>
+        <w:rPr>
+          <w:b/>
+          <w:lang w:val="bg-BG"/>
+        </w:rPr>
+        <w:t>възходящ</w:t>
+      </w:r>
+      <w:r>
+        <w:rPr>
+          <w:bCs/>
+          <w:lang w:val="bg-BG"/>
+        </w:rPr>
+        <w:t xml:space="preserve"> (</w:t>
+      </w:r>
+      <w:r>
+        <w:rPr>
+          <w:rFonts w:ascii="Consolas" w:hAnsi="Consolas"/>
+          <w:b/>
+        </w:rPr>
+        <w:t>ASC</w:t>
+      </w:r>
+      <w:r>
+        <w:rPr>
+          <w:bCs/>
+          <w:lang w:val="bg-BG"/>
+        </w:rPr>
+        <w:t>)</w:t>
+      </w:r>
+      <w:r>
+        <w:rPr>
+          <w:bCs/>
+        </w:rPr>
+        <w:t xml:space="preserve"> </w:t>
+      </w:r>
+      <w:r>
+        <w:rPr>
+          <w:bCs/>
+          <w:lang w:val="bg-BG"/>
+        </w:rPr>
+        <w:t xml:space="preserve">или </w:t>
+      </w:r>
+      <w:r>
+        <w:rPr>
+          <w:b/>
+          <w:lang w:val="bg-BG"/>
+        </w:rPr>
+        <w:t>низходящ</w:t>
+      </w:r>
+      <w:r>
+        <w:rPr>
+          <w:bCs/>
+          <w:lang w:val="bg-BG"/>
+        </w:rPr>
+        <w:t xml:space="preserve"> ред (</w:t>
+      </w:r>
+      <w:r>
+        <w:rPr>
+          <w:rFonts w:ascii="Consolas" w:hAnsi="Consolas"/>
+          <w:b/>
+        </w:rPr>
+        <w:t>DESC</w:t>
+      </w:r>
+      <w:r>
+        <w:rPr>
+          <w:bCs/>
+          <w:lang w:val="bg-BG"/>
+        </w:rPr>
+        <w:t>)</w:t>
+      </w:r>
+      <w:r>
+        <w:rPr>
+          <w:bCs/>
+        </w:rPr>
+        <w:t xml:space="preserve">, </w:t>
+      </w:r>
+      <w:r>
+        <w:rPr>
+          <w:bCs/>
+          <w:lang w:val="bg-BG"/>
+        </w:rPr>
+        <w:t xml:space="preserve">като по </w:t>
+      </w:r>
+      <w:r>
+        <w:rPr>
+          <w:b/>
+          <w:lang w:val="bg-BG"/>
+        </w:rPr>
+        <w:t>подразбиране</w:t>
+      </w:r>
+      <w:r>
+        <w:rPr>
+          <w:bCs/>
+          <w:lang w:val="bg-BG"/>
+        </w:rPr>
+        <w:t xml:space="preserve"> са по </w:t>
+      </w:r>
+      <w:r>
+        <w:rPr>
+          <w:b/>
+          <w:lang w:val="bg-BG"/>
+        </w:rPr>
+        <w:t>възходящ</w:t>
+      </w:r>
+      <w:r>
+        <w:rPr>
+          <w:bCs/>
+          <w:lang w:val="bg-BG"/>
+        </w:rPr>
+        <w:t xml:space="preserve">. Това означава, че </w:t>
+      </w:r>
+      <w:r>
+        <w:rPr>
+          <w:rFonts w:ascii="Consolas" w:hAnsi="Consolas"/>
+          <w:b/>
+        </w:rPr>
+        <w:t>ASC</w:t>
+      </w:r>
+      <w:r>
+        <w:rPr>
+          <w:bCs/>
+        </w:rPr>
+        <w:t xml:space="preserve"> </w:t>
+      </w:r>
+      <w:r>
+        <w:rPr>
+          <w:bCs/>
+          <w:lang w:val="bg-BG"/>
+        </w:rPr>
+        <w:t xml:space="preserve">е </w:t>
+      </w:r>
+      <w:r>
+        <w:rPr>
+          <w:b/>
+          <w:lang w:val="bg-BG"/>
+        </w:rPr>
+        <w:t>избирателно</w:t>
+      </w:r>
+      <w:r>
+        <w:rPr>
+          <w:bCs/>
+          <w:lang w:val="bg-BG"/>
+        </w:rPr>
+        <w:t xml:space="preserve"> да се напише или да не се.</w:t>
+      </w:r>
+    </w:p>
+    <w:p>
+      <w:pPr>
+        <w:jc w:val="center"/>
+        <w:rPr>
+          <w:lang w:val="bg-BG"/>
+        </w:rPr>
+      </w:pPr>
+      <w:r>
+        <w:rPr>
+          <w:lang w:val="bg-BG"/>
+        </w:rPr>
+        <w:drawing>
+          <wp:inline distT="0" distB="0" distL="0" distR="0" wp14:anchorId="73708DF1" wp14:editId="3A7467E0">
+            <wp:extent cx="2676899" cy="924054"/>
+            <wp:effectExtent l="19050" t="19050" r="9525" b="9525"/>
+            <wp:docPr id="786141173" name="Picture 1" descr="A close-up of a name&#10;&#10;Description automatically generated"/>
+            <wp:cNvGraphicFramePr>
+              <a:graphicFrameLocks xmlns:a="http://schemas.openxmlformats.org/drawingml/2006/main" noChangeAspect="1"/>
+            </wp:cNvGraphicFramePr>
+            <a:graphic xmlns:a="http://schemas.openxmlformats.org/drawingml/2006/main">
+              <a:graphicData uri="http://schemas.openxmlformats.org/drawingml/2006/picture">
+                <pic:pic xmlns:pic="http://schemas.openxmlformats.org/drawingml/2006/picture">
+                  <pic:nvPicPr>
+                    <pic:cNvPr id="786141173" name="Picture 1" descr="A close-up of a name&#10;&#10;Description automatically generated"/>
+                    <pic:cNvPicPr/>
+                  </pic:nvPicPr>
+                  <pic:blipFill>
+                    <a:blip r:embed="rId20"/>
+                    <a:stretch>
+                      <a:fillRect/>
+                    </a:stretch>
+                  </pic:blipFill>
+                  <pic:spPr>
+                    <a:xfrm>
+                      <a:off x="0" y="0"/>
+                      <a:ext cx="2676899" cy="924054"/>
+                    </a:xfrm>
+                    <a:prstGeom prst="rect">
+                      <a:avLst/>
+                    </a:prstGeom>
+                    <a:ln>
+                      <a:solidFill>
+                        <a:schemeClr val="bg1">
+                          <a:lumMod val="85000"/>
+                        </a:schemeClr>
+                      </a:solidFill>
+                    </a:ln>
+                  </pic:spPr>
+                </pic:pic>
+              </a:graphicData>
+            </a:graphic>
+          </wp:inline>
+        </w:drawing>
+      </w:r>
+      <w:r>
+        <w:rPr>
+          <w:lang w:val="bg-BG"/>
+        </w:rPr>
+        <w:drawing>
+          <wp:inline distT="0" distB="0" distL="0" distR="0" wp14:anchorId="2E613F57" wp14:editId="6F979175">
+            <wp:extent cx="1017315" cy="827267"/>
+            <wp:effectExtent l="19050" t="19050" r="0" b="0"/>
+            <wp:docPr id="1068867344" name="Picture 1" descr="A screenshot of a computer&#10;&#10;Description automatically generated"/>
+            <wp:cNvGraphicFramePr>
+              <a:graphicFrameLocks xmlns:a="http://schemas.openxmlformats.org/drawingml/2006/main" noChangeAspect="1"/>
+            </wp:cNvGraphicFramePr>
+            <a:graphic xmlns:a="http://schemas.openxmlformats.org/drawingml/2006/main">
+              <a:graphicData uri="http://schemas.openxmlformats.org/drawingml/2006/picture">
+                <pic:pic xmlns:pic="http://schemas.openxmlformats.org/drawingml/2006/picture">
+                  <pic:nvPicPr>
+                    <pic:cNvPr id="1068867344" name="Picture 1" descr="A screenshot of a computer&#10;&#10;Description automatically generated"/>
+                    <pic:cNvPicPr/>
+                  </pic:nvPicPr>
+                  <pic:blipFill>
+                    <a:blip r:embed="rId21"/>
+                    <a:stretch>
+                      <a:fillRect/>
+                    </a:stretch>
+                  </pic:blipFill>
+                  <pic:spPr>
+                    <a:xfrm>
+                      <a:off x="0" y="0"/>
+                      <a:ext cx="1018644" cy="828348"/>
+                    </a:xfrm>
+                    <a:prstGeom prst="rect">
+                      <a:avLst/>
+                    </a:prstGeom>
+                    <a:ln>
+                      <a:solidFill>
+                        <a:schemeClr val="bg1">
+                          <a:lumMod val="85000"/>
+                        </a:schemeClr>
+                      </a:solidFill>
+                    </a:ln>
+                  </pic:spPr>
+                </pic:pic>
+              </a:graphicData>
+            </a:graphic>
+          </wp:inline>
+        </w:drawing>
       </w:r>
     </w:p>
     <w:p>
@@ -1665,6 +2127,7 @@
         <w:rPr>
           <w:lang w:val="bg-BG"/>
         </w:rPr>
+        <w:lastRenderedPageBreak/>
         <w:t>Променете всички записи</w:t>
       </w:r>
     </w:p>
@@ -1679,16 +2142,8 @@
         <w:rPr>
           <w:lang w:val="bg-BG"/>
         </w:rPr>
-        <w:t xml:space="preserve">възрастта на всички </w:t>
-      </w:r>
-      <w:proofErr w:type="spellStart"/>
-      <w:r>
-        <w:rPr>
-          <w:lang w:val="bg-BG"/>
-        </w:rPr>
-        <w:t>миньони</w:t>
-      </w:r>
-      <w:proofErr w:type="spellEnd"/>
+        <w:t>възрастта на всички миньони</w:t>
+      </w:r>
       <w:r>
         <w:rPr>
           <w:lang w:val="bg-BG"/>
@@ -1908,7 +2363,6 @@
         <w:rPr>
           <w:noProof/>
         </w:rPr>
-        <w:lastRenderedPageBreak/>
         <w:drawing>
           <wp:inline distT="0" distB="0" distL="0" distR="0" wp14:anchorId="27FF0483" wp14:editId="4C2B48DC">
             <wp:extent cx="3249930" cy="2122170"/>
@@ -1927,7 +2381,7 @@
                     </pic:cNvPicPr>
                   </pic:nvPicPr>
                   <pic:blipFill>
-                    <a:blip r:embed="rId18" cstate="print">
+                    <a:blip r:embed="rId22" cstate="print">
                       <a:extLst>
                         <a:ext uri="{28A0092B-C50C-407E-A947-70E740481C1C}">
                           <a14:useLocalDpi xmlns:a14="http://schemas.microsoft.com/office/drawing/2010/main" val="0"/>
@@ -2336,7 +2790,7 @@
                     </pic:cNvPicPr>
                   </pic:nvPicPr>
                   <pic:blipFill>
-                    <a:blip r:embed="rId19" cstate="print">
+                    <a:blip r:embed="rId23" cstate="print">
                       <a:extLst>
                         <a:ext uri="{28A0092B-C50C-407E-A947-70E740481C1C}">
                           <a14:useLocalDpi xmlns:a14="http://schemas.microsoft.com/office/drawing/2010/main" val="0"/>
@@ -2396,6 +2850,7 @@
         <w:rPr>
           <w:noProof/>
         </w:rPr>
+        <w:lastRenderedPageBreak/>
         <w:drawing>
           <wp:inline distT="0" distB="0" distL="0" distR="0" wp14:anchorId="164B8854" wp14:editId="400F9878">
             <wp:extent cx="2908300" cy="1690164"/>
@@ -2414,7 +2869,7 @@
                     </pic:cNvPicPr>
                   </pic:nvPicPr>
                   <pic:blipFill>
-                    <a:blip r:embed="rId20" cstate="print">
+                    <a:blip r:embed="rId24" cstate="print">
                       <a:extLst>
                         <a:ext uri="{28A0092B-C50C-407E-A947-70E740481C1C}">
                           <a14:useLocalDpi xmlns:a14="http://schemas.microsoft.com/office/drawing/2010/main" val="0"/>
@@ -2492,7 +2947,6 @@
         <w:rPr>
           <w:noProof/>
         </w:rPr>
-        <w:lastRenderedPageBreak/>
         <w:drawing>
           <wp:inline distT="0" distB="0" distL="0" distR="0" wp14:anchorId="72C8799B" wp14:editId="6859C6A1">
             <wp:extent cx="3505200" cy="2697480"/>
@@ -2511,7 +2965,7 @@
                     </pic:cNvPicPr>
                   </pic:nvPicPr>
                   <pic:blipFill>
-                    <a:blip r:embed="rId21" cstate="print">
+                    <a:blip r:embed="rId25" cstate="print">
                       <a:extLst>
                         <a:ext uri="{28A0092B-C50C-407E-A947-70E740481C1C}">
                           <a14:useLocalDpi xmlns:a14="http://schemas.microsoft.com/office/drawing/2010/main" val="0"/>
@@ -2694,7 +3148,7 @@
                     <pic:cNvPicPr/>
                   </pic:nvPicPr>
                   <pic:blipFill>
-                    <a:blip r:embed="rId22"/>
+                    <a:blip r:embed="rId26"/>
                     <a:stretch>
                       <a:fillRect/>
                     </a:stretch>
@@ -2779,6 +3233,7 @@
         <w:rPr>
           <w:noProof/>
         </w:rPr>
+        <w:lastRenderedPageBreak/>
         <w:drawing>
           <wp:inline distT="0" distB="0" distL="0" distR="0" wp14:anchorId="3B65D72B" wp14:editId="4CFC60B1">
             <wp:extent cx="3550920" cy="2678430"/>
@@ -2797,7 +3252,7 @@
                     </pic:cNvPicPr>
                   </pic:nvPicPr>
                   <pic:blipFill>
-                    <a:blip r:embed="rId23" cstate="print">
+                    <a:blip r:embed="rId27" cstate="print">
                       <a:extLst>
                         <a:ext uri="{28A0092B-C50C-407E-A947-70E740481C1C}">
                           <a14:useLocalDpi xmlns:a14="http://schemas.microsoft.com/office/drawing/2010/main" val="0"/>
@@ -3097,15 +3552,7 @@
           <w:noProof/>
           <w:lang w:val="bg-BG"/>
         </w:rPr>
-        <w:t xml:space="preserve">. Добавете колони </w:t>
-      </w:r>
-      <w:r>
-        <w:rPr>
-          <w:noProof/>
-          <w:lang w:val="bg-BG"/>
-        </w:rPr>
-        <w:lastRenderedPageBreak/>
-        <w:t xml:space="preserve">за таблиците. Попълнете таблиците с произволно </w:t>
+        <w:t xml:space="preserve">. Добавете колони за таблиците. Попълнете таблиците с произволно </w:t>
       </w:r>
       <w:r>
         <w:rPr>
@@ -3318,16 +3765,9 @@
         <w:t>SQL Server Management Studio.</w:t>
       </w:r>
     </w:p>
-    <w:p>
-      <w:pPr>
-        <w:rPr>
-          <w:lang w:val="bg-BG"/>
-        </w:rPr>
-      </w:pPr>
-    </w:p>
     <w:sectPr>
-      <w:headerReference w:type="default" r:id="rId24"/>
-      <w:footerReference w:type="default" r:id="rId25"/>
+      <w:headerReference w:type="default" r:id="rId28"/>
+      <w:footerReference w:type="default" r:id="rId29"/>
       <w:pgSz w:w="11909" w:h="16834" w:code="9"/>
       <w:pgMar w:top="567" w:right="737" w:bottom="1077" w:left="737" w:header="567" w:footer="794" w:gutter="0"/>
       <w:cols w:space="720"/>

</xml_diff>

<commit_message>
TODOs for Intro to MS SQL Server fixed
</commit_message>
<xml_diff>
--- a/Courses/Software-Sciences/Module-3-Databases-New/03-Intro-to-MS-SQL-Server/03-Intro-to-MS-SQL-Server-Exercises.docx
+++ b/Courses/Software-Sciences/Module-3-Databases-New/03-Intro-to-MS-SQL-Server/03-Intro-to-MS-SQL-Server-Exercises.docx
@@ -1484,6 +1484,7 @@
       </w:r>
       <w:r>
         <w:rPr>
+          <w:noProof/>
           <w:lang w:val="bg-BG"/>
         </w:rPr>
         <w:drawing>
@@ -1563,6 +1564,9 @@
         <w:jc w:val="center"/>
       </w:pPr>
       <w:r>
+        <w:rPr>
+          <w:noProof/>
+        </w:rPr>
         <w:drawing>
           <wp:inline distT="0" distB="0" distL="0" distR="0" wp14:anchorId="43EC3AB1" wp14:editId="78065D76">
             <wp:extent cx="933580" cy="762106"/>
@@ -1862,6 +1866,7 @@
       </w:pPr>
       <w:r>
         <w:rPr>
+          <w:noProof/>
           <w:lang w:val="bg-BG"/>
         </w:rPr>
         <w:drawing>
@@ -1909,6 +1914,7 @@
       </w:r>
       <w:r>
         <w:rPr>
+          <w:noProof/>
           <w:lang w:val="bg-BG"/>
         </w:rPr>
         <w:drawing>
@@ -2095,269 +2101,333 @@
           </wp:inline>
         </w:drawing>
       </w:r>
+      <w:r>
+        <w:rPr>
+          <w:lang w:val="bg-BG"/>
+        </w:rPr>
+        <w:drawing>
+          <wp:inline distT="0" distB="0" distL="0" distR="0" wp14:anchorId="601653FF" wp14:editId="621D2397">
+            <wp:extent cx="3277057" cy="1076475"/>
+            <wp:effectExtent l="19050" t="19050" r="0" b="9525"/>
+            <wp:docPr id="413559749" name="Picture 1" descr="A screenshot of a computer&#10;&#10;Description automatically generated"/>
+            <wp:cNvGraphicFramePr>
+              <a:graphicFrameLocks xmlns:a="http://schemas.openxmlformats.org/drawingml/2006/main" noChangeAspect="1"/>
+            </wp:cNvGraphicFramePr>
+            <a:graphic xmlns:a="http://schemas.openxmlformats.org/drawingml/2006/main">
+              <a:graphicData uri="http://schemas.openxmlformats.org/drawingml/2006/picture">
+                <pic:pic xmlns:pic="http://schemas.openxmlformats.org/drawingml/2006/picture">
+                  <pic:nvPicPr>
+                    <pic:cNvPr id="413559749" name="Picture 1" descr="A screenshot of a computer&#10;&#10;Description automatically generated"/>
+                    <pic:cNvPicPr/>
+                  </pic:nvPicPr>
+                  <pic:blipFill>
+                    <a:blip r:embed="rId22"/>
+                    <a:stretch>
+                      <a:fillRect/>
+                    </a:stretch>
+                  </pic:blipFill>
+                  <pic:spPr>
+                    <a:xfrm>
+                      <a:off x="0" y="0"/>
+                      <a:ext cx="3277057" cy="1076475"/>
+                    </a:xfrm>
+                    <a:prstGeom prst="rect">
+                      <a:avLst/>
+                    </a:prstGeom>
+                    <a:ln>
+                      <a:solidFill>
+                        <a:schemeClr val="bg1">
+                          <a:lumMod val="85000"/>
+                        </a:schemeClr>
+                      </a:solidFill>
+                    </a:ln>
+                  </pic:spPr>
+                </pic:pic>
+              </a:graphicData>
+            </a:graphic>
+          </wp:inline>
+        </w:drawing>
+      </w:r>
     </w:p>
     <w:p>
-      <w:r>
-        <w:rPr>
-          <w:highlight w:val="yellow"/>
-        </w:rPr>
-        <w:t>TODO: more screenshots</w:t>
-      </w:r>
-      <w:r>
-        <w:rPr>
-          <w:highlight w:val="yellow"/>
-        </w:rPr>
-        <w:t xml:space="preserve"> for the other steps</w:t>
-      </w:r>
-      <w:r>
-        <w:rPr>
-          <w:highlight w:val="yellow"/>
-        </w:rPr>
-        <w:t>.</w:t>
+      <w:pPr>
+        <w:pStyle w:val="Heading2"/>
+        <w:rPr>
+          <w:lang w:val="bg-BG"/>
+        </w:rPr>
+      </w:pPr>
+      <w:r>
+        <w:rPr>
+          <w:lang w:val="bg-BG"/>
+        </w:rPr>
+        <w:lastRenderedPageBreak/>
+        <w:t>Променете всички записи</w:t>
       </w:r>
     </w:p>
     <w:p>
-      <w:pPr>
-        <w:pStyle w:val="Heading2"/>
-        <w:rPr>
-          <w:lang w:val="bg-BG"/>
-        </w:rPr>
-      </w:pPr>
-      <w:r>
-        <w:rPr>
-          <w:lang w:val="bg-BG"/>
-        </w:rPr>
-        <w:lastRenderedPageBreak/>
-        <w:t>Променете всички записи</w:t>
+      <w:r>
+        <w:rPr>
+          <w:lang w:val="bg-BG"/>
+        </w:rPr>
+        <w:t xml:space="preserve">Увеличете </w:t>
+      </w:r>
+      <w:r>
+        <w:rPr>
+          <w:lang w:val="bg-BG"/>
+        </w:rPr>
+        <w:t>възрастта на всички миньони</w:t>
+      </w:r>
+      <w:r>
+        <w:rPr>
+          <w:lang w:val="bg-BG"/>
+        </w:rPr>
+        <w:t xml:space="preserve"> с </w:t>
+      </w:r>
+      <w:r>
+        <w:rPr>
+          <w:b/>
+          <w:bCs/>
+          <w:lang w:val="bg-BG"/>
+        </w:rPr>
+        <w:t>1</w:t>
+      </w:r>
+      <w:r>
+        <w:rPr>
+          <w:lang w:val="bg-BG"/>
+        </w:rPr>
+        <w:t>.</w:t>
+      </w:r>
+      <w:r>
+        <w:rPr>
+          <w:lang w:val="bg-BG"/>
+        </w:rPr>
+        <w:t xml:space="preserve"> Това става аналогично на предната задача: избираме запис, променяме</w:t>
+      </w:r>
+      <w:r>
+        <w:t xml:space="preserve"> </w:t>
+      </w:r>
+      <w:r>
+        <w:rPr>
+          <w:lang w:val="bg-BG"/>
+        </w:rPr>
+        <w:t xml:space="preserve">го, </w:t>
+      </w:r>
+      <w:r>
+        <w:rPr>
+          <w:lang w:val="bg-BG"/>
+        </w:rPr>
+        <w:t xml:space="preserve">натискаме </w:t>
+      </w:r>
+      <w:r>
+        <w:t xml:space="preserve">[Enter], </w:t>
+      </w:r>
+      <w:r>
+        <w:rPr>
+          <w:lang w:val="bg-BG"/>
+        </w:rPr>
+        <w:t>избираме следващ запис, променяме го</w:t>
+      </w:r>
+      <w:r>
+        <w:t xml:space="preserve">, </w:t>
+      </w:r>
+      <w:r>
+        <w:rPr>
+          <w:lang w:val="bg-BG"/>
+        </w:rPr>
+        <w:t xml:space="preserve">натискаме </w:t>
+      </w:r>
+      <w:r>
+        <w:t>[Enter]</w:t>
+      </w:r>
+      <w:r>
+        <w:rPr>
+          <w:lang w:val="bg-BG"/>
+        </w:rPr>
+        <w:t xml:space="preserve"> </w:t>
+      </w:r>
+      <w:r>
+        <w:rPr>
+          <w:lang w:val="bg-BG"/>
+        </w:rPr>
+        <w:t>и т.н.</w:t>
       </w:r>
     </w:p>
     <w:p>
-      <w:r>
-        <w:rPr>
-          <w:lang w:val="bg-BG"/>
-        </w:rPr>
-        <w:t xml:space="preserve">Увеличете </w:t>
-      </w:r>
-      <w:r>
-        <w:rPr>
-          <w:lang w:val="bg-BG"/>
-        </w:rPr>
-        <w:t>възрастта на всички миньони</w:t>
-      </w:r>
-      <w:r>
-        <w:rPr>
-          <w:lang w:val="bg-BG"/>
-        </w:rPr>
-        <w:t xml:space="preserve"> с </w:t>
+      <w:pPr>
+        <w:pStyle w:val="Heading2"/>
+        <w:rPr>
+          <w:lang w:val="bg-BG"/>
+        </w:rPr>
+      </w:pPr>
+      <w:r>
+        <w:rPr>
+          <w:lang w:val="bg-BG"/>
+        </w:rPr>
+        <w:t>Изтрийте запис</w:t>
+      </w:r>
+    </w:p>
+    <w:p>
+      <w:r>
+        <w:rPr>
+          <w:lang w:val="bg-BG"/>
+        </w:rPr>
+        <w:t xml:space="preserve">Отворете таблицата в режим </w:t>
       </w:r>
       <w:r>
         <w:rPr>
           <w:b/>
           <w:bCs/>
-          <w:lang w:val="bg-BG"/>
-        </w:rPr>
-        <w:t>1</w:t>
-      </w:r>
-      <w:r>
-        <w:rPr>
-          <w:lang w:val="bg-BG"/>
-        </w:rPr>
-        <w:t>.</w:t>
-      </w:r>
-      <w:r>
-        <w:rPr>
-          <w:lang w:val="bg-BG"/>
-        </w:rPr>
-        <w:t xml:space="preserve"> Това става аналогично на предната задача: избираме запис, променяме</w:t>
-      </w:r>
-      <w:r>
-        <w:t xml:space="preserve"> </w:t>
-      </w:r>
-      <w:r>
-        <w:rPr>
-          <w:lang w:val="bg-BG"/>
-        </w:rPr>
-        <w:t xml:space="preserve">го, </w:t>
-      </w:r>
-      <w:r>
-        <w:rPr>
-          <w:lang w:val="bg-BG"/>
-        </w:rPr>
-        <w:t xml:space="preserve">натискаме </w:t>
-      </w:r>
-      <w:r>
-        <w:t xml:space="preserve">[Enter], </w:t>
-      </w:r>
-      <w:r>
-        <w:rPr>
-          <w:lang w:val="bg-BG"/>
-        </w:rPr>
-        <w:t>избираме следващ запис, променяме го</w:t>
-      </w:r>
-      <w:r>
-        <w:t xml:space="preserve">, </w:t>
-      </w:r>
-      <w:r>
-        <w:rPr>
-          <w:lang w:val="bg-BG"/>
-        </w:rPr>
-        <w:t xml:space="preserve">натискаме </w:t>
-      </w:r>
-      <w:r>
-        <w:t>[Enter]</w:t>
-      </w:r>
-      <w:r>
-        <w:rPr>
-          <w:lang w:val="bg-BG"/>
-        </w:rPr>
-        <w:t xml:space="preserve"> </w:t>
-      </w:r>
-      <w:r>
-        <w:rPr>
-          <w:lang w:val="bg-BG"/>
-        </w:rPr>
-        <w:t>и т.н.</w:t>
+        </w:rPr>
+        <w:t>Edit</w:t>
+      </w:r>
+      <w:r>
+        <w:t>:</w:t>
       </w:r>
     </w:p>
     <w:p>
       <w:pPr>
-        <w:pStyle w:val="Heading2"/>
-        <w:rPr>
-          <w:lang w:val="bg-BG"/>
-        </w:rPr>
-      </w:pPr>
-      <w:r>
-        <w:rPr>
-          <w:lang w:val="bg-BG"/>
-        </w:rPr>
-        <w:t>Изтрийте запис</w:t>
+        <w:jc w:val="center"/>
+        <w:rPr>
+          <w:b/>
+          <w:bCs/>
+          <w:lang w:val="bg-BG"/>
+        </w:rPr>
+      </w:pPr>
+      <w:r>
+        <w:drawing>
+          <wp:inline distT="0" distB="0" distL="0" distR="0" wp14:anchorId="05F149BF" wp14:editId="0B29B600">
+            <wp:extent cx="3362794" cy="1076475"/>
+            <wp:effectExtent l="19050" t="19050" r="9525" b="9525"/>
+            <wp:docPr id="103816903" name="Picture 1" descr="A screenshot of a computer&#10;&#10;Description automatically generated"/>
+            <wp:cNvGraphicFramePr>
+              <a:graphicFrameLocks xmlns:a="http://schemas.openxmlformats.org/drawingml/2006/main" noChangeAspect="1"/>
+            </wp:cNvGraphicFramePr>
+            <a:graphic xmlns:a="http://schemas.openxmlformats.org/drawingml/2006/main">
+              <a:graphicData uri="http://schemas.openxmlformats.org/drawingml/2006/picture">
+                <pic:pic xmlns:pic="http://schemas.openxmlformats.org/drawingml/2006/picture">
+                  <pic:nvPicPr>
+                    <pic:cNvPr id="103816903" name="Picture 1" descr="A screenshot of a computer&#10;&#10;Description automatically generated"/>
+                    <pic:cNvPicPr/>
+                  </pic:nvPicPr>
+                  <pic:blipFill>
+                    <a:blip r:embed="rId23"/>
+                    <a:stretch>
+                      <a:fillRect/>
+                    </a:stretch>
+                  </pic:blipFill>
+                  <pic:spPr>
+                    <a:xfrm>
+                      <a:off x="0" y="0"/>
+                      <a:ext cx="3362794" cy="1076475"/>
+                    </a:xfrm>
+                    <a:prstGeom prst="rect">
+                      <a:avLst/>
+                    </a:prstGeom>
+                    <a:ln>
+                      <a:solidFill>
+                        <a:schemeClr val="bg1">
+                          <a:lumMod val="85000"/>
+                        </a:schemeClr>
+                      </a:solidFill>
+                    </a:ln>
+                  </pic:spPr>
+                </pic:pic>
+              </a:graphicData>
+            </a:graphic>
+          </wp:inline>
+        </w:drawing>
       </w:r>
     </w:p>
     <w:p>
-      <w:r>
-        <w:rPr>
-          <w:lang w:val="bg-BG"/>
-        </w:rPr>
-        <w:t xml:space="preserve">Отворете таблицата в режим </w:t>
-      </w:r>
+      <w:pPr>
+        <w:rPr>
+          <w:lang w:val="bg-BG"/>
+        </w:rPr>
+      </w:pPr>
       <w:r>
         <w:rPr>
           <w:b/>
           <w:bCs/>
-        </w:rPr>
-        <w:t>Edit</w:t>
-      </w:r>
-      <w:r>
-        <w:t>:</w:t>
+          <w:lang w:val="bg-BG"/>
+        </w:rPr>
+        <w:t>Натиснете</w:t>
+      </w:r>
+      <w:r>
+        <w:rPr>
+          <w:lang w:val="bg-BG"/>
+        </w:rPr>
+        <w:t xml:space="preserve"> </w:t>
+      </w:r>
+      <w:r>
+        <w:rPr>
+          <w:lang w:val="bg-BG"/>
+        </w:rPr>
+        <w:t xml:space="preserve">с </w:t>
+      </w:r>
+      <w:r>
+        <w:rPr>
+          <w:b/>
+          <w:bCs/>
+          <w:lang w:val="bg-BG"/>
+        </w:rPr>
+        <w:t>десния</w:t>
+      </w:r>
+      <w:r>
+        <w:rPr>
+          <w:lang w:val="bg-BG"/>
+        </w:rPr>
+        <w:t xml:space="preserve"> </w:t>
+      </w:r>
+      <w:r>
+        <w:rPr>
+          <w:b/>
+          <w:bCs/>
+          <w:lang w:val="bg-BG"/>
+        </w:rPr>
+        <w:t>бутон</w:t>
+      </w:r>
+      <w:r>
+        <w:rPr>
+          <w:lang w:val="bg-BG"/>
+        </w:rPr>
+        <w:t xml:space="preserve"> върху реда, където се намира </w:t>
+      </w:r>
+      <w:r>
+        <w:t>"</w:t>
+      </w:r>
+      <w:r>
+        <w:rPr>
+          <w:b/>
+        </w:rPr>
+        <w:t>Bob</w:t>
+      </w:r>
+      <w:r>
+        <w:t>"</w:t>
+      </w:r>
+      <w:r>
+        <w:rPr>
+          <w:lang w:val="bg-BG"/>
+        </w:rPr>
+        <w:t xml:space="preserve">, и го </w:t>
+      </w:r>
+      <w:r>
+        <w:rPr>
+          <w:b/>
+          <w:bCs/>
+          <w:lang w:val="bg-BG"/>
+        </w:rPr>
+        <w:t>изтрийте</w:t>
+      </w:r>
+      <w:r>
+        <w:rPr>
+          <w:lang w:val="bg-BG"/>
+        </w:rPr>
+        <w:t>.</w:t>
       </w:r>
     </w:p>
     <w:p>
-      <w:r>
-        <w:rPr>
-          <w:highlight w:val="yellow"/>
-        </w:rPr>
-        <w:t xml:space="preserve">TODO: </w:t>
-      </w:r>
-      <w:r>
-        <w:rPr>
-          <w:highlight w:val="yellow"/>
-        </w:rPr>
-        <w:t>screenshot</w:t>
-      </w:r>
-    </w:p>
-    <w:p>
-      <w:pPr>
-        <w:rPr>
-          <w:lang w:val="bg-BG"/>
-        </w:rPr>
-      </w:pPr>
-      <w:r>
-        <w:rPr>
-          <w:b/>
-          <w:bCs/>
-          <w:lang w:val="bg-BG"/>
-        </w:rPr>
-        <w:t>Натиснете</w:t>
-      </w:r>
-      <w:r>
-        <w:rPr>
-          <w:lang w:val="bg-BG"/>
-        </w:rPr>
-        <w:t xml:space="preserve"> </w:t>
-      </w:r>
-      <w:r>
-        <w:rPr>
-          <w:lang w:val="bg-BG"/>
-        </w:rPr>
-        <w:t xml:space="preserve">с </w:t>
-      </w:r>
-      <w:r>
-        <w:rPr>
-          <w:b/>
-          <w:bCs/>
-          <w:lang w:val="bg-BG"/>
-        </w:rPr>
-        <w:t>десния</w:t>
-      </w:r>
-      <w:r>
-        <w:rPr>
-          <w:lang w:val="bg-BG"/>
-        </w:rPr>
-        <w:t xml:space="preserve"> </w:t>
-      </w:r>
-      <w:r>
-        <w:rPr>
-          <w:b/>
-          <w:bCs/>
-          <w:lang w:val="bg-BG"/>
-        </w:rPr>
-        <w:t>бутон</w:t>
-      </w:r>
-      <w:r>
-        <w:rPr>
-          <w:lang w:val="bg-BG"/>
-        </w:rPr>
-        <w:t xml:space="preserve"> върху реда, където се намира </w:t>
-      </w:r>
-      <w:r>
-        <w:t>"</w:t>
-      </w:r>
-      <w:r>
-        <w:rPr>
-          <w:b/>
-        </w:rPr>
-        <w:t>Bob</w:t>
-      </w:r>
-      <w:r>
-        <w:t>"</w:t>
-      </w:r>
-      <w:r>
-        <w:rPr>
-          <w:lang w:val="bg-BG"/>
-        </w:rPr>
-        <w:t xml:space="preserve">, и го </w:t>
-      </w:r>
-      <w:r>
-        <w:rPr>
-          <w:b/>
-          <w:bCs/>
-          <w:lang w:val="bg-BG"/>
-        </w:rPr>
-        <w:t>изтрийте</w:t>
-      </w:r>
-      <w:r>
-        <w:rPr>
-          <w:lang w:val="bg-BG"/>
-        </w:rPr>
-        <w:t>.</w:t>
-      </w:r>
-    </w:p>
-    <w:p>
       <w:pPr>
         <w:jc w:val="center"/>
-        <w:rPr>
-          <w:lang w:val="bg-BG"/>
-        </w:rPr>
       </w:pPr>
       <w:r>
         <w:rPr>
@@ -2381,7 +2451,7 @@
                     </pic:cNvPicPr>
                   </pic:nvPicPr>
                   <pic:blipFill>
-                    <a:blip r:embed="rId22" cstate="print">
+                    <a:blip r:embed="rId24" cstate="print">
                       <a:extLst>
                         <a:ext uri="{28A0092B-C50C-407E-A947-70E740481C1C}">
                           <a14:useLocalDpi xmlns:a14="http://schemas.microsoft.com/office/drawing/2010/main" val="0"/>
@@ -2594,17 +2664,194 @@
       </w:r>
     </w:p>
     <w:p>
-      <w:r>
-        <w:rPr>
-          <w:highlight w:val="yellow"/>
-        </w:rPr>
-        <w:t xml:space="preserve">TODO: </w:t>
-      </w:r>
-      <w:r>
-        <w:rPr>
-          <w:highlight w:val="yellow"/>
-        </w:rPr>
-        <w:t>screenshot</w:t>
+      <w:pPr>
+        <w:jc w:val="center"/>
+      </w:pPr>
+      <w:r>
+        <w:drawing>
+          <wp:inline distT="0" distB="0" distL="0" distR="0" wp14:anchorId="63E701FB" wp14:editId="2E1A839B">
+            <wp:extent cx="4382112" cy="2305372"/>
+            <wp:effectExtent l="19050" t="19050" r="0" b="0"/>
+            <wp:docPr id="728856795" name="Picture 1" descr="A screenshot of a computer&#10;&#10;Description automatically generated"/>
+            <wp:cNvGraphicFramePr>
+              <a:graphicFrameLocks xmlns:a="http://schemas.openxmlformats.org/drawingml/2006/main" noChangeAspect="1"/>
+            </wp:cNvGraphicFramePr>
+            <a:graphic xmlns:a="http://schemas.openxmlformats.org/drawingml/2006/main">
+              <a:graphicData uri="http://schemas.openxmlformats.org/drawingml/2006/picture">
+                <pic:pic xmlns:pic="http://schemas.openxmlformats.org/drawingml/2006/picture">
+                  <pic:nvPicPr>
+                    <pic:cNvPr id="728856795" name="Picture 1" descr="A screenshot of a computer&#10;&#10;Description automatically generated"/>
+                    <pic:cNvPicPr/>
+                  </pic:nvPicPr>
+                  <pic:blipFill>
+                    <a:blip r:embed="rId25"/>
+                    <a:stretch>
+                      <a:fillRect/>
+                    </a:stretch>
+                  </pic:blipFill>
+                  <pic:spPr>
+                    <a:xfrm>
+                      <a:off x="0" y="0"/>
+                      <a:ext cx="4382112" cy="2305372"/>
+                    </a:xfrm>
+                    <a:prstGeom prst="rect">
+                      <a:avLst/>
+                    </a:prstGeom>
+                    <a:ln>
+                      <a:solidFill>
+                        <a:schemeClr val="bg1">
+                          <a:lumMod val="85000"/>
+                        </a:schemeClr>
+                      </a:solidFill>
+                    </a:ln>
+                  </pic:spPr>
+                </pic:pic>
+              </a:graphicData>
+            </a:graphic>
+          </wp:inline>
+        </w:drawing>
+      </w:r>
+    </w:p>
+    <w:p>
+      <w:pPr>
+        <w:jc w:val="center"/>
+      </w:pPr>
+      <w:r>
+        <w:drawing>
+          <wp:inline distT="0" distB="0" distL="0" distR="0" wp14:anchorId="6B5904F9" wp14:editId="22C69126">
+            <wp:extent cx="3753374" cy="876422"/>
+            <wp:effectExtent l="19050" t="19050" r="0" b="0"/>
+            <wp:docPr id="1438964671" name="Picture 1" descr="A close-up of a data&#10;&#10;Description automatically generated"/>
+            <wp:cNvGraphicFramePr>
+              <a:graphicFrameLocks xmlns:a="http://schemas.openxmlformats.org/drawingml/2006/main" noChangeAspect="1"/>
+            </wp:cNvGraphicFramePr>
+            <a:graphic xmlns:a="http://schemas.openxmlformats.org/drawingml/2006/main">
+              <a:graphicData uri="http://schemas.openxmlformats.org/drawingml/2006/picture">
+                <pic:pic xmlns:pic="http://schemas.openxmlformats.org/drawingml/2006/picture">
+                  <pic:nvPicPr>
+                    <pic:cNvPr id="1438964671" name="Picture 1" descr="A close-up of a data&#10;&#10;Description automatically generated"/>
+                    <pic:cNvPicPr/>
+                  </pic:nvPicPr>
+                  <pic:blipFill>
+                    <a:blip r:embed="rId26"/>
+                    <a:stretch>
+                      <a:fillRect/>
+                    </a:stretch>
+                  </pic:blipFill>
+                  <pic:spPr>
+                    <a:xfrm>
+                      <a:off x="0" y="0"/>
+                      <a:ext cx="3753374" cy="876422"/>
+                    </a:xfrm>
+                    <a:prstGeom prst="rect">
+                      <a:avLst/>
+                    </a:prstGeom>
+                    <a:ln>
+                      <a:solidFill>
+                        <a:schemeClr val="bg1">
+                          <a:lumMod val="85000"/>
+                        </a:schemeClr>
+                      </a:solidFill>
+                    </a:ln>
+                  </pic:spPr>
+                </pic:pic>
+              </a:graphicData>
+            </a:graphic>
+          </wp:inline>
+        </w:drawing>
+      </w:r>
+    </w:p>
+    <w:p>
+      <w:r>
+        <w:rPr>
+          <w:lang w:val="bg-BG"/>
+        </w:rPr>
+        <w:lastRenderedPageBreak/>
+        <w:t xml:space="preserve">За да направим колоната </w:t>
+      </w:r>
+      <w:r>
+        <w:t xml:space="preserve">Id </w:t>
+      </w:r>
+      <w:r>
+        <w:rPr>
+          <w:lang w:val="bg-BG"/>
+        </w:rPr>
+        <w:t xml:space="preserve">първичен ключ, я натискаме с десния бутон и избираме </w:t>
+      </w:r>
+      <w:r>
+        <w:rPr>
+          <w:rFonts w:ascii="Consolas" w:hAnsi="Consolas"/>
+        </w:rPr>
+        <w:t>[</w:t>
+      </w:r>
+      <w:r>
+        <w:rPr>
+          <w:rFonts w:ascii="Consolas" w:hAnsi="Consolas"/>
+          <w:b/>
+          <w:bCs/>
+        </w:rPr>
+        <w:t>Set Primary Key</w:t>
+      </w:r>
+      <w:r>
+        <w:rPr>
+          <w:rFonts w:ascii="Consolas" w:hAnsi="Consolas"/>
+        </w:rPr>
+        <w:t>]</w:t>
+      </w:r>
+    </w:p>
+    <w:p>
+      <w:pPr>
+        <w:jc w:val="center"/>
+        <w:rPr>
+          <w:lang w:val="bg-BG"/>
+        </w:rPr>
+      </w:pPr>
+      <w:r>
+        <w:rPr>
+          <w:lang w:val="bg-BG"/>
+        </w:rPr>
+        <w:drawing>
+          <wp:inline distT="0" distB="0" distL="0" distR="0" wp14:anchorId="587F6867" wp14:editId="5BA206B0">
+            <wp:extent cx="3915321" cy="1209844"/>
+            <wp:effectExtent l="19050" t="19050" r="0" b="9525"/>
+            <wp:docPr id="243189227" name="Picture 1" descr="A screenshot of a computer&#10;&#10;Description automatically generated"/>
+            <wp:cNvGraphicFramePr>
+              <a:graphicFrameLocks xmlns:a="http://schemas.openxmlformats.org/drawingml/2006/main" noChangeAspect="1"/>
+            </wp:cNvGraphicFramePr>
+            <a:graphic xmlns:a="http://schemas.openxmlformats.org/drawingml/2006/main">
+              <a:graphicData uri="http://schemas.openxmlformats.org/drawingml/2006/picture">
+                <pic:pic xmlns:pic="http://schemas.openxmlformats.org/drawingml/2006/picture">
+                  <pic:nvPicPr>
+                    <pic:cNvPr id="243189227" name="Picture 1" descr="A screenshot of a computer&#10;&#10;Description automatically generated"/>
+                    <pic:cNvPicPr/>
+                  </pic:nvPicPr>
+                  <pic:blipFill>
+                    <a:blip r:embed="rId27"/>
+                    <a:stretch>
+                      <a:fillRect/>
+                    </a:stretch>
+                  </pic:blipFill>
+                  <pic:spPr>
+                    <a:xfrm>
+                      <a:off x="0" y="0"/>
+                      <a:ext cx="3915321" cy="1209844"/>
+                    </a:xfrm>
+                    <a:prstGeom prst="rect">
+                      <a:avLst/>
+                    </a:prstGeom>
+                    <a:ln>
+                      <a:solidFill>
+                        <a:schemeClr val="bg1">
+                          <a:lumMod val="85000"/>
+                        </a:schemeClr>
+                      </a:solidFill>
+                    </a:ln>
+                  </pic:spPr>
+                </pic:pic>
+              </a:graphicData>
+            </a:graphic>
+          </wp:inline>
+        </w:drawing>
       </w:r>
     </w:p>
     <w:p>
@@ -2790,7 +3037,7 @@
                     </pic:cNvPicPr>
                   </pic:nvPicPr>
                   <pic:blipFill>
-                    <a:blip r:embed="rId23" cstate="print">
+                    <a:blip r:embed="rId28" cstate="print">
                       <a:extLst>
                         <a:ext uri="{28A0092B-C50C-407E-A947-70E740481C1C}">
                           <a14:useLocalDpi xmlns:a14="http://schemas.microsoft.com/office/drawing/2010/main" val="0"/>
@@ -2850,7 +3097,6 @@
         <w:rPr>
           <w:noProof/>
         </w:rPr>
-        <w:lastRenderedPageBreak/>
         <w:drawing>
           <wp:inline distT="0" distB="0" distL="0" distR="0" wp14:anchorId="164B8854" wp14:editId="400F9878">
             <wp:extent cx="2908300" cy="1690164"/>
@@ -2869,7 +3115,7 @@
                     </pic:cNvPicPr>
                   </pic:nvPicPr>
                   <pic:blipFill>
-                    <a:blip r:embed="rId24" cstate="print">
+                    <a:blip r:embed="rId29" cstate="print">
                       <a:extLst>
                         <a:ext uri="{28A0092B-C50C-407E-A947-70E740481C1C}">
                           <a14:useLocalDpi xmlns:a14="http://schemas.microsoft.com/office/drawing/2010/main" val="0"/>
@@ -2947,8 +3193,9 @@
         <w:rPr>
           <w:noProof/>
         </w:rPr>
+        <w:lastRenderedPageBreak/>
         <w:drawing>
-          <wp:inline distT="0" distB="0" distL="0" distR="0" wp14:anchorId="72C8799B" wp14:editId="6859C6A1">
+          <wp:inline distT="0" distB="0" distL="0" distR="0" wp14:anchorId="72C8799B" wp14:editId="6271740D">
             <wp:extent cx="3505200" cy="2697480"/>
             <wp:effectExtent l="19050" t="19050" r="0" b="7620"/>
             <wp:docPr id="10" name="Picture 10" descr="Graphical user interface, application, Word&#10;&#10;Description automatically generated"/>
@@ -2965,7 +3212,7 @@
                     </pic:cNvPicPr>
                   </pic:nvPicPr>
                   <pic:blipFill>
-                    <a:blip r:embed="rId25" cstate="print">
+                    <a:blip r:embed="rId30" cstate="print">
                       <a:extLst>
                         <a:ext uri="{28A0092B-C50C-407E-A947-70E740481C1C}">
                           <a14:useLocalDpi xmlns:a14="http://schemas.microsoft.com/office/drawing/2010/main" val="0"/>
@@ -3003,140 +3250,36 @@
     </w:p>
     <w:p>
       <w:pPr>
-        <w:rPr>
-          <w:lang w:val="bg-BG"/>
-        </w:rPr>
-      </w:pPr>
-      <w:r>
-        <w:rPr>
-          <w:highlight w:val="yellow"/>
-        </w:rPr>
-        <w:t>TODO: screenshot</w:t>
-      </w:r>
-      <w:r>
-        <w:rPr>
-          <w:highlight w:val="yellow"/>
-          <w:lang w:val="bg-BG"/>
-        </w:rPr>
-        <w:t xml:space="preserve"> – да се покажат двете таблици една до друга на диаграма (без връзка между тях).</w:t>
-      </w:r>
+        <w:jc w:val="center"/>
+        <w:rPr>
+          <w:lang w:val="bg-BG"/>
+        </w:rPr>
+      </w:pPr>
     </w:p>
     <w:p>
       <w:pPr>
-        <w:rPr>
-          <w:noProof/>
-          <w:lang w:val="bg-BG"/>
-        </w:rPr>
-      </w:pPr>
-      <w:r>
-        <w:rPr>
-          <w:noProof/>
-          <w:lang w:val="bg-BG"/>
-        </w:rPr>
-        <w:t xml:space="preserve">Накрая просто плъзнете колоната </w:t>
-      </w:r>
-      <w:r>
-        <w:rPr>
-          <w:rFonts w:ascii="Consolas" w:hAnsi="Consolas"/>
-          <w:b/>
-          <w:bCs/>
-          <w:noProof/>
-          <w:lang w:val="bg-BG"/>
-        </w:rPr>
-        <w:t>TownId</w:t>
-      </w:r>
-      <w:r>
-        <w:rPr>
-          <w:noProof/>
-          <w:lang w:val="bg-BG"/>
-        </w:rPr>
-        <w:t xml:space="preserve"> и я пуснете върху колоната </w:t>
-      </w:r>
-      <w:r>
-        <w:rPr>
-          <w:rFonts w:ascii="Consolas" w:hAnsi="Consolas"/>
-          <w:b/>
-          <w:bCs/>
-          <w:noProof/>
-          <w:lang w:val="bg-BG"/>
-        </w:rPr>
-        <w:t>Id</w:t>
-      </w:r>
-      <w:r>
-        <w:rPr>
-          <w:noProof/>
-          <w:lang w:val="bg-BG"/>
-        </w:rPr>
-        <w:t xml:space="preserve"> в </w:t>
-      </w:r>
-      <w:r>
-        <w:rPr>
-          <w:rFonts w:ascii="Consolas" w:hAnsi="Consolas"/>
-          <w:b/>
-          <w:bCs/>
-          <w:noProof/>
-          <w:lang w:val="bg-BG"/>
-        </w:rPr>
-        <w:t>Towns</w:t>
-      </w:r>
-      <w:r>
-        <w:rPr>
-          <w:noProof/>
-          <w:lang w:val="bg-BG"/>
-        </w:rPr>
-        <w:t>:</w:t>
-      </w:r>
+        <w:jc w:val="center"/>
+        <w:rPr>
+          <w:lang w:val="bg-BG"/>
+        </w:rPr>
+      </w:pPr>
     </w:p>
     <w:p>
       <w:pPr>
-        <w:rPr>
-          <w:noProof/>
-          <w:highlight w:val="yellow"/>
-          <w:lang w:val="bg-BG"/>
-        </w:rPr>
-      </w:pPr>
-      <w:r>
-        <w:rPr>
-          <w:noProof/>
-          <w:highlight w:val="yellow"/>
-        </w:rPr>
-        <w:t>TODO:</w:t>
-      </w:r>
-      <w:r>
-        <w:rPr>
-          <w:noProof/>
-          <w:highlight w:val="yellow"/>
-          <w:lang w:val="bg-BG"/>
-        </w:rPr>
-        <w:t xml:space="preserve"> да се сложи една ей-такава картинка:</w:t>
-      </w:r>
-    </w:p>
-    <w:p>
-      <w:pPr>
         <w:jc w:val="center"/>
         <w:rPr>
-          <w:noProof/>
-          <w:lang w:val="bg-BG"/>
-        </w:rPr>
-      </w:pPr>
-      <w:r>
-        <w:rPr>
-          <w:noProof/>
-          <w:highlight w:val="yellow"/>
-          <w:lang w:val="bg-BG"/>
-        </w:rPr>
-        <w:t xml:space="preserve">Да се смени картинката: </w:t>
-      </w:r>
-      <w:r>
-        <w:rPr>
-          <w:noProof/>
-          <w:highlight w:val="yellow"/>
+          <w:lang w:val="bg-BG"/>
+        </w:rPr>
+      </w:pPr>
+      <w:r>
+        <w:rPr>
+          <w:lang w:val="bg-BG"/>
         </w:rPr>
         <w:drawing>
-          <wp:inline distT="0" distB="0" distL="0" distR="0" wp14:anchorId="0BB43792" wp14:editId="4D11E4A8">
-            <wp:extent cx="4219868" cy="1393547"/>
+          <wp:inline distT="0" distB="0" distL="0" distR="0" wp14:anchorId="40533281" wp14:editId="2D89FA4D">
+            <wp:extent cx="5239481" cy="1486107"/>
             <wp:effectExtent l="19050" t="19050" r="0" b="0"/>
-            <wp:docPr id="2000732988" name="Picture 1" descr="A screenshot of a computer&#10;&#10;Description automatically generated"/>
+            <wp:docPr id="474079725" name="Picture 1" descr="A screenshot of a computer&#10;&#10;Description automatically generated"/>
             <wp:cNvGraphicFramePr>
               <a:graphicFrameLocks xmlns:a="http://schemas.openxmlformats.org/drawingml/2006/main" noChangeAspect="1"/>
             </wp:cNvGraphicFramePr>
@@ -3144,11 +3287,11 @@
               <a:graphicData uri="http://schemas.openxmlformats.org/drawingml/2006/picture">
                 <pic:pic xmlns:pic="http://schemas.openxmlformats.org/drawingml/2006/picture">
                   <pic:nvPicPr>
-                    <pic:cNvPr id="2000732988" name="Picture 1" descr="A screenshot of a computer&#10;&#10;Description automatically generated"/>
+                    <pic:cNvPr id="474079725" name="Picture 1" descr="A screenshot of a computer&#10;&#10;Description automatically generated"/>
                     <pic:cNvPicPr/>
                   </pic:nvPicPr>
                   <pic:blipFill>
-                    <a:blip r:embed="rId26"/>
+                    <a:blip r:embed="rId31"/>
                     <a:stretch>
                       <a:fillRect/>
                     </a:stretch>
@@ -3156,7 +3299,7 @@
                   <pic:spPr>
                     <a:xfrm>
                       <a:off x="0" y="0"/>
-                      <a:ext cx="4240768" cy="1400449"/>
+                      <a:ext cx="5239481" cy="1486107"/>
                     </a:xfrm>
                     <a:prstGeom prst="rect">
                       <a:avLst/>
@@ -3175,6 +3318,146 @@
           </wp:inline>
         </w:drawing>
       </w:r>
+    </w:p>
+    <w:p>
+      <w:pPr>
+        <w:jc w:val="center"/>
+        <w:rPr>
+          <w:lang w:val="bg-BG"/>
+        </w:rPr>
+      </w:pPr>
+    </w:p>
+    <w:p>
+      <w:pPr>
+        <w:rPr>
+          <w:noProof/>
+          <w:lang w:val="bg-BG"/>
+        </w:rPr>
+      </w:pPr>
+      <w:r>
+        <w:rPr>
+          <w:noProof/>
+          <w:lang w:val="bg-BG"/>
+        </w:rPr>
+        <w:t xml:space="preserve">Накрая просто плъзнете колоната </w:t>
+      </w:r>
+      <w:r>
+        <w:rPr>
+          <w:rFonts w:ascii="Consolas" w:hAnsi="Consolas"/>
+          <w:b/>
+          <w:bCs/>
+          <w:noProof/>
+          <w:lang w:val="bg-BG"/>
+        </w:rPr>
+        <w:t>TownId</w:t>
+      </w:r>
+      <w:r>
+        <w:rPr>
+          <w:noProof/>
+          <w:lang w:val="bg-BG"/>
+        </w:rPr>
+        <w:t xml:space="preserve"> и я пуснете върху колоната </w:t>
+      </w:r>
+      <w:r>
+        <w:rPr>
+          <w:rFonts w:ascii="Consolas" w:hAnsi="Consolas"/>
+          <w:b/>
+          <w:bCs/>
+          <w:noProof/>
+          <w:lang w:val="bg-BG"/>
+        </w:rPr>
+        <w:t>Id</w:t>
+      </w:r>
+      <w:r>
+        <w:rPr>
+          <w:noProof/>
+          <w:lang w:val="bg-BG"/>
+        </w:rPr>
+        <w:t xml:space="preserve"> в </w:t>
+      </w:r>
+      <w:r>
+        <w:rPr>
+          <w:rFonts w:ascii="Consolas" w:hAnsi="Consolas"/>
+          <w:b/>
+          <w:bCs/>
+          <w:noProof/>
+          <w:lang w:val="bg-BG"/>
+        </w:rPr>
+        <w:t>Towns</w:t>
+      </w:r>
+      <w:r>
+        <w:rPr>
+          <w:noProof/>
+          <w:lang w:val="bg-BG"/>
+        </w:rPr>
+        <w:t>:</w:t>
+      </w:r>
+    </w:p>
+    <w:p>
+      <w:pPr>
+        <w:jc w:val="center"/>
+        <w:rPr>
+          <w:noProof/>
+          <w:lang w:val="bg-BG"/>
+        </w:rPr>
+      </w:pPr>
+      <w:r>
+        <w:rPr>
+          <w:noProof/>
+          <w:lang w:val="bg-BG"/>
+        </w:rPr>
+        <w:drawing>
+          <wp:inline distT="0" distB="0" distL="0" distR="0" wp14:anchorId="74B6C58E" wp14:editId="6FD350C7">
+            <wp:extent cx="5439534" cy="1762371"/>
+            <wp:effectExtent l="19050" t="19050" r="8890" b="9525"/>
+            <wp:docPr id="421112297" name="Picture 1" descr="A screenshot of a calendar&#10;&#10;Description automatically generated"/>
+            <wp:cNvGraphicFramePr>
+              <a:graphicFrameLocks xmlns:a="http://schemas.openxmlformats.org/drawingml/2006/main" noChangeAspect="1"/>
+            </wp:cNvGraphicFramePr>
+            <a:graphic xmlns:a="http://schemas.openxmlformats.org/drawingml/2006/main">
+              <a:graphicData uri="http://schemas.openxmlformats.org/drawingml/2006/picture">
+                <pic:pic xmlns:pic="http://schemas.openxmlformats.org/drawingml/2006/picture">
+                  <pic:nvPicPr>
+                    <pic:cNvPr id="421112297" name="Picture 1" descr="A screenshot of a calendar&#10;&#10;Description automatically generated"/>
+                    <pic:cNvPicPr/>
+                  </pic:nvPicPr>
+                  <pic:blipFill>
+                    <a:blip r:embed="rId32"/>
+                    <a:stretch>
+                      <a:fillRect/>
+                    </a:stretch>
+                  </pic:blipFill>
+                  <pic:spPr>
+                    <a:xfrm>
+                      <a:off x="0" y="0"/>
+                      <a:ext cx="5439534" cy="1762371"/>
+                    </a:xfrm>
+                    <a:prstGeom prst="rect">
+                      <a:avLst/>
+                    </a:prstGeom>
+                    <a:ln>
+                      <a:solidFill>
+                        <a:schemeClr val="bg1">
+                          <a:lumMod val="85000"/>
+                        </a:schemeClr>
+                      </a:solidFill>
+                    </a:ln>
+                  </pic:spPr>
+                </pic:pic>
+              </a:graphicData>
+            </a:graphic>
+          </wp:inline>
+        </w:drawing>
+      </w:r>
+    </w:p>
+    <w:p>
+      <w:pPr>
+        <w:jc w:val="center"/>
+        <w:rPr>
+          <w:noProof/>
+          <w:lang w:val="bg-BG"/>
+        </w:rPr>
+      </w:pPr>
     </w:p>
     <w:p>
       <w:pPr>
@@ -3252,7 +3535,7 @@
                     </pic:cNvPicPr>
                   </pic:nvPicPr>
                   <pic:blipFill>
-                    <a:blip r:embed="rId27" cstate="print">
+                    <a:blip r:embed="rId33" cstate="print">
                       <a:extLst>
                         <a:ext uri="{28A0092B-C50C-407E-A947-70E740481C1C}">
                           <a14:useLocalDpi xmlns:a14="http://schemas.microsoft.com/office/drawing/2010/main" val="0"/>
@@ -3294,7 +3577,21 @@
         <w:rPr>
           <w:lang w:val="bg-BG"/>
         </w:rPr>
-        <w:t>Това е всичко. Сега двете таблици имат връзка помежду си.</w:t>
+        <w:t xml:space="preserve">Това е всичко. Сега двете таблици имат </w:t>
+      </w:r>
+      <w:r>
+        <w:rPr>
+          <w:b/>
+          <w:bCs/>
+          <w:lang w:val="bg-BG"/>
+        </w:rPr>
+        <w:t>връзка</w:t>
+      </w:r>
+      <w:r>
+        <w:rPr>
+          <w:lang w:val="bg-BG"/>
+        </w:rPr>
+        <w:t xml:space="preserve"> помежду си.</w:t>
       </w:r>
     </w:p>
     <w:p>
@@ -3766,8 +4063,8 @@
       </w:r>
     </w:p>
     <w:sectPr>
-      <w:headerReference w:type="default" r:id="rId28"/>
-      <w:footerReference w:type="default" r:id="rId29"/>
+      <w:headerReference w:type="default" r:id="rId34"/>
+      <w:footerReference w:type="default" r:id="rId35"/>
       <w:pgSz w:w="11909" w:h="16834" w:code="9"/>
       <w:pgMar w:top="567" w:right="737" w:bottom="1077" w:left="737" w:header="567" w:footer="794" w:gutter="0"/>
       <w:cols w:space="720"/>

</xml_diff>

<commit_message>
Fixing TODOs, tasks and structure for Intro to MS SQL Server exercise
</commit_message>
<xml_diff>
--- a/Courses/Software-Sciences/Module-3-Databases-New/03-Intro-to-MS-SQL-Server/03-Intro-to-MS-SQL-Server-Exercises.docx
+++ b/Courses/Software-Sciences/Module-3-Databases-New/03-Intro-to-MS-SQL-Server/03-Intro-to-MS-SQL-Server-Exercises.docx
@@ -63,181 +63,56 @@
       </w:pPr>
       <w:r>
         <w:rPr>
-          <w:lang w:val="bg-BG"/>
-        </w:rPr>
-        <w:t>Свържете се</w:t>
-      </w:r>
-      <w:r>
-        <w:rPr>
-          <w:lang w:val="bg-BG"/>
-        </w:rPr>
-        <w:t xml:space="preserve"> към сървър с режим на удостоверяване</w:t>
+          <w:b/>
+          <w:bCs/>
+          <w:lang w:val="bg-BG"/>
+        </w:rPr>
+        <w:t>Свържете</w:t>
+      </w:r>
+      <w:r>
+        <w:rPr>
+          <w:lang w:val="bg-BG"/>
+        </w:rPr>
+        <w:t xml:space="preserve"> се</w:t>
+      </w:r>
+      <w:r>
+        <w:rPr>
+          <w:lang w:val="bg-BG"/>
+        </w:rPr>
+        <w:t xml:space="preserve"> към </w:t>
+      </w:r>
+      <w:r>
+        <w:rPr>
+          <w:b/>
+          <w:bCs/>
+          <w:lang w:val="bg-BG"/>
+        </w:rPr>
+        <w:t>сървър</w:t>
+      </w:r>
+      <w:r>
+        <w:rPr>
+          <w:lang w:val="bg-BG"/>
+        </w:rPr>
+        <w:t xml:space="preserve"> с режим на удостоверяване</w:t>
       </w:r>
     </w:p>
     <w:p>
       <w:pPr>
         <w:spacing w:before="0" w:after="200"/>
-        <w:rPr>
-          <w:lang w:val="bg-BG"/>
-        </w:rPr>
-      </w:pPr>
-      <w:r>
-        <w:rPr>
-          <w:highlight w:val="yellow"/>
-        </w:rPr>
-        <w:t xml:space="preserve">TODO: </w:t>
-      </w:r>
-      <w:r>
-        <w:rPr>
-          <w:highlight w:val="yellow"/>
-          <w:lang w:val="bg-BG"/>
-        </w:rPr>
-        <w:t xml:space="preserve">трябва да се закачим за </w:t>
-      </w:r>
-      <w:r>
-        <w:rPr>
-          <w:b/>
-          <w:bCs/>
-          <w:noProof/>
-          <w:highlight w:val="yellow"/>
-        </w:rPr>
-        <w:t>LocalDB instance</w:t>
-      </w:r>
-      <w:r>
-        <w:rPr>
-          <w:highlight w:val="yellow"/>
-        </w:rPr>
-        <w:t xml:space="preserve">, </w:t>
-      </w:r>
-      <w:r>
-        <w:rPr>
-          <w:highlight w:val="yellow"/>
-          <w:lang w:val="bg-BG"/>
-        </w:rPr>
-        <w:t xml:space="preserve">не за </w:t>
-      </w:r>
-      <w:r>
-        <w:rPr>
-          <w:highlight w:val="yellow"/>
-        </w:rPr>
-        <w:t>“.”</w:t>
-      </w:r>
-      <w:r>
-        <w:rPr>
-          <w:highlight w:val="yellow"/>
-          <w:lang w:val="bg-BG"/>
-        </w:rPr>
-        <w:t xml:space="preserve">, защото това </w:t>
-      </w:r>
-      <w:r>
-        <w:rPr>
-          <w:highlight w:val="yellow"/>
-        </w:rPr>
-        <w:t>“.”</w:t>
-      </w:r>
-      <w:r>
-        <w:rPr>
-          <w:highlight w:val="yellow"/>
-          <w:lang w:val="bg-BG"/>
-        </w:rPr>
-        <w:t xml:space="preserve"> е тежката версия на </w:t>
-      </w:r>
-      <w:r>
-        <w:rPr>
-          <w:highlight w:val="yellow"/>
-        </w:rPr>
-        <w:t>SQL Server (</w:t>
-      </w:r>
-      <w:r>
-        <w:rPr>
-          <w:highlight w:val="yellow"/>
-          <w:lang w:val="bg-BG"/>
-        </w:rPr>
-        <w:t xml:space="preserve">примерно </w:t>
-      </w:r>
-      <w:r>
-        <w:rPr>
-          <w:highlight w:val="yellow"/>
-        </w:rPr>
-        <w:t>SQL Server Developer Edition)</w:t>
-      </w:r>
-      <w:r>
-        <w:rPr>
-          <w:highlight w:val="yellow"/>
-          <w:lang w:val="bg-BG"/>
-        </w:rPr>
-        <w:t>, която не ни трябва (тежка е, голяма е, иска лиценз).</w:t>
-      </w:r>
-    </w:p>
-    <w:p>
-      <w:pPr>
-        <w:spacing w:before="0" w:after="200"/>
-        <w:ind w:left="720"/>
-        <w:rPr>
-          <w:highlight w:val="yellow"/>
-        </w:rPr>
-      </w:pPr>
-      <w:r>
-        <w:rPr>
-          <w:highlight w:val="yellow"/>
-        </w:rPr>
-        <w:t xml:space="preserve">Server name = </w:t>
-      </w:r>
-    </w:p>
-    <w:p>
-      <w:pPr>
-        <w:pStyle w:val="Code"/>
-        <w:ind w:left="720"/>
-        <w:rPr>
-          <w:rFonts w:eastAsia="Times New Roman" w:cs="Times New Roman"/>
-        </w:rPr>
-      </w:pPr>
-      <w:r>
-        <w:rPr>
-          <w:highlight w:val="yellow"/>
-        </w:rPr>
-        <w:t>(localdb)\MSSQLLocalDB</w:t>
-      </w:r>
-    </w:p>
-    <w:p>
-      <w:pPr>
-        <w:spacing w:before="0" w:after="200"/>
-      </w:pPr>
-      <w:r>
-        <w:rPr>
-          <w:highlight w:val="yellow"/>
-          <w:lang w:val="bg-BG"/>
-        </w:rPr>
-        <w:t xml:space="preserve">Да се смени и този </w:t>
-      </w:r>
-      <w:r>
-        <w:rPr>
-          <w:highlight w:val="yellow"/>
-        </w:rPr>
-        <w:t>screenshot.</w:t>
-      </w:r>
-    </w:p>
-    <w:p>
-      <w:pPr>
-        <w:spacing w:before="0" w:after="200"/>
-        <w:rPr>
-          <w:lang w:val="bg-BG"/>
-        </w:rPr>
-      </w:pPr>
-    </w:p>
-    <w:p>
-      <w:pPr>
         <w:jc w:val="center"/>
-      </w:pPr>
-      <w:r>
-        <w:rPr>
-          <w:noProof/>
+        <w:rPr>
+          <w:lang w:val="bg-BG"/>
+        </w:rPr>
+      </w:pPr>
+      <w:r>
+        <w:rPr>
+          <w:lang w:val="bg-BG"/>
         </w:rPr>
         <w:drawing>
-          <wp:inline distT="0" distB="0" distL="0" distR="0" wp14:anchorId="7413AFB3" wp14:editId="408B2F3C">
-            <wp:extent cx="3417570" cy="2236470"/>
-            <wp:effectExtent l="19050" t="19050" r="0" b="0"/>
-            <wp:docPr id="25" name="Picture 25" descr="Graphical user interface, text, application&#10;&#10;Description automatically generated"/>
+          <wp:inline distT="0" distB="0" distL="0" distR="0" wp14:anchorId="7B534657" wp14:editId="43ABA481">
+            <wp:extent cx="4496427" cy="2924583"/>
+            <wp:effectExtent l="19050" t="19050" r="0" b="9525"/>
+            <wp:docPr id="1876772775" name="Picture 1" descr="A screenshot of a computer&#10;&#10;Description automatically generated"/>
             <wp:cNvGraphicFramePr>
               <a:graphicFrameLocks xmlns:a="http://schemas.openxmlformats.org/drawingml/2006/main" noChangeAspect="1"/>
             </wp:cNvGraphicFramePr>
@@ -245,37 +120,27 @@
               <a:graphicData uri="http://schemas.openxmlformats.org/drawingml/2006/picture">
                 <pic:pic xmlns:pic="http://schemas.openxmlformats.org/drawingml/2006/picture">
                   <pic:nvPicPr>
-                    <pic:cNvPr id="25" name="Picture 25" descr="Graphical user interface, text, application&#10;&#10;Description automatically generated"/>
-                    <pic:cNvPicPr>
-                      <a:picLocks noChangeAspect="1" noChangeArrowheads="1"/>
-                    </pic:cNvPicPr>
+                    <pic:cNvPr id="1876772775" name="Picture 1" descr="A screenshot of a computer&#10;&#10;Description automatically generated"/>
+                    <pic:cNvPicPr/>
                   </pic:nvPicPr>
                   <pic:blipFill>
-                    <a:blip r:embed="rId8" cstate="print">
-                      <a:extLst>
-                        <a:ext uri="{28A0092B-C50C-407E-A947-70E740481C1C}">
-                          <a14:useLocalDpi xmlns:a14="http://schemas.microsoft.com/office/drawing/2010/main" val="0"/>
-                        </a:ext>
-                      </a:extLst>
-                    </a:blip>
-                    <a:srcRect/>
+                    <a:blip r:embed="rId8"/>
                     <a:stretch>
                       <a:fillRect/>
                     </a:stretch>
                   </pic:blipFill>
-                  <pic:spPr bwMode="auto">
+                  <pic:spPr>
                     <a:xfrm>
                       <a:off x="0" y="0"/>
-                      <a:ext cx="3417570" cy="2236470"/>
+                      <a:ext cx="4496427" cy="2924583"/>
                     </a:xfrm>
                     <a:prstGeom prst="rect">
                       <a:avLst/>
                     </a:prstGeom>
-                    <a:noFill/>
                     <a:ln>
                       <a:solidFill>
                         <a:schemeClr val="bg1">
-                          <a:lumMod val="75000"/>
+                          <a:lumMod val="85000"/>
                         </a:schemeClr>
                       </a:solidFill>
                     </a:ln>
@@ -303,7 +168,15 @@
         <w:rPr>
           <w:lang w:val="bg-BG"/>
         </w:rPr>
-        <w:t>Създайте нова база данни</w:t>
+        <w:t xml:space="preserve">Създайте нова </w:t>
+      </w:r>
+      <w:r>
+        <w:rPr>
+          <w:b/>
+          <w:bCs/>
+          <w:lang w:val="bg-BG"/>
+        </w:rPr>
+        <w:t>база данни</w:t>
       </w:r>
     </w:p>
     <w:p>
@@ -387,7 +260,21 @@
         <w:rPr>
           <w:lang w:val="bg-BG"/>
         </w:rPr>
-        <w:t xml:space="preserve">Въведете името на базата данни и </w:t>
+        <w:t xml:space="preserve">Въведете </w:t>
+      </w:r>
+      <w:r>
+        <w:rPr>
+          <w:b/>
+          <w:bCs/>
+          <w:lang w:val="bg-BG"/>
+        </w:rPr>
+        <w:t>името</w:t>
+      </w:r>
+      <w:r>
+        <w:rPr>
+          <w:lang w:val="bg-BG"/>
+        </w:rPr>
+        <w:t xml:space="preserve"> на базата данни и </w:t>
       </w:r>
       <w:r>
         <w:rPr>
@@ -426,7 +313,21 @@
         <w:rPr>
           <w:lang w:val="bg-BG"/>
         </w:rPr>
-        <w:t>. Това ще създаде вашата база данни.</w:t>
+        <w:t xml:space="preserve">. Това ще </w:t>
+      </w:r>
+      <w:r>
+        <w:rPr>
+          <w:b/>
+          <w:bCs/>
+          <w:lang w:val="bg-BG"/>
+        </w:rPr>
+        <w:t>създаде</w:t>
+      </w:r>
+      <w:r>
+        <w:rPr>
+          <w:lang w:val="bg-BG"/>
+        </w:rPr>
+        <w:t xml:space="preserve"> вашата база данни.</w:t>
       </w:r>
     </w:p>
     <w:p>
@@ -867,7 +768,35 @@
         <w:rPr>
           <w:lang w:val="bg-BG"/>
         </w:rPr>
-        <w:t>. Това е колоната, която уникално идентифицира всеки запис (уникален номер на запис).</w:t>
+        <w:t xml:space="preserve">. Това е колоната, която </w:t>
+      </w:r>
+      <w:r>
+        <w:rPr>
+          <w:b/>
+          <w:bCs/>
+          <w:lang w:val="bg-BG"/>
+        </w:rPr>
+        <w:t>уникално идентифицира</w:t>
+      </w:r>
+      <w:r>
+        <w:rPr>
+          <w:lang w:val="bg-BG"/>
+        </w:rPr>
+        <w:t xml:space="preserve"> </w:t>
+      </w:r>
+      <w:r>
+        <w:rPr>
+          <w:b/>
+          <w:bCs/>
+          <w:lang w:val="bg-BG"/>
+        </w:rPr>
+        <w:t>всеки запис</w:t>
+      </w:r>
+      <w:r>
+        <w:rPr>
+          <w:lang w:val="bg-BG"/>
+        </w:rPr>
+        <w:t xml:space="preserve"> (уникален номер на запис).</w:t>
       </w:r>
     </w:p>
     <w:p>
@@ -967,7 +896,15 @@
         <w:rPr>
           <w:lang w:val="bg-BG"/>
         </w:rPr>
-        <w:t>няколко реда стойности</w:t>
+        <w:t xml:space="preserve">няколко реда </w:t>
+      </w:r>
+      <w:r>
+        <w:rPr>
+          <w:b/>
+          <w:bCs/>
+          <w:lang w:val="bg-BG"/>
+        </w:rPr>
+        <w:t>стойности</w:t>
       </w:r>
       <w:r>
         <w:rPr>
@@ -992,9 +929,17 @@
       </w:r>
       <w:r>
         <w:rPr>
-          <w:lang w:val="bg-BG"/>
-        </w:rPr>
-        <w:t>картинката:</w:t>
+          <w:b/>
+          <w:bCs/>
+          <w:lang w:val="bg-BG"/>
+        </w:rPr>
+        <w:t>картинката</w:t>
+      </w:r>
+      <w:r>
+        <w:rPr>
+          <w:lang w:val="bg-BG"/>
+        </w:rPr>
+        <w:t>:</w:t>
       </w:r>
     </w:p>
     <w:p>
@@ -1180,7 +1125,35 @@
         <w:rPr>
           <w:lang w:val="bg-BG"/>
         </w:rPr>
-        <w:t xml:space="preserve"> всички колони от таблицата </w:t>
+        <w:t xml:space="preserve"> </w:t>
+      </w:r>
+      <w:r>
+        <w:rPr>
+          <w:b/>
+          <w:bCs/>
+          <w:lang w:val="bg-BG"/>
+        </w:rPr>
+        <w:t>всички</w:t>
+      </w:r>
+      <w:r>
+        <w:rPr>
+          <w:lang w:val="bg-BG"/>
+        </w:rPr>
+        <w:t xml:space="preserve"> </w:t>
+      </w:r>
+      <w:r>
+        <w:rPr>
+          <w:b/>
+          <w:bCs/>
+          <w:lang w:val="bg-BG"/>
+        </w:rPr>
+        <w:t>колони</w:t>
+      </w:r>
+      <w:r>
+        <w:rPr>
+          <w:lang w:val="bg-BG"/>
+        </w:rPr>
+        <w:t xml:space="preserve"> от таблицата </w:t>
       </w:r>
       <w:r>
         <w:rPr>
@@ -2103,6 +2076,7 @@
       </w:r>
       <w:r>
         <w:rPr>
+          <w:noProof/>
           <w:lang w:val="bg-BG"/>
         </w:rPr>
         <w:drawing>
@@ -2201,7 +2175,29 @@
         <w:rPr>
           <w:lang w:val="bg-BG"/>
         </w:rPr>
-        <w:t xml:space="preserve"> Това става аналогично на предната задача: избираме запис, променяме</w:t>
+        <w:t xml:space="preserve"> Това става аналогично на предната задача: избираме </w:t>
+      </w:r>
+      <w:r>
+        <w:rPr>
+          <w:b/>
+          <w:bCs/>
+          <w:lang w:val="bg-BG"/>
+        </w:rPr>
+        <w:t>запис</w:t>
+      </w:r>
+      <w:r>
+        <w:rPr>
+          <w:lang w:val="bg-BG"/>
+        </w:rPr>
+        <w:t xml:space="preserve">, </w:t>
+      </w:r>
+      <w:r>
+        <w:rPr>
+          <w:b/>
+          <w:bCs/>
+          <w:lang w:val="bg-BG"/>
+        </w:rPr>
+        <w:t>променяме</w:t>
       </w:r>
       <w:r>
         <w:t xml:space="preserve"> </w:t>
@@ -2219,25 +2215,73 @@
         <w:t xml:space="preserve">натискаме </w:t>
       </w:r>
       <w:r>
-        <w:t xml:space="preserve">[Enter], </w:t>
-      </w:r>
-      <w:r>
-        <w:rPr>
-          <w:lang w:val="bg-BG"/>
-        </w:rPr>
-        <w:t>избираме следващ запис, променяме го</w:t>
-      </w:r>
-      <w:r>
+        <w:t>[</w:t>
+      </w:r>
+      <w:r>
+        <w:rPr>
+          <w:b/>
+          <w:bCs/>
+        </w:rPr>
+        <w:t>Enter</w:t>
+      </w:r>
+      <w:r>
+        <w:t xml:space="preserve">], </w:t>
+      </w:r>
+      <w:r>
+        <w:rPr>
+          <w:lang w:val="bg-BG"/>
+        </w:rPr>
+        <w:t xml:space="preserve">избираме </w:t>
+      </w:r>
+      <w:r>
+        <w:rPr>
+          <w:b/>
+          <w:bCs/>
+          <w:lang w:val="bg-BG"/>
+        </w:rPr>
+        <w:t>следващ запис</w:t>
+      </w:r>
+      <w:r>
+        <w:rPr>
+          <w:lang w:val="bg-BG"/>
+        </w:rPr>
         <w:t xml:space="preserve">, </w:t>
       </w:r>
       <w:r>
         <w:rPr>
+          <w:b/>
+          <w:bCs/>
+          <w:lang w:val="bg-BG"/>
+        </w:rPr>
+        <w:t>променяме</w:t>
+      </w:r>
+      <w:r>
+        <w:rPr>
+          <w:lang w:val="bg-BG"/>
+        </w:rPr>
+        <w:t xml:space="preserve"> го</w:t>
+      </w:r>
+      <w:r>
+        <w:t xml:space="preserve">, </w:t>
+      </w:r>
+      <w:r>
+        <w:rPr>
           <w:lang w:val="bg-BG"/>
         </w:rPr>
         <w:t xml:space="preserve">натискаме </w:t>
       </w:r>
       <w:r>
-        <w:t>[Enter]</w:t>
+        <w:t>[</w:t>
+      </w:r>
+      <w:r>
+        <w:rPr>
+          <w:b/>
+          <w:bCs/>
+        </w:rPr>
+        <w:t>Enter</w:t>
+      </w:r>
+      <w:r>
+        <w:t>]</w:t>
       </w:r>
       <w:r>
         <w:rPr>
@@ -2274,11 +2318,17 @@
         <w:t xml:space="preserve">Отворете таблицата в режим </w:t>
       </w:r>
       <w:r>
+        <w:t>"</w:t>
+      </w:r>
+      <w:r>
         <w:rPr>
           <w:b/>
           <w:bCs/>
         </w:rPr>
         <w:t>Edit</w:t>
+      </w:r>
+      <w:r>
+        <w:t>"</w:t>
       </w:r>
       <w:r>
         <w:t>:</w:t>
@@ -2294,6 +2344,9 @@
         </w:rPr>
       </w:pPr>
       <w:r>
+        <w:rPr>
+          <w:noProof/>
+        </w:rPr>
         <w:drawing>
           <wp:inline distT="0" distB="0" distL="0" distR="0" wp14:anchorId="05F149BF" wp14:editId="0B29B600">
             <wp:extent cx="3362794" cy="1076475"/>
@@ -2668,6 +2721,9 @@
         <w:jc w:val="center"/>
       </w:pPr>
       <w:r>
+        <w:rPr>
+          <w:noProof/>
+        </w:rPr>
         <w:drawing>
           <wp:inline distT="0" distB="0" distL="0" distR="0" wp14:anchorId="63E701FB" wp14:editId="2E1A839B">
             <wp:extent cx="4382112" cy="2305372"/>
@@ -2717,6 +2773,9 @@
         <w:jc w:val="center"/>
       </w:pPr>
       <w:r>
+        <w:rPr>
+          <w:noProof/>
+        </w:rPr>
         <w:drawing>
           <wp:inline distT="0" distB="0" distL="0" distR="0" wp14:anchorId="6B5904F9" wp14:editId="22C69126">
             <wp:extent cx="3753374" cy="876422"/>
@@ -2808,6 +2867,7 @@
       </w:pPr>
       <w:r>
         <w:rPr>
+          <w:noProof/>
           <w:lang w:val="bg-BG"/>
         </w:rPr>
         <w:drawing>
@@ -3273,6 +3333,7 @@
       </w:pPr>
       <w:r>
         <w:rPr>
+          <w:noProof/>
           <w:lang w:val="bg-BG"/>
         </w:rPr>
         <w:drawing>
@@ -4038,19 +4099,83 @@
         <w:rPr>
           <w:lang w:val="bg-BG"/>
         </w:rPr>
-        <w:t xml:space="preserve">Потърсете в Интернет как да генерирате скрипта или питайте </w:t>
-      </w:r>
-      <w:r>
-        <w:t xml:space="preserve">ChatGPT. </w:t>
-      </w:r>
-      <w:r>
-        <w:rPr>
-          <w:lang w:val="bg-BG"/>
-        </w:rPr>
-        <w:t xml:space="preserve">Не забравяйте да уточните, че работите с </w:t>
-      </w:r>
-      <w:r>
-        <w:t xml:space="preserve">SQL Server </w:t>
+        <w:t xml:space="preserve">Потърсете в </w:t>
+      </w:r>
+      <w:r>
+        <w:rPr>
+          <w:b/>
+          <w:bCs/>
+          <w:lang w:val="bg-BG"/>
+        </w:rPr>
+        <w:t>и</w:t>
+      </w:r>
+      <w:r>
+        <w:rPr>
+          <w:b/>
+          <w:bCs/>
+          <w:lang w:val="bg-BG"/>
+        </w:rPr>
+        <w:t>нтернет</w:t>
+      </w:r>
+      <w:r>
+        <w:rPr>
+          <w:lang w:val="bg-BG"/>
+        </w:rPr>
+        <w:t xml:space="preserve"> как да </w:t>
+      </w:r>
+      <w:r>
+        <w:rPr>
+          <w:b/>
+          <w:bCs/>
+          <w:lang w:val="bg-BG"/>
+        </w:rPr>
+        <w:t>генерирате скрипта</w:t>
+      </w:r>
+      <w:r>
+        <w:rPr>
+          <w:lang w:val="bg-BG"/>
+        </w:rPr>
+        <w:t xml:space="preserve"> или питайте </w:t>
+      </w:r>
+      <w:r>
+        <w:rPr>
+          <w:b/>
+          <w:bCs/>
+        </w:rPr>
+        <w:t>ChatGPT</w:t>
+      </w:r>
+      <w:r>
+        <w:t xml:space="preserve">. </w:t>
+      </w:r>
+      <w:r>
+        <w:rPr>
+          <w:lang w:val="bg-BG"/>
+        </w:rPr>
+        <w:t xml:space="preserve">Не забравяйте да </w:t>
+      </w:r>
+      <w:r>
+        <w:rPr>
+          <w:b/>
+          <w:bCs/>
+          <w:lang w:val="bg-BG"/>
+        </w:rPr>
+        <w:t>уточните</w:t>
+      </w:r>
+      <w:r>
+        <w:rPr>
+          <w:lang w:val="bg-BG"/>
+        </w:rPr>
+        <w:t xml:space="preserve">, че работите с </w:t>
+      </w:r>
+      <w:r>
+        <w:rPr>
+          <w:b/>
+          <w:bCs/>
+        </w:rPr>
+        <w:t>SQL Server</w:t>
+      </w:r>
+      <w:r>
+        <w:t xml:space="preserve"> </w:t>
       </w:r>
       <w:r>
         <w:rPr>
@@ -4059,7 +4184,14 @@
         <w:t xml:space="preserve">и инструмента </w:t>
       </w:r>
       <w:r>
-        <w:t>SQL Server Management Studio.</w:t>
+        <w:rPr>
+          <w:b/>
+          <w:bCs/>
+        </w:rPr>
+        <w:t>SQL Server Management Studio</w:t>
+      </w:r>
+      <w:r>
+        <w:t>.</w:t>
       </w:r>
     </w:p>
     <w:sectPr>

</xml_diff>

<commit_message>
Adding installation guide for LocalDB and SSMS
</commit_message>
<xml_diff>
--- a/Courses/Software-Sciences/Module-3-Databases-New/03-Intro-to-MS-SQL-Server/03-Intro-to-MS-SQL-Server-Exercises.docx
+++ b/Courses/Software-Sciences/Module-3-Databases-New/03-Intro-to-MS-SQL-Server/03-Intro-to-MS-SQL-Server-Exercises.docx
@@ -8,6 +8,7 @@
         <w:jc w:val="center"/>
         <w:rPr>
           <w:sz w:val="52"/>
+          <w:lang w:val="ru-RU"/>
         </w:rPr>
       </w:pPr>
       <w:r>
@@ -21,6 +22,7 @@
       <w:r>
         <w:rPr>
           <w:sz w:val="52"/>
+          <w:lang w:val="ru-RU"/>
         </w:rPr>
         <w:t xml:space="preserve">: </w:t>
       </w:r>
@@ -35,7 +37,1177 @@
         <w:rPr>
           <w:sz w:val="52"/>
         </w:rPr>
-        <w:t>MS SQL Server</w:t>
+        <w:t>MS</w:t>
+      </w:r>
+      <w:r>
+        <w:rPr>
+          <w:sz w:val="52"/>
+          <w:lang w:val="ru-RU"/>
+        </w:rPr>
+        <w:t xml:space="preserve"> </w:t>
+      </w:r>
+      <w:r>
+        <w:rPr>
+          <w:sz w:val="52"/>
+        </w:rPr>
+        <w:t>SQL</w:t>
+      </w:r>
+      <w:r>
+        <w:rPr>
+          <w:sz w:val="52"/>
+          <w:lang w:val="ru-RU"/>
+        </w:rPr>
+        <w:t xml:space="preserve"> </w:t>
+      </w:r>
+      <w:r>
+        <w:rPr>
+          <w:sz w:val="52"/>
+        </w:rPr>
+        <w:t>Server</w:t>
+      </w:r>
+    </w:p>
+    <w:p>
+      <w:pPr>
+        <w:pStyle w:val="Heading2"/>
+      </w:pPr>
+      <w:r>
+        <w:rPr>
+          <w:lang w:val="bg-BG"/>
+        </w:rPr>
+        <w:t xml:space="preserve">Инсталация на </w:t>
+      </w:r>
+      <w:r>
+        <w:t>SQL Server LocalDB</w:t>
+      </w:r>
+    </w:p>
+    <w:p>
+      <w:pPr>
+        <w:rPr>
+          <w:lang w:val="ru-RU"/>
+        </w:rPr>
+      </w:pPr>
+      <w:r>
+        <w:rPr>
+          <w:lang w:val="bg-BG"/>
+        </w:rPr>
+        <w:t xml:space="preserve">При инсталацията изберете опцията </w:t>
+      </w:r>
+      <w:r>
+        <w:rPr>
+          <w:lang w:val="ru-RU"/>
+        </w:rPr>
+        <w:t>"</w:t>
+      </w:r>
+      <w:r>
+        <w:rPr>
+          <w:b/>
+          <w:bCs/>
+        </w:rPr>
+        <w:t>Download</w:t>
+      </w:r>
+      <w:r>
+        <w:rPr>
+          <w:b/>
+          <w:bCs/>
+          <w:lang w:val="ru-RU"/>
+        </w:rPr>
+        <w:t xml:space="preserve"> </w:t>
+      </w:r>
+      <w:r>
+        <w:rPr>
+          <w:b/>
+          <w:bCs/>
+        </w:rPr>
+        <w:t>Media</w:t>
+      </w:r>
+      <w:r>
+        <w:rPr>
+          <w:lang w:val="ru-RU"/>
+        </w:rPr>
+        <w:t>"</w:t>
+      </w:r>
+    </w:p>
+    <w:p>
+      <w:pPr>
+        <w:rPr>
+          <w:lang w:val="ru-RU"/>
+        </w:rPr>
+      </w:pPr>
+      <w:r>
+        <w:drawing>
+          <wp:inline distT="0" distB="0" distL="0" distR="0" wp14:anchorId="6238B905" wp14:editId="70CE7D72">
+            <wp:extent cx="3344352" cy="2647612"/>
+            <wp:effectExtent l="19050" t="19050" r="8890" b="635"/>
+            <wp:docPr id="1028" name="Picture 4" descr="Express Edition installer">
+              <a:extLst xmlns:a="http://schemas.openxmlformats.org/drawingml/2006/main">
+                <a:ext uri="{FF2B5EF4-FFF2-40B4-BE49-F238E27FC236}">
+                  <a16:creationId xmlns:a16="http://schemas.microsoft.com/office/drawing/2014/main" id="{DCD925C5-EB92-A552-8D7B-3F53159F2A3B}"/>
+                </a:ext>
+              </a:extLst>
+            </wp:docPr>
+            <wp:cNvGraphicFramePr>
+              <a:graphicFrameLocks xmlns:a="http://schemas.openxmlformats.org/drawingml/2006/main" noChangeAspect="1"/>
+            </wp:cNvGraphicFramePr>
+            <a:graphic xmlns:a="http://schemas.openxmlformats.org/drawingml/2006/main">
+              <a:graphicData uri="http://schemas.openxmlformats.org/drawingml/2006/picture">
+                <pic:pic xmlns:pic="http://schemas.openxmlformats.org/drawingml/2006/picture">
+                  <pic:nvPicPr>
+                    <pic:cNvPr id="1028" name="Picture 4" descr="Express Edition installer">
+                      <a:extLst>
+                        <a:ext uri="{FF2B5EF4-FFF2-40B4-BE49-F238E27FC236}">
+                          <a16:creationId xmlns:a16="http://schemas.microsoft.com/office/drawing/2014/main" id="{DCD925C5-EB92-A552-8D7B-3F53159F2A3B}"/>
+                        </a:ext>
+                      </a:extLst>
+                    </pic:cNvPr>
+                    <pic:cNvPicPr>
+                      <a:picLocks noChangeAspect="1" noChangeArrowheads="1"/>
+                    </pic:cNvPicPr>
+                  </pic:nvPicPr>
+                  <pic:blipFill>
+                    <a:blip r:embed="rId8">
+                      <a:extLst>
+                        <a:ext uri="{28A0092B-C50C-407E-A947-70E740481C1C}">
+                          <a14:useLocalDpi xmlns:a14="http://schemas.microsoft.com/office/drawing/2010/main" val="0"/>
+                        </a:ext>
+                      </a:extLst>
+                    </a:blip>
+                    <a:srcRect/>
+                    <a:stretch>
+                      <a:fillRect/>
+                    </a:stretch>
+                  </pic:blipFill>
+                  <pic:spPr bwMode="auto">
+                    <a:xfrm>
+                      <a:off x="0" y="0"/>
+                      <a:ext cx="3353211" cy="2654626"/>
+                    </a:xfrm>
+                    <a:prstGeom prst="rect">
+                      <a:avLst/>
+                    </a:prstGeom>
+                    <a:noFill/>
+                    <a:ln>
+                      <a:solidFill>
+                        <a:schemeClr val="bg1">
+                          <a:lumMod val="75000"/>
+                        </a:schemeClr>
+                      </a:solidFill>
+                    </a:ln>
+                  </pic:spPr>
+                </pic:pic>
+              </a:graphicData>
+            </a:graphic>
+          </wp:inline>
+        </w:drawing>
+      </w:r>
+    </w:p>
+    <w:p>
+      <w:pPr>
+        <w:rPr>
+          <w:lang w:val="ru-RU"/>
+        </w:rPr>
+      </w:pPr>
+      <w:r>
+        <w:rPr>
+          <w:lang w:val="ru-RU"/>
+        </w:rPr>
+        <w:t xml:space="preserve">Изберете </w:t>
+      </w:r>
+      <w:r>
+        <w:rPr>
+          <w:b/>
+          <w:bCs/>
+          <w:lang w:val="ru-RU"/>
+        </w:rPr>
+        <w:t>език</w:t>
+      </w:r>
+      <w:r>
+        <w:rPr>
+          <w:lang w:val="ru-RU"/>
+        </w:rPr>
+        <w:t xml:space="preserve"> и изберете опцията </w:t>
+      </w:r>
+      <w:r>
+        <w:rPr>
+          <w:b/>
+          <w:bCs/>
+          <w:lang w:val="ru-RU"/>
+        </w:rPr>
+        <w:t>LocalDB</w:t>
+      </w:r>
+      <w:r>
+        <w:rPr>
+          <w:lang w:val="ru-RU"/>
+        </w:rPr>
+        <w:t>.</w:t>
+      </w:r>
+    </w:p>
+    <w:p>
+      <w:pPr>
+        <w:rPr>
+          <w:lang w:val="ru-RU"/>
+        </w:rPr>
+      </w:pPr>
+      <w:r>
+        <w:drawing>
+          <wp:inline distT="0" distB="0" distL="0" distR="0" wp14:anchorId="1602BC0F" wp14:editId="732EEB77">
+            <wp:extent cx="3927944" cy="3109623"/>
+            <wp:effectExtent l="19050" t="19050" r="0" b="0"/>
+            <wp:docPr id="2052" name="Picture 4" descr="Express Edition installer - download option">
+              <a:extLst xmlns:a="http://schemas.openxmlformats.org/drawingml/2006/main">
+                <a:ext uri="{FF2B5EF4-FFF2-40B4-BE49-F238E27FC236}">
+                  <a16:creationId xmlns:a16="http://schemas.microsoft.com/office/drawing/2014/main" id="{3A854023-6502-8AB0-FCDF-4F4FA348515D}"/>
+                </a:ext>
+              </a:extLst>
+            </wp:docPr>
+            <wp:cNvGraphicFramePr>
+              <a:graphicFrameLocks xmlns:a="http://schemas.openxmlformats.org/drawingml/2006/main" noChangeAspect="1"/>
+            </wp:cNvGraphicFramePr>
+            <a:graphic xmlns:a="http://schemas.openxmlformats.org/drawingml/2006/main">
+              <a:graphicData uri="http://schemas.openxmlformats.org/drawingml/2006/picture">
+                <pic:pic xmlns:pic="http://schemas.openxmlformats.org/drawingml/2006/picture">
+                  <pic:nvPicPr>
+                    <pic:cNvPr id="2052" name="Picture 4" descr="Express Edition installer - download option">
+                      <a:extLst>
+                        <a:ext uri="{FF2B5EF4-FFF2-40B4-BE49-F238E27FC236}">
+                          <a16:creationId xmlns:a16="http://schemas.microsoft.com/office/drawing/2014/main" id="{3A854023-6502-8AB0-FCDF-4F4FA348515D}"/>
+                        </a:ext>
+                      </a:extLst>
+                    </pic:cNvPr>
+                    <pic:cNvPicPr>
+                      <a:picLocks noChangeAspect="1" noChangeArrowheads="1"/>
+                    </pic:cNvPicPr>
+                  </pic:nvPicPr>
+                  <pic:blipFill>
+                    <a:blip r:embed="rId9">
+                      <a:extLst>
+                        <a:ext uri="{28A0092B-C50C-407E-A947-70E740481C1C}">
+                          <a14:useLocalDpi xmlns:a14="http://schemas.microsoft.com/office/drawing/2010/main" val="0"/>
+                        </a:ext>
+                      </a:extLst>
+                    </a:blip>
+                    <a:srcRect/>
+                    <a:stretch>
+                      <a:fillRect/>
+                    </a:stretch>
+                  </pic:blipFill>
+                  <pic:spPr bwMode="auto">
+                    <a:xfrm>
+                      <a:off x="0" y="0"/>
+                      <a:ext cx="3938229" cy="3117765"/>
+                    </a:xfrm>
+                    <a:prstGeom prst="rect">
+                      <a:avLst/>
+                    </a:prstGeom>
+                    <a:noFill/>
+                    <a:ln>
+                      <a:solidFill>
+                        <a:schemeClr val="bg1">
+                          <a:lumMod val="75000"/>
+                        </a:schemeClr>
+                      </a:solidFill>
+                    </a:ln>
+                  </pic:spPr>
+                </pic:pic>
+              </a:graphicData>
+            </a:graphic>
+          </wp:inline>
+        </w:drawing>
+      </w:r>
+    </w:p>
+    <w:p>
+      <w:pPr>
+        <w:rPr>
+          <w:lang w:val="ru-RU"/>
+        </w:rPr>
+      </w:pPr>
+      <w:r>
+        <w:rPr>
+          <w:lang w:val="ru-RU"/>
+        </w:rPr>
+        <w:t xml:space="preserve">След това ще получите диалогов прозорец, индикиращ </w:t>
+      </w:r>
+      <w:r>
+        <w:rPr>
+          <w:b/>
+          <w:bCs/>
+          <w:lang w:val="ru-RU"/>
+        </w:rPr>
+        <w:t>успешно изтегляне</w:t>
+      </w:r>
+      <w:r>
+        <w:rPr>
+          <w:lang w:val="ru-RU"/>
+        </w:rPr>
+        <w:t>.</w:t>
+      </w:r>
+    </w:p>
+    <w:p>
+      <w:pPr>
+        <w:rPr>
+          <w:lang w:val="ru-RU"/>
+        </w:rPr>
+      </w:pPr>
+      <w:r>
+        <w:rPr>
+          <w:lang w:val="ru-RU"/>
+        </w:rPr>
+        <w:lastRenderedPageBreak/>
+        <w:drawing>
+          <wp:inline distT="0" distB="0" distL="0" distR="0" wp14:anchorId="6D0A0B03" wp14:editId="7358BBED">
+            <wp:extent cx="5934903" cy="2286319"/>
+            <wp:effectExtent l="19050" t="19050" r="8890" b="0"/>
+            <wp:docPr id="688600751" name="Picture 1" descr="A screenshot of a computer&#10;&#10;Description automatically generated"/>
+            <wp:cNvGraphicFramePr>
+              <a:graphicFrameLocks xmlns:a="http://schemas.openxmlformats.org/drawingml/2006/main" noChangeAspect="1"/>
+            </wp:cNvGraphicFramePr>
+            <a:graphic xmlns:a="http://schemas.openxmlformats.org/drawingml/2006/main">
+              <a:graphicData uri="http://schemas.openxmlformats.org/drawingml/2006/picture">
+                <pic:pic xmlns:pic="http://schemas.openxmlformats.org/drawingml/2006/picture">
+                  <pic:nvPicPr>
+                    <pic:cNvPr id="688600751" name="Picture 1" descr="A screenshot of a computer&#10;&#10;Description automatically generated"/>
+                    <pic:cNvPicPr/>
+                  </pic:nvPicPr>
+                  <pic:blipFill>
+                    <a:blip r:embed="rId10"/>
+                    <a:stretch>
+                      <a:fillRect/>
+                    </a:stretch>
+                  </pic:blipFill>
+                  <pic:spPr>
+                    <a:xfrm>
+                      <a:off x="0" y="0"/>
+                      <a:ext cx="5934903" cy="2286319"/>
+                    </a:xfrm>
+                    <a:prstGeom prst="rect">
+                      <a:avLst/>
+                    </a:prstGeom>
+                    <a:ln>
+                      <a:solidFill>
+                        <a:schemeClr val="bg1">
+                          <a:lumMod val="75000"/>
+                        </a:schemeClr>
+                      </a:solidFill>
+                    </a:ln>
+                  </pic:spPr>
+                </pic:pic>
+              </a:graphicData>
+            </a:graphic>
+          </wp:inline>
+        </w:drawing>
+      </w:r>
+    </w:p>
+    <w:p>
+      <w:pPr>
+        <w:rPr>
+          <w:lang w:val="bg-BG"/>
+        </w:rPr>
+      </w:pPr>
+      <w:r>
+        <w:rPr>
+          <w:lang w:val="bg-BG"/>
+        </w:rPr>
+        <w:t xml:space="preserve">След като отворите файла, следвайте </w:t>
+      </w:r>
+      <w:r>
+        <w:rPr>
+          <w:b/>
+          <w:bCs/>
+          <w:lang w:val="bg-BG"/>
+        </w:rPr>
+        <w:t>инструкциите</w:t>
+      </w:r>
+      <w:r>
+        <w:rPr>
+          <w:lang w:val="bg-BG"/>
+        </w:rPr>
+        <w:t xml:space="preserve"> за </w:t>
+      </w:r>
+      <w:r>
+        <w:rPr>
+          <w:b/>
+          <w:bCs/>
+          <w:lang w:val="bg-BG"/>
+        </w:rPr>
+        <w:t>инсталация</w:t>
+      </w:r>
+      <w:r>
+        <w:rPr>
+          <w:lang w:val="bg-BG"/>
+        </w:rPr>
+        <w:t>.</w:t>
+      </w:r>
+    </w:p>
+    <w:p>
+      <w:pPr>
+        <w:pStyle w:val="Heading2"/>
+      </w:pPr>
+      <w:r>
+        <w:rPr>
+          <w:lang w:val="bg-BG"/>
+        </w:rPr>
+        <w:t xml:space="preserve">Инсталирайте </w:t>
+      </w:r>
+      <w:r>
+        <w:t>SQL Server Management Studio</w:t>
+      </w:r>
+    </w:p>
+    <w:p>
+      <w:pPr>
+        <w:rPr>
+          <w:lang w:val="ru-RU"/>
+        </w:rPr>
+      </w:pPr>
+      <w:r>
+        <w:rPr>
+          <w:lang w:val="bg-BG"/>
+        </w:rPr>
+        <w:t xml:space="preserve">Отидете на следния линк, чрез който ще инсталирате </w:t>
+      </w:r>
+      <w:r>
+        <w:rPr>
+          <w:b/>
+          <w:bCs/>
+        </w:rPr>
+        <w:t>SSMS</w:t>
+      </w:r>
+      <w:r>
+        <w:rPr>
+          <w:lang w:val="ru-RU"/>
+        </w:rPr>
+        <w:t>:</w:t>
+      </w:r>
+      <w:r>
+        <w:rPr>
+          <w:lang w:val="ru-RU"/>
+        </w:rPr>
+        <w:t xml:space="preserve"> </w:t>
+      </w:r>
+      <w:hyperlink r:id="rId11" w:history="1">
+        <w:r>
+          <w:rPr>
+            <w:rStyle w:val="Hyperlink"/>
+          </w:rPr>
+          <w:t>https</w:t>
+        </w:r>
+        <w:r>
+          <w:rPr>
+            <w:rStyle w:val="Hyperlink"/>
+            <w:lang w:val="ru-RU"/>
+          </w:rPr>
+          <w:t>://</w:t>
+        </w:r>
+        <w:r>
+          <w:rPr>
+            <w:rStyle w:val="Hyperlink"/>
+          </w:rPr>
+          <w:t>le</w:t>
+        </w:r>
+        <w:r>
+          <w:rPr>
+            <w:rStyle w:val="Hyperlink"/>
+          </w:rPr>
+          <w:t>a</w:t>
+        </w:r>
+        <w:r>
+          <w:rPr>
+            <w:rStyle w:val="Hyperlink"/>
+          </w:rPr>
+          <w:t>rn</w:t>
+        </w:r>
+        <w:r>
+          <w:rPr>
+            <w:rStyle w:val="Hyperlink"/>
+            <w:lang w:val="ru-RU"/>
+          </w:rPr>
+          <w:t>.</w:t>
+        </w:r>
+        <w:proofErr w:type="spellStart"/>
+        <w:r>
+          <w:rPr>
+            <w:rStyle w:val="Hyperlink"/>
+          </w:rPr>
+          <w:t>microsoft</w:t>
+        </w:r>
+        <w:proofErr w:type="spellEnd"/>
+        <w:r>
+          <w:rPr>
+            <w:rStyle w:val="Hyperlink"/>
+            <w:lang w:val="ru-RU"/>
+          </w:rPr>
+          <w:t>.</w:t>
+        </w:r>
+        <w:r>
+          <w:rPr>
+            <w:rStyle w:val="Hyperlink"/>
+          </w:rPr>
+          <w:t>com</w:t>
+        </w:r>
+        <w:r>
+          <w:rPr>
+            <w:rStyle w:val="Hyperlink"/>
+            <w:lang w:val="ru-RU"/>
+          </w:rPr>
+          <w:t>/</w:t>
+        </w:r>
+        <w:proofErr w:type="spellStart"/>
+        <w:r>
+          <w:rPr>
+            <w:rStyle w:val="Hyperlink"/>
+          </w:rPr>
+          <w:t>en</w:t>
+        </w:r>
+        <w:proofErr w:type="spellEnd"/>
+        <w:r>
+          <w:rPr>
+            <w:rStyle w:val="Hyperlink"/>
+            <w:lang w:val="ru-RU"/>
+          </w:rPr>
+          <w:t>-</w:t>
+        </w:r>
+        <w:r>
+          <w:rPr>
+            <w:rStyle w:val="Hyperlink"/>
+          </w:rPr>
+          <w:t>us</w:t>
+        </w:r>
+        <w:r>
+          <w:rPr>
+            <w:rStyle w:val="Hyperlink"/>
+            <w:lang w:val="ru-RU"/>
+          </w:rPr>
+          <w:t>/</w:t>
+        </w:r>
+        <w:r>
+          <w:rPr>
+            <w:rStyle w:val="Hyperlink"/>
+          </w:rPr>
+          <w:t>sql</w:t>
+        </w:r>
+        <w:r>
+          <w:rPr>
+            <w:rStyle w:val="Hyperlink"/>
+            <w:lang w:val="ru-RU"/>
+          </w:rPr>
+          <w:t>/</w:t>
+        </w:r>
+        <w:r>
+          <w:rPr>
+            <w:rStyle w:val="Hyperlink"/>
+          </w:rPr>
+          <w:t>ssms</w:t>
+        </w:r>
+        <w:r>
+          <w:rPr>
+            <w:rStyle w:val="Hyperlink"/>
+            <w:lang w:val="ru-RU"/>
+          </w:rPr>
+          <w:t>/</w:t>
+        </w:r>
+        <w:r>
+          <w:rPr>
+            <w:rStyle w:val="Hyperlink"/>
+          </w:rPr>
+          <w:t>download</w:t>
+        </w:r>
+        <w:r>
+          <w:rPr>
+            <w:rStyle w:val="Hyperlink"/>
+            <w:lang w:val="ru-RU"/>
+          </w:rPr>
+          <w:t>-</w:t>
+        </w:r>
+        <w:r>
+          <w:rPr>
+            <w:rStyle w:val="Hyperlink"/>
+          </w:rPr>
+          <w:t>sql</w:t>
+        </w:r>
+        <w:r>
+          <w:rPr>
+            <w:rStyle w:val="Hyperlink"/>
+            <w:lang w:val="ru-RU"/>
+          </w:rPr>
+          <w:t>-</w:t>
+        </w:r>
+        <w:r>
+          <w:rPr>
+            <w:rStyle w:val="Hyperlink"/>
+          </w:rPr>
+          <w:t>server</w:t>
+        </w:r>
+        <w:r>
+          <w:rPr>
+            <w:rStyle w:val="Hyperlink"/>
+            <w:lang w:val="ru-RU"/>
+          </w:rPr>
+          <w:t>-</w:t>
+        </w:r>
+        <w:r>
+          <w:rPr>
+            <w:rStyle w:val="Hyperlink"/>
+          </w:rPr>
+          <w:t>management</w:t>
+        </w:r>
+        <w:r>
+          <w:rPr>
+            <w:rStyle w:val="Hyperlink"/>
+            <w:lang w:val="ru-RU"/>
+          </w:rPr>
+          <w:t>-</w:t>
+        </w:r>
+        <w:r>
+          <w:rPr>
+            <w:rStyle w:val="Hyperlink"/>
+          </w:rPr>
+          <w:t>studio</w:t>
+        </w:r>
+        <w:r>
+          <w:rPr>
+            <w:rStyle w:val="Hyperlink"/>
+            <w:lang w:val="ru-RU"/>
+          </w:rPr>
+          <w:t>-</w:t>
+        </w:r>
+        <w:r>
+          <w:rPr>
+            <w:rStyle w:val="Hyperlink"/>
+          </w:rPr>
+          <w:t>ssms</w:t>
+        </w:r>
+        <w:r>
+          <w:rPr>
+            <w:rStyle w:val="Hyperlink"/>
+            <w:lang w:val="ru-RU"/>
+          </w:rPr>
+          <w:t>?</w:t>
+        </w:r>
+        <w:r>
+          <w:rPr>
+            <w:rStyle w:val="Hyperlink"/>
+          </w:rPr>
+          <w:t>view</w:t>
+        </w:r>
+        <w:r>
+          <w:rPr>
+            <w:rStyle w:val="Hyperlink"/>
+            <w:lang w:val="ru-RU"/>
+          </w:rPr>
+          <w:t>=</w:t>
+        </w:r>
+        <w:r>
+          <w:rPr>
+            <w:rStyle w:val="Hyperlink"/>
+          </w:rPr>
+          <w:t>sql</w:t>
+        </w:r>
+        <w:r>
+          <w:rPr>
+            <w:rStyle w:val="Hyperlink"/>
+            <w:lang w:val="ru-RU"/>
+          </w:rPr>
+          <w:t>-</w:t>
+        </w:r>
+        <w:r>
+          <w:rPr>
+            <w:rStyle w:val="Hyperlink"/>
+          </w:rPr>
+          <w:t>server</w:t>
+        </w:r>
+        <w:r>
+          <w:rPr>
+            <w:rStyle w:val="Hyperlink"/>
+            <w:lang w:val="ru-RU"/>
+          </w:rPr>
+          <w:t>-</w:t>
+        </w:r>
+        <w:proofErr w:type="spellStart"/>
+        <w:r>
+          <w:rPr>
+            <w:rStyle w:val="Hyperlink"/>
+          </w:rPr>
+          <w:t>ver</w:t>
+        </w:r>
+        <w:proofErr w:type="spellEnd"/>
+        <w:r>
+          <w:rPr>
+            <w:rStyle w:val="Hyperlink"/>
+            <w:lang w:val="ru-RU"/>
+          </w:rPr>
+          <w:t>16#</w:t>
+        </w:r>
+        <w:r>
+          <w:rPr>
+            <w:rStyle w:val="Hyperlink"/>
+          </w:rPr>
+          <w:t>download</w:t>
+        </w:r>
+        <w:r>
+          <w:rPr>
+            <w:rStyle w:val="Hyperlink"/>
+            <w:lang w:val="ru-RU"/>
+          </w:rPr>
+          <w:t>-</w:t>
+        </w:r>
+        <w:r>
+          <w:rPr>
+            <w:rStyle w:val="Hyperlink"/>
+          </w:rPr>
+          <w:t>ssms</w:t>
+        </w:r>
+      </w:hyperlink>
+      <w:r>
+        <w:rPr>
+          <w:lang w:val="ru-RU"/>
+        </w:rPr>
+        <w:t>.</w:t>
+      </w:r>
+    </w:p>
+    <w:p>
+      <w:pPr>
+        <w:rPr>
+          <w:lang w:val="ru-RU"/>
+        </w:rPr>
+      </w:pPr>
+      <w:r>
+        <w:rPr>
+          <w:lang w:val="bg-BG"/>
+        </w:rPr>
+        <w:t>Натиснете линка с име</w:t>
+      </w:r>
+      <w:r>
+        <w:rPr>
+          <w:lang w:val="ru-RU"/>
+        </w:rPr>
+        <w:t xml:space="preserve"> </w:t>
+      </w:r>
+      <w:r>
+        <w:rPr>
+          <w:lang w:val="ru-RU"/>
+        </w:rPr>
+        <w:t>"</w:t>
+      </w:r>
+      <w:r>
+        <w:rPr>
+          <w:b/>
+          <w:bCs/>
+        </w:rPr>
+        <w:t>Free</w:t>
+      </w:r>
+      <w:r>
+        <w:rPr>
+          <w:b/>
+          <w:bCs/>
+          <w:lang w:val="ru-RU"/>
+        </w:rPr>
+        <w:t xml:space="preserve"> </w:t>
+      </w:r>
+      <w:r>
+        <w:rPr>
+          <w:b/>
+          <w:bCs/>
+        </w:rPr>
+        <w:t>Download</w:t>
+      </w:r>
+      <w:r>
+        <w:rPr>
+          <w:b/>
+          <w:bCs/>
+          <w:lang w:val="ru-RU"/>
+        </w:rPr>
+        <w:t xml:space="preserve"> </w:t>
+      </w:r>
+      <w:r>
+        <w:rPr>
+          <w:b/>
+          <w:bCs/>
+        </w:rPr>
+        <w:t>for</w:t>
+      </w:r>
+      <w:r>
+        <w:rPr>
+          <w:b/>
+          <w:bCs/>
+          <w:lang w:val="ru-RU"/>
+        </w:rPr>
+        <w:t xml:space="preserve"> </w:t>
+      </w:r>
+      <w:r>
+        <w:rPr>
+          <w:b/>
+          <w:bCs/>
+        </w:rPr>
+        <w:t>SQL</w:t>
+      </w:r>
+      <w:r>
+        <w:rPr>
+          <w:b/>
+          <w:bCs/>
+          <w:lang w:val="ru-RU"/>
+        </w:rPr>
+        <w:t xml:space="preserve"> </w:t>
+      </w:r>
+      <w:r>
+        <w:rPr>
+          <w:b/>
+          <w:bCs/>
+        </w:rPr>
+        <w:t>Server</w:t>
+      </w:r>
+      <w:r>
+        <w:rPr>
+          <w:b/>
+          <w:bCs/>
+          <w:lang w:val="ru-RU"/>
+        </w:rPr>
+        <w:t xml:space="preserve"> </w:t>
+      </w:r>
+      <w:r>
+        <w:rPr>
+          <w:b/>
+          <w:bCs/>
+        </w:rPr>
+        <w:t>Management</w:t>
+      </w:r>
+      <w:r>
+        <w:rPr>
+          <w:b/>
+          <w:bCs/>
+          <w:lang w:val="ru-RU"/>
+        </w:rPr>
+        <w:t xml:space="preserve"> </w:t>
+      </w:r>
+      <w:r>
+        <w:rPr>
+          <w:b/>
+          <w:bCs/>
+        </w:rPr>
+        <w:t>Studio</w:t>
+      </w:r>
+      <w:r>
+        <w:rPr>
+          <w:b/>
+          <w:bCs/>
+          <w:lang w:val="ru-RU"/>
+        </w:rPr>
+        <w:t xml:space="preserve"> (</w:t>
+      </w:r>
+      <w:r>
+        <w:rPr>
+          <w:b/>
+          <w:bCs/>
+        </w:rPr>
+        <w:t>SSMS</w:t>
+      </w:r>
+      <w:r>
+        <w:rPr>
+          <w:b/>
+          <w:bCs/>
+          <w:lang w:val="ru-RU"/>
+        </w:rPr>
+        <w:t>)</w:t>
+      </w:r>
+      <w:r>
+        <w:rPr>
+          <w:lang w:val="ru-RU"/>
+        </w:rPr>
+        <w:t xml:space="preserve"> </w:t>
+      </w:r>
+      <w:r>
+        <w:rPr>
+          <w:lang w:val="ru-RU"/>
+        </w:rPr>
+        <w:t xml:space="preserve">" (трябва да е под заглавието </w:t>
+      </w:r>
+      <w:r>
+        <w:rPr>
+          <w:lang w:val="bg-BG"/>
+        </w:rPr>
+        <w:t>"</w:t>
+      </w:r>
+      <w:r>
+        <w:rPr>
+          <w:b/>
+          <w:bCs/>
+        </w:rPr>
+        <w:t>Download</w:t>
+      </w:r>
+      <w:r>
+        <w:rPr>
+          <w:b/>
+          <w:bCs/>
+          <w:lang w:val="ru-RU"/>
+        </w:rPr>
+        <w:t xml:space="preserve"> </w:t>
+      </w:r>
+      <w:r>
+        <w:rPr>
+          <w:b/>
+          <w:bCs/>
+        </w:rPr>
+        <w:t>SSMS</w:t>
+      </w:r>
+      <w:r>
+        <w:rPr>
+          <w:lang w:val="bg-BG"/>
+        </w:rPr>
+        <w:t>"</w:t>
+      </w:r>
+      <w:r>
+        <w:rPr>
+          <w:lang w:val="ru-RU"/>
+        </w:rPr>
+        <w:t>).</w:t>
+      </w:r>
+    </w:p>
+    <w:p>
+      <w:r>
+        <w:drawing>
+          <wp:inline distT="0" distB="0" distL="0" distR="0" wp14:anchorId="7E30695E" wp14:editId="391686CF">
+            <wp:extent cx="6626225" cy="1378585"/>
+            <wp:effectExtent l="19050" t="19050" r="3175" b="0"/>
+            <wp:docPr id="598660194" name="Picture 1" descr="A screen shot of a computer&#10;&#10;Description automatically generated"/>
+            <wp:cNvGraphicFramePr>
+              <a:graphicFrameLocks xmlns:a="http://schemas.openxmlformats.org/drawingml/2006/main" noChangeAspect="1"/>
+            </wp:cNvGraphicFramePr>
+            <a:graphic xmlns:a="http://schemas.openxmlformats.org/drawingml/2006/main">
+              <a:graphicData uri="http://schemas.openxmlformats.org/drawingml/2006/picture">
+                <pic:pic xmlns:pic="http://schemas.openxmlformats.org/drawingml/2006/picture">
+                  <pic:nvPicPr>
+                    <pic:cNvPr id="598660194" name="Picture 1" descr="A screen shot of a computer&#10;&#10;Description automatically generated"/>
+                    <pic:cNvPicPr/>
+                  </pic:nvPicPr>
+                  <pic:blipFill>
+                    <a:blip r:embed="rId12"/>
+                    <a:stretch>
+                      <a:fillRect/>
+                    </a:stretch>
+                  </pic:blipFill>
+                  <pic:spPr>
+                    <a:xfrm>
+                      <a:off x="0" y="0"/>
+                      <a:ext cx="6626225" cy="1378585"/>
+                    </a:xfrm>
+                    <a:prstGeom prst="rect">
+                      <a:avLst/>
+                    </a:prstGeom>
+                    <a:ln>
+                      <a:solidFill>
+                        <a:schemeClr val="bg1">
+                          <a:lumMod val="75000"/>
+                        </a:schemeClr>
+                      </a:solidFill>
+                    </a:ln>
+                  </pic:spPr>
+                </pic:pic>
+              </a:graphicData>
+            </a:graphic>
+          </wp:inline>
+        </w:drawing>
+      </w:r>
+    </w:p>
+    <w:p>
+      <w:r>
+        <w:rPr>
+          <w:lang w:val="ru-RU"/>
+        </w:rPr>
+        <w:t>Отворете</w:t>
+      </w:r>
+      <w:r>
+        <w:t xml:space="preserve"> </w:t>
+      </w:r>
+      <w:r>
+        <w:rPr>
+          <w:lang w:val="ru-RU"/>
+        </w:rPr>
+        <w:t>изтегления</w:t>
+      </w:r>
+      <w:r>
+        <w:t xml:space="preserve"> </w:t>
+      </w:r>
+      <w:r>
+        <w:rPr>
+          <w:lang w:val="ru-RU"/>
+        </w:rPr>
+        <w:t>файл</w:t>
+      </w:r>
+      <w:r>
+        <w:t>.</w:t>
+      </w:r>
+      <w:r>
+        <w:t xml:space="preserve"> </w:t>
+      </w:r>
+      <w:proofErr w:type="spellStart"/>
+      <w:r>
+        <w:t>Сега</w:t>
+      </w:r>
+      <w:proofErr w:type="spellEnd"/>
+      <w:r>
+        <w:t xml:space="preserve"> </w:t>
+      </w:r>
+      <w:proofErr w:type="spellStart"/>
+      <w:r>
+        <w:t>трябва</w:t>
+      </w:r>
+      <w:proofErr w:type="spellEnd"/>
+      <w:r>
+        <w:t xml:space="preserve"> </w:t>
+      </w:r>
+      <w:proofErr w:type="spellStart"/>
+      <w:r>
+        <w:t>да</w:t>
+      </w:r>
+      <w:proofErr w:type="spellEnd"/>
+      <w:r>
+        <w:t xml:space="preserve"> </w:t>
+      </w:r>
+      <w:proofErr w:type="spellStart"/>
+      <w:r>
+        <w:t>видите</w:t>
+      </w:r>
+      <w:proofErr w:type="spellEnd"/>
+      <w:r>
+        <w:t xml:space="preserve"> </w:t>
+      </w:r>
+      <w:proofErr w:type="spellStart"/>
+      <w:r>
+        <w:t>екрана</w:t>
+      </w:r>
+      <w:proofErr w:type="spellEnd"/>
+      <w:r>
+        <w:t xml:space="preserve"> </w:t>
+      </w:r>
+      <w:proofErr w:type="spellStart"/>
+      <w:r>
+        <w:t>за</w:t>
+      </w:r>
+      <w:proofErr w:type="spellEnd"/>
+      <w:r>
+        <w:t xml:space="preserve"> </w:t>
+      </w:r>
+      <w:proofErr w:type="spellStart"/>
+      <w:r>
+        <w:rPr>
+          <w:b/>
+          <w:bCs/>
+        </w:rPr>
+        <w:t>инсталиране</w:t>
+      </w:r>
+      <w:proofErr w:type="spellEnd"/>
+      <w:r>
+        <w:t xml:space="preserve"> </w:t>
+      </w:r>
+      <w:proofErr w:type="spellStart"/>
+      <w:r>
+        <w:t>на</w:t>
+      </w:r>
+      <w:proofErr w:type="spellEnd"/>
+      <w:r>
+        <w:t xml:space="preserve"> </w:t>
+      </w:r>
+      <w:r>
+        <w:rPr>
+          <w:b/>
+          <w:bCs/>
+        </w:rPr>
+        <w:t xml:space="preserve">Microsoft SQL Server Management Studio </w:t>
+      </w:r>
+      <w:r>
+        <w:rPr>
+          <w:b/>
+          <w:bCs/>
+        </w:rPr>
+        <w:t>with</w:t>
+      </w:r>
+      <w:r>
+        <w:rPr>
+          <w:b/>
+          <w:bCs/>
+        </w:rPr>
+        <w:t xml:space="preserve"> Azure Data Studio</w:t>
+      </w:r>
+      <w:r>
+        <w:t>:</w:t>
+      </w:r>
+    </w:p>
+    <w:p>
+      <w:r>
+        <w:rPr>
+          <w:noProof/>
+        </w:rPr>
+        <w:drawing>
+          <wp:inline distT="0" distB="0" distL="0" distR="0" wp14:anchorId="07AE2957" wp14:editId="29D1A4B4">
+            <wp:extent cx="3747176" cy="3236181"/>
+            <wp:effectExtent l="19050" t="19050" r="5715" b="2540"/>
+            <wp:docPr id="1691626908" name="Picture 1" descr="A screenshot of a computer&#10;&#10;Description automatically generated"/>
+            <wp:cNvGraphicFramePr>
+              <a:graphicFrameLocks xmlns:a="http://schemas.openxmlformats.org/drawingml/2006/main" noChangeAspect="1"/>
+            </wp:cNvGraphicFramePr>
+            <a:graphic xmlns:a="http://schemas.openxmlformats.org/drawingml/2006/main">
+              <a:graphicData uri="http://schemas.openxmlformats.org/drawingml/2006/picture">
+                <pic:pic xmlns:pic="http://schemas.openxmlformats.org/drawingml/2006/picture">
+                  <pic:nvPicPr>
+                    <pic:cNvPr id="1691626908" name="Picture 1" descr="A screenshot of a computer&#10;&#10;Description automatically generated"/>
+                    <pic:cNvPicPr>
+                      <a:picLocks noChangeAspect="1" noChangeArrowheads="1"/>
+                    </pic:cNvPicPr>
+                  </pic:nvPicPr>
+                  <pic:blipFill>
+                    <a:blip r:embed="rId13" cstate="print">
+                      <a:extLst>
+                        <a:ext uri="{28A0092B-C50C-407E-A947-70E740481C1C}">
+                          <a14:useLocalDpi xmlns:a14="http://schemas.microsoft.com/office/drawing/2010/main" val="0"/>
+                        </a:ext>
+                      </a:extLst>
+                    </a:blip>
+                    <a:srcRect/>
+                    <a:stretch>
+                      <a:fillRect/>
+                    </a:stretch>
+                  </pic:blipFill>
+                  <pic:spPr bwMode="auto">
+                    <a:xfrm>
+                      <a:off x="0" y="0"/>
+                      <a:ext cx="3754483" cy="3242491"/>
+                    </a:xfrm>
+                    <a:prstGeom prst="rect">
+                      <a:avLst/>
+                    </a:prstGeom>
+                    <a:noFill/>
+                    <a:ln>
+                      <a:solidFill>
+                        <a:schemeClr val="bg1">
+                          <a:lumMod val="75000"/>
+                        </a:schemeClr>
+                      </a:solidFill>
+                    </a:ln>
+                  </pic:spPr>
+                </pic:pic>
+              </a:graphicData>
+            </a:graphic>
+          </wp:inline>
+        </w:drawing>
+      </w:r>
+    </w:p>
+    <w:p>
+      <w:r>
+        <w:rPr>
+          <w:lang w:val="bg-BG"/>
+        </w:rPr>
+        <w:lastRenderedPageBreak/>
+        <w:t xml:space="preserve">Натиснете </w:t>
+      </w:r>
+      <w:r>
+        <w:t>[</w:t>
+      </w:r>
+      <w:r>
+        <w:rPr>
+          <w:b/>
+          <w:bCs/>
+        </w:rPr>
+        <w:t>Install</w:t>
+      </w:r>
+      <w:r>
+        <w:t>].</w:t>
       </w:r>
     </w:p>
     <w:p>
@@ -63,23 +1235,100 @@
       </w:pPr>
       <w:r>
         <w:rPr>
-          <w:b/>
-          <w:bCs/>
-          <w:lang w:val="bg-BG"/>
-        </w:rPr>
-        <w:t>Свържете</w:t>
-      </w:r>
-      <w:r>
-        <w:rPr>
-          <w:lang w:val="bg-BG"/>
-        </w:rPr>
-        <w:t xml:space="preserve"> се</w:t>
-      </w:r>
-      <w:r>
-        <w:rPr>
-          <w:lang w:val="bg-BG"/>
-        </w:rPr>
-        <w:t xml:space="preserve"> към </w:t>
+          <w:lang w:val="bg-BG"/>
+        </w:rPr>
+        <w:t>В</w:t>
+      </w:r>
+      <w:r>
+        <w:rPr>
+          <w:b/>
+          <w:bCs/>
+          <w:lang w:val="bg-BG"/>
+        </w:rPr>
+        <w:t xml:space="preserve"> </w:t>
+      </w:r>
+      <w:r>
+        <w:rPr>
+          <w:b/>
+          <w:bCs/>
+        </w:rPr>
+        <w:t>SQL</w:t>
+      </w:r>
+      <w:r>
+        <w:rPr>
+          <w:b/>
+          <w:bCs/>
+        </w:rPr>
+        <w:t xml:space="preserve"> </w:t>
+      </w:r>
+      <w:r>
+        <w:rPr>
+          <w:b/>
+          <w:bCs/>
+        </w:rPr>
+        <w:t>Server</w:t>
+      </w:r>
+      <w:r>
+        <w:rPr>
+          <w:b/>
+          <w:bCs/>
+        </w:rPr>
+        <w:t xml:space="preserve"> </w:t>
+      </w:r>
+      <w:r>
+        <w:rPr>
+          <w:b/>
+          <w:bCs/>
+        </w:rPr>
+        <w:t>Management</w:t>
+      </w:r>
+      <w:r>
+        <w:rPr>
+          <w:b/>
+          <w:bCs/>
+        </w:rPr>
+        <w:t xml:space="preserve"> </w:t>
+      </w:r>
+      <w:r>
+        <w:rPr>
+          <w:b/>
+          <w:bCs/>
+        </w:rPr>
+        <w:t xml:space="preserve">Studio </w:t>
+      </w:r>
+      <w:r>
+        <w:rPr>
+          <w:lang w:val="bg-BG"/>
+        </w:rPr>
+        <w:t>се</w:t>
+      </w:r>
+      <w:r>
+        <w:rPr>
+          <w:b/>
+          <w:bCs/>
+          <w:lang w:val="bg-BG"/>
+        </w:rPr>
+        <w:t xml:space="preserve"> с</w:t>
+      </w:r>
+      <w:r>
+        <w:rPr>
+          <w:b/>
+          <w:bCs/>
+          <w:lang w:val="bg-BG"/>
+        </w:rPr>
+        <w:t>вържете</w:t>
+      </w:r>
+      <w:r>
+        <w:rPr>
+          <w:lang w:val="bg-BG"/>
+        </w:rPr>
+        <w:t xml:space="preserve"> </w:t>
+      </w:r>
+      <w:r>
+        <w:rPr>
+          <w:lang w:val="bg-BG"/>
+        </w:rPr>
+        <w:t xml:space="preserve">към </w:t>
       </w:r>
       <w:r>
         <w:rPr>
@@ -94,6 +1343,9 @@
           <w:lang w:val="bg-BG"/>
         </w:rPr>
         <w:t xml:space="preserve"> с режим на удостоверяване</w:t>
+      </w:r>
+      <w:r>
+        <w:t>:</w:t>
       </w:r>
     </w:p>
     <w:p>
@@ -106,6 +1358,7 @@
       </w:pPr>
       <w:r>
         <w:rPr>
+          <w:noProof/>
           <w:lang w:val="bg-BG"/>
         </w:rPr>
         <w:drawing>
@@ -124,7 +1377,7 @@
                     <pic:cNvPicPr/>
                   </pic:nvPicPr>
                   <pic:blipFill>
-                    <a:blip r:embed="rId8"/>
+                    <a:blip r:embed="rId14"/>
                     <a:stretch>
                       <a:fillRect/>
                     </a:stretch>
@@ -208,7 +1461,7 @@
                     </pic:cNvPicPr>
                   </pic:nvPicPr>
                   <pic:blipFill>
-                    <a:blip r:embed="rId9" cstate="print">
+                    <a:blip r:embed="rId15" cstate="print">
                       <a:extLst>
                         <a:ext uri="{28A0092B-C50C-407E-A947-70E740481C1C}">
                           <a14:useLocalDpi xmlns:a14="http://schemas.microsoft.com/office/drawing/2010/main" val="0"/>
@@ -291,6 +1544,7 @@
       <w:r>
         <w:rPr>
           <w:rFonts w:ascii="Consolas" w:hAnsi="Consolas"/>
+          <w:lang w:val="ru-RU"/>
         </w:rPr>
         <w:t>[</w:t>
       </w:r>
@@ -306,6 +1560,7 @@
       <w:r>
         <w:rPr>
           <w:rFonts w:ascii="Consolas" w:hAnsi="Consolas"/>
+          <w:lang w:val="ru-RU"/>
         </w:rPr>
         <w:t>]</w:t>
       </w:r>
@@ -360,7 +1615,7 @@
                     </pic:cNvPicPr>
                   </pic:nvPicPr>
                   <pic:blipFill>
-                    <a:blip r:embed="rId10" cstate="print">
+                    <a:blip r:embed="rId16" cstate="print">
                       <a:extLst>
                         <a:ext uri="{28A0092B-C50C-407E-A947-70E740481C1C}">
                           <a14:useLocalDpi xmlns:a14="http://schemas.microsoft.com/office/drawing/2010/main" val="0"/>
@@ -479,7 +1734,7 @@
                     </pic:cNvPicPr>
                   </pic:nvPicPr>
                   <pic:blipFill>
-                    <a:blip r:embed="rId11" cstate="print">
+                    <a:blip r:embed="rId17" cstate="print">
                       <a:extLst>
                         <a:ext uri="{28A0092B-C50C-407E-A947-70E740481C1C}">
                           <a14:useLocalDpi xmlns:a14="http://schemas.microsoft.com/office/drawing/2010/main" val="0"/>
@@ -570,6 +1825,9 @@
         <w:t>.</w:t>
       </w:r>
       <w:r>
+        <w:rPr>
+          <w:lang w:val="ru-RU"/>
+        </w:rPr>
         <w:t xml:space="preserve"> </w:t>
       </w:r>
       <w:r>
@@ -603,6 +1861,9 @@
         <w:t>Name</w:t>
       </w:r>
       <w:r>
+        <w:rPr>
+          <w:lang w:val="ru-RU"/>
+        </w:rPr>
         <w:t xml:space="preserve"> </w:t>
       </w:r>
       <w:r>
@@ -692,7 +1953,7 @@
                     </pic:cNvPicPr>
                   </pic:nvPicPr>
                   <pic:blipFill>
-                    <a:blip r:embed="rId12" cstate="print">
+                    <a:blip r:embed="rId18" cstate="print">
                       <a:extLst>
                         <a:ext uri="{28A0092B-C50C-407E-A947-70E740481C1C}">
                           <a14:useLocalDpi xmlns:a14="http://schemas.microsoft.com/office/drawing/2010/main" val="0"/>
@@ -828,7 +2089,7 @@
                     </pic:cNvPicPr>
                   </pic:nvPicPr>
                   <pic:blipFill>
-                    <a:blip r:embed="rId13" cstate="print">
+                    <a:blip r:embed="rId19" cstate="print">
                       <a:extLst>
                         <a:ext uri="{28A0092B-C50C-407E-A947-70E740481C1C}">
                           <a14:useLocalDpi xmlns:a14="http://schemas.microsoft.com/office/drawing/2010/main" val="0"/>
@@ -913,6 +2174,9 @@
         <w:t xml:space="preserve"> в таблицата</w:t>
       </w:r>
       <w:r>
+        <w:rPr>
+          <w:lang w:val="ru-RU"/>
+        </w:rPr>
         <w:t xml:space="preserve"> </w:t>
       </w:r>
       <w:r>
@@ -971,7 +2235,7 @@
                     </pic:cNvPicPr>
                   </pic:nvPicPr>
                   <pic:blipFill>
-                    <a:blip r:embed="rId14" cstate="print">
+                    <a:blip r:embed="rId20" cstate="print">
                       <a:extLst>
                         <a:ext uri="{28A0092B-C50C-407E-A947-70E740481C1C}">
                           <a14:useLocalDpi xmlns:a14="http://schemas.microsoft.com/office/drawing/2010/main" val="0"/>
@@ -1028,7 +2292,7 @@
                     </pic:cNvPicPr>
                   </pic:nvPicPr>
                   <pic:blipFill>
-                    <a:blip r:embed="rId15" cstate="print">
+                    <a:blip r:embed="rId21" cstate="print">
                       <a:extLst>
                         <a:ext uri="{28A0092B-C50C-407E-A947-70E740481C1C}">
                           <a14:useLocalDpi xmlns:a14="http://schemas.microsoft.com/office/drawing/2010/main" val="0"/>
@@ -1199,7 +2463,7 @@
                     </pic:cNvPicPr>
                   </pic:nvPicPr>
                   <pic:blipFill>
-                    <a:blip r:embed="rId16" cstate="print">
+                    <a:blip r:embed="rId22" cstate="print">
                       <a:extLst>
                         <a:ext uri="{28A0092B-C50C-407E-A947-70E740481C1C}">
                           <a14:useLocalDpi xmlns:a14="http://schemas.microsoft.com/office/drawing/2010/main" val="0"/>
@@ -1420,7 +2684,7 @@
                     </pic:cNvPicPr>
                   </pic:nvPicPr>
                   <pic:blipFill>
-                    <a:blip r:embed="rId17" cstate="print">
+                    <a:blip r:embed="rId23" cstate="print">
                       <a:extLst>
                         <a:ext uri="{28A0092B-C50C-407E-A947-70E740481C1C}">
                           <a14:useLocalDpi xmlns:a14="http://schemas.microsoft.com/office/drawing/2010/main" val="0"/>
@@ -1476,7 +2740,7 @@
                     <pic:cNvPicPr/>
                   </pic:nvPicPr>
                   <pic:blipFill>
-                    <a:blip r:embed="rId18"/>
+                    <a:blip r:embed="rId24"/>
                     <a:stretch>
                       <a:fillRect/>
                     </a:stretch>
@@ -1556,7 +2820,7 @@
                     <pic:cNvPicPr/>
                   </pic:nvPicPr>
                   <pic:blipFill>
-                    <a:blip r:embed="rId19"/>
+                    <a:blip r:embed="rId25"/>
                     <a:stretch>
                       <a:fillRect/>
                     </a:stretch>
@@ -1585,6 +2849,11 @@
       </w:r>
     </w:p>
     <w:p>
+      <w:pPr>
+        <w:rPr>
+          <w:lang w:val="ru-RU"/>
+        </w:rPr>
+      </w:pPr>
       <w:r>
         <w:rPr>
           <w:lang w:val="bg-BG"/>
@@ -1592,6 +2861,9 @@
         <w:t>За да ги подредим по</w:t>
       </w:r>
       <w:r>
+        <w:rPr>
+          <w:lang w:val="ru-RU"/>
+        </w:rPr>
         <w:t xml:space="preserve"> </w:t>
       </w:r>
       <w:r>
@@ -1634,7 +2906,22 @@
           <w:rFonts w:ascii="Consolas" w:hAnsi="Consolas"/>
           <w:b/>
         </w:rPr>
-        <w:t>ORDER BY</w:t>
+        <w:t>ORDER</w:t>
+      </w:r>
+      <w:r>
+        <w:rPr>
+          <w:rFonts w:ascii="Consolas" w:hAnsi="Consolas"/>
+          <w:b/>
+          <w:lang w:val="ru-RU"/>
+        </w:rPr>
+        <w:t xml:space="preserve"> </w:t>
+      </w:r>
+      <w:r>
+        <w:rPr>
+          <w:rFonts w:ascii="Consolas" w:hAnsi="Consolas"/>
+          <w:b/>
+        </w:rPr>
+        <w:t>BY</w:t>
       </w:r>
       <w:r>
         <w:rPr>
@@ -1716,6 +3003,7 @@
       <w:r>
         <w:rPr>
           <w:bCs/>
+          <w:lang w:val="ru-RU"/>
         </w:rPr>
         <w:t xml:space="preserve"> </w:t>
       </w:r>
@@ -1757,6 +3045,7 @@
       <w:r>
         <w:rPr>
           <w:bCs/>
+          <w:lang w:val="ru-RU"/>
         </w:rPr>
         <w:t xml:space="preserve">, </w:t>
       </w:r>
@@ -1805,6 +3094,7 @@
       <w:r>
         <w:rPr>
           <w:bCs/>
+          <w:lang w:val="ru-RU"/>
         </w:rPr>
         <w:t xml:space="preserve"> </w:t>
       </w:r>
@@ -1858,7 +3148,7 @@
                     <pic:cNvPicPr/>
                   </pic:nvPicPr>
                   <pic:blipFill>
-                    <a:blip r:embed="rId20"/>
+                    <a:blip r:embed="rId26"/>
                     <a:stretch>
                       <a:fillRect/>
                     </a:stretch>
@@ -1906,7 +3196,7 @@
                     <pic:cNvPicPr/>
                   </pic:nvPicPr>
                   <pic:blipFill>
-                    <a:blip r:embed="rId21"/>
+                    <a:blip r:embed="rId27"/>
                     <a:stretch>
                       <a:fillRect/>
                     </a:stretch>
@@ -1961,6 +3251,9 @@
         <w:t xml:space="preserve">Променете възрастта на </w:t>
       </w:r>
       <w:r>
+        <w:rPr>
+          <w:lang w:val="ru-RU"/>
+        </w:rPr>
         <w:t>"</w:t>
       </w:r>
       <w:r>
@@ -1971,6 +3264,9 @@
         <w:t>Stuart</w:t>
       </w:r>
       <w:r>
+        <w:rPr>
+          <w:lang w:val="ru-RU"/>
+        </w:rPr>
         <w:t>"</w:t>
       </w:r>
       <w:r>
@@ -2039,7 +3335,7 @@
                     </pic:cNvPicPr>
                   </pic:nvPicPr>
                   <pic:blipFill>
-                    <a:blip r:embed="rId14" cstate="print">
+                    <a:blip r:embed="rId20" cstate="print">
                       <a:extLst>
                         <a:ext uri="{28A0092B-C50C-407E-A947-70E740481C1C}">
                           <a14:useLocalDpi xmlns:a14="http://schemas.microsoft.com/office/drawing/2010/main" val="0"/>
@@ -2095,7 +3391,7 @@
                     <pic:cNvPicPr/>
                   </pic:nvPicPr>
                   <pic:blipFill>
-                    <a:blip r:embed="rId22"/>
+                    <a:blip r:embed="rId28"/>
                     <a:stretch>
                       <a:fillRect/>
                     </a:stretch>
@@ -2139,6 +3435,11 @@
       </w:r>
     </w:p>
     <w:p>
+      <w:pPr>
+        <w:rPr>
+          <w:lang w:val="ru-RU"/>
+        </w:rPr>
+      </w:pPr>
       <w:r>
         <w:rPr>
           <w:lang w:val="bg-BG"/>
@@ -2200,6 +3501,9 @@
         <w:t>променяме</w:t>
       </w:r>
       <w:r>
+        <w:rPr>
+          <w:lang w:val="ru-RU"/>
+        </w:rPr>
         <w:t xml:space="preserve"> </w:t>
       </w:r>
       <w:r>
@@ -2215,6 +3519,9 @@
         <w:t xml:space="preserve">натискаме </w:t>
       </w:r>
       <w:r>
+        <w:rPr>
+          <w:lang w:val="ru-RU"/>
+        </w:rPr>
         <w:t>[</w:t>
       </w:r>
       <w:r>
@@ -2225,6 +3532,9 @@
         <w:t>Enter</w:t>
       </w:r>
       <w:r>
+        <w:rPr>
+          <w:lang w:val="ru-RU"/>
+        </w:rPr>
         <w:t xml:space="preserve">], </w:t>
       </w:r>
       <w:r>
@@ -2262,6 +3572,9 @@
         <w:t xml:space="preserve"> го</w:t>
       </w:r>
       <w:r>
+        <w:rPr>
+          <w:lang w:val="ru-RU"/>
+        </w:rPr>
         <w:t xml:space="preserve">, </w:t>
       </w:r>
       <w:r>
@@ -2271,6 +3584,9 @@
         <w:t xml:space="preserve">натискаме </w:t>
       </w:r>
       <w:r>
+        <w:rPr>
+          <w:lang w:val="ru-RU"/>
+        </w:rPr>
         <w:t>[</w:t>
       </w:r>
       <w:r>
@@ -2281,6 +3597,9 @@
         <w:t>Enter</w:t>
       </w:r>
       <w:r>
+        <w:rPr>
+          <w:lang w:val="ru-RU"/>
+        </w:rPr>
         <w:t>]</w:t>
       </w:r>
       <w:r>
@@ -2311,6 +3630,11 @@
       </w:r>
     </w:p>
     <w:p>
+      <w:pPr>
+        <w:rPr>
+          <w:lang w:val="ru-RU"/>
+        </w:rPr>
+      </w:pPr>
       <w:r>
         <w:rPr>
           <w:lang w:val="bg-BG"/>
@@ -2318,6 +3642,9 @@
         <w:t xml:space="preserve">Отворете таблицата в режим </w:t>
       </w:r>
       <w:r>
+        <w:rPr>
+          <w:lang w:val="ru-RU"/>
+        </w:rPr>
         <w:t>"</w:t>
       </w:r>
       <w:r>
@@ -2328,9 +3655,15 @@
         <w:t>Edit</w:t>
       </w:r>
       <w:r>
+        <w:rPr>
+          <w:lang w:val="ru-RU"/>
+        </w:rPr>
         <w:t>"</w:t>
       </w:r>
       <w:r>
+        <w:rPr>
+          <w:lang w:val="ru-RU"/>
+        </w:rPr>
         <w:t>:</w:t>
       </w:r>
     </w:p>
@@ -2363,7 +3696,7 @@
                     <pic:cNvPicPr/>
                   </pic:nvPicPr>
                   <pic:blipFill>
-                    <a:blip r:embed="rId23"/>
+                    <a:blip r:embed="rId29"/>
                     <a:stretch>
                       <a:fillRect/>
                     </a:stretch>
@@ -2446,6 +3779,9 @@
         <w:t xml:space="preserve"> върху реда, където се намира </w:t>
       </w:r>
       <w:r>
+        <w:rPr>
+          <w:lang w:val="ru-RU"/>
+        </w:rPr>
         <w:t>"</w:t>
       </w:r>
       <w:r>
@@ -2455,6 +3791,9 @@
         <w:t>Bob</w:t>
       </w:r>
       <w:r>
+        <w:rPr>
+          <w:lang w:val="ru-RU"/>
+        </w:rPr>
         <w:t>"</w:t>
       </w:r>
       <w:r>
@@ -2504,7 +3843,7 @@
                     </pic:cNvPicPr>
                   </pic:nvPicPr>
                   <pic:blipFill>
-                    <a:blip r:embed="rId24" cstate="print">
+                    <a:blip r:embed="rId30" cstate="print">
                       <a:extLst>
                         <a:ext uri="{28A0092B-C50C-407E-A947-70E740481C1C}">
                           <a14:useLocalDpi xmlns:a14="http://schemas.microsoft.com/office/drawing/2010/main" val="0"/>
@@ -2572,6 +3911,9 @@
         <w:t xml:space="preserve">Създайте нова таблица </w:t>
       </w:r>
       <w:r>
+        <w:rPr>
+          <w:lang w:val="ru-RU"/>
+        </w:rPr>
         <w:t>"</w:t>
       </w:r>
       <w:r>
@@ -2582,6 +3924,9 @@
         <w:t>Towns</w:t>
       </w:r>
       <w:r>
+        <w:rPr>
+          <w:lang w:val="ru-RU"/>
+        </w:rPr>
         <w:t>"</w:t>
       </w:r>
       <w:r>
@@ -2603,12 +3948,14 @@
         <w:rPr>
           <w:b/>
           <w:noProof/>
+          <w:lang w:val="ru-RU"/>
         </w:rPr>
         <w:t xml:space="preserve"> </w:t>
       </w:r>
       <w:r>
         <w:rPr>
           <w:noProof/>
+          <w:lang w:val="ru-RU"/>
         </w:rPr>
         <w:t>(</w:t>
       </w:r>
@@ -2622,6 +3969,7 @@
       <w:r>
         <w:rPr>
           <w:noProof/>
+          <w:lang w:val="ru-RU"/>
         </w:rPr>
         <w:t>)</w:t>
       </w:r>
@@ -2652,12 +4000,14 @@
         <w:rPr>
           <w:b/>
           <w:noProof/>
+          <w:lang w:val="ru-RU"/>
         </w:rPr>
         <w:t xml:space="preserve"> </w:t>
       </w:r>
       <w:r>
         <w:rPr>
           <w:noProof/>
+          <w:lang w:val="ru-RU"/>
         </w:rPr>
         <w:t>(</w:t>
       </w:r>
@@ -2740,7 +4090,7 @@
                     <pic:cNvPicPr/>
                   </pic:nvPicPr>
                   <pic:blipFill>
-                    <a:blip r:embed="rId25"/>
+                    <a:blip r:embed="rId31"/>
                     <a:stretch>
                       <a:fillRect/>
                     </a:stretch>
@@ -2792,7 +4142,7 @@
                     <pic:cNvPicPr/>
                   </pic:nvPicPr>
                   <pic:blipFill>
-                    <a:blip r:embed="rId26"/>
+                    <a:blip r:embed="rId32"/>
                     <a:stretch>
                       <a:fillRect/>
                     </a:stretch>
@@ -2821,6 +4171,11 @@
       </w:r>
     </w:p>
     <w:p>
+      <w:pPr>
+        <w:rPr>
+          <w:lang w:val="ru-RU"/>
+        </w:rPr>
+      </w:pPr>
       <w:r>
         <w:rPr>
           <w:lang w:val="bg-BG"/>
@@ -2829,7 +4184,13 @@
         <w:t xml:space="preserve">За да направим колоната </w:t>
       </w:r>
       <w:r>
-        <w:t xml:space="preserve">Id </w:t>
+        <w:t>Id</w:t>
+      </w:r>
+      <w:r>
+        <w:rPr>
+          <w:lang w:val="ru-RU"/>
+        </w:rPr>
+        <w:t xml:space="preserve"> </w:t>
       </w:r>
       <w:r>
         <w:rPr>
@@ -2840,6 +4201,7 @@
       <w:r>
         <w:rPr>
           <w:rFonts w:ascii="Consolas" w:hAnsi="Consolas"/>
+          <w:lang w:val="ru-RU"/>
         </w:rPr>
         <w:t>[</w:t>
       </w:r>
@@ -2849,11 +4211,46 @@
           <w:b/>
           <w:bCs/>
         </w:rPr>
-        <w:t>Set Primary Key</w:t>
+        <w:t>Set</w:t>
       </w:r>
       <w:r>
         <w:rPr>
           <w:rFonts w:ascii="Consolas" w:hAnsi="Consolas"/>
+          <w:b/>
+          <w:bCs/>
+          <w:lang w:val="ru-RU"/>
+        </w:rPr>
+        <w:t xml:space="preserve"> </w:t>
+      </w:r>
+      <w:r>
+        <w:rPr>
+          <w:rFonts w:ascii="Consolas" w:hAnsi="Consolas"/>
+          <w:b/>
+          <w:bCs/>
+        </w:rPr>
+        <w:t>Primary</w:t>
+      </w:r>
+      <w:r>
+        <w:rPr>
+          <w:rFonts w:ascii="Consolas" w:hAnsi="Consolas"/>
+          <w:b/>
+          <w:bCs/>
+          <w:lang w:val="ru-RU"/>
+        </w:rPr>
+        <w:t xml:space="preserve"> </w:t>
+      </w:r>
+      <w:r>
+        <w:rPr>
+          <w:rFonts w:ascii="Consolas" w:hAnsi="Consolas"/>
+          <w:b/>
+          <w:bCs/>
+        </w:rPr>
+        <w:t>Key</w:t>
+      </w:r>
+      <w:r>
+        <w:rPr>
+          <w:rFonts w:ascii="Consolas" w:hAnsi="Consolas"/>
+          <w:lang w:val="ru-RU"/>
         </w:rPr>
         <w:t>]</w:t>
       </w:r>
@@ -2886,7 +4283,7 @@
                     <pic:cNvPicPr/>
                   </pic:nvPicPr>
                   <pic:blipFill>
-                    <a:blip r:embed="rId27"/>
+                    <a:blip r:embed="rId33"/>
                     <a:stretch>
                       <a:fillRect/>
                     </a:stretch>
@@ -3097,7 +4494,7 @@
                     </pic:cNvPicPr>
                   </pic:nvPicPr>
                   <pic:blipFill>
-                    <a:blip r:embed="rId28" cstate="print">
+                    <a:blip r:embed="rId34" cstate="print">
                       <a:extLst>
                         <a:ext uri="{28A0092B-C50C-407E-A947-70E740481C1C}">
                           <a14:useLocalDpi xmlns:a14="http://schemas.microsoft.com/office/drawing/2010/main" val="0"/>
@@ -3175,7 +4572,7 @@
                     </pic:cNvPicPr>
                   </pic:nvPicPr>
                   <pic:blipFill>
-                    <a:blip r:embed="rId29" cstate="print">
+                    <a:blip r:embed="rId35" cstate="print">
                       <a:extLst>
                         <a:ext uri="{28A0092B-C50C-407E-A947-70E740481C1C}">
                           <a14:useLocalDpi xmlns:a14="http://schemas.microsoft.com/office/drawing/2010/main" val="0"/>
@@ -3212,6 +4609,11 @@
       </w:r>
     </w:p>
     <w:p>
+      <w:pPr>
+        <w:rPr>
+          <w:lang w:val="ru-RU"/>
+        </w:rPr>
+      </w:pPr>
       <w:r>
         <w:rPr>
           <w:lang w:val="bg-BG"/>
@@ -3221,6 +4623,7 @@
       <w:r>
         <w:rPr>
           <w:rFonts w:ascii="Consolas" w:hAnsi="Consolas"/>
+          <w:lang w:val="ru-RU"/>
         </w:rPr>
         <w:t>[</w:t>
       </w:r>
@@ -3235,10 +4638,14 @@
         <w:rPr>
           <w:rFonts w:ascii="Consolas" w:hAnsi="Consolas"/>
           <w:bCs/>
+          <w:lang w:val="ru-RU"/>
         </w:rPr>
         <w:t>]</w:t>
       </w:r>
       <w:r>
+        <w:rPr>
+          <w:lang w:val="ru-RU"/>
+        </w:rPr>
         <w:t>.</w:t>
       </w:r>
     </w:p>
@@ -3272,7 +4679,7 @@
                     </pic:cNvPicPr>
                   </pic:nvPicPr>
                   <pic:blipFill>
-                    <a:blip r:embed="rId30" cstate="print">
+                    <a:blip r:embed="rId36" cstate="print">
                       <a:extLst>
                         <a:ext uri="{28A0092B-C50C-407E-A947-70E740481C1C}">
                           <a14:useLocalDpi xmlns:a14="http://schemas.microsoft.com/office/drawing/2010/main" val="0"/>
@@ -3352,7 +4759,7 @@
                     <pic:cNvPicPr/>
                   </pic:nvPicPr>
                   <pic:blipFill>
-                    <a:blip r:embed="rId31"/>
+                    <a:blip r:embed="rId37"/>
                     <a:stretch>
                       <a:fillRect/>
                     </a:stretch>
@@ -3483,7 +4890,7 @@
                     <pic:cNvPicPr/>
                   </pic:nvPicPr>
                   <pic:blipFill>
-                    <a:blip r:embed="rId32"/>
+                    <a:blip r:embed="rId38"/>
                     <a:stretch>
                       <a:fillRect/>
                     </a:stretch>
@@ -3538,6 +4945,7 @@
         <w:rPr>
           <w:rFonts w:ascii="Consolas" w:hAnsi="Consolas"/>
           <w:noProof/>
+          <w:lang w:val="ru-RU"/>
         </w:rPr>
         <w:t>[</w:t>
       </w:r>
@@ -3555,6 +4963,7 @@
         <w:rPr>
           <w:rFonts w:ascii="Consolas" w:hAnsi="Consolas"/>
           <w:noProof/>
+          <w:lang w:val="ru-RU"/>
         </w:rPr>
         <w:t>]</w:t>
       </w:r>
@@ -3596,7 +5005,7 @@
                     </pic:cNvPicPr>
                   </pic:nvPicPr>
                   <pic:blipFill>
-                    <a:blip r:embed="rId33" cstate="print">
+                    <a:blip r:embed="rId39" cstate="print">
                       <a:extLst>
                         <a:ext uri="{28A0092B-C50C-407E-A947-70E740481C1C}">
                           <a14:useLocalDpi xmlns:a14="http://schemas.microsoft.com/office/drawing/2010/main" val="0"/>
@@ -4036,6 +5445,9 @@
         <w:t xml:space="preserve"> от база данни</w:t>
       </w:r>
       <w:r>
+        <w:rPr>
+          <w:lang w:val="ru-RU"/>
+        </w:rPr>
         <w:t xml:space="preserve"> </w:t>
       </w:r>
       <w:r>
@@ -4095,6 +5507,11 @@
       </w:r>
     </w:p>
     <w:p>
+      <w:pPr>
+        <w:rPr>
+          <w:lang w:val="ru-RU"/>
+        </w:rPr>
+      </w:pPr>
       <w:r>
         <w:rPr>
           <w:lang w:val="bg-BG"/>
@@ -4145,6 +5562,9 @@
         <w:t>ChatGPT</w:t>
       </w:r>
       <w:r>
+        <w:rPr>
+          <w:lang w:val="ru-RU"/>
+        </w:rPr>
         <w:t xml:space="preserve">. </w:t>
       </w:r>
       <w:r>
@@ -4172,13 +5592,31 @@
           <w:b/>
           <w:bCs/>
         </w:rPr>
-        <w:t>SQL Server</w:t>
-      </w:r>
-      <w:r>
+        <w:t>SQL</w:t>
+      </w:r>
+      <w:r>
+        <w:rPr>
+          <w:b/>
+          <w:bCs/>
+          <w:lang w:val="ru-RU"/>
+        </w:rPr>
         <w:t xml:space="preserve"> </w:t>
       </w:r>
       <w:r>
         <w:rPr>
+          <w:b/>
+          <w:bCs/>
+        </w:rPr>
+        <w:t>Server</w:t>
+      </w:r>
+      <w:r>
+        <w:rPr>
+          <w:lang w:val="ru-RU"/>
+        </w:rPr>
+        <w:t xml:space="preserve"> </w:t>
+      </w:r>
+      <w:r>
+        <w:rPr>
           <w:lang w:val="bg-BG"/>
         </w:rPr>
         <w:t xml:space="preserve">и инструмента </w:t>
@@ -4188,15 +5626,63 @@
           <w:b/>
           <w:bCs/>
         </w:rPr>
-        <w:t>SQL Server Management Studio</w:t>
-      </w:r>
-      <w:r>
+        <w:t>SQL</w:t>
+      </w:r>
+      <w:r>
+        <w:rPr>
+          <w:b/>
+          <w:bCs/>
+          <w:lang w:val="ru-RU"/>
+        </w:rPr>
+        <w:t xml:space="preserve"> </w:t>
+      </w:r>
+      <w:r>
+        <w:rPr>
+          <w:b/>
+          <w:bCs/>
+        </w:rPr>
+        <w:t>Server</w:t>
+      </w:r>
+      <w:r>
+        <w:rPr>
+          <w:b/>
+          <w:bCs/>
+          <w:lang w:val="ru-RU"/>
+        </w:rPr>
+        <w:t xml:space="preserve"> </w:t>
+      </w:r>
+      <w:r>
+        <w:rPr>
+          <w:b/>
+          <w:bCs/>
+        </w:rPr>
+        <w:t>Management</w:t>
+      </w:r>
+      <w:r>
+        <w:rPr>
+          <w:b/>
+          <w:bCs/>
+          <w:lang w:val="ru-RU"/>
+        </w:rPr>
+        <w:t xml:space="preserve"> </w:t>
+      </w:r>
+      <w:r>
+        <w:rPr>
+          <w:b/>
+          <w:bCs/>
+        </w:rPr>
+        <w:t>Studio</w:t>
+      </w:r>
+      <w:r>
+        <w:rPr>
+          <w:lang w:val="ru-RU"/>
+        </w:rPr>
         <w:t>.</w:t>
       </w:r>
     </w:p>
     <w:sectPr>
-      <w:headerReference w:type="default" r:id="rId34"/>
-      <w:footerReference w:type="default" r:id="rId35"/>
+      <w:headerReference w:type="default" r:id="rId40"/>
+      <w:footerReference w:type="default" r:id="rId41"/>
       <w:pgSz w:w="11909" w:h="16834" w:code="9"/>
       <w:pgMar w:top="567" w:right="737" w:bottom="1077" w:left="737" w:header="567" w:footer="794" w:gutter="0"/>
       <w:cols w:space="720"/>
@@ -6964,6 +8450,146 @@
     </w:lvl>
   </w:abstractNum>
   <w:abstractNum w:abstractNumId="18" w15:restartNumberingAfterBreak="0">
+    <w:nsid w:val="2EBC2C7C"/>
+    <w:multiLevelType w:val="hybridMultilevel"/>
+    <w:tmpl w:val="AF028E9C"/>
+    <w:lvl w:ilvl="0" w:tplc="672438FC">
+      <w:start w:val="1"/>
+      <w:numFmt w:val="bullet"/>
+      <w:lvlText w:val=""/>
+      <w:lvlJc w:val="left"/>
+      <w:pPr>
+        <w:tabs>
+          <w:tab w:val="num" w:pos="720"/>
+        </w:tabs>
+        <w:ind w:left="720" w:hanging="360"/>
+      </w:pPr>
+      <w:rPr>
+        <w:rFonts w:ascii="Wingdings" w:hAnsi="Wingdings" w:hint="default"/>
+      </w:rPr>
+    </w:lvl>
+    <w:lvl w:ilvl="1" w:tplc="72F0CE3E" w:tentative="1">
+      <w:start w:val="1"/>
+      <w:numFmt w:val="bullet"/>
+      <w:lvlText w:val=""/>
+      <w:lvlJc w:val="left"/>
+      <w:pPr>
+        <w:tabs>
+          <w:tab w:val="num" w:pos="1440"/>
+        </w:tabs>
+        <w:ind w:left="1440" w:hanging="360"/>
+      </w:pPr>
+      <w:rPr>
+        <w:rFonts w:ascii="Wingdings" w:hAnsi="Wingdings" w:hint="default"/>
+      </w:rPr>
+    </w:lvl>
+    <w:lvl w:ilvl="2" w:tplc="CC6CD2CA" w:tentative="1">
+      <w:start w:val="1"/>
+      <w:numFmt w:val="bullet"/>
+      <w:lvlText w:val=""/>
+      <w:lvlJc w:val="left"/>
+      <w:pPr>
+        <w:tabs>
+          <w:tab w:val="num" w:pos="2160"/>
+        </w:tabs>
+        <w:ind w:left="2160" w:hanging="360"/>
+      </w:pPr>
+      <w:rPr>
+        <w:rFonts w:ascii="Wingdings" w:hAnsi="Wingdings" w:hint="default"/>
+      </w:rPr>
+    </w:lvl>
+    <w:lvl w:ilvl="3" w:tplc="4014CBE2" w:tentative="1">
+      <w:start w:val="1"/>
+      <w:numFmt w:val="bullet"/>
+      <w:lvlText w:val=""/>
+      <w:lvlJc w:val="left"/>
+      <w:pPr>
+        <w:tabs>
+          <w:tab w:val="num" w:pos="2880"/>
+        </w:tabs>
+        <w:ind w:left="2880" w:hanging="360"/>
+      </w:pPr>
+      <w:rPr>
+        <w:rFonts w:ascii="Wingdings" w:hAnsi="Wingdings" w:hint="default"/>
+      </w:rPr>
+    </w:lvl>
+    <w:lvl w:ilvl="4" w:tplc="44363378" w:tentative="1">
+      <w:start w:val="1"/>
+      <w:numFmt w:val="bullet"/>
+      <w:lvlText w:val=""/>
+      <w:lvlJc w:val="left"/>
+      <w:pPr>
+        <w:tabs>
+          <w:tab w:val="num" w:pos="3600"/>
+        </w:tabs>
+        <w:ind w:left="3600" w:hanging="360"/>
+      </w:pPr>
+      <w:rPr>
+        <w:rFonts w:ascii="Wingdings" w:hAnsi="Wingdings" w:hint="default"/>
+      </w:rPr>
+    </w:lvl>
+    <w:lvl w:ilvl="5" w:tplc="F9A0F302" w:tentative="1">
+      <w:start w:val="1"/>
+      <w:numFmt w:val="bullet"/>
+      <w:lvlText w:val=""/>
+      <w:lvlJc w:val="left"/>
+      <w:pPr>
+        <w:tabs>
+          <w:tab w:val="num" w:pos="4320"/>
+        </w:tabs>
+        <w:ind w:left="4320" w:hanging="360"/>
+      </w:pPr>
+      <w:rPr>
+        <w:rFonts w:ascii="Wingdings" w:hAnsi="Wingdings" w:hint="default"/>
+      </w:rPr>
+    </w:lvl>
+    <w:lvl w:ilvl="6" w:tplc="4F640038" w:tentative="1">
+      <w:start w:val="1"/>
+      <w:numFmt w:val="bullet"/>
+      <w:lvlText w:val=""/>
+      <w:lvlJc w:val="left"/>
+      <w:pPr>
+        <w:tabs>
+          <w:tab w:val="num" w:pos="5040"/>
+        </w:tabs>
+        <w:ind w:left="5040" w:hanging="360"/>
+      </w:pPr>
+      <w:rPr>
+        <w:rFonts w:ascii="Wingdings" w:hAnsi="Wingdings" w:hint="default"/>
+      </w:rPr>
+    </w:lvl>
+    <w:lvl w:ilvl="7" w:tplc="CBE45E44" w:tentative="1">
+      <w:start w:val="1"/>
+      <w:numFmt w:val="bullet"/>
+      <w:lvlText w:val=""/>
+      <w:lvlJc w:val="left"/>
+      <w:pPr>
+        <w:tabs>
+          <w:tab w:val="num" w:pos="5760"/>
+        </w:tabs>
+        <w:ind w:left="5760" w:hanging="360"/>
+      </w:pPr>
+      <w:rPr>
+        <w:rFonts w:ascii="Wingdings" w:hAnsi="Wingdings" w:hint="default"/>
+      </w:rPr>
+    </w:lvl>
+    <w:lvl w:ilvl="8" w:tplc="C73256A2" w:tentative="1">
+      <w:start w:val="1"/>
+      <w:numFmt w:val="bullet"/>
+      <w:lvlText w:val=""/>
+      <w:lvlJc w:val="left"/>
+      <w:pPr>
+        <w:tabs>
+          <w:tab w:val="num" w:pos="6480"/>
+        </w:tabs>
+        <w:ind w:left="6480" w:hanging="360"/>
+      </w:pPr>
+      <w:rPr>
+        <w:rFonts w:ascii="Wingdings" w:hAnsi="Wingdings" w:hint="default"/>
+      </w:rPr>
+    </w:lvl>
+  </w:abstractNum>
+  <w:abstractNum w:abstractNumId="19" w15:restartNumberingAfterBreak="0">
     <w:nsid w:val="326B7ADF"/>
     <w:multiLevelType w:val="hybridMultilevel"/>
     <w:tmpl w:val="243464B4"/>
@@ -7058,7 +8684,7 @@
       </w:pPr>
     </w:lvl>
   </w:abstractNum>
-  <w:abstractNum w:abstractNumId="19" w15:restartNumberingAfterBreak="0">
+  <w:abstractNum w:abstractNumId="20" w15:restartNumberingAfterBreak="0">
     <w:nsid w:val="32FA669A"/>
     <w:multiLevelType w:val="hybridMultilevel"/>
     <w:tmpl w:val="A3125294"/>
@@ -7171,7 +8797,7 @@
       </w:rPr>
     </w:lvl>
   </w:abstractNum>
-  <w:abstractNum w:abstractNumId="20" w15:restartNumberingAfterBreak="0">
+  <w:abstractNum w:abstractNumId="21" w15:restartNumberingAfterBreak="0">
     <w:nsid w:val="36F1759A"/>
     <w:multiLevelType w:val="hybridMultilevel"/>
     <w:tmpl w:val="AC4C80EA"/>
@@ -7284,7 +8910,147 @@
       </w:rPr>
     </w:lvl>
   </w:abstractNum>
-  <w:abstractNum w:abstractNumId="21" w15:restartNumberingAfterBreak="0">
+  <w:abstractNum w:abstractNumId="22" w15:restartNumberingAfterBreak="0">
+    <w:nsid w:val="380A25C0"/>
+    <w:multiLevelType w:val="hybridMultilevel"/>
+    <w:tmpl w:val="00AAEFBA"/>
+    <w:lvl w:ilvl="0" w:tplc="34FE6E36">
+      <w:start w:val="1"/>
+      <w:numFmt w:val="bullet"/>
+      <w:lvlText w:val=""/>
+      <w:lvlJc w:val="left"/>
+      <w:pPr>
+        <w:tabs>
+          <w:tab w:val="num" w:pos="720"/>
+        </w:tabs>
+        <w:ind w:left="720" w:hanging="360"/>
+      </w:pPr>
+      <w:rPr>
+        <w:rFonts w:ascii="Wingdings" w:hAnsi="Wingdings" w:hint="default"/>
+      </w:rPr>
+    </w:lvl>
+    <w:lvl w:ilvl="1" w:tplc="6B980E12" w:tentative="1">
+      <w:start w:val="1"/>
+      <w:numFmt w:val="bullet"/>
+      <w:lvlText w:val=""/>
+      <w:lvlJc w:val="left"/>
+      <w:pPr>
+        <w:tabs>
+          <w:tab w:val="num" w:pos="1440"/>
+        </w:tabs>
+        <w:ind w:left="1440" w:hanging="360"/>
+      </w:pPr>
+      <w:rPr>
+        <w:rFonts w:ascii="Wingdings" w:hAnsi="Wingdings" w:hint="default"/>
+      </w:rPr>
+    </w:lvl>
+    <w:lvl w:ilvl="2" w:tplc="1C74DB8E" w:tentative="1">
+      <w:start w:val="1"/>
+      <w:numFmt w:val="bullet"/>
+      <w:lvlText w:val=""/>
+      <w:lvlJc w:val="left"/>
+      <w:pPr>
+        <w:tabs>
+          <w:tab w:val="num" w:pos="2160"/>
+        </w:tabs>
+        <w:ind w:left="2160" w:hanging="360"/>
+      </w:pPr>
+      <w:rPr>
+        <w:rFonts w:ascii="Wingdings" w:hAnsi="Wingdings" w:hint="default"/>
+      </w:rPr>
+    </w:lvl>
+    <w:lvl w:ilvl="3" w:tplc="97F070A4" w:tentative="1">
+      <w:start w:val="1"/>
+      <w:numFmt w:val="bullet"/>
+      <w:lvlText w:val=""/>
+      <w:lvlJc w:val="left"/>
+      <w:pPr>
+        <w:tabs>
+          <w:tab w:val="num" w:pos="2880"/>
+        </w:tabs>
+        <w:ind w:left="2880" w:hanging="360"/>
+      </w:pPr>
+      <w:rPr>
+        <w:rFonts w:ascii="Wingdings" w:hAnsi="Wingdings" w:hint="default"/>
+      </w:rPr>
+    </w:lvl>
+    <w:lvl w:ilvl="4" w:tplc="C6600E9E" w:tentative="1">
+      <w:start w:val="1"/>
+      <w:numFmt w:val="bullet"/>
+      <w:lvlText w:val=""/>
+      <w:lvlJc w:val="left"/>
+      <w:pPr>
+        <w:tabs>
+          <w:tab w:val="num" w:pos="3600"/>
+        </w:tabs>
+        <w:ind w:left="3600" w:hanging="360"/>
+      </w:pPr>
+      <w:rPr>
+        <w:rFonts w:ascii="Wingdings" w:hAnsi="Wingdings" w:hint="default"/>
+      </w:rPr>
+    </w:lvl>
+    <w:lvl w:ilvl="5" w:tplc="00727006" w:tentative="1">
+      <w:start w:val="1"/>
+      <w:numFmt w:val="bullet"/>
+      <w:lvlText w:val=""/>
+      <w:lvlJc w:val="left"/>
+      <w:pPr>
+        <w:tabs>
+          <w:tab w:val="num" w:pos="4320"/>
+        </w:tabs>
+        <w:ind w:left="4320" w:hanging="360"/>
+      </w:pPr>
+      <w:rPr>
+        <w:rFonts w:ascii="Wingdings" w:hAnsi="Wingdings" w:hint="default"/>
+      </w:rPr>
+    </w:lvl>
+    <w:lvl w:ilvl="6" w:tplc="0656590C" w:tentative="1">
+      <w:start w:val="1"/>
+      <w:numFmt w:val="bullet"/>
+      <w:lvlText w:val=""/>
+      <w:lvlJc w:val="left"/>
+      <w:pPr>
+        <w:tabs>
+          <w:tab w:val="num" w:pos="5040"/>
+        </w:tabs>
+        <w:ind w:left="5040" w:hanging="360"/>
+      </w:pPr>
+      <w:rPr>
+        <w:rFonts w:ascii="Wingdings" w:hAnsi="Wingdings" w:hint="default"/>
+      </w:rPr>
+    </w:lvl>
+    <w:lvl w:ilvl="7" w:tplc="7FB493DC" w:tentative="1">
+      <w:start w:val="1"/>
+      <w:numFmt w:val="bullet"/>
+      <w:lvlText w:val=""/>
+      <w:lvlJc w:val="left"/>
+      <w:pPr>
+        <w:tabs>
+          <w:tab w:val="num" w:pos="5760"/>
+        </w:tabs>
+        <w:ind w:left="5760" w:hanging="360"/>
+      </w:pPr>
+      <w:rPr>
+        <w:rFonts w:ascii="Wingdings" w:hAnsi="Wingdings" w:hint="default"/>
+      </w:rPr>
+    </w:lvl>
+    <w:lvl w:ilvl="8" w:tplc="0882AB84" w:tentative="1">
+      <w:start w:val="1"/>
+      <w:numFmt w:val="bullet"/>
+      <w:lvlText w:val=""/>
+      <w:lvlJc w:val="left"/>
+      <w:pPr>
+        <w:tabs>
+          <w:tab w:val="num" w:pos="6480"/>
+        </w:tabs>
+        <w:ind w:left="6480" w:hanging="360"/>
+      </w:pPr>
+      <w:rPr>
+        <w:rFonts w:ascii="Wingdings" w:hAnsi="Wingdings" w:hint="default"/>
+      </w:rPr>
+    </w:lvl>
+  </w:abstractNum>
+  <w:abstractNum w:abstractNumId="23" w15:restartNumberingAfterBreak="0">
     <w:nsid w:val="385C6CB3"/>
     <w:multiLevelType w:val="hybridMultilevel"/>
     <w:tmpl w:val="C1C67C5C"/>
@@ -7397,7 +9163,7 @@
       </w:rPr>
     </w:lvl>
   </w:abstractNum>
-  <w:abstractNum w:abstractNumId="22" w15:restartNumberingAfterBreak="0">
+  <w:abstractNum w:abstractNumId="24" w15:restartNumberingAfterBreak="0">
     <w:nsid w:val="40B63A43"/>
     <w:multiLevelType w:val="hybridMultilevel"/>
     <w:tmpl w:val="4D9EFB84"/>
@@ -7492,7 +9258,7 @@
       </w:pPr>
     </w:lvl>
   </w:abstractNum>
-  <w:abstractNum w:abstractNumId="23" w15:restartNumberingAfterBreak="0">
+  <w:abstractNum w:abstractNumId="25" w15:restartNumberingAfterBreak="0">
     <w:nsid w:val="44BC2519"/>
     <w:multiLevelType w:val="hybridMultilevel"/>
     <w:tmpl w:val="EEB2B3B6"/>
@@ -7581,7 +9347,7 @@
       </w:pPr>
     </w:lvl>
   </w:abstractNum>
-  <w:abstractNum w:abstractNumId="24" w15:restartNumberingAfterBreak="0">
+  <w:abstractNum w:abstractNumId="26" w15:restartNumberingAfterBreak="0">
     <w:nsid w:val="4D796141"/>
     <w:multiLevelType w:val="hybridMultilevel"/>
     <w:tmpl w:val="91D04A66"/>
@@ -7694,7 +9460,7 @@
       </w:rPr>
     </w:lvl>
   </w:abstractNum>
-  <w:abstractNum w:abstractNumId="25" w15:restartNumberingAfterBreak="0">
+  <w:abstractNum w:abstractNumId="27" w15:restartNumberingAfterBreak="0">
     <w:nsid w:val="4F5B2890"/>
     <w:multiLevelType w:val="hybridMultilevel"/>
     <w:tmpl w:val="9FAE4850"/>
@@ -7807,7 +9573,7 @@
       </w:rPr>
     </w:lvl>
   </w:abstractNum>
-  <w:abstractNum w:abstractNumId="26" w15:restartNumberingAfterBreak="0">
+  <w:abstractNum w:abstractNumId="28" w15:restartNumberingAfterBreak="0">
     <w:nsid w:val="50F62E8C"/>
     <w:multiLevelType w:val="hybridMultilevel"/>
     <w:tmpl w:val="E78C85C0"/>
@@ -7920,7 +9686,7 @@
       </w:rPr>
     </w:lvl>
   </w:abstractNum>
-  <w:abstractNum w:abstractNumId="27" w15:restartNumberingAfterBreak="0">
+  <w:abstractNum w:abstractNumId="29" w15:restartNumberingAfterBreak="0">
     <w:nsid w:val="5507266E"/>
     <w:multiLevelType w:val="hybridMultilevel"/>
     <w:tmpl w:val="22522E3A"/>
@@ -8033,7 +9799,7 @@
       </w:rPr>
     </w:lvl>
   </w:abstractNum>
-  <w:abstractNum w:abstractNumId="28" w15:restartNumberingAfterBreak="0">
+  <w:abstractNum w:abstractNumId="30" w15:restartNumberingAfterBreak="0">
     <w:nsid w:val="55990837"/>
     <w:multiLevelType w:val="hybridMultilevel"/>
     <w:tmpl w:val="960254F8"/>
@@ -8146,7 +9912,7 @@
       </w:rPr>
     </w:lvl>
   </w:abstractNum>
-  <w:abstractNum w:abstractNumId="29" w15:restartNumberingAfterBreak="0">
+  <w:abstractNum w:abstractNumId="31" w15:restartNumberingAfterBreak="0">
     <w:nsid w:val="55BC60FF"/>
     <w:multiLevelType w:val="hybridMultilevel"/>
     <w:tmpl w:val="C1FC87D6"/>
@@ -8235,7 +10001,7 @@
       </w:pPr>
     </w:lvl>
   </w:abstractNum>
-  <w:abstractNum w:abstractNumId="30" w15:restartNumberingAfterBreak="0">
+  <w:abstractNum w:abstractNumId="32" w15:restartNumberingAfterBreak="0">
     <w:nsid w:val="57FD43D1"/>
     <w:multiLevelType w:val="hybridMultilevel"/>
     <w:tmpl w:val="A36A9E3E"/>
@@ -8323,7 +10089,7 @@
       </w:pPr>
     </w:lvl>
   </w:abstractNum>
-  <w:abstractNum w:abstractNumId="31" w15:restartNumberingAfterBreak="0">
+  <w:abstractNum w:abstractNumId="33" w15:restartNumberingAfterBreak="0">
     <w:nsid w:val="5E7757B2"/>
     <w:multiLevelType w:val="multilevel"/>
     <w:tmpl w:val="0E203B02"/>
@@ -8409,7 +10175,7 @@
       </w:pPr>
     </w:lvl>
   </w:abstractNum>
-  <w:abstractNum w:abstractNumId="32" w15:restartNumberingAfterBreak="0">
+  <w:abstractNum w:abstractNumId="34" w15:restartNumberingAfterBreak="0">
     <w:nsid w:val="5F9A715F"/>
     <w:multiLevelType w:val="hybridMultilevel"/>
     <w:tmpl w:val="4B26630C"/>
@@ -8522,7 +10288,7 @@
       </w:rPr>
     </w:lvl>
   </w:abstractNum>
-  <w:abstractNum w:abstractNumId="33" w15:restartNumberingAfterBreak="0">
+  <w:abstractNum w:abstractNumId="35" w15:restartNumberingAfterBreak="0">
     <w:nsid w:val="609D235C"/>
     <w:multiLevelType w:val="hybridMultilevel"/>
     <w:tmpl w:val="848696AC"/>
@@ -8635,7 +10401,7 @@
       </w:rPr>
     </w:lvl>
   </w:abstractNum>
-  <w:abstractNum w:abstractNumId="34" w15:restartNumberingAfterBreak="0">
+  <w:abstractNum w:abstractNumId="36" w15:restartNumberingAfterBreak="0">
     <w:nsid w:val="60FC6BB4"/>
     <w:multiLevelType w:val="hybridMultilevel"/>
     <w:tmpl w:val="671E692E"/>
@@ -8748,7 +10514,7 @@
       </w:rPr>
     </w:lvl>
   </w:abstractNum>
-  <w:abstractNum w:abstractNumId="35" w15:restartNumberingAfterBreak="0">
+  <w:abstractNum w:abstractNumId="37" w15:restartNumberingAfterBreak="0">
     <w:nsid w:val="636274E2"/>
     <w:multiLevelType w:val="hybridMultilevel"/>
     <w:tmpl w:val="0732809A"/>
@@ -8837,7 +10603,7 @@
       </w:pPr>
     </w:lvl>
   </w:abstractNum>
-  <w:abstractNum w:abstractNumId="36" w15:restartNumberingAfterBreak="0">
+  <w:abstractNum w:abstractNumId="38" w15:restartNumberingAfterBreak="0">
     <w:nsid w:val="65BF1F3F"/>
     <w:multiLevelType w:val="hybridMultilevel"/>
     <w:tmpl w:val="C0DC4A14"/>
@@ -8950,7 +10716,7 @@
       </w:rPr>
     </w:lvl>
   </w:abstractNum>
-  <w:abstractNum w:abstractNumId="37" w15:restartNumberingAfterBreak="0">
+  <w:abstractNum w:abstractNumId="39" w15:restartNumberingAfterBreak="0">
     <w:nsid w:val="6B944EC9"/>
     <w:multiLevelType w:val="hybridMultilevel"/>
     <w:tmpl w:val="8076D1AC"/>
@@ -9063,7 +10829,7 @@
       </w:rPr>
     </w:lvl>
   </w:abstractNum>
-  <w:abstractNum w:abstractNumId="38" w15:restartNumberingAfterBreak="0">
+  <w:abstractNum w:abstractNumId="40" w15:restartNumberingAfterBreak="0">
     <w:nsid w:val="6EBD0C51"/>
     <w:multiLevelType w:val="hybridMultilevel"/>
     <w:tmpl w:val="5C28EE1A"/>
@@ -9176,7 +10942,7 @@
       </w:rPr>
     </w:lvl>
   </w:abstractNum>
-  <w:abstractNum w:abstractNumId="39" w15:restartNumberingAfterBreak="0">
+  <w:abstractNum w:abstractNumId="41" w15:restartNumberingAfterBreak="0">
     <w:nsid w:val="75F22415"/>
     <w:multiLevelType w:val="hybridMultilevel"/>
     <w:tmpl w:val="DB2EF382"/>
@@ -9262,7 +11028,7 @@
       </w:pPr>
     </w:lvl>
   </w:abstractNum>
-  <w:abstractNum w:abstractNumId="40" w15:restartNumberingAfterBreak="0">
+  <w:abstractNum w:abstractNumId="42" w15:restartNumberingAfterBreak="0">
     <w:nsid w:val="766D73FB"/>
     <w:multiLevelType w:val="hybridMultilevel"/>
     <w:tmpl w:val="646AC9A6"/>
@@ -9351,7 +11117,7 @@
       </w:pPr>
     </w:lvl>
   </w:abstractNum>
-  <w:abstractNum w:abstractNumId="41" w15:restartNumberingAfterBreak="0">
+  <w:abstractNum w:abstractNumId="43" w15:restartNumberingAfterBreak="0">
     <w:nsid w:val="771A7929"/>
     <w:multiLevelType w:val="hybridMultilevel"/>
     <w:tmpl w:val="B5EA489E"/>
@@ -9464,7 +11230,7 @@
       </w:rPr>
     </w:lvl>
   </w:abstractNum>
-  <w:abstractNum w:abstractNumId="42" w15:restartNumberingAfterBreak="0">
+  <w:abstractNum w:abstractNumId="44" w15:restartNumberingAfterBreak="0">
     <w:nsid w:val="7A0155B4"/>
     <w:multiLevelType w:val="hybridMultilevel"/>
     <w:tmpl w:val="581A57DA"/>
@@ -9581,19 +11347,19 @@
     <w:abstractNumId w:val="0"/>
   </w:num>
   <w:num w:numId="2" w16cid:durableId="1672760767">
-    <w:abstractNumId w:val="42"/>
+    <w:abstractNumId w:val="44"/>
   </w:num>
   <w:num w:numId="3" w16cid:durableId="491068669">
     <w:abstractNumId w:val="9"/>
   </w:num>
   <w:num w:numId="4" w16cid:durableId="1307932643">
-    <w:abstractNumId w:val="27"/>
+    <w:abstractNumId w:val="29"/>
   </w:num>
   <w:num w:numId="5" w16cid:durableId="1451776628">
-    <w:abstractNumId w:val="28"/>
+    <w:abstractNumId w:val="30"/>
   </w:num>
   <w:num w:numId="6" w16cid:durableId="1090352202">
-    <w:abstractNumId w:val="32"/>
+    <w:abstractNumId w:val="34"/>
   </w:num>
   <w:num w:numId="7" w16cid:durableId="2018651986">
     <w:abstractNumId w:val="3"/>
@@ -9602,7 +11368,7 @@
     <w:abstractNumId w:val="8"/>
   </w:num>
   <w:num w:numId="9" w16cid:durableId="242570537">
-    <w:abstractNumId w:val="25"/>
+    <w:abstractNumId w:val="27"/>
   </w:num>
   <w:num w:numId="10" w16cid:durableId="125397781">
     <w:abstractNumId w:val="13"/>
@@ -9638,34 +11404,34 @@
     <w:abstractNumId w:val="4"/>
   </w:num>
   <w:num w:numId="12" w16cid:durableId="537552224">
-    <w:abstractNumId w:val="21"/>
+    <w:abstractNumId w:val="23"/>
   </w:num>
   <w:num w:numId="13" w16cid:durableId="1024406058">
     <w:abstractNumId w:val="1"/>
   </w:num>
   <w:num w:numId="14" w16cid:durableId="1396968803">
-    <w:abstractNumId w:val="31"/>
+    <w:abstractNumId w:val="33"/>
   </w:num>
   <w:num w:numId="15" w16cid:durableId="953555172">
     <w:abstractNumId w:val="10"/>
   </w:num>
   <w:num w:numId="16" w16cid:durableId="1648245729">
-    <w:abstractNumId w:val="37"/>
+    <w:abstractNumId w:val="39"/>
   </w:num>
   <w:num w:numId="17" w16cid:durableId="1283685311">
-    <w:abstractNumId w:val="26"/>
+    <w:abstractNumId w:val="28"/>
   </w:num>
   <w:num w:numId="18" w16cid:durableId="330567321">
-    <w:abstractNumId w:val="41"/>
+    <w:abstractNumId w:val="43"/>
   </w:num>
   <w:num w:numId="19" w16cid:durableId="450973703">
-    <w:abstractNumId w:val="33"/>
+    <w:abstractNumId w:val="35"/>
   </w:num>
   <w:num w:numId="20" w16cid:durableId="1744795088">
-    <w:abstractNumId w:val="20"/>
+    <w:abstractNumId w:val="21"/>
   </w:num>
   <w:num w:numId="21" w16cid:durableId="216013503">
-    <w:abstractNumId w:val="30"/>
+    <w:abstractNumId w:val="32"/>
   </w:num>
   <w:num w:numId="22" w16cid:durableId="1530532292">
     <w:abstractNumId w:val="12"/>
@@ -9683,58 +11449,64 @@
     <w:abstractNumId w:val="17"/>
   </w:num>
   <w:num w:numId="27" w16cid:durableId="281962165">
-    <w:abstractNumId w:val="35"/>
+    <w:abstractNumId w:val="37"/>
   </w:num>
   <w:num w:numId="28" w16cid:durableId="378477244">
-    <w:abstractNumId w:val="18"/>
+    <w:abstractNumId w:val="19"/>
   </w:num>
   <w:num w:numId="29" w16cid:durableId="1743143657">
-    <w:abstractNumId w:val="40"/>
+    <w:abstractNumId w:val="42"/>
   </w:num>
   <w:num w:numId="30" w16cid:durableId="950891213">
-    <w:abstractNumId w:val="22"/>
+    <w:abstractNumId w:val="24"/>
   </w:num>
   <w:num w:numId="31" w16cid:durableId="178473974">
     <w:abstractNumId w:val="11"/>
   </w:num>
   <w:num w:numId="32" w16cid:durableId="1270242465">
-    <w:abstractNumId w:val="34"/>
+    <w:abstractNumId w:val="36"/>
   </w:num>
   <w:num w:numId="33" w16cid:durableId="1203665056">
-    <w:abstractNumId w:val="38"/>
+    <w:abstractNumId w:val="40"/>
   </w:num>
   <w:num w:numId="34" w16cid:durableId="1340932384">
-    <w:abstractNumId w:val="24"/>
+    <w:abstractNumId w:val="26"/>
   </w:num>
   <w:num w:numId="35" w16cid:durableId="1183864730">
-    <w:abstractNumId w:val="39"/>
+    <w:abstractNumId w:val="41"/>
   </w:num>
   <w:num w:numId="36" w16cid:durableId="1534032782">
     <w:abstractNumId w:val="6"/>
   </w:num>
   <w:num w:numId="37" w16cid:durableId="55517116">
-    <w:abstractNumId w:val="23"/>
+    <w:abstractNumId w:val="25"/>
   </w:num>
   <w:num w:numId="38" w16cid:durableId="177158273">
     <w:abstractNumId w:val="14"/>
   </w:num>
   <w:num w:numId="39" w16cid:durableId="542835384">
-    <w:abstractNumId w:val="29"/>
+    <w:abstractNumId w:val="31"/>
   </w:num>
   <w:num w:numId="40" w16cid:durableId="1256665836">
     <w:abstractNumId w:val="5"/>
   </w:num>
   <w:num w:numId="41" w16cid:durableId="1481463194">
-    <w:abstractNumId w:val="36"/>
+    <w:abstractNumId w:val="38"/>
   </w:num>
   <w:num w:numId="42" w16cid:durableId="94788816">
     <w:abstractNumId w:val="16"/>
   </w:num>
   <w:num w:numId="43" w16cid:durableId="486017573">
-    <w:abstractNumId w:val="19"/>
+    <w:abstractNumId w:val="20"/>
   </w:num>
   <w:num w:numId="44" w16cid:durableId="167212438">
     <w:abstractNumId w:val="16"/>
+  </w:num>
+  <w:num w:numId="45" w16cid:durableId="2008055300">
+    <w:abstractNumId w:val="18"/>
+  </w:num>
+  <w:num w:numId="46" w16cid:durableId="1074469302">
+    <w:abstractNumId w:val="22"/>
   </w:num>
 </w:numbering>
 </file>
@@ -10261,7 +12033,6 @@
   <w:style w:type="character" w:default="1" w:styleId="DefaultParagraphFont">
     <w:name w:val="Default Paragraph Font"/>
     <w:uiPriority w:val="1"/>
-    <w:semiHidden/>
     <w:unhideWhenUsed/>
   </w:style>
   <w:style w:type="table" w:default="1" w:styleId="TableNormal">
@@ -10585,6 +12356,18 @@
       <w:shd w:val="clear" w:color="auto" w:fill="E1DFDD"/>
     </w:rPr>
   </w:style>
+  <w:style w:type="character" w:styleId="UnresolvedMention">
+    <w:name w:val="Unresolved Mention"/>
+    <w:basedOn w:val="DefaultParagraphFont"/>
+    <w:uiPriority w:val="99"/>
+    <w:semiHidden/>
+    <w:unhideWhenUsed/>
+    <w:rsid w:val="00BD20FB"/>
+    <w:rPr>
+      <w:color w:val="605E5C"/>
+      <w:shd w:val="clear" w:color="auto" w:fill="E1DFDD"/>
+    </w:rPr>
+  </w:style>
 </w:styles>
 </file>
 

</xml_diff>

<commit_message>
Updates on Intro to MS SQL Server exercise document
</commit_message>
<xml_diff>
--- a/Courses/Software-Sciences/Module-3-Databases-New/03-Intro-to-MS-SQL-Server/03-Intro-to-MS-SQL-Server-Exercises.docx
+++ b/Courses/Software-Sciences/Module-3-Databases-New/03-Intro-to-MS-SQL-Server/03-Intro-to-MS-SQL-Server-Exercises.docx
@@ -129,11 +129,15 @@
     </w:p>
     <w:p>
       <w:pPr>
-        <w:rPr>
-          <w:lang w:val="ru-RU"/>
-        </w:rPr>
-      </w:pPr>
-      <w:r>
+        <w:jc w:val="center"/>
+        <w:rPr>
+          <w:lang w:val="ru-RU"/>
+        </w:rPr>
+      </w:pPr>
+      <w:r>
+        <w:rPr>
+          <w:noProof/>
+        </w:rPr>
         <w:drawing>
           <wp:inline distT="0" distB="0" distL="0" distR="0" wp14:anchorId="6238B905" wp14:editId="70CE7D72">
             <wp:extent cx="3344352" cy="2647612"/>
@@ -243,11 +247,15 @@
     </w:p>
     <w:p>
       <w:pPr>
-        <w:rPr>
-          <w:lang w:val="ru-RU"/>
-        </w:rPr>
-      </w:pPr>
-      <w:r>
+        <w:jc w:val="center"/>
+        <w:rPr>
+          <w:lang w:val="ru-RU"/>
+        </w:rPr>
+      </w:pPr>
+      <w:r>
+        <w:rPr>
+          <w:noProof/>
+        </w:rPr>
         <w:drawing>
           <wp:inline distT="0" distB="0" distL="0" distR="0" wp14:anchorId="1602BC0F" wp14:editId="732EEB77">
             <wp:extent cx="3927944" cy="3109623"/>
@@ -343,12 +351,14 @@
     </w:p>
     <w:p>
       <w:pPr>
-        <w:rPr>
-          <w:lang w:val="ru-RU"/>
-        </w:rPr>
-      </w:pPr>
-      <w:r>
-        <w:rPr>
+        <w:jc w:val="center"/>
+        <w:rPr>
+          <w:lang w:val="ru-RU"/>
+        </w:rPr>
+      </w:pPr>
+      <w:r>
+        <w:rPr>
+          <w:noProof/>
           <w:lang w:val="ru-RU"/>
         </w:rPr>
         <w:lastRenderedPageBreak/>
@@ -474,287 +484,489 @@
         <w:rPr>
           <w:lang w:val="ru-RU"/>
         </w:rPr>
-        <w:t>:</w:t>
-      </w:r>
-      <w:r>
-        <w:rPr>
-          <w:lang w:val="ru-RU"/>
-        </w:rPr>
-        <w:t xml:space="preserve"> </w:t>
-      </w:r>
-      <w:hyperlink r:id="rId11" w:history="1">
-        <w:r>
-          <w:rPr>
-            <w:rStyle w:val="Hyperlink"/>
-          </w:rPr>
-          <w:t>https</w:t>
-        </w:r>
-        <w:r>
-          <w:rPr>
-            <w:rStyle w:val="Hyperlink"/>
-            <w:lang w:val="ru-RU"/>
-          </w:rPr>
-          <w:t>://</w:t>
-        </w:r>
-        <w:r>
-          <w:rPr>
-            <w:rStyle w:val="Hyperlink"/>
-          </w:rPr>
-          <w:t>le</w:t>
-        </w:r>
-        <w:r>
-          <w:rPr>
-            <w:rStyle w:val="Hyperlink"/>
-          </w:rPr>
-          <w:t>a</w:t>
-        </w:r>
-        <w:r>
-          <w:rPr>
-            <w:rStyle w:val="Hyperlink"/>
-          </w:rPr>
-          <w:t>rn</w:t>
-        </w:r>
-        <w:r>
-          <w:rPr>
-            <w:rStyle w:val="Hyperlink"/>
-            <w:lang w:val="ru-RU"/>
-          </w:rPr>
-          <w:t>.</w:t>
-        </w:r>
-        <w:proofErr w:type="spellStart"/>
-        <w:r>
-          <w:rPr>
-            <w:rStyle w:val="Hyperlink"/>
-          </w:rPr>
-          <w:t>microsoft</w:t>
-        </w:r>
-        <w:proofErr w:type="spellEnd"/>
-        <w:r>
-          <w:rPr>
-            <w:rStyle w:val="Hyperlink"/>
-            <w:lang w:val="ru-RU"/>
-          </w:rPr>
-          <w:t>.</w:t>
-        </w:r>
-        <w:r>
-          <w:rPr>
-            <w:rStyle w:val="Hyperlink"/>
-          </w:rPr>
-          <w:t>com</w:t>
-        </w:r>
-        <w:r>
-          <w:rPr>
-            <w:rStyle w:val="Hyperlink"/>
-            <w:lang w:val="ru-RU"/>
-          </w:rPr>
-          <w:t>/</w:t>
-        </w:r>
-        <w:proofErr w:type="spellStart"/>
-        <w:r>
-          <w:rPr>
-            <w:rStyle w:val="Hyperlink"/>
-          </w:rPr>
-          <w:t>en</w:t>
-        </w:r>
-        <w:proofErr w:type="spellEnd"/>
-        <w:r>
-          <w:rPr>
-            <w:rStyle w:val="Hyperlink"/>
-            <w:lang w:val="ru-RU"/>
-          </w:rPr>
-          <w:t>-</w:t>
-        </w:r>
-        <w:r>
-          <w:rPr>
-            <w:rStyle w:val="Hyperlink"/>
-          </w:rPr>
-          <w:t>us</w:t>
-        </w:r>
-        <w:r>
-          <w:rPr>
-            <w:rStyle w:val="Hyperlink"/>
-            <w:lang w:val="ru-RU"/>
-          </w:rPr>
-          <w:t>/</w:t>
-        </w:r>
-        <w:r>
-          <w:rPr>
-            <w:rStyle w:val="Hyperlink"/>
-          </w:rPr>
-          <w:t>sql</w:t>
-        </w:r>
-        <w:r>
-          <w:rPr>
-            <w:rStyle w:val="Hyperlink"/>
-            <w:lang w:val="ru-RU"/>
-          </w:rPr>
-          <w:t>/</w:t>
-        </w:r>
-        <w:r>
-          <w:rPr>
-            <w:rStyle w:val="Hyperlink"/>
-          </w:rPr>
-          <w:t>ssms</w:t>
-        </w:r>
-        <w:r>
-          <w:rPr>
-            <w:rStyle w:val="Hyperlink"/>
-            <w:lang w:val="ru-RU"/>
-          </w:rPr>
-          <w:t>/</w:t>
-        </w:r>
-        <w:r>
-          <w:rPr>
-            <w:rStyle w:val="Hyperlink"/>
-          </w:rPr>
-          <w:t>download</w:t>
-        </w:r>
-        <w:r>
-          <w:rPr>
-            <w:rStyle w:val="Hyperlink"/>
-            <w:lang w:val="ru-RU"/>
-          </w:rPr>
-          <w:t>-</w:t>
-        </w:r>
-        <w:r>
-          <w:rPr>
-            <w:rStyle w:val="Hyperlink"/>
-          </w:rPr>
-          <w:t>sql</w:t>
-        </w:r>
-        <w:r>
-          <w:rPr>
-            <w:rStyle w:val="Hyperlink"/>
-            <w:lang w:val="ru-RU"/>
-          </w:rPr>
-          <w:t>-</w:t>
-        </w:r>
-        <w:r>
-          <w:rPr>
-            <w:rStyle w:val="Hyperlink"/>
-          </w:rPr>
-          <w:t>server</w:t>
-        </w:r>
-        <w:r>
-          <w:rPr>
-            <w:rStyle w:val="Hyperlink"/>
-            <w:lang w:val="ru-RU"/>
-          </w:rPr>
-          <w:t>-</w:t>
-        </w:r>
-        <w:r>
-          <w:rPr>
-            <w:rStyle w:val="Hyperlink"/>
-          </w:rPr>
-          <w:t>management</w:t>
-        </w:r>
-        <w:r>
-          <w:rPr>
-            <w:rStyle w:val="Hyperlink"/>
-            <w:lang w:val="ru-RU"/>
-          </w:rPr>
-          <w:t>-</w:t>
-        </w:r>
-        <w:r>
-          <w:rPr>
-            <w:rStyle w:val="Hyperlink"/>
-          </w:rPr>
-          <w:t>studio</w:t>
-        </w:r>
-        <w:r>
-          <w:rPr>
-            <w:rStyle w:val="Hyperlink"/>
-            <w:lang w:val="ru-RU"/>
-          </w:rPr>
-          <w:t>-</w:t>
-        </w:r>
-        <w:r>
-          <w:rPr>
-            <w:rStyle w:val="Hyperlink"/>
-          </w:rPr>
-          <w:t>ssms</w:t>
-        </w:r>
-        <w:r>
-          <w:rPr>
-            <w:rStyle w:val="Hyperlink"/>
-            <w:lang w:val="ru-RU"/>
-          </w:rPr>
-          <w:t>?</w:t>
-        </w:r>
-        <w:r>
-          <w:rPr>
-            <w:rStyle w:val="Hyperlink"/>
-          </w:rPr>
-          <w:t>view</w:t>
-        </w:r>
-        <w:r>
-          <w:rPr>
-            <w:rStyle w:val="Hyperlink"/>
-            <w:lang w:val="ru-RU"/>
-          </w:rPr>
-          <w:t>=</w:t>
-        </w:r>
-        <w:r>
-          <w:rPr>
-            <w:rStyle w:val="Hyperlink"/>
-          </w:rPr>
-          <w:t>sql</w:t>
-        </w:r>
-        <w:r>
-          <w:rPr>
-            <w:rStyle w:val="Hyperlink"/>
-            <w:lang w:val="ru-RU"/>
-          </w:rPr>
-          <w:t>-</w:t>
-        </w:r>
-        <w:r>
-          <w:rPr>
-            <w:rStyle w:val="Hyperlink"/>
-          </w:rPr>
-          <w:t>server</w:t>
-        </w:r>
-        <w:r>
-          <w:rPr>
-            <w:rStyle w:val="Hyperlink"/>
-            <w:lang w:val="ru-RU"/>
-          </w:rPr>
-          <w:t>-</w:t>
-        </w:r>
-        <w:proofErr w:type="spellStart"/>
-        <w:r>
-          <w:rPr>
-            <w:rStyle w:val="Hyperlink"/>
-          </w:rPr>
-          <w:t>ver</w:t>
-        </w:r>
-        <w:proofErr w:type="spellEnd"/>
-        <w:r>
-          <w:rPr>
-            <w:rStyle w:val="Hyperlink"/>
-            <w:lang w:val="ru-RU"/>
-          </w:rPr>
-          <w:t>16#</w:t>
-        </w:r>
-        <w:r>
-          <w:rPr>
-            <w:rStyle w:val="Hyperlink"/>
-          </w:rPr>
-          <w:t>download</w:t>
-        </w:r>
-        <w:r>
-          <w:rPr>
-            <w:rStyle w:val="Hyperlink"/>
-            <w:lang w:val="ru-RU"/>
-          </w:rPr>
-          <w:t>-</w:t>
-        </w:r>
-        <w:r>
-          <w:rPr>
-            <w:rStyle w:val="Hyperlink"/>
-          </w:rPr>
-          <w:t>ssms</w:t>
-        </w:r>
-      </w:hyperlink>
+        <w:t xml:space="preserve">: </w:t>
+      </w:r>
+      <w:r>
+        <w:fldChar w:fldCharType="begin"/>
+      </w:r>
+      <w:r>
+        <w:instrText>HYPERLINK</w:instrText>
+      </w:r>
+      <w:r>
+        <w:rPr>
+          <w:lang w:val="ru-RU"/>
+        </w:rPr>
+        <w:instrText xml:space="preserve"> "</w:instrText>
+      </w:r>
+      <w:r>
+        <w:instrText>https</w:instrText>
+      </w:r>
+      <w:r>
+        <w:rPr>
+          <w:lang w:val="ru-RU"/>
+        </w:rPr>
+        <w:instrText>://</w:instrText>
+      </w:r>
+      <w:r>
+        <w:instrText>learn</w:instrText>
+      </w:r>
+      <w:r>
+        <w:rPr>
+          <w:lang w:val="ru-RU"/>
+        </w:rPr>
+        <w:instrText>.</w:instrText>
+      </w:r>
+      <w:r>
+        <w:instrText>microsoft</w:instrText>
+      </w:r>
+      <w:r>
+        <w:rPr>
+          <w:lang w:val="ru-RU"/>
+        </w:rPr>
+        <w:instrText>.</w:instrText>
+      </w:r>
+      <w:r>
+        <w:instrText>com</w:instrText>
+      </w:r>
+      <w:r>
+        <w:rPr>
+          <w:lang w:val="ru-RU"/>
+        </w:rPr>
+        <w:instrText>/</w:instrText>
+      </w:r>
+      <w:r>
+        <w:instrText>en</w:instrText>
+      </w:r>
+      <w:r>
+        <w:rPr>
+          <w:lang w:val="ru-RU"/>
+        </w:rPr>
+        <w:instrText>-</w:instrText>
+      </w:r>
+      <w:r>
+        <w:instrText>us</w:instrText>
+      </w:r>
+      <w:r>
+        <w:rPr>
+          <w:lang w:val="ru-RU"/>
+        </w:rPr>
+        <w:instrText>/</w:instrText>
+      </w:r>
+      <w:r>
+        <w:instrText>sql</w:instrText>
+      </w:r>
+      <w:r>
+        <w:rPr>
+          <w:lang w:val="ru-RU"/>
+        </w:rPr>
+        <w:instrText>/</w:instrText>
+      </w:r>
+      <w:r>
+        <w:instrText>ssms</w:instrText>
+      </w:r>
+      <w:r>
+        <w:rPr>
+          <w:lang w:val="ru-RU"/>
+        </w:rPr>
+        <w:instrText>/</w:instrText>
+      </w:r>
+      <w:r>
+        <w:instrText>download</w:instrText>
+      </w:r>
+      <w:r>
+        <w:rPr>
+          <w:lang w:val="ru-RU"/>
+        </w:rPr>
+        <w:instrText>-</w:instrText>
+      </w:r>
+      <w:r>
+        <w:instrText>sql</w:instrText>
+      </w:r>
+      <w:r>
+        <w:rPr>
+          <w:lang w:val="ru-RU"/>
+        </w:rPr>
+        <w:instrText>-</w:instrText>
+      </w:r>
+      <w:r>
+        <w:instrText>server</w:instrText>
+      </w:r>
+      <w:r>
+        <w:rPr>
+          <w:lang w:val="ru-RU"/>
+        </w:rPr>
+        <w:instrText>-</w:instrText>
+      </w:r>
+      <w:r>
+        <w:instrText>management</w:instrText>
+      </w:r>
+      <w:r>
+        <w:rPr>
+          <w:lang w:val="ru-RU"/>
+        </w:rPr>
+        <w:instrText>-</w:instrText>
+      </w:r>
+      <w:r>
+        <w:instrText>studio</w:instrText>
+      </w:r>
+      <w:r>
+        <w:rPr>
+          <w:lang w:val="ru-RU"/>
+        </w:rPr>
+        <w:instrText>-</w:instrText>
+      </w:r>
+      <w:r>
+        <w:instrText>ssms</w:instrText>
+      </w:r>
+      <w:r>
+        <w:rPr>
+          <w:lang w:val="ru-RU"/>
+        </w:rPr>
+        <w:instrText>?</w:instrText>
+      </w:r>
+      <w:r>
+        <w:instrText>view</w:instrText>
+      </w:r>
+      <w:r>
+        <w:rPr>
+          <w:lang w:val="ru-RU"/>
+        </w:rPr>
+        <w:instrText>=</w:instrText>
+      </w:r>
+      <w:r>
+        <w:instrText>sql</w:instrText>
+      </w:r>
+      <w:r>
+        <w:rPr>
+          <w:lang w:val="ru-RU"/>
+        </w:rPr>
+        <w:instrText>-</w:instrText>
+      </w:r>
+      <w:r>
+        <w:instrText>server</w:instrText>
+      </w:r>
+      <w:r>
+        <w:rPr>
+          <w:lang w:val="ru-RU"/>
+        </w:rPr>
+        <w:instrText>-</w:instrText>
+      </w:r>
+      <w:r>
+        <w:instrText>ver</w:instrText>
+      </w:r>
+      <w:r>
+        <w:rPr>
+          <w:lang w:val="ru-RU"/>
+        </w:rPr>
+        <w:instrText>16" \</w:instrText>
+      </w:r>
+      <w:r>
+        <w:instrText>l</w:instrText>
+      </w:r>
+      <w:r>
+        <w:rPr>
+          <w:lang w:val="ru-RU"/>
+        </w:rPr>
+        <w:instrText xml:space="preserve"> "</w:instrText>
+      </w:r>
+      <w:r>
+        <w:instrText>download</w:instrText>
+      </w:r>
+      <w:r>
+        <w:rPr>
+          <w:lang w:val="ru-RU"/>
+        </w:rPr>
+        <w:instrText>-</w:instrText>
+      </w:r>
+      <w:r>
+        <w:instrText>ssms</w:instrText>
+      </w:r>
+      <w:r>
+        <w:rPr>
+          <w:lang w:val="ru-RU"/>
+        </w:rPr>
+        <w:instrText>"</w:instrText>
+      </w:r>
+      <w:r>
+        <w:fldChar w:fldCharType="separate"/>
+      </w:r>
+      <w:r>
+        <w:rPr>
+          <w:rStyle w:val="Hyperlink"/>
+        </w:rPr>
+        <w:t>https</w:t>
+      </w:r>
+      <w:r>
+        <w:rPr>
+          <w:rStyle w:val="Hyperlink"/>
+          <w:lang w:val="ru-RU"/>
+        </w:rPr>
+        <w:t>://</w:t>
+      </w:r>
+      <w:r>
+        <w:rPr>
+          <w:rStyle w:val="Hyperlink"/>
+        </w:rPr>
+        <w:t>learn</w:t>
+      </w:r>
+      <w:r>
+        <w:rPr>
+          <w:rStyle w:val="Hyperlink"/>
+          <w:lang w:val="ru-RU"/>
+        </w:rPr>
+        <w:t>.</w:t>
+      </w:r>
+      <w:proofErr w:type="spellStart"/>
+      <w:r>
+        <w:rPr>
+          <w:rStyle w:val="Hyperlink"/>
+        </w:rPr>
+        <w:t>microsoft</w:t>
+      </w:r>
+      <w:proofErr w:type="spellEnd"/>
+      <w:r>
+        <w:rPr>
+          <w:rStyle w:val="Hyperlink"/>
+          <w:lang w:val="ru-RU"/>
+        </w:rPr>
+        <w:t>.</w:t>
+      </w:r>
+      <w:r>
+        <w:rPr>
+          <w:rStyle w:val="Hyperlink"/>
+        </w:rPr>
+        <w:t>com</w:t>
+      </w:r>
+      <w:r>
+        <w:rPr>
+          <w:rStyle w:val="Hyperlink"/>
+          <w:lang w:val="ru-RU"/>
+        </w:rPr>
+        <w:t>/</w:t>
+      </w:r>
+      <w:proofErr w:type="spellStart"/>
+      <w:r>
+        <w:rPr>
+          <w:rStyle w:val="Hyperlink"/>
+        </w:rPr>
+        <w:t>en</w:t>
+      </w:r>
+      <w:proofErr w:type="spellEnd"/>
+      <w:r>
+        <w:rPr>
+          <w:rStyle w:val="Hyperlink"/>
+          <w:lang w:val="ru-RU"/>
+        </w:rPr>
+        <w:t>-</w:t>
+      </w:r>
+      <w:r>
+        <w:rPr>
+          <w:rStyle w:val="Hyperlink"/>
+        </w:rPr>
+        <w:t>us</w:t>
+      </w:r>
+      <w:r>
+        <w:rPr>
+          <w:rStyle w:val="Hyperlink"/>
+          <w:lang w:val="ru-RU"/>
+        </w:rPr>
+        <w:t>/</w:t>
+      </w:r>
+      <w:proofErr w:type="spellStart"/>
+      <w:r>
+        <w:rPr>
+          <w:rStyle w:val="Hyperlink"/>
+        </w:rPr>
+        <w:t>sql</w:t>
+      </w:r>
+      <w:proofErr w:type="spellEnd"/>
+      <w:r>
+        <w:rPr>
+          <w:rStyle w:val="Hyperlink"/>
+          <w:lang w:val="ru-RU"/>
+        </w:rPr>
+        <w:t>/</w:t>
+      </w:r>
+      <w:proofErr w:type="spellStart"/>
+      <w:r>
+        <w:rPr>
+          <w:rStyle w:val="Hyperlink"/>
+        </w:rPr>
+        <w:t>ssms</w:t>
+      </w:r>
+      <w:proofErr w:type="spellEnd"/>
+      <w:r>
+        <w:rPr>
+          <w:rStyle w:val="Hyperlink"/>
+          <w:lang w:val="ru-RU"/>
+        </w:rPr>
+        <w:t>/</w:t>
+      </w:r>
+      <w:r>
+        <w:rPr>
+          <w:rStyle w:val="Hyperlink"/>
+        </w:rPr>
+        <w:t>download</w:t>
+      </w:r>
+      <w:r>
+        <w:rPr>
+          <w:rStyle w:val="Hyperlink"/>
+          <w:lang w:val="ru-RU"/>
+        </w:rPr>
+        <w:t>-</w:t>
+      </w:r>
+      <w:proofErr w:type="spellStart"/>
+      <w:r>
+        <w:rPr>
+          <w:rStyle w:val="Hyperlink"/>
+        </w:rPr>
+        <w:t>sql</w:t>
+      </w:r>
+      <w:proofErr w:type="spellEnd"/>
+      <w:r>
+        <w:rPr>
+          <w:rStyle w:val="Hyperlink"/>
+          <w:lang w:val="ru-RU"/>
+        </w:rPr>
+        <w:t>-</w:t>
+      </w:r>
+      <w:r>
+        <w:rPr>
+          <w:rStyle w:val="Hyperlink"/>
+        </w:rPr>
+        <w:t>server</w:t>
+      </w:r>
+      <w:r>
+        <w:rPr>
+          <w:rStyle w:val="Hyperlink"/>
+          <w:lang w:val="ru-RU"/>
+        </w:rPr>
+        <w:t>-</w:t>
+      </w:r>
+      <w:r>
+        <w:rPr>
+          <w:rStyle w:val="Hyperlink"/>
+        </w:rPr>
+        <w:t>management</w:t>
+      </w:r>
+      <w:r>
+        <w:rPr>
+          <w:rStyle w:val="Hyperlink"/>
+          <w:lang w:val="ru-RU"/>
+        </w:rPr>
+        <w:t>-</w:t>
+      </w:r>
+      <w:r>
+        <w:rPr>
+          <w:rStyle w:val="Hyperlink"/>
+        </w:rPr>
+        <w:t>studio</w:t>
+      </w:r>
+      <w:r>
+        <w:rPr>
+          <w:rStyle w:val="Hyperlink"/>
+          <w:lang w:val="ru-RU"/>
+        </w:rPr>
+        <w:t>-</w:t>
+      </w:r>
+      <w:proofErr w:type="spellStart"/>
+      <w:r>
+        <w:rPr>
+          <w:rStyle w:val="Hyperlink"/>
+        </w:rPr>
+        <w:t>ssms</w:t>
+      </w:r>
+      <w:proofErr w:type="spellEnd"/>
+      <w:r>
+        <w:rPr>
+          <w:rStyle w:val="Hyperlink"/>
+          <w:lang w:val="ru-RU"/>
+        </w:rPr>
+        <w:t>?</w:t>
+      </w:r>
+      <w:r>
+        <w:rPr>
+          <w:rStyle w:val="Hyperlink"/>
+        </w:rPr>
+        <w:t>view</w:t>
+      </w:r>
+      <w:r>
+        <w:rPr>
+          <w:rStyle w:val="Hyperlink"/>
+          <w:lang w:val="ru-RU"/>
+        </w:rPr>
+        <w:t>=</w:t>
+      </w:r>
+      <w:proofErr w:type="spellStart"/>
+      <w:r>
+        <w:rPr>
+          <w:rStyle w:val="Hyperlink"/>
+        </w:rPr>
+        <w:t>sql</w:t>
+      </w:r>
+      <w:proofErr w:type="spellEnd"/>
+      <w:r>
+        <w:rPr>
+          <w:rStyle w:val="Hyperlink"/>
+          <w:lang w:val="ru-RU"/>
+        </w:rPr>
+        <w:t>-</w:t>
+      </w:r>
+      <w:r>
+        <w:rPr>
+          <w:rStyle w:val="Hyperlink"/>
+        </w:rPr>
+        <w:t>server</w:t>
+      </w:r>
+      <w:r>
+        <w:rPr>
+          <w:rStyle w:val="Hyperlink"/>
+          <w:lang w:val="ru-RU"/>
+        </w:rPr>
+        <w:t>-</w:t>
+      </w:r>
+      <w:proofErr w:type="spellStart"/>
+      <w:r>
+        <w:rPr>
+          <w:rStyle w:val="Hyperlink"/>
+        </w:rPr>
+        <w:t>ver</w:t>
+      </w:r>
+      <w:proofErr w:type="spellEnd"/>
+      <w:r>
+        <w:rPr>
+          <w:rStyle w:val="Hyperlink"/>
+          <w:lang w:val="ru-RU"/>
+        </w:rPr>
+        <w:t>16#</w:t>
+      </w:r>
+      <w:r>
+        <w:rPr>
+          <w:rStyle w:val="Hyperlink"/>
+        </w:rPr>
+        <w:t>download</w:t>
+      </w:r>
+      <w:r>
+        <w:rPr>
+          <w:rStyle w:val="Hyperlink"/>
+          <w:lang w:val="ru-RU"/>
+        </w:rPr>
+        <w:t>-</w:t>
+      </w:r>
+      <w:proofErr w:type="spellStart"/>
+      <w:r>
+        <w:rPr>
+          <w:rStyle w:val="Hyperlink"/>
+        </w:rPr>
+        <w:t>ssms</w:t>
+      </w:r>
+      <w:proofErr w:type="spellEnd"/>
+      <w:r>
+        <w:rPr>
+          <w:rStyle w:val="Hyperlink"/>
+        </w:rPr>
+        <w:fldChar w:fldCharType="end"/>
+      </w:r>
       <w:r>
         <w:rPr>
           <w:lang w:val="ru-RU"/>
@@ -778,20 +990,29 @@
         <w:rPr>
           <w:lang w:val="ru-RU"/>
         </w:rPr>
+        <w:t xml:space="preserve"> "</w:t>
+      </w:r>
+      <w:r>
+        <w:rPr>
+          <w:b/>
+          <w:bCs/>
+        </w:rPr>
+        <w:t>Free</w:t>
+      </w:r>
+      <w:r>
+        <w:rPr>
+          <w:b/>
+          <w:bCs/>
+          <w:lang w:val="ru-RU"/>
+        </w:rPr>
         <w:t xml:space="preserve"> </w:t>
       </w:r>
       <w:r>
         <w:rPr>
-          <w:lang w:val="ru-RU"/>
-        </w:rPr>
-        <w:t>"</w:t>
-      </w:r>
-      <w:r>
-        <w:rPr>
-          <w:b/>
-          <w:bCs/>
-        </w:rPr>
-        <w:t>Free</w:t>
+          <w:b/>
+          <w:bCs/>
+        </w:rPr>
+        <w:t>Download</w:t>
       </w:r>
       <w:r>
         <w:rPr>
@@ -806,7 +1027,7 @@
           <w:b/>
           <w:bCs/>
         </w:rPr>
-        <w:t>Download</w:t>
+        <w:t>for</w:t>
       </w:r>
       <w:r>
         <w:rPr>
@@ -821,7 +1042,7 @@
           <w:b/>
           <w:bCs/>
         </w:rPr>
-        <w:t>for</w:t>
+        <w:t>SQL</w:t>
       </w:r>
       <w:r>
         <w:rPr>
@@ -836,7 +1057,7 @@
           <w:b/>
           <w:bCs/>
         </w:rPr>
-        <w:t>SQL</w:t>
+        <w:t>Server</w:t>
       </w:r>
       <w:r>
         <w:rPr>
@@ -851,7 +1072,7 @@
           <w:b/>
           <w:bCs/>
         </w:rPr>
-        <w:t>Server</w:t>
+        <w:t>Management</w:t>
       </w:r>
       <w:r>
         <w:rPr>
@@ -866,21 +1087,6 @@
           <w:b/>
           <w:bCs/>
         </w:rPr>
-        <w:t>Management</w:t>
-      </w:r>
-      <w:r>
-        <w:rPr>
-          <w:b/>
-          <w:bCs/>
-          <w:lang w:val="ru-RU"/>
-        </w:rPr>
-        <w:t xml:space="preserve"> </w:t>
-      </w:r>
-      <w:r>
-        <w:rPr>
-          <w:b/>
-          <w:bCs/>
-        </w:rPr>
         <w:t>Studio</w:t>
       </w:r>
       <w:r>
@@ -910,13 +1116,7 @@
         <w:rPr>
           <w:lang w:val="ru-RU"/>
         </w:rPr>
-        <w:t xml:space="preserve"> </w:t>
-      </w:r>
-      <w:r>
-        <w:rPr>
-          <w:lang w:val="ru-RU"/>
-        </w:rPr>
-        <w:t xml:space="preserve">" (трябва да е под заглавието </w:t>
+        <w:t xml:space="preserve"> " (трябва да е под заглавието </w:t>
       </w:r>
       <w:r>
         <w:rPr>
@@ -960,7 +1160,13 @@
       </w:r>
     </w:p>
     <w:p>
-      <w:r>
+      <w:pPr>
+        <w:jc w:val="center"/>
+      </w:pPr>
+      <w:r>
+        <w:rPr>
+          <w:noProof/>
+        </w:rPr>
         <w:drawing>
           <wp:inline distT="0" distB="0" distL="0" distR="0" wp14:anchorId="7E30695E" wp14:editId="391686CF">
             <wp:extent cx="6626225" cy="1378585"/>
@@ -977,7 +1183,7 @@
                     <pic:cNvPicPr/>
                   </pic:nvPicPr>
                   <pic:blipFill>
-                    <a:blip r:embed="rId12"/>
+                    <a:blip r:embed="rId11"/>
                     <a:stretch>
                       <a:fillRect/>
                     </a:stretch>
@@ -1130,6 +1336,9 @@
       </w:r>
     </w:p>
     <w:p>
+      <w:pPr>
+        <w:jc w:val="center"/>
+      </w:pPr>
       <w:r>
         <w:rPr>
           <w:noProof/>
@@ -1152,7 +1361,7 @@
                     </pic:cNvPicPr>
                   </pic:nvPicPr>
                   <pic:blipFill>
-                    <a:blip r:embed="rId13" cstate="print">
+                    <a:blip r:embed="rId12" cstate="print">
                       <a:extLst>
                         <a:ext uri="{28A0092B-C50C-407E-A947-70E740481C1C}">
                           <a14:useLocalDpi xmlns:a14="http://schemas.microsoft.com/office/drawing/2010/main" val="0"/>
@@ -1377,7 +1586,7 @@
                     <pic:cNvPicPr/>
                   </pic:nvPicPr>
                   <pic:blipFill>
-                    <a:blip r:embed="rId14"/>
+                    <a:blip r:embed="rId13"/>
                     <a:stretch>
                       <a:fillRect/>
                     </a:stretch>
@@ -1461,7 +1670,7 @@
                     </pic:cNvPicPr>
                   </pic:nvPicPr>
                   <pic:blipFill>
-                    <a:blip r:embed="rId15" cstate="print">
+                    <a:blip r:embed="rId14" cstate="print">
                       <a:extLst>
                         <a:ext uri="{28A0092B-C50C-407E-A947-70E740481C1C}">
                           <a14:useLocalDpi xmlns:a14="http://schemas.microsoft.com/office/drawing/2010/main" val="0"/>
@@ -1615,7 +1824,7 @@
                     </pic:cNvPicPr>
                   </pic:nvPicPr>
                   <pic:blipFill>
-                    <a:blip r:embed="rId16" cstate="print">
+                    <a:blip r:embed="rId15" cstate="print">
                       <a:extLst>
                         <a:ext uri="{28A0092B-C50C-407E-A947-70E740481C1C}">
                           <a14:useLocalDpi xmlns:a14="http://schemas.microsoft.com/office/drawing/2010/main" val="0"/>
@@ -1734,7 +1943,7 @@
                     </pic:cNvPicPr>
                   </pic:nvPicPr>
                   <pic:blipFill>
-                    <a:blip r:embed="rId17" cstate="print">
+                    <a:blip r:embed="rId16" cstate="print">
                       <a:extLst>
                         <a:ext uri="{28A0092B-C50C-407E-A947-70E740481C1C}">
                           <a14:useLocalDpi xmlns:a14="http://schemas.microsoft.com/office/drawing/2010/main" val="0"/>
@@ -1953,7 +2162,7 @@
                     </pic:cNvPicPr>
                   </pic:nvPicPr>
                   <pic:blipFill>
-                    <a:blip r:embed="rId18" cstate="print">
+                    <a:blip r:embed="rId17" cstate="print">
                       <a:extLst>
                         <a:ext uri="{28A0092B-C50C-407E-A947-70E740481C1C}">
                           <a14:useLocalDpi xmlns:a14="http://schemas.microsoft.com/office/drawing/2010/main" val="0"/>
@@ -2089,7 +2298,7 @@
                     </pic:cNvPicPr>
                   </pic:nvPicPr>
                   <pic:blipFill>
-                    <a:blip r:embed="rId19" cstate="print">
+                    <a:blip r:embed="rId18" cstate="print">
                       <a:extLst>
                         <a:ext uri="{28A0092B-C50C-407E-A947-70E740481C1C}">
                           <a14:useLocalDpi xmlns:a14="http://schemas.microsoft.com/office/drawing/2010/main" val="0"/>
@@ -2235,7 +2444,7 @@
                     </pic:cNvPicPr>
                   </pic:nvPicPr>
                   <pic:blipFill>
-                    <a:blip r:embed="rId20" cstate="print">
+                    <a:blip r:embed="rId19" cstate="print">
                       <a:extLst>
                         <a:ext uri="{28A0092B-C50C-407E-A947-70E740481C1C}">
                           <a14:useLocalDpi xmlns:a14="http://schemas.microsoft.com/office/drawing/2010/main" val="0"/>
@@ -2292,7 +2501,7 @@
                     </pic:cNvPicPr>
                   </pic:nvPicPr>
                   <pic:blipFill>
-                    <a:blip r:embed="rId21" cstate="print">
+                    <a:blip r:embed="rId20" cstate="print">
                       <a:extLst>
                         <a:ext uri="{28A0092B-C50C-407E-A947-70E740481C1C}">
                           <a14:useLocalDpi xmlns:a14="http://schemas.microsoft.com/office/drawing/2010/main" val="0"/>
@@ -2463,7 +2672,7 @@
                     </pic:cNvPicPr>
                   </pic:nvPicPr>
                   <pic:blipFill>
-                    <a:blip r:embed="rId22" cstate="print">
+                    <a:blip r:embed="rId21" cstate="print">
                       <a:extLst>
                         <a:ext uri="{28A0092B-C50C-407E-A947-70E740481C1C}">
                           <a14:useLocalDpi xmlns:a14="http://schemas.microsoft.com/office/drawing/2010/main" val="0"/>
@@ -2684,7 +2893,7 @@
                     </pic:cNvPicPr>
                   </pic:nvPicPr>
                   <pic:blipFill>
-                    <a:blip r:embed="rId23" cstate="print">
+                    <a:blip r:embed="rId22" cstate="print">
                       <a:extLst>
                         <a:ext uri="{28A0092B-C50C-407E-A947-70E740481C1C}">
                           <a14:useLocalDpi xmlns:a14="http://schemas.microsoft.com/office/drawing/2010/main" val="0"/>
@@ -2740,7 +2949,7 @@
                     <pic:cNvPicPr/>
                   </pic:nvPicPr>
                   <pic:blipFill>
-                    <a:blip r:embed="rId24"/>
+                    <a:blip r:embed="rId23"/>
                     <a:stretch>
                       <a:fillRect/>
                     </a:stretch>
@@ -2820,7 +3029,7 @@
                     <pic:cNvPicPr/>
                   </pic:nvPicPr>
                   <pic:blipFill>
-                    <a:blip r:embed="rId25"/>
+                    <a:blip r:embed="rId24"/>
                     <a:stretch>
                       <a:fillRect/>
                     </a:stretch>
@@ -3148,7 +3357,7 @@
                     <pic:cNvPicPr/>
                   </pic:nvPicPr>
                   <pic:blipFill>
-                    <a:blip r:embed="rId26"/>
+                    <a:blip r:embed="rId25"/>
                     <a:stretch>
                       <a:fillRect/>
                     </a:stretch>
@@ -3196,7 +3405,7 @@
                     <pic:cNvPicPr/>
                   </pic:nvPicPr>
                   <pic:blipFill>
-                    <a:blip r:embed="rId27"/>
+                    <a:blip r:embed="rId26"/>
                     <a:stretch>
                       <a:fillRect/>
                     </a:stretch>
@@ -3335,7 +3544,7 @@
                     </pic:cNvPicPr>
                   </pic:nvPicPr>
                   <pic:blipFill>
-                    <a:blip r:embed="rId20" cstate="print">
+                    <a:blip r:embed="rId19" cstate="print">
                       <a:extLst>
                         <a:ext uri="{28A0092B-C50C-407E-A947-70E740481C1C}">
                           <a14:useLocalDpi xmlns:a14="http://schemas.microsoft.com/office/drawing/2010/main" val="0"/>
@@ -3391,7 +3600,7 @@
                     <pic:cNvPicPr/>
                   </pic:nvPicPr>
                   <pic:blipFill>
-                    <a:blip r:embed="rId28"/>
+                    <a:blip r:embed="rId27"/>
                     <a:stretch>
                       <a:fillRect/>
                     </a:stretch>
@@ -3696,7 +3905,7 @@
                     <pic:cNvPicPr/>
                   </pic:nvPicPr>
                   <pic:blipFill>
-                    <a:blip r:embed="rId29"/>
+                    <a:blip r:embed="rId28"/>
                     <a:stretch>
                       <a:fillRect/>
                     </a:stretch>
@@ -3843,7 +4052,7 @@
                     </pic:cNvPicPr>
                   </pic:nvPicPr>
                   <pic:blipFill>
-                    <a:blip r:embed="rId30" cstate="print">
+                    <a:blip r:embed="rId29" cstate="print">
                       <a:extLst>
                         <a:ext uri="{28A0092B-C50C-407E-A947-70E740481C1C}">
                           <a14:useLocalDpi xmlns:a14="http://schemas.microsoft.com/office/drawing/2010/main" val="0"/>
@@ -4090,7 +4299,7 @@
                     <pic:cNvPicPr/>
                   </pic:nvPicPr>
                   <pic:blipFill>
-                    <a:blip r:embed="rId31"/>
+                    <a:blip r:embed="rId30"/>
                     <a:stretch>
                       <a:fillRect/>
                     </a:stretch>
@@ -4142,7 +4351,7 @@
                     <pic:cNvPicPr/>
                   </pic:nvPicPr>
                   <pic:blipFill>
-                    <a:blip r:embed="rId32"/>
+                    <a:blip r:embed="rId31"/>
                     <a:stretch>
                       <a:fillRect/>
                     </a:stretch>
@@ -4283,7 +4492,7 @@
                     <pic:cNvPicPr/>
                   </pic:nvPicPr>
                   <pic:blipFill>
-                    <a:blip r:embed="rId33"/>
+                    <a:blip r:embed="rId32"/>
                     <a:stretch>
                       <a:fillRect/>
                     </a:stretch>
@@ -4494,7 +4703,7 @@
                     </pic:cNvPicPr>
                   </pic:nvPicPr>
                   <pic:blipFill>
-                    <a:blip r:embed="rId34" cstate="print">
+                    <a:blip r:embed="rId33" cstate="print">
                       <a:extLst>
                         <a:ext uri="{28A0092B-C50C-407E-A947-70E740481C1C}">
                           <a14:useLocalDpi xmlns:a14="http://schemas.microsoft.com/office/drawing/2010/main" val="0"/>
@@ -4572,7 +4781,7 @@
                     </pic:cNvPicPr>
                   </pic:nvPicPr>
                   <pic:blipFill>
-                    <a:blip r:embed="rId35" cstate="print">
+                    <a:blip r:embed="rId34" cstate="print">
                       <a:extLst>
                         <a:ext uri="{28A0092B-C50C-407E-A947-70E740481C1C}">
                           <a14:useLocalDpi xmlns:a14="http://schemas.microsoft.com/office/drawing/2010/main" val="0"/>
@@ -4679,7 +4888,7 @@
                     </pic:cNvPicPr>
                   </pic:nvPicPr>
                   <pic:blipFill>
-                    <a:blip r:embed="rId36" cstate="print">
+                    <a:blip r:embed="rId35" cstate="print">
                       <a:extLst>
                         <a:ext uri="{28A0092B-C50C-407E-A947-70E740481C1C}">
                           <a14:useLocalDpi xmlns:a14="http://schemas.microsoft.com/office/drawing/2010/main" val="0"/>
@@ -4759,7 +4968,7 @@
                     <pic:cNvPicPr/>
                   </pic:nvPicPr>
                   <pic:blipFill>
-                    <a:blip r:embed="rId37"/>
+                    <a:blip r:embed="rId36"/>
                     <a:stretch>
                       <a:fillRect/>
                     </a:stretch>
@@ -4890,7 +5099,7 @@
                     <pic:cNvPicPr/>
                   </pic:nvPicPr>
                   <pic:blipFill>
-                    <a:blip r:embed="rId38"/>
+                    <a:blip r:embed="rId37"/>
                     <a:stretch>
                       <a:fillRect/>
                     </a:stretch>
@@ -5005,7 +5214,7 @@
                     </pic:cNvPicPr>
                   </pic:nvPicPr>
                   <pic:blipFill>
-                    <a:blip r:embed="rId39" cstate="print">
+                    <a:blip r:embed="rId38" cstate="print">
                       <a:extLst>
                         <a:ext uri="{28A0092B-C50C-407E-A947-70E740481C1C}">
                           <a14:useLocalDpi xmlns:a14="http://schemas.microsoft.com/office/drawing/2010/main" val="0"/>
@@ -5681,8 +5890,8 @@
       </w:r>
     </w:p>
     <w:sectPr>
-      <w:headerReference w:type="default" r:id="rId40"/>
-      <w:footerReference w:type="default" r:id="rId41"/>
+      <w:headerReference w:type="default" r:id="rId39"/>
+      <w:footerReference w:type="default" r:id="rId40"/>
       <w:pgSz w:w="11909" w:h="16834" w:code="9"/>
       <w:pgMar w:top="567" w:right="737" w:bottom="1077" w:left="737" w:header="567" w:footer="794" w:gutter="0"/>
       <w:cols w:space="720"/>
@@ -12033,6 +12242,7 @@
   <w:style w:type="character" w:default="1" w:styleId="DefaultParagraphFont">
     <w:name w:val="Default Paragraph Font"/>
     <w:uiPriority w:val="1"/>
+    <w:semiHidden/>
     <w:unhideWhenUsed/>
   </w:style>
   <w:style w:type="table" w:default="1" w:styleId="TableNormal">

</xml_diff>

<commit_message>
Add Judge link to Intro to MS SQL Server
</commit_message>
<xml_diff>
--- a/Courses/Software-Sciences/Module-3-Databases-New/03-Intro-to-MS-SQL-Server/03-Intro-to-MS-SQL-Server-Exercises.docx
+++ b/Courses/Software-Sciences/Module-3-Databases-New/03-Intro-to-MS-SQL-Server/03-Intro-to-MS-SQL-Server-Exercises.docx
@@ -491,487 +491,279 @@
         </w:rPr>
         <w:t xml:space="preserve">: </w:t>
       </w:r>
-      <w:r>
-        <w:fldChar w:fldCharType="begin"/>
-      </w:r>
-      <w:r>
-        <w:instrText>HYPERLINK</w:instrText>
-      </w:r>
-      <w:r>
-        <w:rPr>
-          <w:lang w:val="ru-RU"/>
-        </w:rPr>
-        <w:instrText xml:space="preserve"> "</w:instrText>
-      </w:r>
-      <w:r>
-        <w:instrText>https</w:instrText>
-      </w:r>
-      <w:r>
-        <w:rPr>
-          <w:lang w:val="ru-RU"/>
-        </w:rPr>
-        <w:instrText>://</w:instrText>
-      </w:r>
-      <w:r>
-        <w:instrText>learn</w:instrText>
-      </w:r>
-      <w:r>
-        <w:rPr>
-          <w:lang w:val="ru-RU"/>
-        </w:rPr>
-        <w:instrText>.</w:instrText>
-      </w:r>
-      <w:r>
-        <w:instrText>microsoft</w:instrText>
-      </w:r>
-      <w:r>
-        <w:rPr>
-          <w:lang w:val="ru-RU"/>
-        </w:rPr>
-        <w:instrText>.</w:instrText>
-      </w:r>
-      <w:r>
-        <w:instrText>com</w:instrText>
-      </w:r>
-      <w:r>
-        <w:rPr>
-          <w:lang w:val="ru-RU"/>
-        </w:rPr>
-        <w:instrText>/</w:instrText>
-      </w:r>
-      <w:r>
-        <w:instrText>en</w:instrText>
-      </w:r>
-      <w:r>
-        <w:rPr>
-          <w:lang w:val="ru-RU"/>
-        </w:rPr>
-        <w:instrText>-</w:instrText>
-      </w:r>
-      <w:r>
-        <w:instrText>us</w:instrText>
-      </w:r>
-      <w:r>
-        <w:rPr>
-          <w:lang w:val="ru-RU"/>
-        </w:rPr>
-        <w:instrText>/</w:instrText>
-      </w:r>
-      <w:r>
-        <w:instrText>sql</w:instrText>
-      </w:r>
-      <w:r>
-        <w:rPr>
-          <w:lang w:val="ru-RU"/>
-        </w:rPr>
-        <w:instrText>/</w:instrText>
-      </w:r>
-      <w:r>
-        <w:instrText>ssms</w:instrText>
-      </w:r>
-      <w:r>
-        <w:rPr>
-          <w:lang w:val="ru-RU"/>
-        </w:rPr>
-        <w:instrText>/</w:instrText>
-      </w:r>
-      <w:r>
-        <w:instrText>download</w:instrText>
-      </w:r>
-      <w:r>
-        <w:rPr>
-          <w:lang w:val="ru-RU"/>
-        </w:rPr>
-        <w:instrText>-</w:instrText>
-      </w:r>
-      <w:r>
-        <w:instrText>sql</w:instrText>
-      </w:r>
-      <w:r>
-        <w:rPr>
-          <w:lang w:val="ru-RU"/>
-        </w:rPr>
-        <w:instrText>-</w:instrText>
-      </w:r>
-      <w:r>
-        <w:instrText>server</w:instrText>
-      </w:r>
-      <w:r>
-        <w:rPr>
-          <w:lang w:val="ru-RU"/>
-        </w:rPr>
-        <w:instrText>-</w:instrText>
-      </w:r>
-      <w:r>
-        <w:instrText>management</w:instrText>
-      </w:r>
-      <w:r>
-        <w:rPr>
-          <w:lang w:val="ru-RU"/>
-        </w:rPr>
-        <w:instrText>-</w:instrText>
-      </w:r>
-      <w:r>
-        <w:instrText>studio</w:instrText>
-      </w:r>
-      <w:r>
-        <w:rPr>
-          <w:lang w:val="ru-RU"/>
-        </w:rPr>
-        <w:instrText>-</w:instrText>
-      </w:r>
-      <w:r>
-        <w:instrText>ssms</w:instrText>
-      </w:r>
-      <w:r>
-        <w:rPr>
-          <w:lang w:val="ru-RU"/>
-        </w:rPr>
-        <w:instrText>?</w:instrText>
-      </w:r>
-      <w:r>
-        <w:instrText>view</w:instrText>
-      </w:r>
-      <w:r>
-        <w:rPr>
-          <w:lang w:val="ru-RU"/>
-        </w:rPr>
-        <w:instrText>=</w:instrText>
-      </w:r>
-      <w:r>
-        <w:instrText>sql</w:instrText>
-      </w:r>
-      <w:r>
-        <w:rPr>
-          <w:lang w:val="ru-RU"/>
-        </w:rPr>
-        <w:instrText>-</w:instrText>
-      </w:r>
-      <w:r>
-        <w:instrText>server</w:instrText>
-      </w:r>
-      <w:r>
-        <w:rPr>
-          <w:lang w:val="ru-RU"/>
-        </w:rPr>
-        <w:instrText>-</w:instrText>
-      </w:r>
-      <w:r>
-        <w:instrText>ver</w:instrText>
-      </w:r>
-      <w:r>
-        <w:rPr>
-          <w:lang w:val="ru-RU"/>
-        </w:rPr>
-        <w:instrText>16" \</w:instrText>
-      </w:r>
-      <w:r>
-        <w:instrText>l</w:instrText>
-      </w:r>
-      <w:r>
-        <w:rPr>
-          <w:lang w:val="ru-RU"/>
-        </w:rPr>
-        <w:instrText xml:space="preserve"> "</w:instrText>
-      </w:r>
-      <w:r>
-        <w:instrText>download</w:instrText>
-      </w:r>
-      <w:r>
-        <w:rPr>
-          <w:lang w:val="ru-RU"/>
-        </w:rPr>
-        <w:instrText>-</w:instrText>
-      </w:r>
-      <w:r>
-        <w:instrText>ssms</w:instrText>
-      </w:r>
-      <w:r>
-        <w:rPr>
-          <w:lang w:val="ru-RU"/>
-        </w:rPr>
-        <w:instrText>"</w:instrText>
-      </w:r>
-      <w:r>
-        <w:fldChar w:fldCharType="separate"/>
-      </w:r>
-      <w:r>
-        <w:rPr>
-          <w:rStyle w:val="Hyperlink"/>
-        </w:rPr>
-        <w:t>https</w:t>
-      </w:r>
-      <w:r>
-        <w:rPr>
-          <w:rStyle w:val="Hyperlink"/>
-          <w:lang w:val="ru-RU"/>
-        </w:rPr>
-        <w:t>://</w:t>
-      </w:r>
-      <w:r>
-        <w:rPr>
-          <w:rStyle w:val="Hyperlink"/>
-        </w:rPr>
-        <w:t>learn</w:t>
-      </w:r>
-      <w:r>
-        <w:rPr>
-          <w:rStyle w:val="Hyperlink"/>
-          <w:lang w:val="ru-RU"/>
-        </w:rPr>
-        <w:t>.</w:t>
-      </w:r>
-      <w:proofErr w:type="spellStart"/>
-      <w:r>
-        <w:rPr>
-          <w:rStyle w:val="Hyperlink"/>
-        </w:rPr>
-        <w:t>microsoft</w:t>
-      </w:r>
-      <w:proofErr w:type="spellEnd"/>
-      <w:r>
-        <w:rPr>
-          <w:rStyle w:val="Hyperlink"/>
-          <w:lang w:val="ru-RU"/>
-        </w:rPr>
-        <w:t>.</w:t>
-      </w:r>
-      <w:r>
-        <w:rPr>
-          <w:rStyle w:val="Hyperlink"/>
-        </w:rPr>
-        <w:t>com</w:t>
-      </w:r>
-      <w:r>
-        <w:rPr>
-          <w:rStyle w:val="Hyperlink"/>
-          <w:lang w:val="ru-RU"/>
-        </w:rPr>
-        <w:t>/</w:t>
-      </w:r>
-      <w:proofErr w:type="spellStart"/>
-      <w:r>
-        <w:rPr>
-          <w:rStyle w:val="Hyperlink"/>
-        </w:rPr>
-        <w:t>en</w:t>
-      </w:r>
-      <w:proofErr w:type="spellEnd"/>
-      <w:r>
-        <w:rPr>
-          <w:rStyle w:val="Hyperlink"/>
-          <w:lang w:val="ru-RU"/>
-        </w:rPr>
-        <w:t>-</w:t>
-      </w:r>
-      <w:r>
-        <w:rPr>
-          <w:rStyle w:val="Hyperlink"/>
-        </w:rPr>
-        <w:t>us</w:t>
-      </w:r>
-      <w:r>
-        <w:rPr>
-          <w:rStyle w:val="Hyperlink"/>
-          <w:lang w:val="ru-RU"/>
-        </w:rPr>
-        <w:t>/</w:t>
-      </w:r>
-      <w:proofErr w:type="spellStart"/>
-      <w:r>
-        <w:rPr>
-          <w:rStyle w:val="Hyperlink"/>
-        </w:rPr>
-        <w:t>sql</w:t>
-      </w:r>
-      <w:proofErr w:type="spellEnd"/>
-      <w:r>
-        <w:rPr>
-          <w:rStyle w:val="Hyperlink"/>
-          <w:lang w:val="ru-RU"/>
-        </w:rPr>
-        <w:t>/</w:t>
-      </w:r>
-      <w:proofErr w:type="spellStart"/>
-      <w:r>
-        <w:rPr>
-          <w:rStyle w:val="Hyperlink"/>
-        </w:rPr>
-        <w:t>ssms</w:t>
-      </w:r>
-      <w:proofErr w:type="spellEnd"/>
-      <w:r>
-        <w:rPr>
-          <w:rStyle w:val="Hyperlink"/>
-          <w:lang w:val="ru-RU"/>
-        </w:rPr>
-        <w:t>/</w:t>
-      </w:r>
-      <w:r>
-        <w:rPr>
-          <w:rStyle w:val="Hyperlink"/>
-        </w:rPr>
-        <w:t>download</w:t>
-      </w:r>
-      <w:r>
-        <w:rPr>
-          <w:rStyle w:val="Hyperlink"/>
-          <w:lang w:val="ru-RU"/>
-        </w:rPr>
-        <w:t>-</w:t>
-      </w:r>
-      <w:proofErr w:type="spellStart"/>
-      <w:r>
-        <w:rPr>
-          <w:rStyle w:val="Hyperlink"/>
-        </w:rPr>
-        <w:t>sql</w:t>
-      </w:r>
-      <w:proofErr w:type="spellEnd"/>
-      <w:r>
-        <w:rPr>
-          <w:rStyle w:val="Hyperlink"/>
-          <w:lang w:val="ru-RU"/>
-        </w:rPr>
-        <w:t>-</w:t>
-      </w:r>
-      <w:r>
-        <w:rPr>
-          <w:rStyle w:val="Hyperlink"/>
-        </w:rPr>
-        <w:t>server</w:t>
-      </w:r>
-      <w:r>
-        <w:rPr>
-          <w:rStyle w:val="Hyperlink"/>
-          <w:lang w:val="ru-RU"/>
-        </w:rPr>
-        <w:t>-</w:t>
-      </w:r>
-      <w:r>
-        <w:rPr>
-          <w:rStyle w:val="Hyperlink"/>
-        </w:rPr>
-        <w:t>management</w:t>
-      </w:r>
-      <w:r>
-        <w:rPr>
-          <w:rStyle w:val="Hyperlink"/>
-          <w:lang w:val="ru-RU"/>
-        </w:rPr>
-        <w:t>-</w:t>
-      </w:r>
-      <w:r>
-        <w:rPr>
-          <w:rStyle w:val="Hyperlink"/>
-        </w:rPr>
-        <w:t>studio</w:t>
-      </w:r>
-      <w:r>
-        <w:rPr>
-          <w:rStyle w:val="Hyperlink"/>
-          <w:lang w:val="ru-RU"/>
-        </w:rPr>
-        <w:t>-</w:t>
-      </w:r>
-      <w:proofErr w:type="spellStart"/>
-      <w:r>
-        <w:rPr>
-          <w:rStyle w:val="Hyperlink"/>
-        </w:rPr>
-        <w:t>ssms</w:t>
-      </w:r>
-      <w:proofErr w:type="spellEnd"/>
-      <w:r>
-        <w:rPr>
-          <w:rStyle w:val="Hyperlink"/>
-          <w:lang w:val="ru-RU"/>
-        </w:rPr>
-        <w:t>?</w:t>
-      </w:r>
-      <w:r>
-        <w:rPr>
-          <w:rStyle w:val="Hyperlink"/>
-        </w:rPr>
-        <w:t>view</w:t>
-      </w:r>
-      <w:r>
-        <w:rPr>
-          <w:rStyle w:val="Hyperlink"/>
-          <w:lang w:val="ru-RU"/>
-        </w:rPr>
-        <w:t>=</w:t>
-      </w:r>
-      <w:proofErr w:type="spellStart"/>
-      <w:r>
-        <w:rPr>
-          <w:rStyle w:val="Hyperlink"/>
-        </w:rPr>
-        <w:t>sql</w:t>
-      </w:r>
-      <w:proofErr w:type="spellEnd"/>
-      <w:r>
-        <w:rPr>
-          <w:rStyle w:val="Hyperlink"/>
-          <w:lang w:val="ru-RU"/>
-        </w:rPr>
-        <w:t>-</w:t>
-      </w:r>
-      <w:r>
-        <w:rPr>
-          <w:rStyle w:val="Hyperlink"/>
-        </w:rPr>
-        <w:t>server</w:t>
-      </w:r>
-      <w:r>
-        <w:rPr>
-          <w:rStyle w:val="Hyperlink"/>
-          <w:lang w:val="ru-RU"/>
-        </w:rPr>
-        <w:t>-</w:t>
-      </w:r>
-      <w:proofErr w:type="spellStart"/>
-      <w:r>
-        <w:rPr>
-          <w:rStyle w:val="Hyperlink"/>
-        </w:rPr>
-        <w:t>ver</w:t>
-      </w:r>
-      <w:proofErr w:type="spellEnd"/>
-      <w:r>
-        <w:rPr>
-          <w:rStyle w:val="Hyperlink"/>
-          <w:lang w:val="ru-RU"/>
-        </w:rPr>
-        <w:t>16#</w:t>
-      </w:r>
-      <w:r>
-        <w:rPr>
-          <w:rStyle w:val="Hyperlink"/>
-        </w:rPr>
-        <w:t>download</w:t>
-      </w:r>
-      <w:r>
-        <w:rPr>
-          <w:rStyle w:val="Hyperlink"/>
-          <w:lang w:val="ru-RU"/>
-        </w:rPr>
-        <w:t>-</w:t>
-      </w:r>
-      <w:proofErr w:type="spellStart"/>
-      <w:r>
-        <w:rPr>
-          <w:rStyle w:val="Hyperlink"/>
-        </w:rPr>
-        <w:t>ssms</w:t>
-      </w:r>
-      <w:proofErr w:type="spellEnd"/>
-      <w:r>
-        <w:rPr>
-          <w:rStyle w:val="Hyperlink"/>
-        </w:rPr>
-        <w:fldChar w:fldCharType="end"/>
-      </w:r>
+      <w:hyperlink r:id="rId11" w:anchor="download-ssms" w:history="1">
+        <w:r>
+          <w:rPr>
+            <w:rStyle w:val="Hyperlink"/>
+          </w:rPr>
+          <w:t>https</w:t>
+        </w:r>
+        <w:r>
+          <w:rPr>
+            <w:rStyle w:val="Hyperlink"/>
+            <w:lang w:val="ru-RU"/>
+          </w:rPr>
+          <w:t>://</w:t>
+        </w:r>
+        <w:r>
+          <w:rPr>
+            <w:rStyle w:val="Hyperlink"/>
+          </w:rPr>
+          <w:t>learn</w:t>
+        </w:r>
+        <w:r>
+          <w:rPr>
+            <w:rStyle w:val="Hyperlink"/>
+            <w:lang w:val="ru-RU"/>
+          </w:rPr>
+          <w:t>.</w:t>
+        </w:r>
+        <w:proofErr w:type="spellStart"/>
+        <w:r>
+          <w:rPr>
+            <w:rStyle w:val="Hyperlink"/>
+          </w:rPr>
+          <w:t>microsoft</w:t>
+        </w:r>
+        <w:proofErr w:type="spellEnd"/>
+        <w:r>
+          <w:rPr>
+            <w:rStyle w:val="Hyperlink"/>
+            <w:lang w:val="ru-RU"/>
+          </w:rPr>
+          <w:t>.</w:t>
+        </w:r>
+        <w:r>
+          <w:rPr>
+            <w:rStyle w:val="Hyperlink"/>
+          </w:rPr>
+          <w:t>com</w:t>
+        </w:r>
+        <w:r>
+          <w:rPr>
+            <w:rStyle w:val="Hyperlink"/>
+            <w:lang w:val="ru-RU"/>
+          </w:rPr>
+          <w:t>/</w:t>
+        </w:r>
+        <w:proofErr w:type="spellStart"/>
+        <w:r>
+          <w:rPr>
+            <w:rStyle w:val="Hyperlink"/>
+          </w:rPr>
+          <w:t>en</w:t>
+        </w:r>
+        <w:proofErr w:type="spellEnd"/>
+        <w:r>
+          <w:rPr>
+            <w:rStyle w:val="Hyperlink"/>
+            <w:lang w:val="ru-RU"/>
+          </w:rPr>
+          <w:t>-</w:t>
+        </w:r>
+        <w:r>
+          <w:rPr>
+            <w:rStyle w:val="Hyperlink"/>
+          </w:rPr>
+          <w:t>us</w:t>
+        </w:r>
+        <w:r>
+          <w:rPr>
+            <w:rStyle w:val="Hyperlink"/>
+            <w:lang w:val="ru-RU"/>
+          </w:rPr>
+          <w:t>/</w:t>
+        </w:r>
+        <w:proofErr w:type="spellStart"/>
+        <w:r>
+          <w:rPr>
+            <w:rStyle w:val="Hyperlink"/>
+          </w:rPr>
+          <w:t>sql</w:t>
+        </w:r>
+        <w:proofErr w:type="spellEnd"/>
+        <w:r>
+          <w:rPr>
+            <w:rStyle w:val="Hyperlink"/>
+            <w:lang w:val="ru-RU"/>
+          </w:rPr>
+          <w:t>/</w:t>
+        </w:r>
+        <w:proofErr w:type="spellStart"/>
+        <w:r>
+          <w:rPr>
+            <w:rStyle w:val="Hyperlink"/>
+          </w:rPr>
+          <w:t>ssms</w:t>
+        </w:r>
+        <w:proofErr w:type="spellEnd"/>
+        <w:r>
+          <w:rPr>
+            <w:rStyle w:val="Hyperlink"/>
+            <w:lang w:val="ru-RU"/>
+          </w:rPr>
+          <w:t>/</w:t>
+        </w:r>
+        <w:r>
+          <w:rPr>
+            <w:rStyle w:val="Hyperlink"/>
+          </w:rPr>
+          <w:t>download</w:t>
+        </w:r>
+        <w:r>
+          <w:rPr>
+            <w:rStyle w:val="Hyperlink"/>
+            <w:lang w:val="ru-RU"/>
+          </w:rPr>
+          <w:t>-</w:t>
+        </w:r>
+        <w:proofErr w:type="spellStart"/>
+        <w:r>
+          <w:rPr>
+            <w:rStyle w:val="Hyperlink"/>
+          </w:rPr>
+          <w:t>sql</w:t>
+        </w:r>
+        <w:proofErr w:type="spellEnd"/>
+        <w:r>
+          <w:rPr>
+            <w:rStyle w:val="Hyperlink"/>
+            <w:lang w:val="ru-RU"/>
+          </w:rPr>
+          <w:t>-</w:t>
+        </w:r>
+        <w:r>
+          <w:rPr>
+            <w:rStyle w:val="Hyperlink"/>
+          </w:rPr>
+          <w:t>server</w:t>
+        </w:r>
+        <w:r>
+          <w:rPr>
+            <w:rStyle w:val="Hyperlink"/>
+            <w:lang w:val="ru-RU"/>
+          </w:rPr>
+          <w:t>-</w:t>
+        </w:r>
+        <w:r>
+          <w:rPr>
+            <w:rStyle w:val="Hyperlink"/>
+          </w:rPr>
+          <w:t>management</w:t>
+        </w:r>
+        <w:r>
+          <w:rPr>
+            <w:rStyle w:val="Hyperlink"/>
+            <w:lang w:val="ru-RU"/>
+          </w:rPr>
+          <w:t>-</w:t>
+        </w:r>
+        <w:r>
+          <w:rPr>
+            <w:rStyle w:val="Hyperlink"/>
+          </w:rPr>
+          <w:t>studio</w:t>
+        </w:r>
+        <w:r>
+          <w:rPr>
+            <w:rStyle w:val="Hyperlink"/>
+            <w:lang w:val="ru-RU"/>
+          </w:rPr>
+          <w:t>-</w:t>
+        </w:r>
+        <w:proofErr w:type="spellStart"/>
+        <w:r>
+          <w:rPr>
+            <w:rStyle w:val="Hyperlink"/>
+          </w:rPr>
+          <w:t>ssms</w:t>
+        </w:r>
+        <w:proofErr w:type="spellEnd"/>
+        <w:r>
+          <w:rPr>
+            <w:rStyle w:val="Hyperlink"/>
+            <w:lang w:val="ru-RU"/>
+          </w:rPr>
+          <w:t>?</w:t>
+        </w:r>
+        <w:r>
+          <w:rPr>
+            <w:rStyle w:val="Hyperlink"/>
+          </w:rPr>
+          <w:t>view</w:t>
+        </w:r>
+        <w:r>
+          <w:rPr>
+            <w:rStyle w:val="Hyperlink"/>
+            <w:lang w:val="ru-RU"/>
+          </w:rPr>
+          <w:t>=</w:t>
+        </w:r>
+        <w:proofErr w:type="spellStart"/>
+        <w:r>
+          <w:rPr>
+            <w:rStyle w:val="Hyperlink"/>
+          </w:rPr>
+          <w:t>sql</w:t>
+        </w:r>
+        <w:proofErr w:type="spellEnd"/>
+        <w:r>
+          <w:rPr>
+            <w:rStyle w:val="Hyperlink"/>
+            <w:lang w:val="ru-RU"/>
+          </w:rPr>
+          <w:t>-</w:t>
+        </w:r>
+        <w:r>
+          <w:rPr>
+            <w:rStyle w:val="Hyperlink"/>
+          </w:rPr>
+          <w:t>server</w:t>
+        </w:r>
+        <w:r>
+          <w:rPr>
+            <w:rStyle w:val="Hyperlink"/>
+            <w:lang w:val="ru-RU"/>
+          </w:rPr>
+          <w:t>-</w:t>
+        </w:r>
+        <w:proofErr w:type="spellStart"/>
+        <w:r>
+          <w:rPr>
+            <w:rStyle w:val="Hyperlink"/>
+          </w:rPr>
+          <w:t>ver</w:t>
+        </w:r>
+        <w:proofErr w:type="spellEnd"/>
+        <w:r>
+          <w:rPr>
+            <w:rStyle w:val="Hyperlink"/>
+            <w:lang w:val="ru-RU"/>
+          </w:rPr>
+          <w:t>16#</w:t>
+        </w:r>
+        <w:r>
+          <w:rPr>
+            <w:rStyle w:val="Hyperlink"/>
+          </w:rPr>
+          <w:t>download</w:t>
+        </w:r>
+        <w:r>
+          <w:rPr>
+            <w:rStyle w:val="Hyperlink"/>
+            <w:lang w:val="ru-RU"/>
+          </w:rPr>
+          <w:t>-</w:t>
+        </w:r>
+        <w:proofErr w:type="spellStart"/>
+        <w:r>
+          <w:rPr>
+            <w:rStyle w:val="Hyperlink"/>
+          </w:rPr>
+          <w:t>ssms</w:t>
+        </w:r>
+        <w:proofErr w:type="spellEnd"/>
+      </w:hyperlink>
       <w:r>
         <w:rPr>
           <w:lang w:val="ru-RU"/>
@@ -1188,7 +980,7 @@
                     <pic:cNvPicPr/>
                   </pic:nvPicPr>
                   <pic:blipFill>
-                    <a:blip r:embed="rId11"/>
+                    <a:blip r:embed="rId12"/>
                     <a:stretch>
                       <a:fillRect/>
                     </a:stretch>
@@ -1366,7 +1158,7 @@
                     </pic:cNvPicPr>
                   </pic:nvPicPr>
                   <pic:blipFill>
-                    <a:blip r:embed="rId12" cstate="print">
+                    <a:blip r:embed="rId13" cstate="print">
                       <a:extLst>
                         <a:ext uri="{28A0092B-C50C-407E-A947-70E740481C1C}">
                           <a14:useLocalDpi xmlns:a14="http://schemas.microsoft.com/office/drawing/2010/main" val="0"/>
@@ -1591,7 +1383,7 @@
                     <pic:cNvPicPr/>
                   </pic:nvPicPr>
                   <pic:blipFill>
-                    <a:blip r:embed="rId13"/>
+                    <a:blip r:embed="rId14"/>
                     <a:stretch>
                       <a:fillRect/>
                     </a:stretch>
@@ -1675,7 +1467,7 @@
                     </pic:cNvPicPr>
                   </pic:nvPicPr>
                   <pic:blipFill>
-                    <a:blip r:embed="rId14" cstate="print">
+                    <a:blip r:embed="rId15" cstate="print">
                       <a:extLst>
                         <a:ext uri="{28A0092B-C50C-407E-A947-70E740481C1C}">
                           <a14:useLocalDpi xmlns:a14="http://schemas.microsoft.com/office/drawing/2010/main" val="0"/>
@@ -1829,7 +1621,7 @@
                     </pic:cNvPicPr>
                   </pic:nvPicPr>
                   <pic:blipFill>
-                    <a:blip r:embed="rId15" cstate="print">
+                    <a:blip r:embed="rId16" cstate="print">
                       <a:extLst>
                         <a:ext uri="{28A0092B-C50C-407E-A947-70E740481C1C}">
                           <a14:useLocalDpi xmlns:a14="http://schemas.microsoft.com/office/drawing/2010/main" val="0"/>
@@ -1948,7 +1740,7 @@
                     </pic:cNvPicPr>
                   </pic:nvPicPr>
                   <pic:blipFill>
-                    <a:blip r:embed="rId16" cstate="print">
+                    <a:blip r:embed="rId17" cstate="print">
                       <a:extLst>
                         <a:ext uri="{28A0092B-C50C-407E-A947-70E740481C1C}">
                           <a14:useLocalDpi xmlns:a14="http://schemas.microsoft.com/office/drawing/2010/main" val="0"/>
@@ -2167,7 +1959,7 @@
                     </pic:cNvPicPr>
                   </pic:nvPicPr>
                   <pic:blipFill>
-                    <a:blip r:embed="rId17" cstate="print">
+                    <a:blip r:embed="rId18" cstate="print">
                       <a:extLst>
                         <a:ext uri="{28A0092B-C50C-407E-A947-70E740481C1C}">
                           <a14:useLocalDpi xmlns:a14="http://schemas.microsoft.com/office/drawing/2010/main" val="0"/>
@@ -2303,7 +2095,7 @@
                     </pic:cNvPicPr>
                   </pic:nvPicPr>
                   <pic:blipFill>
-                    <a:blip r:embed="rId18" cstate="print">
+                    <a:blip r:embed="rId19" cstate="print">
                       <a:extLst>
                         <a:ext uri="{28A0092B-C50C-407E-A947-70E740481C1C}">
                           <a14:useLocalDpi xmlns:a14="http://schemas.microsoft.com/office/drawing/2010/main" val="0"/>
@@ -2449,7 +2241,7 @@
                     </pic:cNvPicPr>
                   </pic:nvPicPr>
                   <pic:blipFill>
-                    <a:blip r:embed="rId19" cstate="print">
+                    <a:blip r:embed="rId20" cstate="print">
                       <a:extLst>
                         <a:ext uri="{28A0092B-C50C-407E-A947-70E740481C1C}">
                           <a14:useLocalDpi xmlns:a14="http://schemas.microsoft.com/office/drawing/2010/main" val="0"/>
@@ -2506,7 +2298,7 @@
                     </pic:cNvPicPr>
                   </pic:nvPicPr>
                   <pic:blipFill>
-                    <a:blip r:embed="rId20" cstate="print">
+                    <a:blip r:embed="rId21" cstate="print">
                       <a:extLst>
                         <a:ext uri="{28A0092B-C50C-407E-A947-70E740481C1C}">
                           <a14:useLocalDpi xmlns:a14="http://schemas.microsoft.com/office/drawing/2010/main" val="0"/>
@@ -2677,7 +2469,7 @@
                     </pic:cNvPicPr>
                   </pic:nvPicPr>
                   <pic:blipFill>
-                    <a:blip r:embed="rId21" cstate="print">
+                    <a:blip r:embed="rId22" cstate="print">
                       <a:extLst>
                         <a:ext uri="{28A0092B-C50C-407E-A947-70E740481C1C}">
                           <a14:useLocalDpi xmlns:a14="http://schemas.microsoft.com/office/drawing/2010/main" val="0"/>
@@ -2898,7 +2690,7 @@
                     </pic:cNvPicPr>
                   </pic:nvPicPr>
                   <pic:blipFill>
-                    <a:blip r:embed="rId22" cstate="print">
+                    <a:blip r:embed="rId23" cstate="print">
                       <a:extLst>
                         <a:ext uri="{28A0092B-C50C-407E-A947-70E740481C1C}">
                           <a14:useLocalDpi xmlns:a14="http://schemas.microsoft.com/office/drawing/2010/main" val="0"/>
@@ -2954,7 +2746,7 @@
                     <pic:cNvPicPr/>
                   </pic:nvPicPr>
                   <pic:blipFill>
-                    <a:blip r:embed="rId23"/>
+                    <a:blip r:embed="rId24"/>
                     <a:stretch>
                       <a:fillRect/>
                     </a:stretch>
@@ -3034,7 +2826,7 @@
                     <pic:cNvPicPr/>
                   </pic:nvPicPr>
                   <pic:blipFill>
-                    <a:blip r:embed="rId24"/>
+                    <a:blip r:embed="rId25"/>
                     <a:stretch>
                       <a:fillRect/>
                     </a:stretch>
@@ -3362,7 +3154,7 @@
                     <pic:cNvPicPr/>
                   </pic:nvPicPr>
                   <pic:blipFill>
-                    <a:blip r:embed="rId25"/>
+                    <a:blip r:embed="rId26"/>
                     <a:stretch>
                       <a:fillRect/>
                     </a:stretch>
@@ -3410,7 +3202,7 @@
                     <pic:cNvPicPr/>
                   </pic:nvPicPr>
                   <pic:blipFill>
-                    <a:blip r:embed="rId26"/>
+                    <a:blip r:embed="rId27"/>
                     <a:stretch>
                       <a:fillRect/>
                     </a:stretch>
@@ -3549,7 +3341,7 @@
                     </pic:cNvPicPr>
                   </pic:nvPicPr>
                   <pic:blipFill>
-                    <a:blip r:embed="rId19" cstate="print">
+                    <a:blip r:embed="rId20" cstate="print">
                       <a:extLst>
                         <a:ext uri="{28A0092B-C50C-407E-A947-70E740481C1C}">
                           <a14:useLocalDpi xmlns:a14="http://schemas.microsoft.com/office/drawing/2010/main" val="0"/>
@@ -3605,7 +3397,7 @@
                     <pic:cNvPicPr/>
                   </pic:nvPicPr>
                   <pic:blipFill>
-                    <a:blip r:embed="rId27"/>
+                    <a:blip r:embed="rId28"/>
                     <a:stretch>
                       <a:fillRect/>
                     </a:stretch>
@@ -3910,7 +3702,7 @@
                     <pic:cNvPicPr/>
                   </pic:nvPicPr>
                   <pic:blipFill>
-                    <a:blip r:embed="rId28"/>
+                    <a:blip r:embed="rId29"/>
                     <a:stretch>
                       <a:fillRect/>
                     </a:stretch>
@@ -4057,7 +3849,7 @@
                     </pic:cNvPicPr>
                   </pic:nvPicPr>
                   <pic:blipFill>
-                    <a:blip r:embed="rId29" cstate="print">
+                    <a:blip r:embed="rId30" cstate="print">
                       <a:extLst>
                         <a:ext uri="{28A0092B-C50C-407E-A947-70E740481C1C}">
                           <a14:useLocalDpi xmlns:a14="http://schemas.microsoft.com/office/drawing/2010/main" val="0"/>
@@ -4304,7 +4096,7 @@
                     <pic:cNvPicPr/>
                   </pic:nvPicPr>
                   <pic:blipFill>
-                    <a:blip r:embed="rId30"/>
+                    <a:blip r:embed="rId31"/>
                     <a:stretch>
                       <a:fillRect/>
                     </a:stretch>
@@ -4356,7 +4148,7 @@
                     <pic:cNvPicPr/>
                   </pic:nvPicPr>
                   <pic:blipFill>
-                    <a:blip r:embed="rId31"/>
+                    <a:blip r:embed="rId32"/>
                     <a:stretch>
                       <a:fillRect/>
                     </a:stretch>
@@ -4497,7 +4289,7 @@
                     <pic:cNvPicPr/>
                   </pic:nvPicPr>
                   <pic:blipFill>
-                    <a:blip r:embed="rId32"/>
+                    <a:blip r:embed="rId33"/>
                     <a:stretch>
                       <a:fillRect/>
                     </a:stretch>
@@ -4708,7 +4500,7 @@
                     </pic:cNvPicPr>
                   </pic:nvPicPr>
                   <pic:blipFill>
-                    <a:blip r:embed="rId33" cstate="print">
+                    <a:blip r:embed="rId34" cstate="print">
                       <a:extLst>
                         <a:ext uri="{28A0092B-C50C-407E-A947-70E740481C1C}">
                           <a14:useLocalDpi xmlns:a14="http://schemas.microsoft.com/office/drawing/2010/main" val="0"/>
@@ -4786,7 +4578,7 @@
                     </pic:cNvPicPr>
                   </pic:nvPicPr>
                   <pic:blipFill>
-                    <a:blip r:embed="rId34" cstate="print">
+                    <a:blip r:embed="rId35" cstate="print">
                       <a:extLst>
                         <a:ext uri="{28A0092B-C50C-407E-A947-70E740481C1C}">
                           <a14:useLocalDpi xmlns:a14="http://schemas.microsoft.com/office/drawing/2010/main" val="0"/>
@@ -4893,7 +4685,7 @@
                     </pic:cNvPicPr>
                   </pic:nvPicPr>
                   <pic:blipFill>
-                    <a:blip r:embed="rId35" cstate="print">
+                    <a:blip r:embed="rId36" cstate="print">
                       <a:extLst>
                         <a:ext uri="{28A0092B-C50C-407E-A947-70E740481C1C}">
                           <a14:useLocalDpi xmlns:a14="http://schemas.microsoft.com/office/drawing/2010/main" val="0"/>
@@ -4973,7 +4765,7 @@
                     <pic:cNvPicPr/>
                   </pic:nvPicPr>
                   <pic:blipFill>
-                    <a:blip r:embed="rId36"/>
+                    <a:blip r:embed="rId37"/>
                     <a:stretch>
                       <a:fillRect/>
                     </a:stretch>
@@ -5104,7 +4896,7 @@
                     <pic:cNvPicPr/>
                   </pic:nvPicPr>
                   <pic:blipFill>
-                    <a:blip r:embed="rId37"/>
+                    <a:blip r:embed="rId38"/>
                     <a:stretch>
                       <a:fillRect/>
                     </a:stretch>
@@ -5219,7 +5011,7 @@
                     </pic:cNvPicPr>
                   </pic:nvPicPr>
                   <pic:blipFill>
-                    <a:blip r:embed="rId38" cstate="print">
+                    <a:blip r:embed="rId39" cstate="print">
                       <a:extLst>
                         <a:ext uri="{28A0092B-C50C-407E-A947-70E740481C1C}">
                           <a14:useLocalDpi xmlns:a14="http://schemas.microsoft.com/office/drawing/2010/main" val="0"/>
@@ -6084,6 +5876,32 @@
         </w:rPr>
         <w:t>.</w:t>
       </w:r>
+    </w:p>
+    <w:p>
+      <w:r>
+        <w:rPr>
+          <w:lang w:val="bg-BG"/>
+        </w:rPr>
+        <w:t xml:space="preserve">Линк към </w:t>
+      </w:r>
+      <w:r>
+        <w:rPr>
+          <w:b/>
+          <w:bCs/>
+        </w:rPr>
+        <w:t>Judge</w:t>
+      </w:r>
+      <w:r>
+        <w:t xml:space="preserve">: </w:t>
+      </w:r>
+      <w:hyperlink r:id="rId40" w:history="1">
+        <w:r>
+          <w:rPr>
+            <w:rStyle w:val="Hyperlink"/>
+          </w:rPr>
+          <w:t>https://judge.softuni.org/Contests/Practice/Index/5030#0</w:t>
+        </w:r>
+      </w:hyperlink>
     </w:p>
     <w:p>
       <w:pPr>
@@ -6298,6 +6116,7 @@
               <w:spacing w:after="0"/>
             </w:pPr>
             <w:r>
+              <w:lastRenderedPageBreak/>
               <w:t>…</w:t>
             </w:r>
           </w:p>
@@ -6341,7 +6160,6 @@
       </w:pPr>
       <w:proofErr w:type="spellStart"/>
       <w:r>
-        <w:lastRenderedPageBreak/>
         <w:t>Пълно</w:t>
       </w:r>
       <w:proofErr w:type="spellEnd"/>
@@ -7580,6 +7398,7 @@
               <w:spacing w:after="0"/>
             </w:pPr>
             <w:r>
+              <w:lastRenderedPageBreak/>
               <w:t>…</w:t>
             </w:r>
           </w:p>
@@ -7626,8 +7445,8 @@
     </w:tbl>
     <w:p/>
     <w:sectPr>
-      <w:headerReference w:type="default" r:id="rId39"/>
-      <w:footerReference w:type="default" r:id="rId40"/>
+      <w:headerReference w:type="default" r:id="rId41"/>
+      <w:footerReference w:type="default" r:id="rId42"/>
       <w:pgSz w:w="11909" w:h="16834" w:code="9"/>
       <w:pgMar w:top="567" w:right="737" w:bottom="1077" w:left="737" w:header="567" w:footer="794" w:gutter="0"/>
       <w:cols w:space="720"/>

</xml_diff>

<commit_message>
Added right version of the exercise
</commit_message>
<xml_diff>
--- a/Courses/Software-Sciences/Module-3-Databases-New/03-Intro-to-MS-SQL-Server/03-Intro-to-MS-SQL-Server-Exercises.docx
+++ b/Courses/Software-Sciences/Module-3-Databases-New/03-Intro-to-MS-SQL-Server/03-Intro-to-MS-SQL-Server-Exercises.docx
@@ -1,6 +1,6 @@
 
 <file path=word/document.xml><?xml version="1.0" encoding="utf-8"?>
-<w:document xmlns:wpc="http://schemas.microsoft.com/office/word/2010/wordprocessingCanvas" xmlns:cx="http://schemas.microsoft.com/office/drawing/2014/chartex" xmlns:cx1="http://schemas.microsoft.com/office/drawing/2015/9/8/chartex" xmlns:cx2="http://schemas.microsoft.com/office/drawing/2015/10/21/chartex" xmlns:cx3="http://schemas.microsoft.com/office/drawing/2016/5/9/chartex" xmlns:cx4="http://schemas.microsoft.com/office/drawing/2016/5/10/chartex" xmlns:cx5="http://schemas.microsoft.com/office/drawing/2016/5/11/chartex" xmlns:cx6="http://schemas.microsoft.com/office/drawing/2016/5/12/chartex" xmlns:cx7="http://schemas.microsoft.com/office/drawing/2016/5/13/chartex" xmlns:cx8="http://schemas.microsoft.com/office/drawing/2016/5/14/chartex" xmlns:mc="http://schemas.openxmlformats.org/markup-compatibility/2006" xmlns:aink="http://schemas.microsoft.com/office/drawing/2016/ink" xmlns:am3d="http://schemas.microsoft.com/office/drawing/2017/model3d" xmlns:o="urn:schemas-microsoft-com:office:office" xmlns:oel="http://schemas.microsoft.com/office/2019/extlst" xmlns:r="http://schemas.openxmlformats.org/officeDocument/2006/relationships" xmlns:m="http://schemas.openxmlformats.org/officeDocument/2006/math" xmlns:v="urn:schemas-microsoft-com:vml" xmlns:wp14="http://schemas.microsoft.com/office/word/2010/wordprocessingDrawing" xmlns:wp="http://schemas.openxmlformats.org/drawingml/2006/wordprocessingDrawing" xmlns:w10="urn:schemas-microsoft-com:office:word" xmlns:w="http://schemas.openxmlformats.org/wordprocessingml/2006/main" xmlns:w14="http://schemas.microsoft.com/office/word/2010/wordml" xmlns:w15="http://schemas.microsoft.com/office/word/2012/wordml" xmlns:w16cex="http://schemas.microsoft.com/office/word/2018/wordml/cex" xmlns:w16cid="http://schemas.microsoft.com/office/word/2016/wordml/cid" xmlns:w16="http://schemas.microsoft.com/office/word/2018/wordml" xmlns:w16sdtdh="http://schemas.microsoft.com/office/word/2020/wordml/sdtdatahash" xmlns:w16se="http://schemas.microsoft.com/office/word/2015/wordml/symex" xmlns:wpg="http://schemas.microsoft.com/office/word/2010/wordprocessingGroup" xmlns:wpi="http://schemas.microsoft.com/office/word/2010/wordprocessingInk" xmlns:wne="http://schemas.microsoft.com/office/word/2006/wordml" xmlns:wps="http://schemas.microsoft.com/office/word/2010/wordprocessingShape" mc:Ignorable="w14 w15 w16se w16cid w16 w16cex w16sdtdh wp14">
+<w:document xmlns:wpc="http://schemas.microsoft.com/office/word/2010/wordprocessingCanvas" xmlns:cx="http://schemas.microsoft.com/office/drawing/2014/chartex" xmlns:cx1="http://schemas.microsoft.com/office/drawing/2015/9/8/chartex" xmlns:cx2="http://schemas.microsoft.com/office/drawing/2015/10/21/chartex" xmlns:cx3="http://schemas.microsoft.com/office/drawing/2016/5/9/chartex" xmlns:cx4="http://schemas.microsoft.com/office/drawing/2016/5/10/chartex" xmlns:cx5="http://schemas.microsoft.com/office/drawing/2016/5/11/chartex" xmlns:cx6="http://schemas.microsoft.com/office/drawing/2016/5/12/chartex" xmlns:cx7="http://schemas.microsoft.com/office/drawing/2016/5/13/chartex" xmlns:cx8="http://schemas.microsoft.com/office/drawing/2016/5/14/chartex" xmlns:mc="http://schemas.openxmlformats.org/markup-compatibility/2006" xmlns:aink="http://schemas.microsoft.com/office/drawing/2016/ink" xmlns:am3d="http://schemas.microsoft.com/office/drawing/2017/model3d" xmlns:o="urn:schemas-microsoft-com:office:office" xmlns:oel="http://schemas.microsoft.com/office/2019/extlst" xmlns:r="http://schemas.openxmlformats.org/officeDocument/2006/relationships" xmlns:m="http://schemas.openxmlformats.org/officeDocument/2006/math" xmlns:v="urn:schemas-microsoft-com:vml" xmlns:wp14="http://schemas.microsoft.com/office/word/2010/wordprocessingDrawing" xmlns:wp="http://schemas.openxmlformats.org/drawingml/2006/wordprocessingDrawing" xmlns:w10="urn:schemas-microsoft-com:office:word" xmlns:w="http://schemas.openxmlformats.org/wordprocessingml/2006/main" xmlns:w14="http://schemas.microsoft.com/office/word/2010/wordml" xmlns:w15="http://schemas.microsoft.com/office/word/2012/wordml" xmlns:w16cex="http://schemas.microsoft.com/office/word/2018/wordml/cex" xmlns:w16cid="http://schemas.microsoft.com/office/word/2016/wordml/cid" xmlns:w16="http://schemas.microsoft.com/office/word/2018/wordml" xmlns:w16du="http://schemas.microsoft.com/office/word/2023/wordml/word16du" xmlns:w16sdtdh="http://schemas.microsoft.com/office/word/2020/wordml/sdtdatahash" xmlns:w16se="http://schemas.microsoft.com/office/word/2015/wordml/symex" xmlns:wpg="http://schemas.microsoft.com/office/word/2010/wordprocessingGroup" xmlns:wpi="http://schemas.microsoft.com/office/word/2010/wordprocessingInk" xmlns:wne="http://schemas.microsoft.com/office/word/2006/wordml" xmlns:wps="http://schemas.microsoft.com/office/word/2010/wordprocessingShape" mc:Ignorable="w14 w15 w16se w16cid w16 w16cex w16sdtdh w16du wp14">
   <w:body>
     <w:p>
       <w:pPr>
@@ -8,7 +8,7 @@
         <w:jc w:val="center"/>
         <w:rPr>
           <w:sz w:val="52"/>
-          <w:lang w:val="bg-BG"/>
+          <w:lang w:val="ru-RU"/>
         </w:rPr>
       </w:pPr>
       <w:r>
@@ -22,7 +22,7 @@
       <w:r>
         <w:rPr>
           <w:sz w:val="52"/>
-          <w:lang w:val="bg-BG"/>
+          <w:lang w:val="ru-RU"/>
         </w:rPr>
         <w:t xml:space="preserve">: </w:t>
       </w:r>
@@ -31,15 +31,44 @@
           <w:sz w:val="52"/>
           <w:lang w:val="bg-BG"/>
         </w:rPr>
-        <w:t>Въведение в MS SQL Server</w:t>
+        <w:t xml:space="preserve">Въведение в </w:t>
+      </w:r>
+      <w:r>
+        <w:rPr>
+          <w:sz w:val="52"/>
+        </w:rPr>
+        <w:t>MS</w:t>
+      </w:r>
+      <w:r>
+        <w:rPr>
+          <w:sz w:val="52"/>
+          <w:lang w:val="ru-RU"/>
+        </w:rPr>
+        <w:t xml:space="preserve"> </w:t>
+      </w:r>
+      <w:r>
+        <w:rPr>
+          <w:sz w:val="52"/>
+        </w:rPr>
+        <w:t>SQL</w:t>
+      </w:r>
+      <w:r>
+        <w:rPr>
+          <w:sz w:val="52"/>
+          <w:lang w:val="ru-RU"/>
+        </w:rPr>
+        <w:t xml:space="preserve"> </w:t>
+      </w:r>
+      <w:r>
+        <w:rPr>
+          <w:sz w:val="52"/>
+        </w:rPr>
+        <w:t>Server</w:t>
       </w:r>
     </w:p>
     <w:p>
       <w:pPr>
         <w:pStyle w:val="Heading2"/>
-        <w:rPr>
-          <w:lang w:val="bg-BG"/>
-        </w:rPr>
       </w:pPr>
       <w:r>
         <w:rPr>
@@ -47,38 +76,58 @@
         </w:rPr>
         <w:t xml:space="preserve">Инсталация на </w:t>
       </w:r>
-      <w:bookmarkStart w:id="0" w:name="_Hlk171758753"/>
-      <w:r>
-        <w:rPr>
-          <w:lang w:val="bg-BG"/>
-        </w:rPr>
-        <w:t>SQL Server LocalDB</w:t>
-      </w:r>
-      <w:bookmarkEnd w:id="0"/>
+      <w:r>
+        <w:t xml:space="preserve">SQL Server </w:t>
+      </w:r>
+      <w:proofErr w:type="spellStart"/>
+      <w:r>
+        <w:t>LocalDB</w:t>
+      </w:r>
+      <w:proofErr w:type="spellEnd"/>
     </w:p>
     <w:p>
       <w:pPr>
         <w:rPr>
-          <w:lang w:val="bg-BG"/>
-        </w:rPr>
-      </w:pPr>
-      <w:r>
-        <w:rPr>
-          <w:lang w:val="bg-BG"/>
-        </w:rPr>
-        <w:t>При инсталацията изберете опцията "</w:t>
-      </w:r>
-      <w:r>
-        <w:rPr>
-          <w:b/>
-          <w:bCs/>
-          <w:lang w:val="bg-BG"/>
-        </w:rPr>
-        <w:t>Download Media</w:t>
-      </w:r>
-      <w:r>
-        <w:rPr>
-          <w:lang w:val="bg-BG"/>
+          <w:lang w:val="ru-RU"/>
+        </w:rPr>
+      </w:pPr>
+      <w:r>
+        <w:rPr>
+          <w:lang w:val="bg-BG"/>
+        </w:rPr>
+        <w:t xml:space="preserve">При инсталацията изберете опцията </w:t>
+      </w:r>
+      <w:r>
+        <w:rPr>
+          <w:lang w:val="ru-RU"/>
+        </w:rPr>
+        <w:t>"</w:t>
+      </w:r>
+      <w:r>
+        <w:rPr>
+          <w:b/>
+          <w:bCs/>
+        </w:rPr>
+        <w:t>Download</w:t>
+      </w:r>
+      <w:r>
+        <w:rPr>
+          <w:b/>
+          <w:bCs/>
+          <w:lang w:val="ru-RU"/>
+        </w:rPr>
+        <w:t xml:space="preserve"> </w:t>
+      </w:r>
+      <w:r>
+        <w:rPr>
+          <w:b/>
+          <w:bCs/>
+        </w:rPr>
+        <w:t>Media</w:t>
+      </w:r>
+      <w:r>
+        <w:rPr>
+          <w:lang w:val="ru-RU"/>
         </w:rPr>
         <w:t>"</w:t>
       </w:r>
@@ -87,13 +136,12 @@
       <w:pPr>
         <w:jc w:val="center"/>
         <w:rPr>
-          <w:lang w:val="bg-BG"/>
+          <w:lang w:val="ru-RU"/>
         </w:rPr>
       </w:pPr>
       <w:r>
         <w:rPr>
           <w:noProof/>
-          <w:lang w:val="bg-BG"/>
         </w:rPr>
         <w:drawing>
           <wp:inline distT="0" distB="0" distL="0" distR="0" wp14:anchorId="6238B905" wp14:editId="70CE7D72">
@@ -164,12 +212,12 @@
     <w:p>
       <w:pPr>
         <w:rPr>
-          <w:lang w:val="bg-BG"/>
-        </w:rPr>
-      </w:pPr>
-      <w:r>
-        <w:rPr>
-          <w:lang w:val="bg-BG"/>
+          <w:lang w:val="ru-RU"/>
+        </w:rPr>
+      </w:pPr>
+      <w:r>
+        <w:rPr>
+          <w:lang w:val="ru-RU"/>
         </w:rPr>
         <w:t xml:space="preserve">Изберете </w:t>
       </w:r>
@@ -177,13 +225,13 @@
         <w:rPr>
           <w:b/>
           <w:bCs/>
-          <w:lang w:val="bg-BG"/>
+          <w:lang w:val="ru-RU"/>
         </w:rPr>
         <w:t>език</w:t>
       </w:r>
       <w:r>
         <w:rPr>
-          <w:lang w:val="bg-BG"/>
+          <w:lang w:val="ru-RU"/>
         </w:rPr>
         <w:t xml:space="preserve"> и изберете опцията </w:t>
       </w:r>
@@ -191,13 +239,13 @@
         <w:rPr>
           <w:b/>
           <w:bCs/>
-          <w:lang w:val="bg-BG"/>
+          <w:lang w:val="ru-RU"/>
         </w:rPr>
         <w:t>LocalDB</w:t>
       </w:r>
       <w:r>
         <w:rPr>
-          <w:lang w:val="bg-BG"/>
+          <w:lang w:val="ru-RU"/>
         </w:rPr>
         <w:t>.</w:t>
       </w:r>
@@ -206,13 +254,12 @@
       <w:pPr>
         <w:jc w:val="center"/>
         <w:rPr>
-          <w:lang w:val="bg-BG"/>
+          <w:lang w:val="ru-RU"/>
         </w:rPr>
       </w:pPr>
       <w:r>
         <w:rPr>
           <w:noProof/>
-          <w:lang w:val="bg-BG"/>
         </w:rPr>
         <w:drawing>
           <wp:inline distT="0" distB="0" distL="0" distR="0" wp14:anchorId="1602BC0F" wp14:editId="732EEB77">
@@ -283,12 +330,12 @@
     <w:p>
       <w:pPr>
         <w:rPr>
-          <w:lang w:val="bg-BG"/>
-        </w:rPr>
-      </w:pPr>
-      <w:r>
-        <w:rPr>
-          <w:lang w:val="bg-BG"/>
+          <w:lang w:val="ru-RU"/>
+        </w:rPr>
+      </w:pPr>
+      <w:r>
+        <w:rPr>
+          <w:lang w:val="ru-RU"/>
         </w:rPr>
         <w:t xml:space="preserve">След това ще получите диалогов прозорец, индикиращ </w:t>
       </w:r>
@@ -296,13 +343,13 @@
         <w:rPr>
           <w:b/>
           <w:bCs/>
-          <w:lang w:val="bg-BG"/>
+          <w:lang w:val="ru-RU"/>
         </w:rPr>
         <w:t>успешно изтегляне</w:t>
       </w:r>
       <w:r>
         <w:rPr>
-          <w:lang w:val="bg-BG"/>
+          <w:lang w:val="ru-RU"/>
         </w:rPr>
         <w:t>.</w:t>
       </w:r>
@@ -311,13 +358,13 @@
       <w:pPr>
         <w:jc w:val="center"/>
         <w:rPr>
-          <w:lang w:val="bg-BG"/>
+          <w:lang w:val="ru-RU"/>
         </w:rPr>
       </w:pPr>
       <w:r>
         <w:rPr>
           <w:noProof/>
-          <w:lang w:val="bg-BG"/>
+          <w:lang w:val="ru-RU"/>
         </w:rPr>
         <w:lastRenderedPageBreak/>
         <w:drawing>
@@ -408,21 +455,21 @@
     <w:p>
       <w:pPr>
         <w:pStyle w:val="Heading2"/>
-        <w:rPr>
-          <w:lang w:val="bg-BG"/>
-        </w:rPr>
-      </w:pPr>
-      <w:r>
-        <w:rPr>
-          <w:lang w:val="bg-BG"/>
-        </w:rPr>
-        <w:t>Инсталирайте SQL Server Management Studio</w:t>
+      </w:pPr>
+      <w:r>
+        <w:rPr>
+          <w:lang w:val="bg-BG"/>
+        </w:rPr>
+        <w:t xml:space="preserve">Инсталирайте </w:t>
+      </w:r>
+      <w:r>
+        <w:t>SQL Server Management Studio</w:t>
       </w:r>
     </w:p>
     <w:p>
       <w:pPr>
         <w:rPr>
-          <w:lang w:val="bg-BG"/>
+          <w:lang w:val="ru-RU"/>
         </w:rPr>
       </w:pPr>
       <w:r>
@@ -435,13 +482,12 @@
         <w:rPr>
           <w:b/>
           <w:bCs/>
-          <w:lang w:val="bg-BG"/>
         </w:rPr>
         <w:t>SSMS</w:t>
       </w:r>
       <w:r>
         <w:rPr>
-          <w:lang w:val="bg-BG"/>
+          <w:lang w:val="ru-RU"/>
         </w:rPr>
         <w:t xml:space="preserve">: </w:t>
       </w:r>
@@ -449,14 +495,278 @@
         <w:r>
           <w:rPr>
             <w:rStyle w:val="Hyperlink"/>
-            <w:lang w:val="bg-BG"/>
           </w:rPr>
-          <w:t>https://learn.microsoft.com/en-us/sql/ssms/download-sql-server-management-studio-ssms?view=sql-server-ver16#download-ssms</w:t>
+          <w:t>https</w:t>
         </w:r>
+        <w:r>
+          <w:rPr>
+            <w:rStyle w:val="Hyperlink"/>
+            <w:lang w:val="ru-RU"/>
+          </w:rPr>
+          <w:t>://</w:t>
+        </w:r>
+        <w:r>
+          <w:rPr>
+            <w:rStyle w:val="Hyperlink"/>
+          </w:rPr>
+          <w:t>learn</w:t>
+        </w:r>
+        <w:r>
+          <w:rPr>
+            <w:rStyle w:val="Hyperlink"/>
+            <w:lang w:val="ru-RU"/>
+          </w:rPr>
+          <w:t>.</w:t>
+        </w:r>
+        <w:proofErr w:type="spellStart"/>
+        <w:r>
+          <w:rPr>
+            <w:rStyle w:val="Hyperlink"/>
+          </w:rPr>
+          <w:t>microsoft</w:t>
+        </w:r>
+        <w:proofErr w:type="spellEnd"/>
+        <w:r>
+          <w:rPr>
+            <w:rStyle w:val="Hyperlink"/>
+            <w:lang w:val="ru-RU"/>
+          </w:rPr>
+          <w:t>.</w:t>
+        </w:r>
+        <w:r>
+          <w:rPr>
+            <w:rStyle w:val="Hyperlink"/>
+          </w:rPr>
+          <w:t>com</w:t>
+        </w:r>
+        <w:r>
+          <w:rPr>
+            <w:rStyle w:val="Hyperlink"/>
+            <w:lang w:val="ru-RU"/>
+          </w:rPr>
+          <w:t>/</w:t>
+        </w:r>
+        <w:proofErr w:type="spellStart"/>
+        <w:r>
+          <w:rPr>
+            <w:rStyle w:val="Hyperlink"/>
+          </w:rPr>
+          <w:t>en</w:t>
+        </w:r>
+        <w:proofErr w:type="spellEnd"/>
+        <w:r>
+          <w:rPr>
+            <w:rStyle w:val="Hyperlink"/>
+            <w:lang w:val="ru-RU"/>
+          </w:rPr>
+          <w:t>-</w:t>
+        </w:r>
+        <w:r>
+          <w:rPr>
+            <w:rStyle w:val="Hyperlink"/>
+          </w:rPr>
+          <w:t>us</w:t>
+        </w:r>
+        <w:r>
+          <w:rPr>
+            <w:rStyle w:val="Hyperlink"/>
+            <w:lang w:val="ru-RU"/>
+          </w:rPr>
+          <w:t>/</w:t>
+        </w:r>
+        <w:proofErr w:type="spellStart"/>
+        <w:r>
+          <w:rPr>
+            <w:rStyle w:val="Hyperlink"/>
+          </w:rPr>
+          <w:t>sql</w:t>
+        </w:r>
+        <w:proofErr w:type="spellEnd"/>
+        <w:r>
+          <w:rPr>
+            <w:rStyle w:val="Hyperlink"/>
+            <w:lang w:val="ru-RU"/>
+          </w:rPr>
+          <w:t>/</w:t>
+        </w:r>
+        <w:proofErr w:type="spellStart"/>
+        <w:r>
+          <w:rPr>
+            <w:rStyle w:val="Hyperlink"/>
+          </w:rPr>
+          <w:t>ssms</w:t>
+        </w:r>
+        <w:proofErr w:type="spellEnd"/>
+        <w:r>
+          <w:rPr>
+            <w:rStyle w:val="Hyperlink"/>
+            <w:lang w:val="ru-RU"/>
+          </w:rPr>
+          <w:t>/</w:t>
+        </w:r>
+        <w:r>
+          <w:rPr>
+            <w:rStyle w:val="Hyperlink"/>
+          </w:rPr>
+          <w:t>download</w:t>
+        </w:r>
+        <w:r>
+          <w:rPr>
+            <w:rStyle w:val="Hyperlink"/>
+            <w:lang w:val="ru-RU"/>
+          </w:rPr>
+          <w:t>-</w:t>
+        </w:r>
+        <w:proofErr w:type="spellStart"/>
+        <w:r>
+          <w:rPr>
+            <w:rStyle w:val="Hyperlink"/>
+          </w:rPr>
+          <w:t>sql</w:t>
+        </w:r>
+        <w:proofErr w:type="spellEnd"/>
+        <w:r>
+          <w:rPr>
+            <w:rStyle w:val="Hyperlink"/>
+            <w:lang w:val="ru-RU"/>
+          </w:rPr>
+          <w:t>-</w:t>
+        </w:r>
+        <w:r>
+          <w:rPr>
+            <w:rStyle w:val="Hyperlink"/>
+          </w:rPr>
+          <w:t>server</w:t>
+        </w:r>
+        <w:r>
+          <w:rPr>
+            <w:rStyle w:val="Hyperlink"/>
+            <w:lang w:val="ru-RU"/>
+          </w:rPr>
+          <w:t>-</w:t>
+        </w:r>
+        <w:r>
+          <w:rPr>
+            <w:rStyle w:val="Hyperlink"/>
+          </w:rPr>
+          <w:t>management</w:t>
+        </w:r>
+        <w:r>
+          <w:rPr>
+            <w:rStyle w:val="Hyperlink"/>
+            <w:lang w:val="ru-RU"/>
+          </w:rPr>
+          <w:t>-</w:t>
+        </w:r>
+        <w:r>
+          <w:rPr>
+            <w:rStyle w:val="Hyperlink"/>
+          </w:rPr>
+          <w:t>studio</w:t>
+        </w:r>
+        <w:r>
+          <w:rPr>
+            <w:rStyle w:val="Hyperlink"/>
+            <w:lang w:val="ru-RU"/>
+          </w:rPr>
+          <w:t>-</w:t>
+        </w:r>
+        <w:proofErr w:type="spellStart"/>
+        <w:r>
+          <w:rPr>
+            <w:rStyle w:val="Hyperlink"/>
+          </w:rPr>
+          <w:t>ssms</w:t>
+        </w:r>
+        <w:proofErr w:type="spellEnd"/>
+        <w:r>
+          <w:rPr>
+            <w:rStyle w:val="Hyperlink"/>
+            <w:lang w:val="ru-RU"/>
+          </w:rPr>
+          <w:t>?</w:t>
+        </w:r>
+        <w:r>
+          <w:rPr>
+            <w:rStyle w:val="Hyperlink"/>
+          </w:rPr>
+          <w:t>view</w:t>
+        </w:r>
+        <w:r>
+          <w:rPr>
+            <w:rStyle w:val="Hyperlink"/>
+            <w:lang w:val="ru-RU"/>
+          </w:rPr>
+          <w:t>=</w:t>
+        </w:r>
+        <w:proofErr w:type="spellStart"/>
+        <w:r>
+          <w:rPr>
+            <w:rStyle w:val="Hyperlink"/>
+          </w:rPr>
+          <w:t>sql</w:t>
+        </w:r>
+        <w:proofErr w:type="spellEnd"/>
+        <w:r>
+          <w:rPr>
+            <w:rStyle w:val="Hyperlink"/>
+            <w:lang w:val="ru-RU"/>
+          </w:rPr>
+          <w:t>-</w:t>
+        </w:r>
+        <w:r>
+          <w:rPr>
+            <w:rStyle w:val="Hyperlink"/>
+          </w:rPr>
+          <w:t>server</w:t>
+        </w:r>
+        <w:r>
+          <w:rPr>
+            <w:rStyle w:val="Hyperlink"/>
+            <w:lang w:val="ru-RU"/>
+          </w:rPr>
+          <w:t>-</w:t>
+        </w:r>
+        <w:proofErr w:type="spellStart"/>
+        <w:r>
+          <w:rPr>
+            <w:rStyle w:val="Hyperlink"/>
+          </w:rPr>
+          <w:t>ver</w:t>
+        </w:r>
+        <w:proofErr w:type="spellEnd"/>
+        <w:r>
+          <w:rPr>
+            <w:rStyle w:val="Hyperlink"/>
+            <w:lang w:val="ru-RU"/>
+          </w:rPr>
+          <w:t>16#</w:t>
+        </w:r>
+        <w:r>
+          <w:rPr>
+            <w:rStyle w:val="Hyperlink"/>
+          </w:rPr>
+          <w:t>download</w:t>
+        </w:r>
+        <w:r>
+          <w:rPr>
+            <w:rStyle w:val="Hyperlink"/>
+            <w:lang w:val="ru-RU"/>
+          </w:rPr>
+          <w:t>-</w:t>
+        </w:r>
+        <w:proofErr w:type="spellStart"/>
+        <w:r>
+          <w:rPr>
+            <w:rStyle w:val="Hyperlink"/>
+          </w:rPr>
+          <w:t>ssms</w:t>
+        </w:r>
+        <w:proofErr w:type="spellEnd"/>
       </w:hyperlink>
       <w:r>
         <w:rPr>
-          <w:lang w:val="bg-BG"/>
+          <w:lang w:val="ru-RU"/>
         </w:rPr>
         <w:t>.</w:t>
       </w:r>
@@ -464,55 +774,195 @@
     <w:p>
       <w:pPr>
         <w:rPr>
-          <w:lang w:val="bg-BG"/>
-        </w:rPr>
-      </w:pPr>
-      <w:r>
-        <w:rPr>
-          <w:lang w:val="bg-BG"/>
-        </w:rPr>
-        <w:t>Натиснете линка с име "</w:t>
-      </w:r>
-      <w:r>
-        <w:rPr>
-          <w:b/>
-          <w:bCs/>
-          <w:lang w:val="bg-BG"/>
-        </w:rPr>
-        <w:t>Free Download for SQL Server Management Studio (SSMS)</w:t>
-      </w:r>
-      <w:r>
-        <w:rPr>
-          <w:lang w:val="bg-BG"/>
-        </w:rPr>
-        <w:t xml:space="preserve"> " (трябва да е под заглавието "</w:t>
-      </w:r>
-      <w:r>
-        <w:rPr>
-          <w:b/>
-          <w:bCs/>
-          <w:lang w:val="bg-BG"/>
-        </w:rPr>
-        <w:t>Download SSMS</w:t>
-      </w:r>
-      <w:r>
-        <w:rPr>
-          <w:lang w:val="bg-BG"/>
-        </w:rPr>
-        <w:t>").</w:t>
+          <w:lang w:val="ru-RU"/>
+        </w:rPr>
+      </w:pPr>
+      <w:r>
+        <w:rPr>
+          <w:lang w:val="bg-BG"/>
+        </w:rPr>
+        <w:t>Натиснете линка с име</w:t>
+      </w:r>
+      <w:r>
+        <w:rPr>
+          <w:lang w:val="ru-RU"/>
+        </w:rPr>
+        <w:t xml:space="preserve"> "</w:t>
+      </w:r>
+      <w:r>
+        <w:rPr>
+          <w:b/>
+          <w:bCs/>
+        </w:rPr>
+        <w:t>Free</w:t>
+      </w:r>
+      <w:r>
+        <w:rPr>
+          <w:b/>
+          <w:bCs/>
+          <w:lang w:val="ru-RU"/>
+        </w:rPr>
+        <w:t xml:space="preserve"> </w:t>
+      </w:r>
+      <w:r>
+        <w:rPr>
+          <w:b/>
+          <w:bCs/>
+        </w:rPr>
+        <w:t>Download</w:t>
+      </w:r>
+      <w:r>
+        <w:rPr>
+          <w:b/>
+          <w:bCs/>
+          <w:lang w:val="ru-RU"/>
+        </w:rPr>
+        <w:t xml:space="preserve"> </w:t>
+      </w:r>
+      <w:r>
+        <w:rPr>
+          <w:b/>
+          <w:bCs/>
+        </w:rPr>
+        <w:t>for</w:t>
+      </w:r>
+      <w:r>
+        <w:rPr>
+          <w:b/>
+          <w:bCs/>
+          <w:lang w:val="ru-RU"/>
+        </w:rPr>
+        <w:t xml:space="preserve"> </w:t>
+      </w:r>
+      <w:r>
+        <w:rPr>
+          <w:b/>
+          <w:bCs/>
+        </w:rPr>
+        <w:t>SQL</w:t>
+      </w:r>
+      <w:r>
+        <w:rPr>
+          <w:b/>
+          <w:bCs/>
+          <w:lang w:val="ru-RU"/>
+        </w:rPr>
+        <w:t xml:space="preserve"> </w:t>
+      </w:r>
+      <w:r>
+        <w:rPr>
+          <w:b/>
+          <w:bCs/>
+        </w:rPr>
+        <w:t>Server</w:t>
+      </w:r>
+      <w:r>
+        <w:rPr>
+          <w:b/>
+          <w:bCs/>
+          <w:lang w:val="ru-RU"/>
+        </w:rPr>
+        <w:t xml:space="preserve"> </w:t>
+      </w:r>
+      <w:r>
+        <w:rPr>
+          <w:b/>
+          <w:bCs/>
+        </w:rPr>
+        <w:t>Management</w:t>
+      </w:r>
+      <w:r>
+        <w:rPr>
+          <w:b/>
+          <w:bCs/>
+          <w:lang w:val="ru-RU"/>
+        </w:rPr>
+        <w:t xml:space="preserve"> </w:t>
+      </w:r>
+      <w:r>
+        <w:rPr>
+          <w:b/>
+          <w:bCs/>
+        </w:rPr>
+        <w:t>Studio</w:t>
+      </w:r>
+      <w:r>
+        <w:rPr>
+          <w:b/>
+          <w:bCs/>
+          <w:lang w:val="ru-RU"/>
+        </w:rPr>
+        <w:t xml:space="preserve"> (</w:t>
+      </w:r>
+      <w:r>
+        <w:rPr>
+          <w:b/>
+          <w:bCs/>
+        </w:rPr>
+        <w:t>SSMS</w:t>
+      </w:r>
+      <w:r>
+        <w:rPr>
+          <w:b/>
+          <w:bCs/>
+          <w:lang w:val="ru-RU"/>
+        </w:rPr>
+        <w:t>)</w:t>
+      </w:r>
+      <w:r>
+        <w:rPr>
+          <w:lang w:val="ru-RU"/>
+        </w:rPr>
+        <w:t xml:space="preserve"> " (трябва да е под заглавието </w:t>
+      </w:r>
+      <w:r>
+        <w:rPr>
+          <w:lang w:val="bg-BG"/>
+        </w:rPr>
+        <w:t>"</w:t>
+      </w:r>
+      <w:r>
+        <w:rPr>
+          <w:b/>
+          <w:bCs/>
+        </w:rPr>
+        <w:t>Download</w:t>
+      </w:r>
+      <w:r>
+        <w:rPr>
+          <w:b/>
+          <w:bCs/>
+          <w:lang w:val="ru-RU"/>
+        </w:rPr>
+        <w:t xml:space="preserve"> </w:t>
+      </w:r>
+      <w:r>
+        <w:rPr>
+          <w:b/>
+          <w:bCs/>
+        </w:rPr>
+        <w:t>SSMS</w:t>
+      </w:r>
+      <w:r>
+        <w:rPr>
+          <w:lang w:val="bg-BG"/>
+        </w:rPr>
+        <w:t>"</w:t>
+      </w:r>
+      <w:r>
+        <w:rPr>
+          <w:lang w:val="ru-RU"/>
+        </w:rPr>
+        <w:t>).</w:t>
       </w:r>
     </w:p>
     <w:p>
       <w:pPr>
         <w:jc w:val="center"/>
-        <w:rPr>
-          <w:lang w:val="bg-BG"/>
-        </w:rPr>
       </w:pPr>
       <w:r>
         <w:rPr>
           <w:noProof/>
-          <w:lang w:val="bg-BG"/>
         </w:rPr>
         <w:drawing>
           <wp:inline distT="0" distB="0" distL="0" distR="0" wp14:anchorId="7E30695E" wp14:editId="391686CF">
@@ -559,60 +1009,139 @@
       </w:r>
     </w:p>
     <w:p>
-      <w:pPr>
-        <w:rPr>
-          <w:lang w:val="bg-BG"/>
-        </w:rPr>
-      </w:pPr>
-      <w:r>
-        <w:rPr>
-          <w:lang w:val="bg-BG"/>
-        </w:rPr>
-        <w:t xml:space="preserve">Отворете изтегления файл. Сега трябва да видите екрана за </w:t>
-      </w:r>
-      <w:r>
-        <w:rPr>
-          <w:b/>
-          <w:bCs/>
-          <w:lang w:val="bg-BG"/>
+      <w:r>
+        <w:rPr>
+          <w:lang w:val="ru-RU"/>
+        </w:rPr>
+        <w:t>Отворете</w:t>
+      </w:r>
+      <w:r>
+        <w:t xml:space="preserve"> </w:t>
+      </w:r>
+      <w:r>
+        <w:rPr>
+          <w:lang w:val="ru-RU"/>
+        </w:rPr>
+        <w:t>изтегления</w:t>
+      </w:r>
+      <w:r>
+        <w:t xml:space="preserve"> </w:t>
+      </w:r>
+      <w:r>
+        <w:rPr>
+          <w:lang w:val="ru-RU"/>
+        </w:rPr>
+        <w:t>файл</w:t>
+      </w:r>
+      <w:r>
+        <w:t>.</w:t>
+      </w:r>
+      <w:r>
+        <w:t xml:space="preserve"> </w:t>
+      </w:r>
+      <w:proofErr w:type="spellStart"/>
+      <w:r>
+        <w:t>Сега</w:t>
+      </w:r>
+      <w:proofErr w:type="spellEnd"/>
+      <w:r>
+        <w:t xml:space="preserve"> </w:t>
+      </w:r>
+      <w:proofErr w:type="spellStart"/>
+      <w:r>
+        <w:t>трябва</w:t>
+      </w:r>
+      <w:proofErr w:type="spellEnd"/>
+      <w:r>
+        <w:t xml:space="preserve"> </w:t>
+      </w:r>
+      <w:proofErr w:type="spellStart"/>
+      <w:r>
+        <w:t>да</w:t>
+      </w:r>
+      <w:proofErr w:type="spellEnd"/>
+      <w:r>
+        <w:t xml:space="preserve"> </w:t>
+      </w:r>
+      <w:proofErr w:type="spellStart"/>
+      <w:r>
+        <w:t>видите</w:t>
+      </w:r>
+      <w:proofErr w:type="spellEnd"/>
+      <w:r>
+        <w:t xml:space="preserve"> </w:t>
+      </w:r>
+      <w:proofErr w:type="spellStart"/>
+      <w:r>
+        <w:t>екрана</w:t>
+      </w:r>
+      <w:proofErr w:type="spellEnd"/>
+      <w:r>
+        <w:t xml:space="preserve"> </w:t>
+      </w:r>
+      <w:proofErr w:type="spellStart"/>
+      <w:r>
+        <w:t>за</w:t>
+      </w:r>
+      <w:proofErr w:type="spellEnd"/>
+      <w:r>
+        <w:t xml:space="preserve"> </w:t>
+      </w:r>
+      <w:proofErr w:type="spellStart"/>
+      <w:r>
+        <w:rPr>
+          <w:b/>
+          <w:bCs/>
         </w:rPr>
         <w:t>инсталиране</w:t>
       </w:r>
-      <w:r>
-        <w:rPr>
-          <w:lang w:val="bg-BG"/>
-        </w:rPr>
-        <w:t xml:space="preserve"> на </w:t>
-      </w:r>
-      <w:r>
-        <w:rPr>
-          <w:b/>
-          <w:bCs/>
-          <w:lang w:val="bg-BG"/>
-        </w:rPr>
-        <w:t>Microsoft SQL Server Management Studio with Azure Data Studio</w:t>
-      </w:r>
-      <w:r>
-        <w:rPr>
-          <w:lang w:val="bg-BG"/>
-        </w:rPr>
+      <w:proofErr w:type="spellEnd"/>
+      <w:r>
+        <w:t xml:space="preserve"> </w:t>
+      </w:r>
+      <w:proofErr w:type="spellStart"/>
+      <w:r>
+        <w:t>на</w:t>
+      </w:r>
+      <w:proofErr w:type="spellEnd"/>
+      <w:r>
+        <w:t xml:space="preserve"> </w:t>
+      </w:r>
+      <w:r>
+        <w:rPr>
+          <w:b/>
+          <w:bCs/>
+        </w:rPr>
+        <w:t xml:space="preserve">Microsoft SQL Server Management Studio </w:t>
+      </w:r>
+      <w:r>
+        <w:rPr>
+          <w:b/>
+          <w:bCs/>
+        </w:rPr>
+        <w:t>with</w:t>
+      </w:r>
+      <w:r>
+        <w:rPr>
+          <w:b/>
+          <w:bCs/>
+        </w:rPr>
+        <w:t xml:space="preserve"> Azure Data Studio</w:t>
+      </w:r>
+      <w:r>
         <w:t>:</w:t>
       </w:r>
     </w:p>
     <w:p>
       <w:pPr>
         <w:jc w:val="center"/>
-        <w:rPr>
-          <w:lang w:val="bg-BG"/>
-        </w:rPr>
       </w:pPr>
       <w:r>
         <w:rPr>
           <w:noProof/>
-          <w:lang w:val="bg-BG"/>
         </w:rPr>
         <w:drawing>
-          <wp:inline distT="0" distB="0" distL="0" distR="0" wp14:anchorId="07AE2957" wp14:editId="591832C8">
+          <wp:inline distT="0" distB="0" distL="0" distR="0" wp14:anchorId="07AE2957" wp14:editId="29D1A4B4">
             <wp:extent cx="3747176" cy="3236181"/>
             <wp:effectExtent l="19050" t="19050" r="5715" b="2540"/>
             <wp:docPr id="1691626908" name="Picture 1" descr="A screenshot of a computer&#10;&#10;Description automatically generated"/>
@@ -666,39 +1195,30 @@
       </w:r>
     </w:p>
     <w:p>
-      <w:pPr>
-        <w:rPr>
-          <w:lang w:val="bg-BG"/>
-        </w:rPr>
-      </w:pPr>
       <w:r>
         <w:rPr>
           <w:lang w:val="bg-BG"/>
         </w:rPr>
         <w:lastRenderedPageBreak/>
-        <w:t>Натиснете [</w:t>
-      </w:r>
-      <w:r>
-        <w:rPr>
-          <w:b/>
-          <w:bCs/>
-          <w:lang w:val="bg-BG"/>
+        <w:t xml:space="preserve">Натиснете </w:t>
+      </w:r>
+      <w:r>
+        <w:t>[</w:t>
+      </w:r>
+      <w:r>
+        <w:rPr>
+          <w:b/>
+          <w:bCs/>
         </w:rPr>
         <w:t>Install</w:t>
       </w:r>
       <w:r>
-        <w:rPr>
-          <w:lang w:val="bg-BG"/>
-        </w:rPr>
         <w:t>].</w:t>
       </w:r>
     </w:p>
     <w:p>
       <w:pPr>
         <w:pStyle w:val="Heading2"/>
-        <w:rPr>
-          <w:lang w:val="bg-BG"/>
-        </w:rPr>
       </w:pPr>
       <w:r>
         <w:rPr>
@@ -731,7 +1251,56 @@
           <w:bCs/>
           <w:lang w:val="bg-BG"/>
         </w:rPr>
-        <w:t xml:space="preserve"> SQL Server Management Studio </w:t>
+        <w:t xml:space="preserve"> </w:t>
+      </w:r>
+      <w:r>
+        <w:rPr>
+          <w:b/>
+          <w:bCs/>
+        </w:rPr>
+        <w:t>SQL</w:t>
+      </w:r>
+      <w:r>
+        <w:rPr>
+          <w:b/>
+          <w:bCs/>
+        </w:rPr>
+        <w:t xml:space="preserve"> </w:t>
+      </w:r>
+      <w:r>
+        <w:rPr>
+          <w:b/>
+          <w:bCs/>
+        </w:rPr>
+        <w:t>Server</w:t>
+      </w:r>
+      <w:r>
+        <w:rPr>
+          <w:b/>
+          <w:bCs/>
+        </w:rPr>
+        <w:t xml:space="preserve"> </w:t>
+      </w:r>
+      <w:r>
+        <w:rPr>
+          <w:b/>
+          <w:bCs/>
+        </w:rPr>
+        <w:t>Management</w:t>
+      </w:r>
+      <w:r>
+        <w:rPr>
+          <w:b/>
+          <w:bCs/>
+        </w:rPr>
+        <w:t xml:space="preserve"> </w:t>
+      </w:r>
+      <w:r>
+        <w:rPr>
+          <w:b/>
+          <w:bCs/>
+        </w:rPr>
+        <w:t xml:space="preserve">Studio </w:t>
       </w:r>
       <w:r>
         <w:rPr>
@@ -759,7 +1328,13 @@
         <w:rPr>
           <w:lang w:val="bg-BG"/>
         </w:rPr>
-        <w:t xml:space="preserve"> към </w:t>
+        <w:t xml:space="preserve"> </w:t>
+      </w:r>
+      <w:r>
+        <w:rPr>
+          <w:lang w:val="bg-BG"/>
+        </w:rPr>
+        <w:t xml:space="preserve">към </w:t>
       </w:r>
       <w:r>
         <w:rPr>
@@ -776,9 +1351,6 @@
         <w:t xml:space="preserve"> с режим на удостоверяване</w:t>
       </w:r>
       <w:r>
-        <w:rPr>
-          <w:lang w:val="bg-BG"/>
-        </w:rPr>
         <w:t>:</w:t>
       </w:r>
     </w:p>
@@ -876,7 +1448,6 @@
       <w:r>
         <w:rPr>
           <w:noProof/>
-          <w:lang w:val="bg-BG"/>
         </w:rPr>
         <w:drawing>
           <wp:inline distT="0" distB="0" distL="0" distR="0" wp14:anchorId="1A98A472" wp14:editId="2F42BA7A">
@@ -962,12 +1533,24 @@
         <w:rPr>
           <w:lang w:val="bg-BG"/>
         </w:rPr>
-        <w:t xml:space="preserve"> на базата данни и натиснете </w:t>
+        <w:t xml:space="preserve"> на базата данни и </w:t>
+      </w:r>
+      <w:r>
+        <w:rPr>
+          <w:lang w:val="bg-BG"/>
+        </w:rPr>
+        <w:t>натиснете</w:t>
+      </w:r>
+      <w:r>
+        <w:rPr>
+          <w:lang w:val="bg-BG"/>
+        </w:rPr>
+        <w:t xml:space="preserve"> </w:t>
       </w:r>
       <w:r>
         <w:rPr>
           <w:rFonts w:ascii="Consolas" w:hAnsi="Consolas"/>
-          <w:lang w:val="bg-BG"/>
+          <w:lang w:val="ru-RU"/>
         </w:rPr>
         <w:t>[</w:t>
       </w:r>
@@ -983,7 +1566,7 @@
       <w:r>
         <w:rPr>
           <w:rFonts w:ascii="Consolas" w:hAnsi="Consolas"/>
-          <w:lang w:val="bg-BG"/>
+          <w:lang w:val="ru-RU"/>
         </w:rPr>
         <w:t>]</w:t>
       </w:r>
@@ -1018,7 +1601,6 @@
       <w:r>
         <w:rPr>
           <w:noProof/>
-          <w:lang w:val="bg-BG"/>
         </w:rPr>
         <w:lastRenderedPageBreak/>
         <w:drawing>
@@ -1092,7 +1674,10 @@
         <w:rPr>
           <w:lang w:val="bg-BG"/>
         </w:rPr>
-        <w:t>: Minions</w:t>
+        <w:t xml:space="preserve">: </w:t>
+      </w:r>
+      <w:r>
+        <w:t>Minions</w:t>
       </w:r>
     </w:p>
     <w:p>
@@ -1114,22 +1699,15 @@
         <w:t xml:space="preserve">Създайте таблицата </w:t>
       </w:r>
       <w:r>
-        <w:rPr>
-          <w:lang w:val="bg-BG"/>
-        </w:rPr>
         <w:t>"</w:t>
       </w:r>
       <w:r>
         <w:rPr>
           <w:b/>
-          <w:lang w:val="bg-BG"/>
         </w:rPr>
         <w:t>Minions</w:t>
       </w:r>
       <w:r>
-        <w:rPr>
-          <w:lang w:val="bg-BG"/>
-        </w:rPr>
         <w:t>"</w:t>
       </w:r>
     </w:p>
@@ -1143,7 +1721,6 @@
       <w:r>
         <w:rPr>
           <w:noProof/>
-          <w:lang w:val="bg-BG"/>
         </w:rPr>
         <w:drawing>
           <wp:inline distT="0" distB="0" distL="0" distR="0" wp14:anchorId="17642B9D" wp14:editId="7A76F7D1">
@@ -1220,7 +1797,6 @@
       <w:r>
         <w:rPr>
           <w:rStyle w:val="CodeChar"/>
-          <w:lang w:val="bg-BG"/>
         </w:rPr>
         <w:t>Id</w:t>
       </w:r>
@@ -1233,7 +1809,6 @@
       <w:r>
         <w:rPr>
           <w:rStyle w:val="CodeChar"/>
-          <w:lang w:val="bg-BG"/>
         </w:rPr>
         <w:t>Name</w:t>
       </w:r>
@@ -1246,7 +1821,6 @@
       <w:r>
         <w:rPr>
           <w:rStyle w:val="CodeChar"/>
-          <w:lang w:val="bg-BG"/>
         </w:rPr>
         <w:t>Age</w:t>
       </w:r>
@@ -1258,20 +1832,25 @@
       </w:r>
       <w:r>
         <w:rPr>
-          <w:lang w:val="bg-BG"/>
-        </w:rPr>
-        <w:t xml:space="preserve"> Колоните</w:t>
-      </w:r>
-      <w:r>
-        <w:rPr>
-          <w:lang w:val="bg-BG"/>
+          <w:lang w:val="ru-RU"/>
         </w:rPr>
         <w:t xml:space="preserve"> </w:t>
       </w:r>
       <w:r>
         <w:rPr>
+          <w:lang w:val="bg-BG"/>
+        </w:rPr>
+        <w:t>Колоните</w:t>
+      </w:r>
+      <w:r>
+        <w:rPr>
+          <w:lang w:val="bg-BG"/>
+        </w:rPr>
+        <w:t xml:space="preserve"> </w:t>
+      </w:r>
+      <w:r>
+        <w:rPr>
           <w:rStyle w:val="CodeChar"/>
-          <w:lang w:val="bg-BG"/>
         </w:rPr>
         <w:t>Id</w:t>
       </w:r>
@@ -1284,15 +1863,20 @@
       <w:r>
         <w:rPr>
           <w:rStyle w:val="CodeChar"/>
-          <w:lang w:val="bg-BG"/>
         </w:rPr>
         <w:t>Name</w:t>
       </w:r>
       <w:r>
         <w:rPr>
-          <w:lang w:val="bg-BG"/>
-        </w:rPr>
-        <w:t xml:space="preserve"> са </w:t>
+          <w:lang w:val="ru-RU"/>
+        </w:rPr>
+        <w:t xml:space="preserve"> </w:t>
+      </w:r>
+      <w:r>
+        <w:rPr>
+          <w:lang w:val="bg-BG"/>
+        </w:rPr>
+        <w:t xml:space="preserve">са </w:t>
       </w:r>
       <w:r>
         <w:rPr>
@@ -1327,7 +1911,6 @@
           <w:rFonts w:ascii="Consolas" w:hAnsi="Consolas"/>
           <w:b/>
           <w:bCs/>
-          <w:lang w:val="bg-BG"/>
         </w:rPr>
         <w:t>null</w:t>
       </w:r>
@@ -1356,7 +1939,6 @@
       <w:r>
         <w:rPr>
           <w:noProof/>
-          <w:lang w:val="bg-BG"/>
         </w:rPr>
         <w:lastRenderedPageBreak/>
         <w:drawing>
@@ -1446,7 +2028,6 @@
           <w:rFonts w:ascii="Consolas" w:hAnsi="Consolas"/>
           <w:b/>
           <w:bCs/>
-          <w:lang w:val="bg-BG"/>
         </w:rPr>
         <w:t>Id</w:t>
       </w:r>
@@ -1495,7 +2076,6 @@
       <w:r>
         <w:rPr>
           <w:noProof/>
-          <w:lang w:val="bg-BG"/>
         </w:rPr>
         <w:drawing>
           <wp:inline distT="0" distB="0" distL="0" distR="0" wp14:anchorId="4635E1CC" wp14:editId="58A66C84">
@@ -1601,14 +2181,13 @@
       </w:r>
       <w:r>
         <w:rPr>
-          <w:lang w:val="bg-BG"/>
+          <w:lang w:val="ru-RU"/>
         </w:rPr>
         <w:t xml:space="preserve"> </w:t>
       </w:r>
       <w:r>
         <w:rPr>
           <w:rStyle w:val="CodeChar"/>
-          <w:lang w:val="bg-BG"/>
         </w:rPr>
         <w:t>Minions</w:t>
       </w:r>
@@ -1643,7 +2222,6 @@
       <w:r>
         <w:rPr>
           <w:noProof/>
-          <w:lang w:val="bg-BG"/>
         </w:rPr>
         <w:drawing>
           <wp:inline distT="0" distB="0" distL="0" distR="0" wp14:anchorId="2F80A3C4" wp14:editId="402641F9">
@@ -1701,7 +2279,6 @@
       <w:r>
         <w:rPr>
           <w:noProof/>
-          <w:lang w:val="bg-BG"/>
         </w:rPr>
         <w:drawing>
           <wp:inline distT="0" distB="0" distL="0" distR="0" wp14:anchorId="1BD3CE78" wp14:editId="5A62D3FE">
@@ -1851,7 +2428,6 @@
       <w:r>
         <w:rPr>
           <w:rStyle w:val="CodeChar"/>
-          <w:lang w:val="bg-BG"/>
         </w:rPr>
         <w:t>Minions</w:t>
       </w:r>
@@ -1873,7 +2449,6 @@
       <w:r>
         <w:rPr>
           <w:noProof/>
-          <w:lang w:val="bg-BG"/>
         </w:rPr>
         <w:lastRenderedPageBreak/>
         <w:drawing>
@@ -2096,7 +2671,6 @@
       <w:r>
         <w:rPr>
           <w:noProof/>
-          <w:lang w:val="bg-BG"/>
         </w:rPr>
         <w:drawing>
           <wp:inline distT="0" distB="0" distL="0" distR="0" wp14:anchorId="1B92FBBD" wp14:editId="74ADBDB7">
@@ -2231,14 +2805,10 @@
     <w:p>
       <w:pPr>
         <w:jc w:val="center"/>
-        <w:rPr>
-          <w:lang w:val="bg-BG"/>
-        </w:rPr>
       </w:pPr>
       <w:r>
         <w:rPr>
           <w:noProof/>
-          <w:lang w:val="bg-BG"/>
         </w:rPr>
         <w:drawing>
           <wp:inline distT="0" distB="0" distL="0" distR="0" wp14:anchorId="43EC3AB1" wp14:editId="78065D76">
@@ -2287,14 +2857,20 @@
     <w:p>
       <w:pPr>
         <w:rPr>
-          <w:lang w:val="bg-BG"/>
-        </w:rPr>
-      </w:pPr>
-      <w:r>
-        <w:rPr>
-          <w:lang w:val="bg-BG"/>
-        </w:rPr>
-        <w:t xml:space="preserve">За да ги подредим по </w:t>
+          <w:lang w:val="ru-RU"/>
+        </w:rPr>
+      </w:pPr>
+      <w:r>
+        <w:rPr>
+          <w:lang w:val="bg-BG"/>
+        </w:rPr>
+        <w:t>За да ги подредим по</w:t>
+      </w:r>
+      <w:r>
+        <w:rPr>
+          <w:lang w:val="ru-RU"/>
+        </w:rPr>
+        <w:t xml:space="preserve"> </w:t>
       </w:r>
       <w:r>
         <w:rPr>
@@ -2322,15 +2898,36 @@
           <w:bCs/>
           <w:lang w:val="bg-BG"/>
         </w:rPr>
-        <w:t xml:space="preserve">ред трябва да </w:t>
+        <w:t>ред</w:t>
+      </w:r>
+      <w:r>
+        <w:rPr>
+          <w:bCs/>
+          <w:lang w:val="bg-BG"/>
+        </w:rPr>
+        <w:t xml:space="preserve"> трябва да </w:t>
       </w:r>
       <w:r>
         <w:rPr>
           <w:rFonts w:ascii="Consolas" w:hAnsi="Consolas"/>
           <w:b/>
-          <w:lang w:val="bg-BG"/>
-        </w:rPr>
-        <w:t>ORDER BY</w:t>
+        </w:rPr>
+        <w:t>ORDER</w:t>
+      </w:r>
+      <w:r>
+        <w:rPr>
+          <w:rFonts w:ascii="Consolas" w:hAnsi="Consolas"/>
+          <w:b/>
+          <w:lang w:val="ru-RU"/>
+        </w:rPr>
+        <w:t xml:space="preserve"> </w:t>
+      </w:r>
+      <w:r>
+        <w:rPr>
+          <w:rFonts w:ascii="Consolas" w:hAnsi="Consolas"/>
+          <w:b/>
+        </w:rPr>
+        <w:t>BY</w:t>
       </w:r>
       <w:r>
         <w:rPr>
@@ -2399,7 +2996,6 @@
         <w:rPr>
           <w:rFonts w:ascii="Consolas" w:hAnsi="Consolas"/>
           <w:b/>
-          <w:lang w:val="bg-BG"/>
         </w:rPr>
         <w:t>ASC</w:t>
       </w:r>
@@ -2408,7 +3004,21 @@
           <w:bCs/>
           <w:lang w:val="bg-BG"/>
         </w:rPr>
-        <w:t xml:space="preserve">) или </w:t>
+        <w:t>)</w:t>
+      </w:r>
+      <w:r>
+        <w:rPr>
+          <w:bCs/>
+          <w:lang w:val="ru-RU"/>
+        </w:rPr>
+        <w:t xml:space="preserve"> </w:t>
+      </w:r>
+      <w:r>
+        <w:rPr>
+          <w:bCs/>
+          <w:lang w:val="bg-BG"/>
+        </w:rPr>
+        <w:t xml:space="preserve">или </w:t>
       </w:r>
       <w:r>
         <w:rPr>
@@ -2428,7 +3038,6 @@
         <w:rPr>
           <w:rFonts w:ascii="Consolas" w:hAnsi="Consolas"/>
           <w:b/>
-          <w:lang w:val="bg-BG"/>
         </w:rPr>
         <w:t>DESC</w:t>
       </w:r>
@@ -2437,7 +3046,21 @@
           <w:bCs/>
           <w:lang w:val="bg-BG"/>
         </w:rPr>
-        <w:t xml:space="preserve">), като по </w:t>
+        <w:t>)</w:t>
+      </w:r>
+      <w:r>
+        <w:rPr>
+          <w:bCs/>
+          <w:lang w:val="ru-RU"/>
+        </w:rPr>
+        <w:t xml:space="preserve">, </w:t>
+      </w:r>
+      <w:r>
+        <w:rPr>
+          <w:bCs/>
+          <w:lang w:val="bg-BG"/>
+        </w:rPr>
+        <w:t xml:space="preserve">като по </w:t>
       </w:r>
       <w:r>
         <w:rPr>
@@ -2471,16 +3094,22 @@
         <w:rPr>
           <w:rFonts w:ascii="Consolas" w:hAnsi="Consolas"/>
           <w:b/>
-          <w:lang w:val="bg-BG"/>
         </w:rPr>
         <w:t>ASC</w:t>
       </w:r>
       <w:r>
         <w:rPr>
           <w:bCs/>
-          <w:lang w:val="bg-BG"/>
-        </w:rPr>
-        <w:t xml:space="preserve"> е </w:t>
+          <w:lang w:val="ru-RU"/>
+        </w:rPr>
+        <w:t xml:space="preserve"> </w:t>
+      </w:r>
+      <w:r>
+        <w:rPr>
+          <w:bCs/>
+          <w:lang w:val="bg-BG"/>
+        </w:rPr>
+        <w:t xml:space="preserve">е </w:t>
       </w:r>
       <w:r>
         <w:rPr>
@@ -2629,19 +3258,20 @@
       </w:r>
       <w:r>
         <w:rPr>
-          <w:lang w:val="bg-BG"/>
+          <w:lang w:val="ru-RU"/>
         </w:rPr>
         <w:t>"</w:t>
       </w:r>
       <w:r>
         <w:rPr>
           <w:b/>
-        </w:rPr>
-        <w:t>Steward</w:t>
-      </w:r>
-      <w:r>
-        <w:rPr>
-          <w:lang w:val="bg-BG"/>
+          <w:lang w:val="bg-BG"/>
+        </w:rPr>
+        <w:t>Stuart</w:t>
+      </w:r>
+      <w:r>
+        <w:rPr>
+          <w:lang w:val="ru-RU"/>
         </w:rPr>
         <w:t>"</w:t>
       </w:r>
@@ -2692,7 +3322,6 @@
       <w:r>
         <w:rPr>
           <w:noProof/>
-          <w:lang w:val="bg-BG"/>
         </w:rPr>
         <w:drawing>
           <wp:inline distT="0" distB="0" distL="0" distR="0" wp14:anchorId="01A40E16" wp14:editId="4CFCAC40">
@@ -2814,14 +3443,26 @@
     <w:p>
       <w:pPr>
         <w:rPr>
-          <w:lang w:val="bg-BG"/>
-        </w:rPr>
-      </w:pPr>
-      <w:r>
-        <w:rPr>
-          <w:lang w:val="bg-BG"/>
-        </w:rPr>
-        <w:t xml:space="preserve">Увеличете възрастта на всички миньони с </w:t>
+          <w:lang w:val="ru-RU"/>
+        </w:rPr>
+      </w:pPr>
+      <w:r>
+        <w:rPr>
+          <w:lang w:val="bg-BG"/>
+        </w:rPr>
+        <w:t xml:space="preserve">Увеличете </w:t>
+      </w:r>
+      <w:r>
+        <w:rPr>
+          <w:lang w:val="bg-BG"/>
+        </w:rPr>
+        <w:t>възрастта на всички миньони</w:t>
+      </w:r>
+      <w:r>
+        <w:rPr>
+          <w:lang w:val="bg-BG"/>
+        </w:rPr>
+        <w:t xml:space="preserve"> с </w:t>
       </w:r>
       <w:r>
         <w:rPr>
@@ -2867,27 +3508,38 @@
       </w:r>
       <w:r>
         <w:rPr>
-          <w:lang w:val="bg-BG"/>
-        </w:rPr>
-        <w:t xml:space="preserve"> го, </w:t>
-      </w:r>
-      <w:r>
-        <w:rPr>
-          <w:lang w:val="bg-BG"/>
-        </w:rPr>
-        <w:t>натискаме [</w:t>
-      </w:r>
-      <w:r>
-        <w:rPr>
-          <w:b/>
-          <w:bCs/>
-          <w:lang w:val="bg-BG"/>
+          <w:lang w:val="ru-RU"/>
+        </w:rPr>
+        <w:t xml:space="preserve"> </w:t>
+      </w:r>
+      <w:r>
+        <w:rPr>
+          <w:lang w:val="bg-BG"/>
+        </w:rPr>
+        <w:t xml:space="preserve">го, </w:t>
+      </w:r>
+      <w:r>
+        <w:rPr>
+          <w:lang w:val="bg-BG"/>
+        </w:rPr>
+        <w:t xml:space="preserve">натискаме </w:t>
+      </w:r>
+      <w:r>
+        <w:rPr>
+          <w:lang w:val="ru-RU"/>
+        </w:rPr>
+        <w:t>[</w:t>
+      </w:r>
+      <w:r>
+        <w:rPr>
+          <w:b/>
+          <w:bCs/>
         </w:rPr>
         <w:t>Enter</w:t>
       </w:r>
       <w:r>
         <w:rPr>
-          <w:lang w:val="bg-BG"/>
+          <w:lang w:val="ru-RU"/>
         </w:rPr>
         <w:t xml:space="preserve">], </w:t>
       </w:r>
@@ -2927,23 +3579,40 @@
       </w:r>
       <w:r>
         <w:rPr>
-          <w:lang w:val="bg-BG"/>
-        </w:rPr>
-        <w:t>, натискаме [</w:t>
-      </w:r>
-      <w:r>
-        <w:rPr>
-          <w:b/>
-          <w:bCs/>
-          <w:lang w:val="bg-BG"/>
+          <w:lang w:val="ru-RU"/>
+        </w:rPr>
+        <w:t xml:space="preserve">, </w:t>
+      </w:r>
+      <w:r>
+        <w:rPr>
+          <w:lang w:val="bg-BG"/>
+        </w:rPr>
+        <w:t xml:space="preserve">натискаме </w:t>
+      </w:r>
+      <w:r>
+        <w:rPr>
+          <w:lang w:val="ru-RU"/>
+        </w:rPr>
+        <w:t>[</w:t>
+      </w:r>
+      <w:r>
+        <w:rPr>
+          <w:b/>
+          <w:bCs/>
         </w:rPr>
         <w:t>Enter</w:t>
       </w:r>
       <w:r>
         <w:rPr>
-          <w:lang w:val="bg-BG"/>
-        </w:rPr>
-        <w:t xml:space="preserve">] </w:t>
+          <w:lang w:val="ru-RU"/>
+        </w:rPr>
+        <w:t>]</w:t>
+      </w:r>
+      <w:r>
+        <w:rPr>
+          <w:lang w:val="bg-BG"/>
+        </w:rPr>
+        <w:t xml:space="preserve"> </w:t>
       </w:r>
       <w:r>
         <w:rPr>
@@ -2969,7 +3638,7 @@
     <w:p>
       <w:pPr>
         <w:rPr>
-          <w:lang w:val="bg-BG"/>
+          <w:lang w:val="ru-RU"/>
         </w:rPr>
       </w:pPr>
       <w:r>
@@ -2980,7 +3649,7 @@
       </w:r>
       <w:r>
         <w:rPr>
-          <w:lang w:val="bg-BG"/>
+          <w:lang w:val="ru-RU"/>
         </w:rPr>
         <w:t>"</w:t>
       </w:r>
@@ -2988,19 +3657,18 @@
         <w:rPr>
           <w:b/>
           <w:bCs/>
-          <w:lang w:val="bg-BG"/>
         </w:rPr>
         <w:t>Edit</w:t>
       </w:r>
       <w:r>
         <w:rPr>
-          <w:lang w:val="bg-BG"/>
+          <w:lang w:val="ru-RU"/>
         </w:rPr>
         <w:t>"</w:t>
       </w:r>
       <w:r>
         <w:rPr>
-          <w:lang w:val="bg-BG"/>
+          <w:lang w:val="ru-RU"/>
         </w:rPr>
         <w:t>:</w:t>
       </w:r>
@@ -3017,7 +3685,6 @@
       <w:r>
         <w:rPr>
           <w:noProof/>
-          <w:lang w:val="bg-BG"/>
         </w:rPr>
         <w:drawing>
           <wp:inline distT="0" distB="0" distL="0" distR="0" wp14:anchorId="05F149BF" wp14:editId="0B29B600">
@@ -3119,20 +3786,19 @@
       </w:r>
       <w:r>
         <w:rPr>
-          <w:lang w:val="bg-BG"/>
+          <w:lang w:val="ru-RU"/>
         </w:rPr>
         <w:t>"</w:t>
       </w:r>
       <w:r>
         <w:rPr>
           <w:b/>
-          <w:lang w:val="bg-BG"/>
         </w:rPr>
         <w:t>Bob</w:t>
       </w:r>
       <w:r>
         <w:rPr>
-          <w:lang w:val="bg-BG"/>
+          <w:lang w:val="ru-RU"/>
         </w:rPr>
         <w:t>"</w:t>
       </w:r>
@@ -3160,14 +3826,10 @@
     <w:p>
       <w:pPr>
         <w:jc w:val="center"/>
-        <w:rPr>
-          <w:lang w:val="bg-BG"/>
-        </w:rPr>
       </w:pPr>
       <w:r>
         <w:rPr>
           <w:noProof/>
-          <w:lang w:val="bg-BG"/>
         </w:rPr>
         <w:drawing>
           <wp:inline distT="0" distB="0" distL="0" distR="0" wp14:anchorId="27FF0483" wp14:editId="4C2B48DC">
@@ -3237,9 +3899,6 @@
         <w:t>Създайте нова таблица</w:t>
       </w:r>
       <w:r>
-        <w:rPr>
-          <w:lang w:val="bg-BG"/>
-        </w:rPr>
         <w:t>: Towns</w:t>
       </w:r>
     </w:p>
@@ -3259,7 +3918,7 @@
       </w:r>
       <w:r>
         <w:rPr>
-          <w:lang w:val="bg-BG"/>
+          <w:lang w:val="ru-RU"/>
         </w:rPr>
         <w:t>"</w:t>
       </w:r>
@@ -3267,13 +3926,12 @@
         <w:rPr>
           <w:b/>
           <w:noProof/>
-          <w:lang w:val="bg-BG"/>
         </w:rPr>
         <w:t>Towns</w:t>
       </w:r>
       <w:r>
         <w:rPr>
-          <w:lang w:val="bg-BG"/>
+          <w:lang w:val="ru-RU"/>
         </w:rPr>
         <w:t>"</w:t>
       </w:r>
@@ -3289,7 +3947,6 @@
           <w:rFonts w:ascii="Consolas" w:hAnsi="Consolas"/>
           <w:b/>
           <w:noProof/>
-          <w:lang w:val="bg-BG"/>
         </w:rPr>
         <w:t>Id</w:t>
       </w:r>
@@ -3297,14 +3954,14 @@
         <w:rPr>
           <w:b/>
           <w:noProof/>
-          <w:lang w:val="bg-BG"/>
+          <w:lang w:val="ru-RU"/>
         </w:rPr>
         <w:t xml:space="preserve"> </w:t>
       </w:r>
       <w:r>
         <w:rPr>
           <w:noProof/>
-          <w:lang w:val="bg-BG"/>
+          <w:lang w:val="ru-RU"/>
         </w:rPr>
         <w:t>(</w:t>
       </w:r>
@@ -3312,14 +3969,13 @@
         <w:rPr>
           <w:b/>
           <w:noProof/>
-          <w:lang w:val="bg-BG"/>
         </w:rPr>
         <w:t>int</w:t>
       </w:r>
       <w:r>
         <w:rPr>
           <w:noProof/>
-          <w:lang w:val="bg-BG"/>
+          <w:lang w:val="ru-RU"/>
         </w:rPr>
         <w:t>)</w:t>
       </w:r>
@@ -3343,7 +3999,6 @@
           <w:rFonts w:ascii="Consolas" w:hAnsi="Consolas"/>
           <w:b/>
           <w:noProof/>
-          <w:lang w:val="bg-BG"/>
         </w:rPr>
         <w:t>Name</w:t>
       </w:r>
@@ -3351,14 +4006,14 @@
         <w:rPr>
           <w:b/>
           <w:noProof/>
-          <w:lang w:val="bg-BG"/>
+          <w:lang w:val="ru-RU"/>
         </w:rPr>
         <w:t xml:space="preserve"> </w:t>
       </w:r>
       <w:r>
         <w:rPr>
           <w:noProof/>
-          <w:lang w:val="bg-BG"/>
+          <w:lang w:val="ru-RU"/>
         </w:rPr>
         <w:t>(</w:t>
       </w:r>
@@ -3366,7 +4021,6 @@
         <w:rPr>
           <w:b/>
           <w:noProof/>
-          <w:lang w:val="bg-BG"/>
         </w:rPr>
         <w:t>text</w:t>
       </w:r>
@@ -3375,7 +4029,14 @@
           <w:noProof/>
           <w:lang w:val="bg-BG"/>
         </w:rPr>
-        <w:t xml:space="preserve">). Направете колоната </w:t>
+        <w:t>)</w:t>
+      </w:r>
+      <w:r>
+        <w:rPr>
+          <w:noProof/>
+          <w:lang w:val="bg-BG"/>
+        </w:rPr>
+        <w:t xml:space="preserve">. Направете колоната </w:t>
       </w:r>
       <w:r>
         <w:rPr>
@@ -3414,14 +4075,10 @@
     <w:p>
       <w:pPr>
         <w:jc w:val="center"/>
-        <w:rPr>
-          <w:lang w:val="bg-BG"/>
-        </w:rPr>
       </w:pPr>
       <w:r>
         <w:rPr>
           <w:noProof/>
-          <w:lang w:val="bg-BG"/>
         </w:rPr>
         <w:drawing>
           <wp:inline distT="0" distB="0" distL="0" distR="0" wp14:anchorId="63E701FB" wp14:editId="2E1A839B">
@@ -3470,14 +4127,10 @@
     <w:p>
       <w:pPr>
         <w:jc w:val="center"/>
-        <w:rPr>
-          <w:lang w:val="bg-BG"/>
-        </w:rPr>
       </w:pPr>
       <w:r>
         <w:rPr>
           <w:noProof/>
-          <w:lang w:val="bg-BG"/>
         </w:rPr>
         <w:drawing>
           <wp:inline distT="0" distB="0" distL="0" distR="0" wp14:anchorId="6B5904F9" wp14:editId="22C69126">
@@ -3526,7 +4179,7 @@
     <w:p>
       <w:pPr>
         <w:rPr>
-          <w:lang w:val="bg-BG"/>
+          <w:lang w:val="ru-RU"/>
         </w:rPr>
       </w:pPr>
       <w:r>
@@ -3534,12 +4187,27 @@
           <w:lang w:val="bg-BG"/>
         </w:rPr>
         <w:lastRenderedPageBreak/>
-        <w:t xml:space="preserve">За да направим колоната Id първичен ключ, я натискаме с десния бутон и избираме </w:t>
+        <w:t xml:space="preserve">За да направим колоната </w:t>
+      </w:r>
+      <w:r>
+        <w:t>Id</w:t>
+      </w:r>
+      <w:r>
+        <w:rPr>
+          <w:lang w:val="ru-RU"/>
+        </w:rPr>
+        <w:t xml:space="preserve"> </w:t>
+      </w:r>
+      <w:r>
+        <w:rPr>
+          <w:lang w:val="bg-BG"/>
+        </w:rPr>
+        <w:t xml:space="preserve">първичен ключ, я натискаме с десния бутон и избираме </w:t>
       </w:r>
       <w:r>
         <w:rPr>
           <w:rFonts w:ascii="Consolas" w:hAnsi="Consolas"/>
-          <w:lang w:val="bg-BG"/>
+          <w:lang w:val="ru-RU"/>
         </w:rPr>
         <w:t>[</w:t>
       </w:r>
@@ -3548,14 +4216,47 @@
           <w:rFonts w:ascii="Consolas" w:hAnsi="Consolas"/>
           <w:b/>
           <w:bCs/>
-          <w:lang w:val="bg-BG"/>
-        </w:rPr>
-        <w:t>Set Primary Key</w:t>
+        </w:rPr>
+        <w:t>Set</w:t>
       </w:r>
       <w:r>
         <w:rPr>
           <w:rFonts w:ascii="Consolas" w:hAnsi="Consolas"/>
-          <w:lang w:val="bg-BG"/>
+          <w:b/>
+          <w:bCs/>
+          <w:lang w:val="ru-RU"/>
+        </w:rPr>
+        <w:t xml:space="preserve"> </w:t>
+      </w:r>
+      <w:r>
+        <w:rPr>
+          <w:rFonts w:ascii="Consolas" w:hAnsi="Consolas"/>
+          <w:b/>
+          <w:bCs/>
+        </w:rPr>
+        <w:t>Primary</w:t>
+      </w:r>
+      <w:r>
+        <w:rPr>
+          <w:rFonts w:ascii="Consolas" w:hAnsi="Consolas"/>
+          <w:b/>
+          <w:bCs/>
+          <w:lang w:val="ru-RU"/>
+        </w:rPr>
+        <w:t xml:space="preserve"> </w:t>
+      </w:r>
+      <w:r>
+        <w:rPr>
+          <w:rFonts w:ascii="Consolas" w:hAnsi="Consolas"/>
+          <w:b/>
+          <w:bCs/>
+        </w:rPr>
+        <w:t>Key</w:t>
+      </w:r>
+      <w:r>
+        <w:rPr>
+          <w:rFonts w:ascii="Consolas" w:hAnsi="Consolas"/>
+          <w:lang w:val="ru-RU"/>
         </w:rPr>
         <w:t>]</w:t>
       </w:r>
@@ -3627,7 +4328,6 @@
       <w:r>
         <w:rPr>
           <w:noProof/>
-          <w:lang w:val="bg-BG"/>
         </w:rPr>
         <w:t>*</w:t>
       </w:r>
@@ -3781,7 +4481,6 @@
       <w:r>
         <w:rPr>
           <w:noProof/>
-          <w:lang w:val="bg-BG"/>
         </w:rPr>
         <w:drawing>
           <wp:inline distT="0" distB="0" distL="0" distR="0" wp14:anchorId="6FFFC037" wp14:editId="0468C9A2">
@@ -3860,7 +4559,6 @@
       <w:r>
         <w:rPr>
           <w:noProof/>
-          <w:lang w:val="bg-BG"/>
         </w:rPr>
         <w:drawing>
           <wp:inline distT="0" distB="0" distL="0" distR="0" wp14:anchorId="164B8854" wp14:editId="400F9878">
@@ -3919,7 +4617,7 @@
     <w:p>
       <w:pPr>
         <w:rPr>
-          <w:lang w:val="bg-BG"/>
+          <w:lang w:val="ru-RU"/>
         </w:rPr>
       </w:pPr>
       <w:r>
@@ -3931,7 +4629,7 @@
       <w:r>
         <w:rPr>
           <w:rFonts w:ascii="Consolas" w:hAnsi="Consolas"/>
-          <w:lang w:val="bg-BG"/>
+          <w:lang w:val="ru-RU"/>
         </w:rPr>
         <w:t>[</w:t>
       </w:r>
@@ -3939,7 +4637,6 @@
         <w:rPr>
           <w:rFonts w:ascii="Consolas" w:hAnsi="Consolas"/>
           <w:b/>
-          <w:lang w:val="bg-BG"/>
         </w:rPr>
         <w:t>Add</w:t>
       </w:r>
@@ -3947,13 +4644,13 @@
         <w:rPr>
           <w:rFonts w:ascii="Consolas" w:hAnsi="Consolas"/>
           <w:bCs/>
-          <w:lang w:val="bg-BG"/>
+          <w:lang w:val="ru-RU"/>
         </w:rPr>
         <w:t>]</w:t>
       </w:r>
       <w:r>
         <w:rPr>
-          <w:lang w:val="bg-BG"/>
+          <w:lang w:val="ru-RU"/>
         </w:rPr>
         <w:t>.</w:t>
       </w:r>
@@ -3968,7 +4665,6 @@
       <w:r>
         <w:rPr>
           <w:noProof/>
-          <w:lang w:val="bg-BG"/>
         </w:rPr>
         <w:lastRenderedPageBreak/>
         <w:drawing>
@@ -4255,7 +4951,7 @@
         <w:rPr>
           <w:rFonts w:ascii="Consolas" w:hAnsi="Consolas"/>
           <w:noProof/>
-          <w:lang w:val="bg-BG"/>
+          <w:lang w:val="ru-RU"/>
         </w:rPr>
         <w:t>[</w:t>
       </w:r>
@@ -4273,7 +4969,7 @@
         <w:rPr>
           <w:rFonts w:ascii="Consolas" w:hAnsi="Consolas"/>
           <w:noProof/>
-          <w:lang w:val="bg-BG"/>
+          <w:lang w:val="ru-RU"/>
         </w:rPr>
         <w:t>]</w:t>
       </w:r>
@@ -4295,7 +4991,6 @@
       <w:r>
         <w:rPr>
           <w:noProof/>
-          <w:lang w:val="bg-BG"/>
         </w:rPr>
         <w:lastRenderedPageBreak/>
         <w:drawing>
@@ -4407,7 +5102,6 @@
         <w:rPr>
           <w:b/>
           <w:noProof/>
-          <w:lang w:val="bg-BG"/>
         </w:rPr>
         <w:t>School</w:t>
       </w:r>
@@ -4422,7 +5116,6 @@
         <w:rPr>
           <w:b/>
           <w:noProof/>
-          <w:lang w:val="bg-BG"/>
         </w:rPr>
         <w:t xml:space="preserve"> </w:t>
       </w:r>
@@ -4431,7 +5124,6 @@
           <w:rFonts w:ascii="Consolas" w:hAnsi="Consolas"/>
           <w:b/>
           <w:noProof/>
-          <w:lang w:val="bg-BG"/>
         </w:rPr>
         <w:t>Students</w:t>
       </w:r>
@@ -4439,7 +5131,6 @@
         <w:rPr>
           <w:b/>
           <w:noProof/>
-          <w:lang w:val="bg-BG"/>
         </w:rPr>
         <w:t xml:space="preserve"> (</w:t>
       </w:r>
@@ -4448,7 +5139,6 @@
           <w:rFonts w:ascii="Consolas" w:hAnsi="Consolas"/>
           <w:b/>
           <w:noProof/>
-          <w:lang w:val="bg-BG"/>
         </w:rPr>
         <w:t>Id</w:t>
       </w:r>
@@ -4456,7 +5146,6 @@
         <w:rPr>
           <w:b/>
           <w:noProof/>
-          <w:lang w:val="bg-BG"/>
         </w:rPr>
         <w:t xml:space="preserve">, </w:t>
       </w:r>
@@ -4465,7 +5154,6 @@
           <w:rFonts w:ascii="Consolas" w:hAnsi="Consolas"/>
           <w:b/>
           <w:noProof/>
-          <w:lang w:val="bg-BG"/>
         </w:rPr>
         <w:t>Name</w:t>
       </w:r>
@@ -4473,7 +5161,6 @@
         <w:rPr>
           <w:b/>
           <w:noProof/>
-          <w:lang w:val="bg-BG"/>
         </w:rPr>
         <w:t xml:space="preserve">, </w:t>
       </w:r>
@@ -4482,7 +5169,6 @@
           <w:rFonts w:ascii="Consolas" w:hAnsi="Consolas"/>
           <w:b/>
           <w:noProof/>
-          <w:lang w:val="bg-BG"/>
         </w:rPr>
         <w:t>Age</w:t>
       </w:r>
@@ -4490,7 +5176,6 @@
         <w:rPr>
           <w:b/>
           <w:noProof/>
-          <w:lang w:val="bg-BG"/>
         </w:rPr>
         <w:t xml:space="preserve">, </w:t>
       </w:r>
@@ -4499,7 +5184,6 @@
           <w:rFonts w:ascii="Consolas" w:hAnsi="Consolas"/>
           <w:b/>
           <w:noProof/>
-          <w:lang w:val="bg-BG"/>
         </w:rPr>
         <w:t>PhoneNumber</w:t>
       </w:r>
@@ -4507,14 +5191,12 @@
         <w:rPr>
           <w:b/>
           <w:noProof/>
-          <w:lang w:val="bg-BG"/>
         </w:rPr>
         <w:t>)</w:t>
       </w:r>
       <w:r>
         <w:rPr>
           <w:noProof/>
-          <w:lang w:val="bg-BG"/>
         </w:rPr>
         <w:t xml:space="preserve">, </w:t>
       </w:r>
@@ -4523,7 +5205,6 @@
           <w:rFonts w:ascii="Consolas" w:hAnsi="Consolas"/>
           <w:b/>
           <w:noProof/>
-          <w:lang w:val="bg-BG"/>
         </w:rPr>
         <w:t>Classes</w:t>
       </w:r>
@@ -4531,7 +5212,6 @@
         <w:rPr>
           <w:b/>
           <w:noProof/>
-          <w:lang w:val="bg-BG"/>
         </w:rPr>
         <w:t xml:space="preserve"> (</w:t>
       </w:r>
@@ -4540,7 +5220,6 @@
           <w:rFonts w:ascii="Consolas" w:hAnsi="Consolas"/>
           <w:b/>
           <w:noProof/>
-          <w:lang w:val="bg-BG"/>
         </w:rPr>
         <w:t>Id</w:t>
       </w:r>
@@ -4548,7 +5227,6 @@
         <w:rPr>
           <w:b/>
           <w:noProof/>
-          <w:lang w:val="bg-BG"/>
         </w:rPr>
         <w:t xml:space="preserve">, </w:t>
       </w:r>
@@ -4557,7 +5235,6 @@
           <w:rFonts w:ascii="Consolas" w:hAnsi="Consolas"/>
           <w:b/>
           <w:noProof/>
-          <w:lang w:val="bg-BG"/>
         </w:rPr>
         <w:t>Name</w:t>
       </w:r>
@@ -4565,7 +5242,6 @@
         <w:rPr>
           <w:b/>
           <w:noProof/>
-          <w:lang w:val="bg-BG"/>
         </w:rPr>
         <w:t xml:space="preserve">, </w:t>
       </w:r>
@@ -4574,7 +5250,6 @@
           <w:rFonts w:ascii="Consolas" w:hAnsi="Consolas"/>
           <w:b/>
           <w:noProof/>
-          <w:lang w:val="bg-BG"/>
         </w:rPr>
         <w:t>MaxStudents</w:t>
       </w:r>
@@ -4582,7 +5257,6 @@
         <w:rPr>
           <w:b/>
           <w:noProof/>
-          <w:lang w:val="bg-BG"/>
         </w:rPr>
         <w:t xml:space="preserve">), </w:t>
       </w:r>
@@ -4591,7 +5265,6 @@
           <w:rFonts w:ascii="Consolas" w:hAnsi="Consolas"/>
           <w:b/>
           <w:noProof/>
-          <w:lang w:val="bg-BG"/>
         </w:rPr>
         <w:t>Teachers</w:t>
       </w:r>
@@ -4599,7 +5272,6 @@
         <w:rPr>
           <w:b/>
           <w:noProof/>
-          <w:lang w:val="bg-BG"/>
         </w:rPr>
         <w:t>(</w:t>
       </w:r>
@@ -4608,7 +5280,6 @@
           <w:rFonts w:ascii="Consolas" w:hAnsi="Consolas"/>
           <w:b/>
           <w:noProof/>
-          <w:lang w:val="bg-BG"/>
         </w:rPr>
         <w:t>Id</w:t>
       </w:r>
@@ -4616,7 +5287,6 @@
         <w:rPr>
           <w:b/>
           <w:noProof/>
-          <w:lang w:val="bg-BG"/>
         </w:rPr>
         <w:t xml:space="preserve">, </w:t>
       </w:r>
@@ -4625,7 +5295,6 @@
           <w:rFonts w:ascii="Consolas" w:hAnsi="Consolas"/>
           <w:b/>
           <w:noProof/>
-          <w:lang w:val="bg-BG"/>
         </w:rPr>
         <w:t>Name</w:t>
       </w:r>
@@ -4633,7 +5302,6 @@
         <w:rPr>
           <w:b/>
           <w:noProof/>
-          <w:lang w:val="bg-BG"/>
         </w:rPr>
         <w:t xml:space="preserve">, </w:t>
       </w:r>
@@ -4642,7 +5310,6 @@
           <w:rFonts w:ascii="Consolas" w:hAnsi="Consolas"/>
           <w:b/>
           <w:noProof/>
-          <w:lang w:val="bg-BG"/>
         </w:rPr>
         <w:t>Class</w:t>
       </w:r>
@@ -4650,7 +5317,6 @@
         <w:rPr>
           <w:b/>
           <w:noProof/>
-          <w:lang w:val="bg-BG"/>
         </w:rPr>
         <w:t>)</w:t>
       </w:r>
@@ -4734,9 +5400,6 @@
         </w:rPr>
       </w:pPr>
       <w:r>
-        <w:rPr>
-          <w:lang w:val="bg-BG"/>
-        </w:rPr>
         <w:t>*</w:t>
       </w:r>
       <w:r>
@@ -4749,7 +5412,16 @@
         <w:rPr>
           <w:lang w:val="bg-BG"/>
         </w:rPr>
-        <w:t>Генерирайте SQL скрипт</w:t>
+        <w:t xml:space="preserve">Генерирайте </w:t>
+      </w:r>
+      <w:r>
+        <w:t xml:space="preserve">SQL </w:t>
+      </w:r>
+      <w:r>
+        <w:rPr>
+          <w:lang w:val="bg-BG"/>
+        </w:rPr>
+        <w:t>скрипт</w:t>
       </w:r>
     </w:p>
     <w:p>
@@ -4776,13 +5448,18 @@
         <w:rPr>
           <w:lang w:val="bg-BG"/>
         </w:rPr>
-        <w:t xml:space="preserve"> от база данни </w:t>
+        <w:t xml:space="preserve"> от база данни</w:t>
+      </w:r>
+      <w:r>
+        <w:rPr>
+          <w:lang w:val="ru-RU"/>
+        </w:rPr>
+        <w:t xml:space="preserve"> </w:t>
       </w:r>
       <w:r>
         <w:rPr>
           <w:rFonts w:ascii="Consolas" w:hAnsi="Consolas"/>
           <w:b/>
-          <w:lang w:val="bg-BG"/>
         </w:rPr>
         <w:t>School</w:t>
       </w:r>
@@ -4838,7 +5515,7 @@
     <w:p>
       <w:pPr>
         <w:rPr>
-          <w:lang w:val="bg-BG"/>
+          <w:lang w:val="ru-RU"/>
         </w:rPr>
       </w:pPr>
       <w:r>
@@ -4887,15 +5564,20 @@
         <w:rPr>
           <w:b/>
           <w:bCs/>
-          <w:lang w:val="bg-BG"/>
         </w:rPr>
         <w:t>ChatGPT</w:t>
       </w:r>
       <w:r>
         <w:rPr>
-          <w:lang w:val="bg-BG"/>
-        </w:rPr>
-        <w:t xml:space="preserve">. Не забравяйте да </w:t>
+          <w:lang w:val="ru-RU"/>
+        </w:rPr>
+        <w:t xml:space="preserve">. </w:t>
+      </w:r>
+      <w:r>
+        <w:rPr>
+          <w:lang w:val="bg-BG"/>
+        </w:rPr>
+        <w:t xml:space="preserve">Не забравяйте да </w:t>
       </w:r>
       <w:r>
         <w:rPr>
@@ -4915,49 +5597,1856 @@
         <w:rPr>
           <w:b/>
           <w:bCs/>
-          <w:lang w:val="bg-BG"/>
-        </w:rPr>
-        <w:t xml:space="preserve">SQL </w:t>
-      </w:r>
-      <w:r>
-        <w:rPr>
-          <w:b/>
-          <w:bCs/>
-        </w:rPr>
-        <w:t xml:space="preserve">LocalDB </w:t>
-      </w:r>
-      <w:r>
-        <w:rPr>
-          <w:b/>
-          <w:bCs/>
-          <w:lang w:val="bg-BG"/>
+        </w:rPr>
+        <w:t>SQL</w:t>
+      </w:r>
+      <w:r>
+        <w:rPr>
+          <w:b/>
+          <w:bCs/>
+          <w:lang w:val="ru-RU"/>
+        </w:rPr>
+        <w:t xml:space="preserve"> </w:t>
+      </w:r>
+      <w:r>
+        <w:rPr>
+          <w:b/>
+          <w:bCs/>
         </w:rPr>
         <w:t>Server</w:t>
       </w:r>
       <w:r>
         <w:rPr>
-          <w:lang w:val="bg-BG"/>
-        </w:rPr>
-        <w:t xml:space="preserve"> и инструмента </w:t>
-      </w:r>
-      <w:r>
-        <w:rPr>
-          <w:b/>
-          <w:bCs/>
-          <w:lang w:val="bg-BG"/>
-        </w:rPr>
-        <w:t>SQL Server Management Studio</w:t>
-      </w:r>
-      <w:r>
-        <w:rPr>
-          <w:lang w:val="bg-BG"/>
+          <w:lang w:val="ru-RU"/>
+        </w:rPr>
+        <w:t xml:space="preserve"> </w:t>
+      </w:r>
+      <w:r>
+        <w:rPr>
+          <w:lang w:val="bg-BG"/>
+        </w:rPr>
+        <w:t xml:space="preserve">и инструмента </w:t>
+      </w:r>
+      <w:r>
+        <w:rPr>
+          <w:b/>
+          <w:bCs/>
+        </w:rPr>
+        <w:t>SQL</w:t>
+      </w:r>
+      <w:r>
+        <w:rPr>
+          <w:b/>
+          <w:bCs/>
+          <w:lang w:val="ru-RU"/>
+        </w:rPr>
+        <w:t xml:space="preserve"> </w:t>
+      </w:r>
+      <w:r>
+        <w:rPr>
+          <w:b/>
+          <w:bCs/>
+        </w:rPr>
+        <w:t>Server</w:t>
+      </w:r>
+      <w:r>
+        <w:rPr>
+          <w:b/>
+          <w:bCs/>
+          <w:lang w:val="ru-RU"/>
+        </w:rPr>
+        <w:t xml:space="preserve"> </w:t>
+      </w:r>
+      <w:r>
+        <w:rPr>
+          <w:b/>
+          <w:bCs/>
+        </w:rPr>
+        <w:t>Management</w:t>
+      </w:r>
+      <w:r>
+        <w:rPr>
+          <w:b/>
+          <w:bCs/>
+          <w:lang w:val="ru-RU"/>
+        </w:rPr>
+        <w:t xml:space="preserve"> </w:t>
+      </w:r>
+      <w:r>
+        <w:rPr>
+          <w:b/>
+          <w:bCs/>
+        </w:rPr>
+        <w:t>Studio</w:t>
+      </w:r>
+      <w:r>
+        <w:rPr>
+          <w:lang w:val="ru-RU"/>
         </w:rPr>
         <w:t>.</w:t>
       </w:r>
     </w:p>
+    <w:p>
+      <w:pPr>
+        <w:pStyle w:val="Heading3"/>
+        <w:rPr>
+          <w:lang w:val="bg-BG"/>
+        </w:rPr>
+      </w:pPr>
+      <w:r>
+        <w:rPr>
+          <w:lang w:val="bg-BG"/>
+        </w:rPr>
+        <w:t>Създаване на база данни и вмъкване на записи</w:t>
+      </w:r>
+    </w:p>
+    <w:p>
+      <w:pPr>
+        <w:rPr>
+          <w:lang w:val="ru-RU"/>
+        </w:rPr>
+      </w:pPr>
+      <w:r>
+        <w:rPr>
+          <w:lang w:val="bg-BG"/>
+        </w:rPr>
+        <w:t xml:space="preserve">За </w:t>
+      </w:r>
+      <w:r>
+        <w:rPr>
+          <w:b/>
+          <w:bCs/>
+          <w:lang w:val="bg-BG"/>
+        </w:rPr>
+        <w:t>следващите задачи</w:t>
+      </w:r>
+      <w:r>
+        <w:rPr>
+          <w:lang w:val="bg-BG"/>
+        </w:rPr>
+        <w:t xml:space="preserve"> е необходимо да изпълните </w:t>
+      </w:r>
+      <w:r>
+        <w:rPr>
+          <w:b/>
+          <w:bCs/>
+        </w:rPr>
+        <w:t>SQL</w:t>
+      </w:r>
+      <w:r>
+        <w:rPr>
+          <w:b/>
+          <w:bCs/>
+          <w:lang w:val="ru-RU"/>
+        </w:rPr>
+        <w:t xml:space="preserve"> </w:t>
+      </w:r>
+      <w:r>
+        <w:rPr>
+          <w:b/>
+          <w:bCs/>
+          <w:lang w:val="bg-BG"/>
+        </w:rPr>
+        <w:t>скрипта</w:t>
+      </w:r>
+      <w:r>
+        <w:rPr>
+          <w:lang w:val="bg-BG"/>
+        </w:rPr>
+        <w:t xml:space="preserve"> от файла </w:t>
+      </w:r>
+      <w:proofErr w:type="spellStart"/>
+      <w:r>
+        <w:rPr>
+          <w:b/>
+          <w:bCs/>
+        </w:rPr>
+        <w:t>TravelCompany</w:t>
+      </w:r>
+      <w:proofErr w:type="spellEnd"/>
+      <w:r>
+        <w:rPr>
+          <w:b/>
+          <w:bCs/>
+          <w:lang w:val="ru-RU"/>
+        </w:rPr>
+        <w:t>.</w:t>
+      </w:r>
+      <w:proofErr w:type="spellStart"/>
+      <w:r>
+        <w:rPr>
+          <w:b/>
+          <w:bCs/>
+        </w:rPr>
+        <w:t>sql</w:t>
+      </w:r>
+      <w:proofErr w:type="spellEnd"/>
+      <w:r>
+        <w:rPr>
+          <w:lang w:val="ru-RU"/>
+        </w:rPr>
+        <w:t>.</w:t>
+      </w:r>
+    </w:p>
+    <w:p>
+      <w:pPr>
+        <w:pStyle w:val="Heading2"/>
+      </w:pPr>
+      <w:proofErr w:type="spellStart"/>
+      <w:r>
+        <w:t>Информация</w:t>
+      </w:r>
+      <w:proofErr w:type="spellEnd"/>
+      <w:r>
+        <w:t xml:space="preserve"> </w:t>
+      </w:r>
+      <w:proofErr w:type="spellStart"/>
+      <w:r>
+        <w:t>за</w:t>
+      </w:r>
+      <w:proofErr w:type="spellEnd"/>
+      <w:r>
+        <w:t xml:space="preserve"> </w:t>
+      </w:r>
+      <w:proofErr w:type="spellStart"/>
+      <w:r>
+        <w:t>клиенти</w:t>
+      </w:r>
+      <w:proofErr w:type="spellEnd"/>
+    </w:p>
+    <w:p>
+      <w:pPr>
+        <w:rPr>
+          <w:lang w:val="ru-RU"/>
+        </w:rPr>
+      </w:pPr>
+      <w:r>
+        <w:rPr>
+          <w:lang w:val="bg-BG"/>
+        </w:rPr>
+        <w:t xml:space="preserve">Изведете всички </w:t>
+      </w:r>
+      <w:r>
+        <w:rPr>
+          <w:b/>
+          <w:bCs/>
+          <w:lang w:val="bg-BG"/>
+        </w:rPr>
+        <w:t>имена</w:t>
+      </w:r>
+      <w:r>
+        <w:rPr>
+          <w:lang w:val="bg-BG"/>
+        </w:rPr>
+        <w:t xml:space="preserve"> и </w:t>
+      </w:r>
+      <w:r>
+        <w:rPr>
+          <w:b/>
+          <w:bCs/>
+          <w:lang w:val="bg-BG"/>
+        </w:rPr>
+        <w:t>електронни пощи</w:t>
+      </w:r>
+      <w:r>
+        <w:rPr>
+          <w:lang w:val="bg-BG"/>
+        </w:rPr>
+        <w:t xml:space="preserve"> на </w:t>
+      </w:r>
+      <w:r>
+        <w:rPr>
+          <w:b/>
+          <w:bCs/>
+          <w:lang w:val="bg-BG"/>
+        </w:rPr>
+        <w:t>клиенти</w:t>
+      </w:r>
+      <w:r>
+        <w:rPr>
+          <w:b/>
+          <w:bCs/>
+          <w:lang w:val="bg-BG"/>
+        </w:rPr>
+        <w:t>те</w:t>
+      </w:r>
+      <w:r>
+        <w:rPr>
+          <w:lang w:val="bg-BG"/>
+        </w:rPr>
+        <w:t>.</w:t>
+      </w:r>
+    </w:p>
+    <w:p>
+      <w:r>
+        <w:rPr>
+          <w:lang w:val="bg-BG"/>
+        </w:rPr>
+        <w:t xml:space="preserve">Линк към </w:t>
+      </w:r>
+      <w:r>
+        <w:rPr>
+          <w:b/>
+          <w:bCs/>
+        </w:rPr>
+        <w:t>Judge</w:t>
+      </w:r>
+      <w:r>
+        <w:t xml:space="preserve">: </w:t>
+      </w:r>
+      <w:hyperlink r:id="rId40" w:history="1">
+        <w:r>
+          <w:rPr>
+            <w:rStyle w:val="Hyperlink"/>
+          </w:rPr>
+          <w:t>https://judge.softuni.org/Contests/Practice/Index/5030#0</w:t>
+        </w:r>
+      </w:hyperlink>
+    </w:p>
+    <w:p>
+      <w:pPr>
+        <w:pStyle w:val="Heading3"/>
+        <w:rPr>
+          <w:lang w:val="bg-BG"/>
+        </w:rPr>
+      </w:pPr>
+      <w:r>
+        <w:rPr>
+          <w:lang w:val="bg-BG"/>
+        </w:rPr>
+        <w:t>Пример</w:t>
+      </w:r>
+    </w:p>
+    <w:tbl>
+      <w:tblPr>
+        <w:tblStyle w:val="TableGrid"/>
+        <w:tblW w:w="0" w:type="auto"/>
+        <w:tblInd w:w="360" w:type="dxa"/>
+        <w:tblLayout w:type="fixed"/>
+        <w:tblCellMar>
+          <w:top w:w="216" w:type="dxa"/>
+          <w:left w:w="360" w:type="dxa"/>
+          <w:bottom w:w="216" w:type="dxa"/>
+          <w:right w:w="360" w:type="dxa"/>
+        </w:tblCellMar>
+        <w:tblLook w:val="04A0" w:firstRow="1" w:lastRow="0" w:firstColumn="1" w:lastColumn="0" w:noHBand="0" w:noVBand="1"/>
+      </w:tblPr>
+      <w:tblGrid>
+        <w:gridCol w:w="1771"/>
+        <w:gridCol w:w="3169"/>
+      </w:tblGrid>
+      <w:tr>
+        <w:tc>
+          <w:tcPr>
+            <w:tcW w:w="1771" w:type="dxa"/>
+            <w:tcBorders>
+              <w:top w:val="single" w:sz="4" w:space="0" w:color="auto"/>
+              <w:left w:val="single" w:sz="4" w:space="0" w:color="auto"/>
+              <w:bottom w:val="single" w:sz="4" w:space="0" w:color="auto"/>
+              <w:right w:val="single" w:sz="4" w:space="0" w:color="auto"/>
+            </w:tcBorders>
+            <w:shd w:val="clear" w:color="auto" w:fill="D9D9D9" w:themeFill="background1" w:themeFillShade="D9"/>
+            <w:vAlign w:val="center"/>
+            <w:hideMark/>
+          </w:tcPr>
+          <w:p>
+            <w:pPr>
+              <w:spacing w:before="0" w:after="0"/>
+              <w:jc w:val="center"/>
+              <w:rPr>
+                <w:b/>
+              </w:rPr>
+            </w:pPr>
+            <w:r>
+              <w:rPr>
+                <w:b/>
+                <w:noProof/>
+              </w:rPr>
+              <w:t>FirstName</w:t>
+            </w:r>
+          </w:p>
+        </w:tc>
+        <w:tc>
+          <w:tcPr>
+            <w:tcW w:w="3169" w:type="dxa"/>
+            <w:tcBorders>
+              <w:top w:val="single" w:sz="4" w:space="0" w:color="auto"/>
+              <w:left w:val="single" w:sz="4" w:space="0" w:color="auto"/>
+              <w:bottom w:val="single" w:sz="4" w:space="0" w:color="auto"/>
+              <w:right w:val="single" w:sz="4" w:space="0" w:color="auto"/>
+            </w:tcBorders>
+            <w:shd w:val="clear" w:color="auto" w:fill="D9D9D9" w:themeFill="background1" w:themeFillShade="D9"/>
+            <w:vAlign w:val="center"/>
+            <w:hideMark/>
+          </w:tcPr>
+          <w:p>
+            <w:pPr>
+              <w:spacing w:before="0" w:after="0"/>
+              <w:jc w:val="center"/>
+              <w:rPr>
+                <w:b/>
+              </w:rPr>
+            </w:pPr>
+            <w:r>
+              <w:rPr>
+                <w:b/>
+                <w:noProof/>
+              </w:rPr>
+              <w:t>Email</w:t>
+            </w:r>
+          </w:p>
+        </w:tc>
+      </w:tr>
+      <w:tr>
+        <w:trPr>
+          <w:trHeight w:val="360"/>
+        </w:trPr>
+        <w:tc>
+          <w:tcPr>
+            <w:tcW w:w="1771" w:type="dxa"/>
+            <w:tcBorders>
+              <w:top w:val="single" w:sz="4" w:space="0" w:color="auto"/>
+              <w:left w:val="single" w:sz="4" w:space="0" w:color="auto"/>
+              <w:bottom w:val="single" w:sz="4" w:space="0" w:color="auto"/>
+              <w:right w:val="single" w:sz="4" w:space="0" w:color="auto"/>
+            </w:tcBorders>
+            <w:hideMark/>
+          </w:tcPr>
+          <w:p>
+            <w:pPr>
+              <w:tabs>
+                <w:tab w:val="left" w:pos="738"/>
+              </w:tabs>
+              <w:spacing w:after="0"/>
+            </w:pPr>
+            <w:r>
+              <w:t>John</w:t>
+            </w:r>
+          </w:p>
+        </w:tc>
+        <w:tc>
+          <w:tcPr>
+            <w:tcW w:w="3169" w:type="dxa"/>
+            <w:tcBorders>
+              <w:top w:val="single" w:sz="4" w:space="0" w:color="auto"/>
+              <w:left w:val="single" w:sz="4" w:space="0" w:color="auto"/>
+              <w:bottom w:val="single" w:sz="4" w:space="0" w:color="auto"/>
+              <w:right w:val="single" w:sz="4" w:space="0" w:color="auto"/>
+            </w:tcBorders>
+            <w:hideMark/>
+          </w:tcPr>
+          <w:p>
+            <w:pPr>
+              <w:spacing w:after="0"/>
+              <w:rPr>
+                <w:noProof/>
+              </w:rPr>
+            </w:pPr>
+            <w:r>
+              <w:t>john.doe@example.com</w:t>
+            </w:r>
+          </w:p>
+        </w:tc>
+      </w:tr>
+      <w:tr>
+        <w:tc>
+          <w:tcPr>
+            <w:tcW w:w="1771" w:type="dxa"/>
+            <w:tcBorders>
+              <w:top w:val="single" w:sz="4" w:space="0" w:color="auto"/>
+              <w:left w:val="single" w:sz="4" w:space="0" w:color="auto"/>
+              <w:bottom w:val="single" w:sz="4" w:space="0" w:color="auto"/>
+              <w:right w:val="single" w:sz="4" w:space="0" w:color="auto"/>
+            </w:tcBorders>
+            <w:hideMark/>
+          </w:tcPr>
+          <w:p>
+            <w:pPr>
+              <w:spacing w:after="0"/>
+            </w:pPr>
+            <w:r>
+              <w:t>Jane</w:t>
+            </w:r>
+          </w:p>
+        </w:tc>
+        <w:tc>
+          <w:tcPr>
+            <w:tcW w:w="3169" w:type="dxa"/>
+            <w:tcBorders>
+              <w:top w:val="single" w:sz="4" w:space="0" w:color="auto"/>
+              <w:left w:val="single" w:sz="4" w:space="0" w:color="auto"/>
+              <w:bottom w:val="single" w:sz="4" w:space="0" w:color="auto"/>
+              <w:right w:val="single" w:sz="4" w:space="0" w:color="auto"/>
+            </w:tcBorders>
+            <w:hideMark/>
+          </w:tcPr>
+          <w:p>
+            <w:pPr>
+              <w:spacing w:after="0"/>
+              <w:rPr>
+                <w:rFonts w:cs="Consolas"/>
+                <w:color w:val="000000"/>
+                <w:highlight w:val="white"/>
+              </w:rPr>
+            </w:pPr>
+            <w:r>
+              <w:t>jane.smith@example.com</w:t>
+            </w:r>
+          </w:p>
+        </w:tc>
+      </w:tr>
+      <w:tr>
+        <w:trPr>
+          <w:trHeight w:val="290"/>
+        </w:trPr>
+        <w:tc>
+          <w:tcPr>
+            <w:tcW w:w="1771" w:type="dxa"/>
+            <w:tcBorders>
+              <w:top w:val="single" w:sz="4" w:space="0" w:color="auto"/>
+              <w:left w:val="single" w:sz="4" w:space="0" w:color="auto"/>
+              <w:bottom w:val="single" w:sz="4" w:space="0" w:color="auto"/>
+              <w:right w:val="single" w:sz="4" w:space="0" w:color="auto"/>
+            </w:tcBorders>
+            <w:vAlign w:val="center"/>
+            <w:hideMark/>
+          </w:tcPr>
+          <w:p>
+            <w:pPr>
+              <w:spacing w:after="0"/>
+            </w:pPr>
+            <w:r>
+              <w:lastRenderedPageBreak/>
+              <w:t>…</w:t>
+            </w:r>
+          </w:p>
+        </w:tc>
+        <w:tc>
+          <w:tcPr>
+            <w:tcW w:w="3169" w:type="dxa"/>
+            <w:tcBorders>
+              <w:top w:val="single" w:sz="4" w:space="0" w:color="auto"/>
+              <w:left w:val="single" w:sz="4" w:space="0" w:color="auto"/>
+              <w:bottom w:val="single" w:sz="4" w:space="0" w:color="auto"/>
+              <w:right w:val="single" w:sz="4" w:space="0" w:color="auto"/>
+            </w:tcBorders>
+            <w:vAlign w:val="center"/>
+            <w:hideMark/>
+          </w:tcPr>
+          <w:p>
+            <w:pPr>
+              <w:spacing w:after="0"/>
+              <w:rPr>
+                <w:rFonts w:cs="Consolas"/>
+                <w:color w:val="000000"/>
+                <w:highlight w:val="white"/>
+              </w:rPr>
+            </w:pPr>
+            <w:r>
+              <w:rPr>
+                <w:rFonts w:cs="Consolas"/>
+                <w:color w:val="000000"/>
+                <w:highlight w:val="white"/>
+              </w:rPr>
+              <w:t>…</w:t>
+            </w:r>
+          </w:p>
+        </w:tc>
+      </w:tr>
+    </w:tbl>
+    <w:p>
+      <w:pPr>
+        <w:pStyle w:val="Heading2"/>
+      </w:pPr>
+      <w:proofErr w:type="spellStart"/>
+      <w:r>
+        <w:t>Пълно</w:t>
+      </w:r>
+      <w:proofErr w:type="spellEnd"/>
+      <w:r>
+        <w:t xml:space="preserve"> </w:t>
+      </w:r>
+      <w:proofErr w:type="spellStart"/>
+      <w:r>
+        <w:t>име</w:t>
+      </w:r>
+      <w:proofErr w:type="spellEnd"/>
+      <w:r>
+        <w:t xml:space="preserve"> </w:t>
+      </w:r>
+      <w:proofErr w:type="spellStart"/>
+      <w:r>
+        <w:t>на</w:t>
+      </w:r>
+      <w:proofErr w:type="spellEnd"/>
+      <w:r>
+        <w:t xml:space="preserve"> </w:t>
+      </w:r>
+      <w:proofErr w:type="spellStart"/>
+      <w:r>
+        <w:t>клиенти</w:t>
+      </w:r>
+      <w:proofErr w:type="spellEnd"/>
+    </w:p>
+    <w:p>
+      <w:pPr>
+        <w:rPr>
+          <w:lang w:val="ru-RU"/>
+        </w:rPr>
+      </w:pPr>
+      <w:r>
+        <w:rPr>
+          <w:lang w:val="bg-BG"/>
+        </w:rPr>
+        <w:t xml:space="preserve">Изберет </w:t>
+      </w:r>
+      <w:r>
+        <w:rPr>
+          <w:b/>
+          <w:bCs/>
+          <w:lang w:val="bg-BG"/>
+        </w:rPr>
+        <w:t>името</w:t>
+      </w:r>
+      <w:r>
+        <w:rPr>
+          <w:lang w:val="bg-BG"/>
+        </w:rPr>
+        <w:t xml:space="preserve"> и </w:t>
+      </w:r>
+      <w:r>
+        <w:rPr>
+          <w:b/>
+          <w:bCs/>
+          <w:lang w:val="bg-BG"/>
+        </w:rPr>
+        <w:t>фамилията</w:t>
+      </w:r>
+      <w:r>
+        <w:rPr>
+          <w:lang w:val="bg-BG"/>
+        </w:rPr>
+        <w:t xml:space="preserve"> на </w:t>
+      </w:r>
+      <w:r>
+        <w:rPr>
+          <w:b/>
+          <w:bCs/>
+          <w:lang w:val="bg-BG"/>
+        </w:rPr>
+        <w:t>всички клиенти</w:t>
+      </w:r>
+      <w:r>
+        <w:rPr>
+          <w:lang w:val="bg-BG"/>
+        </w:rPr>
+        <w:t xml:space="preserve"> в </w:t>
+      </w:r>
+      <w:r>
+        <w:rPr>
+          <w:b/>
+          <w:bCs/>
+          <w:lang w:val="bg-BG"/>
+        </w:rPr>
+        <w:t>новосъздадена</w:t>
+      </w:r>
+      <w:r>
+        <w:rPr>
+          <w:lang w:val="bg-BG"/>
+        </w:rPr>
+        <w:t xml:space="preserve"> </w:t>
+      </w:r>
+      <w:r>
+        <w:rPr>
+          <w:b/>
+          <w:bCs/>
+          <w:lang w:val="bg-BG"/>
+        </w:rPr>
+        <w:t>колона</w:t>
+      </w:r>
+      <w:r>
+        <w:rPr>
+          <w:lang w:val="bg-BG"/>
+        </w:rPr>
+        <w:t xml:space="preserve"> с името </w:t>
+      </w:r>
+      <w:r>
+        <w:rPr>
+          <w:lang w:val="ru-RU"/>
+        </w:rPr>
+        <w:t>"</w:t>
+      </w:r>
+      <w:r>
+        <w:rPr>
+          <w:rFonts w:ascii="Consolas" w:hAnsi="Consolas"/>
+          <w:b/>
+          <w:bCs/>
+        </w:rPr>
+        <w:t>Full</w:t>
+      </w:r>
+      <w:r>
+        <w:rPr>
+          <w:rFonts w:ascii="Consolas" w:hAnsi="Consolas"/>
+          <w:b/>
+          <w:bCs/>
+          <w:lang w:val="ru-RU"/>
+        </w:rPr>
+        <w:t xml:space="preserve"> </w:t>
+      </w:r>
+      <w:r>
+        <w:rPr>
+          <w:rFonts w:ascii="Consolas" w:hAnsi="Consolas"/>
+          <w:b/>
+          <w:bCs/>
+        </w:rPr>
+        <w:t>Name</w:t>
+      </w:r>
+      <w:r>
+        <w:rPr>
+          <w:lang w:val="ru-RU"/>
+        </w:rPr>
+        <w:t>"</w:t>
+      </w:r>
+      <w:r>
+        <w:rPr>
+          <w:lang w:val="ru-RU"/>
+        </w:rPr>
+        <w:t>.</w:t>
+      </w:r>
+    </w:p>
+    <w:p>
+      <w:pPr>
+        <w:pStyle w:val="Heading3"/>
+        <w:rPr>
+          <w:lang w:val="bg-BG"/>
+        </w:rPr>
+      </w:pPr>
+      <w:r>
+        <w:rPr>
+          <w:lang w:val="bg-BG"/>
+        </w:rPr>
+        <w:t>Пример</w:t>
+      </w:r>
+    </w:p>
+    <w:tbl>
+      <w:tblPr>
+        <w:tblStyle w:val="TableGrid"/>
+        <w:tblW w:w="0" w:type="auto"/>
+        <w:tblInd w:w="360" w:type="dxa"/>
+        <w:tblLayout w:type="fixed"/>
+        <w:tblCellMar>
+          <w:top w:w="216" w:type="dxa"/>
+          <w:left w:w="360" w:type="dxa"/>
+          <w:bottom w:w="216" w:type="dxa"/>
+          <w:right w:w="360" w:type="dxa"/>
+        </w:tblCellMar>
+        <w:tblLook w:val="04A0" w:firstRow="1" w:lastRow="0" w:firstColumn="1" w:lastColumn="0" w:noHBand="0" w:noVBand="1"/>
+      </w:tblPr>
+      <w:tblGrid>
+        <w:gridCol w:w="1797"/>
+      </w:tblGrid>
+      <w:tr>
+        <w:tc>
+          <w:tcPr>
+            <w:tcW w:w="1797" w:type="dxa"/>
+            <w:tcBorders>
+              <w:top w:val="single" w:sz="4" w:space="0" w:color="auto"/>
+              <w:left w:val="single" w:sz="4" w:space="0" w:color="auto"/>
+              <w:bottom w:val="single" w:sz="4" w:space="0" w:color="auto"/>
+              <w:right w:val="single" w:sz="4" w:space="0" w:color="auto"/>
+            </w:tcBorders>
+            <w:shd w:val="clear" w:color="auto" w:fill="D9D9D9" w:themeFill="background1" w:themeFillShade="D9"/>
+            <w:vAlign w:val="center"/>
+            <w:hideMark/>
+          </w:tcPr>
+          <w:p>
+            <w:pPr>
+              <w:spacing w:before="0" w:after="0"/>
+              <w:jc w:val="center"/>
+              <w:rPr>
+                <w:b/>
+              </w:rPr>
+            </w:pPr>
+            <w:r>
+              <w:rPr>
+                <w:b/>
+                <w:noProof/>
+              </w:rPr>
+              <w:t>FullName</w:t>
+            </w:r>
+          </w:p>
+        </w:tc>
+      </w:tr>
+      <w:tr>
+        <w:trPr>
+          <w:trHeight w:val="360"/>
+        </w:trPr>
+        <w:tc>
+          <w:tcPr>
+            <w:tcW w:w="1797" w:type="dxa"/>
+            <w:tcBorders>
+              <w:top w:val="single" w:sz="4" w:space="0" w:color="auto"/>
+              <w:left w:val="single" w:sz="4" w:space="0" w:color="auto"/>
+              <w:bottom w:val="single" w:sz="4" w:space="0" w:color="auto"/>
+              <w:right w:val="single" w:sz="4" w:space="0" w:color="auto"/>
+            </w:tcBorders>
+            <w:hideMark/>
+          </w:tcPr>
+          <w:p>
+            <w:pPr>
+              <w:tabs>
+                <w:tab w:val="left" w:pos="738"/>
+              </w:tabs>
+              <w:spacing w:after="0"/>
+            </w:pPr>
+            <w:r>
+              <w:t>John Doe</w:t>
+            </w:r>
+          </w:p>
+        </w:tc>
+      </w:tr>
+      <w:tr>
+        <w:tc>
+          <w:tcPr>
+            <w:tcW w:w="1797" w:type="dxa"/>
+            <w:tcBorders>
+              <w:top w:val="single" w:sz="4" w:space="0" w:color="auto"/>
+              <w:left w:val="single" w:sz="4" w:space="0" w:color="auto"/>
+              <w:bottom w:val="single" w:sz="4" w:space="0" w:color="auto"/>
+              <w:right w:val="single" w:sz="4" w:space="0" w:color="auto"/>
+            </w:tcBorders>
+            <w:hideMark/>
+          </w:tcPr>
+          <w:p>
+            <w:pPr>
+              <w:spacing w:after="0"/>
+            </w:pPr>
+            <w:r>
+              <w:t>Jane Smith</w:t>
+            </w:r>
+          </w:p>
+        </w:tc>
+      </w:tr>
+      <w:tr>
+        <w:trPr>
+          <w:trHeight w:val="290"/>
+        </w:trPr>
+        <w:tc>
+          <w:tcPr>
+            <w:tcW w:w="1797" w:type="dxa"/>
+            <w:tcBorders>
+              <w:top w:val="single" w:sz="4" w:space="0" w:color="auto"/>
+              <w:left w:val="single" w:sz="4" w:space="0" w:color="auto"/>
+              <w:bottom w:val="single" w:sz="4" w:space="0" w:color="auto"/>
+              <w:right w:val="single" w:sz="4" w:space="0" w:color="auto"/>
+            </w:tcBorders>
+            <w:vAlign w:val="center"/>
+            <w:hideMark/>
+          </w:tcPr>
+          <w:p>
+            <w:pPr>
+              <w:spacing w:after="0"/>
+            </w:pPr>
+            <w:r>
+              <w:t>…</w:t>
+            </w:r>
+          </w:p>
+        </w:tc>
+      </w:tr>
+    </w:tbl>
+    <w:p>
+      <w:pPr>
+        <w:pStyle w:val="Heading2"/>
+      </w:pPr>
+      <w:proofErr w:type="spellStart"/>
+      <w:r>
+        <w:t>Клиенти</w:t>
+      </w:r>
+      <w:proofErr w:type="spellEnd"/>
+      <w:r>
+        <w:t xml:space="preserve">, </w:t>
+      </w:r>
+      <w:proofErr w:type="spellStart"/>
+      <w:r>
+        <w:t>започващи</w:t>
+      </w:r>
+      <w:proofErr w:type="spellEnd"/>
+      <w:r>
+        <w:t xml:space="preserve"> с J</w:t>
+      </w:r>
+    </w:p>
+    <w:p>
+      <w:pPr>
+        <w:pStyle w:val="Heading3"/>
+        <w:rPr>
+          <w:rFonts w:eastAsiaTheme="minorHAnsi" w:cstheme="minorBidi"/>
+          <w:b w:val="0"/>
+          <w:color w:val="auto"/>
+          <w:sz w:val="22"/>
+          <w:szCs w:val="22"/>
+          <w:lang w:val="bg-BG"/>
+        </w:rPr>
+      </w:pPr>
+      <w:r>
+        <w:rPr>
+          <w:rFonts w:eastAsiaTheme="minorHAnsi" w:cstheme="minorBidi"/>
+          <w:b w:val="0"/>
+          <w:color w:val="auto"/>
+          <w:sz w:val="22"/>
+          <w:szCs w:val="22"/>
+          <w:lang w:val="bg-BG"/>
+        </w:rPr>
+        <w:t xml:space="preserve">Намерете </w:t>
+      </w:r>
+      <w:r>
+        <w:rPr>
+          <w:rFonts w:eastAsiaTheme="minorHAnsi" w:cstheme="minorBidi"/>
+          <w:bCs/>
+          <w:color w:val="auto"/>
+          <w:sz w:val="22"/>
+          <w:szCs w:val="22"/>
+          <w:lang w:val="bg-BG"/>
+        </w:rPr>
+        <w:t>всички клиенти</w:t>
+      </w:r>
+      <w:r>
+        <w:rPr>
+          <w:rFonts w:eastAsiaTheme="minorHAnsi" w:cstheme="minorBidi"/>
+          <w:b w:val="0"/>
+          <w:color w:val="auto"/>
+          <w:sz w:val="22"/>
+          <w:szCs w:val="22"/>
+          <w:lang w:val="bg-BG"/>
+        </w:rPr>
+        <w:t xml:space="preserve">, чиито </w:t>
+      </w:r>
+      <w:r>
+        <w:rPr>
+          <w:rFonts w:eastAsiaTheme="minorHAnsi" w:cstheme="minorBidi"/>
+          <w:bCs/>
+          <w:color w:val="auto"/>
+          <w:sz w:val="22"/>
+          <w:szCs w:val="22"/>
+          <w:lang w:val="bg-BG"/>
+        </w:rPr>
+        <w:t xml:space="preserve">имена започват </w:t>
+      </w:r>
+      <w:r>
+        <w:rPr>
+          <w:rFonts w:eastAsiaTheme="minorHAnsi" w:cstheme="minorBidi"/>
+          <w:b w:val="0"/>
+          <w:color w:val="auto"/>
+          <w:sz w:val="22"/>
+          <w:szCs w:val="22"/>
+          <w:lang w:val="bg-BG"/>
+        </w:rPr>
+        <w:t xml:space="preserve">с </w:t>
+      </w:r>
+      <w:r>
+        <w:rPr>
+          <w:rFonts w:eastAsiaTheme="minorHAnsi" w:cstheme="minorBidi"/>
+          <w:bCs/>
+          <w:color w:val="auto"/>
+          <w:sz w:val="22"/>
+          <w:szCs w:val="22"/>
+          <w:lang w:val="bg-BG"/>
+        </w:rPr>
+        <w:t xml:space="preserve">буквата </w:t>
+      </w:r>
+      <w:r>
+        <w:rPr>
+          <w:rFonts w:ascii="Consolas" w:eastAsiaTheme="minorHAnsi" w:hAnsi="Consolas" w:cstheme="minorBidi"/>
+          <w:b w:val="0"/>
+          <w:color w:val="auto"/>
+          <w:sz w:val="22"/>
+          <w:szCs w:val="22"/>
+          <w:lang w:val="bg-BG"/>
+        </w:rPr>
+        <w:t>'</w:t>
+      </w:r>
+      <w:r>
+        <w:rPr>
+          <w:rFonts w:ascii="Consolas" w:eastAsiaTheme="minorHAnsi" w:hAnsi="Consolas" w:cstheme="minorBidi"/>
+          <w:bCs/>
+          <w:color w:val="auto"/>
+          <w:sz w:val="22"/>
+          <w:szCs w:val="22"/>
+          <w:lang w:val="bg-BG"/>
+        </w:rPr>
+        <w:t>J</w:t>
+      </w:r>
+      <w:r>
+        <w:rPr>
+          <w:rFonts w:ascii="Consolas" w:eastAsiaTheme="minorHAnsi" w:hAnsi="Consolas" w:cstheme="minorBidi"/>
+          <w:b w:val="0"/>
+          <w:color w:val="auto"/>
+          <w:sz w:val="22"/>
+          <w:szCs w:val="22"/>
+          <w:lang w:val="bg-BG"/>
+        </w:rPr>
+        <w:t>'</w:t>
+      </w:r>
+      <w:r>
+        <w:rPr>
+          <w:rFonts w:eastAsiaTheme="minorHAnsi" w:cstheme="minorBidi"/>
+          <w:b w:val="0"/>
+          <w:color w:val="auto"/>
+          <w:sz w:val="22"/>
+          <w:szCs w:val="22"/>
+          <w:lang w:val="bg-BG"/>
+        </w:rPr>
+        <w:t>.</w:t>
+      </w:r>
+      <w:r>
+        <w:rPr>
+          <w:rFonts w:eastAsiaTheme="minorHAnsi" w:cstheme="minorBidi"/>
+          <w:b w:val="0"/>
+          <w:color w:val="auto"/>
+          <w:sz w:val="22"/>
+          <w:szCs w:val="22"/>
+          <w:lang w:val="ru-RU"/>
+        </w:rPr>
+        <w:t xml:space="preserve"> </w:t>
+      </w:r>
+      <w:r>
+        <w:rPr>
+          <w:rFonts w:eastAsiaTheme="minorHAnsi" w:cstheme="minorBidi"/>
+          <w:b w:val="0"/>
+          <w:color w:val="auto"/>
+          <w:sz w:val="22"/>
+          <w:szCs w:val="22"/>
+          <w:lang w:val="bg-BG"/>
+        </w:rPr>
+        <w:t xml:space="preserve">Вземете </w:t>
+      </w:r>
+      <w:r>
+        <w:rPr>
+          <w:rFonts w:eastAsiaTheme="minorHAnsi" w:cstheme="minorBidi"/>
+          <w:bCs/>
+          <w:color w:val="auto"/>
+          <w:sz w:val="22"/>
+          <w:szCs w:val="22"/>
+          <w:lang w:val="bg-BG"/>
+        </w:rPr>
+        <w:t>първото им име</w:t>
+      </w:r>
+      <w:r>
+        <w:rPr>
+          <w:rFonts w:eastAsiaTheme="minorHAnsi" w:cstheme="minorBidi"/>
+          <w:b w:val="0"/>
+          <w:color w:val="auto"/>
+          <w:sz w:val="22"/>
+          <w:szCs w:val="22"/>
+          <w:lang w:val="bg-BG"/>
+        </w:rPr>
+        <w:t xml:space="preserve"> и </w:t>
+      </w:r>
+      <w:r>
+        <w:rPr>
+          <w:rFonts w:eastAsiaTheme="minorHAnsi" w:cstheme="minorBidi"/>
+          <w:bCs/>
+          <w:color w:val="auto"/>
+          <w:sz w:val="22"/>
+          <w:szCs w:val="22"/>
+          <w:lang w:val="bg-BG"/>
+        </w:rPr>
+        <w:t>телефона</w:t>
+      </w:r>
+      <w:r>
+        <w:rPr>
+          <w:rFonts w:eastAsiaTheme="minorHAnsi" w:cstheme="minorBidi"/>
+          <w:b w:val="0"/>
+          <w:color w:val="auto"/>
+          <w:sz w:val="22"/>
+          <w:szCs w:val="22"/>
+          <w:lang w:val="bg-BG"/>
+        </w:rPr>
+        <w:t>.</w:t>
+      </w:r>
+    </w:p>
+    <w:p>
+      <w:pPr>
+        <w:pStyle w:val="Heading3"/>
+        <w:rPr>
+          <w:lang w:val="bg-BG"/>
+        </w:rPr>
+      </w:pPr>
+      <w:r>
+        <w:rPr>
+          <w:lang w:val="bg-BG"/>
+        </w:rPr>
+        <w:t>Пример</w:t>
+      </w:r>
+    </w:p>
+    <w:tbl>
+      <w:tblPr>
+        <w:tblStyle w:val="TableGrid"/>
+        <w:tblW w:w="0" w:type="auto"/>
+        <w:tblInd w:w="360" w:type="dxa"/>
+        <w:tblLayout w:type="fixed"/>
+        <w:tblCellMar>
+          <w:top w:w="216" w:type="dxa"/>
+          <w:left w:w="360" w:type="dxa"/>
+          <w:bottom w:w="216" w:type="dxa"/>
+          <w:right w:w="360" w:type="dxa"/>
+        </w:tblCellMar>
+        <w:tblLook w:val="04A0" w:firstRow="1" w:lastRow="0" w:firstColumn="1" w:lastColumn="0" w:noHBand="0" w:noVBand="1"/>
+      </w:tblPr>
+      <w:tblGrid>
+        <w:gridCol w:w="1771"/>
+        <w:gridCol w:w="1678"/>
+      </w:tblGrid>
+      <w:tr>
+        <w:tc>
+          <w:tcPr>
+            <w:tcW w:w="1771" w:type="dxa"/>
+            <w:tcBorders>
+              <w:top w:val="single" w:sz="4" w:space="0" w:color="auto"/>
+              <w:left w:val="single" w:sz="4" w:space="0" w:color="auto"/>
+              <w:bottom w:val="single" w:sz="4" w:space="0" w:color="auto"/>
+              <w:right w:val="single" w:sz="4" w:space="0" w:color="auto"/>
+            </w:tcBorders>
+            <w:shd w:val="clear" w:color="auto" w:fill="D9D9D9" w:themeFill="background1" w:themeFillShade="D9"/>
+            <w:vAlign w:val="center"/>
+            <w:hideMark/>
+          </w:tcPr>
+          <w:p>
+            <w:pPr>
+              <w:spacing w:before="0" w:after="0"/>
+              <w:jc w:val="center"/>
+              <w:rPr>
+                <w:b/>
+              </w:rPr>
+            </w:pPr>
+            <w:r>
+              <w:rPr>
+                <w:b/>
+                <w:noProof/>
+              </w:rPr>
+              <w:t>FirstName</w:t>
+            </w:r>
+          </w:p>
+        </w:tc>
+        <w:tc>
+          <w:tcPr>
+            <w:tcW w:w="1678" w:type="dxa"/>
+            <w:tcBorders>
+              <w:top w:val="single" w:sz="4" w:space="0" w:color="auto"/>
+              <w:left w:val="single" w:sz="4" w:space="0" w:color="auto"/>
+              <w:bottom w:val="single" w:sz="4" w:space="0" w:color="auto"/>
+              <w:right w:val="single" w:sz="4" w:space="0" w:color="auto"/>
+            </w:tcBorders>
+            <w:shd w:val="clear" w:color="auto" w:fill="D9D9D9" w:themeFill="background1" w:themeFillShade="D9"/>
+            <w:vAlign w:val="center"/>
+            <w:hideMark/>
+          </w:tcPr>
+          <w:p>
+            <w:pPr>
+              <w:spacing w:before="0" w:after="0"/>
+              <w:jc w:val="center"/>
+              <w:rPr>
+                <w:b/>
+              </w:rPr>
+            </w:pPr>
+            <w:r>
+              <w:rPr>
+                <w:b/>
+                <w:noProof/>
+              </w:rPr>
+              <w:t>Email</w:t>
+            </w:r>
+          </w:p>
+        </w:tc>
+      </w:tr>
+      <w:tr>
+        <w:trPr>
+          <w:trHeight w:val="360"/>
+        </w:trPr>
+        <w:tc>
+          <w:tcPr>
+            <w:tcW w:w="1771" w:type="dxa"/>
+            <w:tcBorders>
+              <w:top w:val="single" w:sz="4" w:space="0" w:color="auto"/>
+              <w:left w:val="single" w:sz="4" w:space="0" w:color="auto"/>
+              <w:bottom w:val="single" w:sz="4" w:space="0" w:color="auto"/>
+              <w:right w:val="single" w:sz="4" w:space="0" w:color="auto"/>
+            </w:tcBorders>
+            <w:hideMark/>
+          </w:tcPr>
+          <w:p>
+            <w:pPr>
+              <w:tabs>
+                <w:tab w:val="left" w:pos="738"/>
+              </w:tabs>
+              <w:spacing w:after="0"/>
+            </w:pPr>
+            <w:r>
+              <w:t>John</w:t>
+            </w:r>
+          </w:p>
+        </w:tc>
+        <w:tc>
+          <w:tcPr>
+            <w:tcW w:w="1678" w:type="dxa"/>
+            <w:tcBorders>
+              <w:top w:val="single" w:sz="4" w:space="0" w:color="auto"/>
+              <w:left w:val="single" w:sz="4" w:space="0" w:color="auto"/>
+              <w:bottom w:val="single" w:sz="4" w:space="0" w:color="auto"/>
+              <w:right w:val="single" w:sz="4" w:space="0" w:color="auto"/>
+            </w:tcBorders>
+            <w:hideMark/>
+          </w:tcPr>
+          <w:p>
+            <w:pPr>
+              <w:spacing w:after="0"/>
+              <w:rPr>
+                <w:noProof/>
+              </w:rPr>
+            </w:pPr>
+            <w:r>
+              <w:t>555-0101</w:t>
+            </w:r>
+          </w:p>
+        </w:tc>
+      </w:tr>
+      <w:tr>
+        <w:tc>
+          <w:tcPr>
+            <w:tcW w:w="1771" w:type="dxa"/>
+            <w:tcBorders>
+              <w:top w:val="single" w:sz="4" w:space="0" w:color="auto"/>
+              <w:left w:val="single" w:sz="4" w:space="0" w:color="auto"/>
+              <w:bottom w:val="single" w:sz="4" w:space="0" w:color="auto"/>
+              <w:right w:val="single" w:sz="4" w:space="0" w:color="auto"/>
+            </w:tcBorders>
+            <w:hideMark/>
+          </w:tcPr>
+          <w:p>
+            <w:pPr>
+              <w:spacing w:after="0"/>
+            </w:pPr>
+            <w:r>
+              <w:t>Jane</w:t>
+            </w:r>
+          </w:p>
+        </w:tc>
+        <w:tc>
+          <w:tcPr>
+            <w:tcW w:w="1678" w:type="dxa"/>
+            <w:tcBorders>
+              <w:top w:val="single" w:sz="4" w:space="0" w:color="auto"/>
+              <w:left w:val="single" w:sz="4" w:space="0" w:color="auto"/>
+              <w:bottom w:val="single" w:sz="4" w:space="0" w:color="auto"/>
+              <w:right w:val="single" w:sz="4" w:space="0" w:color="auto"/>
+            </w:tcBorders>
+            <w:hideMark/>
+          </w:tcPr>
+          <w:p>
+            <w:pPr>
+              <w:spacing w:after="0"/>
+              <w:rPr>
+                <w:rFonts w:cs="Consolas"/>
+                <w:color w:val="000000"/>
+                <w:highlight w:val="white"/>
+              </w:rPr>
+            </w:pPr>
+            <w:r>
+              <w:t>555-0102</w:t>
+            </w:r>
+          </w:p>
+        </w:tc>
+      </w:tr>
+    </w:tbl>
+    <w:p>
+      <w:pPr>
+        <w:pStyle w:val="Heading2"/>
+      </w:pPr>
+      <w:proofErr w:type="spellStart"/>
+      <w:r>
+        <w:t>Подредба</w:t>
+      </w:r>
+      <w:proofErr w:type="spellEnd"/>
+      <w:r>
+        <w:t xml:space="preserve"> </w:t>
+      </w:r>
+      <w:proofErr w:type="spellStart"/>
+      <w:r>
+        <w:t>на</w:t>
+      </w:r>
+      <w:proofErr w:type="spellEnd"/>
+      <w:r>
+        <w:t xml:space="preserve"> </w:t>
+      </w:r>
+      <w:proofErr w:type="spellStart"/>
+      <w:r>
+        <w:t>резултатите</w:t>
+      </w:r>
+      <w:proofErr w:type="spellEnd"/>
+    </w:p>
+    <w:p>
+      <w:pPr>
+        <w:pStyle w:val="Heading3"/>
+        <w:rPr>
+          <w:rFonts w:eastAsiaTheme="minorHAnsi" w:cstheme="minorBidi"/>
+          <w:b w:val="0"/>
+          <w:color w:val="auto"/>
+          <w:sz w:val="22"/>
+          <w:szCs w:val="22"/>
+        </w:rPr>
+      </w:pPr>
+      <w:r>
+        <w:rPr>
+          <w:rFonts w:eastAsiaTheme="minorHAnsi" w:cstheme="minorBidi"/>
+          <w:b w:val="0"/>
+          <w:color w:val="auto"/>
+          <w:sz w:val="22"/>
+          <w:szCs w:val="22"/>
+          <w:lang w:val="bg-BG"/>
+        </w:rPr>
+        <w:t xml:space="preserve">Изведете </w:t>
+      </w:r>
+      <w:r>
+        <w:rPr>
+          <w:rFonts w:eastAsiaTheme="minorHAnsi" w:cstheme="minorBidi"/>
+          <w:bCs/>
+          <w:color w:val="auto"/>
+          <w:sz w:val="22"/>
+          <w:szCs w:val="22"/>
+          <w:lang w:val="bg-BG"/>
+        </w:rPr>
+        <w:t>всички</w:t>
+      </w:r>
+      <w:r>
+        <w:rPr>
+          <w:rFonts w:eastAsiaTheme="minorHAnsi" w:cstheme="minorBidi"/>
+          <w:b w:val="0"/>
+          <w:color w:val="auto"/>
+          <w:sz w:val="22"/>
+          <w:szCs w:val="22"/>
+          <w:lang w:val="bg-BG"/>
+        </w:rPr>
+        <w:t xml:space="preserve"> </w:t>
+      </w:r>
+      <w:r>
+        <w:rPr>
+          <w:rFonts w:eastAsiaTheme="minorHAnsi" w:cstheme="minorBidi"/>
+          <w:bCs/>
+          <w:color w:val="auto"/>
+          <w:sz w:val="22"/>
+          <w:szCs w:val="22"/>
+          <w:lang w:val="bg-BG"/>
+        </w:rPr>
+        <w:t>клиенти</w:t>
+      </w:r>
+      <w:r>
+        <w:rPr>
+          <w:rFonts w:eastAsiaTheme="minorHAnsi" w:cstheme="minorBidi"/>
+          <w:b w:val="0"/>
+          <w:color w:val="auto"/>
+          <w:sz w:val="22"/>
+          <w:szCs w:val="22"/>
+          <w:lang w:val="bg-BG"/>
+        </w:rPr>
+        <w:t xml:space="preserve">, </w:t>
+      </w:r>
+      <w:r>
+        <w:rPr>
+          <w:rFonts w:eastAsiaTheme="minorHAnsi" w:cstheme="minorBidi"/>
+          <w:bCs/>
+          <w:color w:val="auto"/>
+          <w:sz w:val="22"/>
+          <w:szCs w:val="22"/>
+          <w:lang w:val="bg-BG"/>
+        </w:rPr>
+        <w:t>подредени</w:t>
+      </w:r>
+      <w:r>
+        <w:rPr>
+          <w:rFonts w:eastAsiaTheme="minorHAnsi" w:cstheme="minorBidi"/>
+          <w:b w:val="0"/>
+          <w:color w:val="auto"/>
+          <w:sz w:val="22"/>
+          <w:szCs w:val="22"/>
+          <w:lang w:val="bg-BG"/>
+        </w:rPr>
+        <w:t xml:space="preserve"> по </w:t>
+      </w:r>
+      <w:r>
+        <w:rPr>
+          <w:rFonts w:eastAsiaTheme="minorHAnsi" w:cstheme="minorBidi"/>
+          <w:bCs/>
+          <w:color w:val="auto"/>
+          <w:sz w:val="22"/>
+          <w:szCs w:val="22"/>
+          <w:lang w:val="bg-BG"/>
+        </w:rPr>
+        <w:t>фамилия</w:t>
+      </w:r>
+      <w:r>
+        <w:rPr>
+          <w:rFonts w:eastAsiaTheme="minorHAnsi" w:cstheme="minorBidi"/>
+          <w:b w:val="0"/>
+          <w:color w:val="auto"/>
+          <w:sz w:val="22"/>
+          <w:szCs w:val="22"/>
+          <w:lang w:val="bg-BG"/>
+        </w:rPr>
+        <w:t xml:space="preserve"> във </w:t>
+      </w:r>
+      <w:r>
+        <w:rPr>
+          <w:rFonts w:eastAsiaTheme="minorHAnsi" w:cstheme="minorBidi"/>
+          <w:bCs/>
+          <w:color w:val="auto"/>
+          <w:sz w:val="22"/>
+          <w:szCs w:val="22"/>
+          <w:lang w:val="bg-BG"/>
+        </w:rPr>
+        <w:t>възходящ ред</w:t>
+      </w:r>
+      <w:r>
+        <w:rPr>
+          <w:rFonts w:eastAsiaTheme="minorHAnsi" w:cstheme="minorBidi"/>
+          <w:b w:val="0"/>
+          <w:color w:val="auto"/>
+          <w:sz w:val="22"/>
+          <w:szCs w:val="22"/>
+          <w:lang w:val="bg-BG"/>
+        </w:rPr>
+        <w:t>.</w:t>
+      </w:r>
+      <w:r>
+        <w:rPr>
+          <w:rFonts w:eastAsiaTheme="minorHAnsi" w:cstheme="minorBidi"/>
+          <w:b w:val="0"/>
+          <w:color w:val="auto"/>
+          <w:sz w:val="22"/>
+          <w:szCs w:val="22"/>
+          <w:lang w:val="ru-RU"/>
+        </w:rPr>
+        <w:t xml:space="preserve"> </w:t>
+      </w:r>
+      <w:r>
+        <w:rPr>
+          <w:rFonts w:eastAsiaTheme="minorHAnsi" w:cstheme="minorBidi"/>
+          <w:b w:val="0"/>
+          <w:color w:val="auto"/>
+          <w:sz w:val="22"/>
+          <w:szCs w:val="22"/>
+          <w:lang w:val="bg-BG"/>
+        </w:rPr>
+        <w:t xml:space="preserve">Вземете колоните </w:t>
+      </w:r>
+      <w:proofErr w:type="spellStart"/>
+      <w:r>
+        <w:rPr>
+          <w:rFonts w:ascii="Consolas" w:eastAsiaTheme="minorHAnsi" w:hAnsi="Consolas" w:cstheme="minorBidi"/>
+          <w:bCs/>
+          <w:color w:val="auto"/>
+          <w:sz w:val="22"/>
+          <w:szCs w:val="22"/>
+        </w:rPr>
+        <w:t>CustomerID</w:t>
+      </w:r>
+      <w:proofErr w:type="spellEnd"/>
+      <w:r>
+        <w:rPr>
+          <w:rFonts w:eastAsiaTheme="minorHAnsi" w:cstheme="minorBidi"/>
+          <w:b w:val="0"/>
+          <w:color w:val="auto"/>
+          <w:sz w:val="22"/>
+          <w:szCs w:val="22"/>
+        </w:rPr>
+        <w:t xml:space="preserve">, </w:t>
+      </w:r>
+      <w:r>
+        <w:rPr>
+          <w:rFonts w:ascii="Consolas" w:eastAsiaTheme="minorHAnsi" w:hAnsi="Consolas" w:cstheme="minorBidi"/>
+          <w:bCs/>
+          <w:color w:val="auto"/>
+          <w:sz w:val="22"/>
+          <w:szCs w:val="22"/>
+        </w:rPr>
+        <w:t>FirstName</w:t>
+      </w:r>
+      <w:r>
+        <w:rPr>
+          <w:rFonts w:eastAsiaTheme="minorHAnsi" w:cstheme="minorBidi"/>
+          <w:b w:val="0"/>
+          <w:color w:val="auto"/>
+          <w:sz w:val="22"/>
+          <w:szCs w:val="22"/>
+        </w:rPr>
+        <w:t xml:space="preserve"> </w:t>
+      </w:r>
+      <w:r>
+        <w:rPr>
+          <w:rFonts w:eastAsiaTheme="minorHAnsi" w:cstheme="minorBidi"/>
+          <w:b w:val="0"/>
+          <w:color w:val="auto"/>
+          <w:sz w:val="22"/>
+          <w:szCs w:val="22"/>
+          <w:lang w:val="bg-BG"/>
+        </w:rPr>
+        <w:t>и</w:t>
+      </w:r>
+      <w:r>
+        <w:rPr>
+          <w:rFonts w:eastAsiaTheme="minorHAnsi" w:cstheme="minorBidi"/>
+          <w:b w:val="0"/>
+          <w:color w:val="auto"/>
+          <w:sz w:val="22"/>
+          <w:szCs w:val="22"/>
+        </w:rPr>
+        <w:t xml:space="preserve"> </w:t>
+      </w:r>
+      <w:r>
+        <w:rPr>
+          <w:rFonts w:ascii="Consolas" w:eastAsiaTheme="minorHAnsi" w:hAnsi="Consolas" w:cstheme="minorBidi"/>
+          <w:bCs/>
+          <w:color w:val="auto"/>
+          <w:sz w:val="22"/>
+          <w:szCs w:val="22"/>
+        </w:rPr>
+        <w:t>LastName</w:t>
+      </w:r>
+      <w:r>
+        <w:rPr>
+          <w:rFonts w:eastAsiaTheme="minorHAnsi" w:cstheme="minorBidi"/>
+          <w:b w:val="0"/>
+          <w:color w:val="auto"/>
+          <w:sz w:val="22"/>
+          <w:szCs w:val="22"/>
+          <w:lang w:val="bg-BG"/>
+        </w:rPr>
+        <w:t>.</w:t>
+      </w:r>
+    </w:p>
+    <w:p>
+      <w:pPr>
+        <w:pStyle w:val="Heading3"/>
+        <w:rPr>
+          <w:lang w:val="bg-BG"/>
+        </w:rPr>
+      </w:pPr>
+      <w:r>
+        <w:rPr>
+          <w:lang w:val="bg-BG"/>
+        </w:rPr>
+        <w:t>Пример</w:t>
+      </w:r>
+    </w:p>
+    <w:tbl>
+      <w:tblPr>
+        <w:tblStyle w:val="TableGrid"/>
+        <w:tblW w:w="0" w:type="auto"/>
+        <w:tblInd w:w="360" w:type="dxa"/>
+        <w:tblLayout w:type="fixed"/>
+        <w:tblCellMar>
+          <w:top w:w="216" w:type="dxa"/>
+          <w:left w:w="360" w:type="dxa"/>
+          <w:bottom w:w="216" w:type="dxa"/>
+          <w:right w:w="360" w:type="dxa"/>
+        </w:tblCellMar>
+        <w:tblLook w:val="04A0" w:firstRow="1" w:lastRow="0" w:firstColumn="1" w:lastColumn="0" w:noHBand="0" w:noVBand="1"/>
+      </w:tblPr>
+      <w:tblGrid>
+        <w:gridCol w:w="1912"/>
+        <w:gridCol w:w="1771"/>
+        <w:gridCol w:w="1739"/>
+      </w:tblGrid>
+      <w:tr>
+        <w:tc>
+          <w:tcPr>
+            <w:tcW w:w="1912" w:type="dxa"/>
+            <w:tcBorders>
+              <w:top w:val="single" w:sz="4" w:space="0" w:color="auto"/>
+              <w:left w:val="single" w:sz="4" w:space="0" w:color="auto"/>
+              <w:bottom w:val="single" w:sz="4" w:space="0" w:color="auto"/>
+              <w:right w:val="single" w:sz="4" w:space="0" w:color="auto"/>
+            </w:tcBorders>
+            <w:shd w:val="clear" w:color="auto" w:fill="D9D9D9" w:themeFill="background1" w:themeFillShade="D9"/>
+            <w:vAlign w:val="center"/>
+            <w:hideMark/>
+          </w:tcPr>
+          <w:p>
+            <w:pPr>
+              <w:spacing w:before="0" w:after="0"/>
+              <w:jc w:val="center"/>
+              <w:rPr>
+                <w:b/>
+              </w:rPr>
+            </w:pPr>
+            <w:r>
+              <w:rPr>
+                <w:b/>
+                <w:noProof/>
+              </w:rPr>
+              <w:t>CustomerID</w:t>
+            </w:r>
+          </w:p>
+        </w:tc>
+        <w:tc>
+          <w:tcPr>
+            <w:tcW w:w="1771" w:type="dxa"/>
+            <w:tcBorders>
+              <w:top w:val="single" w:sz="4" w:space="0" w:color="auto"/>
+              <w:left w:val="single" w:sz="4" w:space="0" w:color="auto"/>
+              <w:bottom w:val="single" w:sz="4" w:space="0" w:color="auto"/>
+              <w:right w:val="single" w:sz="4" w:space="0" w:color="auto"/>
+            </w:tcBorders>
+            <w:shd w:val="clear" w:color="auto" w:fill="D9D9D9" w:themeFill="background1" w:themeFillShade="D9"/>
+            <w:vAlign w:val="center"/>
+            <w:hideMark/>
+          </w:tcPr>
+          <w:p>
+            <w:pPr>
+              <w:spacing w:before="0" w:after="0"/>
+              <w:jc w:val="center"/>
+              <w:rPr>
+                <w:b/>
+              </w:rPr>
+            </w:pPr>
+            <w:r>
+              <w:rPr>
+                <w:b/>
+                <w:noProof/>
+              </w:rPr>
+              <w:t>FirstName</w:t>
+            </w:r>
+          </w:p>
+        </w:tc>
+        <w:tc>
+          <w:tcPr>
+            <w:tcW w:w="1739" w:type="dxa"/>
+            <w:tcBorders>
+              <w:top w:val="single" w:sz="4" w:space="0" w:color="auto"/>
+              <w:left w:val="single" w:sz="4" w:space="0" w:color="auto"/>
+              <w:bottom w:val="single" w:sz="4" w:space="0" w:color="auto"/>
+              <w:right w:val="single" w:sz="4" w:space="0" w:color="auto"/>
+            </w:tcBorders>
+            <w:shd w:val="clear" w:color="auto" w:fill="D9D9D9" w:themeFill="background1" w:themeFillShade="D9"/>
+          </w:tcPr>
+          <w:p>
+            <w:pPr>
+              <w:spacing w:before="0" w:after="0"/>
+              <w:jc w:val="center"/>
+              <w:rPr>
+                <w:b/>
+                <w:noProof/>
+              </w:rPr>
+            </w:pPr>
+            <w:r>
+              <w:rPr>
+                <w:b/>
+                <w:noProof/>
+              </w:rPr>
+              <w:t>LastName</w:t>
+            </w:r>
+          </w:p>
+        </w:tc>
+      </w:tr>
+      <w:tr>
+        <w:trPr>
+          <w:trHeight w:val="360"/>
+        </w:trPr>
+        <w:tc>
+          <w:tcPr>
+            <w:tcW w:w="1912" w:type="dxa"/>
+            <w:tcBorders>
+              <w:top w:val="single" w:sz="4" w:space="0" w:color="auto"/>
+              <w:left w:val="single" w:sz="4" w:space="0" w:color="auto"/>
+              <w:bottom w:val="single" w:sz="4" w:space="0" w:color="auto"/>
+              <w:right w:val="single" w:sz="4" w:space="0" w:color="auto"/>
+            </w:tcBorders>
+            <w:hideMark/>
+          </w:tcPr>
+          <w:p>
+            <w:pPr>
+              <w:tabs>
+                <w:tab w:val="left" w:pos="738"/>
+              </w:tabs>
+              <w:spacing w:after="0"/>
+            </w:pPr>
+            <w:r>
+              <w:t>6</w:t>
+            </w:r>
+          </w:p>
+        </w:tc>
+        <w:tc>
+          <w:tcPr>
+            <w:tcW w:w="1771" w:type="dxa"/>
+            <w:tcBorders>
+              <w:top w:val="single" w:sz="4" w:space="0" w:color="auto"/>
+              <w:left w:val="single" w:sz="4" w:space="0" w:color="auto"/>
+              <w:bottom w:val="single" w:sz="4" w:space="0" w:color="auto"/>
+              <w:right w:val="single" w:sz="4" w:space="0" w:color="auto"/>
+            </w:tcBorders>
+            <w:hideMark/>
+          </w:tcPr>
+          <w:p>
+            <w:pPr>
+              <w:spacing w:after="0"/>
+              <w:rPr>
+                <w:noProof/>
+              </w:rPr>
+            </w:pPr>
+            <w:r>
+              <w:t>David</w:t>
+            </w:r>
+          </w:p>
+        </w:tc>
+        <w:tc>
+          <w:tcPr>
+            <w:tcW w:w="1739" w:type="dxa"/>
+            <w:tcBorders>
+              <w:top w:val="single" w:sz="4" w:space="0" w:color="auto"/>
+              <w:left w:val="single" w:sz="4" w:space="0" w:color="auto"/>
+              <w:bottom w:val="single" w:sz="4" w:space="0" w:color="auto"/>
+              <w:right w:val="single" w:sz="4" w:space="0" w:color="auto"/>
+            </w:tcBorders>
+          </w:tcPr>
+          <w:p>
+            <w:pPr>
+              <w:spacing w:after="0"/>
+            </w:pPr>
+            <w:r>
+              <w:t>Brown</w:t>
+            </w:r>
+          </w:p>
+        </w:tc>
+      </w:tr>
+      <w:tr>
+        <w:tc>
+          <w:tcPr>
+            <w:tcW w:w="1912" w:type="dxa"/>
+            <w:tcBorders>
+              <w:top w:val="single" w:sz="4" w:space="0" w:color="auto"/>
+              <w:left w:val="single" w:sz="4" w:space="0" w:color="auto"/>
+              <w:bottom w:val="single" w:sz="4" w:space="0" w:color="auto"/>
+              <w:right w:val="single" w:sz="4" w:space="0" w:color="auto"/>
+            </w:tcBorders>
+            <w:hideMark/>
+          </w:tcPr>
+          <w:p>
+            <w:pPr>
+              <w:spacing w:after="0"/>
+            </w:pPr>
+            <w:r>
+              <w:t>7</w:t>
+            </w:r>
+          </w:p>
+        </w:tc>
+        <w:tc>
+          <w:tcPr>
+            <w:tcW w:w="1771" w:type="dxa"/>
+            <w:tcBorders>
+              <w:top w:val="single" w:sz="4" w:space="0" w:color="auto"/>
+              <w:left w:val="single" w:sz="4" w:space="0" w:color="auto"/>
+              <w:bottom w:val="single" w:sz="4" w:space="0" w:color="auto"/>
+              <w:right w:val="single" w:sz="4" w:space="0" w:color="auto"/>
+            </w:tcBorders>
+            <w:hideMark/>
+          </w:tcPr>
+          <w:p>
+            <w:pPr>
+              <w:spacing w:after="0"/>
+              <w:rPr>
+                <w:rFonts w:cs="Consolas"/>
+                <w:color w:val="000000"/>
+                <w:highlight w:val="white"/>
+              </w:rPr>
+            </w:pPr>
+            <w:r>
+              <w:t>Emma</w:t>
+            </w:r>
+          </w:p>
+        </w:tc>
+        <w:tc>
+          <w:tcPr>
+            <w:tcW w:w="1739" w:type="dxa"/>
+            <w:tcBorders>
+              <w:top w:val="single" w:sz="4" w:space="0" w:color="auto"/>
+              <w:left w:val="single" w:sz="4" w:space="0" w:color="auto"/>
+              <w:bottom w:val="single" w:sz="4" w:space="0" w:color="auto"/>
+              <w:right w:val="single" w:sz="4" w:space="0" w:color="auto"/>
+            </w:tcBorders>
+          </w:tcPr>
+          <w:p>
+            <w:pPr>
+              <w:spacing w:after="0"/>
+            </w:pPr>
+            <w:r>
+              <w:t>Davis</w:t>
+            </w:r>
+          </w:p>
+        </w:tc>
+      </w:tr>
+      <w:tr>
+        <w:tc>
+          <w:tcPr>
+            <w:tcW w:w="1912" w:type="dxa"/>
+            <w:tcBorders>
+              <w:top w:val="single" w:sz="4" w:space="0" w:color="auto"/>
+              <w:left w:val="single" w:sz="4" w:space="0" w:color="auto"/>
+              <w:bottom w:val="single" w:sz="4" w:space="0" w:color="auto"/>
+              <w:right w:val="single" w:sz="4" w:space="0" w:color="auto"/>
+            </w:tcBorders>
+          </w:tcPr>
+          <w:p>
+            <w:pPr>
+              <w:spacing w:after="0"/>
+            </w:pPr>
+            <w:r>
+              <w:lastRenderedPageBreak/>
+              <w:t>…</w:t>
+            </w:r>
+          </w:p>
+        </w:tc>
+        <w:tc>
+          <w:tcPr>
+            <w:tcW w:w="1771" w:type="dxa"/>
+            <w:tcBorders>
+              <w:top w:val="single" w:sz="4" w:space="0" w:color="auto"/>
+              <w:left w:val="single" w:sz="4" w:space="0" w:color="auto"/>
+              <w:bottom w:val="single" w:sz="4" w:space="0" w:color="auto"/>
+              <w:right w:val="single" w:sz="4" w:space="0" w:color="auto"/>
+            </w:tcBorders>
+          </w:tcPr>
+          <w:p>
+            <w:pPr>
+              <w:spacing w:after="0"/>
+            </w:pPr>
+            <w:r>
+              <w:t>…</w:t>
+            </w:r>
+          </w:p>
+        </w:tc>
+        <w:tc>
+          <w:tcPr>
+            <w:tcW w:w="1739" w:type="dxa"/>
+            <w:tcBorders>
+              <w:top w:val="single" w:sz="4" w:space="0" w:color="auto"/>
+              <w:left w:val="single" w:sz="4" w:space="0" w:color="auto"/>
+              <w:bottom w:val="single" w:sz="4" w:space="0" w:color="auto"/>
+              <w:right w:val="single" w:sz="4" w:space="0" w:color="auto"/>
+            </w:tcBorders>
+          </w:tcPr>
+          <w:p>
+            <w:pPr>
+              <w:spacing w:after="0"/>
+            </w:pPr>
+            <w:r>
+              <w:t>…</w:t>
+            </w:r>
+          </w:p>
+        </w:tc>
+      </w:tr>
+    </w:tbl>
+    <w:p/>
     <w:sectPr>
-      <w:headerReference w:type="default" r:id="rId40"/>
-      <w:footerReference w:type="default" r:id="rId41"/>
+      <w:headerReference w:type="default" r:id="rId41"/>
+      <w:footerReference w:type="default" r:id="rId42"/>
       <w:pgSz w:w="11909" w:h="16834" w:code="9"/>
       <w:pgMar w:top="567" w:right="737" w:bottom="1077" w:left="737" w:header="567" w:footer="794" w:gutter="0"/>
       <w:cols w:space="720"/>
@@ -4968,7 +7457,7 @@
 </file>
 
 <file path=word/endnotes.xml><?xml version="1.0" encoding="utf-8"?>
-<w:endnotes xmlns:wpc="http://schemas.microsoft.com/office/word/2010/wordprocessingCanvas" xmlns:cx="http://schemas.microsoft.com/office/drawing/2014/chartex" xmlns:cx1="http://schemas.microsoft.com/office/drawing/2015/9/8/chartex" xmlns:cx2="http://schemas.microsoft.com/office/drawing/2015/10/21/chartex" xmlns:cx3="http://schemas.microsoft.com/office/drawing/2016/5/9/chartex" xmlns:cx4="http://schemas.microsoft.com/office/drawing/2016/5/10/chartex" xmlns:cx5="http://schemas.microsoft.com/office/drawing/2016/5/11/chartex" xmlns:cx6="http://schemas.microsoft.com/office/drawing/2016/5/12/chartex" xmlns:cx7="http://schemas.microsoft.com/office/drawing/2016/5/13/chartex" xmlns:cx8="http://schemas.microsoft.com/office/drawing/2016/5/14/chartex" xmlns:mc="http://schemas.openxmlformats.org/markup-compatibility/2006" xmlns:aink="http://schemas.microsoft.com/office/drawing/2016/ink" xmlns:am3d="http://schemas.microsoft.com/office/drawing/2017/model3d" xmlns:o="urn:schemas-microsoft-com:office:office" xmlns:oel="http://schemas.microsoft.com/office/2019/extlst" xmlns:r="http://schemas.openxmlformats.org/officeDocument/2006/relationships" xmlns:m="http://schemas.openxmlformats.org/officeDocument/2006/math" xmlns:v="urn:schemas-microsoft-com:vml" xmlns:wp14="http://schemas.microsoft.com/office/word/2010/wordprocessingDrawing" xmlns:wp="http://schemas.openxmlformats.org/drawingml/2006/wordprocessingDrawing" xmlns:w10="urn:schemas-microsoft-com:office:word" xmlns:w="http://schemas.openxmlformats.org/wordprocessingml/2006/main" xmlns:w14="http://schemas.microsoft.com/office/word/2010/wordml" xmlns:w15="http://schemas.microsoft.com/office/word/2012/wordml" xmlns:w16cex="http://schemas.microsoft.com/office/word/2018/wordml/cex" xmlns:w16cid="http://schemas.microsoft.com/office/word/2016/wordml/cid" xmlns:w16="http://schemas.microsoft.com/office/word/2018/wordml" xmlns:w16sdtdh="http://schemas.microsoft.com/office/word/2020/wordml/sdtdatahash" xmlns:w16se="http://schemas.microsoft.com/office/word/2015/wordml/symex" xmlns:wpg="http://schemas.microsoft.com/office/word/2010/wordprocessingGroup" xmlns:wpi="http://schemas.microsoft.com/office/word/2010/wordprocessingInk" xmlns:wne="http://schemas.microsoft.com/office/word/2006/wordml" xmlns:wps="http://schemas.microsoft.com/office/word/2010/wordprocessingShape" mc:Ignorable="w14 w15 w16se w16cid w16 w16cex w16sdtdh wp14">
+<w:endnotes xmlns:wpc="http://schemas.microsoft.com/office/word/2010/wordprocessingCanvas" xmlns:cx="http://schemas.microsoft.com/office/drawing/2014/chartex" xmlns:cx1="http://schemas.microsoft.com/office/drawing/2015/9/8/chartex" xmlns:cx2="http://schemas.microsoft.com/office/drawing/2015/10/21/chartex" xmlns:cx3="http://schemas.microsoft.com/office/drawing/2016/5/9/chartex" xmlns:cx4="http://schemas.microsoft.com/office/drawing/2016/5/10/chartex" xmlns:cx5="http://schemas.microsoft.com/office/drawing/2016/5/11/chartex" xmlns:cx6="http://schemas.microsoft.com/office/drawing/2016/5/12/chartex" xmlns:cx7="http://schemas.microsoft.com/office/drawing/2016/5/13/chartex" xmlns:cx8="http://schemas.microsoft.com/office/drawing/2016/5/14/chartex" xmlns:mc="http://schemas.openxmlformats.org/markup-compatibility/2006" xmlns:aink="http://schemas.microsoft.com/office/drawing/2016/ink" xmlns:am3d="http://schemas.microsoft.com/office/drawing/2017/model3d" xmlns:o="urn:schemas-microsoft-com:office:office" xmlns:oel="http://schemas.microsoft.com/office/2019/extlst" xmlns:r="http://schemas.openxmlformats.org/officeDocument/2006/relationships" xmlns:m="http://schemas.openxmlformats.org/officeDocument/2006/math" xmlns:v="urn:schemas-microsoft-com:vml" xmlns:wp14="http://schemas.microsoft.com/office/word/2010/wordprocessingDrawing" xmlns:wp="http://schemas.openxmlformats.org/drawingml/2006/wordprocessingDrawing" xmlns:w10="urn:schemas-microsoft-com:office:word" xmlns:w="http://schemas.openxmlformats.org/wordprocessingml/2006/main" xmlns:w14="http://schemas.microsoft.com/office/word/2010/wordml" xmlns:w15="http://schemas.microsoft.com/office/word/2012/wordml" xmlns:w16cex="http://schemas.microsoft.com/office/word/2018/wordml/cex" xmlns:w16cid="http://schemas.microsoft.com/office/word/2016/wordml/cid" xmlns:w16="http://schemas.microsoft.com/office/word/2018/wordml" xmlns:w16du="http://schemas.microsoft.com/office/word/2023/wordml/word16du" xmlns:w16sdtdh="http://schemas.microsoft.com/office/word/2020/wordml/sdtdatahash" xmlns:w16se="http://schemas.microsoft.com/office/word/2015/wordml/symex" xmlns:wpg="http://schemas.microsoft.com/office/word/2010/wordprocessingGroup" xmlns:wpi="http://schemas.microsoft.com/office/word/2010/wordprocessingInk" xmlns:wne="http://schemas.microsoft.com/office/word/2006/wordml" xmlns:wps="http://schemas.microsoft.com/office/word/2010/wordprocessingShape" mc:Ignorable="w14 w15 w16se w16cid w16 w16cex w16sdtdh w16du wp14">
   <w:endnote w:type="separator" w:id="-1">
     <w:p>
       <w:pPr>
@@ -4993,7 +7482,7 @@
 </file>
 
 <file path=word/footer1.xml><?xml version="1.0" encoding="utf-8"?>
-<w:ftr xmlns:wpc="http://schemas.microsoft.com/office/word/2010/wordprocessingCanvas" xmlns:cx="http://schemas.microsoft.com/office/drawing/2014/chartex" xmlns:cx1="http://schemas.microsoft.com/office/drawing/2015/9/8/chartex" xmlns:cx2="http://schemas.microsoft.com/office/drawing/2015/10/21/chartex" xmlns:cx3="http://schemas.microsoft.com/office/drawing/2016/5/9/chartex" xmlns:cx4="http://schemas.microsoft.com/office/drawing/2016/5/10/chartex" xmlns:cx5="http://schemas.microsoft.com/office/drawing/2016/5/11/chartex" xmlns:cx6="http://schemas.microsoft.com/office/drawing/2016/5/12/chartex" xmlns:cx7="http://schemas.microsoft.com/office/drawing/2016/5/13/chartex" xmlns:cx8="http://schemas.microsoft.com/office/drawing/2016/5/14/chartex" xmlns:mc="http://schemas.openxmlformats.org/markup-compatibility/2006" xmlns:aink="http://schemas.microsoft.com/office/drawing/2016/ink" xmlns:am3d="http://schemas.microsoft.com/office/drawing/2017/model3d" xmlns:o="urn:schemas-microsoft-com:office:office" xmlns:oel="http://schemas.microsoft.com/office/2019/extlst" xmlns:r="http://schemas.openxmlformats.org/officeDocument/2006/relationships" xmlns:m="http://schemas.openxmlformats.org/officeDocument/2006/math" xmlns:v="urn:schemas-microsoft-com:vml" xmlns:wp14="http://schemas.microsoft.com/office/word/2010/wordprocessingDrawing" xmlns:wp="http://schemas.openxmlformats.org/drawingml/2006/wordprocessingDrawing" xmlns:w10="urn:schemas-microsoft-com:office:word" xmlns:w="http://schemas.openxmlformats.org/wordprocessingml/2006/main" xmlns:w14="http://schemas.microsoft.com/office/word/2010/wordml" xmlns:w15="http://schemas.microsoft.com/office/word/2012/wordml" xmlns:w16cex="http://schemas.microsoft.com/office/word/2018/wordml/cex" xmlns:w16cid="http://schemas.microsoft.com/office/word/2016/wordml/cid" xmlns:w16="http://schemas.microsoft.com/office/word/2018/wordml" xmlns:w16sdtdh="http://schemas.microsoft.com/office/word/2020/wordml/sdtdatahash" xmlns:w16se="http://schemas.microsoft.com/office/word/2015/wordml/symex" xmlns:wpg="http://schemas.microsoft.com/office/word/2010/wordprocessingGroup" xmlns:wpi="http://schemas.microsoft.com/office/word/2010/wordprocessingInk" xmlns:wne="http://schemas.microsoft.com/office/word/2006/wordml" xmlns:wps="http://schemas.microsoft.com/office/word/2010/wordprocessingShape" mc:Ignorable="w14 w15 w16se w16cid w16 w16cex w16sdtdh wp14">
+<w:ftr xmlns:wpc="http://schemas.microsoft.com/office/word/2010/wordprocessingCanvas" xmlns:cx="http://schemas.microsoft.com/office/drawing/2014/chartex" xmlns:cx1="http://schemas.microsoft.com/office/drawing/2015/9/8/chartex" xmlns:cx2="http://schemas.microsoft.com/office/drawing/2015/10/21/chartex" xmlns:cx3="http://schemas.microsoft.com/office/drawing/2016/5/9/chartex" xmlns:cx4="http://schemas.microsoft.com/office/drawing/2016/5/10/chartex" xmlns:cx5="http://schemas.microsoft.com/office/drawing/2016/5/11/chartex" xmlns:cx6="http://schemas.microsoft.com/office/drawing/2016/5/12/chartex" xmlns:cx7="http://schemas.microsoft.com/office/drawing/2016/5/13/chartex" xmlns:cx8="http://schemas.microsoft.com/office/drawing/2016/5/14/chartex" xmlns:mc="http://schemas.openxmlformats.org/markup-compatibility/2006" xmlns:aink="http://schemas.microsoft.com/office/drawing/2016/ink" xmlns:am3d="http://schemas.microsoft.com/office/drawing/2017/model3d" xmlns:o="urn:schemas-microsoft-com:office:office" xmlns:oel="http://schemas.microsoft.com/office/2019/extlst" xmlns:r="http://schemas.openxmlformats.org/officeDocument/2006/relationships" xmlns:m="http://schemas.openxmlformats.org/officeDocument/2006/math" xmlns:v="urn:schemas-microsoft-com:vml" xmlns:wp14="http://schemas.microsoft.com/office/word/2010/wordprocessingDrawing" xmlns:wp="http://schemas.openxmlformats.org/drawingml/2006/wordprocessingDrawing" xmlns:w10="urn:schemas-microsoft-com:office:word" xmlns:w="http://schemas.openxmlformats.org/wordprocessingml/2006/main" xmlns:w14="http://schemas.microsoft.com/office/word/2010/wordml" xmlns:w15="http://schemas.microsoft.com/office/word/2012/wordml" xmlns:w16cex="http://schemas.microsoft.com/office/word/2018/wordml/cex" xmlns:w16cid="http://schemas.microsoft.com/office/word/2016/wordml/cid" xmlns:w16="http://schemas.microsoft.com/office/word/2018/wordml" xmlns:w16du="http://schemas.microsoft.com/office/word/2023/wordml/word16du" xmlns:w16sdtdh="http://schemas.microsoft.com/office/word/2020/wordml/sdtdatahash" xmlns:w16se="http://schemas.microsoft.com/office/word/2015/wordml/symex" xmlns:wpg="http://schemas.microsoft.com/office/word/2010/wordprocessingGroup" xmlns:wpi="http://schemas.microsoft.com/office/word/2010/wordprocessingInk" xmlns:wne="http://schemas.microsoft.com/office/word/2006/wordml" xmlns:wps="http://schemas.microsoft.com/office/word/2010/wordprocessingShape" mc:Ignorable="w14 w15 w16se w16cid w16 w16cex w16sdtdh w16du wp14">
   <w:p>
     <w:pPr>
       <w:pStyle w:val="Footer"/>
@@ -5002,12 +7491,12 @@
       <w:rPr>
         <w:noProof/>
       </w:rPr>
-      <w:pict w14:anchorId="1E9D819B">
+      <w:pict w14:anchorId="64D57F20">
         <v:shapetype id="_x0000_t202" coordsize="21600,21600" o:spt="202" path="m,l,21600r21600,l21600,xe">
           <v:stroke joinstyle="miter"/>
           <v:path gradientshapeok="t" o:connecttype="rect"/>
         </v:shapetype>
-        <v:shape id="Text Box 8" o:spid="_x0000_s1028" type="#_x0000_t202" style="position:absolute;margin-left:109.85pt;margin-top:28.05pt;width:40.15pt;height:13pt;z-index:251660288;visibility:visible;mso-wrap-style:square;mso-width-percent:0;mso-height-percent:0;mso-wrap-distance-left:9pt;mso-wrap-distance-top:0;mso-wrap-distance-right:9pt;mso-wrap-distance-bottom:0;mso-position-horizontal:absolute;mso-position-horizontal-relative:text;mso-position-vertical:absolute;mso-position-vertical-relative:text;mso-width-percent:0;mso-height-percent:0;mso-width-relative:page;mso-height-relative:page;v-text-anchor:middle" o:gfxdata="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" filled="f" stroked="f" strokeweight=".5pt">
+        <v:shape id="Text Box 6" o:spid="_x0000_s1028" type="#_x0000_t202" style="position:absolute;margin-left:109.85pt;margin-top:28.05pt;width:40.15pt;height:13pt;z-index:251660288;visibility:visible;v-text-anchor:middle" o:gfxdata="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" filled="f" stroked="f" strokeweight=".5pt">
           <v:textbox inset=".5mm,0,0,0">
             <w:txbxContent>
               <w:p>
@@ -5035,8 +7524,8 @@
       <w:rPr>
         <w:noProof/>
       </w:rPr>
-      <w:pict w14:anchorId="5D57E702">
-        <v:shape id="Text Box 6" o:spid="_x0000_s1027" type="#_x0000_t202" style="position:absolute;margin-left:109pt;margin-top:7pt;width:411.4pt;height:40.45pt;z-index:251657216;visibility:visible;mso-wrap-style:square;mso-width-percent:0;mso-height-percent:0;mso-wrap-distance-left:9pt;mso-wrap-distance-top:0;mso-wrap-distance-right:9pt;mso-wrap-distance-bottom:0;mso-position-horizontal:absolute;mso-position-horizontal-relative:text;mso-position-vertical:absolute;mso-position-vertical-relative:text;mso-width-percent:0;mso-height-percent:0;mso-width-relative:page;mso-height-relative:page;v-text-anchor:top" o:gfxdata="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" filled="f" stroked="f">
+      <w:pict w14:anchorId="6D7AED8D">
+        <v:shape id="Text Box 16" o:spid="_x0000_s1027" type="#_x0000_t202" style="position:absolute;margin-left:109pt;margin-top:7pt;width:411.4pt;height:40.45pt;z-index:251657216;visibility:visible" o:gfxdata="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" filled="f" stroked="f">
           <v:textbox inset=".5mm,1.2mm,.5mm,.5mm">
             <w:txbxContent>
               <w:p>
@@ -5047,7 +7536,7 @@
                     <w:szCs w:val="17"/>
                   </w:rPr>
                 </w:pPr>
-                <w:bookmarkStart w:id="1" w:name="_Hlk24191091"/>
+                <w:bookmarkStart w:id="0" w:name="_Hlk24191091"/>
                 <w:r>
                   <w:rPr>
                     <w:sz w:val="17"/>
@@ -5055,12 +7544,21 @@
                   </w:rPr>
                   <w:t xml:space="preserve">© </w:t>
                 </w:r>
+                <w:proofErr w:type="spellStart"/>
                 <w:r>
                   <w:rPr>
                     <w:sz w:val="17"/>
                     <w:szCs w:val="17"/>
                   </w:rPr>
-                  <w:t xml:space="preserve">SoftUni – </w:t>
+                  <w:t>SoftUni</w:t>
+                </w:r>
+                <w:proofErr w:type="spellEnd"/>
+                <w:r>
+                  <w:rPr>
+                    <w:sz w:val="17"/>
+                    <w:szCs w:val="17"/>
+                  </w:rPr>
+                  <w:t xml:space="preserve"> – </w:t>
                 </w:r>
                 <w:hyperlink r:id="rId1" w:history="1">
                   <w:r>
@@ -5165,7 +7663,7 @@
                   <w:t>.</w:t>
                 </w:r>
               </w:p>
-              <w:bookmarkEnd w:id="1"/>
+              <w:bookmarkEnd w:id="0"/>
               <w:p>
                 <w:pPr>
                   <w:spacing w:line="240" w:lineRule="auto"/>
@@ -5791,8 +8289,8 @@
       <w:rPr>
         <w:noProof/>
       </w:rPr>
-      <w:pict w14:anchorId="44598A6B">
-        <v:line id="Straight Connector 4" o:spid="_x0000_s1026" style="position:absolute;flip:y;z-index:251622400;visibility:visible;mso-wrap-style:square;mso-width-percent:0;mso-height-percent:0;mso-wrap-distance-left:9pt;mso-wrap-distance-top:.Ömm;mso-wrap-distance-right:9pt;mso-wrap-distance-bottom:.Ömm;mso-position-horizontal:absolute;mso-position-horizontal-relative:text;mso-position-vertical:absolute;mso-position-vertical-relative:text;mso-width-percent:0;mso-height-percent:0;mso-width-relative:page;mso-height-relative:page" from="-.1pt,5.2pt" to="520.7pt,5.2pt" o:gfxdata="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" strokecolor="#984807" strokeweight="1pt">
+      <w:pict w14:anchorId="14D7122B">
+        <v:line id="Straight Connector 19" o:spid="_x0000_s1026" style="position:absolute;flip:y;z-index:251622400;visibility:visible;mso-position-horizontal-relative:text;mso-position-vertical-relative:text" from="-.1pt,5.2pt" to="520.7pt,5.2pt" o:gfxdata="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" strokecolor="#974706 [1609]" strokeweight="1pt">
           <v:stroke endcap="round"/>
         </v:line>
       </w:pict>
@@ -5801,8 +8299,8 @@
       <w:rPr>
         <w:noProof/>
       </w:rPr>
-      <w:pict w14:anchorId="2FF328AA">
-        <v:shape id="Text Box 2" o:spid="_x0000_s1025" type="#_x0000_t202" style="position:absolute;margin-left:444.65pt;margin-top:26.95pt;width:70.9pt;height:15.9pt;z-index:251663360;visibility:visible;mso-wrap-style:square;mso-width-percent:0;mso-height-percent:0;mso-wrap-distance-left:9pt;mso-wrap-distance-top:0;mso-wrap-distance-right:9pt;mso-wrap-distance-bottom:0;mso-position-horizontal:absolute;mso-position-horizontal-relative:text;mso-position-vertical:absolute;mso-position-vertical-relative:text;mso-width-percent:0;mso-height-percent:0;mso-width-relative:page;mso-height-relative:page;v-text-anchor:middle" o:gfxdata="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" filled="f" stroked="f" strokeweight=".5pt">
+      <w:pict w14:anchorId="19E0B265">
+        <v:shape id="Text Box 4" o:spid="_x0000_s1025" type="#_x0000_t202" style="position:absolute;margin-left:444.65pt;margin-top:26.95pt;width:70.9pt;height:15.9pt;z-index:251663360;visibility:visible;mso-position-horizontal-relative:text;mso-position-vertical-relative:text;v-text-anchor:middle" o:gfxdata="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" filled="f" stroked="f" strokeweight=".5pt">
           <v:textbox inset="0,0,0,0">
             <w:txbxContent>
               <w:p>
@@ -5885,7 +8383,7 @@
 </file>
 
 <file path=word/footnotes.xml><?xml version="1.0" encoding="utf-8"?>
-<w:footnotes xmlns:wpc="http://schemas.microsoft.com/office/word/2010/wordprocessingCanvas" xmlns:cx="http://schemas.microsoft.com/office/drawing/2014/chartex" xmlns:cx1="http://schemas.microsoft.com/office/drawing/2015/9/8/chartex" xmlns:cx2="http://schemas.microsoft.com/office/drawing/2015/10/21/chartex" xmlns:cx3="http://schemas.microsoft.com/office/drawing/2016/5/9/chartex" xmlns:cx4="http://schemas.microsoft.com/office/drawing/2016/5/10/chartex" xmlns:cx5="http://schemas.microsoft.com/office/drawing/2016/5/11/chartex" xmlns:cx6="http://schemas.microsoft.com/office/drawing/2016/5/12/chartex" xmlns:cx7="http://schemas.microsoft.com/office/drawing/2016/5/13/chartex" xmlns:cx8="http://schemas.microsoft.com/office/drawing/2016/5/14/chartex" xmlns:mc="http://schemas.openxmlformats.org/markup-compatibility/2006" xmlns:aink="http://schemas.microsoft.com/office/drawing/2016/ink" xmlns:am3d="http://schemas.microsoft.com/office/drawing/2017/model3d" xmlns:o="urn:schemas-microsoft-com:office:office" xmlns:oel="http://schemas.microsoft.com/office/2019/extlst" xmlns:r="http://schemas.openxmlformats.org/officeDocument/2006/relationships" xmlns:m="http://schemas.openxmlformats.org/officeDocument/2006/math" xmlns:v="urn:schemas-microsoft-com:vml" xmlns:wp14="http://schemas.microsoft.com/office/word/2010/wordprocessingDrawing" xmlns:wp="http://schemas.openxmlformats.org/drawingml/2006/wordprocessingDrawing" xmlns:w10="urn:schemas-microsoft-com:office:word" xmlns:w="http://schemas.openxmlformats.org/wordprocessingml/2006/main" xmlns:w14="http://schemas.microsoft.com/office/word/2010/wordml" xmlns:w15="http://schemas.microsoft.com/office/word/2012/wordml" xmlns:w16cex="http://schemas.microsoft.com/office/word/2018/wordml/cex" xmlns:w16cid="http://schemas.microsoft.com/office/word/2016/wordml/cid" xmlns:w16="http://schemas.microsoft.com/office/word/2018/wordml" xmlns:w16sdtdh="http://schemas.microsoft.com/office/word/2020/wordml/sdtdatahash" xmlns:w16se="http://schemas.microsoft.com/office/word/2015/wordml/symex" xmlns:wpg="http://schemas.microsoft.com/office/word/2010/wordprocessingGroup" xmlns:wpi="http://schemas.microsoft.com/office/word/2010/wordprocessingInk" xmlns:wne="http://schemas.microsoft.com/office/word/2006/wordml" xmlns:wps="http://schemas.microsoft.com/office/word/2010/wordprocessingShape" mc:Ignorable="w14 w15 w16se w16cid w16 w16cex w16sdtdh wp14">
+<w:footnotes xmlns:wpc="http://schemas.microsoft.com/office/word/2010/wordprocessingCanvas" xmlns:cx="http://schemas.microsoft.com/office/drawing/2014/chartex" xmlns:cx1="http://schemas.microsoft.com/office/drawing/2015/9/8/chartex" xmlns:cx2="http://schemas.microsoft.com/office/drawing/2015/10/21/chartex" xmlns:cx3="http://schemas.microsoft.com/office/drawing/2016/5/9/chartex" xmlns:cx4="http://schemas.microsoft.com/office/drawing/2016/5/10/chartex" xmlns:cx5="http://schemas.microsoft.com/office/drawing/2016/5/11/chartex" xmlns:cx6="http://schemas.microsoft.com/office/drawing/2016/5/12/chartex" xmlns:cx7="http://schemas.microsoft.com/office/drawing/2016/5/13/chartex" xmlns:cx8="http://schemas.microsoft.com/office/drawing/2016/5/14/chartex" xmlns:mc="http://schemas.openxmlformats.org/markup-compatibility/2006" xmlns:aink="http://schemas.microsoft.com/office/drawing/2016/ink" xmlns:am3d="http://schemas.microsoft.com/office/drawing/2017/model3d" xmlns:o="urn:schemas-microsoft-com:office:office" xmlns:oel="http://schemas.microsoft.com/office/2019/extlst" xmlns:r="http://schemas.openxmlformats.org/officeDocument/2006/relationships" xmlns:m="http://schemas.openxmlformats.org/officeDocument/2006/math" xmlns:v="urn:schemas-microsoft-com:vml" xmlns:wp14="http://schemas.microsoft.com/office/word/2010/wordprocessingDrawing" xmlns:wp="http://schemas.openxmlformats.org/drawingml/2006/wordprocessingDrawing" xmlns:w10="urn:schemas-microsoft-com:office:word" xmlns:w="http://schemas.openxmlformats.org/wordprocessingml/2006/main" xmlns:w14="http://schemas.microsoft.com/office/word/2010/wordml" xmlns:w15="http://schemas.microsoft.com/office/word/2012/wordml" xmlns:w16cex="http://schemas.microsoft.com/office/word/2018/wordml/cex" xmlns:w16cid="http://schemas.microsoft.com/office/word/2016/wordml/cid" xmlns:w16="http://schemas.microsoft.com/office/word/2018/wordml" xmlns:w16du="http://schemas.microsoft.com/office/word/2023/wordml/word16du" xmlns:w16sdtdh="http://schemas.microsoft.com/office/word/2020/wordml/sdtdatahash" xmlns:w16se="http://schemas.microsoft.com/office/word/2015/wordml/symex" xmlns:wpg="http://schemas.microsoft.com/office/word/2010/wordprocessingGroup" xmlns:wpi="http://schemas.microsoft.com/office/word/2010/wordprocessingInk" xmlns:wne="http://schemas.microsoft.com/office/word/2006/wordml" xmlns:wps="http://schemas.microsoft.com/office/word/2010/wordprocessingShape" mc:Ignorable="w14 w15 w16se w16cid w16 w16cex w16sdtdh w16du wp14">
   <w:footnote w:type="separator" w:id="-1">
     <w:p>
       <w:pPr>
@@ -5910,7 +8408,7 @@
 </file>
 
 <file path=word/header1.xml><?xml version="1.0" encoding="utf-8"?>
-<w:hdr xmlns:wpc="http://schemas.microsoft.com/office/word/2010/wordprocessingCanvas" xmlns:cx="http://schemas.microsoft.com/office/drawing/2014/chartex" xmlns:cx1="http://schemas.microsoft.com/office/drawing/2015/9/8/chartex" xmlns:cx2="http://schemas.microsoft.com/office/drawing/2015/10/21/chartex" xmlns:cx3="http://schemas.microsoft.com/office/drawing/2016/5/9/chartex" xmlns:cx4="http://schemas.microsoft.com/office/drawing/2016/5/10/chartex" xmlns:cx5="http://schemas.microsoft.com/office/drawing/2016/5/11/chartex" xmlns:cx6="http://schemas.microsoft.com/office/drawing/2016/5/12/chartex" xmlns:cx7="http://schemas.microsoft.com/office/drawing/2016/5/13/chartex" xmlns:cx8="http://schemas.microsoft.com/office/drawing/2016/5/14/chartex" xmlns:mc="http://schemas.openxmlformats.org/markup-compatibility/2006" xmlns:aink="http://schemas.microsoft.com/office/drawing/2016/ink" xmlns:am3d="http://schemas.microsoft.com/office/drawing/2017/model3d" xmlns:o="urn:schemas-microsoft-com:office:office" xmlns:oel="http://schemas.microsoft.com/office/2019/extlst" xmlns:r="http://schemas.openxmlformats.org/officeDocument/2006/relationships" xmlns:m="http://schemas.openxmlformats.org/officeDocument/2006/math" xmlns:v="urn:schemas-microsoft-com:vml" xmlns:wp14="http://schemas.microsoft.com/office/word/2010/wordprocessingDrawing" xmlns:wp="http://schemas.openxmlformats.org/drawingml/2006/wordprocessingDrawing" xmlns:w10="urn:schemas-microsoft-com:office:word" xmlns:w="http://schemas.openxmlformats.org/wordprocessingml/2006/main" xmlns:w14="http://schemas.microsoft.com/office/word/2010/wordml" xmlns:w15="http://schemas.microsoft.com/office/word/2012/wordml" xmlns:w16cex="http://schemas.microsoft.com/office/word/2018/wordml/cex" xmlns:w16cid="http://schemas.microsoft.com/office/word/2016/wordml/cid" xmlns:w16="http://schemas.microsoft.com/office/word/2018/wordml" xmlns:w16sdtdh="http://schemas.microsoft.com/office/word/2020/wordml/sdtdatahash" xmlns:w16se="http://schemas.microsoft.com/office/word/2015/wordml/symex" xmlns:wpg="http://schemas.microsoft.com/office/word/2010/wordprocessingGroup" xmlns:wpi="http://schemas.microsoft.com/office/word/2010/wordprocessingInk" xmlns:wne="http://schemas.microsoft.com/office/word/2006/wordml" xmlns:wps="http://schemas.microsoft.com/office/word/2010/wordprocessingShape" mc:Ignorable="w14 w15 w16se w16cid w16 w16cex w16sdtdh wp14">
+<w:hdr xmlns:wpc="http://schemas.microsoft.com/office/word/2010/wordprocessingCanvas" xmlns:cx="http://schemas.microsoft.com/office/drawing/2014/chartex" xmlns:cx1="http://schemas.microsoft.com/office/drawing/2015/9/8/chartex" xmlns:cx2="http://schemas.microsoft.com/office/drawing/2015/10/21/chartex" xmlns:cx3="http://schemas.microsoft.com/office/drawing/2016/5/9/chartex" xmlns:cx4="http://schemas.microsoft.com/office/drawing/2016/5/10/chartex" xmlns:cx5="http://schemas.microsoft.com/office/drawing/2016/5/11/chartex" xmlns:cx6="http://schemas.microsoft.com/office/drawing/2016/5/12/chartex" xmlns:cx7="http://schemas.microsoft.com/office/drawing/2016/5/13/chartex" xmlns:cx8="http://schemas.microsoft.com/office/drawing/2016/5/14/chartex" xmlns:mc="http://schemas.openxmlformats.org/markup-compatibility/2006" xmlns:aink="http://schemas.microsoft.com/office/drawing/2016/ink" xmlns:am3d="http://schemas.microsoft.com/office/drawing/2017/model3d" xmlns:o="urn:schemas-microsoft-com:office:office" xmlns:oel="http://schemas.microsoft.com/office/2019/extlst" xmlns:r="http://schemas.openxmlformats.org/officeDocument/2006/relationships" xmlns:m="http://schemas.openxmlformats.org/officeDocument/2006/math" xmlns:v="urn:schemas-microsoft-com:vml" xmlns:wp14="http://schemas.microsoft.com/office/word/2010/wordprocessingDrawing" xmlns:wp="http://schemas.openxmlformats.org/drawingml/2006/wordprocessingDrawing" xmlns:w10="urn:schemas-microsoft-com:office:word" xmlns:w="http://schemas.openxmlformats.org/wordprocessingml/2006/main" xmlns:w14="http://schemas.microsoft.com/office/word/2010/wordml" xmlns:w15="http://schemas.microsoft.com/office/word/2012/wordml" xmlns:w16cex="http://schemas.microsoft.com/office/word/2018/wordml/cex" xmlns:w16cid="http://schemas.microsoft.com/office/word/2016/wordml/cid" xmlns:w16="http://schemas.microsoft.com/office/word/2018/wordml" xmlns:w16du="http://schemas.microsoft.com/office/word/2023/wordml/word16du" xmlns:w16sdtdh="http://schemas.microsoft.com/office/word/2020/wordml/sdtdatahash" xmlns:w16se="http://schemas.microsoft.com/office/word/2015/wordml/symex" xmlns:wpg="http://schemas.microsoft.com/office/word/2010/wordprocessingGroup" xmlns:wpi="http://schemas.microsoft.com/office/word/2010/wordprocessingInk" xmlns:wne="http://schemas.microsoft.com/office/word/2006/wordml" xmlns:wps="http://schemas.microsoft.com/office/word/2010/wordprocessingShape" mc:Ignorable="w14 w15 w16se w16cid w16 w16cex w16sdtdh w16du wp14">
   <w:p>
     <w:pPr>
       <w:pStyle w:val="Header"/>
@@ -5921,7 +8419,7 @@
 </file>
 
 <file path=word/numbering.xml><?xml version="1.0" encoding="utf-8"?>
-<w:numbering xmlns:wpc="http://schemas.microsoft.com/office/word/2010/wordprocessingCanvas" xmlns:cx="http://schemas.microsoft.com/office/drawing/2014/chartex" xmlns:cx1="http://schemas.microsoft.com/office/drawing/2015/9/8/chartex" xmlns:cx2="http://schemas.microsoft.com/office/drawing/2015/10/21/chartex" xmlns:cx3="http://schemas.microsoft.com/office/drawing/2016/5/9/chartex" xmlns:cx4="http://schemas.microsoft.com/office/drawing/2016/5/10/chartex" xmlns:cx5="http://schemas.microsoft.com/office/drawing/2016/5/11/chartex" xmlns:cx6="http://schemas.microsoft.com/office/drawing/2016/5/12/chartex" xmlns:cx7="http://schemas.microsoft.com/office/drawing/2016/5/13/chartex" xmlns:cx8="http://schemas.microsoft.com/office/drawing/2016/5/14/chartex" xmlns:mc="http://schemas.openxmlformats.org/markup-compatibility/2006" xmlns:aink="http://schemas.microsoft.com/office/drawing/2016/ink" xmlns:am3d="http://schemas.microsoft.com/office/drawing/2017/model3d" xmlns:o="urn:schemas-microsoft-com:office:office" xmlns:oel="http://schemas.microsoft.com/office/2019/extlst" xmlns:r="http://schemas.openxmlformats.org/officeDocument/2006/relationships" xmlns:m="http://schemas.openxmlformats.org/officeDocument/2006/math" xmlns:v="urn:schemas-microsoft-com:vml" xmlns:wp14="http://schemas.microsoft.com/office/word/2010/wordprocessingDrawing" xmlns:wp="http://schemas.openxmlformats.org/drawingml/2006/wordprocessingDrawing" xmlns:w10="urn:schemas-microsoft-com:office:word" xmlns:w="http://schemas.openxmlformats.org/wordprocessingml/2006/main" xmlns:w14="http://schemas.microsoft.com/office/word/2010/wordml" xmlns:w15="http://schemas.microsoft.com/office/word/2012/wordml" xmlns:w16cex="http://schemas.microsoft.com/office/word/2018/wordml/cex" xmlns:w16cid="http://schemas.microsoft.com/office/word/2016/wordml/cid" xmlns:w16="http://schemas.microsoft.com/office/word/2018/wordml" xmlns:w16sdtdh="http://schemas.microsoft.com/office/word/2020/wordml/sdtdatahash" xmlns:w16se="http://schemas.microsoft.com/office/word/2015/wordml/symex" xmlns:wpg="http://schemas.microsoft.com/office/word/2010/wordprocessingGroup" xmlns:wpi="http://schemas.microsoft.com/office/word/2010/wordprocessingInk" xmlns:wne="http://schemas.microsoft.com/office/word/2006/wordml" xmlns:wps="http://schemas.microsoft.com/office/word/2010/wordprocessingShape" mc:Ignorable="w14 w15 w16se w16cid w16 w16cex w16sdtdh wp14">
+<w:numbering xmlns:wpc="http://schemas.microsoft.com/office/word/2010/wordprocessingCanvas" xmlns:cx="http://schemas.microsoft.com/office/drawing/2014/chartex" xmlns:cx1="http://schemas.microsoft.com/office/drawing/2015/9/8/chartex" xmlns:cx2="http://schemas.microsoft.com/office/drawing/2015/10/21/chartex" xmlns:cx3="http://schemas.microsoft.com/office/drawing/2016/5/9/chartex" xmlns:cx4="http://schemas.microsoft.com/office/drawing/2016/5/10/chartex" xmlns:cx5="http://schemas.microsoft.com/office/drawing/2016/5/11/chartex" xmlns:cx6="http://schemas.microsoft.com/office/drawing/2016/5/12/chartex" xmlns:cx7="http://schemas.microsoft.com/office/drawing/2016/5/13/chartex" xmlns:cx8="http://schemas.microsoft.com/office/drawing/2016/5/14/chartex" xmlns:mc="http://schemas.openxmlformats.org/markup-compatibility/2006" xmlns:aink="http://schemas.microsoft.com/office/drawing/2016/ink" xmlns:am3d="http://schemas.microsoft.com/office/drawing/2017/model3d" xmlns:o="urn:schemas-microsoft-com:office:office" xmlns:oel="http://schemas.microsoft.com/office/2019/extlst" xmlns:r="http://schemas.openxmlformats.org/officeDocument/2006/relationships" xmlns:m="http://schemas.openxmlformats.org/officeDocument/2006/math" xmlns:v="urn:schemas-microsoft-com:vml" xmlns:wp14="http://schemas.microsoft.com/office/word/2010/wordprocessingDrawing" xmlns:wp="http://schemas.openxmlformats.org/drawingml/2006/wordprocessingDrawing" xmlns:w10="urn:schemas-microsoft-com:office:word" xmlns:w="http://schemas.openxmlformats.org/wordprocessingml/2006/main" xmlns:w14="http://schemas.microsoft.com/office/word/2010/wordml" xmlns:w15="http://schemas.microsoft.com/office/word/2012/wordml" xmlns:w16cex="http://schemas.microsoft.com/office/word/2018/wordml/cex" xmlns:w16cid="http://schemas.microsoft.com/office/word/2016/wordml/cid" xmlns:w16="http://schemas.microsoft.com/office/word/2018/wordml" xmlns:w16du="http://schemas.microsoft.com/office/word/2023/wordml/word16du" xmlns:w16sdtdh="http://schemas.microsoft.com/office/word/2020/wordml/sdtdatahash" xmlns:w16se="http://schemas.microsoft.com/office/word/2015/wordml/symex" xmlns:wpg="http://schemas.microsoft.com/office/word/2010/wordprocessingGroup" xmlns:wpi="http://schemas.microsoft.com/office/word/2010/wordprocessingInk" xmlns:wne="http://schemas.microsoft.com/office/word/2006/wordml" xmlns:wps="http://schemas.microsoft.com/office/word/2010/wordprocessingShape" mc:Ignorable="w14 w15 w16se w16cid w16 w16cex w16sdtdh w16du wp14">
   <w:abstractNum w:abstractNumId="0" w15:restartNumberingAfterBreak="0">
     <w:nsid w:val="04E60920"/>
     <w:multiLevelType w:val="hybridMultilevel"/>
@@ -10787,7 +13285,7 @@
 </file>
 
 <file path=word/styles.xml><?xml version="1.0" encoding="utf-8"?>
-<w:styles xmlns:mc="http://schemas.openxmlformats.org/markup-compatibility/2006" xmlns:r="http://schemas.openxmlformats.org/officeDocument/2006/relationships" xmlns:w="http://schemas.openxmlformats.org/wordprocessingml/2006/main" xmlns:w14="http://schemas.microsoft.com/office/word/2010/wordml" xmlns:w15="http://schemas.microsoft.com/office/word/2012/wordml" xmlns:w16cex="http://schemas.microsoft.com/office/word/2018/wordml/cex" xmlns:w16cid="http://schemas.microsoft.com/office/word/2016/wordml/cid" xmlns:w16="http://schemas.microsoft.com/office/word/2018/wordml" xmlns:w16sdtdh="http://schemas.microsoft.com/office/word/2020/wordml/sdtdatahash" xmlns:w16se="http://schemas.microsoft.com/office/word/2015/wordml/symex" mc:Ignorable="w14 w15 w16se w16cid w16 w16cex w16sdtdh">
+<w:styles xmlns:mc="http://schemas.openxmlformats.org/markup-compatibility/2006" xmlns:r="http://schemas.openxmlformats.org/officeDocument/2006/relationships" xmlns:w="http://schemas.openxmlformats.org/wordprocessingml/2006/main" xmlns:w14="http://schemas.microsoft.com/office/word/2010/wordml" xmlns:w15="http://schemas.microsoft.com/office/word/2012/wordml" xmlns:w16cex="http://schemas.microsoft.com/office/word/2018/wordml/cex" xmlns:w16cid="http://schemas.microsoft.com/office/word/2016/wordml/cid" xmlns:w16="http://schemas.microsoft.com/office/word/2018/wordml" xmlns:w16du="http://schemas.microsoft.com/office/word/2023/wordml/word16du" xmlns:w16sdtdh="http://schemas.microsoft.com/office/word/2020/wordml/sdtdatahash" xmlns:w16se="http://schemas.microsoft.com/office/word/2015/wordml/symex" mc:Ignorable="w14 w15 w16se w16cid w16 w16cex w16sdtdh w16du">
   <w:docDefaults>
     <w:rPrDefault>
       <w:rPr>

</xml_diff>

<commit_message>
Updates on Intro to MS SQL Server
</commit_message>
<xml_diff>
--- a/Courses/Software-Sciences/Module-3-Databases-New/03-Intro-to-MS-SQL-Server/03-Intro-to-MS-SQL-Server-Exercises.docx
+++ b/Courses/Software-Sciences/Module-3-Databases-New/03-Intro-to-MS-SQL-Server/03-Intro-to-MS-SQL-Server-Exercises.docx
@@ -1,6 +1,6 @@
 
 <file path=word/document.xml><?xml version="1.0" encoding="utf-8"?>
-<w:document xmlns:wpc="http://schemas.microsoft.com/office/word/2010/wordprocessingCanvas" xmlns:cx="http://schemas.microsoft.com/office/drawing/2014/chartex" xmlns:cx1="http://schemas.microsoft.com/office/drawing/2015/9/8/chartex" xmlns:cx2="http://schemas.microsoft.com/office/drawing/2015/10/21/chartex" xmlns:cx3="http://schemas.microsoft.com/office/drawing/2016/5/9/chartex" xmlns:cx4="http://schemas.microsoft.com/office/drawing/2016/5/10/chartex" xmlns:cx5="http://schemas.microsoft.com/office/drawing/2016/5/11/chartex" xmlns:cx6="http://schemas.microsoft.com/office/drawing/2016/5/12/chartex" xmlns:cx7="http://schemas.microsoft.com/office/drawing/2016/5/13/chartex" xmlns:cx8="http://schemas.microsoft.com/office/drawing/2016/5/14/chartex" xmlns:mc="http://schemas.openxmlformats.org/markup-compatibility/2006" xmlns:aink="http://schemas.microsoft.com/office/drawing/2016/ink" xmlns:am3d="http://schemas.microsoft.com/office/drawing/2017/model3d" xmlns:o="urn:schemas-microsoft-com:office:office" xmlns:oel="http://schemas.microsoft.com/office/2019/extlst" xmlns:r="http://schemas.openxmlformats.org/officeDocument/2006/relationships" xmlns:m="http://schemas.openxmlformats.org/officeDocument/2006/math" xmlns:v="urn:schemas-microsoft-com:vml" xmlns:wp14="http://schemas.microsoft.com/office/word/2010/wordprocessingDrawing" xmlns:wp="http://schemas.openxmlformats.org/drawingml/2006/wordprocessingDrawing" xmlns:w10="urn:schemas-microsoft-com:office:word" xmlns:w="http://schemas.openxmlformats.org/wordprocessingml/2006/main" xmlns:w14="http://schemas.microsoft.com/office/word/2010/wordml" xmlns:w15="http://schemas.microsoft.com/office/word/2012/wordml" xmlns:w16cex="http://schemas.microsoft.com/office/word/2018/wordml/cex" xmlns:w16cid="http://schemas.microsoft.com/office/word/2016/wordml/cid" xmlns:w16="http://schemas.microsoft.com/office/word/2018/wordml" xmlns:w16sdtdh="http://schemas.microsoft.com/office/word/2020/wordml/sdtdatahash" xmlns:w16se="http://schemas.microsoft.com/office/word/2015/wordml/symex" xmlns:wpg="http://schemas.microsoft.com/office/word/2010/wordprocessingGroup" xmlns:wpi="http://schemas.microsoft.com/office/word/2010/wordprocessingInk" xmlns:wne="http://schemas.microsoft.com/office/word/2006/wordml" xmlns:wps="http://schemas.microsoft.com/office/word/2010/wordprocessingShape" mc:Ignorable="w14 w15 w16se w16cid w16 w16cex w16sdtdh wp14">
+<w:document xmlns:wpc="http://schemas.microsoft.com/office/word/2010/wordprocessingCanvas" xmlns:cx="http://schemas.microsoft.com/office/drawing/2014/chartex" xmlns:cx1="http://schemas.microsoft.com/office/drawing/2015/9/8/chartex" xmlns:cx2="http://schemas.microsoft.com/office/drawing/2015/10/21/chartex" xmlns:cx3="http://schemas.microsoft.com/office/drawing/2016/5/9/chartex" xmlns:cx4="http://schemas.microsoft.com/office/drawing/2016/5/10/chartex" xmlns:cx5="http://schemas.microsoft.com/office/drawing/2016/5/11/chartex" xmlns:cx6="http://schemas.microsoft.com/office/drawing/2016/5/12/chartex" xmlns:cx7="http://schemas.microsoft.com/office/drawing/2016/5/13/chartex" xmlns:cx8="http://schemas.microsoft.com/office/drawing/2016/5/14/chartex" xmlns:mc="http://schemas.openxmlformats.org/markup-compatibility/2006" xmlns:aink="http://schemas.microsoft.com/office/drawing/2016/ink" xmlns:am3d="http://schemas.microsoft.com/office/drawing/2017/model3d" xmlns:o="urn:schemas-microsoft-com:office:office" xmlns:oel="http://schemas.microsoft.com/office/2019/extlst" xmlns:r="http://schemas.openxmlformats.org/officeDocument/2006/relationships" xmlns:m="http://schemas.openxmlformats.org/officeDocument/2006/math" xmlns:v="urn:schemas-microsoft-com:vml" xmlns:wp14="http://schemas.microsoft.com/office/word/2010/wordprocessingDrawing" xmlns:wp="http://schemas.openxmlformats.org/drawingml/2006/wordprocessingDrawing" xmlns:w10="urn:schemas-microsoft-com:office:word" xmlns:w="http://schemas.openxmlformats.org/wordprocessingml/2006/main" xmlns:w14="http://schemas.microsoft.com/office/word/2010/wordml" xmlns:w15="http://schemas.microsoft.com/office/word/2012/wordml" xmlns:w16cex="http://schemas.microsoft.com/office/word/2018/wordml/cex" xmlns:w16cid="http://schemas.microsoft.com/office/word/2016/wordml/cid" xmlns:w16="http://schemas.microsoft.com/office/word/2018/wordml" xmlns:w16du="http://schemas.microsoft.com/office/word/2023/wordml/word16du" xmlns:w16sdtdh="http://schemas.microsoft.com/office/word/2020/wordml/sdtdatahash" xmlns:w16se="http://schemas.microsoft.com/office/word/2015/wordml/symex" xmlns:wpg="http://schemas.microsoft.com/office/word/2010/wordprocessingGroup" xmlns:wpi="http://schemas.microsoft.com/office/word/2010/wordprocessingInk" xmlns:wne="http://schemas.microsoft.com/office/word/2006/wordml" xmlns:wps="http://schemas.microsoft.com/office/word/2010/wordprocessingShape" mc:Ignorable="w14 w15 w16se w16cid w16 w16cex w16sdtdh w16du wp14">
   <w:body>
     <w:p>
       <w:pPr>
@@ -77,8 +77,13 @@
         <w:t xml:space="preserve">Инсталация на </w:t>
       </w:r>
       <w:r>
-        <w:t>SQL Server LocalDB</w:t>
-      </w:r>
+        <w:t xml:space="preserve">SQL Server </w:t>
+      </w:r>
+      <w:proofErr w:type="spellStart"/>
+      <w:r>
+        <w:t>LocalDB</w:t>
+      </w:r>
+      <w:proofErr w:type="spellEnd"/>
     </w:p>
     <w:p>
       <w:pPr>
@@ -323,6 +328,11 @@
       </w:r>
     </w:p>
     <w:p>
+      <w:pPr>
+        <w:rPr>
+          <w:lang w:val="ru-RU"/>
+        </w:rPr>
+      </w:pPr>
       <w:r>
         <w:rPr>
           <w:lang w:val="ru-RU"/>
@@ -342,26 +352,6 @@
           <w:lang w:val="ru-RU"/>
         </w:rPr>
         <w:t>.</w:t>
-      </w:r>
-    </w:p>
-    <w:p>
-      <w:pPr>
-        <w:rPr>
-          <w:b/>
-          <w:bCs/>
-          <w:sz w:val="50"/>
-          <w:szCs w:val="50"/>
-        </w:rPr>
-      </w:pPr>
-      <w:r>
-        <w:rPr>
-          <w:b/>
-          <w:bCs/>
-          <w:sz w:val="50"/>
-          <w:szCs w:val="50"/>
-          <w:highlight w:val="yellow"/>
-        </w:rPr>
-        <w:t>TODO: Show how to create an instance of LocalDB</w:t>
       </w:r>
     </w:p>
     <w:p>
@@ -501,261 +491,487 @@
         </w:rPr>
         <w:t xml:space="preserve">: </w:t>
       </w:r>
-      <w:hyperlink r:id="rId11" w:anchor="download-ssms" w:history="1">
-        <w:r>
-          <w:rPr>
-            <w:rStyle w:val="Hyperlink"/>
-          </w:rPr>
-          <w:t>https</w:t>
-        </w:r>
-        <w:r>
-          <w:rPr>
-            <w:rStyle w:val="Hyperlink"/>
-            <w:lang w:val="ru-RU"/>
-          </w:rPr>
-          <w:t>://</w:t>
-        </w:r>
-        <w:r>
-          <w:rPr>
-            <w:rStyle w:val="Hyperlink"/>
-          </w:rPr>
-          <w:t>learn</w:t>
-        </w:r>
-        <w:r>
-          <w:rPr>
-            <w:rStyle w:val="Hyperlink"/>
-            <w:lang w:val="ru-RU"/>
-          </w:rPr>
-          <w:t>.</w:t>
-        </w:r>
-        <w:r>
-          <w:rPr>
-            <w:rStyle w:val="Hyperlink"/>
-          </w:rPr>
-          <w:t>microsoft</w:t>
-        </w:r>
-        <w:r>
-          <w:rPr>
-            <w:rStyle w:val="Hyperlink"/>
-            <w:lang w:val="ru-RU"/>
-          </w:rPr>
-          <w:t>.</w:t>
-        </w:r>
-        <w:r>
-          <w:rPr>
-            <w:rStyle w:val="Hyperlink"/>
-          </w:rPr>
-          <w:t>com</w:t>
-        </w:r>
-        <w:r>
-          <w:rPr>
-            <w:rStyle w:val="Hyperlink"/>
-            <w:lang w:val="ru-RU"/>
-          </w:rPr>
-          <w:t>/</w:t>
-        </w:r>
-        <w:r>
-          <w:rPr>
-            <w:rStyle w:val="Hyperlink"/>
-          </w:rPr>
-          <w:t>en</w:t>
-        </w:r>
-        <w:r>
-          <w:rPr>
-            <w:rStyle w:val="Hyperlink"/>
-            <w:lang w:val="ru-RU"/>
-          </w:rPr>
-          <w:t>-</w:t>
-        </w:r>
-        <w:r>
-          <w:rPr>
-            <w:rStyle w:val="Hyperlink"/>
-          </w:rPr>
-          <w:t>us</w:t>
-        </w:r>
-        <w:r>
-          <w:rPr>
-            <w:rStyle w:val="Hyperlink"/>
-            <w:lang w:val="ru-RU"/>
-          </w:rPr>
-          <w:t>/</w:t>
-        </w:r>
-        <w:r>
-          <w:rPr>
-            <w:rStyle w:val="Hyperlink"/>
-          </w:rPr>
-          <w:t>sql</w:t>
-        </w:r>
-        <w:r>
-          <w:rPr>
-            <w:rStyle w:val="Hyperlink"/>
-            <w:lang w:val="ru-RU"/>
-          </w:rPr>
-          <w:t>/</w:t>
-        </w:r>
-        <w:r>
-          <w:rPr>
-            <w:rStyle w:val="Hyperlink"/>
-          </w:rPr>
-          <w:t>ssms</w:t>
-        </w:r>
-        <w:r>
-          <w:rPr>
-            <w:rStyle w:val="Hyperlink"/>
-            <w:lang w:val="ru-RU"/>
-          </w:rPr>
-          <w:t>/</w:t>
-        </w:r>
-        <w:r>
-          <w:rPr>
-            <w:rStyle w:val="Hyperlink"/>
-          </w:rPr>
-          <w:t>download</w:t>
-        </w:r>
-        <w:r>
-          <w:rPr>
-            <w:rStyle w:val="Hyperlink"/>
-            <w:lang w:val="ru-RU"/>
-          </w:rPr>
-          <w:t>-</w:t>
-        </w:r>
-        <w:r>
-          <w:rPr>
-            <w:rStyle w:val="Hyperlink"/>
-          </w:rPr>
-          <w:t>sql</w:t>
-        </w:r>
-        <w:r>
-          <w:rPr>
-            <w:rStyle w:val="Hyperlink"/>
-            <w:lang w:val="ru-RU"/>
-          </w:rPr>
-          <w:t>-</w:t>
-        </w:r>
-        <w:r>
-          <w:rPr>
-            <w:rStyle w:val="Hyperlink"/>
-          </w:rPr>
-          <w:t>server</w:t>
-        </w:r>
-        <w:r>
-          <w:rPr>
-            <w:rStyle w:val="Hyperlink"/>
-            <w:lang w:val="ru-RU"/>
-          </w:rPr>
-          <w:t>-</w:t>
-        </w:r>
-        <w:r>
-          <w:rPr>
-            <w:rStyle w:val="Hyperlink"/>
-          </w:rPr>
-          <w:t>management</w:t>
-        </w:r>
-        <w:r>
-          <w:rPr>
-            <w:rStyle w:val="Hyperlink"/>
-            <w:lang w:val="ru-RU"/>
-          </w:rPr>
-          <w:t>-</w:t>
-        </w:r>
-        <w:r>
-          <w:rPr>
-            <w:rStyle w:val="Hyperlink"/>
-          </w:rPr>
-          <w:t>studio</w:t>
-        </w:r>
-        <w:r>
-          <w:rPr>
-            <w:rStyle w:val="Hyperlink"/>
-            <w:lang w:val="ru-RU"/>
-          </w:rPr>
-          <w:t>-</w:t>
-        </w:r>
-        <w:r>
-          <w:rPr>
-            <w:rStyle w:val="Hyperlink"/>
-          </w:rPr>
-          <w:t>ssms</w:t>
-        </w:r>
-        <w:r>
-          <w:rPr>
-            <w:rStyle w:val="Hyperlink"/>
-            <w:lang w:val="ru-RU"/>
-          </w:rPr>
-          <w:t>?</w:t>
-        </w:r>
-        <w:r>
-          <w:rPr>
-            <w:rStyle w:val="Hyperlink"/>
-          </w:rPr>
-          <w:t>view</w:t>
-        </w:r>
-        <w:r>
-          <w:rPr>
-            <w:rStyle w:val="Hyperlink"/>
-            <w:lang w:val="ru-RU"/>
-          </w:rPr>
-          <w:t>=</w:t>
-        </w:r>
-        <w:r>
-          <w:rPr>
-            <w:rStyle w:val="Hyperlink"/>
-          </w:rPr>
-          <w:t>sql</w:t>
-        </w:r>
-        <w:r>
-          <w:rPr>
-            <w:rStyle w:val="Hyperlink"/>
-            <w:lang w:val="ru-RU"/>
-          </w:rPr>
-          <w:t>-</w:t>
-        </w:r>
-        <w:r>
-          <w:rPr>
-            <w:rStyle w:val="Hyperlink"/>
-          </w:rPr>
-          <w:t>server</w:t>
-        </w:r>
-        <w:r>
-          <w:rPr>
-            <w:rStyle w:val="Hyperlink"/>
-            <w:lang w:val="ru-RU"/>
-          </w:rPr>
-          <w:t>-</w:t>
-        </w:r>
-        <w:r>
-          <w:rPr>
-            <w:rStyle w:val="Hyperlink"/>
-          </w:rPr>
-          <w:t>ver</w:t>
-        </w:r>
-        <w:r>
-          <w:rPr>
-            <w:rStyle w:val="Hyperlink"/>
-            <w:lang w:val="ru-RU"/>
-          </w:rPr>
-          <w:t>16#</w:t>
-        </w:r>
-        <w:r>
-          <w:rPr>
-            <w:rStyle w:val="Hyperlink"/>
-          </w:rPr>
-          <w:t>download</w:t>
-        </w:r>
-        <w:r>
-          <w:rPr>
-            <w:rStyle w:val="Hyperlink"/>
-            <w:lang w:val="ru-RU"/>
-          </w:rPr>
-          <w:t>-</w:t>
-        </w:r>
-        <w:r>
-          <w:rPr>
-            <w:rStyle w:val="Hyperlink"/>
-          </w:rPr>
-          <w:t>ssms</w:t>
-        </w:r>
-      </w:hyperlink>
+      <w:r>
+        <w:fldChar w:fldCharType="begin"/>
+      </w:r>
+      <w:r>
+        <w:instrText>HYPERLINK</w:instrText>
+      </w:r>
+      <w:r>
+        <w:rPr>
+          <w:lang w:val="ru-RU"/>
+        </w:rPr>
+        <w:instrText xml:space="preserve"> "</w:instrText>
+      </w:r>
+      <w:r>
+        <w:instrText>https</w:instrText>
+      </w:r>
+      <w:r>
+        <w:rPr>
+          <w:lang w:val="ru-RU"/>
+        </w:rPr>
+        <w:instrText>://</w:instrText>
+      </w:r>
+      <w:r>
+        <w:instrText>learn</w:instrText>
+      </w:r>
+      <w:r>
+        <w:rPr>
+          <w:lang w:val="ru-RU"/>
+        </w:rPr>
+        <w:instrText>.</w:instrText>
+      </w:r>
+      <w:r>
+        <w:instrText>microsoft</w:instrText>
+      </w:r>
+      <w:r>
+        <w:rPr>
+          <w:lang w:val="ru-RU"/>
+        </w:rPr>
+        <w:instrText>.</w:instrText>
+      </w:r>
+      <w:r>
+        <w:instrText>com</w:instrText>
+      </w:r>
+      <w:r>
+        <w:rPr>
+          <w:lang w:val="ru-RU"/>
+        </w:rPr>
+        <w:instrText>/</w:instrText>
+      </w:r>
+      <w:r>
+        <w:instrText>en</w:instrText>
+      </w:r>
+      <w:r>
+        <w:rPr>
+          <w:lang w:val="ru-RU"/>
+        </w:rPr>
+        <w:instrText>-</w:instrText>
+      </w:r>
+      <w:r>
+        <w:instrText>us</w:instrText>
+      </w:r>
+      <w:r>
+        <w:rPr>
+          <w:lang w:val="ru-RU"/>
+        </w:rPr>
+        <w:instrText>/</w:instrText>
+      </w:r>
+      <w:r>
+        <w:instrText>sql</w:instrText>
+      </w:r>
+      <w:r>
+        <w:rPr>
+          <w:lang w:val="ru-RU"/>
+        </w:rPr>
+        <w:instrText>/</w:instrText>
+      </w:r>
+      <w:r>
+        <w:instrText>ssms</w:instrText>
+      </w:r>
+      <w:r>
+        <w:rPr>
+          <w:lang w:val="ru-RU"/>
+        </w:rPr>
+        <w:instrText>/</w:instrText>
+      </w:r>
+      <w:r>
+        <w:instrText>download</w:instrText>
+      </w:r>
+      <w:r>
+        <w:rPr>
+          <w:lang w:val="ru-RU"/>
+        </w:rPr>
+        <w:instrText>-</w:instrText>
+      </w:r>
+      <w:r>
+        <w:instrText>sql</w:instrText>
+      </w:r>
+      <w:r>
+        <w:rPr>
+          <w:lang w:val="ru-RU"/>
+        </w:rPr>
+        <w:instrText>-</w:instrText>
+      </w:r>
+      <w:r>
+        <w:instrText>server</w:instrText>
+      </w:r>
+      <w:r>
+        <w:rPr>
+          <w:lang w:val="ru-RU"/>
+        </w:rPr>
+        <w:instrText>-</w:instrText>
+      </w:r>
+      <w:r>
+        <w:instrText>management</w:instrText>
+      </w:r>
+      <w:r>
+        <w:rPr>
+          <w:lang w:val="ru-RU"/>
+        </w:rPr>
+        <w:instrText>-</w:instrText>
+      </w:r>
+      <w:r>
+        <w:instrText>studio</w:instrText>
+      </w:r>
+      <w:r>
+        <w:rPr>
+          <w:lang w:val="ru-RU"/>
+        </w:rPr>
+        <w:instrText>-</w:instrText>
+      </w:r>
+      <w:r>
+        <w:instrText>ssms</w:instrText>
+      </w:r>
+      <w:r>
+        <w:rPr>
+          <w:lang w:val="ru-RU"/>
+        </w:rPr>
+        <w:instrText>?</w:instrText>
+      </w:r>
+      <w:r>
+        <w:instrText>view</w:instrText>
+      </w:r>
+      <w:r>
+        <w:rPr>
+          <w:lang w:val="ru-RU"/>
+        </w:rPr>
+        <w:instrText>=</w:instrText>
+      </w:r>
+      <w:r>
+        <w:instrText>sql</w:instrText>
+      </w:r>
+      <w:r>
+        <w:rPr>
+          <w:lang w:val="ru-RU"/>
+        </w:rPr>
+        <w:instrText>-</w:instrText>
+      </w:r>
+      <w:r>
+        <w:instrText>server</w:instrText>
+      </w:r>
+      <w:r>
+        <w:rPr>
+          <w:lang w:val="ru-RU"/>
+        </w:rPr>
+        <w:instrText>-</w:instrText>
+      </w:r>
+      <w:r>
+        <w:instrText>ver</w:instrText>
+      </w:r>
+      <w:r>
+        <w:rPr>
+          <w:lang w:val="ru-RU"/>
+        </w:rPr>
+        <w:instrText>16" \</w:instrText>
+      </w:r>
+      <w:r>
+        <w:instrText>l</w:instrText>
+      </w:r>
+      <w:r>
+        <w:rPr>
+          <w:lang w:val="ru-RU"/>
+        </w:rPr>
+        <w:instrText xml:space="preserve"> "</w:instrText>
+      </w:r>
+      <w:r>
+        <w:instrText>download</w:instrText>
+      </w:r>
+      <w:r>
+        <w:rPr>
+          <w:lang w:val="ru-RU"/>
+        </w:rPr>
+        <w:instrText>-</w:instrText>
+      </w:r>
+      <w:r>
+        <w:instrText>ssms</w:instrText>
+      </w:r>
+      <w:r>
+        <w:rPr>
+          <w:lang w:val="ru-RU"/>
+        </w:rPr>
+        <w:instrText>"</w:instrText>
+      </w:r>
+      <w:r>
+        <w:fldChar w:fldCharType="separate"/>
+      </w:r>
+      <w:r>
+        <w:rPr>
+          <w:rStyle w:val="Hyperlink"/>
+        </w:rPr>
+        <w:t>https</w:t>
+      </w:r>
+      <w:r>
+        <w:rPr>
+          <w:rStyle w:val="Hyperlink"/>
+          <w:lang w:val="ru-RU"/>
+        </w:rPr>
+        <w:t>://</w:t>
+      </w:r>
+      <w:r>
+        <w:rPr>
+          <w:rStyle w:val="Hyperlink"/>
+        </w:rPr>
+        <w:t>learn</w:t>
+      </w:r>
+      <w:r>
+        <w:rPr>
+          <w:rStyle w:val="Hyperlink"/>
+          <w:lang w:val="ru-RU"/>
+        </w:rPr>
+        <w:t>.</w:t>
+      </w:r>
+      <w:proofErr w:type="spellStart"/>
+      <w:r>
+        <w:rPr>
+          <w:rStyle w:val="Hyperlink"/>
+        </w:rPr>
+        <w:t>microsoft</w:t>
+      </w:r>
+      <w:proofErr w:type="spellEnd"/>
+      <w:r>
+        <w:rPr>
+          <w:rStyle w:val="Hyperlink"/>
+          <w:lang w:val="ru-RU"/>
+        </w:rPr>
+        <w:t>.</w:t>
+      </w:r>
+      <w:r>
+        <w:rPr>
+          <w:rStyle w:val="Hyperlink"/>
+        </w:rPr>
+        <w:t>com</w:t>
+      </w:r>
+      <w:r>
+        <w:rPr>
+          <w:rStyle w:val="Hyperlink"/>
+          <w:lang w:val="ru-RU"/>
+        </w:rPr>
+        <w:t>/</w:t>
+      </w:r>
+      <w:proofErr w:type="spellStart"/>
+      <w:r>
+        <w:rPr>
+          <w:rStyle w:val="Hyperlink"/>
+        </w:rPr>
+        <w:t>en</w:t>
+      </w:r>
+      <w:proofErr w:type="spellEnd"/>
+      <w:r>
+        <w:rPr>
+          <w:rStyle w:val="Hyperlink"/>
+          <w:lang w:val="ru-RU"/>
+        </w:rPr>
+        <w:t>-</w:t>
+      </w:r>
+      <w:r>
+        <w:rPr>
+          <w:rStyle w:val="Hyperlink"/>
+        </w:rPr>
+        <w:t>us</w:t>
+      </w:r>
+      <w:r>
+        <w:rPr>
+          <w:rStyle w:val="Hyperlink"/>
+          <w:lang w:val="ru-RU"/>
+        </w:rPr>
+        <w:t>/</w:t>
+      </w:r>
+      <w:proofErr w:type="spellStart"/>
+      <w:r>
+        <w:rPr>
+          <w:rStyle w:val="Hyperlink"/>
+        </w:rPr>
+        <w:t>sql</w:t>
+      </w:r>
+      <w:proofErr w:type="spellEnd"/>
+      <w:r>
+        <w:rPr>
+          <w:rStyle w:val="Hyperlink"/>
+          <w:lang w:val="ru-RU"/>
+        </w:rPr>
+        <w:t>/</w:t>
+      </w:r>
+      <w:proofErr w:type="spellStart"/>
+      <w:r>
+        <w:rPr>
+          <w:rStyle w:val="Hyperlink"/>
+        </w:rPr>
+        <w:t>ssms</w:t>
+      </w:r>
+      <w:proofErr w:type="spellEnd"/>
+      <w:r>
+        <w:rPr>
+          <w:rStyle w:val="Hyperlink"/>
+          <w:lang w:val="ru-RU"/>
+        </w:rPr>
+        <w:t>/</w:t>
+      </w:r>
+      <w:r>
+        <w:rPr>
+          <w:rStyle w:val="Hyperlink"/>
+        </w:rPr>
+        <w:t>download</w:t>
+      </w:r>
+      <w:r>
+        <w:rPr>
+          <w:rStyle w:val="Hyperlink"/>
+          <w:lang w:val="ru-RU"/>
+        </w:rPr>
+        <w:t>-</w:t>
+      </w:r>
+      <w:proofErr w:type="spellStart"/>
+      <w:r>
+        <w:rPr>
+          <w:rStyle w:val="Hyperlink"/>
+        </w:rPr>
+        <w:t>sql</w:t>
+      </w:r>
+      <w:proofErr w:type="spellEnd"/>
+      <w:r>
+        <w:rPr>
+          <w:rStyle w:val="Hyperlink"/>
+          <w:lang w:val="ru-RU"/>
+        </w:rPr>
+        <w:t>-</w:t>
+      </w:r>
+      <w:r>
+        <w:rPr>
+          <w:rStyle w:val="Hyperlink"/>
+        </w:rPr>
+        <w:t>server</w:t>
+      </w:r>
+      <w:r>
+        <w:rPr>
+          <w:rStyle w:val="Hyperlink"/>
+          <w:lang w:val="ru-RU"/>
+        </w:rPr>
+        <w:t>-</w:t>
+      </w:r>
+      <w:r>
+        <w:rPr>
+          <w:rStyle w:val="Hyperlink"/>
+        </w:rPr>
+        <w:t>management</w:t>
+      </w:r>
+      <w:r>
+        <w:rPr>
+          <w:rStyle w:val="Hyperlink"/>
+          <w:lang w:val="ru-RU"/>
+        </w:rPr>
+        <w:t>-</w:t>
+      </w:r>
+      <w:r>
+        <w:rPr>
+          <w:rStyle w:val="Hyperlink"/>
+        </w:rPr>
+        <w:t>studio</w:t>
+      </w:r>
+      <w:r>
+        <w:rPr>
+          <w:rStyle w:val="Hyperlink"/>
+          <w:lang w:val="ru-RU"/>
+        </w:rPr>
+        <w:t>-</w:t>
+      </w:r>
+      <w:proofErr w:type="spellStart"/>
+      <w:r>
+        <w:rPr>
+          <w:rStyle w:val="Hyperlink"/>
+        </w:rPr>
+        <w:t>ssms</w:t>
+      </w:r>
+      <w:proofErr w:type="spellEnd"/>
+      <w:r>
+        <w:rPr>
+          <w:rStyle w:val="Hyperlink"/>
+          <w:lang w:val="ru-RU"/>
+        </w:rPr>
+        <w:t>?</w:t>
+      </w:r>
+      <w:r>
+        <w:rPr>
+          <w:rStyle w:val="Hyperlink"/>
+        </w:rPr>
+        <w:t>view</w:t>
+      </w:r>
+      <w:r>
+        <w:rPr>
+          <w:rStyle w:val="Hyperlink"/>
+          <w:lang w:val="ru-RU"/>
+        </w:rPr>
+        <w:t>=</w:t>
+      </w:r>
+      <w:proofErr w:type="spellStart"/>
+      <w:r>
+        <w:rPr>
+          <w:rStyle w:val="Hyperlink"/>
+        </w:rPr>
+        <w:t>sql</w:t>
+      </w:r>
+      <w:proofErr w:type="spellEnd"/>
+      <w:r>
+        <w:rPr>
+          <w:rStyle w:val="Hyperlink"/>
+          <w:lang w:val="ru-RU"/>
+        </w:rPr>
+        <w:t>-</w:t>
+      </w:r>
+      <w:r>
+        <w:rPr>
+          <w:rStyle w:val="Hyperlink"/>
+        </w:rPr>
+        <w:t>server</w:t>
+      </w:r>
+      <w:r>
+        <w:rPr>
+          <w:rStyle w:val="Hyperlink"/>
+          <w:lang w:val="ru-RU"/>
+        </w:rPr>
+        <w:t>-</w:t>
+      </w:r>
+      <w:proofErr w:type="spellStart"/>
+      <w:r>
+        <w:rPr>
+          <w:rStyle w:val="Hyperlink"/>
+        </w:rPr>
+        <w:t>ver</w:t>
+      </w:r>
+      <w:proofErr w:type="spellEnd"/>
+      <w:r>
+        <w:rPr>
+          <w:rStyle w:val="Hyperlink"/>
+          <w:lang w:val="ru-RU"/>
+        </w:rPr>
+        <w:t>16#</w:t>
+      </w:r>
+      <w:r>
+        <w:rPr>
+          <w:rStyle w:val="Hyperlink"/>
+        </w:rPr>
+        <w:t>download</w:t>
+      </w:r>
+      <w:r>
+        <w:rPr>
+          <w:rStyle w:val="Hyperlink"/>
+          <w:lang w:val="ru-RU"/>
+        </w:rPr>
+        <w:t>-</w:t>
+      </w:r>
+      <w:proofErr w:type="spellStart"/>
+      <w:r>
+        <w:rPr>
+          <w:rStyle w:val="Hyperlink"/>
+        </w:rPr>
+        <w:t>ssms</w:t>
+      </w:r>
+      <w:proofErr w:type="spellEnd"/>
+      <w:r>
+        <w:rPr>
+          <w:rStyle w:val="Hyperlink"/>
+        </w:rPr>
+        <w:fldChar w:fldCharType="end"/>
+      </w:r>
       <w:r>
         <w:rPr>
           <w:lang w:val="ru-RU"/>
@@ -905,7 +1121,7 @@
         <w:rPr>
           <w:lang w:val="ru-RU"/>
         </w:rPr>
-        <w:t xml:space="preserve"> " (трябва да е под заглавието </w:t>
+        <w:t xml:space="preserve">" (трябва да е под заглавието </w:t>
       </w:r>
       <w:r>
         <w:rPr>
@@ -972,7 +1188,7 @@
                     <pic:cNvPicPr/>
                   </pic:nvPicPr>
                   <pic:blipFill>
-                    <a:blip r:embed="rId12"/>
+                    <a:blip r:embed="rId11"/>
                     <a:stretch>
                       <a:fillRect/>
                     </a:stretch>
@@ -1031,9 +1247,55 @@
       <w:r>
         <w:t xml:space="preserve"> </w:t>
       </w:r>
-      <w:r>
-        <w:t xml:space="preserve">Сега трябва да видите екрана за </w:t>
-      </w:r>
+      <w:proofErr w:type="spellStart"/>
+      <w:r>
+        <w:t>Сега</w:t>
+      </w:r>
+      <w:proofErr w:type="spellEnd"/>
+      <w:r>
+        <w:t xml:space="preserve"> </w:t>
+      </w:r>
+      <w:proofErr w:type="spellStart"/>
+      <w:r>
+        <w:t>трябва</w:t>
+      </w:r>
+      <w:proofErr w:type="spellEnd"/>
+      <w:r>
+        <w:t xml:space="preserve"> </w:t>
+      </w:r>
+      <w:proofErr w:type="spellStart"/>
+      <w:r>
+        <w:t>да</w:t>
+      </w:r>
+      <w:proofErr w:type="spellEnd"/>
+      <w:r>
+        <w:t xml:space="preserve"> </w:t>
+      </w:r>
+      <w:proofErr w:type="spellStart"/>
+      <w:r>
+        <w:t>видите</w:t>
+      </w:r>
+      <w:proofErr w:type="spellEnd"/>
+      <w:r>
+        <w:t xml:space="preserve"> </w:t>
+      </w:r>
+      <w:proofErr w:type="spellStart"/>
+      <w:r>
+        <w:t>екрана</w:t>
+      </w:r>
+      <w:proofErr w:type="spellEnd"/>
+      <w:r>
+        <w:t xml:space="preserve"> </w:t>
+      </w:r>
+      <w:proofErr w:type="spellStart"/>
+      <w:r>
+        <w:t>за</w:t>
+      </w:r>
+      <w:proofErr w:type="spellEnd"/>
+      <w:r>
+        <w:t xml:space="preserve"> </w:t>
+      </w:r>
+      <w:proofErr w:type="spellStart"/>
       <w:r>
         <w:rPr>
           <w:b/>
@@ -1041,8 +1303,17 @@
         </w:rPr>
         <w:t>инсталиране</w:t>
       </w:r>
-      <w:r>
-        <w:t xml:space="preserve"> на </w:t>
+      <w:proofErr w:type="spellEnd"/>
+      <w:r>
+        <w:t xml:space="preserve"> </w:t>
+      </w:r>
+      <w:proofErr w:type="spellStart"/>
+      <w:r>
+        <w:t>на</w:t>
+      </w:r>
+      <w:proofErr w:type="spellEnd"/>
+      <w:r>
+        <w:t xml:space="preserve"> </w:t>
       </w:r>
       <w:r>
         <w:rPr>
@@ -1095,7 +1366,7 @@
                     </pic:cNvPicPr>
                   </pic:nvPicPr>
                   <pic:blipFill>
-                    <a:blip r:embed="rId13" cstate="print">
+                    <a:blip r:embed="rId12" cstate="print">
                       <a:extLst>
                         <a:ext uri="{28A0092B-C50C-407E-A947-70E740481C1C}">
                           <a14:useLocalDpi xmlns:a14="http://schemas.microsoft.com/office/drawing/2010/main" val="0"/>
@@ -1161,6 +1432,127 @@
         <w:rPr>
           <w:lang w:val="bg-BG"/>
         </w:rPr>
+        <w:t xml:space="preserve">Създайте инстанция на </w:t>
+      </w:r>
+      <w:proofErr w:type="spellStart"/>
+      <w:r>
+        <w:t>LocalDB</w:t>
+      </w:r>
+      <w:proofErr w:type="spellEnd"/>
+    </w:p>
+    <w:p>
+      <w:pPr>
+        <w:rPr>
+          <w:lang w:val="bg-BG"/>
+        </w:rPr>
+      </w:pPr>
+      <w:r>
+        <w:rPr>
+          <w:lang w:val="bg-BG"/>
+        </w:rPr>
+        <w:t xml:space="preserve">Отворете </w:t>
+      </w:r>
+      <w:r>
+        <w:rPr>
+          <w:b/>
+          <w:bCs/>
+        </w:rPr>
+        <w:t>Command</w:t>
+      </w:r>
+      <w:r>
+        <w:rPr>
+          <w:b/>
+          <w:bCs/>
+          <w:lang w:val="ru-RU"/>
+        </w:rPr>
+        <w:t xml:space="preserve"> </w:t>
+      </w:r>
+      <w:r>
+        <w:rPr>
+          <w:b/>
+          <w:bCs/>
+        </w:rPr>
+        <w:t>Prompt</w:t>
+      </w:r>
+      <w:r>
+        <w:rPr>
+          <w:lang w:val="ru-RU"/>
+        </w:rPr>
+        <w:t xml:space="preserve"> </w:t>
+      </w:r>
+      <w:r>
+        <w:rPr>
+          <w:lang w:val="bg-BG"/>
+        </w:rPr>
+        <w:t>и напишете следните команди, една след една:</w:t>
+      </w:r>
+    </w:p>
+    <w:tbl>
+      <w:tblPr>
+        <w:tblStyle w:val="TableGrid"/>
+        <w:tblW w:w="0" w:type="auto"/>
+        <w:tblInd w:w="108" w:type="dxa"/>
+        <w:tblLook w:val="04A0" w:firstRow="1" w:lastRow="0" w:firstColumn="1" w:lastColumn="0" w:noHBand="0" w:noVBand="1"/>
+      </w:tblPr>
+      <w:tblGrid>
+        <w:gridCol w:w="3412"/>
+      </w:tblGrid>
+      <w:tr>
+        <w:tc>
+          <w:tcPr>
+            <w:tcW w:w="3412" w:type="dxa"/>
+          </w:tcPr>
+          <w:p>
+            <w:proofErr w:type="spellStart"/>
+            <w:r>
+              <w:t>sqllocaldb</w:t>
+            </w:r>
+            <w:proofErr w:type="spellEnd"/>
+            <w:r>
+              <w:t xml:space="preserve"> create "</w:t>
+            </w:r>
+            <w:proofErr w:type="spellStart"/>
+            <w:r>
+              <w:t>MSSQLLocalDB</w:t>
+            </w:r>
+            <w:proofErr w:type="spellEnd"/>
+            <w:r>
+              <w:t>"</w:t>
+            </w:r>
+          </w:p>
+        </w:tc>
+      </w:tr>
+      <w:tr>
+        <w:tc>
+          <w:tcPr>
+            <w:tcW w:w="3412" w:type="dxa"/>
+          </w:tcPr>
+          <w:p>
+            <w:proofErr w:type="spellStart"/>
+            <w:r>
+              <w:t>sqllocaldb</w:t>
+            </w:r>
+            <w:proofErr w:type="spellEnd"/>
+            <w:r>
+              <w:t xml:space="preserve"> start </w:t>
+            </w:r>
+            <w:proofErr w:type="spellStart"/>
+            <w:r>
+              <w:t>MSSQLLocalDB</w:t>
+            </w:r>
+            <w:proofErr w:type="spellEnd"/>
+          </w:p>
+        </w:tc>
+      </w:tr>
+    </w:tbl>
+    <w:p>
+      <w:pPr>
+        <w:pStyle w:val="Heading2"/>
+      </w:pPr>
+      <w:r>
+        <w:rPr>
+          <w:lang w:val="bg-BG"/>
+        </w:rPr>
         <w:t>Създайте нова база данни</w:t>
       </w:r>
     </w:p>
@@ -1320,7 +1712,7 @@
                     <pic:cNvPicPr/>
                   </pic:nvPicPr>
                   <pic:blipFill>
-                    <a:blip r:embed="rId14"/>
+                    <a:blip r:embed="rId13"/>
                     <a:stretch>
                       <a:fillRect/>
                     </a:stretch>
@@ -1404,7 +1796,7 @@
                     </pic:cNvPicPr>
                   </pic:nvPicPr>
                   <pic:blipFill>
-                    <a:blip r:embed="rId15" cstate="print">
+                    <a:blip r:embed="rId14" cstate="print">
                       <a:extLst>
                         <a:ext uri="{28A0092B-C50C-407E-A947-70E740481C1C}">
                           <a14:useLocalDpi xmlns:a14="http://schemas.microsoft.com/office/drawing/2010/main" val="0"/>
@@ -1558,7 +1950,7 @@
                     </pic:cNvPicPr>
                   </pic:nvPicPr>
                   <pic:blipFill>
-                    <a:blip r:embed="rId16" cstate="print">
+                    <a:blip r:embed="rId15" cstate="print">
                       <a:extLst>
                         <a:ext uri="{28A0092B-C50C-407E-A947-70E740481C1C}">
                           <a14:useLocalDpi xmlns:a14="http://schemas.microsoft.com/office/drawing/2010/main" val="0"/>
@@ -1657,13 +2049,13 @@
       </w:pPr>
       <w:r>
         <w:rPr>
-          <w:noProof/>
+          <w:lang w:val="bg-BG"/>
         </w:rPr>
         <w:drawing>
-          <wp:inline distT="0" distB="0" distL="0" distR="0" wp14:anchorId="17642B9D" wp14:editId="7A76F7D1">
-            <wp:extent cx="2400300" cy="1847850"/>
+          <wp:inline distT="0" distB="0" distL="0" distR="0" wp14:anchorId="2D7CD88B" wp14:editId="3016C0D0">
+            <wp:extent cx="4486901" cy="1867161"/>
             <wp:effectExtent l="19050" t="19050" r="0" b="0"/>
-            <wp:docPr id="18" name="Picture 18" descr="Graphical user interface, application&#10;&#10;Description automatically generated"/>
+            <wp:docPr id="2017021664" name="Picture 1" descr="A screenshot of a computer program&#10;&#10;Description automatically generated"/>
             <wp:cNvGraphicFramePr>
               <a:graphicFrameLocks xmlns:a="http://schemas.openxmlformats.org/drawingml/2006/main" noChangeAspect="1"/>
             </wp:cNvGraphicFramePr>
@@ -1671,33 +2063,23 @@
               <a:graphicData uri="http://schemas.openxmlformats.org/drawingml/2006/picture">
                 <pic:pic xmlns:pic="http://schemas.openxmlformats.org/drawingml/2006/picture">
                   <pic:nvPicPr>
-                    <pic:cNvPr id="18" name="Picture 18" descr="Graphical user interface, application&#10;&#10;Description automatically generated"/>
-                    <pic:cNvPicPr>
-                      <a:picLocks noChangeAspect="1" noChangeArrowheads="1"/>
-                    </pic:cNvPicPr>
+                    <pic:cNvPr id="2017021664" name="Picture 1" descr="A screenshot of a computer program&#10;&#10;Description automatically generated"/>
+                    <pic:cNvPicPr/>
                   </pic:nvPicPr>
                   <pic:blipFill>
-                    <a:blip r:embed="rId17" cstate="print">
-                      <a:extLst>
-                        <a:ext uri="{28A0092B-C50C-407E-A947-70E740481C1C}">
-                          <a14:useLocalDpi xmlns:a14="http://schemas.microsoft.com/office/drawing/2010/main" val="0"/>
-                        </a:ext>
-                      </a:extLst>
-                    </a:blip>
-                    <a:srcRect/>
+                    <a:blip r:embed="rId16"/>
                     <a:stretch>
                       <a:fillRect/>
                     </a:stretch>
                   </pic:blipFill>
-                  <pic:spPr bwMode="auto">
+                  <pic:spPr>
                     <a:xfrm>
                       <a:off x="0" y="0"/>
-                      <a:ext cx="2400300" cy="1847850"/>
+                      <a:ext cx="4486901" cy="1867161"/>
                     </a:xfrm>
                     <a:prstGeom prst="rect">
                       <a:avLst/>
                     </a:prstGeom>
-                    <a:noFill/>
                     <a:ln>
                       <a:solidFill>
                         <a:schemeClr val="bg1">
@@ -1893,7 +2275,7 @@
                     </pic:cNvPicPr>
                   </pic:nvPicPr>
                   <pic:blipFill>
-                    <a:blip r:embed="rId18" cstate="print">
+                    <a:blip r:embed="rId17" cstate="print">
                       <a:extLst>
                         <a:ext uri="{28A0092B-C50C-407E-A947-70E740481C1C}">
                           <a14:useLocalDpi xmlns:a14="http://schemas.microsoft.com/office/drawing/2010/main" val="0"/>
@@ -1931,24 +2313,13 @@
     </w:p>
     <w:p>
       <w:pPr>
-        <w:jc w:val="center"/>
-        <w:rPr>
-          <w:b/>
-          <w:bCs/>
-          <w:sz w:val="40"/>
-          <w:szCs w:val="40"/>
-        </w:rPr>
-      </w:pPr>
-      <w:r>
-        <w:rPr>
-          <w:b/>
-          <w:bCs/>
-          <w:sz w:val="40"/>
-          <w:szCs w:val="40"/>
-          <w:highlight w:val="yellow"/>
-        </w:rPr>
-        <w:t>TODO: Add screenshots of the process of saving the table</w:t>
-      </w:r>
+        <w:spacing w:before="0" w:after="200"/>
+        <w:rPr>
+          <w:b/>
+          <w:bCs/>
+          <w:lang w:val="bg-BG"/>
+        </w:rPr>
+      </w:pPr>
     </w:p>
     <w:p>
       <w:pPr>
@@ -2050,7 +2421,7 @@
                     </pic:cNvPicPr>
                   </pic:nvPicPr>
                   <pic:blipFill>
-                    <a:blip r:embed="rId19" cstate="print">
+                    <a:blip r:embed="rId18" cstate="print">
                       <a:extLst>
                         <a:ext uri="{28A0092B-C50C-407E-A947-70E740481C1C}">
                           <a14:useLocalDpi xmlns:a14="http://schemas.microsoft.com/office/drawing/2010/main" val="0"/>
@@ -2088,87 +2459,209 @@
     </w:p>
     <w:p>
       <w:pPr>
-        <w:pStyle w:val="Heading2"/>
-        <w:rPr>
-          <w:lang w:val="bg-BG"/>
-        </w:rPr>
-      </w:pPr>
-      <w:r>
-        <w:rPr>
-          <w:lang w:val="bg-BG"/>
-        </w:rPr>
-        <w:t>Вмъкнете данни в таблицата</w:t>
+        <w:pStyle w:val="ListParagraph"/>
+        <w:numPr>
+          <w:ilvl w:val="0"/>
+          <w:numId w:val="43"/>
+        </w:numPr>
+        <w:rPr>
+          <w:lang w:val="bg-BG"/>
+        </w:rPr>
+      </w:pPr>
+      <w:r>
+        <w:rPr>
+          <w:lang w:val="bg-BG"/>
+        </w:rPr>
+        <w:t xml:space="preserve">Натиснете </w:t>
+      </w:r>
+      <w:r>
+        <w:rPr>
+          <w:b/>
+          <w:bCs/>
+        </w:rPr>
+        <w:t>Ctrl</w:t>
+      </w:r>
+      <w:r>
+        <w:rPr>
+          <w:b/>
+          <w:bCs/>
+          <w:lang w:val="ru-RU"/>
+        </w:rPr>
+        <w:t xml:space="preserve"> + </w:t>
+      </w:r>
+      <w:r>
+        <w:rPr>
+          <w:b/>
+          <w:bCs/>
+        </w:rPr>
+        <w:t>S</w:t>
+      </w:r>
+      <w:r>
+        <w:rPr>
+          <w:lang w:val="ru-RU"/>
+        </w:rPr>
+        <w:t xml:space="preserve"> </w:t>
+      </w:r>
+      <w:r>
+        <w:rPr>
+          <w:lang w:val="bg-BG"/>
+        </w:rPr>
+        <w:t xml:space="preserve">и задайте име на таблицата. Натиснете </w:t>
+      </w:r>
+      <w:r>
+        <w:t>[</w:t>
+      </w:r>
+      <w:r>
+        <w:rPr>
+          <w:rFonts w:ascii="Consolas" w:hAnsi="Consolas"/>
+          <w:b/>
+          <w:bCs/>
+        </w:rPr>
+        <w:t>OK</w:t>
+      </w:r>
+      <w:r>
+        <w:t>].</w:t>
       </w:r>
     </w:p>
     <w:p>
       <w:pPr>
         <w:pStyle w:val="ListParagraph"/>
-        <w:ind w:left="0"/>
-        <w:rPr>
-          <w:lang w:val="bg-BG"/>
-        </w:rPr>
-      </w:pPr>
-      <w:r>
-        <w:rPr>
-          <w:lang w:val="bg-BG"/>
-        </w:rPr>
-        <w:t xml:space="preserve">Вмъкнете </w:t>
-      </w:r>
-      <w:r>
-        <w:rPr>
-          <w:lang w:val="bg-BG"/>
-        </w:rPr>
-        <w:t xml:space="preserve">няколко реда </w:t>
-      </w:r>
-      <w:r>
-        <w:rPr>
-          <w:b/>
-          <w:bCs/>
-          <w:lang w:val="bg-BG"/>
-        </w:rPr>
-        <w:t>стойности</w:t>
-      </w:r>
-      <w:r>
-        <w:rPr>
-          <w:lang w:val="bg-BG"/>
-        </w:rPr>
-        <w:t xml:space="preserve"> в таблицата</w:t>
-      </w:r>
-      <w:r>
-        <w:rPr>
-          <w:lang w:val="ru-RU"/>
-        </w:rPr>
-        <w:t xml:space="preserve"> </w:t>
-      </w:r>
-      <w:r>
-        <w:rPr>
-          <w:rStyle w:val="CodeChar"/>
-        </w:rPr>
-        <w:t>Minions</w:t>
-      </w:r>
-      <w:r>
-        <w:rPr>
-          <w:lang w:val="bg-BG"/>
-        </w:rPr>
-        <w:t xml:space="preserve">, както е показано на </w:t>
-      </w:r>
-      <w:r>
-        <w:rPr>
-          <w:b/>
-          <w:bCs/>
-          <w:lang w:val="bg-BG"/>
-        </w:rPr>
-        <w:t>картинката</w:t>
-      </w:r>
-      <w:r>
-        <w:rPr>
-          <w:lang w:val="bg-BG"/>
-        </w:rPr>
-        <w:t>:</w:t>
+        <w:jc w:val="center"/>
+        <w:rPr>
+          <w:lang w:val="bg-BG"/>
+        </w:rPr>
+      </w:pPr>
+      <w:r>
+        <w:rPr>
+          <w:lang w:val="bg-BG"/>
+        </w:rPr>
+        <w:drawing>
+          <wp:inline distT="0" distB="0" distL="0" distR="0" wp14:anchorId="1FAAF557" wp14:editId="2908A274">
+            <wp:extent cx="1724266" cy="1038370"/>
+            <wp:effectExtent l="19050" t="19050" r="9525" b="9525"/>
+            <wp:docPr id="536241790" name="Picture 1" descr="A screenshot of a computer&#10;&#10;Description automatically generated"/>
+            <wp:cNvGraphicFramePr>
+              <a:graphicFrameLocks xmlns:a="http://schemas.openxmlformats.org/drawingml/2006/main" noChangeAspect="1"/>
+            </wp:cNvGraphicFramePr>
+            <a:graphic xmlns:a="http://schemas.openxmlformats.org/drawingml/2006/main">
+              <a:graphicData uri="http://schemas.openxmlformats.org/drawingml/2006/picture">
+                <pic:pic xmlns:pic="http://schemas.openxmlformats.org/drawingml/2006/picture">
+                  <pic:nvPicPr>
+                    <pic:cNvPr id="536241790" name="Picture 1" descr="A screenshot of a computer&#10;&#10;Description automatically generated"/>
+                    <pic:cNvPicPr/>
+                  </pic:nvPicPr>
+                  <pic:blipFill>
+                    <a:blip r:embed="rId19"/>
+                    <a:stretch>
+                      <a:fillRect/>
+                    </a:stretch>
+                  </pic:blipFill>
+                  <pic:spPr>
+                    <a:xfrm>
+                      <a:off x="0" y="0"/>
+                      <a:ext cx="1724266" cy="1038370"/>
+                    </a:xfrm>
+                    <a:prstGeom prst="rect">
+                      <a:avLst/>
+                    </a:prstGeom>
+                    <a:ln>
+                      <a:solidFill>
+                        <a:schemeClr val="bg1">
+                          <a:lumMod val="75000"/>
+                        </a:schemeClr>
+                      </a:solidFill>
+                    </a:ln>
+                  </pic:spPr>
+                </pic:pic>
+              </a:graphicData>
+            </a:graphic>
+          </wp:inline>
+        </w:drawing>
       </w:r>
     </w:p>
     <w:p>
       <w:pPr>
+        <w:pStyle w:val="Heading2"/>
+        <w:rPr>
+          <w:lang w:val="bg-BG"/>
+        </w:rPr>
+      </w:pPr>
+      <w:r>
+        <w:rPr>
+          <w:lang w:val="bg-BG"/>
+        </w:rPr>
+        <w:t>Вмъкнете данни в таблицата</w:t>
+      </w:r>
+    </w:p>
+    <w:p>
+      <w:pPr>
+        <w:pStyle w:val="ListParagraph"/>
+        <w:ind w:left="0"/>
+        <w:rPr>
+          <w:lang w:val="bg-BG"/>
+        </w:rPr>
+      </w:pPr>
+      <w:r>
+        <w:rPr>
+          <w:lang w:val="bg-BG"/>
+        </w:rPr>
+        <w:t xml:space="preserve">Вмъкнете </w:t>
+      </w:r>
+      <w:r>
+        <w:rPr>
+          <w:lang w:val="bg-BG"/>
+        </w:rPr>
+        <w:t xml:space="preserve">няколко реда </w:t>
+      </w:r>
+      <w:r>
+        <w:rPr>
+          <w:b/>
+          <w:bCs/>
+          <w:lang w:val="bg-BG"/>
+        </w:rPr>
+        <w:t>стойности</w:t>
+      </w:r>
+      <w:r>
+        <w:rPr>
+          <w:lang w:val="bg-BG"/>
+        </w:rPr>
+        <w:t xml:space="preserve"> в таблицата</w:t>
+      </w:r>
+      <w:r>
+        <w:rPr>
+          <w:lang w:val="ru-RU"/>
+        </w:rPr>
+        <w:t xml:space="preserve"> </w:t>
+      </w:r>
+      <w:r>
+        <w:rPr>
+          <w:rStyle w:val="CodeChar"/>
+        </w:rPr>
+        <w:t>Minions</w:t>
+      </w:r>
+      <w:r>
+        <w:rPr>
+          <w:lang w:val="bg-BG"/>
+        </w:rPr>
+        <w:t xml:space="preserve">, както е показано на </w:t>
+      </w:r>
+      <w:r>
+        <w:rPr>
+          <w:b/>
+          <w:bCs/>
+          <w:lang w:val="bg-BG"/>
+        </w:rPr>
+        <w:t>картинката</w:t>
+      </w:r>
+      <w:r>
+        <w:rPr>
+          <w:lang w:val="bg-BG"/>
+        </w:rPr>
+        <w:t>:</w:t>
+      </w:r>
+    </w:p>
+    <w:p>
+      <w:pPr>
         <w:ind w:left="360"/>
         <w:rPr>
           <w:lang w:val="bg-BG"/>
@@ -2178,6 +2671,7 @@
         <w:rPr>
           <w:noProof/>
         </w:rPr>
+        <w:lastRenderedPageBreak/>
         <w:drawing>
           <wp:inline distT="0" distB="0" distL="0" distR="0" wp14:anchorId="2F80A3C4" wp14:editId="402641F9">
             <wp:extent cx="2914650" cy="1714500"/>
@@ -2433,7 +2927,6 @@
         <w:rPr>
           <w:lang w:val="bg-BG"/>
         </w:rPr>
-        <w:lastRenderedPageBreak/>
         <w:t xml:space="preserve">Изберете </w:t>
       </w:r>
       <w:r>
@@ -3213,6 +3706,7 @@
           <w:noProof/>
           <w:lang w:val="bg-BG"/>
         </w:rPr>
+        <w:lastRenderedPageBreak/>
         <w:drawing>
           <wp:inline distT="0" distB="0" distL="0" distR="0" wp14:anchorId="73708DF1" wp14:editId="3A7467E0">
             <wp:extent cx="2676899" cy="924054"/>
@@ -3511,7 +4005,6 @@
         <w:rPr>
           <w:lang w:val="bg-BG"/>
         </w:rPr>
-        <w:lastRenderedPageBreak/>
         <w:t>Променете всички записи</w:t>
       </w:r>
     </w:p>
@@ -3971,6 +4464,7 @@
         <w:rPr>
           <w:lang w:val="bg-BG"/>
         </w:rPr>
+        <w:lastRenderedPageBreak/>
         <w:t>Създайте нова таблица</w:t>
       </w:r>
       <w:r>
@@ -4266,7 +4760,6 @@
         <w:rPr>
           <w:lang w:val="bg-BG"/>
         </w:rPr>
-        <w:lastRenderedPageBreak/>
         <w:tab/>
         <w:t>Именувайте таблицата "</w:t>
       </w:r>
@@ -4278,6 +4771,9 @@
         <w:t>Towns</w:t>
       </w:r>
       <w:r>
+        <w:rPr>
+          <w:lang w:val="ru-RU"/>
+        </w:rPr>
         <w:t>"</w:t>
       </w:r>
       <w:r>
@@ -4606,14 +5102,12 @@
     <w:p>
       <w:pPr>
         <w:jc w:val="center"/>
-        <w:rPr>
-          <w:lang w:val="bg-BG"/>
-        </w:rPr>
       </w:pPr>
       <w:r>
         <w:rPr>
           <w:noProof/>
         </w:rPr>
+        <w:lastRenderedPageBreak/>
         <w:drawing>
           <wp:inline distT="0" distB="0" distL="0" distR="0" wp14:anchorId="6FFFC037" wp14:editId="0468C9A2">
             <wp:extent cx="3505200" cy="2400300"/>
@@ -4670,6 +5164,55 @@
     </w:p>
     <w:p>
       <w:pPr>
+        <w:jc w:val="center"/>
+      </w:pPr>
+      <w:r>
+        <w:drawing>
+          <wp:inline distT="0" distB="0" distL="0" distR="0" wp14:anchorId="63D4CE41" wp14:editId="28EF3DDB">
+            <wp:extent cx="3715268" cy="1105054"/>
+            <wp:effectExtent l="19050" t="19050" r="0" b="0"/>
+            <wp:docPr id="1310032701" name="Picture 1" descr="A screenshot of a computer&#10;&#10;Description automatically generated"/>
+            <wp:cNvGraphicFramePr>
+              <a:graphicFrameLocks xmlns:a="http://schemas.openxmlformats.org/drawingml/2006/main" noChangeAspect="1"/>
+            </wp:cNvGraphicFramePr>
+            <a:graphic xmlns:a="http://schemas.openxmlformats.org/drawingml/2006/main">
+              <a:graphicData uri="http://schemas.openxmlformats.org/drawingml/2006/picture">
+                <pic:pic xmlns:pic="http://schemas.openxmlformats.org/drawingml/2006/picture">
+                  <pic:nvPicPr>
+                    <pic:cNvPr id="1310032701" name="Picture 1" descr="A screenshot of a computer&#10;&#10;Description automatically generated"/>
+                    <pic:cNvPicPr/>
+                  </pic:nvPicPr>
+                  <pic:blipFill>
+                    <a:blip r:embed="rId35"/>
+                    <a:stretch>
+                      <a:fillRect/>
+                    </a:stretch>
+                  </pic:blipFill>
+                  <pic:spPr>
+                    <a:xfrm>
+                      <a:off x="0" y="0"/>
+                      <a:ext cx="3715268" cy="1105054"/>
+                    </a:xfrm>
+                    <a:prstGeom prst="rect">
+                      <a:avLst/>
+                    </a:prstGeom>
+                    <a:ln>
+                      <a:solidFill>
+                        <a:schemeClr val="bg1">
+                          <a:lumMod val="75000"/>
+                        </a:schemeClr>
+                      </a:solidFill>
+                    </a:ln>
+                  </pic:spPr>
+                </pic:pic>
+              </a:graphicData>
+            </a:graphic>
+          </wp:inline>
+        </w:drawing>
+      </w:r>
+    </w:p>
+    <w:p>
+      <w:pPr>
         <w:rPr>
           <w:lang w:val="bg-BG"/>
         </w:rPr>
@@ -4710,7 +5253,7 @@
                     </pic:cNvPicPr>
                   </pic:nvPicPr>
                   <pic:blipFill>
-                    <a:blip r:embed="rId35" cstate="print">
+                    <a:blip r:embed="rId36" cstate="print">
                       <a:extLst>
                         <a:ext uri="{28A0092B-C50C-407E-A947-70E740481C1C}">
                           <a14:useLocalDpi xmlns:a14="http://schemas.microsoft.com/office/drawing/2010/main" val="0"/>
@@ -4798,7 +5341,6 @@
         <w:rPr>
           <w:noProof/>
         </w:rPr>
-        <w:lastRenderedPageBreak/>
         <w:drawing>
           <wp:inline distT="0" distB="0" distL="0" distR="0" wp14:anchorId="72C8799B" wp14:editId="6271740D">
             <wp:extent cx="3505200" cy="2697480"/>
@@ -4817,7 +5359,7 @@
                     </pic:cNvPicPr>
                   </pic:nvPicPr>
                   <pic:blipFill>
-                    <a:blip r:embed="rId36" cstate="print">
+                    <a:blip r:embed="rId37" cstate="print">
                       <a:extLst>
                         <a:ext uri="{28A0092B-C50C-407E-A947-70E740481C1C}">
                           <a14:useLocalDpi xmlns:a14="http://schemas.microsoft.com/office/drawing/2010/main" val="0"/>
@@ -4881,6 +5423,7 @@
           <w:noProof/>
           <w:lang w:val="bg-BG"/>
         </w:rPr>
+        <w:lastRenderedPageBreak/>
         <w:drawing>
           <wp:inline distT="0" distB="0" distL="0" distR="0" wp14:anchorId="40533281" wp14:editId="2D89FA4D">
             <wp:extent cx="5239481" cy="1486107"/>
@@ -4897,7 +5440,7 @@
                     <pic:cNvPicPr/>
                   </pic:nvPicPr>
                   <pic:blipFill>
-                    <a:blip r:embed="rId37"/>
+                    <a:blip r:embed="rId38"/>
                     <a:stretch>
                       <a:fillRect/>
                     </a:stretch>
@@ -5028,7 +5571,7 @@
                     <pic:cNvPicPr/>
                   </pic:nvPicPr>
                   <pic:blipFill>
-                    <a:blip r:embed="rId38"/>
+                    <a:blip r:embed="rId39"/>
                     <a:stretch>
                       <a:fillRect/>
                     </a:stretch>
@@ -5124,7 +5667,6 @@
         <w:rPr>
           <w:noProof/>
         </w:rPr>
-        <w:lastRenderedPageBreak/>
         <w:drawing>
           <wp:inline distT="0" distB="0" distL="0" distR="0" wp14:anchorId="3B65D72B" wp14:editId="4CFC60B1">
             <wp:extent cx="3550920" cy="2678430"/>
@@ -5143,7 +5685,7 @@
                     </pic:cNvPicPr>
                   </pic:nvPicPr>
                   <pic:blipFill>
-                    <a:blip r:embed="rId39" cstate="print">
+                    <a:blip r:embed="rId40" cstate="print">
                       <a:extLst>
                         <a:ext uri="{28A0092B-C50C-407E-A947-70E740481C1C}">
                           <a14:useLocalDpi xmlns:a14="http://schemas.microsoft.com/office/drawing/2010/main" val="0"/>
@@ -5178,380 +5720,361 @@
     <w:p>
       <w:pPr>
         <w:rPr>
-          <w:b/>
-          <w:bCs/>
-          <w:sz w:val="40"/>
-          <w:szCs w:val="40"/>
-        </w:rPr>
-      </w:pPr>
-      <w:r>
-        <w:rPr>
-          <w:b/>
-          <w:bCs/>
-          <w:sz w:val="40"/>
-          <w:szCs w:val="40"/>
-          <w:highlight w:val="yellow"/>
-        </w:rPr>
-        <w:t>TODO: check if diagram needs to be saved.</w:t>
+          <w:lang w:val="bg-BG"/>
+        </w:rPr>
+      </w:pPr>
+      <w:r>
+        <w:rPr>
+          <w:lang w:val="bg-BG"/>
+        </w:rPr>
+        <w:t xml:space="preserve">Това е всичко. Сега двете таблици имат </w:t>
+      </w:r>
+      <w:r>
+        <w:rPr>
+          <w:b/>
+          <w:bCs/>
+          <w:lang w:val="bg-BG"/>
+        </w:rPr>
+        <w:t>връзка</w:t>
+      </w:r>
+      <w:r>
+        <w:rPr>
+          <w:lang w:val="bg-BG"/>
+        </w:rPr>
+        <w:t xml:space="preserve"> помежду си.</w:t>
       </w:r>
     </w:p>
     <w:p>
       <w:pPr>
-        <w:rPr>
-          <w:lang w:val="bg-BG"/>
-        </w:rPr>
-      </w:pPr>
-      <w:r>
-        <w:rPr>
-          <w:lang w:val="bg-BG"/>
-        </w:rPr>
-        <w:t xml:space="preserve">Това е всичко. Сега двете таблици имат </w:t>
-      </w:r>
-      <w:r>
-        <w:rPr>
-          <w:b/>
-          <w:bCs/>
-          <w:lang w:val="bg-BG"/>
-        </w:rPr>
-        <w:t>връзка</w:t>
-      </w:r>
-      <w:r>
-        <w:rPr>
-          <w:lang w:val="bg-BG"/>
-        </w:rPr>
-        <w:t xml:space="preserve"> помежду си.</w:t>
+        <w:pStyle w:val="Heading2"/>
+        <w:rPr>
+          <w:lang w:val="bg-BG"/>
+        </w:rPr>
+      </w:pPr>
+      <w:r>
+        <w:rPr>
+          <w:lang w:val="bg-BG"/>
+        </w:rPr>
+        <w:t>Създайте нова база данни</w:t>
       </w:r>
     </w:p>
     <w:p>
       <w:pPr>
-        <w:pStyle w:val="Heading2"/>
-        <w:rPr>
-          <w:lang w:val="bg-BG"/>
-        </w:rPr>
-      </w:pPr>
-      <w:r>
-        <w:rPr>
-          <w:lang w:val="bg-BG"/>
-        </w:rPr>
-        <w:t>Създайте нова база данни</w:t>
+        <w:rPr>
+          <w:noProof/>
+          <w:lang w:val="bg-BG"/>
+        </w:rPr>
+      </w:pPr>
+      <w:r>
+        <w:rPr>
+          <w:noProof/>
+          <w:lang w:val="bg-BG"/>
+        </w:rPr>
+        <w:t xml:space="preserve">Сега сами създайте нова база данни </w:t>
+      </w:r>
+      <w:r>
+        <w:rPr>
+          <w:b/>
+          <w:noProof/>
+        </w:rPr>
+        <w:t>School</w:t>
+      </w:r>
+      <w:r>
+        <w:rPr>
+          <w:noProof/>
+          <w:lang w:val="bg-BG"/>
+        </w:rPr>
+        <w:t>. Добавете няколко таблици към базата данни</w:t>
+      </w:r>
+      <w:r>
+        <w:rPr>
+          <w:b/>
+          <w:noProof/>
+        </w:rPr>
+        <w:t xml:space="preserve"> </w:t>
+      </w:r>
+      <w:r>
+        <w:rPr>
+          <w:rFonts w:ascii="Consolas" w:hAnsi="Consolas"/>
+          <w:b/>
+          <w:noProof/>
+        </w:rPr>
+        <w:t>Students</w:t>
+      </w:r>
+      <w:r>
+        <w:rPr>
+          <w:b/>
+          <w:noProof/>
+        </w:rPr>
+        <w:t xml:space="preserve"> (</w:t>
+      </w:r>
+      <w:r>
+        <w:rPr>
+          <w:rFonts w:ascii="Consolas" w:hAnsi="Consolas"/>
+          <w:b/>
+          <w:noProof/>
+        </w:rPr>
+        <w:t>Id</w:t>
+      </w:r>
+      <w:r>
+        <w:rPr>
+          <w:b/>
+          <w:noProof/>
+        </w:rPr>
+        <w:t xml:space="preserve">, </w:t>
+      </w:r>
+      <w:r>
+        <w:rPr>
+          <w:rFonts w:ascii="Consolas" w:hAnsi="Consolas"/>
+          <w:b/>
+          <w:noProof/>
+        </w:rPr>
+        <w:t>Name</w:t>
+      </w:r>
+      <w:r>
+        <w:rPr>
+          <w:b/>
+          <w:noProof/>
+        </w:rPr>
+        <w:t xml:space="preserve">, </w:t>
+      </w:r>
+      <w:r>
+        <w:rPr>
+          <w:rFonts w:ascii="Consolas" w:hAnsi="Consolas"/>
+          <w:b/>
+          <w:noProof/>
+        </w:rPr>
+        <w:t>Age</w:t>
+      </w:r>
+      <w:r>
+        <w:rPr>
+          <w:b/>
+          <w:noProof/>
+        </w:rPr>
+        <w:t xml:space="preserve">, </w:t>
+      </w:r>
+      <w:r>
+        <w:rPr>
+          <w:rFonts w:ascii="Consolas" w:hAnsi="Consolas"/>
+          <w:b/>
+          <w:noProof/>
+        </w:rPr>
+        <w:t>PhoneNumber</w:t>
+      </w:r>
+      <w:r>
+        <w:rPr>
+          <w:b/>
+          <w:noProof/>
+        </w:rPr>
+        <w:t>)</w:t>
+      </w:r>
+      <w:r>
+        <w:rPr>
+          <w:noProof/>
+        </w:rPr>
+        <w:t xml:space="preserve">, </w:t>
+      </w:r>
+      <w:r>
+        <w:rPr>
+          <w:rFonts w:ascii="Consolas" w:hAnsi="Consolas"/>
+          <w:b/>
+          <w:noProof/>
+        </w:rPr>
+        <w:t>Classes</w:t>
+      </w:r>
+      <w:r>
+        <w:rPr>
+          <w:b/>
+          <w:noProof/>
+        </w:rPr>
+        <w:t xml:space="preserve"> (</w:t>
+      </w:r>
+      <w:r>
+        <w:rPr>
+          <w:rFonts w:ascii="Consolas" w:hAnsi="Consolas"/>
+          <w:b/>
+          <w:noProof/>
+        </w:rPr>
+        <w:t>Id</w:t>
+      </w:r>
+      <w:r>
+        <w:rPr>
+          <w:b/>
+          <w:noProof/>
+        </w:rPr>
+        <w:t xml:space="preserve">, </w:t>
+      </w:r>
+      <w:r>
+        <w:rPr>
+          <w:rFonts w:ascii="Consolas" w:hAnsi="Consolas"/>
+          <w:b/>
+          <w:noProof/>
+        </w:rPr>
+        <w:t>Name</w:t>
+      </w:r>
+      <w:r>
+        <w:rPr>
+          <w:b/>
+          <w:noProof/>
+        </w:rPr>
+        <w:t xml:space="preserve">, </w:t>
+      </w:r>
+      <w:r>
+        <w:rPr>
+          <w:rFonts w:ascii="Consolas" w:hAnsi="Consolas"/>
+          <w:b/>
+          <w:noProof/>
+        </w:rPr>
+        <w:t>MaxStudents</w:t>
+      </w:r>
+      <w:r>
+        <w:rPr>
+          <w:b/>
+          <w:noProof/>
+        </w:rPr>
+        <w:t xml:space="preserve">), </w:t>
+      </w:r>
+      <w:r>
+        <w:rPr>
+          <w:rFonts w:ascii="Consolas" w:hAnsi="Consolas"/>
+          <w:b/>
+          <w:noProof/>
+        </w:rPr>
+        <w:t>Teachers</w:t>
+      </w:r>
+      <w:r>
+        <w:rPr>
+          <w:b/>
+          <w:noProof/>
+        </w:rPr>
+        <w:t>(</w:t>
+      </w:r>
+      <w:r>
+        <w:rPr>
+          <w:rFonts w:ascii="Consolas" w:hAnsi="Consolas"/>
+          <w:b/>
+          <w:noProof/>
+        </w:rPr>
+        <w:t>Id</w:t>
+      </w:r>
+      <w:r>
+        <w:rPr>
+          <w:b/>
+          <w:noProof/>
+        </w:rPr>
+        <w:t xml:space="preserve">, </w:t>
+      </w:r>
+      <w:r>
+        <w:rPr>
+          <w:rFonts w:ascii="Consolas" w:hAnsi="Consolas"/>
+          <w:b/>
+          <w:noProof/>
+        </w:rPr>
+        <w:t>Name</w:t>
+      </w:r>
+      <w:r>
+        <w:rPr>
+          <w:b/>
+          <w:noProof/>
+        </w:rPr>
+        <w:t xml:space="preserve">, </w:t>
+      </w:r>
+      <w:r>
+        <w:rPr>
+          <w:rFonts w:ascii="Consolas" w:hAnsi="Consolas"/>
+          <w:b/>
+          <w:noProof/>
+        </w:rPr>
+        <w:t>Class</w:t>
+      </w:r>
+      <w:r>
+        <w:rPr>
+          <w:b/>
+          <w:noProof/>
+        </w:rPr>
+        <w:t>)</w:t>
+      </w:r>
+      <w:r>
+        <w:rPr>
+          <w:noProof/>
+          <w:lang w:val="bg-BG"/>
+        </w:rPr>
+        <w:t xml:space="preserve">. Добавете колони за таблиците. Попълнете таблиците с произволно </w:t>
+      </w:r>
+      <w:r>
+        <w:rPr>
+          <w:b/>
+          <w:bCs/>
+          <w:noProof/>
+          <w:lang w:val="bg-BG"/>
+        </w:rPr>
+        <w:t>съдържание</w:t>
+      </w:r>
+      <w:r>
+        <w:rPr>
+          <w:noProof/>
+          <w:lang w:val="bg-BG"/>
+        </w:rPr>
+        <w:t xml:space="preserve">. След това </w:t>
+      </w:r>
+      <w:r>
+        <w:rPr>
+          <w:b/>
+          <w:bCs/>
+          <w:noProof/>
+          <w:lang w:val="bg-BG"/>
+        </w:rPr>
+        <w:t>изтрийте</w:t>
+      </w:r>
+      <w:r>
+        <w:rPr>
+          <w:noProof/>
+          <w:lang w:val="bg-BG"/>
+        </w:rPr>
+        <w:t xml:space="preserve"> и направете </w:t>
+      </w:r>
+      <w:r>
+        <w:rPr>
+          <w:b/>
+          <w:bCs/>
+          <w:noProof/>
+          <w:lang w:val="bg-BG"/>
+        </w:rPr>
+        <w:t>промени</w:t>
+      </w:r>
+      <w:r>
+        <w:rPr>
+          <w:noProof/>
+          <w:lang w:val="bg-BG"/>
+        </w:rPr>
+        <w:t xml:space="preserve"> в някои </w:t>
+      </w:r>
+      <w:r>
+        <w:rPr>
+          <w:b/>
+          <w:bCs/>
+          <w:noProof/>
+          <w:lang w:val="bg-BG"/>
+        </w:rPr>
+        <w:t>записи</w:t>
+      </w:r>
+      <w:r>
+        <w:rPr>
+          <w:noProof/>
+          <w:lang w:val="bg-BG"/>
+        </w:rPr>
+        <w:t>.</w:t>
       </w:r>
     </w:p>
     <w:p>
       <w:pPr>
-        <w:rPr>
-          <w:noProof/>
-          <w:lang w:val="bg-BG"/>
-        </w:rPr>
-      </w:pPr>
-      <w:r>
-        <w:rPr>
-          <w:noProof/>
-          <w:lang w:val="bg-BG"/>
-        </w:rPr>
-        <w:t xml:space="preserve">Сега сами създайте нова база данни </w:t>
-      </w:r>
-      <w:r>
-        <w:rPr>
-          <w:b/>
-          <w:noProof/>
-        </w:rPr>
-        <w:t>School</w:t>
-      </w:r>
-      <w:r>
-        <w:rPr>
-          <w:noProof/>
-          <w:lang w:val="bg-BG"/>
-        </w:rPr>
-        <w:t>. Добавете няколко таблици към базата данни</w:t>
-      </w:r>
-      <w:r>
-        <w:rPr>
-          <w:b/>
-          <w:noProof/>
-        </w:rPr>
-        <w:t xml:space="preserve"> </w:t>
-      </w:r>
-      <w:r>
-        <w:rPr>
-          <w:rFonts w:ascii="Consolas" w:hAnsi="Consolas"/>
-          <w:b/>
-          <w:noProof/>
-        </w:rPr>
-        <w:t>Students</w:t>
-      </w:r>
-      <w:r>
-        <w:rPr>
-          <w:b/>
-          <w:noProof/>
-        </w:rPr>
-        <w:t xml:space="preserve"> (</w:t>
-      </w:r>
-      <w:r>
-        <w:rPr>
-          <w:rFonts w:ascii="Consolas" w:hAnsi="Consolas"/>
-          <w:b/>
-          <w:noProof/>
-        </w:rPr>
-        <w:t>Id</w:t>
-      </w:r>
-      <w:r>
-        <w:rPr>
-          <w:b/>
-          <w:noProof/>
-        </w:rPr>
-        <w:t xml:space="preserve">, </w:t>
-      </w:r>
-      <w:r>
-        <w:rPr>
-          <w:rFonts w:ascii="Consolas" w:hAnsi="Consolas"/>
-          <w:b/>
-          <w:noProof/>
-        </w:rPr>
-        <w:t>Name</w:t>
-      </w:r>
-      <w:r>
-        <w:rPr>
-          <w:b/>
-          <w:noProof/>
-        </w:rPr>
-        <w:t xml:space="preserve">, </w:t>
-      </w:r>
-      <w:r>
-        <w:rPr>
-          <w:rFonts w:ascii="Consolas" w:hAnsi="Consolas"/>
-          <w:b/>
-          <w:noProof/>
-        </w:rPr>
-        <w:t>Age</w:t>
-      </w:r>
-      <w:r>
-        <w:rPr>
-          <w:b/>
-          <w:noProof/>
-        </w:rPr>
-        <w:t xml:space="preserve">, </w:t>
-      </w:r>
-      <w:r>
-        <w:rPr>
-          <w:rFonts w:ascii="Consolas" w:hAnsi="Consolas"/>
-          <w:b/>
-          <w:noProof/>
-        </w:rPr>
-        <w:t>PhoneNumber</w:t>
-      </w:r>
-      <w:r>
-        <w:rPr>
-          <w:b/>
-          <w:noProof/>
-        </w:rPr>
-        <w:t>)</w:t>
-      </w:r>
-      <w:r>
-        <w:rPr>
-          <w:noProof/>
-        </w:rPr>
-        <w:t xml:space="preserve">, </w:t>
-      </w:r>
-      <w:r>
-        <w:rPr>
-          <w:rFonts w:ascii="Consolas" w:hAnsi="Consolas"/>
-          <w:b/>
-          <w:noProof/>
-        </w:rPr>
-        <w:t>Classes</w:t>
-      </w:r>
-      <w:r>
-        <w:rPr>
-          <w:b/>
-          <w:noProof/>
-        </w:rPr>
-        <w:t xml:space="preserve"> (</w:t>
-      </w:r>
-      <w:r>
-        <w:rPr>
-          <w:rFonts w:ascii="Consolas" w:hAnsi="Consolas"/>
-          <w:b/>
-          <w:noProof/>
-        </w:rPr>
-        <w:t>Id</w:t>
-      </w:r>
-      <w:r>
-        <w:rPr>
-          <w:b/>
-          <w:noProof/>
-        </w:rPr>
-        <w:t xml:space="preserve">, </w:t>
-      </w:r>
-      <w:r>
-        <w:rPr>
-          <w:rFonts w:ascii="Consolas" w:hAnsi="Consolas"/>
-          <w:b/>
-          <w:noProof/>
-        </w:rPr>
-        <w:t>Name</w:t>
-      </w:r>
-      <w:r>
-        <w:rPr>
-          <w:b/>
-          <w:noProof/>
-        </w:rPr>
-        <w:t xml:space="preserve">, </w:t>
-      </w:r>
-      <w:r>
-        <w:rPr>
-          <w:rFonts w:ascii="Consolas" w:hAnsi="Consolas"/>
-          <w:b/>
-          <w:noProof/>
-        </w:rPr>
-        <w:t>MaxStudents</w:t>
-      </w:r>
-      <w:r>
-        <w:rPr>
-          <w:b/>
-          <w:noProof/>
-        </w:rPr>
-        <w:t xml:space="preserve">), </w:t>
-      </w:r>
-      <w:r>
-        <w:rPr>
-          <w:rFonts w:ascii="Consolas" w:hAnsi="Consolas"/>
-          <w:b/>
-          <w:noProof/>
-        </w:rPr>
-        <w:t>Teachers</w:t>
-      </w:r>
-      <w:r>
-        <w:rPr>
-          <w:b/>
-          <w:noProof/>
-        </w:rPr>
-        <w:t>(</w:t>
-      </w:r>
-      <w:r>
-        <w:rPr>
-          <w:rFonts w:ascii="Consolas" w:hAnsi="Consolas"/>
-          <w:b/>
-          <w:noProof/>
-        </w:rPr>
-        <w:t>Id</w:t>
-      </w:r>
-      <w:r>
-        <w:rPr>
-          <w:b/>
-          <w:noProof/>
-        </w:rPr>
-        <w:t xml:space="preserve">, </w:t>
-      </w:r>
-      <w:r>
-        <w:rPr>
-          <w:rFonts w:ascii="Consolas" w:hAnsi="Consolas"/>
-          <w:b/>
-          <w:noProof/>
-        </w:rPr>
-        <w:t>Name</w:t>
-      </w:r>
-      <w:r>
-        <w:rPr>
-          <w:b/>
-          <w:noProof/>
-        </w:rPr>
-        <w:t xml:space="preserve">, </w:t>
-      </w:r>
-      <w:r>
-        <w:rPr>
-          <w:rFonts w:ascii="Consolas" w:hAnsi="Consolas"/>
-          <w:b/>
-          <w:noProof/>
-        </w:rPr>
-        <w:t>Class</w:t>
-      </w:r>
-      <w:r>
-        <w:rPr>
-          <w:b/>
-          <w:noProof/>
-        </w:rPr>
-        <w:t>)</w:t>
-      </w:r>
-      <w:r>
-        <w:rPr>
-          <w:noProof/>
-          <w:lang w:val="bg-BG"/>
-        </w:rPr>
-        <w:t xml:space="preserve">. Добавете колони за таблиците. Попълнете таблиците с произволно </w:t>
-      </w:r>
-      <w:r>
-        <w:rPr>
-          <w:b/>
-          <w:bCs/>
-          <w:noProof/>
-          <w:lang w:val="bg-BG"/>
-        </w:rPr>
-        <w:t>съдържание</w:t>
-      </w:r>
-      <w:r>
-        <w:rPr>
-          <w:noProof/>
-          <w:lang w:val="bg-BG"/>
-        </w:rPr>
-        <w:t xml:space="preserve">. След това </w:t>
-      </w:r>
-      <w:r>
-        <w:rPr>
-          <w:b/>
-          <w:bCs/>
-          <w:noProof/>
-          <w:lang w:val="bg-BG"/>
-        </w:rPr>
-        <w:t>изтрийте</w:t>
-      </w:r>
-      <w:r>
-        <w:rPr>
-          <w:noProof/>
-          <w:lang w:val="bg-BG"/>
-        </w:rPr>
-        <w:t xml:space="preserve"> и направете </w:t>
-      </w:r>
-      <w:r>
-        <w:rPr>
-          <w:b/>
-          <w:bCs/>
-          <w:noProof/>
-          <w:lang w:val="bg-BG"/>
-        </w:rPr>
-        <w:t>промени</w:t>
-      </w:r>
-      <w:r>
-        <w:rPr>
-          <w:noProof/>
-          <w:lang w:val="bg-BG"/>
-        </w:rPr>
-        <w:t xml:space="preserve"> в някои </w:t>
-      </w:r>
-      <w:r>
-        <w:rPr>
-          <w:b/>
-          <w:bCs/>
-          <w:noProof/>
-          <w:lang w:val="bg-BG"/>
-        </w:rPr>
-        <w:t>записи</w:t>
-      </w:r>
-      <w:r>
-        <w:rPr>
-          <w:noProof/>
-          <w:lang w:val="bg-BG"/>
-        </w:rPr>
-        <w:t>.</w:t>
-      </w:r>
-    </w:p>
-    <w:p>
-      <w:pPr>
         <w:pStyle w:val="Heading2"/>
         <w:rPr>
           <w:lang w:val="bg-BG"/>
         </w:rPr>
       </w:pPr>
       <w:r>
+        <w:lastRenderedPageBreak/>
         <w:t>*</w:t>
       </w:r>
       <w:r>
@@ -5850,17 +6373,24 @@
         <w:rPr>
           <w:sz w:val="40"/>
           <w:szCs w:val="40"/>
+          <w:lang w:val="ru-RU"/>
         </w:rPr>
       </w:pPr>
       <w:r>
         <w:rPr>
           <w:sz w:val="40"/>
           <w:szCs w:val="40"/>
+          <w:lang w:val="ru-RU"/>
         </w:rPr>
         <w:t>Създаване на база данни и вмъкване на записи</w:t>
       </w:r>
     </w:p>
     <w:p>
+      <w:pPr>
+        <w:rPr>
+          <w:lang w:val="ru-RU"/>
+        </w:rPr>
+      </w:pPr>
       <w:r>
         <w:rPr>
           <w:lang w:val="bg-BG"/>
@@ -5910,6 +6440,7 @@
         </w:rPr>
         <w:t xml:space="preserve"> от файла </w:t>
       </w:r>
+      <w:proofErr w:type="spellStart"/>
       <w:r>
         <w:rPr>
           <w:b/>
@@ -5917,6 +6448,7 @@
         </w:rPr>
         <w:t>TravelCompany</w:t>
       </w:r>
+      <w:proofErr w:type="spellEnd"/>
       <w:r>
         <w:rPr>
           <w:b/>
@@ -5925,6 +6457,7 @@
         </w:rPr>
         <w:t>.</w:t>
       </w:r>
+      <w:proofErr w:type="spellStart"/>
       <w:r>
         <w:rPr>
           <w:b/>
@@ -5932,6 +6465,7 @@
         </w:rPr>
         <w:t>sql</w:t>
       </w:r>
+      <w:proofErr w:type="spellEnd"/>
       <w:r>
         <w:rPr>
           <w:lang w:val="ru-RU"/>
@@ -5939,6 +6473,9 @@
         <w:t>.</w:t>
       </w:r>
       <w:r>
+        <w:rPr>
+          <w:lang w:val="ru-RU"/>
+        </w:rPr>
         <w:br/>
       </w:r>
       <w:r>
@@ -5955,24 +6492,215 @@
         <w:t>Judge</w:t>
       </w:r>
       <w:r>
+        <w:rPr>
+          <w:lang w:val="ru-RU"/>
+        </w:rPr>
         <w:t xml:space="preserve">: </w:t>
       </w:r>
-      <w:hyperlink r:id="rId40" w:history="1">
-        <w:r>
-          <w:rPr>
-            <w:rStyle w:val="Hyperlink"/>
-          </w:rPr>
-          <w:t>https://judge.softuni.org/Contests/Practice/Index/5030#0</w:t>
-        </w:r>
-      </w:hyperlink>
+      <w:r>
+        <w:fldChar w:fldCharType="begin"/>
+      </w:r>
+      <w:r>
+        <w:instrText>HYPERLINK</w:instrText>
+      </w:r>
+      <w:r>
+        <w:rPr>
+          <w:lang w:val="ru-RU"/>
+        </w:rPr>
+        <w:instrText xml:space="preserve"> "</w:instrText>
+      </w:r>
+      <w:r>
+        <w:instrText>https</w:instrText>
+      </w:r>
+      <w:r>
+        <w:rPr>
+          <w:lang w:val="ru-RU"/>
+        </w:rPr>
+        <w:instrText>://</w:instrText>
+      </w:r>
+      <w:r>
+        <w:instrText>judge</w:instrText>
+      </w:r>
+      <w:r>
+        <w:rPr>
+          <w:lang w:val="ru-RU"/>
+        </w:rPr>
+        <w:instrText>.</w:instrText>
+      </w:r>
+      <w:r>
+        <w:instrText>softuni</w:instrText>
+      </w:r>
+      <w:r>
+        <w:rPr>
+          <w:lang w:val="ru-RU"/>
+        </w:rPr>
+        <w:instrText>.</w:instrText>
+      </w:r>
+      <w:r>
+        <w:instrText>org</w:instrText>
+      </w:r>
+      <w:r>
+        <w:rPr>
+          <w:lang w:val="ru-RU"/>
+        </w:rPr>
+        <w:instrText>/</w:instrText>
+      </w:r>
+      <w:r>
+        <w:instrText>Contests</w:instrText>
+      </w:r>
+      <w:r>
+        <w:rPr>
+          <w:lang w:val="ru-RU"/>
+        </w:rPr>
+        <w:instrText>/</w:instrText>
+      </w:r>
+      <w:r>
+        <w:instrText>Practice</w:instrText>
+      </w:r>
+      <w:r>
+        <w:rPr>
+          <w:lang w:val="ru-RU"/>
+        </w:rPr>
+        <w:instrText>/</w:instrText>
+      </w:r>
+      <w:r>
+        <w:instrText>Index</w:instrText>
+      </w:r>
+      <w:r>
+        <w:rPr>
+          <w:lang w:val="ru-RU"/>
+        </w:rPr>
+        <w:instrText>/5030%230"</w:instrText>
+      </w:r>
+      <w:r>
+        <w:fldChar w:fldCharType="separate"/>
+      </w:r>
+      <w:r>
+        <w:rPr>
+          <w:rStyle w:val="Hyperlink"/>
+        </w:rPr>
+        <w:t>https</w:t>
+      </w:r>
+      <w:r>
+        <w:rPr>
+          <w:rStyle w:val="Hyperlink"/>
+          <w:lang w:val="ru-RU"/>
+        </w:rPr>
+        <w:t>://</w:t>
+      </w:r>
+      <w:r>
+        <w:rPr>
+          <w:rStyle w:val="Hyperlink"/>
+        </w:rPr>
+        <w:t>judge</w:t>
+      </w:r>
+      <w:r>
+        <w:rPr>
+          <w:rStyle w:val="Hyperlink"/>
+          <w:lang w:val="ru-RU"/>
+        </w:rPr>
+        <w:t>.</w:t>
+      </w:r>
+      <w:proofErr w:type="spellStart"/>
+      <w:r>
+        <w:rPr>
+          <w:rStyle w:val="Hyperlink"/>
+        </w:rPr>
+        <w:t>softuni</w:t>
+      </w:r>
+      <w:proofErr w:type="spellEnd"/>
+      <w:r>
+        <w:rPr>
+          <w:rStyle w:val="Hyperlink"/>
+          <w:lang w:val="ru-RU"/>
+        </w:rPr>
+        <w:t>.</w:t>
+      </w:r>
+      <w:r>
+        <w:rPr>
+          <w:rStyle w:val="Hyperlink"/>
+        </w:rPr>
+        <w:t>org</w:t>
+      </w:r>
+      <w:r>
+        <w:rPr>
+          <w:rStyle w:val="Hyperlink"/>
+          <w:lang w:val="ru-RU"/>
+        </w:rPr>
+        <w:t>/</w:t>
+      </w:r>
+      <w:r>
+        <w:rPr>
+          <w:rStyle w:val="Hyperlink"/>
+        </w:rPr>
+        <w:t>Contests</w:t>
+      </w:r>
+      <w:r>
+        <w:rPr>
+          <w:rStyle w:val="Hyperlink"/>
+          <w:lang w:val="ru-RU"/>
+        </w:rPr>
+        <w:t>/</w:t>
+      </w:r>
+      <w:r>
+        <w:rPr>
+          <w:rStyle w:val="Hyperlink"/>
+        </w:rPr>
+        <w:t>Practice</w:t>
+      </w:r>
+      <w:r>
+        <w:rPr>
+          <w:rStyle w:val="Hyperlink"/>
+          <w:lang w:val="ru-RU"/>
+        </w:rPr>
+        <w:t>/</w:t>
+      </w:r>
+      <w:r>
+        <w:rPr>
+          <w:rStyle w:val="Hyperlink"/>
+        </w:rPr>
+        <w:t>Index</w:t>
+      </w:r>
+      <w:r>
+        <w:rPr>
+          <w:rStyle w:val="Hyperlink"/>
+          <w:lang w:val="ru-RU"/>
+        </w:rPr>
+        <w:t>/5030#0</w:t>
+      </w:r>
+      <w:r>
+        <w:rPr>
+          <w:rStyle w:val="Hyperlink"/>
+          <w:lang w:val="ru-RU"/>
+        </w:rPr>
+        <w:fldChar w:fldCharType="end"/>
+      </w:r>
     </w:p>
     <w:p>
       <w:pPr>
         <w:pStyle w:val="Heading2"/>
       </w:pPr>
-      <w:r>
-        <w:t>Информация за клиенти</w:t>
-      </w:r>
+      <w:proofErr w:type="spellStart"/>
+      <w:r>
+        <w:t>Информация</w:t>
+      </w:r>
+      <w:proofErr w:type="spellEnd"/>
+      <w:r>
+        <w:t xml:space="preserve"> </w:t>
+      </w:r>
+      <w:proofErr w:type="spellStart"/>
+      <w:r>
+        <w:t>за</w:t>
+      </w:r>
+      <w:proofErr w:type="spellEnd"/>
+      <w:r>
+        <w:t xml:space="preserve"> </w:t>
+      </w:r>
+      <w:proofErr w:type="spellStart"/>
+      <w:r>
+        <w:t>клиенти</w:t>
+      </w:r>
+      <w:proofErr w:type="spellEnd"/>
     </w:p>
     <w:p>
       <w:pPr>
@@ -6227,7 +6955,6 @@
               <w:spacing w:after="0"/>
             </w:pPr>
             <w:r>
-              <w:lastRenderedPageBreak/>
               <w:t>Jane</w:t>
             </w:r>
           </w:p>
@@ -6320,9 +7047,27 @@
       <w:pPr>
         <w:pStyle w:val="Heading2"/>
       </w:pPr>
-      <w:r>
-        <w:t>Подредба на резултатите</w:t>
-      </w:r>
+      <w:proofErr w:type="spellStart"/>
+      <w:r>
+        <w:t>Подредба</w:t>
+      </w:r>
+      <w:proofErr w:type="spellEnd"/>
+      <w:r>
+        <w:t xml:space="preserve"> </w:t>
+      </w:r>
+      <w:proofErr w:type="spellStart"/>
+      <w:r>
+        <w:t>на</w:t>
+      </w:r>
+      <w:proofErr w:type="spellEnd"/>
+      <w:r>
+        <w:t xml:space="preserve"> </w:t>
+      </w:r>
+      <w:proofErr w:type="spellStart"/>
+      <w:r>
+        <w:t>резултатите</w:t>
+      </w:r>
+      <w:proofErr w:type="spellEnd"/>
     </w:p>
     <w:p>
       <w:pPr>
@@ -6478,6 +7223,7 @@
         </w:rPr>
         <w:t xml:space="preserve">Вземете колоните </w:t>
       </w:r>
+      <w:proofErr w:type="spellStart"/>
       <w:r>
         <w:rPr>
           <w:rFonts w:ascii="Consolas" w:eastAsiaTheme="minorHAnsi" w:hAnsi="Consolas" w:cstheme="minorBidi"/>
@@ -6488,6 +7234,7 @@
         </w:rPr>
         <w:t>CustomerID</w:t>
       </w:r>
+      <w:proofErr w:type="spellEnd"/>
       <w:r>
         <w:rPr>
           <w:rFonts w:eastAsiaTheme="minorHAnsi" w:cstheme="minorBidi"/>
@@ -6886,10 +7633,45 @@
         <w:pStyle w:val="Heading2"/>
       </w:pPr>
       <w:r>
-        <w:t>*Пълно име на клиенти</w:t>
-      </w:r>
+        <w:lastRenderedPageBreak/>
+        <w:t>*</w:t>
+      </w:r>
+      <w:proofErr w:type="spellStart"/>
+      <w:r>
+        <w:t>Пълно</w:t>
+      </w:r>
+      <w:proofErr w:type="spellEnd"/>
+      <w:r>
+        <w:t xml:space="preserve"> </w:t>
+      </w:r>
+      <w:proofErr w:type="spellStart"/>
+      <w:r>
+        <w:t>име</w:t>
+      </w:r>
+      <w:proofErr w:type="spellEnd"/>
+      <w:r>
+        <w:t xml:space="preserve"> </w:t>
+      </w:r>
+      <w:proofErr w:type="spellStart"/>
+      <w:r>
+        <w:t>на</w:t>
+      </w:r>
+      <w:proofErr w:type="spellEnd"/>
+      <w:r>
+        <w:t xml:space="preserve"> </w:t>
+      </w:r>
+      <w:proofErr w:type="spellStart"/>
+      <w:r>
+        <w:t>клиенти</w:t>
+      </w:r>
+      <w:proofErr w:type="spellEnd"/>
     </w:p>
     <w:p>
+      <w:pPr>
+        <w:rPr>
+          <w:lang w:val="ru-RU"/>
+        </w:rPr>
+      </w:pPr>
       <w:r>
         <w:rPr>
           <w:lang w:val="bg-BG"/>
@@ -6978,6 +7760,7 @@
         </w:rPr>
         <w:t xml:space="preserve"> с име </w:t>
       </w:r>
+      <w:proofErr w:type="spellStart"/>
       <w:r>
         <w:rPr>
           <w:rFonts w:ascii="Consolas" w:hAnsi="Consolas" w:cs="Consolas"/>
@@ -6986,7 +7769,11 @@
         </w:rPr>
         <w:t>FullName</w:t>
       </w:r>
-      <w:r>
+      <w:proofErr w:type="spellEnd"/>
+      <w:r>
+        <w:rPr>
+          <w:lang w:val="ru-RU"/>
+        </w:rPr>
         <w:t>.</w:t>
       </w:r>
     </w:p>
@@ -7135,7 +7922,23 @@
         <w:pStyle w:val="Heading2"/>
       </w:pPr>
       <w:r>
-        <w:t>*Клиенти, започващи с J</w:t>
+        <w:t>*</w:t>
+      </w:r>
+      <w:proofErr w:type="spellStart"/>
+      <w:r>
+        <w:t>Клиенти</w:t>
+      </w:r>
+      <w:proofErr w:type="spellEnd"/>
+      <w:r>
+        <w:t xml:space="preserve">, </w:t>
+      </w:r>
+      <w:proofErr w:type="spellStart"/>
+      <w:r>
+        <w:t>започващи</w:t>
+      </w:r>
+      <w:proofErr w:type="spellEnd"/>
+      <w:r>
+        <w:t xml:space="preserve"> с J</w:t>
       </w:r>
     </w:p>
     <w:p>
@@ -7444,7 +8247,6 @@
               <w:spacing w:after="0"/>
             </w:pPr>
             <w:r>
-              <w:lastRenderedPageBreak/>
               <w:t>John</w:t>
             </w:r>
           </w:p>
@@ -7535,7 +8337,7 @@
 </file>
 
 <file path=word/endnotes.xml><?xml version="1.0" encoding="utf-8"?>
-<w:endnotes xmlns:wpc="http://schemas.microsoft.com/office/word/2010/wordprocessingCanvas" xmlns:cx="http://schemas.microsoft.com/office/drawing/2014/chartex" xmlns:cx1="http://schemas.microsoft.com/office/drawing/2015/9/8/chartex" xmlns:cx2="http://schemas.microsoft.com/office/drawing/2015/10/21/chartex" xmlns:cx3="http://schemas.microsoft.com/office/drawing/2016/5/9/chartex" xmlns:cx4="http://schemas.microsoft.com/office/drawing/2016/5/10/chartex" xmlns:cx5="http://schemas.microsoft.com/office/drawing/2016/5/11/chartex" xmlns:cx6="http://schemas.microsoft.com/office/drawing/2016/5/12/chartex" xmlns:cx7="http://schemas.microsoft.com/office/drawing/2016/5/13/chartex" xmlns:cx8="http://schemas.microsoft.com/office/drawing/2016/5/14/chartex" xmlns:mc="http://schemas.openxmlformats.org/markup-compatibility/2006" xmlns:aink="http://schemas.microsoft.com/office/drawing/2016/ink" xmlns:am3d="http://schemas.microsoft.com/office/drawing/2017/model3d" xmlns:o="urn:schemas-microsoft-com:office:office" xmlns:oel="http://schemas.microsoft.com/office/2019/extlst" xmlns:r="http://schemas.openxmlformats.org/officeDocument/2006/relationships" xmlns:m="http://schemas.openxmlformats.org/officeDocument/2006/math" xmlns:v="urn:schemas-microsoft-com:vml" xmlns:wp14="http://schemas.microsoft.com/office/word/2010/wordprocessingDrawing" xmlns:wp="http://schemas.openxmlformats.org/drawingml/2006/wordprocessingDrawing" xmlns:w10="urn:schemas-microsoft-com:office:word" xmlns:w="http://schemas.openxmlformats.org/wordprocessingml/2006/main" xmlns:w14="http://schemas.microsoft.com/office/word/2010/wordml" xmlns:w15="http://schemas.microsoft.com/office/word/2012/wordml" xmlns:w16cex="http://schemas.microsoft.com/office/word/2018/wordml/cex" xmlns:w16cid="http://schemas.microsoft.com/office/word/2016/wordml/cid" xmlns:w16="http://schemas.microsoft.com/office/word/2018/wordml" xmlns:w16sdtdh="http://schemas.microsoft.com/office/word/2020/wordml/sdtdatahash" xmlns:w16se="http://schemas.microsoft.com/office/word/2015/wordml/symex" xmlns:wpg="http://schemas.microsoft.com/office/word/2010/wordprocessingGroup" xmlns:wpi="http://schemas.microsoft.com/office/word/2010/wordprocessingInk" xmlns:wne="http://schemas.microsoft.com/office/word/2006/wordml" xmlns:wps="http://schemas.microsoft.com/office/word/2010/wordprocessingShape" mc:Ignorable="w14 w15 w16se w16cid w16 w16cex w16sdtdh wp14">
+<w:endnotes xmlns:wpc="http://schemas.microsoft.com/office/word/2010/wordprocessingCanvas" xmlns:cx="http://schemas.microsoft.com/office/drawing/2014/chartex" xmlns:cx1="http://schemas.microsoft.com/office/drawing/2015/9/8/chartex" xmlns:cx2="http://schemas.microsoft.com/office/drawing/2015/10/21/chartex" xmlns:cx3="http://schemas.microsoft.com/office/drawing/2016/5/9/chartex" xmlns:cx4="http://schemas.microsoft.com/office/drawing/2016/5/10/chartex" xmlns:cx5="http://schemas.microsoft.com/office/drawing/2016/5/11/chartex" xmlns:cx6="http://schemas.microsoft.com/office/drawing/2016/5/12/chartex" xmlns:cx7="http://schemas.microsoft.com/office/drawing/2016/5/13/chartex" xmlns:cx8="http://schemas.microsoft.com/office/drawing/2016/5/14/chartex" xmlns:mc="http://schemas.openxmlformats.org/markup-compatibility/2006" xmlns:aink="http://schemas.microsoft.com/office/drawing/2016/ink" xmlns:am3d="http://schemas.microsoft.com/office/drawing/2017/model3d" xmlns:o="urn:schemas-microsoft-com:office:office" xmlns:oel="http://schemas.microsoft.com/office/2019/extlst" xmlns:r="http://schemas.openxmlformats.org/officeDocument/2006/relationships" xmlns:m="http://schemas.openxmlformats.org/officeDocument/2006/math" xmlns:v="urn:schemas-microsoft-com:vml" xmlns:wp14="http://schemas.microsoft.com/office/word/2010/wordprocessingDrawing" xmlns:wp="http://schemas.openxmlformats.org/drawingml/2006/wordprocessingDrawing" xmlns:w10="urn:schemas-microsoft-com:office:word" xmlns:w="http://schemas.openxmlformats.org/wordprocessingml/2006/main" xmlns:w14="http://schemas.microsoft.com/office/word/2010/wordml" xmlns:w15="http://schemas.microsoft.com/office/word/2012/wordml" xmlns:w16cex="http://schemas.microsoft.com/office/word/2018/wordml/cex" xmlns:w16cid="http://schemas.microsoft.com/office/word/2016/wordml/cid" xmlns:w16="http://schemas.microsoft.com/office/word/2018/wordml" xmlns:w16du="http://schemas.microsoft.com/office/word/2023/wordml/word16du" xmlns:w16sdtdh="http://schemas.microsoft.com/office/word/2020/wordml/sdtdatahash" xmlns:w16se="http://schemas.microsoft.com/office/word/2015/wordml/symex" xmlns:wpg="http://schemas.microsoft.com/office/word/2010/wordprocessingGroup" xmlns:wpi="http://schemas.microsoft.com/office/word/2010/wordprocessingInk" xmlns:wne="http://schemas.microsoft.com/office/word/2006/wordml" xmlns:wps="http://schemas.microsoft.com/office/word/2010/wordprocessingShape" mc:Ignorable="w14 w15 w16se w16cid w16 w16cex w16sdtdh w16du wp14">
   <w:endnote w:type="separator" w:id="-1">
     <w:p>
       <w:pPr>
@@ -7560,7 +8362,7 @@
 </file>
 
 <file path=word/footer1.xml><?xml version="1.0" encoding="utf-8"?>
-<w:ftr xmlns:wpc="http://schemas.microsoft.com/office/word/2010/wordprocessingCanvas" xmlns:cx="http://schemas.microsoft.com/office/drawing/2014/chartex" xmlns:cx1="http://schemas.microsoft.com/office/drawing/2015/9/8/chartex" xmlns:cx2="http://schemas.microsoft.com/office/drawing/2015/10/21/chartex" xmlns:cx3="http://schemas.microsoft.com/office/drawing/2016/5/9/chartex" xmlns:cx4="http://schemas.microsoft.com/office/drawing/2016/5/10/chartex" xmlns:cx5="http://schemas.microsoft.com/office/drawing/2016/5/11/chartex" xmlns:cx6="http://schemas.microsoft.com/office/drawing/2016/5/12/chartex" xmlns:cx7="http://schemas.microsoft.com/office/drawing/2016/5/13/chartex" xmlns:cx8="http://schemas.microsoft.com/office/drawing/2016/5/14/chartex" xmlns:mc="http://schemas.openxmlformats.org/markup-compatibility/2006" xmlns:aink="http://schemas.microsoft.com/office/drawing/2016/ink" xmlns:am3d="http://schemas.microsoft.com/office/drawing/2017/model3d" xmlns:o="urn:schemas-microsoft-com:office:office" xmlns:oel="http://schemas.microsoft.com/office/2019/extlst" xmlns:r="http://schemas.openxmlformats.org/officeDocument/2006/relationships" xmlns:m="http://schemas.openxmlformats.org/officeDocument/2006/math" xmlns:v="urn:schemas-microsoft-com:vml" xmlns:wp14="http://schemas.microsoft.com/office/word/2010/wordprocessingDrawing" xmlns:wp="http://schemas.openxmlformats.org/drawingml/2006/wordprocessingDrawing" xmlns:w10="urn:schemas-microsoft-com:office:word" xmlns:w="http://schemas.openxmlformats.org/wordprocessingml/2006/main" xmlns:w14="http://schemas.microsoft.com/office/word/2010/wordml" xmlns:w15="http://schemas.microsoft.com/office/word/2012/wordml" xmlns:w16cex="http://schemas.microsoft.com/office/word/2018/wordml/cex" xmlns:w16cid="http://schemas.microsoft.com/office/word/2016/wordml/cid" xmlns:w16="http://schemas.microsoft.com/office/word/2018/wordml" xmlns:w16sdtdh="http://schemas.microsoft.com/office/word/2020/wordml/sdtdatahash" xmlns:w16se="http://schemas.microsoft.com/office/word/2015/wordml/symex" xmlns:wpg="http://schemas.microsoft.com/office/word/2010/wordprocessingGroup" xmlns:wpi="http://schemas.microsoft.com/office/word/2010/wordprocessingInk" xmlns:wne="http://schemas.microsoft.com/office/word/2006/wordml" xmlns:wps="http://schemas.microsoft.com/office/word/2010/wordprocessingShape" mc:Ignorable="w14 w15 w16se w16cid w16 w16cex w16sdtdh wp14">
+<w:ftr xmlns:wpc="http://schemas.microsoft.com/office/word/2010/wordprocessingCanvas" xmlns:cx="http://schemas.microsoft.com/office/drawing/2014/chartex" xmlns:cx1="http://schemas.microsoft.com/office/drawing/2015/9/8/chartex" xmlns:cx2="http://schemas.microsoft.com/office/drawing/2015/10/21/chartex" xmlns:cx3="http://schemas.microsoft.com/office/drawing/2016/5/9/chartex" xmlns:cx4="http://schemas.microsoft.com/office/drawing/2016/5/10/chartex" xmlns:cx5="http://schemas.microsoft.com/office/drawing/2016/5/11/chartex" xmlns:cx6="http://schemas.microsoft.com/office/drawing/2016/5/12/chartex" xmlns:cx7="http://schemas.microsoft.com/office/drawing/2016/5/13/chartex" xmlns:cx8="http://schemas.microsoft.com/office/drawing/2016/5/14/chartex" xmlns:mc="http://schemas.openxmlformats.org/markup-compatibility/2006" xmlns:aink="http://schemas.microsoft.com/office/drawing/2016/ink" xmlns:am3d="http://schemas.microsoft.com/office/drawing/2017/model3d" xmlns:o="urn:schemas-microsoft-com:office:office" xmlns:oel="http://schemas.microsoft.com/office/2019/extlst" xmlns:r="http://schemas.openxmlformats.org/officeDocument/2006/relationships" xmlns:m="http://schemas.openxmlformats.org/officeDocument/2006/math" xmlns:v="urn:schemas-microsoft-com:vml" xmlns:wp14="http://schemas.microsoft.com/office/word/2010/wordprocessingDrawing" xmlns:wp="http://schemas.openxmlformats.org/drawingml/2006/wordprocessingDrawing" xmlns:w10="urn:schemas-microsoft-com:office:word" xmlns:w="http://schemas.openxmlformats.org/wordprocessingml/2006/main" xmlns:w14="http://schemas.microsoft.com/office/word/2010/wordml" xmlns:w15="http://schemas.microsoft.com/office/word/2012/wordml" xmlns:w16cex="http://schemas.microsoft.com/office/word/2018/wordml/cex" xmlns:w16cid="http://schemas.microsoft.com/office/word/2016/wordml/cid" xmlns:w16="http://schemas.microsoft.com/office/word/2018/wordml" xmlns:w16du="http://schemas.microsoft.com/office/word/2023/wordml/word16du" xmlns:w16sdtdh="http://schemas.microsoft.com/office/word/2020/wordml/sdtdatahash" xmlns:w16se="http://schemas.microsoft.com/office/word/2015/wordml/symex" xmlns:wpg="http://schemas.microsoft.com/office/word/2010/wordprocessingGroup" xmlns:wpi="http://schemas.microsoft.com/office/word/2010/wordprocessingInk" xmlns:wne="http://schemas.microsoft.com/office/word/2006/wordml" xmlns:wps="http://schemas.microsoft.com/office/word/2010/wordprocessingShape" mc:Ignorable="w14 w15 w16se w16cid w16 w16cex w16sdtdh w16du wp14">
   <w:p>
     <w:pPr>
       <w:pStyle w:val="Footer"/>
@@ -7574,7 +8376,7 @@
           <v:stroke joinstyle="miter"/>
           <v:path gradientshapeok="t" o:connecttype="rect"/>
         </v:shapetype>
-        <v:shape id="Text Box 5" o:spid="_x0000_s1028" type="#_x0000_t202" style="position:absolute;margin-left:109.85pt;margin-top:28.05pt;width:40.15pt;height:13pt;z-index:251660288;visibility:visible;mso-wrap-style:square;mso-width-percent:0;mso-height-percent:0;mso-wrap-distance-left:9pt;mso-wrap-distance-top:0;mso-wrap-distance-right:9pt;mso-wrap-distance-bottom:0;mso-position-horizontal:absolute;mso-position-horizontal-relative:text;mso-position-vertical:absolute;mso-position-vertical-relative:text;mso-width-percent:0;mso-height-percent:0;mso-width-relative:page;mso-height-relative:page;v-text-anchor:middle" o:gfxdata="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" filled="f" stroked="f" strokeweight=".5pt">
+        <v:shape id="Text Box 5" o:spid="_x0000_s1028" type="#_x0000_t202" style="position:absolute;margin-left:109.85pt;margin-top:28.05pt;width:40.15pt;height:13pt;z-index:251660288;visibility:visible;mso-wrap-style:square;mso-width-percent:0;mso-height-percent:0;mso-wrap-distance-left:9pt;mso-wrap-distance-top:0;mso-wrap-distance-right:9pt;mso-wrap-distance-bottom:0;mso-position-horizontal:absolute;mso-position-horizontal-relative:text;mso-position-vertical:absolute;mso-position-vertical-relative:text;mso-width-percent:0;mso-height-percent:0;mso-width-relative:page;mso-height-relative:page;v-text-anchor:middle" o:gfxdata="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" filled="f" stroked="f" strokeweight=".5pt">
           <v:textbox inset=".5mm,0,0,0">
             <w:txbxContent>
               <w:p>
@@ -7603,7 +8405,7 @@
         <w:noProof/>
       </w:rPr>
       <w:pict w14:anchorId="4B879B51">
-        <v:shape id="Text Box 3" o:spid="_x0000_s1027" type="#_x0000_t202" style="position:absolute;margin-left:109pt;margin-top:7pt;width:411.4pt;height:40.45pt;z-index:251657216;visibility:visible;mso-wrap-style:square;mso-width-percent:0;mso-height-percent:0;mso-wrap-distance-left:9pt;mso-wrap-distance-top:0;mso-wrap-distance-right:9pt;mso-wrap-distance-bottom:0;mso-position-horizontal:absolute;mso-position-horizontal-relative:text;mso-position-vertical:absolute;mso-position-vertical-relative:text;mso-width-percent:0;mso-height-percent:0;mso-width-relative:page;mso-height-relative:page;v-text-anchor:top" o:gfxdata="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" filled="f" stroked="f">
+        <v:shape id="Text Box 3" o:spid="_x0000_s1027" type="#_x0000_t202" style="position:absolute;margin-left:109pt;margin-top:7pt;width:411.4pt;height:40.45pt;z-index:251657216;visibility:visible;mso-wrap-style:square;mso-width-percent:0;mso-height-percent:0;mso-wrap-distance-left:9pt;mso-wrap-distance-top:0;mso-wrap-distance-right:9pt;mso-wrap-distance-bottom:0;mso-position-horizontal:absolute;mso-position-horizontal-relative:text;mso-position-vertical:absolute;mso-position-vertical-relative:text;mso-width-percent:0;mso-height-percent:0;mso-width-relative:page;mso-height-relative:page;v-text-anchor:top" o:gfxdata="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" filled="f" stroked="f">
           <v:textbox inset=".5mm,1.2mm,.5mm,.5mm">
             <w:txbxContent>
               <w:p>
@@ -7622,12 +8424,21 @@
                   </w:rPr>
                   <w:t xml:space="preserve">© </w:t>
                 </w:r>
+                <w:proofErr w:type="spellStart"/>
                 <w:r>
                   <w:rPr>
                     <w:sz w:val="17"/>
                     <w:szCs w:val="17"/>
                   </w:rPr>
-                  <w:t xml:space="preserve">SoftUni – </w:t>
+                  <w:t>SoftUni</w:t>
+                </w:r>
+                <w:proofErr w:type="spellEnd"/>
+                <w:r>
+                  <w:rPr>
+                    <w:sz w:val="17"/>
+                    <w:szCs w:val="17"/>
+                  </w:rPr>
+                  <w:t xml:space="preserve"> – </w:t>
                 </w:r>
                 <w:hyperlink r:id="rId1" w:history="1">
                   <w:r>
@@ -8369,7 +9180,7 @@
         <w:noProof/>
       </w:rPr>
       <w:pict w14:anchorId="657856F3">
-        <v:shape id="Text Box 1" o:spid="_x0000_s1025" type="#_x0000_t202" style="position:absolute;margin-left:444.65pt;margin-top:26.95pt;width:70.9pt;height:15.9pt;z-index:251663360;visibility:visible;mso-wrap-style:square;mso-width-percent:0;mso-height-percent:0;mso-wrap-distance-left:9pt;mso-wrap-distance-top:0;mso-wrap-distance-right:9pt;mso-wrap-distance-bottom:0;mso-position-horizontal:absolute;mso-position-horizontal-relative:text;mso-position-vertical:absolute;mso-position-vertical-relative:text;mso-width-percent:0;mso-height-percent:0;mso-width-relative:page;mso-height-relative:page;v-text-anchor:middle" o:gfxdata="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" filled="f" stroked="f" strokeweight=".5pt">
+        <v:shape id="Text Box 1" o:spid="_x0000_s1025" type="#_x0000_t202" style="position:absolute;margin-left:444.65pt;margin-top:26.95pt;width:70.9pt;height:15.9pt;z-index:251663360;visibility:visible;mso-wrap-style:square;mso-width-percent:0;mso-height-percent:0;mso-wrap-distance-left:9pt;mso-wrap-distance-top:0;mso-wrap-distance-right:9pt;mso-wrap-distance-bottom:0;mso-position-horizontal:absolute;mso-position-horizontal-relative:text;mso-position-vertical:absolute;mso-position-vertical-relative:text;mso-width-percent:0;mso-height-percent:0;mso-width-relative:page;mso-height-relative:page;v-text-anchor:middle" o:gfxdata="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" filled="f" stroked="f" strokeweight=".5pt">
           <v:textbox inset="0,0,0,0">
             <w:txbxContent>
               <w:p>
@@ -8452,7 +9263,7 @@
 </file>
 
 <file path=word/footnotes.xml><?xml version="1.0" encoding="utf-8"?>
-<w:footnotes xmlns:wpc="http://schemas.microsoft.com/office/word/2010/wordprocessingCanvas" xmlns:cx="http://schemas.microsoft.com/office/drawing/2014/chartex" xmlns:cx1="http://schemas.microsoft.com/office/drawing/2015/9/8/chartex" xmlns:cx2="http://schemas.microsoft.com/office/drawing/2015/10/21/chartex" xmlns:cx3="http://schemas.microsoft.com/office/drawing/2016/5/9/chartex" xmlns:cx4="http://schemas.microsoft.com/office/drawing/2016/5/10/chartex" xmlns:cx5="http://schemas.microsoft.com/office/drawing/2016/5/11/chartex" xmlns:cx6="http://schemas.microsoft.com/office/drawing/2016/5/12/chartex" xmlns:cx7="http://schemas.microsoft.com/office/drawing/2016/5/13/chartex" xmlns:cx8="http://schemas.microsoft.com/office/drawing/2016/5/14/chartex" xmlns:mc="http://schemas.openxmlformats.org/markup-compatibility/2006" xmlns:aink="http://schemas.microsoft.com/office/drawing/2016/ink" xmlns:am3d="http://schemas.microsoft.com/office/drawing/2017/model3d" xmlns:o="urn:schemas-microsoft-com:office:office" xmlns:oel="http://schemas.microsoft.com/office/2019/extlst" xmlns:r="http://schemas.openxmlformats.org/officeDocument/2006/relationships" xmlns:m="http://schemas.openxmlformats.org/officeDocument/2006/math" xmlns:v="urn:schemas-microsoft-com:vml" xmlns:wp14="http://schemas.microsoft.com/office/word/2010/wordprocessingDrawing" xmlns:wp="http://schemas.openxmlformats.org/drawingml/2006/wordprocessingDrawing" xmlns:w10="urn:schemas-microsoft-com:office:word" xmlns:w="http://schemas.openxmlformats.org/wordprocessingml/2006/main" xmlns:w14="http://schemas.microsoft.com/office/word/2010/wordml" xmlns:w15="http://schemas.microsoft.com/office/word/2012/wordml" xmlns:w16cex="http://schemas.microsoft.com/office/word/2018/wordml/cex" xmlns:w16cid="http://schemas.microsoft.com/office/word/2016/wordml/cid" xmlns:w16="http://schemas.microsoft.com/office/word/2018/wordml" xmlns:w16sdtdh="http://schemas.microsoft.com/office/word/2020/wordml/sdtdatahash" xmlns:w16se="http://schemas.microsoft.com/office/word/2015/wordml/symex" xmlns:wpg="http://schemas.microsoft.com/office/word/2010/wordprocessingGroup" xmlns:wpi="http://schemas.microsoft.com/office/word/2010/wordprocessingInk" xmlns:wne="http://schemas.microsoft.com/office/word/2006/wordml" xmlns:wps="http://schemas.microsoft.com/office/word/2010/wordprocessingShape" mc:Ignorable="w14 w15 w16se w16cid w16 w16cex w16sdtdh wp14">
+<w:footnotes xmlns:wpc="http://schemas.microsoft.com/office/word/2010/wordprocessingCanvas" xmlns:cx="http://schemas.microsoft.com/office/drawing/2014/chartex" xmlns:cx1="http://schemas.microsoft.com/office/drawing/2015/9/8/chartex" xmlns:cx2="http://schemas.microsoft.com/office/drawing/2015/10/21/chartex" xmlns:cx3="http://schemas.microsoft.com/office/drawing/2016/5/9/chartex" xmlns:cx4="http://schemas.microsoft.com/office/drawing/2016/5/10/chartex" xmlns:cx5="http://schemas.microsoft.com/office/drawing/2016/5/11/chartex" xmlns:cx6="http://schemas.microsoft.com/office/drawing/2016/5/12/chartex" xmlns:cx7="http://schemas.microsoft.com/office/drawing/2016/5/13/chartex" xmlns:cx8="http://schemas.microsoft.com/office/drawing/2016/5/14/chartex" xmlns:mc="http://schemas.openxmlformats.org/markup-compatibility/2006" xmlns:aink="http://schemas.microsoft.com/office/drawing/2016/ink" xmlns:am3d="http://schemas.microsoft.com/office/drawing/2017/model3d" xmlns:o="urn:schemas-microsoft-com:office:office" xmlns:oel="http://schemas.microsoft.com/office/2019/extlst" xmlns:r="http://schemas.openxmlformats.org/officeDocument/2006/relationships" xmlns:m="http://schemas.openxmlformats.org/officeDocument/2006/math" xmlns:v="urn:schemas-microsoft-com:vml" xmlns:wp14="http://schemas.microsoft.com/office/word/2010/wordprocessingDrawing" xmlns:wp="http://schemas.openxmlformats.org/drawingml/2006/wordprocessingDrawing" xmlns:w10="urn:schemas-microsoft-com:office:word" xmlns:w="http://schemas.openxmlformats.org/wordprocessingml/2006/main" xmlns:w14="http://schemas.microsoft.com/office/word/2010/wordml" xmlns:w15="http://schemas.microsoft.com/office/word/2012/wordml" xmlns:w16cex="http://schemas.microsoft.com/office/word/2018/wordml/cex" xmlns:w16cid="http://schemas.microsoft.com/office/word/2016/wordml/cid" xmlns:w16="http://schemas.microsoft.com/office/word/2018/wordml" xmlns:w16du="http://schemas.microsoft.com/office/word/2023/wordml/word16du" xmlns:w16sdtdh="http://schemas.microsoft.com/office/word/2020/wordml/sdtdatahash" xmlns:w16se="http://schemas.microsoft.com/office/word/2015/wordml/symex" xmlns:wpg="http://schemas.microsoft.com/office/word/2010/wordprocessingGroup" xmlns:wpi="http://schemas.microsoft.com/office/word/2010/wordprocessingInk" xmlns:wne="http://schemas.microsoft.com/office/word/2006/wordml" xmlns:wps="http://schemas.microsoft.com/office/word/2010/wordprocessingShape" mc:Ignorable="w14 w15 w16se w16cid w16 w16cex w16sdtdh w16du wp14">
   <w:footnote w:type="separator" w:id="-1">
     <w:p>
       <w:pPr>
@@ -8477,7 +9288,7 @@
 </file>
 
 <file path=word/header1.xml><?xml version="1.0" encoding="utf-8"?>
-<w:hdr xmlns:wpc="http://schemas.microsoft.com/office/word/2010/wordprocessingCanvas" xmlns:cx="http://schemas.microsoft.com/office/drawing/2014/chartex" xmlns:cx1="http://schemas.microsoft.com/office/drawing/2015/9/8/chartex" xmlns:cx2="http://schemas.microsoft.com/office/drawing/2015/10/21/chartex" xmlns:cx3="http://schemas.microsoft.com/office/drawing/2016/5/9/chartex" xmlns:cx4="http://schemas.microsoft.com/office/drawing/2016/5/10/chartex" xmlns:cx5="http://schemas.microsoft.com/office/drawing/2016/5/11/chartex" xmlns:cx6="http://schemas.microsoft.com/office/drawing/2016/5/12/chartex" xmlns:cx7="http://schemas.microsoft.com/office/drawing/2016/5/13/chartex" xmlns:cx8="http://schemas.microsoft.com/office/drawing/2016/5/14/chartex" xmlns:mc="http://schemas.openxmlformats.org/markup-compatibility/2006" xmlns:aink="http://schemas.microsoft.com/office/drawing/2016/ink" xmlns:am3d="http://schemas.microsoft.com/office/drawing/2017/model3d" xmlns:o="urn:schemas-microsoft-com:office:office" xmlns:oel="http://schemas.microsoft.com/office/2019/extlst" xmlns:r="http://schemas.openxmlformats.org/officeDocument/2006/relationships" xmlns:m="http://schemas.openxmlformats.org/officeDocument/2006/math" xmlns:v="urn:schemas-microsoft-com:vml" xmlns:wp14="http://schemas.microsoft.com/office/word/2010/wordprocessingDrawing" xmlns:wp="http://schemas.openxmlformats.org/drawingml/2006/wordprocessingDrawing" xmlns:w10="urn:schemas-microsoft-com:office:word" xmlns:w="http://schemas.openxmlformats.org/wordprocessingml/2006/main" xmlns:w14="http://schemas.microsoft.com/office/word/2010/wordml" xmlns:w15="http://schemas.microsoft.com/office/word/2012/wordml" xmlns:w16cex="http://schemas.microsoft.com/office/word/2018/wordml/cex" xmlns:w16cid="http://schemas.microsoft.com/office/word/2016/wordml/cid" xmlns:w16="http://schemas.microsoft.com/office/word/2018/wordml" xmlns:w16sdtdh="http://schemas.microsoft.com/office/word/2020/wordml/sdtdatahash" xmlns:w16se="http://schemas.microsoft.com/office/word/2015/wordml/symex" xmlns:wpg="http://schemas.microsoft.com/office/word/2010/wordprocessingGroup" xmlns:wpi="http://schemas.microsoft.com/office/word/2010/wordprocessingInk" xmlns:wne="http://schemas.microsoft.com/office/word/2006/wordml" xmlns:wps="http://schemas.microsoft.com/office/word/2010/wordprocessingShape" mc:Ignorable="w14 w15 w16se w16cid w16 w16cex w16sdtdh wp14">
+<w:hdr xmlns:wpc="http://schemas.microsoft.com/office/word/2010/wordprocessingCanvas" xmlns:cx="http://schemas.microsoft.com/office/drawing/2014/chartex" xmlns:cx1="http://schemas.microsoft.com/office/drawing/2015/9/8/chartex" xmlns:cx2="http://schemas.microsoft.com/office/drawing/2015/10/21/chartex" xmlns:cx3="http://schemas.microsoft.com/office/drawing/2016/5/9/chartex" xmlns:cx4="http://schemas.microsoft.com/office/drawing/2016/5/10/chartex" xmlns:cx5="http://schemas.microsoft.com/office/drawing/2016/5/11/chartex" xmlns:cx6="http://schemas.microsoft.com/office/drawing/2016/5/12/chartex" xmlns:cx7="http://schemas.microsoft.com/office/drawing/2016/5/13/chartex" xmlns:cx8="http://schemas.microsoft.com/office/drawing/2016/5/14/chartex" xmlns:mc="http://schemas.openxmlformats.org/markup-compatibility/2006" xmlns:aink="http://schemas.microsoft.com/office/drawing/2016/ink" xmlns:am3d="http://schemas.microsoft.com/office/drawing/2017/model3d" xmlns:o="urn:schemas-microsoft-com:office:office" xmlns:oel="http://schemas.microsoft.com/office/2019/extlst" xmlns:r="http://schemas.openxmlformats.org/officeDocument/2006/relationships" xmlns:m="http://schemas.openxmlformats.org/officeDocument/2006/math" xmlns:v="urn:schemas-microsoft-com:vml" xmlns:wp14="http://schemas.microsoft.com/office/word/2010/wordprocessingDrawing" xmlns:wp="http://schemas.openxmlformats.org/drawingml/2006/wordprocessingDrawing" xmlns:w10="urn:schemas-microsoft-com:office:word" xmlns:w="http://schemas.openxmlformats.org/wordprocessingml/2006/main" xmlns:w14="http://schemas.microsoft.com/office/word/2010/wordml" xmlns:w15="http://schemas.microsoft.com/office/word/2012/wordml" xmlns:w16cex="http://schemas.microsoft.com/office/word/2018/wordml/cex" xmlns:w16cid="http://schemas.microsoft.com/office/word/2016/wordml/cid" xmlns:w16="http://schemas.microsoft.com/office/word/2018/wordml" xmlns:w16du="http://schemas.microsoft.com/office/word/2023/wordml/word16du" xmlns:w16sdtdh="http://schemas.microsoft.com/office/word/2020/wordml/sdtdatahash" xmlns:w16se="http://schemas.microsoft.com/office/word/2015/wordml/symex" xmlns:wpg="http://schemas.microsoft.com/office/word/2010/wordprocessingGroup" xmlns:wpi="http://schemas.microsoft.com/office/word/2010/wordprocessingInk" xmlns:wne="http://schemas.microsoft.com/office/word/2006/wordml" xmlns:wps="http://schemas.microsoft.com/office/word/2010/wordprocessingShape" mc:Ignorable="w14 w15 w16se w16cid w16 w16cex w16sdtdh w16du wp14">
   <w:p>
     <w:pPr>
       <w:pStyle w:val="Header"/>
@@ -8488,7 +9299,7 @@
 </file>
 
 <file path=word/numbering.xml><?xml version="1.0" encoding="utf-8"?>
-<w:numbering xmlns:wpc="http://schemas.microsoft.com/office/word/2010/wordprocessingCanvas" xmlns:cx="http://schemas.microsoft.com/office/drawing/2014/chartex" xmlns:cx1="http://schemas.microsoft.com/office/drawing/2015/9/8/chartex" xmlns:cx2="http://schemas.microsoft.com/office/drawing/2015/10/21/chartex" xmlns:cx3="http://schemas.microsoft.com/office/drawing/2016/5/9/chartex" xmlns:cx4="http://schemas.microsoft.com/office/drawing/2016/5/10/chartex" xmlns:cx5="http://schemas.microsoft.com/office/drawing/2016/5/11/chartex" xmlns:cx6="http://schemas.microsoft.com/office/drawing/2016/5/12/chartex" xmlns:cx7="http://schemas.microsoft.com/office/drawing/2016/5/13/chartex" xmlns:cx8="http://schemas.microsoft.com/office/drawing/2016/5/14/chartex" xmlns:mc="http://schemas.openxmlformats.org/markup-compatibility/2006" xmlns:aink="http://schemas.microsoft.com/office/drawing/2016/ink" xmlns:am3d="http://schemas.microsoft.com/office/drawing/2017/model3d" xmlns:o="urn:schemas-microsoft-com:office:office" xmlns:oel="http://schemas.microsoft.com/office/2019/extlst" xmlns:r="http://schemas.openxmlformats.org/officeDocument/2006/relationships" xmlns:m="http://schemas.openxmlformats.org/officeDocument/2006/math" xmlns:v="urn:schemas-microsoft-com:vml" xmlns:wp14="http://schemas.microsoft.com/office/word/2010/wordprocessingDrawing" xmlns:wp="http://schemas.openxmlformats.org/drawingml/2006/wordprocessingDrawing" xmlns:w10="urn:schemas-microsoft-com:office:word" xmlns:w="http://schemas.openxmlformats.org/wordprocessingml/2006/main" xmlns:w14="http://schemas.microsoft.com/office/word/2010/wordml" xmlns:w15="http://schemas.microsoft.com/office/word/2012/wordml" xmlns:w16cex="http://schemas.microsoft.com/office/word/2018/wordml/cex" xmlns:w16cid="http://schemas.microsoft.com/office/word/2016/wordml/cid" xmlns:w16="http://schemas.microsoft.com/office/word/2018/wordml" xmlns:w16sdtdh="http://schemas.microsoft.com/office/word/2020/wordml/sdtdatahash" xmlns:w16se="http://schemas.microsoft.com/office/word/2015/wordml/symex" xmlns:wpg="http://schemas.microsoft.com/office/word/2010/wordprocessingGroup" xmlns:wpi="http://schemas.microsoft.com/office/word/2010/wordprocessingInk" xmlns:wne="http://schemas.microsoft.com/office/word/2006/wordml" xmlns:wps="http://schemas.microsoft.com/office/word/2010/wordprocessingShape" mc:Ignorable="w14 w15 w16se w16cid w16 w16cex w16sdtdh wp14">
+<w:numbering xmlns:wpc="http://schemas.microsoft.com/office/word/2010/wordprocessingCanvas" xmlns:cx="http://schemas.microsoft.com/office/drawing/2014/chartex" xmlns:cx1="http://schemas.microsoft.com/office/drawing/2015/9/8/chartex" xmlns:cx2="http://schemas.microsoft.com/office/drawing/2015/10/21/chartex" xmlns:cx3="http://schemas.microsoft.com/office/drawing/2016/5/9/chartex" xmlns:cx4="http://schemas.microsoft.com/office/drawing/2016/5/10/chartex" xmlns:cx5="http://schemas.microsoft.com/office/drawing/2016/5/11/chartex" xmlns:cx6="http://schemas.microsoft.com/office/drawing/2016/5/12/chartex" xmlns:cx7="http://schemas.microsoft.com/office/drawing/2016/5/13/chartex" xmlns:cx8="http://schemas.microsoft.com/office/drawing/2016/5/14/chartex" xmlns:mc="http://schemas.openxmlformats.org/markup-compatibility/2006" xmlns:aink="http://schemas.microsoft.com/office/drawing/2016/ink" xmlns:am3d="http://schemas.microsoft.com/office/drawing/2017/model3d" xmlns:o="urn:schemas-microsoft-com:office:office" xmlns:oel="http://schemas.microsoft.com/office/2019/extlst" xmlns:r="http://schemas.openxmlformats.org/officeDocument/2006/relationships" xmlns:m="http://schemas.openxmlformats.org/officeDocument/2006/math" xmlns:v="urn:schemas-microsoft-com:vml" xmlns:wp14="http://schemas.microsoft.com/office/word/2010/wordprocessingDrawing" xmlns:wp="http://schemas.openxmlformats.org/drawingml/2006/wordprocessingDrawing" xmlns:w10="urn:schemas-microsoft-com:office:word" xmlns:w="http://schemas.openxmlformats.org/wordprocessingml/2006/main" xmlns:w14="http://schemas.microsoft.com/office/word/2010/wordml" xmlns:w15="http://schemas.microsoft.com/office/word/2012/wordml" xmlns:w16cex="http://schemas.microsoft.com/office/word/2018/wordml/cex" xmlns:w16cid="http://schemas.microsoft.com/office/word/2016/wordml/cid" xmlns:w16="http://schemas.microsoft.com/office/word/2018/wordml" xmlns:w16du="http://schemas.microsoft.com/office/word/2023/wordml/word16du" xmlns:w16sdtdh="http://schemas.microsoft.com/office/word/2020/wordml/sdtdatahash" xmlns:w16se="http://schemas.microsoft.com/office/word/2015/wordml/symex" xmlns:wpg="http://schemas.microsoft.com/office/word/2010/wordprocessingGroup" xmlns:wpi="http://schemas.microsoft.com/office/word/2010/wordprocessingInk" xmlns:wne="http://schemas.microsoft.com/office/word/2006/wordml" xmlns:wps="http://schemas.microsoft.com/office/word/2010/wordprocessingShape" mc:Ignorable="w14 w15 w16se w16cid w16 w16cex w16sdtdh w16du wp14">
   <w:abstractNum w:abstractNumId="0" w15:restartNumberingAfterBreak="0">
     <w:nsid w:val="04E60920"/>
     <w:multiLevelType w:val="hybridMultilevel"/>
@@ -10529,7 +11340,7 @@
   <w:abstractNum w:abstractNumId="20" w15:restartNumberingAfterBreak="0">
     <w:nsid w:val="32FA669A"/>
     <w:multiLevelType w:val="hybridMultilevel"/>
-    <w:tmpl w:val="A3125294"/>
+    <w:tmpl w:val="D6A07A86"/>
     <w:lvl w:ilvl="0" w:tplc="04090001">
       <w:start w:val="1"/>
       <w:numFmt w:val="bullet"/>
@@ -13354,7 +14165,7 @@
 </file>
 
 <file path=word/styles.xml><?xml version="1.0" encoding="utf-8"?>
-<w:styles xmlns:mc="http://schemas.openxmlformats.org/markup-compatibility/2006" xmlns:r="http://schemas.openxmlformats.org/officeDocument/2006/relationships" xmlns:w="http://schemas.openxmlformats.org/wordprocessingml/2006/main" xmlns:w14="http://schemas.microsoft.com/office/word/2010/wordml" xmlns:w15="http://schemas.microsoft.com/office/word/2012/wordml" xmlns:w16cex="http://schemas.microsoft.com/office/word/2018/wordml/cex" xmlns:w16cid="http://schemas.microsoft.com/office/word/2016/wordml/cid" xmlns:w16="http://schemas.microsoft.com/office/word/2018/wordml" xmlns:w16sdtdh="http://schemas.microsoft.com/office/word/2020/wordml/sdtdatahash" xmlns:w16se="http://schemas.microsoft.com/office/word/2015/wordml/symex" mc:Ignorable="w14 w15 w16se w16cid w16 w16cex w16sdtdh">
+<w:styles xmlns:mc="http://schemas.openxmlformats.org/markup-compatibility/2006" xmlns:r="http://schemas.openxmlformats.org/officeDocument/2006/relationships" xmlns:w="http://schemas.openxmlformats.org/wordprocessingml/2006/main" xmlns:w14="http://schemas.microsoft.com/office/word/2010/wordml" xmlns:w15="http://schemas.microsoft.com/office/word/2012/wordml" xmlns:w16cex="http://schemas.microsoft.com/office/word/2018/wordml/cex" xmlns:w16cid="http://schemas.microsoft.com/office/word/2016/wordml/cid" xmlns:w16="http://schemas.microsoft.com/office/word/2018/wordml" xmlns:w16du="http://schemas.microsoft.com/office/word/2023/wordml/word16du" xmlns:w16sdtdh="http://schemas.microsoft.com/office/word/2020/wordml/sdtdatahash" xmlns:w16se="http://schemas.microsoft.com/office/word/2015/wordml/symex" mc:Ignorable="w14 w15 w16se w16cid w16 w16cex w16sdtdh w16du">
   <w:docDefaults>
     <w:rPrDefault>
       <w:rPr>

</xml_diff>

<commit_message>
Fixes and additions to SQL intro
</commit_message>
<xml_diff>
--- a/Courses/Software-Sciences/Module-3-Databases-New/03-Intro-to-MS-SQL-Server/03-Intro-to-MS-SQL-Server-Exercises.docx
+++ b/Courses/Software-Sciences/Module-3-Databases-New/03-Intro-to-MS-SQL-Server/03-Intro-to-MS-SQL-Server-Exercises.docx
@@ -1,6 +1,6 @@
 
 <file path=word/document.xml><?xml version="1.0" encoding="utf-8"?>
-<w:document xmlns:wpc="http://schemas.microsoft.com/office/word/2010/wordprocessingCanvas" xmlns:cx="http://schemas.microsoft.com/office/drawing/2014/chartex" xmlns:cx1="http://schemas.microsoft.com/office/drawing/2015/9/8/chartex" xmlns:cx2="http://schemas.microsoft.com/office/drawing/2015/10/21/chartex" xmlns:cx3="http://schemas.microsoft.com/office/drawing/2016/5/9/chartex" xmlns:cx4="http://schemas.microsoft.com/office/drawing/2016/5/10/chartex" xmlns:cx5="http://schemas.microsoft.com/office/drawing/2016/5/11/chartex" xmlns:cx6="http://schemas.microsoft.com/office/drawing/2016/5/12/chartex" xmlns:cx7="http://schemas.microsoft.com/office/drawing/2016/5/13/chartex" xmlns:cx8="http://schemas.microsoft.com/office/drawing/2016/5/14/chartex" xmlns:mc="http://schemas.openxmlformats.org/markup-compatibility/2006" xmlns:aink="http://schemas.microsoft.com/office/drawing/2016/ink" xmlns:am3d="http://schemas.microsoft.com/office/drawing/2017/model3d" xmlns:o="urn:schemas-microsoft-com:office:office" xmlns:oel="http://schemas.microsoft.com/office/2019/extlst" xmlns:r="http://schemas.openxmlformats.org/officeDocument/2006/relationships" xmlns:m="http://schemas.openxmlformats.org/officeDocument/2006/math" xmlns:v="urn:schemas-microsoft-com:vml" xmlns:wp14="http://schemas.microsoft.com/office/word/2010/wordprocessingDrawing" xmlns:wp="http://schemas.openxmlformats.org/drawingml/2006/wordprocessingDrawing" xmlns:w10="urn:schemas-microsoft-com:office:word" xmlns:w="http://schemas.openxmlformats.org/wordprocessingml/2006/main" xmlns:w14="http://schemas.microsoft.com/office/word/2010/wordml" xmlns:w15="http://schemas.microsoft.com/office/word/2012/wordml" xmlns:w16cex="http://schemas.microsoft.com/office/word/2018/wordml/cex" xmlns:w16cid="http://schemas.microsoft.com/office/word/2016/wordml/cid" xmlns:w16="http://schemas.microsoft.com/office/word/2018/wordml" xmlns:w16du="http://schemas.microsoft.com/office/word/2023/wordml/word16du" xmlns:w16sdtdh="http://schemas.microsoft.com/office/word/2020/wordml/sdtdatahash" xmlns:w16se="http://schemas.microsoft.com/office/word/2015/wordml/symex" xmlns:wpg="http://schemas.microsoft.com/office/word/2010/wordprocessingGroup" xmlns:wpi="http://schemas.microsoft.com/office/word/2010/wordprocessingInk" xmlns:wne="http://schemas.microsoft.com/office/word/2006/wordml" xmlns:wps="http://schemas.microsoft.com/office/word/2010/wordprocessingShape" mc:Ignorable="w14 w15 w16se w16cid w16 w16cex w16sdtdh w16du wp14">
+<w:document xmlns:wpc="http://schemas.microsoft.com/office/word/2010/wordprocessingCanvas" xmlns:cx="http://schemas.microsoft.com/office/drawing/2014/chartex" xmlns:cx1="http://schemas.microsoft.com/office/drawing/2015/9/8/chartex" xmlns:cx2="http://schemas.microsoft.com/office/drawing/2015/10/21/chartex" xmlns:cx3="http://schemas.microsoft.com/office/drawing/2016/5/9/chartex" xmlns:cx4="http://schemas.microsoft.com/office/drawing/2016/5/10/chartex" xmlns:cx5="http://schemas.microsoft.com/office/drawing/2016/5/11/chartex" xmlns:cx6="http://schemas.microsoft.com/office/drawing/2016/5/12/chartex" xmlns:cx7="http://schemas.microsoft.com/office/drawing/2016/5/13/chartex" xmlns:cx8="http://schemas.microsoft.com/office/drawing/2016/5/14/chartex" xmlns:mc="http://schemas.openxmlformats.org/markup-compatibility/2006" xmlns:aink="http://schemas.microsoft.com/office/drawing/2016/ink" xmlns:am3d="http://schemas.microsoft.com/office/drawing/2017/model3d" xmlns:o="urn:schemas-microsoft-com:office:office" xmlns:oel="http://schemas.microsoft.com/office/2019/extlst" xmlns:r="http://schemas.openxmlformats.org/officeDocument/2006/relationships" xmlns:m="http://schemas.openxmlformats.org/officeDocument/2006/math" xmlns:v="urn:schemas-microsoft-com:vml" xmlns:wp14="http://schemas.microsoft.com/office/word/2010/wordprocessingDrawing" xmlns:wp="http://schemas.openxmlformats.org/drawingml/2006/wordprocessingDrawing" xmlns:w10="urn:schemas-microsoft-com:office:word" xmlns:w="http://schemas.openxmlformats.org/wordprocessingml/2006/main" xmlns:w14="http://schemas.microsoft.com/office/word/2010/wordml" xmlns:w15="http://schemas.microsoft.com/office/word/2012/wordml" xmlns:w16cex="http://schemas.microsoft.com/office/word/2018/wordml/cex" xmlns:w16cid="http://schemas.microsoft.com/office/word/2016/wordml/cid" xmlns:w16="http://schemas.microsoft.com/office/word/2018/wordml" xmlns:w16sdtdh="http://schemas.microsoft.com/office/word/2020/wordml/sdtdatahash" xmlns:w16se="http://schemas.microsoft.com/office/word/2015/wordml/symex" xmlns:wpg="http://schemas.microsoft.com/office/word/2010/wordprocessingGroup" xmlns:wpi="http://schemas.microsoft.com/office/word/2010/wordprocessingInk" xmlns:wne="http://schemas.microsoft.com/office/word/2006/wordml" xmlns:wps="http://schemas.microsoft.com/office/word/2010/wordprocessingShape" mc:Ignorable="w14 w15 w16se w16cid w16 w16cex w16sdtdh wp14">
   <w:body>
     <w:p>
       <w:pPr>
@@ -77,13 +77,8 @@
         <w:t xml:space="preserve">Инсталация на </w:t>
       </w:r>
       <w:r>
-        <w:t xml:space="preserve">SQL Server </w:t>
-      </w:r>
-      <w:proofErr w:type="spellStart"/>
-      <w:r>
-        <w:t>LocalDB</w:t>
-      </w:r>
-      <w:proofErr w:type="spellEnd"/>
+        <w:t>SQL Server LocalDB</w:t>
+      </w:r>
     </w:p>
     <w:p>
       <w:pPr>
@@ -491,487 +486,279 @@
         </w:rPr>
         <w:t xml:space="preserve">: </w:t>
       </w:r>
-      <w:r>
-        <w:fldChar w:fldCharType="begin"/>
-      </w:r>
-      <w:r>
-        <w:instrText>HYPERLINK</w:instrText>
-      </w:r>
-      <w:r>
-        <w:rPr>
-          <w:lang w:val="ru-RU"/>
-        </w:rPr>
-        <w:instrText xml:space="preserve"> "</w:instrText>
-      </w:r>
-      <w:r>
-        <w:instrText>https</w:instrText>
-      </w:r>
-      <w:r>
-        <w:rPr>
-          <w:lang w:val="ru-RU"/>
-        </w:rPr>
-        <w:instrText>://</w:instrText>
-      </w:r>
-      <w:r>
-        <w:instrText>learn</w:instrText>
-      </w:r>
-      <w:r>
-        <w:rPr>
-          <w:lang w:val="ru-RU"/>
-        </w:rPr>
-        <w:instrText>.</w:instrText>
-      </w:r>
-      <w:r>
-        <w:instrText>microsoft</w:instrText>
-      </w:r>
-      <w:r>
-        <w:rPr>
-          <w:lang w:val="ru-RU"/>
-        </w:rPr>
-        <w:instrText>.</w:instrText>
-      </w:r>
-      <w:r>
-        <w:instrText>com</w:instrText>
-      </w:r>
-      <w:r>
-        <w:rPr>
-          <w:lang w:val="ru-RU"/>
-        </w:rPr>
-        <w:instrText>/</w:instrText>
-      </w:r>
-      <w:r>
-        <w:instrText>en</w:instrText>
-      </w:r>
-      <w:r>
-        <w:rPr>
-          <w:lang w:val="ru-RU"/>
-        </w:rPr>
-        <w:instrText>-</w:instrText>
-      </w:r>
-      <w:r>
-        <w:instrText>us</w:instrText>
-      </w:r>
-      <w:r>
-        <w:rPr>
-          <w:lang w:val="ru-RU"/>
-        </w:rPr>
-        <w:instrText>/</w:instrText>
-      </w:r>
-      <w:r>
-        <w:instrText>sql</w:instrText>
-      </w:r>
-      <w:r>
-        <w:rPr>
-          <w:lang w:val="ru-RU"/>
-        </w:rPr>
-        <w:instrText>/</w:instrText>
-      </w:r>
-      <w:r>
-        <w:instrText>ssms</w:instrText>
-      </w:r>
-      <w:r>
-        <w:rPr>
-          <w:lang w:val="ru-RU"/>
-        </w:rPr>
-        <w:instrText>/</w:instrText>
-      </w:r>
-      <w:r>
-        <w:instrText>download</w:instrText>
-      </w:r>
-      <w:r>
-        <w:rPr>
-          <w:lang w:val="ru-RU"/>
-        </w:rPr>
-        <w:instrText>-</w:instrText>
-      </w:r>
-      <w:r>
-        <w:instrText>sql</w:instrText>
-      </w:r>
-      <w:r>
-        <w:rPr>
-          <w:lang w:val="ru-RU"/>
-        </w:rPr>
-        <w:instrText>-</w:instrText>
-      </w:r>
-      <w:r>
-        <w:instrText>server</w:instrText>
-      </w:r>
-      <w:r>
-        <w:rPr>
-          <w:lang w:val="ru-RU"/>
-        </w:rPr>
-        <w:instrText>-</w:instrText>
-      </w:r>
-      <w:r>
-        <w:instrText>management</w:instrText>
-      </w:r>
-      <w:r>
-        <w:rPr>
-          <w:lang w:val="ru-RU"/>
-        </w:rPr>
-        <w:instrText>-</w:instrText>
-      </w:r>
-      <w:r>
-        <w:instrText>studio</w:instrText>
-      </w:r>
-      <w:r>
-        <w:rPr>
-          <w:lang w:val="ru-RU"/>
-        </w:rPr>
-        <w:instrText>-</w:instrText>
-      </w:r>
-      <w:r>
-        <w:instrText>ssms</w:instrText>
-      </w:r>
-      <w:r>
-        <w:rPr>
-          <w:lang w:val="ru-RU"/>
-        </w:rPr>
-        <w:instrText>?</w:instrText>
-      </w:r>
-      <w:r>
-        <w:instrText>view</w:instrText>
-      </w:r>
-      <w:r>
-        <w:rPr>
-          <w:lang w:val="ru-RU"/>
-        </w:rPr>
-        <w:instrText>=</w:instrText>
-      </w:r>
-      <w:r>
-        <w:instrText>sql</w:instrText>
-      </w:r>
-      <w:r>
-        <w:rPr>
-          <w:lang w:val="ru-RU"/>
-        </w:rPr>
-        <w:instrText>-</w:instrText>
-      </w:r>
-      <w:r>
-        <w:instrText>server</w:instrText>
-      </w:r>
-      <w:r>
-        <w:rPr>
-          <w:lang w:val="ru-RU"/>
-        </w:rPr>
-        <w:instrText>-</w:instrText>
-      </w:r>
-      <w:r>
-        <w:instrText>ver</w:instrText>
-      </w:r>
-      <w:r>
-        <w:rPr>
-          <w:lang w:val="ru-RU"/>
-        </w:rPr>
-        <w:instrText>16" \</w:instrText>
-      </w:r>
-      <w:r>
-        <w:instrText>l</w:instrText>
-      </w:r>
-      <w:r>
-        <w:rPr>
-          <w:lang w:val="ru-RU"/>
-        </w:rPr>
-        <w:instrText xml:space="preserve"> "</w:instrText>
-      </w:r>
-      <w:r>
-        <w:instrText>download</w:instrText>
-      </w:r>
-      <w:r>
-        <w:rPr>
-          <w:lang w:val="ru-RU"/>
-        </w:rPr>
-        <w:instrText>-</w:instrText>
-      </w:r>
-      <w:r>
-        <w:instrText>ssms</w:instrText>
-      </w:r>
-      <w:r>
-        <w:rPr>
-          <w:lang w:val="ru-RU"/>
-        </w:rPr>
-        <w:instrText>"</w:instrText>
-      </w:r>
-      <w:r>
-        <w:fldChar w:fldCharType="separate"/>
-      </w:r>
-      <w:r>
-        <w:rPr>
-          <w:rStyle w:val="Hyperlink"/>
-        </w:rPr>
-        <w:t>https</w:t>
-      </w:r>
-      <w:r>
-        <w:rPr>
-          <w:rStyle w:val="Hyperlink"/>
-          <w:lang w:val="ru-RU"/>
-        </w:rPr>
-        <w:t>://</w:t>
-      </w:r>
-      <w:r>
-        <w:rPr>
-          <w:rStyle w:val="Hyperlink"/>
-        </w:rPr>
-        <w:t>learn</w:t>
-      </w:r>
-      <w:r>
-        <w:rPr>
-          <w:rStyle w:val="Hyperlink"/>
-          <w:lang w:val="ru-RU"/>
-        </w:rPr>
-        <w:t>.</w:t>
-      </w:r>
-      <w:proofErr w:type="spellStart"/>
-      <w:r>
-        <w:rPr>
-          <w:rStyle w:val="Hyperlink"/>
-        </w:rPr>
-        <w:t>microsoft</w:t>
-      </w:r>
-      <w:proofErr w:type="spellEnd"/>
-      <w:r>
-        <w:rPr>
-          <w:rStyle w:val="Hyperlink"/>
-          <w:lang w:val="ru-RU"/>
-        </w:rPr>
-        <w:t>.</w:t>
-      </w:r>
-      <w:r>
-        <w:rPr>
-          <w:rStyle w:val="Hyperlink"/>
-        </w:rPr>
-        <w:t>com</w:t>
-      </w:r>
-      <w:r>
-        <w:rPr>
-          <w:rStyle w:val="Hyperlink"/>
-          <w:lang w:val="ru-RU"/>
-        </w:rPr>
-        <w:t>/</w:t>
-      </w:r>
-      <w:proofErr w:type="spellStart"/>
-      <w:r>
-        <w:rPr>
-          <w:rStyle w:val="Hyperlink"/>
-        </w:rPr>
-        <w:t>en</w:t>
-      </w:r>
-      <w:proofErr w:type="spellEnd"/>
-      <w:r>
-        <w:rPr>
-          <w:rStyle w:val="Hyperlink"/>
-          <w:lang w:val="ru-RU"/>
-        </w:rPr>
-        <w:t>-</w:t>
-      </w:r>
-      <w:r>
-        <w:rPr>
-          <w:rStyle w:val="Hyperlink"/>
-        </w:rPr>
-        <w:t>us</w:t>
-      </w:r>
-      <w:r>
-        <w:rPr>
-          <w:rStyle w:val="Hyperlink"/>
-          <w:lang w:val="ru-RU"/>
-        </w:rPr>
-        <w:t>/</w:t>
-      </w:r>
-      <w:proofErr w:type="spellStart"/>
-      <w:r>
-        <w:rPr>
-          <w:rStyle w:val="Hyperlink"/>
-        </w:rPr>
-        <w:t>sql</w:t>
-      </w:r>
-      <w:proofErr w:type="spellEnd"/>
-      <w:r>
-        <w:rPr>
-          <w:rStyle w:val="Hyperlink"/>
-          <w:lang w:val="ru-RU"/>
-        </w:rPr>
-        <w:t>/</w:t>
-      </w:r>
-      <w:proofErr w:type="spellStart"/>
-      <w:r>
-        <w:rPr>
-          <w:rStyle w:val="Hyperlink"/>
-        </w:rPr>
-        <w:t>ssms</w:t>
-      </w:r>
-      <w:proofErr w:type="spellEnd"/>
-      <w:r>
-        <w:rPr>
-          <w:rStyle w:val="Hyperlink"/>
-          <w:lang w:val="ru-RU"/>
-        </w:rPr>
-        <w:t>/</w:t>
-      </w:r>
-      <w:r>
-        <w:rPr>
-          <w:rStyle w:val="Hyperlink"/>
-        </w:rPr>
-        <w:t>download</w:t>
-      </w:r>
-      <w:r>
-        <w:rPr>
-          <w:rStyle w:val="Hyperlink"/>
-          <w:lang w:val="ru-RU"/>
-        </w:rPr>
-        <w:t>-</w:t>
-      </w:r>
-      <w:proofErr w:type="spellStart"/>
-      <w:r>
-        <w:rPr>
-          <w:rStyle w:val="Hyperlink"/>
-        </w:rPr>
-        <w:t>sql</w:t>
-      </w:r>
-      <w:proofErr w:type="spellEnd"/>
-      <w:r>
-        <w:rPr>
-          <w:rStyle w:val="Hyperlink"/>
-          <w:lang w:val="ru-RU"/>
-        </w:rPr>
-        <w:t>-</w:t>
-      </w:r>
-      <w:r>
-        <w:rPr>
-          <w:rStyle w:val="Hyperlink"/>
-        </w:rPr>
-        <w:t>server</w:t>
-      </w:r>
-      <w:r>
-        <w:rPr>
-          <w:rStyle w:val="Hyperlink"/>
-          <w:lang w:val="ru-RU"/>
-        </w:rPr>
-        <w:t>-</w:t>
-      </w:r>
-      <w:r>
-        <w:rPr>
-          <w:rStyle w:val="Hyperlink"/>
-        </w:rPr>
-        <w:t>management</w:t>
-      </w:r>
-      <w:r>
-        <w:rPr>
-          <w:rStyle w:val="Hyperlink"/>
-          <w:lang w:val="ru-RU"/>
-        </w:rPr>
-        <w:t>-</w:t>
-      </w:r>
-      <w:r>
-        <w:rPr>
-          <w:rStyle w:val="Hyperlink"/>
-        </w:rPr>
-        <w:t>studio</w:t>
-      </w:r>
-      <w:r>
-        <w:rPr>
-          <w:rStyle w:val="Hyperlink"/>
-          <w:lang w:val="ru-RU"/>
-        </w:rPr>
-        <w:t>-</w:t>
-      </w:r>
-      <w:proofErr w:type="spellStart"/>
-      <w:r>
-        <w:rPr>
-          <w:rStyle w:val="Hyperlink"/>
-        </w:rPr>
-        <w:t>ssms</w:t>
-      </w:r>
-      <w:proofErr w:type="spellEnd"/>
-      <w:r>
-        <w:rPr>
-          <w:rStyle w:val="Hyperlink"/>
-          <w:lang w:val="ru-RU"/>
-        </w:rPr>
-        <w:t>?</w:t>
-      </w:r>
-      <w:r>
-        <w:rPr>
-          <w:rStyle w:val="Hyperlink"/>
-        </w:rPr>
-        <w:t>view</w:t>
-      </w:r>
-      <w:r>
-        <w:rPr>
-          <w:rStyle w:val="Hyperlink"/>
-          <w:lang w:val="ru-RU"/>
-        </w:rPr>
-        <w:t>=</w:t>
-      </w:r>
-      <w:proofErr w:type="spellStart"/>
-      <w:r>
-        <w:rPr>
-          <w:rStyle w:val="Hyperlink"/>
-        </w:rPr>
-        <w:t>sql</w:t>
-      </w:r>
-      <w:proofErr w:type="spellEnd"/>
-      <w:r>
-        <w:rPr>
-          <w:rStyle w:val="Hyperlink"/>
-          <w:lang w:val="ru-RU"/>
-        </w:rPr>
-        <w:t>-</w:t>
-      </w:r>
-      <w:r>
-        <w:rPr>
-          <w:rStyle w:val="Hyperlink"/>
-        </w:rPr>
-        <w:t>server</w:t>
-      </w:r>
-      <w:r>
-        <w:rPr>
-          <w:rStyle w:val="Hyperlink"/>
-          <w:lang w:val="ru-RU"/>
-        </w:rPr>
-        <w:t>-</w:t>
-      </w:r>
-      <w:proofErr w:type="spellStart"/>
-      <w:r>
-        <w:rPr>
-          <w:rStyle w:val="Hyperlink"/>
-        </w:rPr>
-        <w:t>ver</w:t>
-      </w:r>
-      <w:proofErr w:type="spellEnd"/>
-      <w:r>
-        <w:rPr>
-          <w:rStyle w:val="Hyperlink"/>
-          <w:lang w:val="ru-RU"/>
-        </w:rPr>
-        <w:t>16#</w:t>
-      </w:r>
-      <w:r>
-        <w:rPr>
-          <w:rStyle w:val="Hyperlink"/>
-        </w:rPr>
-        <w:t>download</w:t>
-      </w:r>
-      <w:r>
-        <w:rPr>
-          <w:rStyle w:val="Hyperlink"/>
-          <w:lang w:val="ru-RU"/>
-        </w:rPr>
-        <w:t>-</w:t>
-      </w:r>
-      <w:proofErr w:type="spellStart"/>
-      <w:r>
-        <w:rPr>
-          <w:rStyle w:val="Hyperlink"/>
-        </w:rPr>
-        <w:t>ssms</w:t>
-      </w:r>
-      <w:proofErr w:type="spellEnd"/>
-      <w:r>
-        <w:rPr>
-          <w:rStyle w:val="Hyperlink"/>
-        </w:rPr>
-        <w:fldChar w:fldCharType="end"/>
-      </w:r>
+      <w:hyperlink r:id="rId11" w:anchor="download-ssms" w:history="1">
+        <w:r>
+          <w:rPr>
+            <w:rStyle w:val="Hyperlink"/>
+          </w:rPr>
+          <w:t>https</w:t>
+        </w:r>
+        <w:r>
+          <w:rPr>
+            <w:rStyle w:val="Hyperlink"/>
+            <w:lang w:val="ru-RU"/>
+          </w:rPr>
+          <w:t>://</w:t>
+        </w:r>
+        <w:r>
+          <w:rPr>
+            <w:rStyle w:val="Hyperlink"/>
+          </w:rPr>
+          <w:t>learn</w:t>
+        </w:r>
+        <w:r>
+          <w:rPr>
+            <w:rStyle w:val="Hyperlink"/>
+            <w:lang w:val="ru-RU"/>
+          </w:rPr>
+          <w:t>.</w:t>
+        </w:r>
+        <w:proofErr w:type="spellStart"/>
+        <w:r>
+          <w:rPr>
+            <w:rStyle w:val="Hyperlink"/>
+          </w:rPr>
+          <w:t>microsoft</w:t>
+        </w:r>
+        <w:proofErr w:type="spellEnd"/>
+        <w:r>
+          <w:rPr>
+            <w:rStyle w:val="Hyperlink"/>
+            <w:lang w:val="ru-RU"/>
+          </w:rPr>
+          <w:t>.</w:t>
+        </w:r>
+        <w:r>
+          <w:rPr>
+            <w:rStyle w:val="Hyperlink"/>
+          </w:rPr>
+          <w:t>com</w:t>
+        </w:r>
+        <w:r>
+          <w:rPr>
+            <w:rStyle w:val="Hyperlink"/>
+            <w:lang w:val="ru-RU"/>
+          </w:rPr>
+          <w:t>/</w:t>
+        </w:r>
+        <w:proofErr w:type="spellStart"/>
+        <w:r>
+          <w:rPr>
+            <w:rStyle w:val="Hyperlink"/>
+          </w:rPr>
+          <w:t>en</w:t>
+        </w:r>
+        <w:proofErr w:type="spellEnd"/>
+        <w:r>
+          <w:rPr>
+            <w:rStyle w:val="Hyperlink"/>
+            <w:lang w:val="ru-RU"/>
+          </w:rPr>
+          <w:t>-</w:t>
+        </w:r>
+        <w:r>
+          <w:rPr>
+            <w:rStyle w:val="Hyperlink"/>
+          </w:rPr>
+          <w:t>us</w:t>
+        </w:r>
+        <w:r>
+          <w:rPr>
+            <w:rStyle w:val="Hyperlink"/>
+            <w:lang w:val="ru-RU"/>
+          </w:rPr>
+          <w:t>/</w:t>
+        </w:r>
+        <w:proofErr w:type="spellStart"/>
+        <w:r>
+          <w:rPr>
+            <w:rStyle w:val="Hyperlink"/>
+          </w:rPr>
+          <w:t>sql</w:t>
+        </w:r>
+        <w:proofErr w:type="spellEnd"/>
+        <w:r>
+          <w:rPr>
+            <w:rStyle w:val="Hyperlink"/>
+            <w:lang w:val="ru-RU"/>
+          </w:rPr>
+          <w:t>/</w:t>
+        </w:r>
+        <w:proofErr w:type="spellStart"/>
+        <w:r>
+          <w:rPr>
+            <w:rStyle w:val="Hyperlink"/>
+          </w:rPr>
+          <w:t>ssms</w:t>
+        </w:r>
+        <w:proofErr w:type="spellEnd"/>
+        <w:r>
+          <w:rPr>
+            <w:rStyle w:val="Hyperlink"/>
+            <w:lang w:val="ru-RU"/>
+          </w:rPr>
+          <w:t>/</w:t>
+        </w:r>
+        <w:r>
+          <w:rPr>
+            <w:rStyle w:val="Hyperlink"/>
+          </w:rPr>
+          <w:t>download</w:t>
+        </w:r>
+        <w:r>
+          <w:rPr>
+            <w:rStyle w:val="Hyperlink"/>
+            <w:lang w:val="ru-RU"/>
+          </w:rPr>
+          <w:t>-</w:t>
+        </w:r>
+        <w:proofErr w:type="spellStart"/>
+        <w:r>
+          <w:rPr>
+            <w:rStyle w:val="Hyperlink"/>
+          </w:rPr>
+          <w:t>sql</w:t>
+        </w:r>
+        <w:proofErr w:type="spellEnd"/>
+        <w:r>
+          <w:rPr>
+            <w:rStyle w:val="Hyperlink"/>
+            <w:lang w:val="ru-RU"/>
+          </w:rPr>
+          <w:t>-</w:t>
+        </w:r>
+        <w:r>
+          <w:rPr>
+            <w:rStyle w:val="Hyperlink"/>
+          </w:rPr>
+          <w:t>server</w:t>
+        </w:r>
+        <w:r>
+          <w:rPr>
+            <w:rStyle w:val="Hyperlink"/>
+            <w:lang w:val="ru-RU"/>
+          </w:rPr>
+          <w:t>-</w:t>
+        </w:r>
+        <w:r>
+          <w:rPr>
+            <w:rStyle w:val="Hyperlink"/>
+          </w:rPr>
+          <w:t>management</w:t>
+        </w:r>
+        <w:r>
+          <w:rPr>
+            <w:rStyle w:val="Hyperlink"/>
+            <w:lang w:val="ru-RU"/>
+          </w:rPr>
+          <w:t>-</w:t>
+        </w:r>
+        <w:r>
+          <w:rPr>
+            <w:rStyle w:val="Hyperlink"/>
+          </w:rPr>
+          <w:t>studio</w:t>
+        </w:r>
+        <w:r>
+          <w:rPr>
+            <w:rStyle w:val="Hyperlink"/>
+            <w:lang w:val="ru-RU"/>
+          </w:rPr>
+          <w:t>-</w:t>
+        </w:r>
+        <w:proofErr w:type="spellStart"/>
+        <w:r>
+          <w:rPr>
+            <w:rStyle w:val="Hyperlink"/>
+          </w:rPr>
+          <w:t>ssms</w:t>
+        </w:r>
+        <w:proofErr w:type="spellEnd"/>
+        <w:r>
+          <w:rPr>
+            <w:rStyle w:val="Hyperlink"/>
+            <w:lang w:val="ru-RU"/>
+          </w:rPr>
+          <w:t>?</w:t>
+        </w:r>
+        <w:r>
+          <w:rPr>
+            <w:rStyle w:val="Hyperlink"/>
+          </w:rPr>
+          <w:t>view</w:t>
+        </w:r>
+        <w:r>
+          <w:rPr>
+            <w:rStyle w:val="Hyperlink"/>
+            <w:lang w:val="ru-RU"/>
+          </w:rPr>
+          <w:t>=</w:t>
+        </w:r>
+        <w:proofErr w:type="spellStart"/>
+        <w:r>
+          <w:rPr>
+            <w:rStyle w:val="Hyperlink"/>
+          </w:rPr>
+          <w:t>sql</w:t>
+        </w:r>
+        <w:proofErr w:type="spellEnd"/>
+        <w:r>
+          <w:rPr>
+            <w:rStyle w:val="Hyperlink"/>
+            <w:lang w:val="ru-RU"/>
+          </w:rPr>
+          <w:t>-</w:t>
+        </w:r>
+        <w:r>
+          <w:rPr>
+            <w:rStyle w:val="Hyperlink"/>
+          </w:rPr>
+          <w:t>server</w:t>
+        </w:r>
+        <w:r>
+          <w:rPr>
+            <w:rStyle w:val="Hyperlink"/>
+            <w:lang w:val="ru-RU"/>
+          </w:rPr>
+          <w:t>-</w:t>
+        </w:r>
+        <w:proofErr w:type="spellStart"/>
+        <w:r>
+          <w:rPr>
+            <w:rStyle w:val="Hyperlink"/>
+          </w:rPr>
+          <w:t>ver</w:t>
+        </w:r>
+        <w:proofErr w:type="spellEnd"/>
+        <w:r>
+          <w:rPr>
+            <w:rStyle w:val="Hyperlink"/>
+            <w:lang w:val="ru-RU"/>
+          </w:rPr>
+          <w:t>16#</w:t>
+        </w:r>
+        <w:r>
+          <w:rPr>
+            <w:rStyle w:val="Hyperlink"/>
+          </w:rPr>
+          <w:t>download</w:t>
+        </w:r>
+        <w:r>
+          <w:rPr>
+            <w:rStyle w:val="Hyperlink"/>
+            <w:lang w:val="ru-RU"/>
+          </w:rPr>
+          <w:t>-</w:t>
+        </w:r>
+        <w:proofErr w:type="spellStart"/>
+        <w:r>
+          <w:rPr>
+            <w:rStyle w:val="Hyperlink"/>
+          </w:rPr>
+          <w:t>ssms</w:t>
+        </w:r>
+        <w:proofErr w:type="spellEnd"/>
+      </w:hyperlink>
       <w:r>
         <w:rPr>
           <w:lang w:val="ru-RU"/>
@@ -1188,7 +975,7 @@
                     <pic:cNvPicPr/>
                   </pic:nvPicPr>
                   <pic:blipFill>
-                    <a:blip r:embed="rId11"/>
+                    <a:blip r:embed="rId12"/>
                     <a:stretch>
                       <a:fillRect/>
                     </a:stretch>
@@ -1247,55 +1034,9 @@
       <w:r>
         <w:t xml:space="preserve"> </w:t>
       </w:r>
-      <w:proofErr w:type="spellStart"/>
-      <w:r>
-        <w:t>Сега</w:t>
-      </w:r>
-      <w:proofErr w:type="spellEnd"/>
-      <w:r>
-        <w:t xml:space="preserve"> </w:t>
-      </w:r>
-      <w:proofErr w:type="spellStart"/>
-      <w:r>
-        <w:t>трябва</w:t>
-      </w:r>
-      <w:proofErr w:type="spellEnd"/>
-      <w:r>
-        <w:t xml:space="preserve"> </w:t>
-      </w:r>
-      <w:proofErr w:type="spellStart"/>
-      <w:r>
-        <w:t>да</w:t>
-      </w:r>
-      <w:proofErr w:type="spellEnd"/>
-      <w:r>
-        <w:t xml:space="preserve"> </w:t>
-      </w:r>
-      <w:proofErr w:type="spellStart"/>
-      <w:r>
-        <w:t>видите</w:t>
-      </w:r>
-      <w:proofErr w:type="spellEnd"/>
-      <w:r>
-        <w:t xml:space="preserve"> </w:t>
-      </w:r>
-      <w:proofErr w:type="spellStart"/>
-      <w:r>
-        <w:t>екрана</w:t>
-      </w:r>
-      <w:proofErr w:type="spellEnd"/>
-      <w:r>
-        <w:t xml:space="preserve"> </w:t>
-      </w:r>
-      <w:proofErr w:type="spellStart"/>
-      <w:r>
-        <w:t>за</w:t>
-      </w:r>
-      <w:proofErr w:type="spellEnd"/>
-      <w:r>
-        <w:t xml:space="preserve"> </w:t>
-      </w:r>
-      <w:proofErr w:type="spellStart"/>
+      <w:r>
+        <w:t xml:space="preserve">Сега трябва да видите екрана за </w:t>
+      </w:r>
       <w:r>
         <w:rPr>
           <w:b/>
@@ -1303,17 +1044,8 @@
         </w:rPr>
         <w:t>инсталиране</w:t>
       </w:r>
-      <w:proofErr w:type="spellEnd"/>
-      <w:r>
-        <w:t xml:space="preserve"> </w:t>
-      </w:r>
-      <w:proofErr w:type="spellStart"/>
-      <w:r>
-        <w:t>на</w:t>
-      </w:r>
-      <w:proofErr w:type="spellEnd"/>
-      <w:r>
-        <w:t xml:space="preserve"> </w:t>
+      <w:r>
+        <w:t xml:space="preserve"> на </w:t>
       </w:r>
       <w:r>
         <w:rPr>
@@ -1348,8 +1080,9 @@
         <w:rPr>
           <w:noProof/>
         </w:rPr>
+        <w:lastRenderedPageBreak/>
         <w:drawing>
-          <wp:inline distT="0" distB="0" distL="0" distR="0" wp14:anchorId="07AE2957" wp14:editId="654BFF4B">
+          <wp:inline distT="0" distB="0" distL="0" distR="0" wp14:anchorId="07AE2957" wp14:editId="2EEDC359">
             <wp:extent cx="3747176" cy="3236181"/>
             <wp:effectExtent l="19050" t="19050" r="5715" b="2540"/>
             <wp:docPr id="1691626908" name="Picture 1" descr="A screenshot of a computer&#10;&#10;Description automatically generated"/>
@@ -1366,7 +1099,7 @@
                     </pic:cNvPicPr>
                   </pic:nvPicPr>
                   <pic:blipFill>
-                    <a:blip r:embed="rId12" cstate="print">
+                    <a:blip r:embed="rId13" cstate="print">
                       <a:extLst>
                         <a:ext uri="{28A0092B-C50C-407E-A947-70E740481C1C}">
                           <a14:useLocalDpi xmlns:a14="http://schemas.microsoft.com/office/drawing/2010/main" val="0"/>
@@ -1407,7 +1140,6 @@
         <w:rPr>
           <w:lang w:val="bg-BG"/>
         </w:rPr>
-        <w:lastRenderedPageBreak/>
         <w:t xml:space="preserve">Натиснете </w:t>
       </w:r>
       <w:r>
@@ -1434,11 +1166,9 @@
         </w:rPr>
         <w:t xml:space="preserve">Създайте инстанция на </w:t>
       </w:r>
-      <w:proofErr w:type="spellStart"/>
       <w:r>
         <w:t>LocalDB</w:t>
       </w:r>
-      <w:proofErr w:type="spellEnd"/>
     </w:p>
     <w:p>
       <w:pPr>
@@ -1712,7 +1442,7 @@
                     <pic:cNvPicPr/>
                   </pic:nvPicPr>
                   <pic:blipFill>
-                    <a:blip r:embed="rId13"/>
+                    <a:blip r:embed="rId14"/>
                     <a:stretch>
                       <a:fillRect/>
                     </a:stretch>
@@ -1778,6 +1508,7 @@
         <w:rPr>
           <w:noProof/>
         </w:rPr>
+        <w:lastRenderedPageBreak/>
         <w:drawing>
           <wp:inline distT="0" distB="0" distL="0" distR="0" wp14:anchorId="1A98A472" wp14:editId="2F42BA7A">
             <wp:extent cx="3143250" cy="2038350"/>
@@ -1796,7 +1527,7 @@
                     </pic:cNvPicPr>
                   </pic:nvPicPr>
                   <pic:blipFill>
-                    <a:blip r:embed="rId14" cstate="print">
+                    <a:blip r:embed="rId15" cstate="print">
                       <a:extLst>
                         <a:ext uri="{28A0092B-C50C-407E-A947-70E740481C1C}">
                           <a14:useLocalDpi xmlns:a14="http://schemas.microsoft.com/office/drawing/2010/main" val="0"/>
@@ -1931,7 +1662,6 @@
         <w:rPr>
           <w:noProof/>
         </w:rPr>
-        <w:lastRenderedPageBreak/>
         <w:drawing>
           <wp:inline distT="0" distB="0" distL="0" distR="0" wp14:anchorId="540715AD" wp14:editId="60C505E3">
             <wp:extent cx="6819900" cy="6140450"/>
@@ -1950,7 +1680,7 @@
                     </pic:cNvPicPr>
                   </pic:nvPicPr>
                   <pic:blipFill>
-                    <a:blip r:embed="rId15" cstate="print">
+                    <a:blip r:embed="rId16" cstate="print">
                       <a:extLst>
                         <a:ext uri="{28A0092B-C50C-407E-A947-70E740481C1C}">
                           <a14:useLocalDpi xmlns:a14="http://schemas.microsoft.com/office/drawing/2010/main" val="0"/>
@@ -1997,6 +1727,7 @@
         <w:rPr>
           <w:lang w:val="bg-BG"/>
         </w:rPr>
+        <w:lastRenderedPageBreak/>
         <w:t>Създайте таблица</w:t>
       </w:r>
       <w:r>
@@ -2049,6 +1780,7 @@
       </w:pPr>
       <w:r>
         <w:rPr>
+          <w:noProof/>
           <w:lang w:val="bg-BG"/>
         </w:rPr>
         <w:drawing>
@@ -2067,7 +1799,7 @@
                     <pic:cNvPicPr/>
                   </pic:nvPicPr>
                   <pic:blipFill>
-                    <a:blip r:embed="rId16"/>
+                    <a:blip r:embed="rId17"/>
                     <a:stretch>
                       <a:fillRect/>
                     </a:stretch>
@@ -2256,7 +1988,6 @@
         <w:rPr>
           <w:noProof/>
         </w:rPr>
-        <w:lastRenderedPageBreak/>
         <w:drawing>
           <wp:inline distT="0" distB="0" distL="0" distR="0" wp14:anchorId="40DF6A84" wp14:editId="157C8C4F">
             <wp:extent cx="3848100" cy="1409700"/>
@@ -2275,7 +2006,7 @@
                     </pic:cNvPicPr>
                   </pic:nvPicPr>
                   <pic:blipFill>
-                    <a:blip r:embed="rId17" cstate="print">
+                    <a:blip r:embed="rId18" cstate="print">
                       <a:extLst>
                         <a:ext uri="{28A0092B-C50C-407E-A947-70E740481C1C}">
                           <a14:useLocalDpi xmlns:a14="http://schemas.microsoft.com/office/drawing/2010/main" val="0"/>
@@ -2421,7 +2152,7 @@
                     </pic:cNvPicPr>
                   </pic:nvPicPr>
                   <pic:blipFill>
-                    <a:blip r:embed="rId18" cstate="print">
+                    <a:blip r:embed="rId19" cstate="print">
                       <a:extLst>
                         <a:ext uri="{28A0092B-C50C-407E-A947-70E740481C1C}">
                           <a14:useLocalDpi xmlns:a14="http://schemas.microsoft.com/office/drawing/2010/main" val="0"/>
@@ -2533,8 +2264,10 @@
       </w:pPr>
       <w:r>
         <w:rPr>
-          <w:lang w:val="bg-BG"/>
-        </w:rPr>
+          <w:noProof/>
+          <w:lang w:val="bg-BG"/>
+        </w:rPr>
+        <w:lastRenderedPageBreak/>
         <w:drawing>
           <wp:inline distT="0" distB="0" distL="0" distR="0" wp14:anchorId="1FAAF557" wp14:editId="2908A274">
             <wp:extent cx="1724266" cy="1038370"/>
@@ -2551,7 +2284,7 @@
                     <pic:cNvPicPr/>
                   </pic:nvPicPr>
                   <pic:blipFill>
-                    <a:blip r:embed="rId19"/>
+                    <a:blip r:embed="rId20"/>
                     <a:stretch>
                       <a:fillRect/>
                     </a:stretch>
@@ -2671,7 +2404,6 @@
         <w:rPr>
           <w:noProof/>
         </w:rPr>
-        <w:lastRenderedPageBreak/>
         <w:drawing>
           <wp:inline distT="0" distB="0" distL="0" distR="0" wp14:anchorId="2F80A3C4" wp14:editId="402641F9">
             <wp:extent cx="2914650" cy="1714500"/>
@@ -2690,7 +2422,7 @@
                     </pic:cNvPicPr>
                   </pic:nvPicPr>
                   <pic:blipFill>
-                    <a:blip r:embed="rId20" cstate="print">
+                    <a:blip r:embed="rId21" cstate="print">
                       <a:extLst>
                         <a:ext uri="{28A0092B-C50C-407E-A947-70E740481C1C}">
                           <a14:useLocalDpi xmlns:a14="http://schemas.microsoft.com/office/drawing/2010/main" val="0"/>
@@ -2747,7 +2479,7 @@
                     </pic:cNvPicPr>
                   </pic:nvPicPr>
                   <pic:blipFill>
-                    <a:blip r:embed="rId21" cstate="print">
+                    <a:blip r:embed="rId22" cstate="print">
                       <a:extLst>
                         <a:ext uri="{28A0092B-C50C-407E-A947-70E740481C1C}">
                           <a14:useLocalDpi xmlns:a14="http://schemas.microsoft.com/office/drawing/2010/main" val="0"/>
@@ -3037,7 +2769,7 @@
                     </pic:cNvPicPr>
                   </pic:nvPicPr>
                   <pic:blipFill>
-                    <a:blip r:embed="rId22" cstate="print">
+                    <a:blip r:embed="rId23" cstate="print">
                       <a:extLst>
                         <a:ext uri="{28A0092B-C50C-407E-A947-70E740481C1C}">
                           <a14:useLocalDpi xmlns:a14="http://schemas.microsoft.com/office/drawing/2010/main" val="0"/>
@@ -3258,7 +2990,7 @@
                     </pic:cNvPicPr>
                   </pic:nvPicPr>
                   <pic:blipFill>
-                    <a:blip r:embed="rId23" cstate="print">
+                    <a:blip r:embed="rId24" cstate="print">
                       <a:extLst>
                         <a:ext uri="{28A0092B-C50C-407E-A947-70E740481C1C}">
                           <a14:useLocalDpi xmlns:a14="http://schemas.microsoft.com/office/drawing/2010/main" val="0"/>
@@ -3314,7 +3046,7 @@
                     <pic:cNvPicPr/>
                   </pic:nvPicPr>
                   <pic:blipFill>
-                    <a:blip r:embed="rId24"/>
+                    <a:blip r:embed="rId25"/>
                     <a:stretch>
                       <a:fillRect/>
                     </a:stretch>
@@ -3378,6 +3110,7 @@
         <w:rPr>
           <w:noProof/>
         </w:rPr>
+        <w:lastRenderedPageBreak/>
         <w:drawing>
           <wp:inline distT="0" distB="0" distL="0" distR="0" wp14:anchorId="43EC3AB1" wp14:editId="78065D76">
             <wp:extent cx="933580" cy="762106"/>
@@ -3394,7 +3127,7 @@
                     <pic:cNvPicPr/>
                   </pic:nvPicPr>
                   <pic:blipFill>
-                    <a:blip r:embed="rId25"/>
+                    <a:blip r:embed="rId26"/>
                     <a:stretch>
                       <a:fillRect/>
                     </a:stretch>
@@ -3706,7 +3439,6 @@
           <w:noProof/>
           <w:lang w:val="bg-BG"/>
         </w:rPr>
-        <w:lastRenderedPageBreak/>
         <w:drawing>
           <wp:inline distT="0" distB="0" distL="0" distR="0" wp14:anchorId="73708DF1" wp14:editId="3A7467E0">
             <wp:extent cx="2676899" cy="924054"/>
@@ -3723,7 +3455,7 @@
                     <pic:cNvPicPr/>
                   </pic:nvPicPr>
                   <pic:blipFill>
-                    <a:blip r:embed="rId26"/>
+                    <a:blip r:embed="rId27"/>
                     <a:stretch>
                       <a:fillRect/>
                     </a:stretch>
@@ -3771,7 +3503,7 @@
                     <pic:cNvPicPr/>
                   </pic:nvPicPr>
                   <pic:blipFill>
-                    <a:blip r:embed="rId27"/>
+                    <a:blip r:embed="rId28"/>
                     <a:stretch>
                       <a:fillRect/>
                     </a:stretch>
@@ -3910,7 +3642,7 @@
                     </pic:cNvPicPr>
                   </pic:nvPicPr>
                   <pic:blipFill>
-                    <a:blip r:embed="rId20" cstate="print">
+                    <a:blip r:embed="rId21" cstate="print">
                       <a:extLst>
                         <a:ext uri="{28A0092B-C50C-407E-A947-70E740481C1C}">
                           <a14:useLocalDpi xmlns:a14="http://schemas.microsoft.com/office/drawing/2010/main" val="0"/>
@@ -3966,7 +3698,7 @@
                     <pic:cNvPicPr/>
                   </pic:nvPicPr>
                   <pic:blipFill>
-                    <a:blip r:embed="rId28"/>
+                    <a:blip r:embed="rId29"/>
                     <a:stretch>
                       <a:fillRect/>
                     </a:stretch>
@@ -4270,7 +4002,7 @@
                     <pic:cNvPicPr/>
                   </pic:nvPicPr>
                   <pic:blipFill>
-                    <a:blip r:embed="rId29"/>
+                    <a:blip r:embed="rId30"/>
                     <a:stretch>
                       <a:fillRect/>
                     </a:stretch>
@@ -4399,6 +4131,7 @@
         <w:rPr>
           <w:noProof/>
         </w:rPr>
+        <w:lastRenderedPageBreak/>
         <w:drawing>
           <wp:inline distT="0" distB="0" distL="0" distR="0" wp14:anchorId="27FF0483" wp14:editId="4C2B48DC">
             <wp:extent cx="3249930" cy="2122170"/>
@@ -4417,7 +4150,7 @@
                     </pic:cNvPicPr>
                   </pic:nvPicPr>
                   <pic:blipFill>
-                    <a:blip r:embed="rId30" cstate="print">
+                    <a:blip r:embed="rId31" cstate="print">
                       <a:extLst>
                         <a:ext uri="{28A0092B-C50C-407E-A947-70E740481C1C}">
                           <a14:useLocalDpi xmlns:a14="http://schemas.microsoft.com/office/drawing/2010/main" val="0"/>
@@ -4464,7 +4197,6 @@
         <w:rPr>
           <w:lang w:val="bg-BG"/>
         </w:rPr>
-        <w:lastRenderedPageBreak/>
         <w:t>Създайте нова таблица</w:t>
       </w:r>
       <w:r>
@@ -4665,7 +4397,7 @@
                     <pic:cNvPicPr/>
                   </pic:nvPicPr>
                   <pic:blipFill>
-                    <a:blip r:embed="rId31"/>
+                    <a:blip r:embed="rId32"/>
                     <a:stretch>
                       <a:fillRect/>
                     </a:stretch>
@@ -4720,7 +4452,7 @@
                     <pic:cNvPicPr/>
                   </pic:nvPicPr>
                   <pic:blipFill>
-                    <a:blip r:embed="rId32"/>
+                    <a:blip r:embed="rId33"/>
                     <a:stretch>
                       <a:fillRect/>
                     </a:stretch>
@@ -4750,151 +4482,99 @@
     </w:p>
     <w:p>
       <w:pPr>
-        <w:ind w:left="-284"/>
-        <w:jc w:val="both"/>
-        <w:rPr>
-          <w:lang w:val="bg-BG"/>
-        </w:rPr>
-      </w:pPr>
-      <w:r>
-        <w:rPr>
-          <w:lang w:val="bg-BG"/>
-        </w:rPr>
-        <w:tab/>
-        <w:t>Именувайте таблицата "</w:t>
-      </w:r>
-      <w:r>
-        <w:rPr>
-          <w:b/>
-          <w:bCs/>
-        </w:rPr>
-        <w:t>Towns</w:t>
-      </w:r>
-      <w:r>
         <w:rPr>
           <w:lang w:val="ru-RU"/>
         </w:rPr>
-        <w:t>"</w:t>
-      </w:r>
-      <w:r>
-        <w:rPr>
-          <w:lang w:val="bg-BG"/>
-        </w:rPr>
-        <w:t xml:space="preserve"> и я </w:t>
-      </w:r>
-      <w:r>
-        <w:rPr>
-          <w:b/>
-          <w:bCs/>
-          <w:lang w:val="bg-BG"/>
-        </w:rPr>
-        <w:t>запазете</w:t>
-      </w:r>
-      <w:r>
-        <w:rPr>
-          <w:lang w:val="bg-BG"/>
-        </w:rPr>
-        <w:t>.</w:t>
+      </w:pPr>
+      <w:r>
+        <w:rPr>
+          <w:lang w:val="bg-BG"/>
+        </w:rPr>
+        <w:t xml:space="preserve">За да направим колоната </w:t>
+      </w:r>
+      <w:r>
+        <w:t>Id</w:t>
+      </w:r>
+      <w:r>
+        <w:rPr>
+          <w:lang w:val="ru-RU"/>
+        </w:rPr>
+        <w:t xml:space="preserve"> </w:t>
+      </w:r>
+      <w:r>
+        <w:rPr>
+          <w:b/>
+          <w:bCs/>
+          <w:lang w:val="bg-BG"/>
+        </w:rPr>
+        <w:t>първичен ключ</w:t>
+      </w:r>
+      <w:r>
+        <w:rPr>
+          <w:lang w:val="bg-BG"/>
+        </w:rPr>
+        <w:t xml:space="preserve">, я натискаме с десния бутон и избираме </w:t>
+      </w:r>
+      <w:r>
+        <w:rPr>
+          <w:rFonts w:ascii="Consolas" w:hAnsi="Consolas"/>
+          <w:lang w:val="ru-RU"/>
+        </w:rPr>
+        <w:t>[</w:t>
+      </w:r>
+      <w:r>
+        <w:rPr>
+          <w:rFonts w:ascii="Consolas" w:hAnsi="Consolas"/>
+          <w:b/>
+          <w:bCs/>
+        </w:rPr>
+        <w:t>Set</w:t>
+      </w:r>
+      <w:r>
+        <w:rPr>
+          <w:rFonts w:ascii="Consolas" w:hAnsi="Consolas"/>
+          <w:b/>
+          <w:bCs/>
+          <w:lang w:val="ru-RU"/>
+        </w:rPr>
+        <w:t xml:space="preserve"> </w:t>
+      </w:r>
+      <w:r>
+        <w:rPr>
+          <w:rFonts w:ascii="Consolas" w:hAnsi="Consolas"/>
+          <w:b/>
+          <w:bCs/>
+        </w:rPr>
+        <w:t>Primary</w:t>
+      </w:r>
+      <w:r>
+        <w:rPr>
+          <w:rFonts w:ascii="Consolas" w:hAnsi="Consolas"/>
+          <w:b/>
+          <w:bCs/>
+          <w:lang w:val="ru-RU"/>
+        </w:rPr>
+        <w:t xml:space="preserve"> </w:t>
+      </w:r>
+      <w:r>
+        <w:rPr>
+          <w:rFonts w:ascii="Consolas" w:hAnsi="Consolas"/>
+          <w:b/>
+          <w:bCs/>
+        </w:rPr>
+        <w:t>Key</w:t>
+      </w:r>
+      <w:r>
+        <w:rPr>
+          <w:rFonts w:ascii="Consolas" w:hAnsi="Consolas"/>
+          <w:lang w:val="ru-RU"/>
+        </w:rPr>
+        <w:t>]</w:t>
       </w:r>
     </w:p>
     <w:p>
       <w:pPr>
-        <w:rPr>
-          <w:lang w:val="ru-RU"/>
-        </w:rPr>
-      </w:pPr>
-      <w:r>
-        <w:rPr>
-          <w:lang w:val="bg-BG"/>
-        </w:rPr>
-        <w:t xml:space="preserve">За да направим колоната </w:t>
-      </w:r>
-      <w:r>
-        <w:t>Id</w:t>
-      </w:r>
-      <w:r>
-        <w:rPr>
-          <w:lang w:val="ru-RU"/>
-        </w:rPr>
-        <w:t xml:space="preserve"> </w:t>
-      </w:r>
-      <w:r>
-        <w:rPr>
-          <w:b/>
-          <w:bCs/>
-          <w:lang w:val="bg-BG"/>
-        </w:rPr>
-        <w:t>първичен ключ</w:t>
-      </w:r>
-      <w:r>
-        <w:rPr>
-          <w:lang w:val="bg-BG"/>
-        </w:rPr>
-        <w:t xml:space="preserve">, я натискаме с десния бутон и избираме </w:t>
-      </w:r>
-      <w:r>
-        <w:rPr>
-          <w:rFonts w:ascii="Consolas" w:hAnsi="Consolas"/>
-          <w:lang w:val="ru-RU"/>
-        </w:rPr>
-        <w:t>[</w:t>
-      </w:r>
-      <w:r>
-        <w:rPr>
-          <w:rFonts w:ascii="Consolas" w:hAnsi="Consolas"/>
-          <w:b/>
-          <w:bCs/>
-        </w:rPr>
-        <w:t>Set</w:t>
-      </w:r>
-      <w:r>
-        <w:rPr>
-          <w:rFonts w:ascii="Consolas" w:hAnsi="Consolas"/>
-          <w:b/>
-          <w:bCs/>
-          <w:lang w:val="ru-RU"/>
-        </w:rPr>
-        <w:t xml:space="preserve"> </w:t>
-      </w:r>
-      <w:r>
-        <w:rPr>
-          <w:rFonts w:ascii="Consolas" w:hAnsi="Consolas"/>
-          <w:b/>
-          <w:bCs/>
-        </w:rPr>
-        <w:t>Primary</w:t>
-      </w:r>
-      <w:r>
-        <w:rPr>
-          <w:rFonts w:ascii="Consolas" w:hAnsi="Consolas"/>
-          <w:b/>
-          <w:bCs/>
-          <w:lang w:val="ru-RU"/>
-        </w:rPr>
-        <w:t xml:space="preserve"> </w:t>
-      </w:r>
-      <w:r>
-        <w:rPr>
-          <w:rFonts w:ascii="Consolas" w:hAnsi="Consolas"/>
-          <w:b/>
-          <w:bCs/>
-        </w:rPr>
-        <w:t>Key</w:t>
-      </w:r>
-      <w:r>
-        <w:rPr>
-          <w:rFonts w:ascii="Consolas" w:hAnsi="Consolas"/>
-          <w:lang w:val="ru-RU"/>
-        </w:rPr>
-        <w:t>]</w:t>
-      </w:r>
-    </w:p>
-    <w:p>
-      <w:pPr>
         <w:jc w:val="center"/>
-        <w:rPr>
-          <w:lang w:val="bg-BG"/>
-        </w:rPr>
       </w:pPr>
       <w:r>
         <w:rPr>
@@ -4917,7 +4597,7 @@
                     <pic:cNvPicPr/>
                   </pic:nvPicPr>
                   <pic:blipFill>
-                    <a:blip r:embed="rId33"/>
+                    <a:blip r:embed="rId34"/>
                     <a:stretch>
                       <a:fillRect/>
                     </a:stretch>
@@ -4947,167 +4627,213 @@
     </w:p>
     <w:p>
       <w:pPr>
-        <w:pStyle w:val="Heading2"/>
-        <w:rPr>
-          <w:noProof/>
-          <w:lang w:val="bg-BG"/>
-        </w:rPr>
-      </w:pPr>
-      <w:r>
-        <w:rPr>
-          <w:noProof/>
-        </w:rPr>
-        <w:t>*</w:t>
-      </w:r>
-      <w:r>
-        <w:rPr>
-          <w:lang w:val="bg-BG"/>
-        </w:rPr>
-        <w:t>Свържете таблици</w:t>
+        <w:ind w:left="-284"/>
+        <w:jc w:val="both"/>
+      </w:pPr>
+      <w:r>
+        <w:rPr>
+          <w:lang w:val="bg-BG"/>
+        </w:rPr>
+        <w:tab/>
+        <w:t>Именувайте таблицата "</w:t>
+      </w:r>
+      <w:r>
+        <w:rPr>
+          <w:b/>
+          <w:bCs/>
+        </w:rPr>
+        <w:t>Towns</w:t>
+      </w:r>
+      <w:r>
+        <w:rPr>
+          <w:lang w:val="ru-RU"/>
+        </w:rPr>
+        <w:t>"</w:t>
+      </w:r>
+      <w:r>
+        <w:rPr>
+          <w:lang w:val="bg-BG"/>
+        </w:rPr>
+        <w:t xml:space="preserve"> и я </w:t>
+      </w:r>
+      <w:r>
+        <w:rPr>
+          <w:b/>
+          <w:bCs/>
+          <w:lang w:val="bg-BG"/>
+        </w:rPr>
+        <w:t>запазете</w:t>
+      </w:r>
+      <w:r>
+        <w:rPr>
+          <w:lang w:val="bg-BG"/>
+        </w:rPr>
+        <w:t>.</w:t>
       </w:r>
     </w:p>
     <w:p>
       <w:pPr>
-        <w:rPr>
-          <w:lang w:val="bg-BG"/>
-        </w:rPr>
-      </w:pPr>
-      <w:r>
-        <w:rPr>
-          <w:lang w:val="bg-BG"/>
-        </w:rPr>
-        <w:t xml:space="preserve">Сега нека направим </w:t>
-      </w:r>
-      <w:r>
-        <w:rPr>
-          <w:b/>
-          <w:bCs/>
-          <w:lang w:val="bg-BG"/>
-        </w:rPr>
-        <w:t>връзка</w:t>
-      </w:r>
-      <w:r>
-        <w:rPr>
-          <w:lang w:val="bg-BG"/>
-        </w:rPr>
-        <w:t xml:space="preserve"> между нашите </w:t>
-      </w:r>
-      <w:r>
-        <w:rPr>
-          <w:b/>
-          <w:bCs/>
-          <w:lang w:val="bg-BG"/>
-        </w:rPr>
-        <w:t>две таблици</w:t>
-      </w:r>
-      <w:r>
-        <w:rPr>
-          <w:lang w:val="bg-BG"/>
-        </w:rPr>
-        <w:t xml:space="preserve">. Първо трябва да променим нашата таблица </w:t>
-      </w:r>
-      <w:r>
-        <w:rPr>
-          <w:rFonts w:ascii="Consolas" w:hAnsi="Consolas"/>
-          <w:b/>
-          <w:bCs/>
-          <w:lang w:val="bg-BG"/>
-        </w:rPr>
-        <w:t>Minions</w:t>
-      </w:r>
-      <w:r>
-        <w:rPr>
-          <w:lang w:val="bg-BG"/>
-        </w:rPr>
-        <w:t xml:space="preserve">. Добавете колона </w:t>
-      </w:r>
-      <w:r>
-        <w:rPr>
-          <w:rFonts w:ascii="Consolas" w:hAnsi="Consolas"/>
-          <w:b/>
-          <w:bCs/>
-          <w:lang w:val="bg-BG"/>
-        </w:rPr>
-        <w:t>TownId</w:t>
-      </w:r>
-      <w:r>
-        <w:rPr>
-          <w:lang w:val="bg-BG"/>
-        </w:rPr>
-        <w:t xml:space="preserve"> в нея </w:t>
-      </w:r>
-      <w:r>
-        <w:rPr>
-          <w:b/>
-          <w:bCs/>
-          <w:lang w:val="bg-BG"/>
-        </w:rPr>
-        <w:t>(ВАЖНО</w:t>
-      </w:r>
-      <w:r>
-        <w:rPr>
-          <w:lang w:val="bg-BG"/>
-        </w:rPr>
-        <w:t xml:space="preserve">: </w:t>
-      </w:r>
-      <w:r>
-        <w:rPr>
-          <w:b/>
-          <w:bCs/>
-          <w:lang w:val="bg-BG"/>
-        </w:rPr>
-        <w:t xml:space="preserve">Типът на колоната трябва да е същият като типа на колоната </w:t>
-      </w:r>
-      <w:r>
-        <w:rPr>
-          <w:rFonts w:ascii="Consolas" w:hAnsi="Consolas"/>
-          <w:b/>
-          <w:bCs/>
-          <w:lang w:val="bg-BG"/>
-        </w:rPr>
-        <w:t>Id</w:t>
-      </w:r>
-      <w:r>
-        <w:rPr>
-          <w:b/>
-          <w:bCs/>
-          <w:lang w:val="bg-BG"/>
-        </w:rPr>
-        <w:t xml:space="preserve"> на таблицата </w:t>
-      </w:r>
-      <w:r>
-        <w:rPr>
-          <w:rFonts w:ascii="Consolas" w:hAnsi="Consolas"/>
-          <w:b/>
-          <w:bCs/>
-          <w:lang w:val="bg-BG"/>
-        </w:rPr>
-        <w:t>Towns</w:t>
-      </w:r>
-      <w:r>
-        <w:rPr>
-          <w:b/>
-          <w:bCs/>
-          <w:lang w:val="bg-BG"/>
-        </w:rPr>
-        <w:t>)</w:t>
-      </w:r>
-      <w:r>
-        <w:rPr>
-          <w:lang w:val="bg-BG"/>
-        </w:rPr>
-        <w:t>.</w:t>
+        <w:pStyle w:val="Heading2"/>
+        <w:rPr>
+          <w:noProof/>
+          <w:lang w:val="bg-BG"/>
+        </w:rPr>
+      </w:pPr>
+      <w:r>
+        <w:rPr>
+          <w:noProof/>
+        </w:rPr>
+        <w:lastRenderedPageBreak/>
+        <w:t>*</w:t>
+      </w:r>
+      <w:r>
+        <w:rPr>
+          <w:lang w:val="bg-BG"/>
+        </w:rPr>
+        <w:t>Свържете таблици</w:t>
       </w:r>
     </w:p>
     <w:p>
       <w:pPr>
+        <w:rPr>
+          <w:lang w:val="bg-BG"/>
+        </w:rPr>
+      </w:pPr>
+      <w:r>
+        <w:rPr>
+          <w:lang w:val="bg-BG"/>
+        </w:rPr>
+        <w:t xml:space="preserve">Сега нека направим </w:t>
+      </w:r>
+      <w:r>
+        <w:rPr>
+          <w:b/>
+          <w:bCs/>
+          <w:lang w:val="bg-BG"/>
+        </w:rPr>
+        <w:t>връзка</w:t>
+      </w:r>
+      <w:r>
+        <w:rPr>
+          <w:lang w:val="bg-BG"/>
+        </w:rPr>
+        <w:t xml:space="preserve"> между нашите </w:t>
+      </w:r>
+      <w:r>
+        <w:rPr>
+          <w:b/>
+          <w:bCs/>
+          <w:lang w:val="bg-BG"/>
+        </w:rPr>
+        <w:t>две таблици</w:t>
+      </w:r>
+      <w:r>
+        <w:rPr>
+          <w:lang w:val="bg-BG"/>
+        </w:rPr>
+        <w:t xml:space="preserve">. Първо трябва да променим нашата таблица </w:t>
+      </w:r>
+      <w:r>
+        <w:rPr>
+          <w:rFonts w:ascii="Consolas" w:hAnsi="Consolas"/>
+          <w:b/>
+          <w:bCs/>
+          <w:lang w:val="bg-BG"/>
+        </w:rPr>
+        <w:t>Minions</w:t>
+      </w:r>
+      <w:r>
+        <w:rPr>
+          <w:lang w:val="bg-BG"/>
+        </w:rPr>
+        <w:t xml:space="preserve">. Добавете колона </w:t>
+      </w:r>
+      <w:r>
+        <w:rPr>
+          <w:rFonts w:ascii="Consolas" w:hAnsi="Consolas"/>
+          <w:b/>
+          <w:bCs/>
+          <w:lang w:val="bg-BG"/>
+        </w:rPr>
+        <w:t>TownId</w:t>
+      </w:r>
+      <w:r>
+        <w:rPr>
+          <w:lang w:val="bg-BG"/>
+        </w:rPr>
+        <w:t xml:space="preserve"> в нея </w:t>
+      </w:r>
+      <w:r>
+        <w:rPr>
+          <w:b/>
+          <w:bCs/>
+          <w:lang w:val="bg-BG"/>
+        </w:rPr>
+        <w:t>(ВАЖНО</w:t>
+      </w:r>
+      <w:r>
+        <w:rPr>
+          <w:lang w:val="bg-BG"/>
+        </w:rPr>
+        <w:t xml:space="preserve">: </w:t>
+      </w:r>
+      <w:r>
+        <w:rPr>
+          <w:b/>
+          <w:bCs/>
+          <w:lang w:val="bg-BG"/>
+        </w:rPr>
+        <w:t xml:space="preserve">Типът на колоната трябва да е същият като типа на колоната </w:t>
+      </w:r>
+      <w:r>
+        <w:rPr>
+          <w:rFonts w:ascii="Consolas" w:hAnsi="Consolas"/>
+          <w:b/>
+          <w:bCs/>
+          <w:lang w:val="bg-BG"/>
+        </w:rPr>
+        <w:t>Id</w:t>
+      </w:r>
+      <w:r>
+        <w:rPr>
+          <w:b/>
+          <w:bCs/>
+          <w:lang w:val="bg-BG"/>
+        </w:rPr>
+        <w:t xml:space="preserve"> на таблицата </w:t>
+      </w:r>
+      <w:r>
+        <w:rPr>
+          <w:rFonts w:ascii="Consolas" w:hAnsi="Consolas"/>
+          <w:b/>
+          <w:bCs/>
+          <w:lang w:val="bg-BG"/>
+        </w:rPr>
+        <w:t>Towns</w:t>
+      </w:r>
+      <w:r>
+        <w:rPr>
+          <w:b/>
+          <w:bCs/>
+          <w:lang w:val="bg-BG"/>
+        </w:rPr>
+        <w:t>)</w:t>
+      </w:r>
+      <w:r>
+        <w:rPr>
+          <w:lang w:val="bg-BG"/>
+        </w:rPr>
+        <w:t>.</w:t>
+      </w:r>
+    </w:p>
+    <w:p>
+      <w:pPr>
         <w:jc w:val="center"/>
       </w:pPr>
       <w:r>
         <w:rPr>
           <w:noProof/>
         </w:rPr>
-        <w:lastRenderedPageBreak/>
         <w:drawing>
           <wp:inline distT="0" distB="0" distL="0" distR="0" wp14:anchorId="6FFFC037" wp14:editId="0468C9A2">
             <wp:extent cx="3505200" cy="2400300"/>
@@ -5126,7 +4852,7 @@
                     </pic:cNvPicPr>
                   </pic:nvPicPr>
                   <pic:blipFill>
-                    <a:blip r:embed="rId34" cstate="print">
+                    <a:blip r:embed="rId35" cstate="print">
                       <a:extLst>
                         <a:ext uri="{28A0092B-C50C-407E-A947-70E740481C1C}">
                           <a14:useLocalDpi xmlns:a14="http://schemas.microsoft.com/office/drawing/2010/main" val="0"/>
@@ -5167,6 +4893,9 @@
         <w:jc w:val="center"/>
       </w:pPr>
       <w:r>
+        <w:rPr>
+          <w:noProof/>
+        </w:rPr>
         <w:drawing>
           <wp:inline distT="0" distB="0" distL="0" distR="0" wp14:anchorId="63D4CE41" wp14:editId="28EF3DDB">
             <wp:extent cx="3715268" cy="1105054"/>
@@ -5183,7 +4912,7 @@
                     <pic:cNvPicPr/>
                   </pic:nvPicPr>
                   <pic:blipFill>
-                    <a:blip r:embed="rId35"/>
+                    <a:blip r:embed="rId36"/>
                     <a:stretch>
                       <a:fillRect/>
                     </a:stretch>
@@ -5253,7 +4982,7 @@
                     </pic:cNvPicPr>
                   </pic:nvPicPr>
                   <pic:blipFill>
-                    <a:blip r:embed="rId36" cstate="print">
+                    <a:blip r:embed="rId37" cstate="print">
                       <a:extLst>
                         <a:ext uri="{28A0092B-C50C-407E-A947-70E740481C1C}">
                           <a14:useLocalDpi xmlns:a14="http://schemas.microsoft.com/office/drawing/2010/main" val="0"/>
@@ -5341,6 +5070,7 @@
         <w:rPr>
           <w:noProof/>
         </w:rPr>
+        <w:lastRenderedPageBreak/>
         <w:drawing>
           <wp:inline distT="0" distB="0" distL="0" distR="0" wp14:anchorId="72C8799B" wp14:editId="6271740D">
             <wp:extent cx="3505200" cy="2697480"/>
@@ -5359,7 +5089,7 @@
                     </pic:cNvPicPr>
                   </pic:nvPicPr>
                   <pic:blipFill>
-                    <a:blip r:embed="rId37" cstate="print">
+                    <a:blip r:embed="rId38" cstate="print">
                       <a:extLst>
                         <a:ext uri="{28A0092B-C50C-407E-A947-70E740481C1C}">
                           <a14:useLocalDpi xmlns:a14="http://schemas.microsoft.com/office/drawing/2010/main" val="0"/>
@@ -5423,7 +5153,6 @@
           <w:noProof/>
           <w:lang w:val="bg-BG"/>
         </w:rPr>
-        <w:lastRenderedPageBreak/>
         <w:drawing>
           <wp:inline distT="0" distB="0" distL="0" distR="0" wp14:anchorId="40533281" wp14:editId="2D89FA4D">
             <wp:extent cx="5239481" cy="1486107"/>
@@ -5440,7 +5169,7 @@
                     <pic:cNvPicPr/>
                   </pic:nvPicPr>
                   <pic:blipFill>
-                    <a:blip r:embed="rId38"/>
+                    <a:blip r:embed="rId39"/>
                     <a:stretch>
                       <a:fillRect/>
                     </a:stretch>
@@ -5571,7 +5300,7 @@
                     <pic:cNvPicPr/>
                   </pic:nvPicPr>
                   <pic:blipFill>
-                    <a:blip r:embed="rId39"/>
+                    <a:blip r:embed="rId40"/>
                     <a:stretch>
                       <a:fillRect/>
                     </a:stretch>
@@ -5667,6 +5396,7 @@
         <w:rPr>
           <w:noProof/>
         </w:rPr>
+        <w:lastRenderedPageBreak/>
         <w:drawing>
           <wp:inline distT="0" distB="0" distL="0" distR="0" wp14:anchorId="3B65D72B" wp14:editId="4CFC60B1">
             <wp:extent cx="3550920" cy="2678430"/>
@@ -5685,7 +5415,7 @@
                     </pic:cNvPicPr>
                   </pic:nvPicPr>
                   <pic:blipFill>
-                    <a:blip r:embed="rId40" cstate="print">
+                    <a:blip r:embed="rId41" cstate="print">
                       <a:extLst>
                         <a:ext uri="{28A0092B-C50C-407E-A947-70E740481C1C}">
                           <a14:useLocalDpi xmlns:a14="http://schemas.microsoft.com/office/drawing/2010/main" val="0"/>
@@ -6074,7 +5804,6 @@
         </w:rPr>
       </w:pPr>
       <w:r>
-        <w:lastRenderedPageBreak/>
         <w:t>*</w:t>
       </w:r>
       <w:r>
@@ -6497,210 +6226,109 @@
         </w:rPr>
         <w:t xml:space="preserve">: </w:t>
       </w:r>
-      <w:r>
-        <w:fldChar w:fldCharType="begin"/>
-      </w:r>
-      <w:r>
-        <w:instrText>HYPERLINK</w:instrText>
-      </w:r>
-      <w:r>
-        <w:rPr>
-          <w:lang w:val="ru-RU"/>
-        </w:rPr>
-        <w:instrText xml:space="preserve"> "</w:instrText>
-      </w:r>
-      <w:r>
-        <w:instrText>https</w:instrText>
-      </w:r>
-      <w:r>
-        <w:rPr>
-          <w:lang w:val="ru-RU"/>
-        </w:rPr>
-        <w:instrText>://</w:instrText>
-      </w:r>
-      <w:r>
-        <w:instrText>judge</w:instrText>
-      </w:r>
-      <w:r>
-        <w:rPr>
-          <w:lang w:val="ru-RU"/>
-        </w:rPr>
-        <w:instrText>.</w:instrText>
-      </w:r>
-      <w:r>
-        <w:instrText>softuni</w:instrText>
-      </w:r>
-      <w:r>
-        <w:rPr>
-          <w:lang w:val="ru-RU"/>
-        </w:rPr>
-        <w:instrText>.</w:instrText>
-      </w:r>
-      <w:r>
-        <w:instrText>org</w:instrText>
-      </w:r>
-      <w:r>
-        <w:rPr>
-          <w:lang w:val="ru-RU"/>
-        </w:rPr>
-        <w:instrText>/</w:instrText>
-      </w:r>
-      <w:r>
-        <w:instrText>Contests</w:instrText>
-      </w:r>
-      <w:r>
-        <w:rPr>
-          <w:lang w:val="ru-RU"/>
-        </w:rPr>
-        <w:instrText>/</w:instrText>
-      </w:r>
-      <w:r>
-        <w:instrText>Practice</w:instrText>
-      </w:r>
-      <w:r>
-        <w:rPr>
-          <w:lang w:val="ru-RU"/>
-        </w:rPr>
-        <w:instrText>/</w:instrText>
-      </w:r>
-      <w:r>
-        <w:instrText>Index</w:instrText>
-      </w:r>
-      <w:r>
-        <w:rPr>
-          <w:lang w:val="ru-RU"/>
-        </w:rPr>
-        <w:instrText>/5030%230"</w:instrText>
-      </w:r>
-      <w:r>
-        <w:fldChar w:fldCharType="separate"/>
-      </w:r>
-      <w:r>
-        <w:rPr>
-          <w:rStyle w:val="Hyperlink"/>
-        </w:rPr>
-        <w:t>https</w:t>
-      </w:r>
-      <w:r>
-        <w:rPr>
-          <w:rStyle w:val="Hyperlink"/>
-          <w:lang w:val="ru-RU"/>
-        </w:rPr>
-        <w:t>://</w:t>
-      </w:r>
-      <w:r>
-        <w:rPr>
-          <w:rStyle w:val="Hyperlink"/>
-        </w:rPr>
-        <w:t>judge</w:t>
-      </w:r>
-      <w:r>
-        <w:rPr>
-          <w:rStyle w:val="Hyperlink"/>
-          <w:lang w:val="ru-RU"/>
-        </w:rPr>
-        <w:t>.</w:t>
-      </w:r>
-      <w:proofErr w:type="spellStart"/>
-      <w:r>
-        <w:rPr>
-          <w:rStyle w:val="Hyperlink"/>
-        </w:rPr>
-        <w:t>softuni</w:t>
-      </w:r>
-      <w:proofErr w:type="spellEnd"/>
-      <w:r>
-        <w:rPr>
-          <w:rStyle w:val="Hyperlink"/>
-          <w:lang w:val="ru-RU"/>
-        </w:rPr>
-        <w:t>.</w:t>
-      </w:r>
-      <w:r>
-        <w:rPr>
-          <w:rStyle w:val="Hyperlink"/>
-        </w:rPr>
-        <w:t>org</w:t>
-      </w:r>
-      <w:r>
-        <w:rPr>
-          <w:rStyle w:val="Hyperlink"/>
-          <w:lang w:val="ru-RU"/>
-        </w:rPr>
-        <w:t>/</w:t>
-      </w:r>
-      <w:r>
-        <w:rPr>
-          <w:rStyle w:val="Hyperlink"/>
-        </w:rPr>
-        <w:t>Contests</w:t>
-      </w:r>
-      <w:r>
-        <w:rPr>
-          <w:rStyle w:val="Hyperlink"/>
-          <w:lang w:val="ru-RU"/>
-        </w:rPr>
-        <w:t>/</w:t>
-      </w:r>
-      <w:r>
-        <w:rPr>
-          <w:rStyle w:val="Hyperlink"/>
-        </w:rPr>
-        <w:t>Practice</w:t>
-      </w:r>
-      <w:r>
-        <w:rPr>
-          <w:rStyle w:val="Hyperlink"/>
-          <w:lang w:val="ru-RU"/>
-        </w:rPr>
-        <w:t>/</w:t>
-      </w:r>
-      <w:r>
-        <w:rPr>
-          <w:rStyle w:val="Hyperlink"/>
-        </w:rPr>
-        <w:t>Index</w:t>
-      </w:r>
-      <w:r>
-        <w:rPr>
-          <w:rStyle w:val="Hyperlink"/>
-          <w:lang w:val="ru-RU"/>
-        </w:rPr>
-        <w:t>/5030#0</w:t>
-      </w:r>
-      <w:r>
-        <w:rPr>
-          <w:rStyle w:val="Hyperlink"/>
-          <w:lang w:val="ru-RU"/>
-        </w:rPr>
-        <w:fldChar w:fldCharType="end"/>
-      </w:r>
+      <w:hyperlink r:id="rId42" w:history="1">
+        <w:r>
+          <w:rPr>
+            <w:rStyle w:val="Hyperlink"/>
+          </w:rPr>
+          <w:t>https</w:t>
+        </w:r>
+        <w:r>
+          <w:rPr>
+            <w:rStyle w:val="Hyperlink"/>
+            <w:lang w:val="ru-RU"/>
+          </w:rPr>
+          <w:t>://</w:t>
+        </w:r>
+        <w:r>
+          <w:rPr>
+            <w:rStyle w:val="Hyperlink"/>
+          </w:rPr>
+          <w:t>judge</w:t>
+        </w:r>
+        <w:r>
+          <w:rPr>
+            <w:rStyle w:val="Hyperlink"/>
+            <w:lang w:val="ru-RU"/>
+          </w:rPr>
+          <w:t>.</w:t>
+        </w:r>
+        <w:proofErr w:type="spellStart"/>
+        <w:r>
+          <w:rPr>
+            <w:rStyle w:val="Hyperlink"/>
+          </w:rPr>
+          <w:t>softuni</w:t>
+        </w:r>
+        <w:proofErr w:type="spellEnd"/>
+        <w:r>
+          <w:rPr>
+            <w:rStyle w:val="Hyperlink"/>
+            <w:lang w:val="ru-RU"/>
+          </w:rPr>
+          <w:t>.</w:t>
+        </w:r>
+        <w:r>
+          <w:rPr>
+            <w:rStyle w:val="Hyperlink"/>
+          </w:rPr>
+          <w:t>org</w:t>
+        </w:r>
+        <w:r>
+          <w:rPr>
+            <w:rStyle w:val="Hyperlink"/>
+            <w:lang w:val="ru-RU"/>
+          </w:rPr>
+          <w:t>/</w:t>
+        </w:r>
+        <w:r>
+          <w:rPr>
+            <w:rStyle w:val="Hyperlink"/>
+          </w:rPr>
+          <w:t>Contests</w:t>
+        </w:r>
+        <w:r>
+          <w:rPr>
+            <w:rStyle w:val="Hyperlink"/>
+            <w:lang w:val="ru-RU"/>
+          </w:rPr>
+          <w:t>/</w:t>
+        </w:r>
+        <w:r>
+          <w:rPr>
+            <w:rStyle w:val="Hyperlink"/>
+          </w:rPr>
+          <w:t>Practice</w:t>
+        </w:r>
+        <w:r>
+          <w:rPr>
+            <w:rStyle w:val="Hyperlink"/>
+            <w:lang w:val="ru-RU"/>
+          </w:rPr>
+          <w:t>/</w:t>
+        </w:r>
+        <w:r>
+          <w:rPr>
+            <w:rStyle w:val="Hyperlink"/>
+          </w:rPr>
+          <w:t>Index</w:t>
+        </w:r>
+        <w:r>
+          <w:rPr>
+            <w:rStyle w:val="Hyperlink"/>
+            <w:lang w:val="ru-RU"/>
+          </w:rPr>
+          <w:t>/5030#0</w:t>
+        </w:r>
+      </w:hyperlink>
     </w:p>
     <w:p>
       <w:pPr>
         <w:pStyle w:val="Heading2"/>
       </w:pPr>
-      <w:proofErr w:type="spellStart"/>
-      <w:r>
-        <w:t>Информация</w:t>
-      </w:r>
-      <w:proofErr w:type="spellEnd"/>
-      <w:r>
-        <w:t xml:space="preserve"> </w:t>
-      </w:r>
-      <w:proofErr w:type="spellStart"/>
-      <w:r>
-        <w:t>за</w:t>
-      </w:r>
-      <w:proofErr w:type="spellEnd"/>
-      <w:r>
-        <w:t xml:space="preserve"> </w:t>
-      </w:r>
-      <w:proofErr w:type="spellStart"/>
-      <w:r>
-        <w:t>клиенти</w:t>
-      </w:r>
-      <w:proofErr w:type="spellEnd"/>
+      <w:r>
+        <w:t>Информация за клиенти</w:t>
+      </w:r>
     </w:p>
     <w:p>
       <w:pPr>
@@ -6955,6 +6583,7 @@
               <w:spacing w:after="0"/>
             </w:pPr>
             <w:r>
+              <w:lastRenderedPageBreak/>
               <w:t>Jane</w:t>
             </w:r>
           </w:p>
@@ -7047,27 +6676,9 @@
       <w:pPr>
         <w:pStyle w:val="Heading2"/>
       </w:pPr>
-      <w:proofErr w:type="spellStart"/>
-      <w:r>
-        <w:t>Подредба</w:t>
-      </w:r>
-      <w:proofErr w:type="spellEnd"/>
-      <w:r>
-        <w:t xml:space="preserve"> </w:t>
-      </w:r>
-      <w:proofErr w:type="spellStart"/>
-      <w:r>
-        <w:t>на</w:t>
-      </w:r>
-      <w:proofErr w:type="spellEnd"/>
-      <w:r>
-        <w:t xml:space="preserve"> </w:t>
-      </w:r>
-      <w:proofErr w:type="spellStart"/>
-      <w:r>
-        <w:t>резултатите</w:t>
-      </w:r>
-      <w:proofErr w:type="spellEnd"/>
+      <w:r>
+        <w:t>Подредба на резултатите</w:t>
+      </w:r>
     </w:p>
     <w:p>
       <w:pPr>
@@ -7633,7 +7244,6 @@
         <w:pStyle w:val="Heading2"/>
       </w:pPr>
       <w:r>
-        <w:lastRenderedPageBreak/>
         <w:t>*</w:t>
       </w:r>
       <w:proofErr w:type="spellStart"/>
@@ -7642,29 +7252,8 @@
       </w:r>
       <w:proofErr w:type="spellEnd"/>
       <w:r>
-        <w:t xml:space="preserve"> </w:t>
-      </w:r>
-      <w:proofErr w:type="spellStart"/>
-      <w:r>
-        <w:t>име</w:t>
-      </w:r>
-      <w:proofErr w:type="spellEnd"/>
-      <w:r>
-        <w:t xml:space="preserve"> </w:t>
-      </w:r>
-      <w:proofErr w:type="spellStart"/>
-      <w:r>
-        <w:t>на</w:t>
-      </w:r>
-      <w:proofErr w:type="spellEnd"/>
-      <w:r>
-        <w:t xml:space="preserve"> </w:t>
-      </w:r>
-      <w:proofErr w:type="spellStart"/>
-      <w:r>
-        <w:t>клиенти</w:t>
-      </w:r>
-      <w:proofErr w:type="spellEnd"/>
+        <w:t xml:space="preserve"> име на клиенти</w:t>
+      </w:r>
     </w:p>
     <w:p>
       <w:pPr>
@@ -7760,7 +7349,6 @@
         </w:rPr>
         <w:t xml:space="preserve"> с име </w:t>
       </w:r>
-      <w:proofErr w:type="spellStart"/>
       <w:r>
         <w:rPr>
           <w:rFonts w:ascii="Consolas" w:hAnsi="Consolas" w:cs="Consolas"/>
@@ -7769,7 +7357,6 @@
         </w:rPr>
         <w:t>FullName</w:t>
       </w:r>
-      <w:proofErr w:type="spellEnd"/>
       <w:r>
         <w:rPr>
           <w:lang w:val="ru-RU"/>
@@ -7922,23 +7509,8 @@
         <w:pStyle w:val="Heading2"/>
       </w:pPr>
       <w:r>
-        <w:t>*</w:t>
-      </w:r>
-      <w:proofErr w:type="spellStart"/>
-      <w:r>
-        <w:t>Клиенти</w:t>
-      </w:r>
-      <w:proofErr w:type="spellEnd"/>
-      <w:r>
-        <w:t xml:space="preserve">, </w:t>
-      </w:r>
-      <w:proofErr w:type="spellStart"/>
-      <w:r>
-        <w:t>започващи</w:t>
-      </w:r>
-      <w:proofErr w:type="spellEnd"/>
-      <w:r>
-        <w:t xml:space="preserve"> с J</w:t>
+        <w:lastRenderedPageBreak/>
+        <w:t>*Клиенти, започващи с J</w:t>
       </w:r>
     </w:p>
     <w:p>
@@ -8325,8 +7897,8 @@
     </w:tbl>
     <w:p/>
     <w:sectPr>
-      <w:headerReference w:type="default" r:id="rId41"/>
-      <w:footerReference w:type="default" r:id="rId42"/>
+      <w:headerReference w:type="default" r:id="rId43"/>
+      <w:footerReference w:type="default" r:id="rId44"/>
       <w:pgSz w:w="11909" w:h="16834" w:code="9"/>
       <w:pgMar w:top="567" w:right="737" w:bottom="1077" w:left="737" w:header="567" w:footer="794" w:gutter="0"/>
       <w:cols w:space="720"/>
@@ -8337,7 +7909,7 @@
 </file>
 
 <file path=word/endnotes.xml><?xml version="1.0" encoding="utf-8"?>
-<w:endnotes xmlns:wpc="http://schemas.microsoft.com/office/word/2010/wordprocessingCanvas" xmlns:cx="http://schemas.microsoft.com/office/drawing/2014/chartex" xmlns:cx1="http://schemas.microsoft.com/office/drawing/2015/9/8/chartex" xmlns:cx2="http://schemas.microsoft.com/office/drawing/2015/10/21/chartex" xmlns:cx3="http://schemas.microsoft.com/office/drawing/2016/5/9/chartex" xmlns:cx4="http://schemas.microsoft.com/office/drawing/2016/5/10/chartex" xmlns:cx5="http://schemas.microsoft.com/office/drawing/2016/5/11/chartex" xmlns:cx6="http://schemas.microsoft.com/office/drawing/2016/5/12/chartex" xmlns:cx7="http://schemas.microsoft.com/office/drawing/2016/5/13/chartex" xmlns:cx8="http://schemas.microsoft.com/office/drawing/2016/5/14/chartex" xmlns:mc="http://schemas.openxmlformats.org/markup-compatibility/2006" xmlns:aink="http://schemas.microsoft.com/office/drawing/2016/ink" xmlns:am3d="http://schemas.microsoft.com/office/drawing/2017/model3d" xmlns:o="urn:schemas-microsoft-com:office:office" xmlns:oel="http://schemas.microsoft.com/office/2019/extlst" xmlns:r="http://schemas.openxmlformats.org/officeDocument/2006/relationships" xmlns:m="http://schemas.openxmlformats.org/officeDocument/2006/math" xmlns:v="urn:schemas-microsoft-com:vml" xmlns:wp14="http://schemas.microsoft.com/office/word/2010/wordprocessingDrawing" xmlns:wp="http://schemas.openxmlformats.org/drawingml/2006/wordprocessingDrawing" xmlns:w10="urn:schemas-microsoft-com:office:word" xmlns:w="http://schemas.openxmlformats.org/wordprocessingml/2006/main" xmlns:w14="http://schemas.microsoft.com/office/word/2010/wordml" xmlns:w15="http://schemas.microsoft.com/office/word/2012/wordml" xmlns:w16cex="http://schemas.microsoft.com/office/word/2018/wordml/cex" xmlns:w16cid="http://schemas.microsoft.com/office/word/2016/wordml/cid" xmlns:w16="http://schemas.microsoft.com/office/word/2018/wordml" xmlns:w16du="http://schemas.microsoft.com/office/word/2023/wordml/word16du" xmlns:w16sdtdh="http://schemas.microsoft.com/office/word/2020/wordml/sdtdatahash" xmlns:w16se="http://schemas.microsoft.com/office/word/2015/wordml/symex" xmlns:wpg="http://schemas.microsoft.com/office/word/2010/wordprocessingGroup" xmlns:wpi="http://schemas.microsoft.com/office/word/2010/wordprocessingInk" xmlns:wne="http://schemas.microsoft.com/office/word/2006/wordml" xmlns:wps="http://schemas.microsoft.com/office/word/2010/wordprocessingShape" mc:Ignorable="w14 w15 w16se w16cid w16 w16cex w16sdtdh w16du wp14">
+<w:endnotes xmlns:wpc="http://schemas.microsoft.com/office/word/2010/wordprocessingCanvas" xmlns:cx="http://schemas.microsoft.com/office/drawing/2014/chartex" xmlns:cx1="http://schemas.microsoft.com/office/drawing/2015/9/8/chartex" xmlns:cx2="http://schemas.microsoft.com/office/drawing/2015/10/21/chartex" xmlns:cx3="http://schemas.microsoft.com/office/drawing/2016/5/9/chartex" xmlns:cx4="http://schemas.microsoft.com/office/drawing/2016/5/10/chartex" xmlns:cx5="http://schemas.microsoft.com/office/drawing/2016/5/11/chartex" xmlns:cx6="http://schemas.microsoft.com/office/drawing/2016/5/12/chartex" xmlns:cx7="http://schemas.microsoft.com/office/drawing/2016/5/13/chartex" xmlns:cx8="http://schemas.microsoft.com/office/drawing/2016/5/14/chartex" xmlns:mc="http://schemas.openxmlformats.org/markup-compatibility/2006" xmlns:aink="http://schemas.microsoft.com/office/drawing/2016/ink" xmlns:am3d="http://schemas.microsoft.com/office/drawing/2017/model3d" xmlns:o="urn:schemas-microsoft-com:office:office" xmlns:oel="http://schemas.microsoft.com/office/2019/extlst" xmlns:r="http://schemas.openxmlformats.org/officeDocument/2006/relationships" xmlns:m="http://schemas.openxmlformats.org/officeDocument/2006/math" xmlns:v="urn:schemas-microsoft-com:vml" xmlns:wp14="http://schemas.microsoft.com/office/word/2010/wordprocessingDrawing" xmlns:wp="http://schemas.openxmlformats.org/drawingml/2006/wordprocessingDrawing" xmlns:w10="urn:schemas-microsoft-com:office:word" xmlns:w="http://schemas.openxmlformats.org/wordprocessingml/2006/main" xmlns:w14="http://schemas.microsoft.com/office/word/2010/wordml" xmlns:w15="http://schemas.microsoft.com/office/word/2012/wordml" xmlns:w16cex="http://schemas.microsoft.com/office/word/2018/wordml/cex" xmlns:w16cid="http://schemas.microsoft.com/office/word/2016/wordml/cid" xmlns:w16="http://schemas.microsoft.com/office/word/2018/wordml" xmlns:w16sdtdh="http://schemas.microsoft.com/office/word/2020/wordml/sdtdatahash" xmlns:w16se="http://schemas.microsoft.com/office/word/2015/wordml/symex" xmlns:wpg="http://schemas.microsoft.com/office/word/2010/wordprocessingGroup" xmlns:wpi="http://schemas.microsoft.com/office/word/2010/wordprocessingInk" xmlns:wne="http://schemas.microsoft.com/office/word/2006/wordml" xmlns:wps="http://schemas.microsoft.com/office/word/2010/wordprocessingShape" mc:Ignorable="w14 w15 w16se w16cid w16 w16cex w16sdtdh wp14">
   <w:endnote w:type="separator" w:id="-1">
     <w:p>
       <w:pPr>
@@ -8362,7 +7934,7 @@
 </file>
 
 <file path=word/footer1.xml><?xml version="1.0" encoding="utf-8"?>
-<w:ftr xmlns:wpc="http://schemas.microsoft.com/office/word/2010/wordprocessingCanvas" xmlns:cx="http://schemas.microsoft.com/office/drawing/2014/chartex" xmlns:cx1="http://schemas.microsoft.com/office/drawing/2015/9/8/chartex" xmlns:cx2="http://schemas.microsoft.com/office/drawing/2015/10/21/chartex" xmlns:cx3="http://schemas.microsoft.com/office/drawing/2016/5/9/chartex" xmlns:cx4="http://schemas.microsoft.com/office/drawing/2016/5/10/chartex" xmlns:cx5="http://schemas.microsoft.com/office/drawing/2016/5/11/chartex" xmlns:cx6="http://schemas.microsoft.com/office/drawing/2016/5/12/chartex" xmlns:cx7="http://schemas.microsoft.com/office/drawing/2016/5/13/chartex" xmlns:cx8="http://schemas.microsoft.com/office/drawing/2016/5/14/chartex" xmlns:mc="http://schemas.openxmlformats.org/markup-compatibility/2006" xmlns:aink="http://schemas.microsoft.com/office/drawing/2016/ink" xmlns:am3d="http://schemas.microsoft.com/office/drawing/2017/model3d" xmlns:o="urn:schemas-microsoft-com:office:office" xmlns:oel="http://schemas.microsoft.com/office/2019/extlst" xmlns:r="http://schemas.openxmlformats.org/officeDocument/2006/relationships" xmlns:m="http://schemas.openxmlformats.org/officeDocument/2006/math" xmlns:v="urn:schemas-microsoft-com:vml" xmlns:wp14="http://schemas.microsoft.com/office/word/2010/wordprocessingDrawing" xmlns:wp="http://schemas.openxmlformats.org/drawingml/2006/wordprocessingDrawing" xmlns:w10="urn:schemas-microsoft-com:office:word" xmlns:w="http://schemas.openxmlformats.org/wordprocessingml/2006/main" xmlns:w14="http://schemas.microsoft.com/office/word/2010/wordml" xmlns:w15="http://schemas.microsoft.com/office/word/2012/wordml" xmlns:w16cex="http://schemas.microsoft.com/office/word/2018/wordml/cex" xmlns:w16cid="http://schemas.microsoft.com/office/word/2016/wordml/cid" xmlns:w16="http://schemas.microsoft.com/office/word/2018/wordml" xmlns:w16du="http://schemas.microsoft.com/office/word/2023/wordml/word16du" xmlns:w16sdtdh="http://schemas.microsoft.com/office/word/2020/wordml/sdtdatahash" xmlns:w16se="http://schemas.microsoft.com/office/word/2015/wordml/symex" xmlns:wpg="http://schemas.microsoft.com/office/word/2010/wordprocessingGroup" xmlns:wpi="http://schemas.microsoft.com/office/word/2010/wordprocessingInk" xmlns:wne="http://schemas.microsoft.com/office/word/2006/wordml" xmlns:wps="http://schemas.microsoft.com/office/word/2010/wordprocessingShape" mc:Ignorable="w14 w15 w16se w16cid w16 w16cex w16sdtdh w16du wp14">
+<w:ftr xmlns:wpc="http://schemas.microsoft.com/office/word/2010/wordprocessingCanvas" xmlns:cx="http://schemas.microsoft.com/office/drawing/2014/chartex" xmlns:cx1="http://schemas.microsoft.com/office/drawing/2015/9/8/chartex" xmlns:cx2="http://schemas.microsoft.com/office/drawing/2015/10/21/chartex" xmlns:cx3="http://schemas.microsoft.com/office/drawing/2016/5/9/chartex" xmlns:cx4="http://schemas.microsoft.com/office/drawing/2016/5/10/chartex" xmlns:cx5="http://schemas.microsoft.com/office/drawing/2016/5/11/chartex" xmlns:cx6="http://schemas.microsoft.com/office/drawing/2016/5/12/chartex" xmlns:cx7="http://schemas.microsoft.com/office/drawing/2016/5/13/chartex" xmlns:cx8="http://schemas.microsoft.com/office/drawing/2016/5/14/chartex" xmlns:mc="http://schemas.openxmlformats.org/markup-compatibility/2006" xmlns:aink="http://schemas.microsoft.com/office/drawing/2016/ink" xmlns:am3d="http://schemas.microsoft.com/office/drawing/2017/model3d" xmlns:o="urn:schemas-microsoft-com:office:office" xmlns:oel="http://schemas.microsoft.com/office/2019/extlst" xmlns:r="http://schemas.openxmlformats.org/officeDocument/2006/relationships" xmlns:m="http://schemas.openxmlformats.org/officeDocument/2006/math" xmlns:v="urn:schemas-microsoft-com:vml" xmlns:wp14="http://schemas.microsoft.com/office/word/2010/wordprocessingDrawing" xmlns:wp="http://schemas.openxmlformats.org/drawingml/2006/wordprocessingDrawing" xmlns:w10="urn:schemas-microsoft-com:office:word" xmlns:w="http://schemas.openxmlformats.org/wordprocessingml/2006/main" xmlns:w14="http://schemas.microsoft.com/office/word/2010/wordml" xmlns:w15="http://schemas.microsoft.com/office/word/2012/wordml" xmlns:w16cex="http://schemas.microsoft.com/office/word/2018/wordml/cex" xmlns:w16cid="http://schemas.microsoft.com/office/word/2016/wordml/cid" xmlns:w16="http://schemas.microsoft.com/office/word/2018/wordml" xmlns:w16sdtdh="http://schemas.microsoft.com/office/word/2020/wordml/sdtdatahash" xmlns:w16se="http://schemas.microsoft.com/office/word/2015/wordml/symex" xmlns:wpg="http://schemas.microsoft.com/office/word/2010/wordprocessingGroup" xmlns:wpi="http://schemas.microsoft.com/office/word/2010/wordprocessingInk" xmlns:wne="http://schemas.microsoft.com/office/word/2006/wordml" xmlns:wps="http://schemas.microsoft.com/office/word/2010/wordprocessingShape" mc:Ignorable="w14 w15 w16se w16cid w16 w16cex w16sdtdh wp14">
   <w:p>
     <w:pPr>
       <w:pStyle w:val="Footer"/>
@@ -8371,12 +7943,12 @@
       <w:rPr>
         <w:noProof/>
       </w:rPr>
-      <w:pict w14:anchorId="0B197DCC">
+      <w:pict w14:anchorId="4370C3DB">
         <v:shapetype id="_x0000_t202" coordsize="21600,21600" o:spt="202" path="m,l,21600r21600,l21600,xe">
           <v:stroke joinstyle="miter"/>
           <v:path gradientshapeok="t" o:connecttype="rect"/>
         </v:shapetype>
-        <v:shape id="Text Box 5" o:spid="_x0000_s1028" type="#_x0000_t202" style="position:absolute;margin-left:109.85pt;margin-top:28.05pt;width:40.15pt;height:13pt;z-index:251660288;visibility:visible;mso-wrap-style:square;mso-width-percent:0;mso-height-percent:0;mso-wrap-distance-left:9pt;mso-wrap-distance-top:0;mso-wrap-distance-right:9pt;mso-wrap-distance-bottom:0;mso-position-horizontal:absolute;mso-position-horizontal-relative:text;mso-position-vertical:absolute;mso-position-vertical-relative:text;mso-width-percent:0;mso-height-percent:0;mso-width-relative:page;mso-height-relative:page;v-text-anchor:middle" o:gfxdata="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" filled="f" stroked="f" strokeweight=".5pt">
+        <v:shape id="Text Box 5" o:spid="_x0000_s1028" type="#_x0000_t202" style="position:absolute;margin-left:109.85pt;margin-top:28.05pt;width:40.15pt;height:13pt;z-index:251660288;visibility:visible;mso-wrap-style:square;mso-width-percent:0;mso-height-percent:0;mso-wrap-distance-left:9pt;mso-wrap-distance-top:0;mso-wrap-distance-right:9pt;mso-wrap-distance-bottom:0;mso-position-horizontal:absolute;mso-position-horizontal-relative:text;mso-position-vertical:absolute;mso-position-vertical-relative:text;mso-width-percent:0;mso-height-percent:0;mso-width-relative:page;mso-height-relative:page;v-text-anchor:middle" o:gfxdata="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" filled="f" stroked="f" strokeweight=".5pt">
           <v:textbox inset=".5mm,0,0,0">
             <w:txbxContent>
               <w:p>
@@ -8404,8 +7976,8 @@
       <w:rPr>
         <w:noProof/>
       </w:rPr>
-      <w:pict w14:anchorId="4B879B51">
-        <v:shape id="Text Box 3" o:spid="_x0000_s1027" type="#_x0000_t202" style="position:absolute;margin-left:109pt;margin-top:7pt;width:411.4pt;height:40.45pt;z-index:251657216;visibility:visible;mso-wrap-style:square;mso-width-percent:0;mso-height-percent:0;mso-wrap-distance-left:9pt;mso-wrap-distance-top:0;mso-wrap-distance-right:9pt;mso-wrap-distance-bottom:0;mso-position-horizontal:absolute;mso-position-horizontal-relative:text;mso-position-vertical:absolute;mso-position-vertical-relative:text;mso-width-percent:0;mso-height-percent:0;mso-width-relative:page;mso-height-relative:page;v-text-anchor:top" o:gfxdata="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" filled="f" stroked="f">
+      <w:pict w14:anchorId="47F985C2">
+        <v:shape id="Text Box 3" o:spid="_x0000_s1027" type="#_x0000_t202" style="position:absolute;margin-left:109pt;margin-top:7pt;width:411.4pt;height:40.45pt;z-index:251657216;visibility:visible;mso-wrap-style:square;mso-width-percent:0;mso-height-percent:0;mso-wrap-distance-left:9pt;mso-wrap-distance-top:0;mso-wrap-distance-right:9pt;mso-wrap-distance-bottom:0;mso-position-horizontal:absolute;mso-position-horizontal-relative:text;mso-position-vertical:absolute;mso-position-vertical-relative:text;mso-width-percent:0;mso-height-percent:0;mso-width-relative:page;mso-height-relative:page;v-text-anchor:top" o:gfxdata="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" filled="f" stroked="f">
           <v:textbox inset=".5mm,1.2mm,.5mm,.5mm">
             <w:txbxContent>
               <w:p>
@@ -8424,21 +7996,12 @@
                   </w:rPr>
                   <w:t xml:space="preserve">© </w:t>
                 </w:r>
-                <w:proofErr w:type="spellStart"/>
                 <w:r>
                   <w:rPr>
                     <w:sz w:val="17"/>
                     <w:szCs w:val="17"/>
                   </w:rPr>
-                  <w:t>SoftUni</w:t>
-                </w:r>
-                <w:proofErr w:type="spellEnd"/>
-                <w:r>
-                  <w:rPr>
-                    <w:sz w:val="17"/>
-                    <w:szCs w:val="17"/>
-                  </w:rPr>
-                  <w:t xml:space="preserve"> – </w:t>
+                  <w:t xml:space="preserve">SoftUni – </w:t>
                 </w:r>
                 <w:hyperlink r:id="rId1" w:history="1">
                   <w:r>
@@ -9179,8 +8742,8 @@
       <w:rPr>
         <w:noProof/>
       </w:rPr>
-      <w:pict w14:anchorId="657856F3">
-        <v:shape id="Text Box 1" o:spid="_x0000_s1025" type="#_x0000_t202" style="position:absolute;margin-left:444.65pt;margin-top:26.95pt;width:70.9pt;height:15.9pt;z-index:251663360;visibility:visible;mso-wrap-style:square;mso-width-percent:0;mso-height-percent:0;mso-wrap-distance-left:9pt;mso-wrap-distance-top:0;mso-wrap-distance-right:9pt;mso-wrap-distance-bottom:0;mso-position-horizontal:absolute;mso-position-horizontal-relative:text;mso-position-vertical:absolute;mso-position-vertical-relative:text;mso-width-percent:0;mso-height-percent:0;mso-width-relative:page;mso-height-relative:page;v-text-anchor:middle" o:gfxdata="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" filled="f" stroked="f" strokeweight=".5pt">
+      <w:pict w14:anchorId="3EFB9E68">
+        <v:shape id="Text Box 1" o:spid="_x0000_s1025" type="#_x0000_t202" style="position:absolute;margin-left:444.65pt;margin-top:26.95pt;width:70.9pt;height:15.9pt;z-index:251663360;visibility:visible;mso-wrap-style:square;mso-width-percent:0;mso-height-percent:0;mso-wrap-distance-left:9pt;mso-wrap-distance-top:0;mso-wrap-distance-right:9pt;mso-wrap-distance-bottom:0;mso-position-horizontal:absolute;mso-position-horizontal-relative:text;mso-position-vertical:absolute;mso-position-vertical-relative:text;mso-width-percent:0;mso-height-percent:0;mso-width-relative:page;mso-height-relative:page;v-text-anchor:middle" o:gfxdata="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" filled="f" stroked="f" strokeweight=".5pt">
           <v:textbox inset="0,0,0,0">
             <w:txbxContent>
               <w:p>
@@ -9263,7 +8826,7 @@
 </file>
 
 <file path=word/footnotes.xml><?xml version="1.0" encoding="utf-8"?>
-<w:footnotes xmlns:wpc="http://schemas.microsoft.com/office/word/2010/wordprocessingCanvas" xmlns:cx="http://schemas.microsoft.com/office/drawing/2014/chartex" xmlns:cx1="http://schemas.microsoft.com/office/drawing/2015/9/8/chartex" xmlns:cx2="http://schemas.microsoft.com/office/drawing/2015/10/21/chartex" xmlns:cx3="http://schemas.microsoft.com/office/drawing/2016/5/9/chartex" xmlns:cx4="http://schemas.microsoft.com/office/drawing/2016/5/10/chartex" xmlns:cx5="http://schemas.microsoft.com/office/drawing/2016/5/11/chartex" xmlns:cx6="http://schemas.microsoft.com/office/drawing/2016/5/12/chartex" xmlns:cx7="http://schemas.microsoft.com/office/drawing/2016/5/13/chartex" xmlns:cx8="http://schemas.microsoft.com/office/drawing/2016/5/14/chartex" xmlns:mc="http://schemas.openxmlformats.org/markup-compatibility/2006" xmlns:aink="http://schemas.microsoft.com/office/drawing/2016/ink" xmlns:am3d="http://schemas.microsoft.com/office/drawing/2017/model3d" xmlns:o="urn:schemas-microsoft-com:office:office" xmlns:oel="http://schemas.microsoft.com/office/2019/extlst" xmlns:r="http://schemas.openxmlformats.org/officeDocument/2006/relationships" xmlns:m="http://schemas.openxmlformats.org/officeDocument/2006/math" xmlns:v="urn:schemas-microsoft-com:vml" xmlns:wp14="http://schemas.microsoft.com/office/word/2010/wordprocessingDrawing" xmlns:wp="http://schemas.openxmlformats.org/drawingml/2006/wordprocessingDrawing" xmlns:w10="urn:schemas-microsoft-com:office:word" xmlns:w="http://schemas.openxmlformats.org/wordprocessingml/2006/main" xmlns:w14="http://schemas.microsoft.com/office/word/2010/wordml" xmlns:w15="http://schemas.microsoft.com/office/word/2012/wordml" xmlns:w16cex="http://schemas.microsoft.com/office/word/2018/wordml/cex" xmlns:w16cid="http://schemas.microsoft.com/office/word/2016/wordml/cid" xmlns:w16="http://schemas.microsoft.com/office/word/2018/wordml" xmlns:w16du="http://schemas.microsoft.com/office/word/2023/wordml/word16du" xmlns:w16sdtdh="http://schemas.microsoft.com/office/word/2020/wordml/sdtdatahash" xmlns:w16se="http://schemas.microsoft.com/office/word/2015/wordml/symex" xmlns:wpg="http://schemas.microsoft.com/office/word/2010/wordprocessingGroup" xmlns:wpi="http://schemas.microsoft.com/office/word/2010/wordprocessingInk" xmlns:wne="http://schemas.microsoft.com/office/word/2006/wordml" xmlns:wps="http://schemas.microsoft.com/office/word/2010/wordprocessingShape" mc:Ignorable="w14 w15 w16se w16cid w16 w16cex w16sdtdh w16du wp14">
+<w:footnotes xmlns:wpc="http://schemas.microsoft.com/office/word/2010/wordprocessingCanvas" xmlns:cx="http://schemas.microsoft.com/office/drawing/2014/chartex" xmlns:cx1="http://schemas.microsoft.com/office/drawing/2015/9/8/chartex" xmlns:cx2="http://schemas.microsoft.com/office/drawing/2015/10/21/chartex" xmlns:cx3="http://schemas.microsoft.com/office/drawing/2016/5/9/chartex" xmlns:cx4="http://schemas.microsoft.com/office/drawing/2016/5/10/chartex" xmlns:cx5="http://schemas.microsoft.com/office/drawing/2016/5/11/chartex" xmlns:cx6="http://schemas.microsoft.com/office/drawing/2016/5/12/chartex" xmlns:cx7="http://schemas.microsoft.com/office/drawing/2016/5/13/chartex" xmlns:cx8="http://schemas.microsoft.com/office/drawing/2016/5/14/chartex" xmlns:mc="http://schemas.openxmlformats.org/markup-compatibility/2006" xmlns:aink="http://schemas.microsoft.com/office/drawing/2016/ink" xmlns:am3d="http://schemas.microsoft.com/office/drawing/2017/model3d" xmlns:o="urn:schemas-microsoft-com:office:office" xmlns:oel="http://schemas.microsoft.com/office/2019/extlst" xmlns:r="http://schemas.openxmlformats.org/officeDocument/2006/relationships" xmlns:m="http://schemas.openxmlformats.org/officeDocument/2006/math" xmlns:v="urn:schemas-microsoft-com:vml" xmlns:wp14="http://schemas.microsoft.com/office/word/2010/wordprocessingDrawing" xmlns:wp="http://schemas.openxmlformats.org/drawingml/2006/wordprocessingDrawing" xmlns:w10="urn:schemas-microsoft-com:office:word" xmlns:w="http://schemas.openxmlformats.org/wordprocessingml/2006/main" xmlns:w14="http://schemas.microsoft.com/office/word/2010/wordml" xmlns:w15="http://schemas.microsoft.com/office/word/2012/wordml" xmlns:w16cex="http://schemas.microsoft.com/office/word/2018/wordml/cex" xmlns:w16cid="http://schemas.microsoft.com/office/word/2016/wordml/cid" xmlns:w16="http://schemas.microsoft.com/office/word/2018/wordml" xmlns:w16sdtdh="http://schemas.microsoft.com/office/word/2020/wordml/sdtdatahash" xmlns:w16se="http://schemas.microsoft.com/office/word/2015/wordml/symex" xmlns:wpg="http://schemas.microsoft.com/office/word/2010/wordprocessingGroup" xmlns:wpi="http://schemas.microsoft.com/office/word/2010/wordprocessingInk" xmlns:wne="http://schemas.microsoft.com/office/word/2006/wordml" xmlns:wps="http://schemas.microsoft.com/office/word/2010/wordprocessingShape" mc:Ignorable="w14 w15 w16se w16cid w16 w16cex w16sdtdh wp14">
   <w:footnote w:type="separator" w:id="-1">
     <w:p>
       <w:pPr>
@@ -9288,7 +8851,7 @@
 </file>
 
 <file path=word/header1.xml><?xml version="1.0" encoding="utf-8"?>
-<w:hdr xmlns:wpc="http://schemas.microsoft.com/office/word/2010/wordprocessingCanvas" xmlns:cx="http://schemas.microsoft.com/office/drawing/2014/chartex" xmlns:cx1="http://schemas.microsoft.com/office/drawing/2015/9/8/chartex" xmlns:cx2="http://schemas.microsoft.com/office/drawing/2015/10/21/chartex" xmlns:cx3="http://schemas.microsoft.com/office/drawing/2016/5/9/chartex" xmlns:cx4="http://schemas.microsoft.com/office/drawing/2016/5/10/chartex" xmlns:cx5="http://schemas.microsoft.com/office/drawing/2016/5/11/chartex" xmlns:cx6="http://schemas.microsoft.com/office/drawing/2016/5/12/chartex" xmlns:cx7="http://schemas.microsoft.com/office/drawing/2016/5/13/chartex" xmlns:cx8="http://schemas.microsoft.com/office/drawing/2016/5/14/chartex" xmlns:mc="http://schemas.openxmlformats.org/markup-compatibility/2006" xmlns:aink="http://schemas.microsoft.com/office/drawing/2016/ink" xmlns:am3d="http://schemas.microsoft.com/office/drawing/2017/model3d" xmlns:o="urn:schemas-microsoft-com:office:office" xmlns:oel="http://schemas.microsoft.com/office/2019/extlst" xmlns:r="http://schemas.openxmlformats.org/officeDocument/2006/relationships" xmlns:m="http://schemas.openxmlformats.org/officeDocument/2006/math" xmlns:v="urn:schemas-microsoft-com:vml" xmlns:wp14="http://schemas.microsoft.com/office/word/2010/wordprocessingDrawing" xmlns:wp="http://schemas.openxmlformats.org/drawingml/2006/wordprocessingDrawing" xmlns:w10="urn:schemas-microsoft-com:office:word" xmlns:w="http://schemas.openxmlformats.org/wordprocessingml/2006/main" xmlns:w14="http://schemas.microsoft.com/office/word/2010/wordml" xmlns:w15="http://schemas.microsoft.com/office/word/2012/wordml" xmlns:w16cex="http://schemas.microsoft.com/office/word/2018/wordml/cex" xmlns:w16cid="http://schemas.microsoft.com/office/word/2016/wordml/cid" xmlns:w16="http://schemas.microsoft.com/office/word/2018/wordml" xmlns:w16du="http://schemas.microsoft.com/office/word/2023/wordml/word16du" xmlns:w16sdtdh="http://schemas.microsoft.com/office/word/2020/wordml/sdtdatahash" xmlns:w16se="http://schemas.microsoft.com/office/word/2015/wordml/symex" xmlns:wpg="http://schemas.microsoft.com/office/word/2010/wordprocessingGroup" xmlns:wpi="http://schemas.microsoft.com/office/word/2010/wordprocessingInk" xmlns:wne="http://schemas.microsoft.com/office/word/2006/wordml" xmlns:wps="http://schemas.microsoft.com/office/word/2010/wordprocessingShape" mc:Ignorable="w14 w15 w16se w16cid w16 w16cex w16sdtdh w16du wp14">
+<w:hdr xmlns:wpc="http://schemas.microsoft.com/office/word/2010/wordprocessingCanvas" xmlns:cx="http://schemas.microsoft.com/office/drawing/2014/chartex" xmlns:cx1="http://schemas.microsoft.com/office/drawing/2015/9/8/chartex" xmlns:cx2="http://schemas.microsoft.com/office/drawing/2015/10/21/chartex" xmlns:cx3="http://schemas.microsoft.com/office/drawing/2016/5/9/chartex" xmlns:cx4="http://schemas.microsoft.com/office/drawing/2016/5/10/chartex" xmlns:cx5="http://schemas.microsoft.com/office/drawing/2016/5/11/chartex" xmlns:cx6="http://schemas.microsoft.com/office/drawing/2016/5/12/chartex" xmlns:cx7="http://schemas.microsoft.com/office/drawing/2016/5/13/chartex" xmlns:cx8="http://schemas.microsoft.com/office/drawing/2016/5/14/chartex" xmlns:mc="http://schemas.openxmlformats.org/markup-compatibility/2006" xmlns:aink="http://schemas.microsoft.com/office/drawing/2016/ink" xmlns:am3d="http://schemas.microsoft.com/office/drawing/2017/model3d" xmlns:o="urn:schemas-microsoft-com:office:office" xmlns:oel="http://schemas.microsoft.com/office/2019/extlst" xmlns:r="http://schemas.openxmlformats.org/officeDocument/2006/relationships" xmlns:m="http://schemas.openxmlformats.org/officeDocument/2006/math" xmlns:v="urn:schemas-microsoft-com:vml" xmlns:wp14="http://schemas.microsoft.com/office/word/2010/wordprocessingDrawing" xmlns:wp="http://schemas.openxmlformats.org/drawingml/2006/wordprocessingDrawing" xmlns:w10="urn:schemas-microsoft-com:office:word" xmlns:w="http://schemas.openxmlformats.org/wordprocessingml/2006/main" xmlns:w14="http://schemas.microsoft.com/office/word/2010/wordml" xmlns:w15="http://schemas.microsoft.com/office/word/2012/wordml" xmlns:w16cex="http://schemas.microsoft.com/office/word/2018/wordml/cex" xmlns:w16cid="http://schemas.microsoft.com/office/word/2016/wordml/cid" xmlns:w16="http://schemas.microsoft.com/office/word/2018/wordml" xmlns:w16sdtdh="http://schemas.microsoft.com/office/word/2020/wordml/sdtdatahash" xmlns:w16se="http://schemas.microsoft.com/office/word/2015/wordml/symex" xmlns:wpg="http://schemas.microsoft.com/office/word/2010/wordprocessingGroup" xmlns:wpi="http://schemas.microsoft.com/office/word/2010/wordprocessingInk" xmlns:wne="http://schemas.microsoft.com/office/word/2006/wordml" xmlns:wps="http://schemas.microsoft.com/office/word/2010/wordprocessingShape" mc:Ignorable="w14 w15 w16se w16cid w16 w16cex w16sdtdh wp14">
   <w:p>
     <w:pPr>
       <w:pStyle w:val="Header"/>
@@ -9299,7 +8862,7 @@
 </file>
 
 <file path=word/numbering.xml><?xml version="1.0" encoding="utf-8"?>
-<w:numbering xmlns:wpc="http://schemas.microsoft.com/office/word/2010/wordprocessingCanvas" xmlns:cx="http://schemas.microsoft.com/office/drawing/2014/chartex" xmlns:cx1="http://schemas.microsoft.com/office/drawing/2015/9/8/chartex" xmlns:cx2="http://schemas.microsoft.com/office/drawing/2015/10/21/chartex" xmlns:cx3="http://schemas.microsoft.com/office/drawing/2016/5/9/chartex" xmlns:cx4="http://schemas.microsoft.com/office/drawing/2016/5/10/chartex" xmlns:cx5="http://schemas.microsoft.com/office/drawing/2016/5/11/chartex" xmlns:cx6="http://schemas.microsoft.com/office/drawing/2016/5/12/chartex" xmlns:cx7="http://schemas.microsoft.com/office/drawing/2016/5/13/chartex" xmlns:cx8="http://schemas.microsoft.com/office/drawing/2016/5/14/chartex" xmlns:mc="http://schemas.openxmlformats.org/markup-compatibility/2006" xmlns:aink="http://schemas.microsoft.com/office/drawing/2016/ink" xmlns:am3d="http://schemas.microsoft.com/office/drawing/2017/model3d" xmlns:o="urn:schemas-microsoft-com:office:office" xmlns:oel="http://schemas.microsoft.com/office/2019/extlst" xmlns:r="http://schemas.openxmlformats.org/officeDocument/2006/relationships" xmlns:m="http://schemas.openxmlformats.org/officeDocument/2006/math" xmlns:v="urn:schemas-microsoft-com:vml" xmlns:wp14="http://schemas.microsoft.com/office/word/2010/wordprocessingDrawing" xmlns:wp="http://schemas.openxmlformats.org/drawingml/2006/wordprocessingDrawing" xmlns:w10="urn:schemas-microsoft-com:office:word" xmlns:w="http://schemas.openxmlformats.org/wordprocessingml/2006/main" xmlns:w14="http://schemas.microsoft.com/office/word/2010/wordml" xmlns:w15="http://schemas.microsoft.com/office/word/2012/wordml" xmlns:w16cex="http://schemas.microsoft.com/office/word/2018/wordml/cex" xmlns:w16cid="http://schemas.microsoft.com/office/word/2016/wordml/cid" xmlns:w16="http://schemas.microsoft.com/office/word/2018/wordml" xmlns:w16du="http://schemas.microsoft.com/office/word/2023/wordml/word16du" xmlns:w16sdtdh="http://schemas.microsoft.com/office/word/2020/wordml/sdtdatahash" xmlns:w16se="http://schemas.microsoft.com/office/word/2015/wordml/symex" xmlns:wpg="http://schemas.microsoft.com/office/word/2010/wordprocessingGroup" xmlns:wpi="http://schemas.microsoft.com/office/word/2010/wordprocessingInk" xmlns:wne="http://schemas.microsoft.com/office/word/2006/wordml" xmlns:wps="http://schemas.microsoft.com/office/word/2010/wordprocessingShape" mc:Ignorable="w14 w15 w16se w16cid w16 w16cex w16sdtdh w16du wp14">
+<w:numbering xmlns:wpc="http://schemas.microsoft.com/office/word/2010/wordprocessingCanvas" xmlns:cx="http://schemas.microsoft.com/office/drawing/2014/chartex" xmlns:cx1="http://schemas.microsoft.com/office/drawing/2015/9/8/chartex" xmlns:cx2="http://schemas.microsoft.com/office/drawing/2015/10/21/chartex" xmlns:cx3="http://schemas.microsoft.com/office/drawing/2016/5/9/chartex" xmlns:cx4="http://schemas.microsoft.com/office/drawing/2016/5/10/chartex" xmlns:cx5="http://schemas.microsoft.com/office/drawing/2016/5/11/chartex" xmlns:cx6="http://schemas.microsoft.com/office/drawing/2016/5/12/chartex" xmlns:cx7="http://schemas.microsoft.com/office/drawing/2016/5/13/chartex" xmlns:cx8="http://schemas.microsoft.com/office/drawing/2016/5/14/chartex" xmlns:mc="http://schemas.openxmlformats.org/markup-compatibility/2006" xmlns:aink="http://schemas.microsoft.com/office/drawing/2016/ink" xmlns:am3d="http://schemas.microsoft.com/office/drawing/2017/model3d" xmlns:o="urn:schemas-microsoft-com:office:office" xmlns:oel="http://schemas.microsoft.com/office/2019/extlst" xmlns:r="http://schemas.openxmlformats.org/officeDocument/2006/relationships" xmlns:m="http://schemas.openxmlformats.org/officeDocument/2006/math" xmlns:v="urn:schemas-microsoft-com:vml" xmlns:wp14="http://schemas.microsoft.com/office/word/2010/wordprocessingDrawing" xmlns:wp="http://schemas.openxmlformats.org/drawingml/2006/wordprocessingDrawing" xmlns:w10="urn:schemas-microsoft-com:office:word" xmlns:w="http://schemas.openxmlformats.org/wordprocessingml/2006/main" xmlns:w14="http://schemas.microsoft.com/office/word/2010/wordml" xmlns:w15="http://schemas.microsoft.com/office/word/2012/wordml" xmlns:w16cex="http://schemas.microsoft.com/office/word/2018/wordml/cex" xmlns:w16cid="http://schemas.microsoft.com/office/word/2016/wordml/cid" xmlns:w16="http://schemas.microsoft.com/office/word/2018/wordml" xmlns:w16sdtdh="http://schemas.microsoft.com/office/word/2020/wordml/sdtdatahash" xmlns:w16se="http://schemas.microsoft.com/office/word/2015/wordml/symex" xmlns:wpg="http://schemas.microsoft.com/office/word/2010/wordprocessingGroup" xmlns:wpi="http://schemas.microsoft.com/office/word/2010/wordprocessingInk" xmlns:wne="http://schemas.microsoft.com/office/word/2006/wordml" xmlns:wps="http://schemas.microsoft.com/office/word/2010/wordprocessingShape" mc:Ignorable="w14 w15 w16se w16cid w16 w16cex w16sdtdh wp14">
   <w:abstractNum w:abstractNumId="0" w15:restartNumberingAfterBreak="0">
     <w:nsid w:val="04E60920"/>
     <w:multiLevelType w:val="hybridMultilevel"/>
@@ -9734,9 +9297,8 @@
   <w:abstractNum w:abstractNumId="4" w15:restartNumberingAfterBreak="0">
     <w:nsid w:val="13A00DEC"/>
     <w:multiLevelType w:val="hybridMultilevel"/>
-    <w:tmpl w:val="C5725A9E"/>
-    <w:lvl w:ilvl="0" w:tplc="B6F0C10C">
-      <w:start w:val="1"/>
+    <w:tmpl w:val="8EE0AA34"/>
+    <w:lvl w:ilvl="0" w:tplc="C0AE8C00">
       <w:numFmt w:val="decimal"/>
       <w:pStyle w:val="Heading2"/>
       <w:lvlText w:val="%1."/>
@@ -9744,6 +9306,9 @@
       <w:pPr>
         <w:ind w:left="360" w:hanging="360"/>
       </w:pPr>
+      <w:rPr>
+        <w:rFonts w:hint="default"/>
+      </w:rPr>
     </w:lvl>
     <w:lvl w:ilvl="1" w:tplc="04090019" w:tentative="1">
       <w:start w:val="1"/>
@@ -14165,7 +13730,7 @@
 </file>
 
 <file path=word/styles.xml><?xml version="1.0" encoding="utf-8"?>
-<w:styles xmlns:mc="http://schemas.openxmlformats.org/markup-compatibility/2006" xmlns:r="http://schemas.openxmlformats.org/officeDocument/2006/relationships" xmlns:w="http://schemas.openxmlformats.org/wordprocessingml/2006/main" xmlns:w14="http://schemas.microsoft.com/office/word/2010/wordml" xmlns:w15="http://schemas.microsoft.com/office/word/2012/wordml" xmlns:w16cex="http://schemas.microsoft.com/office/word/2018/wordml/cex" xmlns:w16cid="http://schemas.microsoft.com/office/word/2016/wordml/cid" xmlns:w16="http://schemas.microsoft.com/office/word/2018/wordml" xmlns:w16du="http://schemas.microsoft.com/office/word/2023/wordml/word16du" xmlns:w16sdtdh="http://schemas.microsoft.com/office/word/2020/wordml/sdtdatahash" xmlns:w16se="http://schemas.microsoft.com/office/word/2015/wordml/symex" mc:Ignorable="w14 w15 w16se w16cid w16 w16cex w16sdtdh w16du">
+<w:styles xmlns:mc="http://schemas.openxmlformats.org/markup-compatibility/2006" xmlns:r="http://schemas.openxmlformats.org/officeDocument/2006/relationships" xmlns:w="http://schemas.openxmlformats.org/wordprocessingml/2006/main" xmlns:w14="http://schemas.microsoft.com/office/word/2010/wordml" xmlns:w15="http://schemas.microsoft.com/office/word/2012/wordml" xmlns:w16cex="http://schemas.microsoft.com/office/word/2018/wordml/cex" xmlns:w16cid="http://schemas.microsoft.com/office/word/2016/wordml/cid" xmlns:w16="http://schemas.microsoft.com/office/word/2018/wordml" xmlns:w16sdtdh="http://schemas.microsoft.com/office/word/2020/wordml/sdtdatahash" xmlns:w16se="http://schemas.microsoft.com/office/word/2015/wordml/symex" mc:Ignorable="w14 w15 w16se w16cid w16 w16cex w16sdtdh">
   <w:docDefaults>
     <w:rPrDefault>
       <w:rPr>
@@ -14596,14 +14161,14 @@
     <w:link w:val="Heading2Char"/>
     <w:uiPriority w:val="9"/>
     <w:qFormat/>
-    <w:rsid w:val="006E55B4"/>
+    <w:rsid w:val="003466E1"/>
     <w:pPr>
       <w:keepNext/>
       <w:keepLines/>
       <w:numPr>
         <w:numId w:val="11"/>
       </w:numPr>
-      <w:spacing w:before="200" w:after="40"/>
+      <w:spacing w:before="400" w:after="40"/>
       <w:outlineLvl w:val="1"/>
     </w:pPr>
     <w:rPr>
@@ -14816,7 +14381,7 @@
     <w:link w:val="Heading2"/>
     <w:uiPriority w:val="9"/>
     <w:qFormat/>
-    <w:rsid w:val="006E55B4"/>
+    <w:rsid w:val="003466E1"/>
     <w:rPr>
       <w:rFonts w:eastAsiaTheme="majorEastAsia" w:cstheme="majorBidi"/>
       <w:b/>

</xml_diff>